<commit_message>
Added references and Usain, commented the loop file
</commit_message>
<xml_diff>
--- a/Loop_paper.docx
+++ b/Loop_paper.docx
@@ -3,45 +3,25 @@
 <w:document xmlns:ve="http://schemas.openxmlformats.org/markup-compatibility/2006" xmlns:o="urn:schemas-microsoft-com:office:office" xmlns:r="http://schemas.openxmlformats.org/officeDocument/2006/relationships" xmlns:m="http://schemas.openxmlformats.org/officeDocument/2006/math" xmlns:v="urn:schemas-microsoft-com:vml" xmlns:wp="http://schemas.openxmlformats.org/drawingml/2006/wordprocessingDrawing" xmlns:w10="urn:schemas-microsoft-com:office:word" xmlns:w="http://schemas.openxmlformats.org/wordprocessingml/2006/main" xmlns:wne="http://schemas.microsoft.com/office/word/2006/wordml">
   <w:body>
     <w:p>
-      <w:proofErr w:type="gramStart"/>
       <w:r>
-        <w:t>Author :</w:t>
+        <w:t>Author : Nat</w:t>
       </w:r>
-      <w:proofErr w:type="gramEnd"/>
       <w:r>
-        <w:t xml:space="preserve"> Nat</w:t>
+        <w:t>, Usain Bolt</w:t>
       </w:r>
     </w:p>
     <w:p>
       <w:r>
-        <w:t xml:space="preserve">Blah </w:t>
-      </w:r>
-      <w:proofErr w:type="spellStart"/>
-      <w:r>
-        <w:t>blah</w:t>
-      </w:r>
-      <w:proofErr w:type="spellEnd"/>
-      <w:r>
-        <w:t xml:space="preserve"> </w:t>
-      </w:r>
-      <w:proofErr w:type="spellStart"/>
-      <w:r>
-        <w:t>blah</w:t>
-      </w:r>
-      <w:proofErr w:type="spellEnd"/>
-      <w:r>
-        <w:t xml:space="preserve"> masterpiece </w:t>
+        <w:t xml:space="preserve">Blah blah blah masterpiece </w:t>
       </w:r>
     </w:p>
     <w:p>
       <w:pPr>
         <w:ind w:left="360"/>
       </w:pPr>
-      <w:proofErr w:type="gramStart"/>
       <w:r>
         <w:t>intro</w:t>
       </w:r>
-      <w:proofErr w:type="gramEnd"/>
       <w:r>
         <w:br/>
         <w:t>material</w:t>
@@ -49,6 +29,14 @@
       <w:r>
         <w:br/>
         <w:t>discussion</w:t>
+      </w:r>
+      <w:r>
+        <w:br/>
+        <w:t>conclusions</w:t>
+      </w:r>
+      <w:r>
+        <w:br/>
+        <w:t>references</w:t>
       </w:r>
     </w:p>
     <w:sectPr>

</xml_diff>

<commit_message>
I made a comment and a suggestion after references
</commit_message>
<xml_diff>
--- a/Loop_paper.docx
+++ b/Loop_paper.docx
@@ -1,6 +1,6 @@
 
 <file path=word/document.xml><?xml version="1.0" encoding="utf-8"?>
-<w:document xmlns:ve="http://schemas.openxmlformats.org/markup-compatibility/2006" xmlns:o="urn:schemas-microsoft-com:office:office" xmlns:r="http://schemas.openxmlformats.org/officeDocument/2006/relationships" xmlns:m="http://schemas.openxmlformats.org/officeDocument/2006/math" xmlns:v="urn:schemas-microsoft-com:vml" xmlns:wp="http://schemas.openxmlformats.org/drawingml/2006/wordprocessingDrawing" xmlns:w10="urn:schemas-microsoft-com:office:word" xmlns:w="http://schemas.openxmlformats.org/wordprocessingml/2006/main" xmlns:wne="http://schemas.microsoft.com/office/word/2006/wordml">
+<w:document xmlns:wpc="http://schemas.microsoft.com/office/word/2010/wordprocessingCanvas" xmlns:mc="http://schemas.openxmlformats.org/markup-compatibility/2006" xmlns:o="urn:schemas-microsoft-com:office:office" xmlns:r="http://schemas.openxmlformats.org/officeDocument/2006/relationships" xmlns:m="http://schemas.openxmlformats.org/officeDocument/2006/math" xmlns:v="urn:schemas-microsoft-com:vml" xmlns:wp14="http://schemas.microsoft.com/office/word/2010/wordprocessingDrawing" xmlns:wp="http://schemas.openxmlformats.org/drawingml/2006/wordprocessingDrawing" xmlns:w10="urn:schemas-microsoft-com:office:word" xmlns:w="http://schemas.openxmlformats.org/wordprocessingml/2006/main" xmlns:w14="http://schemas.microsoft.com/office/word/2010/wordml" xmlns:wpg="http://schemas.microsoft.com/office/word/2010/wordprocessingGroup" xmlns:wpi="http://schemas.microsoft.com/office/word/2010/wordprocessingInk" xmlns:wne="http://schemas.microsoft.com/office/word/2006/wordml" xmlns:wps="http://schemas.microsoft.com/office/word/2010/wordprocessingShape" mc:Ignorable="w14 wp14">
   <w:body>
     <w:p>
       <w:pPr>
@@ -20,12 +20,25 @@
       <w:r>
         <w:t xml:space="preserve">, </w:t>
       </w:r>
-      <w:ins w:id="1" w:author="Ng" w:date="2016-03-11T11:02:00Z">
+      <w:commentRangeStart w:id="1"/>
+      <w:ins w:id="2" w:author="Ng" w:date="2016-03-11T11:02:00Z">
         <w:r>
-          <w:t xml:space="preserve">Harry Potter, </w:t>
+          <w:t>Harry</w:t>
         </w:r>
       </w:ins>
-      <w:del w:id="2" w:author="Ng" w:date="2016-03-11T11:01:00Z">
+      <w:commentRangeEnd w:id="1"/>
+      <w:r>
+        <w:rPr>
+          <w:rStyle w:val="Kommentarzeichen"/>
+        </w:rPr>
+        <w:commentReference w:id="1"/>
+      </w:r>
+      <w:ins w:id="3" w:author="Ng" w:date="2016-03-11T11:02:00Z">
+        <w:r>
+          <w:t xml:space="preserve"> Potter, </w:t>
+        </w:r>
+      </w:ins>
+      <w:del w:id="4" w:author="Ng" w:date="2016-03-11T11:01:00Z">
         <w:r>
           <w:delText>Usain Bolt</w:delText>
         </w:r>
@@ -34,7 +47,7 @@
     <w:p>
       <w:pPr>
         <w:spacing w:after="0" w:line="360" w:lineRule="auto"/>
-        <w:pPrChange w:id="3" w:author="Ng" w:date="2016-03-11T11:02:00Z">
+        <w:pPrChange w:id="5" w:author="Ng" w:date="2016-03-11T11:02:00Z">
           <w:pPr/>
         </w:pPrChange>
       </w:pPr>
@@ -63,27 +76,7 @@
         <w:spacing w:after="0" w:line="360" w:lineRule="auto"/>
         <w:ind w:left="360"/>
         <w:rPr>
-          <w:ins w:id="4" w:author="Ng" w:date="2016-03-11T11:02:00Z"/>
-        </w:rPr>
-        <w:pPrChange w:id="5" w:author="Ng" w:date="2016-03-11T11:02:00Z">
-          <w:pPr>
-            <w:ind w:left="360"/>
-          </w:pPr>
-        </w:pPrChange>
-      </w:pPr>
-      <w:r>
-        <w:t>I</w:t>
-      </w:r>
-      <w:r>
-        <w:t>ntro</w:t>
-      </w:r>
-    </w:p>
-    <w:p>
-      <w:pPr>
-        <w:spacing w:after="0" w:line="360" w:lineRule="auto"/>
-        <w:ind w:left="360"/>
-        <w:rPr>
-          <w:ins w:id="6" w:author="Ng" w:date="2016-03-11T11:03:00Z"/>
+          <w:ins w:id="6" w:author="Ng" w:date="2016-03-11T11:02:00Z"/>
         </w:rPr>
         <w:pPrChange w:id="7" w:author="Ng" w:date="2016-03-11T11:02:00Z">
           <w:pPr>
@@ -91,35 +84,59 @@
           </w:pPr>
         </w:pPrChange>
       </w:pPr>
-      <w:ins w:id="8" w:author="Ng" w:date="2016-03-11T11:02:00Z">
-        <w:r>
-          <w:t>Inserted something</w:t>
-        </w:r>
-      </w:ins>
-      <w:r>
-        <w:br/>
-        <w:t>material</w:t>
-      </w:r>
-      <w:r>
-        <w:br/>
-        <w:t>discussion</w:t>
-      </w:r>
-      <w:r>
-        <w:br/>
-        <w:t>conclusions</w:t>
+      <w:r>
+        <w:t>I</w:t>
+      </w:r>
+      <w:r>
+        <w:t>ntro</w:t>
       </w:r>
     </w:p>
     <w:p>
       <w:pPr>
         <w:spacing w:after="0" w:line="360" w:lineRule="auto"/>
         <w:ind w:left="360"/>
+        <w:rPr>
+          <w:ins w:id="8" w:author="Ng" w:date="2016-03-11T11:03:00Z"/>
+        </w:rPr>
         <w:pPrChange w:id="9" w:author="Ng" w:date="2016-03-11T11:02:00Z">
           <w:pPr>
             <w:ind w:left="360"/>
           </w:pPr>
         </w:pPrChange>
       </w:pPr>
-      <w:ins w:id="10" w:author="Ng" w:date="2016-03-11T11:03:00Z">
+      <w:ins w:id="10" w:author="Ng" w:date="2016-03-11T11:02:00Z">
+        <w:r>
+          <w:t>Inserted something</w:t>
+        </w:r>
+      </w:ins>
+      <w:r>
+        <w:br/>
+        <w:t>material</w:t>
+      </w:r>
+      <w:r>
+        <w:br/>
+        <w:t>discussion</w:t>
+      </w:r>
+      <w:r>
+        <w:br/>
+        <w:t>conclusions</w:t>
+      </w:r>
+    </w:p>
+    <w:p>
+      <w:pPr>
+        <w:spacing w:after="0" w:line="360" w:lineRule="auto"/>
+        <w:ind w:left="360"/>
+        <w:rPr>
+          <w:ins w:id="11" w:author="Loni" w:date="2016-03-11T11:48:00Z"/>
+          <w:b/>
+        </w:rPr>
+        <w:pPrChange w:id="12" w:author="Ng" w:date="2016-03-11T11:02:00Z">
+          <w:pPr>
+            <w:ind w:left="360"/>
+          </w:pPr>
+        </w:pPrChange>
+      </w:pPr>
+      <w:ins w:id="13" w:author="Ng" w:date="2016-03-11T11:03:00Z">
         <w:r>
           <w:t>Some conclusions</w:t>
         </w:r>
@@ -127,20 +144,83 @@
       <w:r>
         <w:br/>
       </w:r>
-      <w:commentRangeStart w:id="11"/>
+      <w:commentRangeStart w:id="14"/>
       <w:r>
         <w:rPr>
           <w:b/>
         </w:rPr>
         <w:t>references</w:t>
       </w:r>
-      <w:commentRangeEnd w:id="11"/>
+      <w:commentRangeEnd w:id="14"/>
       <w:r>
         <w:rPr>
-          <w:rStyle w:val="CommentReference"/>
+          <w:rStyle w:val="Kommentarzeichen"/>
         </w:rPr>
-        <w:commentReference w:id="11"/>
-      </w:r>
+        <w:commentReference w:id="14"/>
+      </w:r>
+    </w:p>
+    <w:p>
+      <w:pPr>
+        <w:spacing w:after="0" w:line="360" w:lineRule="auto"/>
+        <w:rPr>
+          <w:ins w:id="15" w:author="Loni" w:date="2016-03-11T11:48:00Z"/>
+          <w:b/>
+        </w:rPr>
+        <w:pPrChange w:id="16" w:author="Loni" w:date="2016-03-11T11:49:00Z">
+          <w:pPr>
+            <w:ind w:left="360"/>
+          </w:pPr>
+        </w:pPrChange>
+      </w:pPr>
+    </w:p>
+    <w:p>
+      <w:pPr>
+        <w:spacing w:after="0" w:line="360" w:lineRule="auto"/>
+        <w:ind w:left="360"/>
+        <w:rPr>
+          <w:ins w:id="17" w:author="Loni" w:date="2016-03-11T11:48:00Z"/>
+          <w:b/>
+        </w:rPr>
+        <w:pPrChange w:id="18" w:author="Ng" w:date="2016-03-11T11:02:00Z">
+          <w:pPr>
+            <w:ind w:left="360"/>
+          </w:pPr>
+        </w:pPrChange>
+      </w:pPr>
+      <w:bookmarkStart w:id="19" w:name="_GoBack"/>
+      <w:bookmarkEnd w:id="19"/>
+    </w:p>
+    <w:p>
+      <w:pPr>
+        <w:spacing w:after="0" w:line="360" w:lineRule="auto"/>
+        <w:ind w:left="360"/>
+        <w:pPrChange w:id="20" w:author="Ng" w:date="2016-03-11T11:02:00Z">
+          <w:pPr>
+            <w:ind w:left="360"/>
+          </w:pPr>
+        </w:pPrChange>
+      </w:pPr>
+      <w:ins w:id="21" w:author="Loni" w:date="2016-03-11T11:49:00Z">
+        <w:r>
+          <w:t xml:space="preserve">I like Harry Potter as well. </w:t>
+        </w:r>
+        <w:proofErr w:type="spellStart"/>
+        <w:r>
+          <w:t>Lets</w:t>
+        </w:r>
+        <w:proofErr w:type="spellEnd"/>
+        <w:r>
+          <w:t xml:space="preserve"> create a </w:t>
+        </w:r>
+        <w:proofErr w:type="spellStart"/>
+        <w:r>
+          <w:t>stor</w:t>
+        </w:r>
+        <w:proofErr w:type="spellEnd"/>
+        <w:r>
+          <w:t>&lt;y</w:t>
+        </w:r>
+      </w:ins>
     </w:p>
     <w:sectPr>
       <w:pgSz w:w="11906" w:h="16838"/>
@@ -153,15 +233,44 @@
 </file>
 
 <file path=word/comments.xml><?xml version="1.0" encoding="utf-8"?>
-<w:comments xmlns:ve="http://schemas.openxmlformats.org/markup-compatibility/2006" xmlns:o="urn:schemas-microsoft-com:office:office" xmlns:r="http://schemas.openxmlformats.org/officeDocument/2006/relationships" xmlns:m="http://schemas.openxmlformats.org/officeDocument/2006/math" xmlns:v="urn:schemas-microsoft-com:vml" xmlns:wp="http://schemas.openxmlformats.org/drawingml/2006/wordprocessingDrawing" xmlns:w10="urn:schemas-microsoft-com:office:word" xmlns:w="http://schemas.openxmlformats.org/wordprocessingml/2006/main" xmlns:wne="http://schemas.microsoft.com/office/word/2006/wordml">
-  <w:comment w:id="11" w:author="Ng" w:date="2016-03-11T11:03:00Z" w:initials="NN">
+<w:comments xmlns:wpc="http://schemas.microsoft.com/office/word/2010/wordprocessingCanvas" xmlns:mc="http://schemas.openxmlformats.org/markup-compatibility/2006" xmlns:o="urn:schemas-microsoft-com:office:office" xmlns:r="http://schemas.openxmlformats.org/officeDocument/2006/relationships" xmlns:m="http://schemas.openxmlformats.org/officeDocument/2006/math" xmlns:v="urn:schemas-microsoft-com:vml" xmlns:wp14="http://schemas.microsoft.com/office/word/2010/wordprocessingDrawing" xmlns:wp="http://schemas.openxmlformats.org/drawingml/2006/wordprocessingDrawing" xmlns:w10="urn:schemas-microsoft-com:office:word" xmlns:w="http://schemas.openxmlformats.org/wordprocessingml/2006/main" xmlns:w14="http://schemas.microsoft.com/office/word/2010/wordml" xmlns:wpg="http://schemas.microsoft.com/office/word/2010/wordprocessingGroup" xmlns:wpi="http://schemas.microsoft.com/office/word/2010/wordprocessingInk" xmlns:wne="http://schemas.microsoft.com/office/word/2006/wordml" xmlns:wps="http://schemas.microsoft.com/office/word/2010/wordprocessingShape" mc:Ignorable="w14 wp14">
+  <w:comment w:id="1" w:author="Loni" w:date="2016-03-11T11:49:00Z" w:initials="L">
     <w:p>
       <w:pPr>
-        <w:pStyle w:val="CommentText"/>
+        <w:pStyle w:val="Kommentartext"/>
       </w:pPr>
       <w:r>
         <w:rPr>
-          <w:rStyle w:val="CommentReference"/>
+          <w:rStyle w:val="Kommentarzeichen"/>
+        </w:rPr>
+        <w:annotationRef/>
+      </w:r>
+      <w:r>
+        <w:t xml:space="preserve">I think Harry is still in Hogwarts, and can only communicate via Owls, </w:t>
+      </w:r>
+      <w:proofErr w:type="spellStart"/>
+      <w:r>
+        <w:t>lets</w:t>
+      </w:r>
+      <w:proofErr w:type="spellEnd"/>
+      <w:r>
+        <w:t xml:space="preserve"> see if we can get someone else like Dumbledore on </w:t>
+      </w:r>
+      <w:proofErr w:type="gramStart"/>
+      <w:r>
+        <w:t>it :D</w:t>
+      </w:r>
+      <w:proofErr w:type="gramEnd"/>
+    </w:p>
+  </w:comment>
+  <w:comment w:id="14" w:author="Ng" w:date="2016-03-11T11:03:00Z" w:initials="NN">
+    <w:p>
+      <w:pPr>
+        <w:pStyle w:val="Kommentartext"/>
+      </w:pPr>
+      <w:r>
+        <w:rPr>
+          <w:rStyle w:val="Kommentarzeichen"/>
         </w:rPr>
         <w:annotationRef/>
       </w:r>
@@ -187,7 +296,7 @@
 </file>
 
 <file path=word/numbering.xml><?xml version="1.0" encoding="utf-8"?>
-<w:numbering xmlns:ve="http://schemas.openxmlformats.org/markup-compatibility/2006" xmlns:o="urn:schemas-microsoft-com:office:office" xmlns:r="http://schemas.openxmlformats.org/officeDocument/2006/relationships" xmlns:m="http://schemas.openxmlformats.org/officeDocument/2006/math" xmlns:v="urn:schemas-microsoft-com:vml" xmlns:wp="http://schemas.openxmlformats.org/drawingml/2006/wordprocessingDrawing" xmlns:w10="urn:schemas-microsoft-com:office:word" xmlns:w="http://schemas.openxmlformats.org/wordprocessingml/2006/main" xmlns:wne="http://schemas.microsoft.com/office/word/2006/wordml">
+<w:numbering xmlns:wpc="http://schemas.microsoft.com/office/word/2010/wordprocessingCanvas" xmlns:mc="http://schemas.openxmlformats.org/markup-compatibility/2006" xmlns:o="urn:schemas-microsoft-com:office:office" xmlns:r="http://schemas.openxmlformats.org/officeDocument/2006/relationships" xmlns:m="http://schemas.openxmlformats.org/officeDocument/2006/math" xmlns:v="urn:schemas-microsoft-com:vml" xmlns:wp14="http://schemas.microsoft.com/office/word/2010/wordprocessingDrawing" xmlns:wp="http://schemas.openxmlformats.org/drawingml/2006/wordprocessingDrawing" xmlns:w10="urn:schemas-microsoft-com:office:word" xmlns:w="http://schemas.openxmlformats.org/wordprocessingml/2006/main" xmlns:w14="http://schemas.microsoft.com/office/word/2010/wordml" xmlns:wpg="http://schemas.microsoft.com/office/word/2010/wordprocessingGroup" xmlns:wpi="http://schemas.microsoft.com/office/word/2010/wordprocessingInk" xmlns:wne="http://schemas.microsoft.com/office/word/2006/wordml" xmlns:wps="http://schemas.microsoft.com/office/word/2010/wordprocessingShape" mc:Ignorable="w14 wp14">
   <w:abstractNum w:abstractNumId="0">
     <w:nsid w:val="2344299F"/>
     <w:multiLevelType w:val="hybridMultilevel"/>
@@ -462,7 +571,7 @@
 </file>
 
 <file path=word/styles.xml><?xml version="1.0" encoding="utf-8"?>
-<w:styles xmlns:r="http://schemas.openxmlformats.org/officeDocument/2006/relationships" xmlns:w="http://schemas.openxmlformats.org/wordprocessingml/2006/main">
+<w:styles xmlns:mc="http://schemas.openxmlformats.org/markup-compatibility/2006" xmlns:r="http://schemas.openxmlformats.org/officeDocument/2006/relationships" xmlns:w="http://schemas.openxmlformats.org/wordprocessingml/2006/main" xmlns:w14="http://schemas.microsoft.com/office/word/2010/wordml" mc:Ignorable="w14">
   <w:docDefaults>
     <w:rPrDefault>
       <w:rPr>
@@ -617,23 +726,22 @@
     <w:lsdException w:name="Bibliography" w:uiPriority="37"/>
     <w:lsdException w:name="TOC Heading" w:uiPriority="39" w:qFormat="1"/>
   </w:latentStyles>
-  <w:style w:type="paragraph" w:default="1" w:styleId="Normal">
+  <w:style w:type="paragraph" w:default="1" w:styleId="Standard">
     <w:name w:val="Normal"/>
     <w:qFormat/>
     <w:rsid w:val="00FB6B02"/>
   </w:style>
-  <w:style w:type="character" w:default="1" w:styleId="DefaultParagraphFont">
+  <w:style w:type="character" w:default="1" w:styleId="Absatz-Standardschriftart">
     <w:name w:val="Default Paragraph Font"/>
     <w:uiPriority w:val="1"/>
     <w:semiHidden/>
     <w:unhideWhenUsed/>
   </w:style>
-  <w:style w:type="table" w:default="1" w:styleId="TableNormal">
+  <w:style w:type="table" w:default="1" w:styleId="NormaleTabelle">
     <w:name w:val="Normal Table"/>
     <w:uiPriority w:val="99"/>
     <w:semiHidden/>
     <w:unhideWhenUsed/>
-    <w:qFormat/>
     <w:tblPr>
       <w:tblInd w:w="0" w:type="dxa"/>
       <w:tblCellMar>
@@ -644,15 +752,15 @@
       </w:tblCellMar>
     </w:tblPr>
   </w:style>
-  <w:style w:type="numbering" w:default="1" w:styleId="NoList">
+  <w:style w:type="numbering" w:default="1" w:styleId="KeineListe">
     <w:name w:val="No List"/>
     <w:uiPriority w:val="99"/>
     <w:semiHidden/>
     <w:unhideWhenUsed/>
   </w:style>
-  <w:style w:type="paragraph" w:styleId="ListParagraph">
+  <w:style w:type="paragraph" w:styleId="Listenabsatz">
     <w:name w:val="List Paragraph"/>
-    <w:basedOn w:val="Normal"/>
+    <w:basedOn w:val="Standard"/>
     <w:uiPriority w:val="34"/>
     <w:qFormat/>
     <w:rsid w:val="009B0A18"/>
@@ -661,10 +769,10 @@
       <w:contextualSpacing/>
     </w:pPr>
   </w:style>
-  <w:style w:type="paragraph" w:styleId="BalloonText">
+  <w:style w:type="paragraph" w:styleId="Sprechblasentext">
     <w:name w:val="Balloon Text"/>
-    <w:basedOn w:val="Normal"/>
-    <w:link w:val="BalloonTextChar"/>
+    <w:basedOn w:val="Standard"/>
+    <w:link w:val="SprechblasentextZchn"/>
     <w:uiPriority w:val="99"/>
     <w:semiHidden/>
     <w:unhideWhenUsed/>
@@ -678,10 +786,10 @@
       <w:szCs w:val="16"/>
     </w:rPr>
   </w:style>
-  <w:style w:type="character" w:customStyle="1" w:styleId="BalloonTextChar">
-    <w:name w:val="Balloon Text Char"/>
-    <w:basedOn w:val="DefaultParagraphFont"/>
-    <w:link w:val="BalloonText"/>
+  <w:style w:type="character" w:customStyle="1" w:styleId="SprechblasentextZchn">
+    <w:name w:val="Sprechblasentext Zchn"/>
+    <w:basedOn w:val="Absatz-Standardschriftart"/>
+    <w:link w:val="Sprechblasentext"/>
     <w:uiPriority w:val="99"/>
     <w:semiHidden/>
     <w:rsid w:val="00DF6DE7"/>
@@ -691,9 +799,9 @@
       <w:szCs w:val="16"/>
     </w:rPr>
   </w:style>
-  <w:style w:type="character" w:styleId="CommentReference">
+  <w:style w:type="character" w:styleId="Kommentarzeichen">
     <w:name w:val="annotation reference"/>
-    <w:basedOn w:val="DefaultParagraphFont"/>
+    <w:basedOn w:val="Absatz-Standardschriftart"/>
     <w:uiPriority w:val="99"/>
     <w:semiHidden/>
     <w:unhideWhenUsed/>
@@ -703,10 +811,10 @@
       <w:szCs w:val="16"/>
     </w:rPr>
   </w:style>
-  <w:style w:type="paragraph" w:styleId="CommentText">
+  <w:style w:type="paragraph" w:styleId="Kommentartext">
     <w:name w:val="annotation text"/>
-    <w:basedOn w:val="Normal"/>
-    <w:link w:val="CommentTextChar"/>
+    <w:basedOn w:val="Standard"/>
+    <w:link w:val="KommentartextZchn"/>
     <w:uiPriority w:val="99"/>
     <w:semiHidden/>
     <w:unhideWhenUsed/>
@@ -719,10 +827,10 @@
       <w:szCs w:val="20"/>
     </w:rPr>
   </w:style>
-  <w:style w:type="character" w:customStyle="1" w:styleId="CommentTextChar">
-    <w:name w:val="Comment Text Char"/>
-    <w:basedOn w:val="DefaultParagraphFont"/>
-    <w:link w:val="CommentText"/>
+  <w:style w:type="character" w:customStyle="1" w:styleId="KommentartextZchn">
+    <w:name w:val="Kommentartext Zchn"/>
+    <w:basedOn w:val="Absatz-Standardschriftart"/>
+    <w:link w:val="Kommentartext"/>
     <w:uiPriority w:val="99"/>
     <w:semiHidden/>
     <w:rsid w:val="0005202E"/>
@@ -731,11 +839,11 @@
       <w:szCs w:val="20"/>
     </w:rPr>
   </w:style>
-  <w:style w:type="paragraph" w:styleId="CommentSubject">
+  <w:style w:type="paragraph" w:styleId="Kommentarthema">
     <w:name w:val="annotation subject"/>
-    <w:basedOn w:val="CommentText"/>
-    <w:next w:val="CommentText"/>
-    <w:link w:val="CommentSubjectChar"/>
+    <w:basedOn w:val="Kommentartext"/>
+    <w:next w:val="Kommentartext"/>
+    <w:link w:val="KommentarthemaZchn"/>
     <w:uiPriority w:val="99"/>
     <w:semiHidden/>
     <w:unhideWhenUsed/>
@@ -745,17 +853,209 @@
       <w:bCs/>
     </w:rPr>
   </w:style>
-  <w:style w:type="character" w:customStyle="1" w:styleId="CommentSubjectChar">
-    <w:name w:val="Comment Subject Char"/>
-    <w:basedOn w:val="CommentTextChar"/>
-    <w:link w:val="CommentSubject"/>
+  <w:style w:type="character" w:customStyle="1" w:styleId="KommentarthemaZchn">
+    <w:name w:val="Kommentarthema Zchn"/>
+    <w:basedOn w:val="KommentartextZchn"/>
+    <w:link w:val="Kommentarthema"/>
     <w:uiPriority w:val="99"/>
     <w:semiHidden/>
     <w:rsid w:val="0005202E"/>
     <w:rPr>
       <w:b/>
       <w:bCs/>
+      <w:sz w:val="20"/>
+      <w:szCs w:val="20"/>
     </w:rPr>
+  </w:style>
+</w:styles>
+</file>
+
+<file path=word/stylesWithEffects.xml><?xml version="1.0" encoding="utf-8"?>
+<w:styles xmlns:wpc="http://schemas.microsoft.com/office/word/2010/wordprocessingCanvas" xmlns:mc="http://schemas.openxmlformats.org/markup-compatibility/2006" xmlns:o="urn:schemas-microsoft-com:office:office" xmlns:r="http://schemas.openxmlformats.org/officeDocument/2006/relationships" xmlns:m="http://schemas.openxmlformats.org/officeDocument/2006/math" xmlns:v="urn:schemas-microsoft-com:vml" xmlns:wp14="http://schemas.microsoft.com/office/word/2010/wordprocessingDrawing" xmlns:wp="http://schemas.openxmlformats.org/drawingml/2006/wordprocessingDrawing" xmlns:w10="urn:schemas-microsoft-com:office:word" xmlns:w="http://schemas.openxmlformats.org/wordprocessingml/2006/main" xmlns:w14="http://schemas.microsoft.com/office/word/2010/wordml" xmlns:wpg="http://schemas.microsoft.com/office/word/2010/wordprocessingGroup" xmlns:wpi="http://schemas.microsoft.com/office/word/2010/wordprocessingInk" xmlns:wne="http://schemas.microsoft.com/office/word/2006/wordml" xmlns:wps="http://schemas.microsoft.com/office/word/2010/wordprocessingShape" mc:Ignorable="w14 wp14">
+  <w:docDefaults>
+    <w:rPrDefault>
+      <w:rPr>
+        <w:rFonts w:asciiTheme="minorHAnsi" w:eastAsiaTheme="minorEastAsia" w:hAnsiTheme="minorHAnsi" w:cstheme="minorBidi"/>
+        <w:sz w:val="22"/>
+        <w:szCs w:val="22"/>
+        <w:lang w:val="de-DE" w:eastAsia="de-DE" w:bidi="ar-SA"/>
+      </w:rPr>
+    </w:rPrDefault>
+    <w:pPrDefault>
+      <w:pPr>
+        <w:spacing w:after="200" w:line="276" w:lineRule="auto"/>
+      </w:pPr>
+    </w:pPrDefault>
+  </w:docDefaults>
+  <w:latentStyles w:defLockedState="0" w:defUIPriority="99" w:defSemiHidden="1" w:defUnhideWhenUsed="1" w:defQFormat="0" w:count="267">
+    <w:lsdException w:name="Normal" w:semiHidden="0" w:uiPriority="0" w:unhideWhenUsed="0" w:qFormat="1"/>
+    <w:lsdException w:name="heading 1" w:semiHidden="0" w:uiPriority="9" w:unhideWhenUsed="0" w:qFormat="1"/>
+    <w:lsdException w:name="heading 2" w:uiPriority="9" w:qFormat="1"/>
+    <w:lsdException w:name="heading 3" w:uiPriority="9" w:qFormat="1"/>
+    <w:lsdException w:name="heading 4" w:uiPriority="9" w:qFormat="1"/>
+    <w:lsdException w:name="heading 5" w:uiPriority="9" w:qFormat="1"/>
+    <w:lsdException w:name="heading 6" w:uiPriority="9" w:qFormat="1"/>
+    <w:lsdException w:name="heading 7" w:uiPriority="9" w:qFormat="1"/>
+    <w:lsdException w:name="heading 8" w:uiPriority="9" w:qFormat="1"/>
+    <w:lsdException w:name="heading 9" w:uiPriority="9" w:qFormat="1"/>
+    <w:lsdException w:name="toc 1" w:uiPriority="39"/>
+    <w:lsdException w:name="toc 2" w:uiPriority="39"/>
+    <w:lsdException w:name="toc 3" w:uiPriority="39"/>
+    <w:lsdException w:name="toc 4" w:uiPriority="39"/>
+    <w:lsdException w:name="toc 5" w:uiPriority="39"/>
+    <w:lsdException w:name="toc 6" w:uiPriority="39"/>
+    <w:lsdException w:name="toc 7" w:uiPriority="39"/>
+    <w:lsdException w:name="toc 8" w:uiPriority="39"/>
+    <w:lsdException w:name="toc 9" w:uiPriority="39"/>
+    <w:lsdException w:name="caption" w:uiPriority="35" w:qFormat="1"/>
+    <w:lsdException w:name="Title" w:semiHidden="0" w:uiPriority="10" w:unhideWhenUsed="0" w:qFormat="1"/>
+    <w:lsdException w:name="Default Paragraph Font" w:uiPriority="1"/>
+    <w:lsdException w:name="Subtitle" w:semiHidden="0" w:uiPriority="11" w:unhideWhenUsed="0" w:qFormat="1"/>
+    <w:lsdException w:name="Strong" w:semiHidden="0" w:uiPriority="22" w:unhideWhenUsed="0" w:qFormat="1"/>
+    <w:lsdException w:name="Emphasis" w:semiHidden="0" w:uiPriority="20" w:unhideWhenUsed="0" w:qFormat="1"/>
+    <w:lsdException w:name="Table Grid" w:semiHidden="0" w:uiPriority="59" w:unhideWhenUsed="0"/>
+    <w:lsdException w:name="Placeholder Text" w:unhideWhenUsed="0"/>
+    <w:lsdException w:name="No Spacing" w:semiHidden="0" w:uiPriority="1" w:unhideWhenUsed="0" w:qFormat="1"/>
+    <w:lsdException w:name="Light Shading" w:semiHidden="0" w:uiPriority="60" w:unhideWhenUsed="0"/>
+    <w:lsdException w:name="Light List" w:semiHidden="0" w:uiPriority="61" w:unhideWhenUsed="0"/>
+    <w:lsdException w:name="Light Grid" w:semiHidden="0" w:uiPriority="62" w:unhideWhenUsed="0"/>
+    <w:lsdException w:name="Medium Shading 1" w:semiHidden="0" w:uiPriority="63" w:unhideWhenUsed="0"/>
+    <w:lsdException w:name="Medium Shading 2" w:semiHidden="0" w:uiPriority="64" w:unhideWhenUsed="0"/>
+    <w:lsdException w:name="Medium List 1" w:semiHidden="0" w:uiPriority="65" w:unhideWhenUsed="0"/>
+    <w:lsdException w:name="Medium List 2" w:semiHidden="0" w:uiPriority="66" w:unhideWhenUsed="0"/>
+    <w:lsdException w:name="Medium Grid 1" w:semiHidden="0" w:uiPriority="67" w:unhideWhenUsed="0"/>
+    <w:lsdException w:name="Medium Grid 2" w:semiHidden="0" w:uiPriority="68" w:unhideWhenUsed="0"/>
+    <w:lsdException w:name="Medium Grid 3" w:semiHidden="0" w:uiPriority="69" w:unhideWhenUsed="0"/>
+    <w:lsdException w:name="Dark List" w:semiHidden="0" w:uiPriority="70" w:unhideWhenUsed="0"/>
+    <w:lsdException w:name="Colorful Shading" w:semiHidden="0" w:uiPriority="71" w:unhideWhenUsed="0"/>
+    <w:lsdException w:name="Colorful List" w:semiHidden="0" w:uiPriority="72" w:unhideWhenUsed="0"/>
+    <w:lsdException w:name="Colorful Grid" w:semiHidden="0" w:uiPriority="73" w:unhideWhenUsed="0"/>
+    <w:lsdException w:name="Light Shading Accent 1" w:semiHidden="0" w:uiPriority="60" w:unhideWhenUsed="0"/>
+    <w:lsdException w:name="Light List Accent 1" w:semiHidden="0" w:uiPriority="61" w:unhideWhenUsed="0"/>
+    <w:lsdException w:name="Light Grid Accent 1" w:semiHidden="0" w:uiPriority="62" w:unhideWhenUsed="0"/>
+    <w:lsdException w:name="Medium Shading 1 Accent 1" w:semiHidden="0" w:uiPriority="63" w:unhideWhenUsed="0"/>
+    <w:lsdException w:name="Medium Shading 2 Accent 1" w:semiHidden="0" w:uiPriority="64" w:unhideWhenUsed="0"/>
+    <w:lsdException w:name="Medium List 1 Accent 1" w:semiHidden="0" w:uiPriority="65" w:unhideWhenUsed="0"/>
+    <w:lsdException w:name="Revision" w:unhideWhenUsed="0"/>
+    <w:lsdException w:name="List Paragraph" w:semiHidden="0" w:uiPriority="34" w:unhideWhenUsed="0" w:qFormat="1"/>
+    <w:lsdException w:name="Quote" w:semiHidden="0" w:uiPriority="29" w:unhideWhenUsed="0" w:qFormat="1"/>
+    <w:lsdException w:name="Intense Quote" w:semiHidden="0" w:uiPriority="30" w:unhideWhenUsed="0" w:qFormat="1"/>
+    <w:lsdException w:name="Medium List 2 Accent 1" w:semiHidden="0" w:uiPriority="66" w:unhideWhenUsed="0"/>
+    <w:lsdException w:name="Medium Grid 1 Accent 1" w:semiHidden="0" w:uiPriority="67" w:unhideWhenUsed="0"/>
+    <w:lsdException w:name="Medium Grid 2 Accent 1" w:semiHidden="0" w:uiPriority="68" w:unhideWhenUsed="0"/>
+    <w:lsdException w:name="Medium Grid 3 Accent 1" w:semiHidden="0" w:uiPriority="69" w:unhideWhenUsed="0"/>
+    <w:lsdException w:name="Dark List Accent 1" w:semiHidden="0" w:uiPriority="70" w:unhideWhenUsed="0"/>
+    <w:lsdException w:name="Colorful Shading Accent 1" w:semiHidden="0" w:uiPriority="71" w:unhideWhenUsed="0"/>
+    <w:lsdException w:name="Colorful List Accent 1" w:semiHidden="0" w:uiPriority="72" w:unhideWhenUsed="0"/>
+    <w:lsdException w:name="Colorful Grid Accent 1" w:semiHidden="0" w:uiPriority="73" w:unhideWhenUsed="0"/>
+    <w:lsdException w:name="Light Shading Accent 2" w:semiHidden="0" w:uiPriority="60" w:unhideWhenUsed="0"/>
+    <w:lsdException w:name="Light List Accent 2" w:semiHidden="0" w:uiPriority="61" w:unhideWhenUsed="0"/>
+    <w:lsdException w:name="Light Grid Accent 2" w:semiHidden="0" w:uiPriority="62" w:unhideWhenUsed="0"/>
+    <w:lsdException w:name="Medium Shading 1 Accent 2" w:semiHidden="0" w:uiPriority="63" w:unhideWhenUsed="0"/>
+    <w:lsdException w:name="Medium Shading 2 Accent 2" w:semiHidden="0" w:uiPriority="64" w:unhideWhenUsed="0"/>
+    <w:lsdException w:name="Medium List 1 Accent 2" w:semiHidden="0" w:uiPriority="65" w:unhideWhenUsed="0"/>
+    <w:lsdException w:name="Medium List 2 Accent 2" w:semiHidden="0" w:uiPriority="66" w:unhideWhenUsed="0"/>
+    <w:lsdException w:name="Medium Grid 1 Accent 2" w:semiHidden="0" w:uiPriority="67" w:unhideWhenUsed="0"/>
+    <w:lsdException w:name="Medium Grid 2 Accent 2" w:semiHidden="0" w:uiPriority="68" w:unhideWhenUsed="0"/>
+    <w:lsdException w:name="Medium Grid 3 Accent 2" w:semiHidden="0" w:uiPriority="69" w:unhideWhenUsed="0"/>
+    <w:lsdException w:name="Dark List Accent 2" w:semiHidden="0" w:uiPriority="70" w:unhideWhenUsed="0"/>
+    <w:lsdException w:name="Colorful Shading Accent 2" w:semiHidden="0" w:uiPriority="71" w:unhideWhenUsed="0"/>
+    <w:lsdException w:name="Colorful List Accent 2" w:semiHidden="0" w:uiPriority="72" w:unhideWhenUsed="0"/>
+    <w:lsdException w:name="Colorful Grid Accent 2" w:semiHidden="0" w:uiPriority="73" w:unhideWhenUsed="0"/>
+    <w:lsdException w:name="Light Shading Accent 3" w:semiHidden="0" w:uiPriority="60" w:unhideWhenUsed="0"/>
+    <w:lsdException w:name="Light List Accent 3" w:semiHidden="0" w:uiPriority="61" w:unhideWhenUsed="0"/>
+    <w:lsdException w:name="Light Grid Accent 3" w:semiHidden="0" w:uiPriority="62" w:unhideWhenUsed="0"/>
+    <w:lsdException w:name="Medium Shading 1 Accent 3" w:semiHidden="0" w:uiPriority="63" w:unhideWhenUsed="0"/>
+    <w:lsdException w:name="Medium Shading 2 Accent 3" w:semiHidden="0" w:uiPriority="64" w:unhideWhenUsed="0"/>
+    <w:lsdException w:name="Medium List 1 Accent 3" w:semiHidden="0" w:uiPriority="65" w:unhideWhenUsed="0"/>
+    <w:lsdException w:name="Medium List 2 Accent 3" w:semiHidden="0" w:uiPriority="66" w:unhideWhenUsed="0"/>
+    <w:lsdException w:name="Medium Grid 1 Accent 3" w:semiHidden="0" w:uiPriority="67" w:unhideWhenUsed="0"/>
+    <w:lsdException w:name="Medium Grid 2 Accent 3" w:semiHidden="0" w:uiPriority="68" w:unhideWhenUsed="0"/>
+    <w:lsdException w:name="Medium Grid 3 Accent 3" w:semiHidden="0" w:uiPriority="69" w:unhideWhenUsed="0"/>
+    <w:lsdException w:name="Dark List Accent 3" w:semiHidden="0" w:uiPriority="70" w:unhideWhenUsed="0"/>
+    <w:lsdException w:name="Colorful Shading Accent 3" w:semiHidden="0" w:uiPriority="71" w:unhideWhenUsed="0"/>
+    <w:lsdException w:name="Colorful List Accent 3" w:semiHidden="0" w:uiPriority="72" w:unhideWhenUsed="0"/>
+    <w:lsdException w:name="Colorful Grid Accent 3" w:semiHidden="0" w:uiPriority="73" w:unhideWhenUsed="0"/>
+    <w:lsdException w:name="Light Shading Accent 4" w:semiHidden="0" w:uiPriority="60" w:unhideWhenUsed="0"/>
+    <w:lsdException w:name="Light List Accent 4" w:semiHidden="0" w:uiPriority="61" w:unhideWhenUsed="0"/>
+    <w:lsdException w:name="Light Grid Accent 4" w:semiHidden="0" w:uiPriority="62" w:unhideWhenUsed="0"/>
+    <w:lsdException w:name="Medium Shading 1 Accent 4" w:semiHidden="0" w:uiPriority="63" w:unhideWhenUsed="0"/>
+    <w:lsdException w:name="Medium Shading 2 Accent 4" w:semiHidden="0" w:uiPriority="64" w:unhideWhenUsed="0"/>
+    <w:lsdException w:name="Medium List 1 Accent 4" w:semiHidden="0" w:uiPriority="65" w:unhideWhenUsed="0"/>
+    <w:lsdException w:name="Medium List 2 Accent 4" w:semiHidden="0" w:uiPriority="66" w:unhideWhenUsed="0"/>
+    <w:lsdException w:name="Medium Grid 1 Accent 4" w:semiHidden="0" w:uiPriority="67" w:unhideWhenUsed="0"/>
+    <w:lsdException w:name="Medium Grid 2 Accent 4" w:semiHidden="0" w:uiPriority="68" w:unhideWhenUsed="0"/>
+    <w:lsdException w:name="Medium Grid 3 Accent 4" w:semiHidden="0" w:uiPriority="69" w:unhideWhenUsed="0"/>
+    <w:lsdException w:name="Dark List Accent 4" w:semiHidden="0" w:uiPriority="70" w:unhideWhenUsed="0"/>
+    <w:lsdException w:name="Colorful Shading Accent 4" w:semiHidden="0" w:uiPriority="71" w:unhideWhenUsed="0"/>
+    <w:lsdException w:name="Colorful List Accent 4" w:semiHidden="0" w:uiPriority="72" w:unhideWhenUsed="0"/>
+    <w:lsdException w:name="Colorful Grid Accent 4" w:semiHidden="0" w:uiPriority="73" w:unhideWhenUsed="0"/>
+    <w:lsdException w:name="Light Shading Accent 5" w:semiHidden="0" w:uiPriority="60" w:unhideWhenUsed="0"/>
+    <w:lsdException w:name="Light List Accent 5" w:semiHidden="0" w:uiPriority="61" w:unhideWhenUsed="0"/>
+    <w:lsdException w:name="Light Grid Accent 5" w:semiHidden="0" w:uiPriority="62" w:unhideWhenUsed="0"/>
+    <w:lsdException w:name="Medium Shading 1 Accent 5" w:semiHidden="0" w:uiPriority="63" w:unhideWhenUsed="0"/>
+    <w:lsdException w:name="Medium Shading 2 Accent 5" w:semiHidden="0" w:uiPriority="64" w:unhideWhenUsed="0"/>
+    <w:lsdException w:name="Medium List 1 Accent 5" w:semiHidden="0" w:uiPriority="65" w:unhideWhenUsed="0"/>
+    <w:lsdException w:name="Medium List 2 Accent 5" w:semiHidden="0" w:uiPriority="66" w:unhideWhenUsed="0"/>
+    <w:lsdException w:name="Medium Grid 1 Accent 5" w:semiHidden="0" w:uiPriority="67" w:unhideWhenUsed="0"/>
+    <w:lsdException w:name="Medium Grid 2 Accent 5" w:semiHidden="0" w:uiPriority="68" w:unhideWhenUsed="0"/>
+    <w:lsdException w:name="Medium Grid 3 Accent 5" w:semiHidden="0" w:uiPriority="69" w:unhideWhenUsed="0"/>
+    <w:lsdException w:name="Dark List Accent 5" w:semiHidden="0" w:uiPriority="70" w:unhideWhenUsed="0"/>
+    <w:lsdException w:name="Colorful Shading Accent 5" w:semiHidden="0" w:uiPriority="71" w:unhideWhenUsed="0"/>
+    <w:lsdException w:name="Colorful List Accent 5" w:semiHidden="0" w:uiPriority="72" w:unhideWhenUsed="0"/>
+    <w:lsdException w:name="Colorful Grid Accent 5" w:semiHidden="0" w:uiPriority="73" w:unhideWhenUsed="0"/>
+    <w:lsdException w:name="Light Shading Accent 6" w:semiHidden="0" w:uiPriority="60" w:unhideWhenUsed="0"/>
+    <w:lsdException w:name="Light List Accent 6" w:semiHidden="0" w:uiPriority="61" w:unhideWhenUsed="0"/>
+    <w:lsdException w:name="Light Grid Accent 6" w:semiHidden="0" w:uiPriority="62" w:unhideWhenUsed="0"/>
+    <w:lsdException w:name="Medium Shading 1 Accent 6" w:semiHidden="0" w:uiPriority="63" w:unhideWhenUsed="0"/>
+    <w:lsdException w:name="Medium Shading 2 Accent 6" w:semiHidden="0" w:uiPriority="64" w:unhideWhenUsed="0"/>
+    <w:lsdException w:name="Medium List 1 Accent 6" w:semiHidden="0" w:uiPriority="65" w:unhideWhenUsed="0"/>
+    <w:lsdException w:name="Medium List 2 Accent 6" w:semiHidden="0" w:uiPriority="66" w:unhideWhenUsed="0"/>
+    <w:lsdException w:name="Medium Grid 1 Accent 6" w:semiHidden="0" w:uiPriority="67" w:unhideWhenUsed="0"/>
+    <w:lsdException w:name="Medium Grid 2 Accent 6" w:semiHidden="0" w:uiPriority="68" w:unhideWhenUsed="0"/>
+    <w:lsdException w:name="Medium Grid 3 Accent 6" w:semiHidden="0" w:uiPriority="69" w:unhideWhenUsed="0"/>
+    <w:lsdException w:name="Dark List Accent 6" w:semiHidden="0" w:uiPriority="70" w:unhideWhenUsed="0"/>
+    <w:lsdException w:name="Colorful Shading Accent 6" w:semiHidden="0" w:uiPriority="71" w:unhideWhenUsed="0"/>
+    <w:lsdException w:name="Colorful List Accent 6" w:semiHidden="0" w:uiPriority="72" w:unhideWhenUsed="0"/>
+    <w:lsdException w:name="Colorful Grid Accent 6" w:semiHidden="0" w:uiPriority="73" w:unhideWhenUsed="0"/>
+    <w:lsdException w:name="Subtle Emphasis" w:semiHidden="0" w:uiPriority="19" w:unhideWhenUsed="0" w:qFormat="1"/>
+    <w:lsdException w:name="Intense Emphasis" w:semiHidden="0" w:uiPriority="21" w:unhideWhenUsed="0" w:qFormat="1"/>
+    <w:lsdException w:name="Subtle Reference" w:semiHidden="0" w:uiPriority="31" w:unhideWhenUsed="0" w:qFormat="1"/>
+    <w:lsdException w:name="Intense Reference" w:semiHidden="0" w:uiPriority="32" w:unhideWhenUsed="0" w:qFormat="1"/>
+    <w:lsdException w:name="Book Title" w:semiHidden="0" w:uiPriority="33" w:unhideWhenUsed="0" w:qFormat="1"/>
+    <w:lsdException w:name="Bibliography" w:uiPriority="37"/>
+    <w:lsdException w:name="TOC Heading" w:uiPriority="39" w:qFormat="1"/>
+  </w:latentStyles>
+  <w:style w:type="paragraph" w:default="1" w:styleId="Standard">
+    <w:name w:val="Normal"/>
+    <w:qFormat/>
+  </w:style>
+  <w:style w:type="character" w:default="1" w:styleId="Absatz-Standardschriftart">
+    <w:name w:val="Default Paragraph Font"/>
+    <w:uiPriority w:val="1"/>
+    <w:semiHidden/>
+    <w:unhideWhenUsed/>
+  </w:style>
+  <w:style w:type="table" w:default="1" w:styleId="NormaleTabelle">
+    <w:name w:val="Normal Table"/>
+    <w:uiPriority w:val="99"/>
+    <w:semiHidden/>
+    <w:unhideWhenUsed/>
+    <w:tblPr>
+      <w:tblInd w:w="0" w:type="dxa"/>
+      <w:tblCellMar>
+        <w:top w:w="0" w:type="dxa"/>
+        <w:left w:w="108" w:type="dxa"/>
+        <w:bottom w:w="0" w:type="dxa"/>
+        <w:right w:w="108" w:type="dxa"/>
+      </w:tblCellMar>
+    </w:tblPr>
+  </w:style>
+  <w:style w:type="numbering" w:default="1" w:styleId="KeineListe">
+    <w:name w:val="No List"/>
+    <w:uiPriority w:val="99"/>
+    <w:semiHidden/>
+    <w:unhideWhenUsed/>
   </w:style>
 </w:styles>
 </file>

</xml_diff>

<commit_message>
Hawking for the world
</commit_message>
<xml_diff>
--- a/Loop_paper.docx
+++ b/Loop_paper.docx
@@ -1,6 +1,6 @@
 
 <file path=word/document.xml><?xml version="1.0" encoding="utf-8"?>
-<w:document xmlns:wpc="http://schemas.microsoft.com/office/word/2010/wordprocessingCanvas" xmlns:mc="http://schemas.openxmlformats.org/markup-compatibility/2006" xmlns:o="urn:schemas-microsoft-com:office:office" xmlns:r="http://schemas.openxmlformats.org/officeDocument/2006/relationships" xmlns:m="http://schemas.openxmlformats.org/officeDocument/2006/math" xmlns:v="urn:schemas-microsoft-com:vml" xmlns:wp14="http://schemas.microsoft.com/office/word/2010/wordprocessingDrawing" xmlns:wp="http://schemas.openxmlformats.org/drawingml/2006/wordprocessingDrawing" xmlns:w10="urn:schemas-microsoft-com:office:word" xmlns:w="http://schemas.openxmlformats.org/wordprocessingml/2006/main" xmlns:w14="http://schemas.microsoft.com/office/word/2010/wordml" xmlns:wpg="http://schemas.microsoft.com/office/word/2010/wordprocessingGroup" xmlns:wpi="http://schemas.microsoft.com/office/word/2010/wordprocessingInk" xmlns:wne="http://schemas.microsoft.com/office/word/2006/wordml" xmlns:wps="http://schemas.microsoft.com/office/word/2010/wordprocessingShape" mc:Ignorable="w14 wp14">
+<w:document xmlns:ve="http://schemas.openxmlformats.org/markup-compatibility/2006" xmlns:o="urn:schemas-microsoft-com:office:office" xmlns:r="http://schemas.openxmlformats.org/officeDocument/2006/relationships" xmlns:m="http://schemas.openxmlformats.org/officeDocument/2006/math" xmlns:v="urn:schemas-microsoft-com:vml" xmlns:wp="http://schemas.openxmlformats.org/drawingml/2006/wordprocessingDrawing" xmlns:w10="urn:schemas-microsoft-com:office:word" xmlns:w="http://schemas.openxmlformats.org/wordprocessingml/2006/main" xmlns:wne="http://schemas.microsoft.com/office/word/2006/wordml">
   <w:body>
     <w:p>
       <w:pPr>
@@ -29,7 +29,7 @@
       <w:commentRangeEnd w:id="1"/>
       <w:r>
         <w:rPr>
-          <w:rStyle w:val="Kommentarzeichen"/>
+          <w:rStyle w:val="CommentReference"/>
         </w:rPr>
         <w:commentReference w:id="1"/>
       </w:r>
@@ -154,7 +154,7 @@
       <w:commentRangeEnd w:id="14"/>
       <w:r>
         <w:rPr>
-          <w:rStyle w:val="Kommentarzeichen"/>
+          <w:rStyle w:val="CommentReference"/>
         </w:rPr>
         <w:commentReference w:id="14"/>
       </w:r>
@@ -194,23 +194,18 @@
       <w:pPr>
         <w:spacing w:after="0" w:line="360" w:lineRule="auto"/>
         <w:ind w:left="360"/>
-        <w:pPrChange w:id="20" w:author="Ng" w:date="2016-03-11T11:02:00Z">
+        <w:rPr>
+          <w:ins w:id="20" w:author="Ng" w:date="2016-03-11T11:59:00Z"/>
+        </w:rPr>
+        <w:pPrChange w:id="21" w:author="Ng" w:date="2016-03-11T11:02:00Z">
           <w:pPr>
             <w:ind w:left="360"/>
           </w:pPr>
         </w:pPrChange>
       </w:pPr>
-      <w:ins w:id="21" w:author="Loni" w:date="2016-03-11T11:49:00Z">
+      <w:ins w:id="22" w:author="Loni" w:date="2016-03-11T11:49:00Z">
         <w:r>
-          <w:t xml:space="preserve">I like Harry Potter as well. </w:t>
-        </w:r>
-        <w:proofErr w:type="spellStart"/>
-        <w:r>
-          <w:t>Lets</w:t>
-        </w:r>
-        <w:proofErr w:type="spellEnd"/>
-        <w:r>
-          <w:t xml:space="preserve"> create a </w:t>
+          <w:t xml:space="preserve">I like Harry Potter as well. Lets create a </w:t>
         </w:r>
         <w:proofErr w:type="spellStart"/>
         <w:r>
@@ -221,6 +216,17 @@
           <w:t>&lt;y</w:t>
         </w:r>
       </w:ins>
+    </w:p>
+    <w:p>
+      <w:pPr>
+        <w:spacing w:after="0" w:line="360" w:lineRule="auto"/>
+        <w:ind w:left="360"/>
+        <w:pPrChange w:id="23" w:author="Ng" w:date="2016-03-11T11:02:00Z">
+          <w:pPr>
+            <w:ind w:left="360"/>
+          </w:pPr>
+        </w:pPrChange>
+      </w:pPr>
     </w:p>
     <w:sectPr>
       <w:pgSz w:w="11906" w:h="16838"/>
@@ -233,15 +239,15 @@
 </file>
 
 <file path=word/comments.xml><?xml version="1.0" encoding="utf-8"?>
-<w:comments xmlns:wpc="http://schemas.microsoft.com/office/word/2010/wordprocessingCanvas" xmlns:mc="http://schemas.openxmlformats.org/markup-compatibility/2006" xmlns:o="urn:schemas-microsoft-com:office:office" xmlns:r="http://schemas.openxmlformats.org/officeDocument/2006/relationships" xmlns:m="http://schemas.openxmlformats.org/officeDocument/2006/math" xmlns:v="urn:schemas-microsoft-com:vml" xmlns:wp14="http://schemas.microsoft.com/office/word/2010/wordprocessingDrawing" xmlns:wp="http://schemas.openxmlformats.org/drawingml/2006/wordprocessingDrawing" xmlns:w10="urn:schemas-microsoft-com:office:word" xmlns:w="http://schemas.openxmlformats.org/wordprocessingml/2006/main" xmlns:w14="http://schemas.microsoft.com/office/word/2010/wordml" xmlns:wpg="http://schemas.microsoft.com/office/word/2010/wordprocessingGroup" xmlns:wpi="http://schemas.microsoft.com/office/word/2010/wordprocessingInk" xmlns:wne="http://schemas.microsoft.com/office/word/2006/wordml" xmlns:wps="http://schemas.microsoft.com/office/word/2010/wordprocessingShape" mc:Ignorable="w14 wp14">
+<w:comments xmlns:ve="http://schemas.openxmlformats.org/markup-compatibility/2006" xmlns:o="urn:schemas-microsoft-com:office:office" xmlns:r="http://schemas.openxmlformats.org/officeDocument/2006/relationships" xmlns:m="http://schemas.openxmlformats.org/officeDocument/2006/math" xmlns:v="urn:schemas-microsoft-com:vml" xmlns:wp="http://schemas.openxmlformats.org/drawingml/2006/wordprocessingDrawing" xmlns:w10="urn:schemas-microsoft-com:office:word" xmlns:w="http://schemas.openxmlformats.org/wordprocessingml/2006/main" xmlns:wne="http://schemas.microsoft.com/office/word/2006/wordml">
   <w:comment w:id="1" w:author="Loni" w:date="2016-03-11T11:49:00Z" w:initials="L">
     <w:p>
       <w:pPr>
-        <w:pStyle w:val="Kommentartext"/>
+        <w:pStyle w:val="CommentText"/>
       </w:pPr>
       <w:r>
         <w:rPr>
-          <w:rStyle w:val="Kommentarzeichen"/>
+          <w:rStyle w:val="CommentReference"/>
         </w:rPr>
         <w:annotationRef/>
       </w:r>
@@ -266,11 +272,11 @@
   <w:comment w:id="14" w:author="Ng" w:date="2016-03-11T11:03:00Z" w:initials="NN">
     <w:p>
       <w:pPr>
-        <w:pStyle w:val="Kommentartext"/>
+        <w:pStyle w:val="CommentText"/>
       </w:pPr>
       <w:r>
         <w:rPr>
-          <w:rStyle w:val="Kommentarzeichen"/>
+          <w:rStyle w:val="CommentReference"/>
         </w:rPr>
         <w:annotationRef/>
       </w:r>
@@ -296,7 +302,7 @@
 </file>
 
 <file path=word/numbering.xml><?xml version="1.0" encoding="utf-8"?>
-<w:numbering xmlns:wpc="http://schemas.microsoft.com/office/word/2010/wordprocessingCanvas" xmlns:mc="http://schemas.openxmlformats.org/markup-compatibility/2006" xmlns:o="urn:schemas-microsoft-com:office:office" xmlns:r="http://schemas.openxmlformats.org/officeDocument/2006/relationships" xmlns:m="http://schemas.openxmlformats.org/officeDocument/2006/math" xmlns:v="urn:schemas-microsoft-com:vml" xmlns:wp14="http://schemas.microsoft.com/office/word/2010/wordprocessingDrawing" xmlns:wp="http://schemas.openxmlformats.org/drawingml/2006/wordprocessingDrawing" xmlns:w10="urn:schemas-microsoft-com:office:word" xmlns:w="http://schemas.openxmlformats.org/wordprocessingml/2006/main" xmlns:w14="http://schemas.microsoft.com/office/word/2010/wordml" xmlns:wpg="http://schemas.microsoft.com/office/word/2010/wordprocessingGroup" xmlns:wpi="http://schemas.microsoft.com/office/word/2010/wordprocessingInk" xmlns:wne="http://schemas.microsoft.com/office/word/2006/wordml" xmlns:wps="http://schemas.microsoft.com/office/word/2010/wordprocessingShape" mc:Ignorable="w14 wp14">
+<w:numbering xmlns:ve="http://schemas.openxmlformats.org/markup-compatibility/2006" xmlns:o="urn:schemas-microsoft-com:office:office" xmlns:r="http://schemas.openxmlformats.org/officeDocument/2006/relationships" xmlns:m="http://schemas.openxmlformats.org/officeDocument/2006/math" xmlns:v="urn:schemas-microsoft-com:vml" xmlns:wp="http://schemas.openxmlformats.org/drawingml/2006/wordprocessingDrawing" xmlns:w10="urn:schemas-microsoft-com:office:word" xmlns:w="http://schemas.openxmlformats.org/wordprocessingml/2006/main" xmlns:wne="http://schemas.microsoft.com/office/word/2006/wordml">
   <w:abstractNum w:abstractNumId="0">
     <w:nsid w:val="2344299F"/>
     <w:multiLevelType w:val="hybridMultilevel"/>
@@ -571,7 +577,7 @@
 </file>
 
 <file path=word/styles.xml><?xml version="1.0" encoding="utf-8"?>
-<w:styles xmlns:mc="http://schemas.openxmlformats.org/markup-compatibility/2006" xmlns:r="http://schemas.openxmlformats.org/officeDocument/2006/relationships" xmlns:w="http://schemas.openxmlformats.org/wordprocessingml/2006/main" xmlns:w14="http://schemas.microsoft.com/office/word/2010/wordml" mc:Ignorable="w14">
+<w:styles xmlns:r="http://schemas.openxmlformats.org/officeDocument/2006/relationships" xmlns:w="http://schemas.openxmlformats.org/wordprocessingml/2006/main">
   <w:docDefaults>
     <w:rPrDefault>
       <w:rPr>
@@ -726,22 +732,23 @@
     <w:lsdException w:name="Bibliography" w:uiPriority="37"/>
     <w:lsdException w:name="TOC Heading" w:uiPriority="39" w:qFormat="1"/>
   </w:latentStyles>
-  <w:style w:type="paragraph" w:default="1" w:styleId="Standard">
+  <w:style w:type="paragraph" w:default="1" w:styleId="Normal">
     <w:name w:val="Normal"/>
     <w:qFormat/>
     <w:rsid w:val="00FB6B02"/>
   </w:style>
-  <w:style w:type="character" w:default="1" w:styleId="Absatz-Standardschriftart">
+  <w:style w:type="character" w:default="1" w:styleId="DefaultParagraphFont">
     <w:name w:val="Default Paragraph Font"/>
     <w:uiPriority w:val="1"/>
     <w:semiHidden/>
     <w:unhideWhenUsed/>
   </w:style>
-  <w:style w:type="table" w:default="1" w:styleId="NormaleTabelle">
+  <w:style w:type="table" w:default="1" w:styleId="TableNormal">
     <w:name w:val="Normal Table"/>
     <w:uiPriority w:val="99"/>
     <w:semiHidden/>
     <w:unhideWhenUsed/>
+    <w:qFormat/>
     <w:tblPr>
       <w:tblInd w:w="0" w:type="dxa"/>
       <w:tblCellMar>
@@ -752,15 +759,15 @@
       </w:tblCellMar>
     </w:tblPr>
   </w:style>
-  <w:style w:type="numbering" w:default="1" w:styleId="KeineListe">
+  <w:style w:type="numbering" w:default="1" w:styleId="NoList">
     <w:name w:val="No List"/>
     <w:uiPriority w:val="99"/>
     <w:semiHidden/>
     <w:unhideWhenUsed/>
   </w:style>
-  <w:style w:type="paragraph" w:styleId="Listenabsatz">
+  <w:style w:type="paragraph" w:styleId="ListParagraph">
     <w:name w:val="List Paragraph"/>
-    <w:basedOn w:val="Standard"/>
+    <w:basedOn w:val="Normal"/>
     <w:uiPriority w:val="34"/>
     <w:qFormat/>
     <w:rsid w:val="009B0A18"/>
@@ -769,10 +776,10 @@
       <w:contextualSpacing/>
     </w:pPr>
   </w:style>
-  <w:style w:type="paragraph" w:styleId="Sprechblasentext">
+  <w:style w:type="paragraph" w:styleId="BalloonText">
     <w:name w:val="Balloon Text"/>
-    <w:basedOn w:val="Standard"/>
-    <w:link w:val="SprechblasentextZchn"/>
+    <w:basedOn w:val="Normal"/>
+    <w:link w:val="BalloonTextChar"/>
     <w:uiPriority w:val="99"/>
     <w:semiHidden/>
     <w:unhideWhenUsed/>
@@ -786,10 +793,10 @@
       <w:szCs w:val="16"/>
     </w:rPr>
   </w:style>
-  <w:style w:type="character" w:customStyle="1" w:styleId="SprechblasentextZchn">
-    <w:name w:val="Sprechblasentext Zchn"/>
-    <w:basedOn w:val="Absatz-Standardschriftart"/>
-    <w:link w:val="Sprechblasentext"/>
+  <w:style w:type="character" w:customStyle="1" w:styleId="BalloonTextChar">
+    <w:name w:val="Balloon Text Char"/>
+    <w:basedOn w:val="DefaultParagraphFont"/>
+    <w:link w:val="BalloonText"/>
     <w:uiPriority w:val="99"/>
     <w:semiHidden/>
     <w:rsid w:val="00DF6DE7"/>
@@ -799,9 +806,9 @@
       <w:szCs w:val="16"/>
     </w:rPr>
   </w:style>
-  <w:style w:type="character" w:styleId="Kommentarzeichen">
+  <w:style w:type="character" w:styleId="CommentReference">
     <w:name w:val="annotation reference"/>
-    <w:basedOn w:val="Absatz-Standardschriftart"/>
+    <w:basedOn w:val="DefaultParagraphFont"/>
     <w:uiPriority w:val="99"/>
     <w:semiHidden/>
     <w:unhideWhenUsed/>
@@ -811,10 +818,10 @@
       <w:szCs w:val="16"/>
     </w:rPr>
   </w:style>
-  <w:style w:type="paragraph" w:styleId="Kommentartext">
+  <w:style w:type="paragraph" w:styleId="CommentText">
     <w:name w:val="annotation text"/>
-    <w:basedOn w:val="Standard"/>
-    <w:link w:val="KommentartextZchn"/>
+    <w:basedOn w:val="Normal"/>
+    <w:link w:val="CommentTextChar"/>
     <w:uiPriority w:val="99"/>
     <w:semiHidden/>
     <w:unhideWhenUsed/>
@@ -827,10 +834,10 @@
       <w:szCs w:val="20"/>
     </w:rPr>
   </w:style>
-  <w:style w:type="character" w:customStyle="1" w:styleId="KommentartextZchn">
-    <w:name w:val="Kommentartext Zchn"/>
-    <w:basedOn w:val="Absatz-Standardschriftart"/>
-    <w:link w:val="Kommentartext"/>
+  <w:style w:type="character" w:customStyle="1" w:styleId="CommentTextChar">
+    <w:name w:val="Comment Text Char"/>
+    <w:basedOn w:val="DefaultParagraphFont"/>
+    <w:link w:val="CommentText"/>
     <w:uiPriority w:val="99"/>
     <w:semiHidden/>
     <w:rsid w:val="0005202E"/>
@@ -839,11 +846,11 @@
       <w:szCs w:val="20"/>
     </w:rPr>
   </w:style>
-  <w:style w:type="paragraph" w:styleId="Kommentarthema">
+  <w:style w:type="paragraph" w:styleId="CommentSubject">
     <w:name w:val="annotation subject"/>
-    <w:basedOn w:val="Kommentartext"/>
-    <w:next w:val="Kommentartext"/>
-    <w:link w:val="KommentarthemaZchn"/>
+    <w:basedOn w:val="CommentText"/>
+    <w:next w:val="CommentText"/>
+    <w:link w:val="CommentSubjectChar"/>
     <w:uiPriority w:val="99"/>
     <w:semiHidden/>
     <w:unhideWhenUsed/>
@@ -853,10 +860,10 @@
       <w:bCs/>
     </w:rPr>
   </w:style>
-  <w:style w:type="character" w:customStyle="1" w:styleId="KommentarthemaZchn">
-    <w:name w:val="Kommentarthema Zchn"/>
-    <w:basedOn w:val="KommentartextZchn"/>
-    <w:link w:val="Kommentarthema"/>
+  <w:style w:type="character" w:customStyle="1" w:styleId="CommentSubjectChar">
+    <w:name w:val="Comment Subject Char"/>
+    <w:basedOn w:val="CommentTextChar"/>
+    <w:link w:val="CommentSubject"/>
     <w:uiPriority w:val="99"/>
     <w:semiHidden/>
     <w:rsid w:val="0005202E"/>

</xml_diff>

<commit_message>
pink sticky change, and pink song
</commit_message>
<xml_diff>
--- a/Loop_paper.docx
+++ b/Loop_paper.docx
@@ -1,6 +1,6 @@
 
 <file path=word/document.xml><?xml version="1.0" encoding="utf-8"?>
-<w:document xmlns:ve="http://schemas.openxmlformats.org/markup-compatibility/2006" xmlns:o="urn:schemas-microsoft-com:office:office" xmlns:r="http://schemas.openxmlformats.org/officeDocument/2006/relationships" xmlns:m="http://schemas.openxmlformats.org/officeDocument/2006/math" xmlns:v="urn:schemas-microsoft-com:vml" xmlns:wp="http://schemas.openxmlformats.org/drawingml/2006/wordprocessingDrawing" xmlns:w10="urn:schemas-microsoft-com:office:word" xmlns:w="http://schemas.openxmlformats.org/wordprocessingml/2006/main" xmlns:wne="http://schemas.microsoft.com/office/word/2006/wordml">
+<w:document xmlns:wpc="http://schemas.microsoft.com/office/word/2010/wordprocessingCanvas" xmlns:mc="http://schemas.openxmlformats.org/markup-compatibility/2006" xmlns:o="urn:schemas-microsoft-com:office:office" xmlns:r="http://schemas.openxmlformats.org/officeDocument/2006/relationships" xmlns:m="http://schemas.openxmlformats.org/officeDocument/2006/math" xmlns:v="urn:schemas-microsoft-com:vml" xmlns:wp14="http://schemas.microsoft.com/office/word/2010/wordprocessingDrawing" xmlns:wp="http://schemas.openxmlformats.org/drawingml/2006/wordprocessingDrawing" xmlns:w10="urn:schemas-microsoft-com:office:word" xmlns:w="http://schemas.openxmlformats.org/wordprocessingml/2006/main" xmlns:w14="http://schemas.microsoft.com/office/word/2010/wordml" xmlns:wpg="http://schemas.microsoft.com/office/word/2010/wordprocessingGroup" xmlns:wpi="http://schemas.microsoft.com/office/word/2010/wordprocessingInk" xmlns:wne="http://schemas.microsoft.com/office/word/2006/wordml" xmlns:wps="http://schemas.microsoft.com/office/word/2010/wordprocessingShape" mc:Ignorable="w14 wp14">
   <w:body>
     <w:p>
       <w:pPr>
@@ -9,8 +9,13 @@
           <w:pPr/>
         </w:pPrChange>
       </w:pPr>
-      <w:r>
-        <w:t>Author : Nat</w:t>
+      <w:proofErr w:type="gramStart"/>
+      <w:r>
+        <w:t>Author :</w:t>
+      </w:r>
+      <w:proofErr w:type="gramEnd"/>
+      <w:r>
+        <w:t xml:space="preserve"> Nat</w:t>
       </w:r>
       <w:r>
         <w:t xml:space="preserve">, </w:t>
@@ -24,7 +29,7 @@
       <w:commentRangeEnd w:id="1"/>
       <w:r>
         <w:rPr>
-          <w:rStyle w:val="CommentReference"/>
+          <w:rStyle w:val="Kommentarzeichen"/>
         </w:rPr>
         <w:commentReference w:id="1"/>
       </w:r>
@@ -38,26 +43,45 @@
           <w:delText>Usain Bolt</w:delText>
         </w:r>
       </w:del>
+      <w:proofErr w:type="spellStart"/>
       <w:ins w:id="5" w:author="Loni" w:date="2016-03-11T12:21:00Z">
         <w:r>
-          <w:t>dumbledore cannot join us</w:t>
+          <w:t>dumbledore</w:t>
+        </w:r>
+        <w:proofErr w:type="spellEnd"/>
+        <w:r>
+          <w:t xml:space="preserve"> cannot join us</w:t>
         </w:r>
         <w:r>
           <w:t>, he is too busy</w:t>
         </w:r>
       </w:ins>
-      <w:bookmarkStart w:id="6" w:name="_GoBack"/>
-      <w:bookmarkEnd w:id="6"/>
     </w:p>
     <w:p>
       <w:pPr>
         <w:spacing w:after="0" w:line="360" w:lineRule="auto"/>
-        <w:pPrChange w:id="7" w:author="Ng" w:date="2016-03-11T11:02:00Z">
+        <w:pPrChange w:id="6" w:author="Ng" w:date="2016-03-11T11:02:00Z">
           <w:pPr/>
         </w:pPrChange>
       </w:pPr>
       <w:r>
-        <w:t xml:space="preserve">Blah blah blah masterpiece </w:t>
+        <w:t xml:space="preserve">Blah </w:t>
+      </w:r>
+      <w:proofErr w:type="spellStart"/>
+      <w:r>
+        <w:t>blah</w:t>
+      </w:r>
+      <w:proofErr w:type="spellEnd"/>
+      <w:r>
+        <w:t xml:space="preserve"> </w:t>
+      </w:r>
+      <w:proofErr w:type="spellStart"/>
+      <w:r>
+        <w:t>blah</w:t>
+      </w:r>
+      <w:proofErr w:type="spellEnd"/>
+      <w:r>
+        <w:t xml:space="preserve"> masterpiece </w:t>
       </w:r>
     </w:p>
     <w:p>
@@ -65,9 +89,9 @@
         <w:spacing w:after="0" w:line="360" w:lineRule="auto"/>
         <w:ind w:left="360"/>
         <w:rPr>
-          <w:ins w:id="8" w:author="Ng" w:date="2016-03-11T11:02:00Z"/>
+          <w:ins w:id="7" w:author="Ng" w:date="2016-03-11T11:02:00Z"/>
         </w:rPr>
-        <w:pPrChange w:id="9" w:author="Ng" w:date="2016-03-11T11:02:00Z">
+        <w:pPrChange w:id="8" w:author="Ng" w:date="2016-03-11T11:02:00Z">
           <w:pPr>
             <w:ind w:left="360"/>
           </w:pPr>
@@ -85,15 +109,15 @@
         <w:spacing w:after="0" w:line="360" w:lineRule="auto"/>
         <w:ind w:left="360"/>
         <w:rPr>
-          <w:ins w:id="10" w:author="Ng" w:date="2016-03-11T11:03:00Z"/>
+          <w:ins w:id="9" w:author="Ng" w:date="2016-03-11T11:03:00Z"/>
         </w:rPr>
-        <w:pPrChange w:id="11" w:author="Ng" w:date="2016-03-11T11:02:00Z">
+        <w:pPrChange w:id="10" w:author="Ng" w:date="2016-03-11T11:02:00Z">
           <w:pPr>
             <w:ind w:left="360"/>
           </w:pPr>
         </w:pPrChange>
       </w:pPr>
-      <w:ins w:id="12" w:author="Ng" w:date="2016-03-11T11:02:00Z">
+      <w:ins w:id="11" w:author="Ng" w:date="2016-03-11T11:02:00Z">
         <w:r>
           <w:t>Inserted something</w:t>
         </w:r>
@@ -116,16 +140,16 @@
         <w:spacing w:after="0" w:line="360" w:lineRule="auto"/>
         <w:ind w:left="360"/>
         <w:rPr>
-          <w:ins w:id="13" w:author="Loni" w:date="2016-03-11T11:48:00Z"/>
+          <w:ins w:id="12" w:author="Loni" w:date="2016-03-11T11:48:00Z"/>
           <w:b/>
         </w:rPr>
-        <w:pPrChange w:id="14" w:author="Ng" w:date="2016-03-11T11:02:00Z">
+        <w:pPrChange w:id="13" w:author="Ng" w:date="2016-03-11T11:02:00Z">
           <w:pPr>
             <w:ind w:left="360"/>
           </w:pPr>
         </w:pPrChange>
       </w:pPr>
-      <w:ins w:id="15" w:author="Ng" w:date="2016-03-11T11:03:00Z">
+      <w:ins w:id="14" w:author="Ng" w:date="2016-03-11T11:03:00Z">
         <w:r>
           <w:t>Some conclusions</w:t>
         </w:r>
@@ -133,29 +157,29 @@
       <w:r>
         <w:br/>
       </w:r>
-      <w:commentRangeStart w:id="16"/>
+      <w:commentRangeStart w:id="15"/>
       <w:r>
         <w:rPr>
           <w:b/>
         </w:rPr>
         <w:t>references</w:t>
       </w:r>
-      <w:commentRangeEnd w:id="16"/>
+      <w:commentRangeEnd w:id="15"/>
       <w:r>
         <w:rPr>
-          <w:rStyle w:val="CommentReference"/>
+          <w:rStyle w:val="Kommentarzeichen"/>
         </w:rPr>
-        <w:commentReference w:id="16"/>
+        <w:commentReference w:id="15"/>
       </w:r>
     </w:p>
     <w:p>
       <w:pPr>
         <w:spacing w:after="0" w:line="360" w:lineRule="auto"/>
         <w:rPr>
-          <w:ins w:id="17" w:author="Loni" w:date="2016-03-11T11:48:00Z"/>
+          <w:ins w:id="16" w:author="Loni" w:date="2016-03-11T11:48:00Z"/>
           <w:b/>
         </w:rPr>
-        <w:pPrChange w:id="18" w:author="Loni" w:date="2016-03-11T11:49:00Z">
+        <w:pPrChange w:id="17" w:author="Loni" w:date="2016-03-11T11:49:00Z">
           <w:pPr>
             <w:ind w:left="360"/>
           </w:pPr>
@@ -167,10 +191,10 @@
         <w:spacing w:after="0" w:line="360" w:lineRule="auto"/>
         <w:ind w:left="360"/>
         <w:rPr>
-          <w:ins w:id="19" w:author="Loni" w:date="2016-03-11T11:48:00Z"/>
+          <w:ins w:id="18" w:author="Loni" w:date="2016-03-11T11:48:00Z"/>
           <w:b/>
         </w:rPr>
-        <w:pPrChange w:id="20" w:author="Ng" w:date="2016-03-11T11:02:00Z">
+        <w:pPrChange w:id="19" w:author="Ng" w:date="2016-03-11T11:02:00Z">
           <w:pPr>
             <w:ind w:left="360"/>
           </w:pPr>
@@ -182,17 +206,33 @@
         <w:spacing w:after="0" w:line="360" w:lineRule="auto"/>
         <w:ind w:left="360"/>
         <w:rPr>
-          <w:ins w:id="21" w:author="Ng" w:date="2016-03-11T11:59:00Z"/>
+          <w:ins w:id="20" w:author="Ng" w:date="2016-03-11T11:59:00Z"/>
         </w:rPr>
-        <w:pPrChange w:id="22" w:author="Ng" w:date="2016-03-11T11:02:00Z">
+        <w:pPrChange w:id="21" w:author="Ng" w:date="2016-03-11T11:02:00Z">
           <w:pPr>
             <w:ind w:left="360"/>
           </w:pPr>
         </w:pPrChange>
       </w:pPr>
-      <w:ins w:id="23" w:author="Loni" w:date="2016-03-11T11:49:00Z">
-        <w:r>
-          <w:t>I like Harry Potter as well. Lets create a stor&lt;y</w:t>
+      <w:ins w:id="22" w:author="Loni" w:date="2016-03-11T11:49:00Z">
+        <w:r>
+          <w:t xml:space="preserve">I like Harry Potter as well. </w:t>
+        </w:r>
+        <w:proofErr w:type="spellStart"/>
+        <w:r>
+          <w:t>Lets</w:t>
+        </w:r>
+        <w:proofErr w:type="spellEnd"/>
+        <w:r>
+          <w:t xml:space="preserve"> create a </w:t>
+        </w:r>
+        <w:proofErr w:type="spellStart"/>
+        <w:r>
+          <w:t>stor</w:t>
+        </w:r>
+        <w:proofErr w:type="spellEnd"/>
+        <w:r>
+          <w:t>&lt;y</w:t>
         </w:r>
       </w:ins>
     </w:p>
@@ -201,9 +241,9 @@
         <w:spacing w:after="0" w:line="360" w:lineRule="auto"/>
         <w:ind w:left="360"/>
         <w:rPr>
-          <w:ins w:id="24" w:author="Ng" w:date="2016-03-11T12:07:00Z"/>
+          <w:ins w:id="23" w:author="Ng" w:date="2016-03-11T12:07:00Z"/>
         </w:rPr>
-        <w:pPrChange w:id="25" w:author="Ng" w:date="2016-03-11T11:02:00Z">
+        <w:pPrChange w:id="24" w:author="Ng" w:date="2016-03-11T11:02:00Z">
           <w:pPr>
             <w:ind w:left="360"/>
           </w:pPr>
@@ -214,6 +254,9 @@
       <w:pPr>
         <w:spacing w:after="0" w:line="360" w:lineRule="auto"/>
         <w:ind w:left="360"/>
+        <w:rPr>
+          <w:ins w:id="25" w:author="Loni" w:date="2016-03-11T13:21:00Z"/>
+        </w:rPr>
         <w:pPrChange w:id="26" w:author="Ng" w:date="2016-03-11T11:02:00Z">
           <w:pPr>
             <w:ind w:left="360"/>
@@ -232,12 +275,49 @@
       </w:ins>
       <w:ins w:id="29" w:author="Ng" w:date="2016-03-11T12:41:00Z">
         <w:r>
-          <w:t>…</w:t>
-        </w:r>
-        <w:r>
-          <w:t>.with a hawk</w:t>
+          <w:t>….with a hawk</w:t>
         </w:r>
       </w:ins>
+    </w:p>
+    <w:p>
+      <w:pPr>
+        <w:spacing w:after="0" w:line="360" w:lineRule="auto"/>
+        <w:ind w:left="360"/>
+        <w:rPr>
+          <w:ins w:id="30" w:author="Loni" w:date="2016-03-11T13:21:00Z"/>
+        </w:rPr>
+        <w:pPrChange w:id="31" w:author="Ng" w:date="2016-03-11T11:02:00Z">
+          <w:pPr>
+            <w:ind w:left="360"/>
+          </w:pPr>
+        </w:pPrChange>
+      </w:pPr>
+    </w:p>
+    <w:p>
+      <w:pPr>
+        <w:spacing w:after="0" w:line="360" w:lineRule="auto"/>
+        <w:ind w:left="360"/>
+        <w:pPrChange w:id="32" w:author="Ng" w:date="2016-03-11T11:02:00Z">
+          <w:pPr>
+            <w:ind w:left="360"/>
+          </w:pPr>
+        </w:pPrChange>
+      </w:pPr>
+      <w:ins w:id="33" w:author="Loni" w:date="2016-03-11T13:22:00Z">
+        <w:r>
+          <w:t>Pink sticky change..</w:t>
+        </w:r>
+        <w:proofErr w:type="spellStart"/>
+        <w:r>
+          <w:t>pinnk</w:t>
+        </w:r>
+        <w:proofErr w:type="spellEnd"/>
+        <w:r>
+          <w:t>” get the party STAAAARTEEEED”</w:t>
+        </w:r>
+      </w:ins>
+      <w:bookmarkStart w:id="34" w:name="_GoBack"/>
+      <w:bookmarkEnd w:id="34"/>
     </w:p>
     <w:sectPr>
       <w:pgSz w:w="11906" w:h="16838"/>
@@ -250,44 +330,70 @@
 </file>
 
 <file path=word/comments.xml><?xml version="1.0" encoding="utf-8"?>
-<w:comments xmlns:ve="http://schemas.openxmlformats.org/markup-compatibility/2006" xmlns:o="urn:schemas-microsoft-com:office:office" xmlns:r="http://schemas.openxmlformats.org/officeDocument/2006/relationships" xmlns:m="http://schemas.openxmlformats.org/officeDocument/2006/math" xmlns:v="urn:schemas-microsoft-com:vml" xmlns:wp="http://schemas.openxmlformats.org/drawingml/2006/wordprocessingDrawing" xmlns:w10="urn:schemas-microsoft-com:office:word" xmlns:w="http://schemas.openxmlformats.org/wordprocessingml/2006/main" xmlns:wne="http://schemas.microsoft.com/office/word/2006/wordml">
+<w:comments xmlns:wpc="http://schemas.microsoft.com/office/word/2010/wordprocessingCanvas" xmlns:mc="http://schemas.openxmlformats.org/markup-compatibility/2006" xmlns:o="urn:schemas-microsoft-com:office:office" xmlns:r="http://schemas.openxmlformats.org/officeDocument/2006/relationships" xmlns:m="http://schemas.openxmlformats.org/officeDocument/2006/math" xmlns:v="urn:schemas-microsoft-com:vml" xmlns:wp14="http://schemas.microsoft.com/office/word/2010/wordprocessingDrawing" xmlns:wp="http://schemas.openxmlformats.org/drawingml/2006/wordprocessingDrawing" xmlns:w10="urn:schemas-microsoft-com:office:word" xmlns:w="http://schemas.openxmlformats.org/wordprocessingml/2006/main" xmlns:w14="http://schemas.microsoft.com/office/word/2010/wordml" xmlns:wpg="http://schemas.microsoft.com/office/word/2010/wordprocessingGroup" xmlns:wpi="http://schemas.microsoft.com/office/word/2010/wordprocessingInk" xmlns:wne="http://schemas.microsoft.com/office/word/2006/wordml" xmlns:wps="http://schemas.microsoft.com/office/word/2010/wordprocessingShape" mc:Ignorable="w14 wp14">
   <w:comment w:id="1" w:author="Loni" w:date="2016-03-11T11:49:00Z" w:initials="L">
     <w:p>
       <w:pPr>
-        <w:pStyle w:val="CommentText"/>
+        <w:pStyle w:val="Kommentartext"/>
       </w:pPr>
       <w:r>
         <w:rPr>
-          <w:rStyle w:val="CommentReference"/>
+          <w:rStyle w:val="Kommentarzeichen"/>
         </w:rPr>
         <w:annotationRef/>
       </w:r>
       <w:r>
-        <w:t>I think Harry is still in Hogwarts, and can only communicate via Owls, lets see if we can get someone else like Dumbledore on it :D</w:t>
-      </w:r>
+        <w:t xml:space="preserve">I think Harry is still in Hogwarts, and can only communicate via Owls, </w:t>
+      </w:r>
+      <w:proofErr w:type="spellStart"/>
+      <w:r>
+        <w:t>lets</w:t>
+      </w:r>
+      <w:proofErr w:type="spellEnd"/>
+      <w:r>
+        <w:t xml:space="preserve"> see if we can get someone else like Dumbledore on </w:t>
+      </w:r>
+      <w:proofErr w:type="gramStart"/>
+      <w:r>
+        <w:t>it :D</w:t>
+      </w:r>
+      <w:proofErr w:type="gramEnd"/>
     </w:p>
   </w:comment>
-  <w:comment w:id="16" w:author="Ng" w:date="2016-03-11T11:03:00Z" w:initials="NN">
+  <w:comment w:id="15" w:author="Ng" w:date="2016-03-11T11:03:00Z" w:initials="NN">
     <w:p>
       <w:pPr>
-        <w:pStyle w:val="CommentText"/>
+        <w:pStyle w:val="Kommentartext"/>
       </w:pPr>
       <w:r>
         <w:rPr>
-          <w:rStyle w:val="CommentReference"/>
+          <w:rStyle w:val="Kommentarzeichen"/>
         </w:rPr>
         <w:annotationRef/>
       </w:r>
       <w:r>
-        <w:t>Blah blah blah</w:t>
-      </w:r>
+        <w:t xml:space="preserve">Blah </w:t>
+      </w:r>
+      <w:proofErr w:type="spellStart"/>
+      <w:r>
+        <w:t>blah</w:t>
+      </w:r>
+      <w:proofErr w:type="spellEnd"/>
+      <w:r>
+        <w:t xml:space="preserve"> </w:t>
+      </w:r>
+      <w:proofErr w:type="spellStart"/>
+      <w:r>
+        <w:t>blah</w:t>
+      </w:r>
+      <w:proofErr w:type="spellEnd"/>
     </w:p>
   </w:comment>
 </w:comments>
 </file>
 
 <file path=word/numbering.xml><?xml version="1.0" encoding="utf-8"?>
-<w:numbering xmlns:ve="http://schemas.openxmlformats.org/markup-compatibility/2006" xmlns:o="urn:schemas-microsoft-com:office:office" xmlns:r="http://schemas.openxmlformats.org/officeDocument/2006/relationships" xmlns:m="http://schemas.openxmlformats.org/officeDocument/2006/math" xmlns:v="urn:schemas-microsoft-com:vml" xmlns:wp="http://schemas.openxmlformats.org/drawingml/2006/wordprocessingDrawing" xmlns:w10="urn:schemas-microsoft-com:office:word" xmlns:w="http://schemas.openxmlformats.org/wordprocessingml/2006/main" xmlns:wne="http://schemas.microsoft.com/office/word/2006/wordml">
+<w:numbering xmlns:wpc="http://schemas.microsoft.com/office/word/2010/wordprocessingCanvas" xmlns:mc="http://schemas.openxmlformats.org/markup-compatibility/2006" xmlns:o="urn:schemas-microsoft-com:office:office" xmlns:r="http://schemas.openxmlformats.org/officeDocument/2006/relationships" xmlns:m="http://schemas.openxmlformats.org/officeDocument/2006/math" xmlns:v="urn:schemas-microsoft-com:vml" xmlns:wp14="http://schemas.microsoft.com/office/word/2010/wordprocessingDrawing" xmlns:wp="http://schemas.openxmlformats.org/drawingml/2006/wordprocessingDrawing" xmlns:w10="urn:schemas-microsoft-com:office:word" xmlns:w="http://schemas.openxmlformats.org/wordprocessingml/2006/main" xmlns:w14="http://schemas.microsoft.com/office/word/2010/wordml" xmlns:wpg="http://schemas.microsoft.com/office/word/2010/wordprocessingGroup" xmlns:wpi="http://schemas.microsoft.com/office/word/2010/wordprocessingInk" xmlns:wne="http://schemas.microsoft.com/office/word/2006/wordml" xmlns:wps="http://schemas.microsoft.com/office/word/2010/wordprocessingShape" mc:Ignorable="w14 wp14">
   <w:abstractNum w:abstractNumId="0">
     <w:nsid w:val="2344299F"/>
     <w:multiLevelType w:val="hybridMultilevel"/>
@@ -562,7 +668,7 @@
 </file>
 
 <file path=word/styles.xml><?xml version="1.0" encoding="utf-8"?>
-<w:styles xmlns:r="http://schemas.openxmlformats.org/officeDocument/2006/relationships" xmlns:w="http://schemas.openxmlformats.org/wordprocessingml/2006/main">
+<w:styles xmlns:mc="http://schemas.openxmlformats.org/markup-compatibility/2006" xmlns:r="http://schemas.openxmlformats.org/officeDocument/2006/relationships" xmlns:w="http://schemas.openxmlformats.org/wordprocessingml/2006/main" xmlns:w14="http://schemas.microsoft.com/office/word/2010/wordml" mc:Ignorable="w14">
   <w:docDefaults>
     <w:rPrDefault>
       <w:rPr>
@@ -717,23 +823,22 @@
     <w:lsdException w:name="Bibliography" w:uiPriority="37"/>
     <w:lsdException w:name="TOC Heading" w:uiPriority="39" w:qFormat="1"/>
   </w:latentStyles>
-  <w:style w:type="paragraph" w:default="1" w:styleId="Normal">
+  <w:style w:type="paragraph" w:default="1" w:styleId="Standard">
     <w:name w:val="Normal"/>
     <w:qFormat/>
     <w:rsid w:val="00FB6B02"/>
   </w:style>
-  <w:style w:type="character" w:default="1" w:styleId="DefaultParagraphFont">
+  <w:style w:type="character" w:default="1" w:styleId="Absatz-Standardschriftart">
     <w:name w:val="Default Paragraph Font"/>
     <w:uiPriority w:val="1"/>
     <w:semiHidden/>
     <w:unhideWhenUsed/>
   </w:style>
-  <w:style w:type="table" w:default="1" w:styleId="TableNormal">
+  <w:style w:type="table" w:default="1" w:styleId="NormaleTabelle">
     <w:name w:val="Normal Table"/>
     <w:uiPriority w:val="99"/>
     <w:semiHidden/>
     <w:unhideWhenUsed/>
-    <w:qFormat/>
     <w:tblPr>
       <w:tblInd w:w="0" w:type="dxa"/>
       <w:tblCellMar>
@@ -744,15 +849,15 @@
       </w:tblCellMar>
     </w:tblPr>
   </w:style>
-  <w:style w:type="numbering" w:default="1" w:styleId="NoList">
+  <w:style w:type="numbering" w:default="1" w:styleId="KeineListe">
     <w:name w:val="No List"/>
     <w:uiPriority w:val="99"/>
     <w:semiHidden/>
     <w:unhideWhenUsed/>
   </w:style>
-  <w:style w:type="paragraph" w:styleId="ListParagraph">
+  <w:style w:type="paragraph" w:styleId="Listenabsatz">
     <w:name w:val="List Paragraph"/>
-    <w:basedOn w:val="Normal"/>
+    <w:basedOn w:val="Standard"/>
     <w:uiPriority w:val="34"/>
     <w:qFormat/>
     <w:rsid w:val="009B0A18"/>
@@ -761,10 +866,10 @@
       <w:contextualSpacing/>
     </w:pPr>
   </w:style>
-  <w:style w:type="paragraph" w:styleId="BalloonText">
+  <w:style w:type="paragraph" w:styleId="Sprechblasentext">
     <w:name w:val="Balloon Text"/>
-    <w:basedOn w:val="Normal"/>
-    <w:link w:val="BalloonTextChar"/>
+    <w:basedOn w:val="Standard"/>
+    <w:link w:val="SprechblasentextZchn"/>
     <w:uiPriority w:val="99"/>
     <w:semiHidden/>
     <w:unhideWhenUsed/>
@@ -778,10 +883,10 @@
       <w:szCs w:val="16"/>
     </w:rPr>
   </w:style>
-  <w:style w:type="character" w:customStyle="1" w:styleId="BalloonTextChar">
-    <w:name w:val="Balloon Text Char"/>
-    <w:basedOn w:val="DefaultParagraphFont"/>
-    <w:link w:val="BalloonText"/>
+  <w:style w:type="character" w:customStyle="1" w:styleId="SprechblasentextZchn">
+    <w:name w:val="Sprechblasentext Zchn"/>
+    <w:basedOn w:val="Absatz-Standardschriftart"/>
+    <w:link w:val="Sprechblasentext"/>
     <w:uiPriority w:val="99"/>
     <w:semiHidden/>
     <w:rsid w:val="00DF6DE7"/>
@@ -791,9 +896,9 @@
       <w:szCs w:val="16"/>
     </w:rPr>
   </w:style>
-  <w:style w:type="character" w:styleId="CommentReference">
+  <w:style w:type="character" w:styleId="Kommentarzeichen">
     <w:name w:val="annotation reference"/>
-    <w:basedOn w:val="DefaultParagraphFont"/>
+    <w:basedOn w:val="Absatz-Standardschriftart"/>
     <w:uiPriority w:val="99"/>
     <w:semiHidden/>
     <w:unhideWhenUsed/>
@@ -803,10 +908,10 @@
       <w:szCs w:val="16"/>
     </w:rPr>
   </w:style>
-  <w:style w:type="paragraph" w:styleId="CommentText">
+  <w:style w:type="paragraph" w:styleId="Kommentartext">
     <w:name w:val="annotation text"/>
-    <w:basedOn w:val="Normal"/>
-    <w:link w:val="CommentTextChar"/>
+    <w:basedOn w:val="Standard"/>
+    <w:link w:val="KommentartextZchn"/>
     <w:uiPriority w:val="99"/>
     <w:semiHidden/>
     <w:unhideWhenUsed/>
@@ -819,10 +924,10 @@
       <w:szCs w:val="20"/>
     </w:rPr>
   </w:style>
-  <w:style w:type="character" w:customStyle="1" w:styleId="CommentTextChar">
-    <w:name w:val="Comment Text Char"/>
-    <w:basedOn w:val="DefaultParagraphFont"/>
-    <w:link w:val="CommentText"/>
+  <w:style w:type="character" w:customStyle="1" w:styleId="KommentartextZchn">
+    <w:name w:val="Kommentartext Zchn"/>
+    <w:basedOn w:val="Absatz-Standardschriftart"/>
+    <w:link w:val="Kommentartext"/>
     <w:uiPriority w:val="99"/>
     <w:semiHidden/>
     <w:rsid w:val="0005202E"/>
@@ -831,11 +936,11 @@
       <w:szCs w:val="20"/>
     </w:rPr>
   </w:style>
-  <w:style w:type="paragraph" w:styleId="CommentSubject">
+  <w:style w:type="paragraph" w:styleId="Kommentarthema">
     <w:name w:val="annotation subject"/>
-    <w:basedOn w:val="CommentText"/>
-    <w:next w:val="CommentText"/>
-    <w:link w:val="CommentSubjectChar"/>
+    <w:basedOn w:val="Kommentartext"/>
+    <w:next w:val="Kommentartext"/>
+    <w:link w:val="KommentarthemaZchn"/>
     <w:uiPriority w:val="99"/>
     <w:semiHidden/>
     <w:unhideWhenUsed/>
@@ -845,10 +950,10 @@
       <w:bCs/>
     </w:rPr>
   </w:style>
-  <w:style w:type="character" w:customStyle="1" w:styleId="CommentSubjectChar">
-    <w:name w:val="Comment Subject Char"/>
-    <w:basedOn w:val="CommentTextChar"/>
-    <w:link w:val="CommentSubject"/>
+  <w:style w:type="character" w:customStyle="1" w:styleId="KommentarthemaZchn">
+    <w:name w:val="Kommentarthema Zchn"/>
+    <w:basedOn w:val="KommentartextZchn"/>
+    <w:link w:val="Kommentarthema"/>
     <w:uiPriority w:val="99"/>
     <w:semiHidden/>
     <w:rsid w:val="0005202E"/>

</xml_diff>

<commit_message>
added a sentence muhahahha
</commit_message>
<xml_diff>
--- a/Loop_paper.docx
+++ b/Loop_paper.docx
@@ -25,13 +25,11 @@
           <w:pPr/>
         </w:pPrChange>
       </w:pPr>
-      <w:bookmarkStart w:id="4" w:name="_GoBack"/>
-      <w:bookmarkEnd w:id="4"/>
     </w:p>
     <w:p>
       <w:pPr>
         <w:spacing w:after="0" w:line="360" w:lineRule="auto"/>
-        <w:pPrChange w:id="5" w:author="Ng" w:date="2016-03-11T11:02:00Z">
+        <w:pPrChange w:id="4" w:author="Ng" w:date="2016-03-11T11:02:00Z">
           <w:pPr/>
         </w:pPrChange>
       </w:pPr>
@@ -41,43 +39,69 @@
       </w:r>
       <w:proofErr w:type="gramEnd"/>
       <w:r>
-        <w:t xml:space="preserve"> Nat</w:t>
-      </w:r>
+        <w:t xml:space="preserve"> </w:t>
+      </w:r>
+      <w:proofErr w:type="spellStart"/>
+      <w:r>
+        <w:t>Nat</w:t>
+      </w:r>
+      <w:proofErr w:type="spellEnd"/>
       <w:r>
         <w:t xml:space="preserve">, </w:t>
       </w:r>
-      <w:commentRangeStart w:id="6"/>
-      <w:ins w:id="7" w:author="Ng" w:date="2016-03-11T11:02:00Z">
+      <w:commentRangeStart w:id="5"/>
+      <w:ins w:id="6" w:author="Ng" w:date="2016-03-11T11:02:00Z">
         <w:r>
           <w:t>Harry</w:t>
         </w:r>
       </w:ins>
-      <w:commentRangeEnd w:id="6"/>
+      <w:commentRangeEnd w:id="5"/>
       <w:r>
         <w:rPr>
           <w:rStyle w:val="Kommentarzeichen"/>
         </w:rPr>
-        <w:commentReference w:id="6"/>
-      </w:r>
-      <w:ins w:id="8" w:author="Ng" w:date="2016-03-11T11:02:00Z">
+        <w:commentReference w:id="5"/>
+      </w:r>
+      <w:ins w:id="7" w:author="Ng" w:date="2016-03-11T11:02:00Z">
         <w:r>
           <w:t xml:space="preserve"> Potter, </w:t>
         </w:r>
       </w:ins>
-      <w:del w:id="9" w:author="Ng" w:date="2016-03-11T11:01:00Z">
+      <w:del w:id="8" w:author="Ng" w:date="2016-03-11T11:01:00Z">
         <w:r>
           <w:delText>Usain Bolt</w:delText>
         </w:r>
       </w:del>
       <w:proofErr w:type="spellStart"/>
-      <w:ins w:id="10" w:author="Loni" w:date="2016-03-11T12:21:00Z">
+      <w:ins w:id="9" w:author="Loni" w:date="2016-03-11T12:21:00Z">
         <w:r>
           <w:t>dumbledore</w:t>
         </w:r>
         <w:proofErr w:type="spellEnd"/>
         <w:r>
-          <w:t xml:space="preserve"> cannot join us</w:t>
-        </w:r>
+          <w:t xml:space="preserve"> </w:t>
+        </w:r>
+        <w:proofErr w:type="spellStart"/>
+        <w:r>
+          <w:t>cannot</w:t>
+        </w:r>
+        <w:proofErr w:type="spellEnd"/>
+        <w:r>
+          <w:t xml:space="preserve"> </w:t>
+        </w:r>
+        <w:proofErr w:type="spellStart"/>
+        <w:r>
+          <w:t>join</w:t>
+        </w:r>
+        <w:proofErr w:type="spellEnd"/>
+        <w:r>
+          <w:t xml:space="preserve"> </w:t>
+        </w:r>
+        <w:proofErr w:type="spellStart"/>
+        <w:r>
+          <w:t>us</w:t>
+        </w:r>
+        <w:proofErr w:type="spellEnd"/>
         <w:r>
           <w:t>, he is too busy</w:t>
         </w:r>
@@ -86,15 +110,20 @@
     <w:p>
       <w:pPr>
         <w:spacing w:after="0" w:line="360" w:lineRule="auto"/>
-        <w:pPrChange w:id="11" w:author="Ng" w:date="2016-03-11T11:02:00Z">
+        <w:pPrChange w:id="10" w:author="Ng" w:date="2016-03-11T11:02:00Z">
           <w:pPr/>
         </w:pPrChange>
       </w:pPr>
-      <w:r>
-        <w:t xml:space="preserve">Blah </w:t>
-      </w:r>
       <w:proofErr w:type="spellStart"/>
       <w:r>
+        <w:t>Blah</w:t>
+      </w:r>
+      <w:proofErr w:type="spellEnd"/>
+      <w:r>
+        <w:t xml:space="preserve"> </w:t>
+      </w:r>
+      <w:proofErr w:type="spellStart"/>
+      <w:r>
         <w:t>blah</w:t>
       </w:r>
       <w:proofErr w:type="spellEnd"/>
@@ -107,7 +136,15 @@
       </w:r>
       <w:proofErr w:type="spellEnd"/>
       <w:r>
-        <w:t xml:space="preserve"> masterpiece </w:t>
+        <w:t xml:space="preserve"> </w:t>
+      </w:r>
+      <w:proofErr w:type="spellStart"/>
+      <w:r>
+        <w:t>masterpiece</w:t>
+      </w:r>
+      <w:proofErr w:type="spellEnd"/>
+      <w:r>
+        <w:t xml:space="preserve"> </w:t>
       </w:r>
     </w:p>
     <w:p>
@@ -115,9 +152,9 @@
         <w:spacing w:after="0" w:line="360" w:lineRule="auto"/>
         <w:ind w:left="360"/>
         <w:rPr>
-          <w:ins w:id="12" w:author="Ng" w:date="2016-03-11T11:02:00Z"/>
+          <w:ins w:id="11" w:author="Ng" w:date="2016-03-11T11:02:00Z"/>
         </w:rPr>
-        <w:pPrChange w:id="13" w:author="Ng" w:date="2016-03-11T11:02:00Z">
+        <w:pPrChange w:id="12" w:author="Ng" w:date="2016-03-11T11:02:00Z">
           <w:pPr>
             <w:ind w:left="360"/>
           </w:pPr>
@@ -135,15 +172,15 @@
         <w:spacing w:after="0" w:line="360" w:lineRule="auto"/>
         <w:ind w:left="360"/>
         <w:rPr>
-          <w:ins w:id="14" w:author="Ng" w:date="2016-03-11T11:03:00Z"/>
+          <w:ins w:id="13" w:author="Ng" w:date="2016-03-11T11:03:00Z"/>
         </w:rPr>
-        <w:pPrChange w:id="15" w:author="Ng" w:date="2016-03-11T11:02:00Z">
+        <w:pPrChange w:id="14" w:author="Ng" w:date="2016-03-11T11:02:00Z">
           <w:pPr>
             <w:ind w:left="360"/>
           </w:pPr>
         </w:pPrChange>
       </w:pPr>
-      <w:ins w:id="16" w:author="Ng" w:date="2016-03-11T11:02:00Z">
+      <w:ins w:id="15" w:author="Ng" w:date="2016-03-11T11:02:00Z">
         <w:r>
           <w:t>Inserted something</w:t>
         </w:r>
@@ -166,16 +203,16 @@
         <w:spacing w:after="0" w:line="360" w:lineRule="auto"/>
         <w:ind w:left="360"/>
         <w:rPr>
-          <w:ins w:id="17" w:author="Loni" w:date="2016-03-11T11:48:00Z"/>
+          <w:ins w:id="16" w:author="Loni" w:date="2016-03-11T11:48:00Z"/>
           <w:b/>
         </w:rPr>
-        <w:pPrChange w:id="18" w:author="Ng" w:date="2016-03-11T11:02:00Z">
+        <w:pPrChange w:id="17" w:author="Ng" w:date="2016-03-11T11:02:00Z">
           <w:pPr>
             <w:ind w:left="360"/>
           </w:pPr>
         </w:pPrChange>
       </w:pPr>
-      <w:ins w:id="19" w:author="Ng" w:date="2016-03-11T11:03:00Z">
+      <w:ins w:id="18" w:author="Ng" w:date="2016-03-11T11:03:00Z">
         <w:r>
           <w:t>Some conclusions</w:t>
         </w:r>
@@ -183,29 +220,29 @@
       <w:r>
         <w:br/>
       </w:r>
-      <w:commentRangeStart w:id="20"/>
+      <w:commentRangeStart w:id="19"/>
       <w:r>
         <w:rPr>
           <w:b/>
         </w:rPr>
         <w:t>references</w:t>
       </w:r>
-      <w:commentRangeEnd w:id="20"/>
+      <w:commentRangeEnd w:id="19"/>
       <w:r>
         <w:rPr>
           <w:rStyle w:val="Kommentarzeichen"/>
         </w:rPr>
-        <w:commentReference w:id="20"/>
+        <w:commentReference w:id="19"/>
       </w:r>
     </w:p>
     <w:p>
       <w:pPr>
         <w:spacing w:after="0" w:line="360" w:lineRule="auto"/>
         <w:rPr>
-          <w:ins w:id="21" w:author="Loni" w:date="2016-03-11T11:48:00Z"/>
+          <w:ins w:id="20" w:author="Loni" w:date="2016-03-11T11:48:00Z"/>
           <w:b/>
         </w:rPr>
-        <w:pPrChange w:id="22" w:author="Loni" w:date="2016-03-11T11:49:00Z">
+        <w:pPrChange w:id="21" w:author="Loni" w:date="2016-03-11T11:49:00Z">
           <w:pPr>
             <w:ind w:left="360"/>
           </w:pPr>
@@ -217,10 +254,10 @@
         <w:spacing w:after="0" w:line="360" w:lineRule="auto"/>
         <w:ind w:left="360"/>
         <w:rPr>
-          <w:ins w:id="23" w:author="Loni" w:date="2016-03-11T11:48:00Z"/>
+          <w:ins w:id="22" w:author="Loni" w:date="2016-03-11T11:48:00Z"/>
           <w:b/>
         </w:rPr>
-        <w:pPrChange w:id="24" w:author="Ng" w:date="2016-03-11T11:02:00Z">
+        <w:pPrChange w:id="23" w:author="Ng" w:date="2016-03-11T11:02:00Z">
           <w:pPr>
             <w:ind w:left="360"/>
           </w:pPr>
@@ -232,15 +269,15 @@
         <w:spacing w:after="0" w:line="360" w:lineRule="auto"/>
         <w:ind w:left="360"/>
         <w:rPr>
-          <w:ins w:id="25" w:author="Ng" w:date="2016-03-11T11:59:00Z"/>
+          <w:ins w:id="24" w:author="Ng" w:date="2016-03-11T11:59:00Z"/>
         </w:rPr>
-        <w:pPrChange w:id="26" w:author="Ng" w:date="2016-03-11T11:02:00Z">
+        <w:pPrChange w:id="25" w:author="Ng" w:date="2016-03-11T11:02:00Z">
           <w:pPr>
             <w:ind w:left="360"/>
           </w:pPr>
         </w:pPrChange>
       </w:pPr>
-      <w:ins w:id="27" w:author="Loni" w:date="2016-03-11T11:49:00Z">
+      <w:ins w:id="26" w:author="Loni" w:date="2016-03-11T11:49:00Z">
         <w:r>
           <w:t xml:space="preserve">I like Harry Potter as well. </w:t>
         </w:r>
@@ -250,7 +287,15 @@
         </w:r>
         <w:proofErr w:type="spellEnd"/>
         <w:r>
-          <w:t xml:space="preserve"> create a </w:t>
+          <w:t xml:space="preserve"> </w:t>
+        </w:r>
+        <w:proofErr w:type="spellStart"/>
+        <w:r>
+          <w:t>create</w:t>
+        </w:r>
+        <w:proofErr w:type="spellEnd"/>
+        <w:r>
+          <w:t xml:space="preserve"> a </w:t>
         </w:r>
         <w:proofErr w:type="spellStart"/>
         <w:r>
@@ -267,9 +312,9 @@
         <w:spacing w:after="0" w:line="360" w:lineRule="auto"/>
         <w:ind w:left="360"/>
         <w:rPr>
-          <w:ins w:id="28" w:author="Ng" w:date="2016-03-11T12:07:00Z"/>
+          <w:ins w:id="27" w:author="Ng" w:date="2016-03-11T12:07:00Z"/>
         </w:rPr>
-        <w:pPrChange w:id="29" w:author="Ng" w:date="2016-03-11T11:02:00Z">
+        <w:pPrChange w:id="28" w:author="Ng" w:date="2016-03-11T11:02:00Z">
           <w:pPr>
             <w:ind w:left="360"/>
           </w:pPr>
@@ -281,27 +326,126 @@
         <w:spacing w:after="0" w:line="360" w:lineRule="auto"/>
         <w:ind w:left="360"/>
         <w:rPr>
-          <w:ins w:id="30" w:author="Loni" w:date="2016-03-11T13:21:00Z"/>
+          <w:ins w:id="29" w:author="Loni" w:date="2016-03-11T13:21:00Z"/>
         </w:rPr>
-        <w:pPrChange w:id="31" w:author="Ng" w:date="2016-03-11T11:02:00Z">
+        <w:pPrChange w:id="30" w:author="Ng" w:date="2016-03-11T11:02:00Z">
           <w:pPr>
             <w:ind w:left="360"/>
           </w:pPr>
         </w:pPrChange>
       </w:pPr>
-      <w:ins w:id="32" w:author="Ng" w:date="2016-03-11T12:07:00Z">
+      <w:ins w:id="31" w:author="Ng" w:date="2016-03-11T12:07:00Z">
         <w:r>
           <w:t>Once upon a time….</w:t>
         </w:r>
       </w:ins>
-      <w:ins w:id="33" w:author="Loni" w:date="2016-03-11T12:21:00Z">
-        <w:r>
-          <w:t>there was a girl</w:t>
+      <w:ins w:id="32" w:author="Loni" w:date="2016-03-11T12:21:00Z">
+        <w:r>
+          <w:t xml:space="preserve">there was a </w:t>
+        </w:r>
+        <w:proofErr w:type="spellStart"/>
+        <w:r>
+          <w:t>girl</w:t>
         </w:r>
       </w:ins>
-      <w:ins w:id="34" w:author="Ng" w:date="2016-03-11T12:41:00Z">
-        <w:r>
-          <w:t>….with a hawk</w:t>
+      <w:proofErr w:type="spellEnd"/>
+      <w:ins w:id="33" w:author="Ng" w:date="2016-03-11T12:41:00Z">
+        <w:r>
+          <w:t>….</w:t>
+        </w:r>
+        <w:proofErr w:type="spellStart"/>
+        <w:r>
+          <w:t>with</w:t>
+        </w:r>
+        <w:proofErr w:type="spellEnd"/>
+        <w:r>
+          <w:t xml:space="preserve"> a </w:t>
+        </w:r>
+        <w:proofErr w:type="spellStart"/>
+        <w:r>
+          <w:t>hawk</w:t>
+        </w:r>
+      </w:ins>
+      <w:proofErr w:type="spellEnd"/>
+      <w:ins w:id="34" w:author="Loni" w:date="2016-03-11T13:50:00Z">
+        <w:r>
+          <w:t xml:space="preserve">, </w:t>
+        </w:r>
+        <w:proofErr w:type="spellStart"/>
+        <w:r>
+          <w:t>called</w:t>
+        </w:r>
+        <w:proofErr w:type="spellEnd"/>
+        <w:r>
+          <w:t xml:space="preserve"> </w:t>
+        </w:r>
+        <w:proofErr w:type="spellStart"/>
+        <w:r>
+          <w:t>Dumbledore</w:t>
+        </w:r>
+        <w:proofErr w:type="spellEnd"/>
+        <w:r>
+          <w:t xml:space="preserve">. </w:t>
+        </w:r>
+        <w:proofErr w:type="spellStart"/>
+        <w:r>
+          <w:t>It</w:t>
+        </w:r>
+        <w:proofErr w:type="spellEnd"/>
+        <w:r>
+          <w:t xml:space="preserve"> </w:t>
+        </w:r>
+      </w:ins>
+      <w:ins w:id="35" w:author="Loni" w:date="2016-03-11T13:51:00Z">
+        <w:r>
+          <w:t xml:space="preserve"> was </w:t>
+        </w:r>
+        <w:proofErr w:type="spellStart"/>
+        <w:r>
+          <w:t>truely</w:t>
+        </w:r>
+        <w:proofErr w:type="spellEnd"/>
+        <w:r>
+          <w:t xml:space="preserve"> </w:t>
+        </w:r>
+        <w:proofErr w:type="spellStart"/>
+        <w:r>
+          <w:t>amazing</w:t>
+        </w:r>
+        <w:proofErr w:type="spellEnd"/>
+        <w:r>
+          <w:t xml:space="preserve"> </w:t>
+        </w:r>
+        <w:proofErr w:type="spellStart"/>
+        <w:r>
+          <w:t>hawk</w:t>
+        </w:r>
+        <w:proofErr w:type="spellEnd"/>
+        <w:r>
+          <w:t xml:space="preserve">, </w:t>
+        </w:r>
+        <w:proofErr w:type="spellStart"/>
+        <w:r>
+          <w:t>because</w:t>
+        </w:r>
+        <w:proofErr w:type="spellEnd"/>
+        <w:r>
+          <w:t xml:space="preserve"> </w:t>
+        </w:r>
+        <w:proofErr w:type="spellStart"/>
+        <w:r>
+          <w:t>it</w:t>
+        </w:r>
+        <w:proofErr w:type="spellEnd"/>
+        <w:r>
+          <w:t xml:space="preserve"> could</w:t>
+        </w:r>
+      </w:ins>
+      <w:bookmarkStart w:id="36" w:name="_GoBack"/>
+      <w:bookmarkEnd w:id="36"/>
+      <w:ins w:id="37" w:author="Loni" w:date="2016-03-11T13:50:00Z">
+        <w:r>
+          <w:t xml:space="preserve"> </w:t>
         </w:r>
       </w:ins>
     </w:p>
@@ -310,9 +454,9 @@
         <w:spacing w:after="0" w:line="360" w:lineRule="auto"/>
         <w:ind w:left="360"/>
         <w:rPr>
-          <w:ins w:id="35" w:author="Loni" w:date="2016-03-11T13:21:00Z"/>
+          <w:ins w:id="38" w:author="Loni" w:date="2016-03-11T13:21:00Z"/>
         </w:rPr>
-        <w:pPrChange w:id="36" w:author="Ng" w:date="2016-03-11T11:02:00Z">
+        <w:pPrChange w:id="39" w:author="Ng" w:date="2016-03-11T11:02:00Z">
           <w:pPr>
             <w:ind w:left="360"/>
           </w:pPr>
@@ -323,15 +467,31 @@
       <w:pPr>
         <w:spacing w:after="0" w:line="360" w:lineRule="auto"/>
         <w:ind w:left="360"/>
-        <w:pPrChange w:id="37" w:author="Ng" w:date="2016-03-11T11:02:00Z">
+        <w:pPrChange w:id="40" w:author="Ng" w:date="2016-03-11T11:02:00Z">
           <w:pPr>
             <w:ind w:left="360"/>
           </w:pPr>
         </w:pPrChange>
       </w:pPr>
-      <w:ins w:id="38" w:author="Loni" w:date="2016-03-11T13:22:00Z">
-        <w:r>
-          <w:t>Pink sticky change..</w:t>
+      <w:ins w:id="41" w:author="Loni" w:date="2016-03-11T13:22:00Z">
+        <w:r>
+          <w:t xml:space="preserve">Pink </w:t>
+        </w:r>
+        <w:proofErr w:type="spellStart"/>
+        <w:r>
+          <w:t>sticky</w:t>
+        </w:r>
+        <w:proofErr w:type="spellEnd"/>
+        <w:r>
+          <w:t xml:space="preserve"> </w:t>
+        </w:r>
+        <w:proofErr w:type="spellStart"/>
+        <w:r>
+          <w:t>change</w:t>
+        </w:r>
+        <w:proofErr w:type="spellEnd"/>
+        <w:r>
+          <w:t>..</w:t>
         </w:r>
         <w:proofErr w:type="spellStart"/>
         <w:r>
@@ -339,7 +499,31 @@
         </w:r>
         <w:proofErr w:type="spellEnd"/>
         <w:r>
-          <w:t>” get the party STAAAARTEEEED”</w:t>
+          <w:t xml:space="preserve">” </w:t>
+        </w:r>
+        <w:proofErr w:type="spellStart"/>
+        <w:r>
+          <w:t>get</w:t>
+        </w:r>
+        <w:proofErr w:type="spellEnd"/>
+        <w:r>
+          <w:t xml:space="preserve"> </w:t>
+        </w:r>
+        <w:proofErr w:type="spellStart"/>
+        <w:r>
+          <w:t>the</w:t>
+        </w:r>
+        <w:proofErr w:type="spellEnd"/>
+        <w:r>
+          <w:t xml:space="preserve"> </w:t>
+        </w:r>
+        <w:proofErr w:type="spellStart"/>
+        <w:r>
+          <w:t>party</w:t>
+        </w:r>
+        <w:proofErr w:type="spellEnd"/>
+        <w:r>
+          <w:t xml:space="preserve"> STAAAARTEEEED”</w:t>
         </w:r>
       </w:ins>
     </w:p>
@@ -355,7 +539,7 @@
 
 <file path=word/comments.xml><?xml version="1.0" encoding="utf-8"?>
 <w:comments xmlns:wpc="http://schemas.microsoft.com/office/word/2010/wordprocessingCanvas" xmlns:mc="http://schemas.openxmlformats.org/markup-compatibility/2006" xmlns:o="urn:schemas-microsoft-com:office:office" xmlns:r="http://schemas.openxmlformats.org/officeDocument/2006/relationships" xmlns:m="http://schemas.openxmlformats.org/officeDocument/2006/math" xmlns:v="urn:schemas-microsoft-com:vml" xmlns:wp14="http://schemas.microsoft.com/office/word/2010/wordprocessingDrawing" xmlns:wp="http://schemas.openxmlformats.org/drawingml/2006/wordprocessingDrawing" xmlns:w10="urn:schemas-microsoft-com:office:word" xmlns:w="http://schemas.openxmlformats.org/wordprocessingml/2006/main" xmlns:w14="http://schemas.microsoft.com/office/word/2010/wordml" xmlns:wpg="http://schemas.microsoft.com/office/word/2010/wordprocessingGroup" xmlns:wpi="http://schemas.microsoft.com/office/word/2010/wordprocessingInk" xmlns:wne="http://schemas.microsoft.com/office/word/2006/wordml" xmlns:wps="http://schemas.microsoft.com/office/word/2010/wordprocessingShape" mc:Ignorable="w14 wp14">
-  <w:comment w:id="6" w:author="Loni" w:date="2016-03-11T11:49:00Z" w:initials="L">
+  <w:comment w:id="5" w:author="Loni" w:date="2016-03-11T11:49:00Z" w:initials="L">
     <w:p>
       <w:pPr>
         <w:pStyle w:val="Kommentartext"/>
@@ -367,24 +551,59 @@
         <w:annotationRef/>
       </w:r>
       <w:r>
-        <w:t xml:space="preserve">I think Harry is still in Hogwarts, and can only communicate via Owls, </w:t>
+        <w:t xml:space="preserve">I think Harry is still in Hogwarts, and can only </w:t>
       </w:r>
       <w:proofErr w:type="spellStart"/>
       <w:r>
+        <w:t>communicate</w:t>
+      </w:r>
+      <w:proofErr w:type="spellEnd"/>
+      <w:r>
+        <w:t xml:space="preserve"> via </w:t>
+      </w:r>
+      <w:proofErr w:type="spellStart"/>
+      <w:r>
+        <w:t>Owls</w:t>
+      </w:r>
+      <w:proofErr w:type="spellEnd"/>
+      <w:r>
+        <w:t xml:space="preserve">, </w:t>
+      </w:r>
+      <w:proofErr w:type="spellStart"/>
+      <w:r>
         <w:t>lets</w:t>
       </w:r>
       <w:proofErr w:type="spellEnd"/>
       <w:r>
-        <w:t xml:space="preserve"> see if we can get someone else like Dumbledore on </w:t>
-      </w:r>
-      <w:proofErr w:type="gramStart"/>
-      <w:r>
-        <w:t>it :D</w:t>
-      </w:r>
-      <w:proofErr w:type="gramEnd"/>
+        <w:t xml:space="preserve"> </w:t>
+      </w:r>
+      <w:proofErr w:type="spellStart"/>
+      <w:r>
+        <w:t>see</w:t>
+      </w:r>
+      <w:proofErr w:type="spellEnd"/>
+      <w:r>
+        <w:t xml:space="preserve"> </w:t>
+      </w:r>
+      <w:proofErr w:type="spellStart"/>
+      <w:r>
+        <w:t>if</w:t>
+      </w:r>
+      <w:proofErr w:type="spellEnd"/>
+      <w:r>
+        <w:t xml:space="preserve"> </w:t>
+      </w:r>
+      <w:proofErr w:type="spellStart"/>
+      <w:r>
+        <w:t>we</w:t>
+      </w:r>
+      <w:proofErr w:type="spellEnd"/>
+      <w:r>
+        <w:t xml:space="preserve"> can get someone else like Dumbledore on it :D</w:t>
+      </w:r>
     </w:p>
   </w:comment>
-  <w:comment w:id="20" w:author="Ng" w:date="2016-03-11T11:03:00Z" w:initials="NN">
+  <w:comment w:id="19" w:author="Ng" w:date="2016-03-11T11:03:00Z" w:initials="NN">
     <w:p>
       <w:pPr>
         <w:pStyle w:val="Kommentartext"/>
@@ -395,8 +614,13 @@
         </w:rPr>
         <w:annotationRef/>
       </w:r>
-      <w:r>
-        <w:t xml:space="preserve">Blah </w:t>
+      <w:proofErr w:type="spellStart"/>
+      <w:r>
+        <w:t>Blah</w:t>
+      </w:r>
+      <w:proofErr w:type="spellEnd"/>
+      <w:r>
+        <w:t xml:space="preserve"> </w:t>
       </w:r>
       <w:proofErr w:type="spellStart"/>
       <w:r>

</xml_diff>

<commit_message>
added a sentence muhahahha2
</commit_message>
<xml_diff>
--- a/Loop_paper.docx
+++ b/Loop_paper.docx
@@ -1,6 +1,6 @@
 
 <file path=word/document.xml><?xml version="1.0" encoding="utf-8"?>
-<w:document xmlns:ve="http://schemas.openxmlformats.org/markup-compatibility/2006" xmlns:o="urn:schemas-microsoft-com:office:office" xmlns:r="http://schemas.openxmlformats.org/officeDocument/2006/relationships" xmlns:m="http://schemas.openxmlformats.org/officeDocument/2006/math" xmlns:v="urn:schemas-microsoft-com:vml" xmlns:wp="http://schemas.openxmlformats.org/drawingml/2006/wordprocessingDrawing" xmlns:w10="urn:schemas-microsoft-com:office:word" xmlns:w="http://schemas.openxmlformats.org/wordprocessingml/2006/main" xmlns:wne="http://schemas.microsoft.com/office/word/2006/wordml">
+<w:document xmlns:wpc="http://schemas.microsoft.com/office/word/2010/wordprocessingCanvas" xmlns:mc="http://schemas.openxmlformats.org/markup-compatibility/2006" xmlns:o="urn:schemas-microsoft-com:office:office" xmlns:r="http://schemas.openxmlformats.org/officeDocument/2006/relationships" xmlns:m="http://schemas.openxmlformats.org/officeDocument/2006/math" xmlns:v="urn:schemas-microsoft-com:vml" xmlns:wp14="http://schemas.microsoft.com/office/word/2010/wordprocessingDrawing" xmlns:wp="http://schemas.openxmlformats.org/drawingml/2006/wordprocessingDrawing" xmlns:w10="urn:schemas-microsoft-com:office:word" xmlns:w="http://schemas.openxmlformats.org/wordprocessingml/2006/main" xmlns:w14="http://schemas.microsoft.com/office/word/2010/wordml" xmlns:wpg="http://schemas.microsoft.com/office/word/2010/wordprocessingGroup" xmlns:wpi="http://schemas.microsoft.com/office/word/2010/wordprocessingInk" xmlns:wne="http://schemas.microsoft.com/office/word/2006/wordml" xmlns:wps="http://schemas.microsoft.com/office/word/2010/wordprocessingShape" mc:Ignorable="w14 wp14">
   <w:body>
     <w:p>
       <w:pPr>
@@ -11,8 +11,21 @@
       </w:pPr>
       <w:ins w:id="1" w:author="Loni" w:date="2016-03-11T13:46:00Z">
         <w:r>
-          <w:t>Green sticky change</w:t>
-        </w:r>
+          <w:t xml:space="preserve">Green </w:t>
+        </w:r>
+        <w:proofErr w:type="spellStart"/>
+        <w:r>
+          <w:t>sticky</w:t>
+        </w:r>
+        <w:proofErr w:type="spellEnd"/>
+        <w:r>
+          <w:t xml:space="preserve"> </w:t>
+        </w:r>
+        <w:proofErr w:type="spellStart"/>
+        <w:r>
+          <w:t>change</w:t>
+        </w:r>
+        <w:proofErr w:type="spellEnd"/>
       </w:ins>
     </w:p>
     <w:p>
@@ -33,9 +46,24 @@
           <w:pPr/>
         </w:pPrChange>
       </w:pPr>
-      <w:r>
-        <w:t>Author : Nat</w:t>
-      </w:r>
+      <w:proofErr w:type="spellStart"/>
+      <w:proofErr w:type="gramStart"/>
+      <w:r>
+        <w:t>Author</w:t>
+      </w:r>
+      <w:proofErr w:type="spellEnd"/>
+      <w:r>
+        <w:t xml:space="preserve"> :</w:t>
+      </w:r>
+      <w:proofErr w:type="gramEnd"/>
+      <w:r>
+        <w:t xml:space="preserve"> </w:t>
+      </w:r>
+      <w:proofErr w:type="spellStart"/>
+      <w:r>
+        <w:t>Nat</w:t>
+      </w:r>
+      <w:proofErr w:type="spellEnd"/>
       <w:r>
         <w:t xml:space="preserve">, </w:t>
       </w:r>
@@ -48,7 +76,7 @@
       <w:commentRangeEnd w:id="5"/>
       <w:r>
         <w:rPr>
-          <w:rStyle w:val="CommentReference"/>
+          <w:rStyle w:val="Kommentarzeichen"/>
         </w:rPr>
         <w:commentReference w:id="5"/>
       </w:r>
@@ -62,14 +90,61 @@
           <w:delText>Usain Bolt</w:delText>
         </w:r>
       </w:del>
+      <w:proofErr w:type="spellStart"/>
       <w:ins w:id="9" w:author="Loni" w:date="2016-03-11T12:21:00Z">
         <w:r>
-          <w:t>dumbledore cannot join us</w:t>
-        </w:r>
-        <w:r>
-          <w:t>, he is too busy</w:t>
+          <w:t>dumbledore</w:t>
+        </w:r>
+        <w:proofErr w:type="spellEnd"/>
+        <w:r>
+          <w:t xml:space="preserve"> </w:t>
+        </w:r>
+        <w:proofErr w:type="spellStart"/>
+        <w:r>
+          <w:t>cannot</w:t>
+        </w:r>
+        <w:proofErr w:type="spellEnd"/>
+        <w:r>
+          <w:t xml:space="preserve"> </w:t>
+        </w:r>
+        <w:proofErr w:type="spellStart"/>
+        <w:r>
+          <w:t>join</w:t>
+        </w:r>
+        <w:proofErr w:type="spellEnd"/>
+        <w:r>
+          <w:t xml:space="preserve"> </w:t>
+        </w:r>
+        <w:proofErr w:type="spellStart"/>
+        <w:r>
+          <w:t>us</w:t>
+        </w:r>
+        <w:proofErr w:type="spellEnd"/>
+        <w:r>
+          <w:t xml:space="preserve">, he </w:t>
+        </w:r>
+        <w:proofErr w:type="spellStart"/>
+        <w:r>
+          <w:t>is</w:t>
+        </w:r>
+        <w:proofErr w:type="spellEnd"/>
+        <w:r>
+          <w:t xml:space="preserve"> </w:t>
+        </w:r>
+        <w:proofErr w:type="spellStart"/>
+        <w:r>
+          <w:t>too</w:t>
+        </w:r>
+        <w:proofErr w:type="spellEnd"/>
+        <w:r>
+          <w:t xml:space="preserve"> </w:t>
+        </w:r>
+        <w:proofErr w:type="spellStart"/>
+        <w:r>
+          <w:t>busy</w:t>
         </w:r>
       </w:ins>
+      <w:proofErr w:type="spellEnd"/>
     </w:p>
     <w:p>
       <w:pPr>
@@ -78,8 +153,37 @@
           <w:pPr/>
         </w:pPrChange>
       </w:pPr>
-      <w:r>
-        <w:t xml:space="preserve">Blah blah blah masterpiece </w:t>
+      <w:proofErr w:type="spellStart"/>
+      <w:r>
+        <w:t>Blah</w:t>
+      </w:r>
+      <w:proofErr w:type="spellEnd"/>
+      <w:r>
+        <w:t xml:space="preserve"> </w:t>
+      </w:r>
+      <w:proofErr w:type="spellStart"/>
+      <w:r>
+        <w:t>blah</w:t>
+      </w:r>
+      <w:proofErr w:type="spellEnd"/>
+      <w:r>
+        <w:t xml:space="preserve"> </w:t>
+      </w:r>
+      <w:proofErr w:type="spellStart"/>
+      <w:r>
+        <w:t>blah</w:t>
+      </w:r>
+      <w:proofErr w:type="spellEnd"/>
+      <w:r>
+        <w:t xml:space="preserve"> </w:t>
+      </w:r>
+      <w:proofErr w:type="spellStart"/>
+      <w:r>
+        <w:t>masterpiece</w:t>
+      </w:r>
+      <w:proofErr w:type="spellEnd"/>
+      <w:r>
+        <w:t xml:space="preserve"> </w:t>
       </w:r>
     </w:p>
     <w:p>
@@ -115,23 +219,41 @@
           </w:pPr>
         </w:pPrChange>
       </w:pPr>
+      <w:proofErr w:type="spellStart"/>
       <w:ins w:id="15" w:author="Ng" w:date="2016-03-11T11:02:00Z">
         <w:r>
-          <w:t>Inserted something</w:t>
+          <w:t>Inserted</w:t>
+        </w:r>
+        <w:proofErr w:type="spellEnd"/>
+        <w:r>
+          <w:t xml:space="preserve"> </w:t>
+        </w:r>
+        <w:proofErr w:type="spellStart"/>
+        <w:r>
+          <w:t>something</w:t>
         </w:r>
       </w:ins>
+      <w:proofErr w:type="spellEnd"/>
       <w:r>
         <w:br/>
         <w:t>material</w:t>
       </w:r>
       <w:r>
         <w:br/>
+      </w:r>
+      <w:proofErr w:type="spellStart"/>
+      <w:r>
         <w:t>discussion</w:t>
       </w:r>
+      <w:proofErr w:type="spellEnd"/>
       <w:r>
         <w:br/>
+      </w:r>
+      <w:proofErr w:type="spellStart"/>
+      <w:r>
         <w:t>conclusions</w:t>
       </w:r>
+      <w:proofErr w:type="spellEnd"/>
     </w:p>
     <w:p>
       <w:pPr>
@@ -147,15 +269,26 @@
           </w:pPr>
         </w:pPrChange>
       </w:pPr>
+      <w:proofErr w:type="spellStart"/>
       <w:ins w:id="18" w:author="Ng" w:date="2016-03-11T11:03:00Z">
         <w:r>
-          <w:t>Some conclusions</w:t>
+          <w:t>Some</w:t>
+        </w:r>
+        <w:proofErr w:type="spellEnd"/>
+        <w:r>
+          <w:t xml:space="preserve"> </w:t>
+        </w:r>
+        <w:proofErr w:type="spellStart"/>
+        <w:r>
+          <w:t>conclusions</w:t>
         </w:r>
       </w:ins>
+      <w:proofErr w:type="spellEnd"/>
       <w:r>
         <w:br/>
       </w:r>
       <w:commentRangeStart w:id="19"/>
+      <w:proofErr w:type="spellStart"/>
       <w:r>
         <w:rPr>
           <w:b/>
@@ -163,9 +296,10 @@
         <w:t>references</w:t>
       </w:r>
       <w:commentRangeEnd w:id="19"/>
+      <w:proofErr w:type="spellEnd"/>
       <w:r>
         <w:rPr>
-          <w:rStyle w:val="CommentReference"/>
+          <w:rStyle w:val="Kommentarzeichen"/>
         </w:rPr>
         <w:commentReference w:id="19"/>
       </w:r>
@@ -214,7 +348,47 @@
       </w:pPr>
       <w:ins w:id="26" w:author="Loni" w:date="2016-03-11T11:49:00Z">
         <w:r>
-          <w:t>I like Harry Potter as well. Lets create a stor&lt;y</w:t>
+          <w:t xml:space="preserve">I like Harry Potter </w:t>
+        </w:r>
+        <w:proofErr w:type="spellStart"/>
+        <w:r>
+          <w:t>as</w:t>
+        </w:r>
+        <w:proofErr w:type="spellEnd"/>
+        <w:r>
+          <w:t xml:space="preserve"> </w:t>
+        </w:r>
+        <w:proofErr w:type="spellStart"/>
+        <w:r>
+          <w:t>well</w:t>
+        </w:r>
+        <w:proofErr w:type="spellEnd"/>
+        <w:r>
+          <w:t xml:space="preserve">. </w:t>
+        </w:r>
+        <w:proofErr w:type="spellStart"/>
+        <w:r>
+          <w:t>Lets</w:t>
+        </w:r>
+        <w:proofErr w:type="spellEnd"/>
+        <w:r>
+          <w:t xml:space="preserve"> </w:t>
+        </w:r>
+        <w:proofErr w:type="spellStart"/>
+        <w:r>
+          <w:t>create</w:t>
+        </w:r>
+        <w:proofErr w:type="spellEnd"/>
+        <w:r>
+          <w:t xml:space="preserve"> a </w:t>
+        </w:r>
+        <w:proofErr w:type="spellStart"/>
+        <w:r>
+          <w:t>stor</w:t>
+        </w:r>
+        <w:proofErr w:type="spellEnd"/>
+        <w:r>
+          <w:t>&lt;y</w:t>
         </w:r>
       </w:ins>
     </w:p>
@@ -245,71 +419,426 @@
           </w:pPr>
         </w:pPrChange>
       </w:pPr>
+      <w:proofErr w:type="spellStart"/>
       <w:ins w:id="31" w:author="Ng" w:date="2016-03-11T12:07:00Z">
         <w:r>
-          <w:t>Once upon a time….</w:t>
+          <w:t>Once</w:t>
+        </w:r>
+        <w:proofErr w:type="spellEnd"/>
+        <w:r>
+          <w:t xml:space="preserve"> upon a time….</w:t>
         </w:r>
       </w:ins>
+      <w:proofErr w:type="spellStart"/>
       <w:ins w:id="32" w:author="Loni" w:date="2016-03-11T12:21:00Z">
         <w:r>
-          <w:t>there was a girl</w:t>
+          <w:t>there</w:t>
+        </w:r>
+        <w:proofErr w:type="spellEnd"/>
+        <w:r>
+          <w:t xml:space="preserve"> was a </w:t>
+        </w:r>
+        <w:proofErr w:type="spellStart"/>
+        <w:r>
+          <w:t>girl</w:t>
         </w:r>
       </w:ins>
+      <w:proofErr w:type="spellEnd"/>
       <w:ins w:id="33" w:author="Ng" w:date="2016-03-11T12:41:00Z">
         <w:r>
-          <w:t>….with a hawk</w:t>
+          <w:t>….</w:t>
+        </w:r>
+        <w:proofErr w:type="spellStart"/>
+        <w:r>
+          <w:t>with</w:t>
+        </w:r>
+        <w:proofErr w:type="spellEnd"/>
+        <w:r>
+          <w:t xml:space="preserve"> a </w:t>
+        </w:r>
+        <w:proofErr w:type="spellStart"/>
+        <w:r>
+          <w:t>hawk</w:t>
         </w:r>
       </w:ins>
+      <w:proofErr w:type="spellEnd"/>
       <w:ins w:id="34" w:author="Loni" w:date="2016-03-11T13:50:00Z">
         <w:r>
-          <w:t xml:space="preserve">, called Dumbledore. It </w:t>
+          <w:t xml:space="preserve">, </w:t>
+        </w:r>
+        <w:proofErr w:type="spellStart"/>
+        <w:r>
+          <w:t>called</w:t>
+        </w:r>
+        <w:proofErr w:type="spellEnd"/>
+        <w:r>
+          <w:t xml:space="preserve"> </w:t>
+        </w:r>
+        <w:proofErr w:type="spellStart"/>
+        <w:r>
+          <w:t>Dumbledore</w:t>
+        </w:r>
+        <w:proofErr w:type="spellEnd"/>
+        <w:r>
+          <w:t xml:space="preserve">. </w:t>
+        </w:r>
+        <w:proofErr w:type="spellStart"/>
+        <w:r>
+          <w:t>It</w:t>
+        </w:r>
+        <w:proofErr w:type="spellEnd"/>
+        <w:r>
+          <w:t xml:space="preserve"> </w:t>
         </w:r>
       </w:ins>
       <w:ins w:id="35" w:author="Loni" w:date="2016-03-11T13:51:00Z">
         <w:r>
-          <w:t xml:space="preserve"> was truely amazing hawk, because it could</w:t>
+          <w:t xml:space="preserve"> was </w:t>
+        </w:r>
+        <w:proofErr w:type="spellStart"/>
+        <w:r>
+          <w:t>truely</w:t>
+        </w:r>
+        <w:proofErr w:type="spellEnd"/>
+        <w:r>
+          <w:t xml:space="preserve"> </w:t>
+        </w:r>
+        <w:proofErr w:type="spellStart"/>
+        <w:r>
+          <w:t>amazing</w:t>
+        </w:r>
+        <w:proofErr w:type="spellEnd"/>
+        <w:r>
+          <w:t xml:space="preserve"> </w:t>
+        </w:r>
+        <w:proofErr w:type="spellStart"/>
+        <w:r>
+          <w:t>hawk</w:t>
+        </w:r>
+        <w:proofErr w:type="spellEnd"/>
+        <w:r>
+          <w:t xml:space="preserve">, </w:t>
+        </w:r>
+        <w:proofErr w:type="spellStart"/>
+        <w:r>
+          <w:t>because</w:t>
+        </w:r>
+        <w:proofErr w:type="spellEnd"/>
+        <w:r>
+          <w:t xml:space="preserve"> </w:t>
+        </w:r>
+        <w:proofErr w:type="spellStart"/>
+        <w:r>
+          <w:t>it</w:t>
+        </w:r>
+        <w:proofErr w:type="spellEnd"/>
+        <w:r>
+          <w:t xml:space="preserve"> </w:t>
+        </w:r>
+        <w:proofErr w:type="spellStart"/>
+        <w:r>
+          <w:t>could</w:t>
         </w:r>
       </w:ins>
-      <w:bookmarkStart w:id="36" w:name="_GoBack"/>
-      <w:bookmarkEnd w:id="36"/>
-      <w:ins w:id="37" w:author="Loni" w:date="2016-03-11T13:50:00Z">
+      <w:proofErr w:type="spellEnd"/>
+      <w:ins w:id="36" w:author="Loni" w:date="2016-03-11T13:50:00Z">
         <w:r>
           <w:t xml:space="preserve"> </w:t>
         </w:r>
       </w:ins>
-      <w:ins w:id="38" w:author="Ng" w:date="2016-03-11T13:53:00Z">
-        <w:r>
-          <w:t>breath out fire and contempory dance.</w:t>
+      <w:proofErr w:type="spellStart"/>
+      <w:ins w:id="37" w:author="Ng" w:date="2016-03-11T13:53:00Z">
+        <w:r>
+          <w:t>breath</w:t>
+        </w:r>
+        <w:proofErr w:type="spellEnd"/>
+        <w:r>
+          <w:t xml:space="preserve"> out </w:t>
+        </w:r>
+        <w:proofErr w:type="spellStart"/>
+        <w:r>
+          <w:t>fire</w:t>
+        </w:r>
+        <w:proofErr w:type="spellEnd"/>
+        <w:r>
+          <w:t xml:space="preserve"> </w:t>
+        </w:r>
+        <w:proofErr w:type="spellStart"/>
+        <w:r>
+          <w:t>and</w:t>
+        </w:r>
+        <w:proofErr w:type="spellEnd"/>
+        <w:r>
+          <w:t xml:space="preserve"> </w:t>
+        </w:r>
+        <w:proofErr w:type="spellStart"/>
+        <w:r>
+          <w:t>contempory</w:t>
+        </w:r>
+        <w:proofErr w:type="spellEnd"/>
+        <w:r>
+          <w:t xml:space="preserve"> </w:t>
+        </w:r>
+        <w:proofErr w:type="spellStart"/>
+        <w:r>
+          <w:t>dance</w:t>
+        </w:r>
+        <w:proofErr w:type="spellEnd"/>
+        <w:r>
+          <w:t>.</w:t>
         </w:r>
       </w:ins>
+      <w:ins w:id="38" w:author="Loni" w:date="2016-03-11T13:55:00Z">
+        <w:r>
+          <w:t xml:space="preserve"> </w:t>
+        </w:r>
+        <w:proofErr w:type="spellStart"/>
+        <w:r>
+          <w:t>Thze</w:t>
+        </w:r>
+        <w:proofErr w:type="spellEnd"/>
+        <w:r>
+          <w:t xml:space="preserve"> </w:t>
+        </w:r>
+        <w:proofErr w:type="spellStart"/>
+        <w:r>
+          <w:t>fire</w:t>
+        </w:r>
+        <w:proofErr w:type="spellEnd"/>
+        <w:r>
+          <w:t xml:space="preserve"> </w:t>
+        </w:r>
+        <w:proofErr w:type="spellStart"/>
+        <w:r>
+          <w:t>had</w:t>
+        </w:r>
+        <w:proofErr w:type="spellEnd"/>
+        <w:r>
+          <w:t xml:space="preserve"> </w:t>
+        </w:r>
+        <w:proofErr w:type="spellStart"/>
+        <w:r>
+          <w:t>the</w:t>
+        </w:r>
+        <w:proofErr w:type="spellEnd"/>
+        <w:r>
+          <w:t xml:space="preserve"> power </w:t>
+        </w:r>
+        <w:proofErr w:type="spellStart"/>
+        <w:r>
+          <w:t>to</w:t>
+        </w:r>
+        <w:proofErr w:type="spellEnd"/>
+        <w:r>
+          <w:t xml:space="preserve"> </w:t>
+        </w:r>
+        <w:proofErr w:type="spellStart"/>
+        <w:r>
+          <w:t>revive</w:t>
+        </w:r>
+        <w:proofErr w:type="spellEnd"/>
+        <w:r>
+          <w:t xml:space="preserve"> </w:t>
+        </w:r>
+        <w:proofErr w:type="spellStart"/>
+        <w:r>
+          <w:t>dead</w:t>
+        </w:r>
+        <w:proofErr w:type="spellEnd"/>
+        <w:r>
+          <w:t xml:space="preserve"> </w:t>
+        </w:r>
+        <w:proofErr w:type="spellStart"/>
+        <w:r>
+          <w:t>people</w:t>
+        </w:r>
+        <w:proofErr w:type="spellEnd"/>
+        <w:r>
+          <w:t xml:space="preserve"> </w:t>
+        </w:r>
+        <w:proofErr w:type="spellStart"/>
+        <w:r>
+          <w:t>and</w:t>
+        </w:r>
+        <w:proofErr w:type="spellEnd"/>
+        <w:r>
+          <w:t xml:space="preserve"> </w:t>
+        </w:r>
+        <w:proofErr w:type="spellStart"/>
+        <w:r>
+          <w:t>heal</w:t>
+        </w:r>
+        <w:proofErr w:type="spellEnd"/>
+        <w:r>
+          <w:t xml:space="preserve"> </w:t>
+        </w:r>
+        <w:proofErr w:type="spellStart"/>
+        <w:r>
+          <w:t>the</w:t>
+        </w:r>
+        <w:proofErr w:type="spellEnd"/>
+        <w:r>
+          <w:t xml:space="preserve"> </w:t>
+        </w:r>
+        <w:proofErr w:type="spellStart"/>
+        <w:r>
+          <w:t>injured</w:t>
+        </w:r>
+        <w:proofErr w:type="spellEnd"/>
+        <w:r>
+          <w:t xml:space="preserve">. </w:t>
+        </w:r>
+        <w:proofErr w:type="spellStart"/>
+        <w:r>
+          <w:t>However</w:t>
+        </w:r>
+        <w:proofErr w:type="spellEnd"/>
+        <w:r>
+          <w:t xml:space="preserve"> </w:t>
+        </w:r>
+        <w:proofErr w:type="spellStart"/>
+        <w:r>
+          <w:t>anyone</w:t>
+        </w:r>
+        <w:proofErr w:type="spellEnd"/>
+        <w:r>
+          <w:t xml:space="preserve"> </w:t>
+        </w:r>
+        <w:proofErr w:type="spellStart"/>
+        <w:r>
+          <w:t>who</w:t>
+        </w:r>
+        <w:proofErr w:type="spellEnd"/>
+        <w:r>
+          <w:t xml:space="preserve"> </w:t>
+        </w:r>
+        <w:proofErr w:type="spellStart"/>
+        <w:r>
+          <w:t>watched</w:t>
+        </w:r>
+        <w:proofErr w:type="spellEnd"/>
+        <w:r>
+          <w:t xml:space="preserve"> </w:t>
+        </w:r>
+        <w:proofErr w:type="spellStart"/>
+        <w:r>
+          <w:t>the</w:t>
+        </w:r>
+        <w:proofErr w:type="spellEnd"/>
+        <w:r>
+          <w:t xml:space="preserve"> </w:t>
+        </w:r>
+        <w:proofErr w:type="spellStart"/>
+        <w:r>
+          <w:t>contemporary</w:t>
+        </w:r>
+        <w:proofErr w:type="spellEnd"/>
+        <w:r>
+          <w:t xml:space="preserve"> </w:t>
+        </w:r>
+        <w:proofErr w:type="spellStart"/>
+        <w:r>
+          <w:t>dance</w:t>
+        </w:r>
+        <w:proofErr w:type="spellEnd"/>
+        <w:r>
+          <w:t xml:space="preserve"> was </w:t>
+        </w:r>
+        <w:proofErr w:type="spellStart"/>
+        <w:r>
+          <w:t>pulled</w:t>
+        </w:r>
+        <w:proofErr w:type="spellEnd"/>
+        <w:r>
+          <w:t xml:space="preserve"> in a </w:t>
+        </w:r>
+        <w:proofErr w:type="spellStart"/>
+        <w:r>
+          <w:t>endless</w:t>
+        </w:r>
+        <w:proofErr w:type="spellEnd"/>
+        <w:r>
+          <w:t xml:space="preserve"> sleep</w:t>
+        </w:r>
+      </w:ins>
+      <w:bookmarkStart w:id="39" w:name="_GoBack"/>
+      <w:bookmarkEnd w:id="39"/>
     </w:p>
     <w:p>
       <w:pPr>
         <w:spacing w:after="0" w:line="360" w:lineRule="auto"/>
         <w:ind w:left="360"/>
         <w:rPr>
-          <w:ins w:id="39" w:author="Loni" w:date="2016-03-11T13:21:00Z"/>
+          <w:ins w:id="40" w:author="Loni" w:date="2016-03-11T13:21:00Z"/>
         </w:rPr>
-        <w:pPrChange w:id="40" w:author="Ng" w:date="2016-03-11T11:02:00Z">
-          <w:pPr>
-            <w:ind w:left="360"/>
-          </w:pPr>
-        </w:pPrChange>
-      </w:pPr>
-    </w:p>
-    <w:p>
-      <w:pPr>
-        <w:spacing w:after="0" w:line="360" w:lineRule="auto"/>
-        <w:ind w:left="360"/>
         <w:pPrChange w:id="41" w:author="Ng" w:date="2016-03-11T11:02:00Z">
           <w:pPr>
             <w:ind w:left="360"/>
           </w:pPr>
         </w:pPrChange>
       </w:pPr>
-      <w:ins w:id="42" w:author="Loni" w:date="2016-03-11T13:22:00Z">
-        <w:r>
-          <w:t>Pink sticky change..pinnk” get the party STAAAARTEEEED”</w:t>
+    </w:p>
+    <w:p>
+      <w:pPr>
+        <w:spacing w:after="0" w:line="360" w:lineRule="auto"/>
+        <w:ind w:left="360"/>
+        <w:pPrChange w:id="42" w:author="Ng" w:date="2016-03-11T11:02:00Z">
+          <w:pPr>
+            <w:ind w:left="360"/>
+          </w:pPr>
+        </w:pPrChange>
+      </w:pPr>
+      <w:ins w:id="43" w:author="Loni" w:date="2016-03-11T13:22:00Z">
+        <w:r>
+          <w:t xml:space="preserve">Pink </w:t>
+        </w:r>
+        <w:proofErr w:type="spellStart"/>
+        <w:r>
+          <w:t>sticky</w:t>
+        </w:r>
+        <w:proofErr w:type="spellEnd"/>
+        <w:r>
+          <w:t xml:space="preserve"> </w:t>
+        </w:r>
+        <w:proofErr w:type="spellStart"/>
+        <w:r>
+          <w:t>change</w:t>
+        </w:r>
+        <w:proofErr w:type="spellEnd"/>
+        <w:r>
+          <w:t>..</w:t>
+        </w:r>
+        <w:proofErr w:type="spellStart"/>
+        <w:r>
+          <w:t>pinnk</w:t>
+        </w:r>
+        <w:proofErr w:type="spellEnd"/>
+        <w:r>
+          <w:t xml:space="preserve">” </w:t>
+        </w:r>
+        <w:proofErr w:type="spellStart"/>
+        <w:r>
+          <w:t>get</w:t>
+        </w:r>
+        <w:proofErr w:type="spellEnd"/>
+        <w:r>
+          <w:t xml:space="preserve"> </w:t>
+        </w:r>
+        <w:proofErr w:type="spellStart"/>
+        <w:r>
+          <w:t>the</w:t>
+        </w:r>
+        <w:proofErr w:type="spellEnd"/>
+        <w:r>
+          <w:t xml:space="preserve"> </w:t>
+        </w:r>
+        <w:proofErr w:type="spellStart"/>
+        <w:r>
+          <w:t>party</w:t>
+        </w:r>
+        <w:proofErr w:type="spellEnd"/>
+        <w:r>
+          <w:t xml:space="preserve"> STAAAARTEEEED”</w:t>
         </w:r>
       </w:ins>
     </w:p>
@@ -324,44 +853,206 @@
 </file>
 
 <file path=word/comments.xml><?xml version="1.0" encoding="utf-8"?>
-<w:comments xmlns:ve="http://schemas.openxmlformats.org/markup-compatibility/2006" xmlns:o="urn:schemas-microsoft-com:office:office" xmlns:r="http://schemas.openxmlformats.org/officeDocument/2006/relationships" xmlns:m="http://schemas.openxmlformats.org/officeDocument/2006/math" xmlns:v="urn:schemas-microsoft-com:vml" xmlns:wp="http://schemas.openxmlformats.org/drawingml/2006/wordprocessingDrawing" xmlns:w10="urn:schemas-microsoft-com:office:word" xmlns:w="http://schemas.openxmlformats.org/wordprocessingml/2006/main" xmlns:wne="http://schemas.microsoft.com/office/word/2006/wordml">
+<w:comments xmlns:wpc="http://schemas.microsoft.com/office/word/2010/wordprocessingCanvas" xmlns:mc="http://schemas.openxmlformats.org/markup-compatibility/2006" xmlns:o="urn:schemas-microsoft-com:office:office" xmlns:r="http://schemas.openxmlformats.org/officeDocument/2006/relationships" xmlns:m="http://schemas.openxmlformats.org/officeDocument/2006/math" xmlns:v="urn:schemas-microsoft-com:vml" xmlns:wp14="http://schemas.microsoft.com/office/word/2010/wordprocessingDrawing" xmlns:wp="http://schemas.openxmlformats.org/drawingml/2006/wordprocessingDrawing" xmlns:w10="urn:schemas-microsoft-com:office:word" xmlns:w="http://schemas.openxmlformats.org/wordprocessingml/2006/main" xmlns:w14="http://schemas.microsoft.com/office/word/2010/wordml" xmlns:wpg="http://schemas.microsoft.com/office/word/2010/wordprocessingGroup" xmlns:wpi="http://schemas.microsoft.com/office/word/2010/wordprocessingInk" xmlns:wne="http://schemas.microsoft.com/office/word/2006/wordml" xmlns:wps="http://schemas.microsoft.com/office/word/2010/wordprocessingShape" mc:Ignorable="w14 wp14">
   <w:comment w:id="5" w:author="Loni" w:date="2016-03-11T11:49:00Z" w:initials="L">
     <w:p>
       <w:pPr>
-        <w:pStyle w:val="CommentText"/>
+        <w:pStyle w:val="Kommentartext"/>
       </w:pPr>
       <w:r>
         <w:rPr>
-          <w:rStyle w:val="CommentReference"/>
+          <w:rStyle w:val="Kommentarzeichen"/>
         </w:rPr>
         <w:annotationRef/>
       </w:r>
       <w:r>
-        <w:t>I think Harry is still in Hogwarts, and can only communicate via Owls, lets see if we can get someone else like Dumbledore on it :D</w:t>
+        <w:t xml:space="preserve">I </w:t>
+      </w:r>
+      <w:proofErr w:type="spellStart"/>
+      <w:r>
+        <w:t>think</w:t>
+      </w:r>
+      <w:proofErr w:type="spellEnd"/>
+      <w:r>
+        <w:t xml:space="preserve"> Harry </w:t>
+      </w:r>
+      <w:proofErr w:type="spellStart"/>
+      <w:r>
+        <w:t>is</w:t>
+      </w:r>
+      <w:proofErr w:type="spellEnd"/>
+      <w:r>
+        <w:t xml:space="preserve"> still in </w:t>
+      </w:r>
+      <w:proofErr w:type="spellStart"/>
+      <w:r>
+        <w:t>Hogwarts</w:t>
+      </w:r>
+      <w:proofErr w:type="spellEnd"/>
+      <w:r>
+        <w:t xml:space="preserve">, </w:t>
+      </w:r>
+      <w:proofErr w:type="spellStart"/>
+      <w:r>
+        <w:t>and</w:t>
+      </w:r>
+      <w:proofErr w:type="spellEnd"/>
+      <w:r>
+        <w:t xml:space="preserve"> </w:t>
+      </w:r>
+      <w:proofErr w:type="spellStart"/>
+      <w:r>
+        <w:t>can</w:t>
+      </w:r>
+      <w:proofErr w:type="spellEnd"/>
+      <w:r>
+        <w:t xml:space="preserve"> </w:t>
+      </w:r>
+      <w:proofErr w:type="spellStart"/>
+      <w:r>
+        <w:t>only</w:t>
+      </w:r>
+      <w:proofErr w:type="spellEnd"/>
+      <w:r>
+        <w:t xml:space="preserve"> </w:t>
+      </w:r>
+      <w:proofErr w:type="spellStart"/>
+      <w:r>
+        <w:t>communicate</w:t>
+      </w:r>
+      <w:proofErr w:type="spellEnd"/>
+      <w:r>
+        <w:t xml:space="preserve"> via </w:t>
+      </w:r>
+      <w:proofErr w:type="spellStart"/>
+      <w:r>
+        <w:t>Owls</w:t>
+      </w:r>
+      <w:proofErr w:type="spellEnd"/>
+      <w:r>
+        <w:t xml:space="preserve">, </w:t>
+      </w:r>
+      <w:proofErr w:type="spellStart"/>
+      <w:r>
+        <w:t>lets</w:t>
+      </w:r>
+      <w:proofErr w:type="spellEnd"/>
+      <w:r>
+        <w:t xml:space="preserve"> </w:t>
+      </w:r>
+      <w:proofErr w:type="spellStart"/>
+      <w:r>
+        <w:t>see</w:t>
+      </w:r>
+      <w:proofErr w:type="spellEnd"/>
+      <w:r>
+        <w:t xml:space="preserve"> </w:t>
+      </w:r>
+      <w:proofErr w:type="spellStart"/>
+      <w:r>
+        <w:t>if</w:t>
+      </w:r>
+      <w:proofErr w:type="spellEnd"/>
+      <w:r>
+        <w:t xml:space="preserve"> </w:t>
+      </w:r>
+      <w:proofErr w:type="spellStart"/>
+      <w:r>
+        <w:t>we</w:t>
+      </w:r>
+      <w:proofErr w:type="spellEnd"/>
+      <w:r>
+        <w:t xml:space="preserve"> </w:t>
+      </w:r>
+      <w:proofErr w:type="spellStart"/>
+      <w:r>
+        <w:t>can</w:t>
+      </w:r>
+      <w:proofErr w:type="spellEnd"/>
+      <w:r>
+        <w:t xml:space="preserve"> </w:t>
+      </w:r>
+      <w:proofErr w:type="spellStart"/>
+      <w:r>
+        <w:t>get</w:t>
+      </w:r>
+      <w:proofErr w:type="spellEnd"/>
+      <w:r>
+        <w:t xml:space="preserve"> </w:t>
+      </w:r>
+      <w:proofErr w:type="spellStart"/>
+      <w:r>
+        <w:t>someone</w:t>
+      </w:r>
+      <w:proofErr w:type="spellEnd"/>
+      <w:r>
+        <w:t xml:space="preserve"> </w:t>
+      </w:r>
+      <w:proofErr w:type="spellStart"/>
+      <w:r>
+        <w:t>else</w:t>
+      </w:r>
+      <w:proofErr w:type="spellEnd"/>
+      <w:r>
+        <w:t xml:space="preserve"> like </w:t>
+      </w:r>
+      <w:proofErr w:type="spellStart"/>
+      <w:r>
+        <w:t>Dumbledore</w:t>
+      </w:r>
+      <w:proofErr w:type="spellEnd"/>
+      <w:r>
+        <w:t xml:space="preserve"> on </w:t>
+      </w:r>
+      <w:proofErr w:type="spellStart"/>
+      <w:r>
+        <w:t>it</w:t>
+      </w:r>
+      <w:proofErr w:type="spellEnd"/>
+      <w:r>
+        <w:t xml:space="preserve"> :D</w:t>
       </w:r>
     </w:p>
   </w:comment>
   <w:comment w:id="19" w:author="Ng" w:date="2016-03-11T11:03:00Z" w:initials="NN">
     <w:p>
       <w:pPr>
-        <w:pStyle w:val="CommentText"/>
+        <w:pStyle w:val="Kommentartext"/>
       </w:pPr>
       <w:r>
         <w:rPr>
-          <w:rStyle w:val="CommentReference"/>
+          <w:rStyle w:val="Kommentarzeichen"/>
         </w:rPr>
         <w:annotationRef/>
       </w:r>
-      <w:r>
-        <w:t>Blah blah blah</w:t>
-      </w:r>
+      <w:proofErr w:type="spellStart"/>
+      <w:r>
+        <w:t>Blah</w:t>
+      </w:r>
+      <w:proofErr w:type="spellEnd"/>
+      <w:r>
+        <w:t xml:space="preserve"> </w:t>
+      </w:r>
+      <w:proofErr w:type="spellStart"/>
+      <w:r>
+        <w:t>blah</w:t>
+      </w:r>
+      <w:proofErr w:type="spellEnd"/>
+      <w:r>
+        <w:t xml:space="preserve"> </w:t>
+      </w:r>
+      <w:proofErr w:type="spellStart"/>
+      <w:r>
+        <w:t>blah</w:t>
+      </w:r>
+      <w:proofErr w:type="spellEnd"/>
     </w:p>
   </w:comment>
 </w:comments>
 </file>
 
 <file path=word/endnotes.xml><?xml version="1.0" encoding="utf-8"?>
-<w:endnotes xmlns:ve="http://schemas.openxmlformats.org/markup-compatibility/2006" xmlns:o="urn:schemas-microsoft-com:office:office" xmlns:r="http://schemas.openxmlformats.org/officeDocument/2006/relationships" xmlns:m="http://schemas.openxmlformats.org/officeDocument/2006/math" xmlns:v="urn:schemas-microsoft-com:vml" xmlns:wp="http://schemas.openxmlformats.org/drawingml/2006/wordprocessingDrawing" xmlns:w10="urn:schemas-microsoft-com:office:word" xmlns:w="http://schemas.openxmlformats.org/wordprocessingml/2006/main" xmlns:wne="http://schemas.microsoft.com/office/word/2006/wordml">
+<w:endnotes xmlns:wpc="http://schemas.microsoft.com/office/word/2010/wordprocessingCanvas" xmlns:mc="http://schemas.openxmlformats.org/markup-compatibility/2006" xmlns:o="urn:schemas-microsoft-com:office:office" xmlns:r="http://schemas.openxmlformats.org/officeDocument/2006/relationships" xmlns:m="http://schemas.openxmlformats.org/officeDocument/2006/math" xmlns:v="urn:schemas-microsoft-com:vml" xmlns:wp14="http://schemas.microsoft.com/office/word/2010/wordprocessingDrawing" xmlns:wp="http://schemas.openxmlformats.org/drawingml/2006/wordprocessingDrawing" xmlns:w10="urn:schemas-microsoft-com:office:word" xmlns:w="http://schemas.openxmlformats.org/wordprocessingml/2006/main" xmlns:w14="http://schemas.microsoft.com/office/word/2010/wordml" xmlns:wpg="http://schemas.microsoft.com/office/word/2010/wordprocessingGroup" xmlns:wpi="http://schemas.microsoft.com/office/word/2010/wordprocessingInk" xmlns:wne="http://schemas.microsoft.com/office/word/2006/wordml" xmlns:wps="http://schemas.microsoft.com/office/word/2010/wordprocessingShape" mc:Ignorable="w14 wp14">
   <w:endnote w:type="separator" w:id="-1">
     <w:p>
       <w:pPr>
@@ -386,7 +1077,7 @@
 </file>
 
 <file path=word/footnotes.xml><?xml version="1.0" encoding="utf-8"?>
-<w:footnotes xmlns:ve="http://schemas.openxmlformats.org/markup-compatibility/2006" xmlns:o="urn:schemas-microsoft-com:office:office" xmlns:r="http://schemas.openxmlformats.org/officeDocument/2006/relationships" xmlns:m="http://schemas.openxmlformats.org/officeDocument/2006/math" xmlns:v="urn:schemas-microsoft-com:vml" xmlns:wp="http://schemas.openxmlformats.org/drawingml/2006/wordprocessingDrawing" xmlns:w10="urn:schemas-microsoft-com:office:word" xmlns:w="http://schemas.openxmlformats.org/wordprocessingml/2006/main" xmlns:wne="http://schemas.microsoft.com/office/word/2006/wordml">
+<w:footnotes xmlns:wpc="http://schemas.microsoft.com/office/word/2010/wordprocessingCanvas" xmlns:mc="http://schemas.openxmlformats.org/markup-compatibility/2006" xmlns:o="urn:schemas-microsoft-com:office:office" xmlns:r="http://schemas.openxmlformats.org/officeDocument/2006/relationships" xmlns:m="http://schemas.openxmlformats.org/officeDocument/2006/math" xmlns:v="urn:schemas-microsoft-com:vml" xmlns:wp14="http://schemas.microsoft.com/office/word/2010/wordprocessingDrawing" xmlns:wp="http://schemas.openxmlformats.org/drawingml/2006/wordprocessingDrawing" xmlns:w10="urn:schemas-microsoft-com:office:word" xmlns:w="http://schemas.openxmlformats.org/wordprocessingml/2006/main" xmlns:w14="http://schemas.microsoft.com/office/word/2010/wordml" xmlns:wpg="http://schemas.microsoft.com/office/word/2010/wordprocessingGroup" xmlns:wpi="http://schemas.microsoft.com/office/word/2010/wordprocessingInk" xmlns:wne="http://schemas.microsoft.com/office/word/2006/wordml" xmlns:wps="http://schemas.microsoft.com/office/word/2010/wordprocessingShape" mc:Ignorable="w14 wp14">
   <w:footnote w:type="separator" w:id="-1">
     <w:p>
       <w:pPr>
@@ -411,7 +1102,7 @@
 </file>
 
 <file path=word/numbering.xml><?xml version="1.0" encoding="utf-8"?>
-<w:numbering xmlns:ve="http://schemas.openxmlformats.org/markup-compatibility/2006" xmlns:o="urn:schemas-microsoft-com:office:office" xmlns:r="http://schemas.openxmlformats.org/officeDocument/2006/relationships" xmlns:m="http://schemas.openxmlformats.org/officeDocument/2006/math" xmlns:v="urn:schemas-microsoft-com:vml" xmlns:wp="http://schemas.openxmlformats.org/drawingml/2006/wordprocessingDrawing" xmlns:w10="urn:schemas-microsoft-com:office:word" xmlns:w="http://schemas.openxmlformats.org/wordprocessingml/2006/main" xmlns:wne="http://schemas.microsoft.com/office/word/2006/wordml">
+<w:numbering xmlns:wpc="http://schemas.microsoft.com/office/word/2010/wordprocessingCanvas" xmlns:mc="http://schemas.openxmlformats.org/markup-compatibility/2006" xmlns:o="urn:schemas-microsoft-com:office:office" xmlns:r="http://schemas.openxmlformats.org/officeDocument/2006/relationships" xmlns:m="http://schemas.openxmlformats.org/officeDocument/2006/math" xmlns:v="urn:schemas-microsoft-com:vml" xmlns:wp14="http://schemas.microsoft.com/office/word/2010/wordprocessingDrawing" xmlns:wp="http://schemas.openxmlformats.org/drawingml/2006/wordprocessingDrawing" xmlns:w10="urn:schemas-microsoft-com:office:word" xmlns:w="http://schemas.openxmlformats.org/wordprocessingml/2006/main" xmlns:w14="http://schemas.microsoft.com/office/word/2010/wordml" xmlns:wpg="http://schemas.microsoft.com/office/word/2010/wordprocessingGroup" xmlns:wpi="http://schemas.microsoft.com/office/word/2010/wordprocessingInk" xmlns:wne="http://schemas.microsoft.com/office/word/2006/wordml" xmlns:wps="http://schemas.microsoft.com/office/word/2010/wordprocessingShape" mc:Ignorable="w14 wp14">
   <w:abstractNum w:abstractNumId="0">
     <w:nsid w:val="2344299F"/>
     <w:multiLevelType w:val="hybridMultilevel"/>
@@ -686,7 +1377,7 @@
 </file>
 
 <file path=word/styles.xml><?xml version="1.0" encoding="utf-8"?>
-<w:styles xmlns:r="http://schemas.openxmlformats.org/officeDocument/2006/relationships" xmlns:w="http://schemas.openxmlformats.org/wordprocessingml/2006/main">
+<w:styles xmlns:mc="http://schemas.openxmlformats.org/markup-compatibility/2006" xmlns:r="http://schemas.openxmlformats.org/officeDocument/2006/relationships" xmlns:w="http://schemas.openxmlformats.org/wordprocessingml/2006/main" xmlns:w14="http://schemas.microsoft.com/office/word/2010/wordml" mc:Ignorable="w14">
   <w:docDefaults>
     <w:rPrDefault>
       <w:rPr>
@@ -841,23 +1532,22 @@
     <w:lsdException w:name="Bibliography" w:uiPriority="37"/>
     <w:lsdException w:name="TOC Heading" w:uiPriority="39" w:qFormat="1"/>
   </w:latentStyles>
-  <w:style w:type="paragraph" w:default="1" w:styleId="Normal">
+  <w:style w:type="paragraph" w:default="1" w:styleId="Standard">
     <w:name w:val="Normal"/>
     <w:qFormat/>
     <w:rsid w:val="0023139A"/>
   </w:style>
-  <w:style w:type="character" w:default="1" w:styleId="DefaultParagraphFont">
+  <w:style w:type="character" w:default="1" w:styleId="Absatz-Standardschriftart">
     <w:name w:val="Default Paragraph Font"/>
     <w:uiPriority w:val="1"/>
     <w:semiHidden/>
     <w:unhideWhenUsed/>
   </w:style>
-  <w:style w:type="table" w:default="1" w:styleId="TableNormal">
+  <w:style w:type="table" w:default="1" w:styleId="NormaleTabelle">
     <w:name w:val="Normal Table"/>
     <w:uiPriority w:val="99"/>
     <w:semiHidden/>
     <w:unhideWhenUsed/>
-    <w:qFormat/>
     <w:tblPr>
       <w:tblInd w:w="0" w:type="dxa"/>
       <w:tblCellMar>
@@ -868,15 +1558,15 @@
       </w:tblCellMar>
     </w:tblPr>
   </w:style>
-  <w:style w:type="numbering" w:default="1" w:styleId="NoList">
+  <w:style w:type="numbering" w:default="1" w:styleId="KeineListe">
     <w:name w:val="No List"/>
     <w:uiPriority w:val="99"/>
     <w:semiHidden/>
     <w:unhideWhenUsed/>
   </w:style>
-  <w:style w:type="paragraph" w:styleId="ListParagraph">
+  <w:style w:type="paragraph" w:styleId="Listenabsatz">
     <w:name w:val="List Paragraph"/>
-    <w:basedOn w:val="Normal"/>
+    <w:basedOn w:val="Standard"/>
     <w:uiPriority w:val="34"/>
     <w:qFormat/>
     <w:rsid w:val="009B0A18"/>
@@ -885,10 +1575,10 @@
       <w:contextualSpacing/>
     </w:pPr>
   </w:style>
-  <w:style w:type="paragraph" w:styleId="BalloonText">
+  <w:style w:type="paragraph" w:styleId="Sprechblasentext">
     <w:name w:val="Balloon Text"/>
-    <w:basedOn w:val="Normal"/>
-    <w:link w:val="BalloonTextChar"/>
+    <w:basedOn w:val="Standard"/>
+    <w:link w:val="SprechblasentextZchn"/>
     <w:uiPriority w:val="99"/>
     <w:semiHidden/>
     <w:unhideWhenUsed/>
@@ -902,10 +1592,10 @@
       <w:szCs w:val="16"/>
     </w:rPr>
   </w:style>
-  <w:style w:type="character" w:customStyle="1" w:styleId="BalloonTextChar">
-    <w:name w:val="Balloon Text Char"/>
-    <w:basedOn w:val="DefaultParagraphFont"/>
-    <w:link w:val="BalloonText"/>
+  <w:style w:type="character" w:customStyle="1" w:styleId="SprechblasentextZchn">
+    <w:name w:val="Sprechblasentext Zchn"/>
+    <w:basedOn w:val="Absatz-Standardschriftart"/>
+    <w:link w:val="Sprechblasentext"/>
     <w:uiPriority w:val="99"/>
     <w:semiHidden/>
     <w:rsid w:val="00DF6DE7"/>
@@ -915,9 +1605,9 @@
       <w:szCs w:val="16"/>
     </w:rPr>
   </w:style>
-  <w:style w:type="character" w:styleId="CommentReference">
+  <w:style w:type="character" w:styleId="Kommentarzeichen">
     <w:name w:val="annotation reference"/>
-    <w:basedOn w:val="DefaultParagraphFont"/>
+    <w:basedOn w:val="Absatz-Standardschriftart"/>
     <w:uiPriority w:val="99"/>
     <w:semiHidden/>
     <w:unhideWhenUsed/>
@@ -927,10 +1617,10 @@
       <w:szCs w:val="16"/>
     </w:rPr>
   </w:style>
-  <w:style w:type="paragraph" w:styleId="CommentText">
+  <w:style w:type="paragraph" w:styleId="Kommentartext">
     <w:name w:val="annotation text"/>
-    <w:basedOn w:val="Normal"/>
-    <w:link w:val="CommentTextChar"/>
+    <w:basedOn w:val="Standard"/>
+    <w:link w:val="KommentartextZchn"/>
     <w:uiPriority w:val="99"/>
     <w:semiHidden/>
     <w:unhideWhenUsed/>
@@ -943,10 +1633,10 @@
       <w:szCs w:val="20"/>
     </w:rPr>
   </w:style>
-  <w:style w:type="character" w:customStyle="1" w:styleId="CommentTextChar">
-    <w:name w:val="Comment Text Char"/>
-    <w:basedOn w:val="DefaultParagraphFont"/>
-    <w:link w:val="CommentText"/>
+  <w:style w:type="character" w:customStyle="1" w:styleId="KommentartextZchn">
+    <w:name w:val="Kommentartext Zchn"/>
+    <w:basedOn w:val="Absatz-Standardschriftart"/>
+    <w:link w:val="Kommentartext"/>
     <w:uiPriority w:val="99"/>
     <w:semiHidden/>
     <w:rsid w:val="0005202E"/>
@@ -955,11 +1645,11 @@
       <w:szCs w:val="20"/>
     </w:rPr>
   </w:style>
-  <w:style w:type="paragraph" w:styleId="CommentSubject">
+  <w:style w:type="paragraph" w:styleId="Kommentarthema">
     <w:name w:val="annotation subject"/>
-    <w:basedOn w:val="CommentText"/>
-    <w:next w:val="CommentText"/>
-    <w:link w:val="CommentSubjectChar"/>
+    <w:basedOn w:val="Kommentartext"/>
+    <w:next w:val="Kommentartext"/>
+    <w:link w:val="KommentarthemaZchn"/>
     <w:uiPriority w:val="99"/>
     <w:semiHidden/>
     <w:unhideWhenUsed/>
@@ -969,10 +1659,10 @@
       <w:bCs/>
     </w:rPr>
   </w:style>
-  <w:style w:type="character" w:customStyle="1" w:styleId="CommentSubjectChar">
-    <w:name w:val="Comment Subject Char"/>
-    <w:basedOn w:val="CommentTextChar"/>
-    <w:link w:val="CommentSubject"/>
+  <w:style w:type="character" w:customStyle="1" w:styleId="KommentarthemaZchn">
+    <w:name w:val="Kommentarthema Zchn"/>
+    <w:basedOn w:val="KommentartextZchn"/>
+    <w:link w:val="Kommentarthema"/>
     <w:uiPriority w:val="99"/>
     <w:semiHidden/>
     <w:rsid w:val="0005202E"/>
@@ -983,10 +1673,10 @@
       <w:szCs w:val="20"/>
     </w:rPr>
   </w:style>
-  <w:style w:type="paragraph" w:styleId="Header">
+  <w:style w:type="paragraph" w:styleId="Kopfzeile">
     <w:name w:val="header"/>
-    <w:basedOn w:val="Normal"/>
-    <w:link w:val="HeaderChar"/>
+    <w:basedOn w:val="Standard"/>
+    <w:link w:val="KopfzeileZchn"/>
     <w:uiPriority w:val="99"/>
     <w:unhideWhenUsed/>
     <w:rsid w:val="00DE253A"/>
@@ -998,17 +1688,17 @@
       <w:spacing w:after="0" w:line="240" w:lineRule="auto"/>
     </w:pPr>
   </w:style>
-  <w:style w:type="character" w:customStyle="1" w:styleId="HeaderChar">
-    <w:name w:val="Header Char"/>
-    <w:basedOn w:val="DefaultParagraphFont"/>
-    <w:link w:val="Header"/>
+  <w:style w:type="character" w:customStyle="1" w:styleId="KopfzeileZchn">
+    <w:name w:val="Kopfzeile Zchn"/>
+    <w:basedOn w:val="Absatz-Standardschriftart"/>
+    <w:link w:val="Kopfzeile"/>
     <w:uiPriority w:val="99"/>
     <w:rsid w:val="00DE253A"/>
   </w:style>
-  <w:style w:type="paragraph" w:styleId="Footer">
+  <w:style w:type="paragraph" w:styleId="Fuzeile">
     <w:name w:val="footer"/>
-    <w:basedOn w:val="Normal"/>
-    <w:link w:val="FooterChar"/>
+    <w:basedOn w:val="Standard"/>
+    <w:link w:val="FuzeileZchn"/>
     <w:uiPriority w:val="99"/>
     <w:unhideWhenUsed/>
     <w:rsid w:val="00DE253A"/>
@@ -1020,10 +1710,10 @@
       <w:spacing w:after="0" w:line="240" w:lineRule="auto"/>
     </w:pPr>
   </w:style>
-  <w:style w:type="character" w:customStyle="1" w:styleId="FooterChar">
-    <w:name w:val="Footer Char"/>
-    <w:basedOn w:val="DefaultParagraphFont"/>
-    <w:link w:val="Footer"/>
+  <w:style w:type="character" w:customStyle="1" w:styleId="FuzeileZchn">
+    <w:name w:val="Fußzeile Zchn"/>
+    <w:basedOn w:val="Absatz-Standardschriftart"/>
+    <w:link w:val="Fuzeile"/>
     <w:uiPriority w:val="99"/>
     <w:rsid w:val="00DE253A"/>
   </w:style>

</xml_diff>

<commit_message>
added a sentence muhahahha3
</commit_message>
<xml_diff>
--- a/Loop_paper.docx
+++ b/Loop_paper.docx
@@ -1,6 +1,6 @@
 
 <file path=word/document.xml><?xml version="1.0" encoding="utf-8"?>
-<w:document xmlns:ve="http://schemas.openxmlformats.org/markup-compatibility/2006" xmlns:o="urn:schemas-microsoft-com:office:office" xmlns:r="http://schemas.openxmlformats.org/officeDocument/2006/relationships" xmlns:m="http://schemas.openxmlformats.org/officeDocument/2006/math" xmlns:v="urn:schemas-microsoft-com:vml" xmlns:wp="http://schemas.openxmlformats.org/drawingml/2006/wordprocessingDrawing" xmlns:w10="urn:schemas-microsoft-com:office:word" xmlns:w="http://schemas.openxmlformats.org/wordprocessingml/2006/main" xmlns:wne="http://schemas.microsoft.com/office/word/2006/wordml">
+<w:document xmlns:wpc="http://schemas.microsoft.com/office/word/2010/wordprocessingCanvas" xmlns:mc="http://schemas.openxmlformats.org/markup-compatibility/2006" xmlns:o="urn:schemas-microsoft-com:office:office" xmlns:r="http://schemas.openxmlformats.org/officeDocument/2006/relationships" xmlns:m="http://schemas.openxmlformats.org/officeDocument/2006/math" xmlns:v="urn:schemas-microsoft-com:vml" xmlns:wp14="http://schemas.microsoft.com/office/word/2010/wordprocessingDrawing" xmlns:wp="http://schemas.openxmlformats.org/drawingml/2006/wordprocessingDrawing" xmlns:w10="urn:schemas-microsoft-com:office:word" xmlns:w="http://schemas.openxmlformats.org/wordprocessingml/2006/main" xmlns:w14="http://schemas.microsoft.com/office/word/2010/wordml" xmlns:wpg="http://schemas.microsoft.com/office/word/2010/wordprocessingGroup" xmlns:wpi="http://schemas.microsoft.com/office/word/2010/wordprocessingInk" xmlns:wne="http://schemas.microsoft.com/office/word/2006/wordml" xmlns:wps="http://schemas.microsoft.com/office/word/2010/wordprocessingShape" mc:Ignorable="w14 wp14">
   <w:body>
     <w:p>
       <w:pPr>
@@ -48,7 +48,7 @@
       <w:commentRangeEnd w:id="5"/>
       <w:r>
         <w:rPr>
-          <w:rStyle w:val="CommentReference"/>
+          <w:rStyle w:val="Kommentarzeichen"/>
         </w:rPr>
         <w:commentReference w:id="5"/>
       </w:r>
@@ -165,7 +165,7 @@
       <w:commentRangeEnd w:id="19"/>
       <w:r>
         <w:rPr>
-          <w:rStyle w:val="CommentReference"/>
+          <w:rStyle w:val="Kommentarzeichen"/>
         </w:rPr>
         <w:commentReference w:id="19"/>
       </w:r>
@@ -285,54 +285,235 @@
           <w:t xml:space="preserve"> Thze fire had the power to revive dead people and heal the injured. However anyone who watched the contemporary dance was pulled in a endless sleep</w:t>
         </w:r>
       </w:ins>
-      <w:bookmarkStart w:id="39" w:name="_GoBack"/>
-      <w:bookmarkEnd w:id="39"/>
-      <w:ins w:id="40" w:author="Ng" w:date="2016-03-11T13:57:00Z">
+      <w:ins w:id="39" w:author="Ng" w:date="2016-03-11T13:57:00Z">
         <w:r>
           <w:t xml:space="preserve">. This was a particularly useful skill, as Dumbledore </w:t>
         </w:r>
       </w:ins>
-      <w:ins w:id="41" w:author="Ng" w:date="2016-03-11T13:58:00Z">
+      <w:ins w:id="40" w:author="Ng" w:date="2016-03-11T13:58:00Z">
         <w:r>
           <w:t xml:space="preserve">was a budding artist and </w:t>
         </w:r>
       </w:ins>
-      <w:ins w:id="42" w:author="Ng" w:date="2016-03-11T13:57:00Z">
+      <w:ins w:id="41" w:author="Ng" w:date="2016-03-11T13:57:00Z">
         <w:r>
           <w:t>loved to draw on the faces of anyone trapped in the sleep</w:t>
         </w:r>
       </w:ins>
-      <w:ins w:id="43" w:author="Ng" w:date="2016-03-11T13:58:00Z">
+      <w:ins w:id="42" w:author="Ng" w:date="2016-03-11T13:58:00Z">
         <w:r>
           <w:t xml:space="preserve">. </w:t>
         </w:r>
       </w:ins>
+      <w:ins w:id="43" w:author="Loni" w:date="2016-03-11T14:01:00Z">
+        <w:r>
+          <w:t xml:space="preserve"> </w:t>
+        </w:r>
+        <w:proofErr w:type="spellStart"/>
+        <w:r>
+          <w:t>However</w:t>
+        </w:r>
+        <w:proofErr w:type="spellEnd"/>
+        <w:r>
+          <w:t xml:space="preserve"> </w:t>
+        </w:r>
+        <w:proofErr w:type="spellStart"/>
+        <w:r>
+          <w:t>once</w:t>
+        </w:r>
+        <w:proofErr w:type="spellEnd"/>
+        <w:r>
+          <w:t xml:space="preserve"> he </w:t>
+        </w:r>
+        <w:proofErr w:type="spellStart"/>
+        <w:r>
+          <w:t>perfected</w:t>
+        </w:r>
+        <w:proofErr w:type="spellEnd"/>
+        <w:r>
+          <w:t xml:space="preserve"> </w:t>
+        </w:r>
+        <w:proofErr w:type="spellStart"/>
+        <w:r>
+          <w:t>his</w:t>
+        </w:r>
+        <w:proofErr w:type="spellEnd"/>
+        <w:r>
+          <w:t xml:space="preserve"> </w:t>
+        </w:r>
+        <w:proofErr w:type="spellStart"/>
+        <w:r>
+          <w:t>art</w:t>
+        </w:r>
+        <w:proofErr w:type="spellEnd"/>
+        <w:r>
+          <w:t xml:space="preserve">, he </w:t>
+        </w:r>
+        <w:proofErr w:type="spellStart"/>
+        <w:r>
+          <w:t>wanted</w:t>
+        </w:r>
+        <w:proofErr w:type="spellEnd"/>
+        <w:r>
+          <w:t xml:space="preserve"> tob e a </w:t>
+        </w:r>
+        <w:proofErr w:type="spellStart"/>
+        <w:r>
+          <w:t>free</w:t>
+        </w:r>
+        <w:proofErr w:type="spellEnd"/>
+        <w:r>
+          <w:t xml:space="preserve"> </w:t>
+        </w:r>
+        <w:proofErr w:type="spellStart"/>
+        <w:r>
+          <w:t>hawk</w:t>
+        </w:r>
+        <w:proofErr w:type="spellEnd"/>
+        <w:r>
+          <w:t xml:space="preserve">, </w:t>
+        </w:r>
+        <w:proofErr w:type="spellStart"/>
+        <w:r>
+          <w:t>and</w:t>
+        </w:r>
+        <w:proofErr w:type="spellEnd"/>
+        <w:r>
+          <w:t xml:space="preserve"> </w:t>
+        </w:r>
+        <w:proofErr w:type="spellStart"/>
+        <w:r>
+          <w:t>left</w:t>
+        </w:r>
+        <w:proofErr w:type="spellEnd"/>
+        <w:r>
+          <w:t xml:space="preserve"> </w:t>
+        </w:r>
+        <w:proofErr w:type="spellStart"/>
+        <w:r>
+          <w:t>the</w:t>
+        </w:r>
+        <w:proofErr w:type="spellEnd"/>
+        <w:r>
+          <w:t xml:space="preserve"> </w:t>
+        </w:r>
+        <w:proofErr w:type="spellStart"/>
+        <w:r>
+          <w:t>girl</w:t>
+        </w:r>
+        <w:proofErr w:type="spellEnd"/>
+        <w:r>
+          <w:t xml:space="preserve"> </w:t>
+        </w:r>
+        <w:proofErr w:type="spellStart"/>
+        <w:r>
+          <w:t>to</w:t>
+        </w:r>
+        <w:proofErr w:type="spellEnd"/>
+        <w:r>
+          <w:t xml:space="preserve"> </w:t>
+        </w:r>
+        <w:proofErr w:type="spellStart"/>
+        <w:r>
+          <w:t>wonder</w:t>
+        </w:r>
+        <w:proofErr w:type="spellEnd"/>
+        <w:r>
+          <w:t xml:space="preserve"> </w:t>
+        </w:r>
+        <w:proofErr w:type="spellStart"/>
+        <w:r>
+          <w:t>the</w:t>
+        </w:r>
+        <w:proofErr w:type="spellEnd"/>
+        <w:r>
+          <w:t xml:space="preserve"> </w:t>
+        </w:r>
+        <w:proofErr w:type="spellStart"/>
+        <w:r>
+          <w:t>world</w:t>
+        </w:r>
+        <w:proofErr w:type="spellEnd"/>
+        <w:r>
+          <w:t xml:space="preserve">. He </w:t>
+        </w:r>
+        <w:proofErr w:type="spellStart"/>
+        <w:r>
+          <w:t>arrived</w:t>
+        </w:r>
+        <w:proofErr w:type="spellEnd"/>
+        <w:r>
+          <w:t xml:space="preserve"> in </w:t>
+        </w:r>
+        <w:proofErr w:type="spellStart"/>
+        <w:r>
+          <w:t>the</w:t>
+        </w:r>
+        <w:proofErr w:type="spellEnd"/>
+        <w:r>
+          <w:t xml:space="preserve"> </w:t>
+        </w:r>
+        <w:proofErr w:type="spellStart"/>
+        <w:r>
+          <w:t>pokemon</w:t>
+        </w:r>
+        <w:proofErr w:type="spellEnd"/>
+        <w:r>
+          <w:t xml:space="preserve"> </w:t>
+        </w:r>
+        <w:proofErr w:type="spellStart"/>
+        <w:r>
+          <w:t>world</w:t>
+        </w:r>
+        <w:proofErr w:type="spellEnd"/>
+        <w:r>
+          <w:t xml:space="preserve"> , </w:t>
+        </w:r>
+        <w:proofErr w:type="spellStart"/>
+        <w:r>
+          <w:t>where</w:t>
+        </w:r>
+        <w:proofErr w:type="spellEnd"/>
+        <w:r>
+          <w:t xml:space="preserve"> he </w:t>
+        </w:r>
+        <w:proofErr w:type="spellStart"/>
+        <w:r>
+          <w:t>meet</w:t>
+        </w:r>
+        <w:proofErr w:type="spellEnd"/>
+        <w:r>
+          <w:t xml:space="preserve"> Ash</w:t>
+        </w:r>
+      </w:ins>
+      <w:bookmarkStart w:id="44" w:name="_GoBack"/>
+      <w:bookmarkEnd w:id="44"/>
     </w:p>
     <w:p>
       <w:pPr>
         <w:spacing w:after="0" w:line="360" w:lineRule="auto"/>
         <w:ind w:left="360"/>
         <w:rPr>
-          <w:ins w:id="44" w:author="Loni" w:date="2016-03-11T13:21:00Z"/>
+          <w:ins w:id="45" w:author="Loni" w:date="2016-03-11T13:21:00Z"/>
         </w:rPr>
-        <w:pPrChange w:id="45" w:author="Ng" w:date="2016-03-11T11:02:00Z">
-          <w:pPr>
-            <w:ind w:left="360"/>
-          </w:pPr>
-        </w:pPrChange>
-      </w:pPr>
-    </w:p>
-    <w:p>
-      <w:pPr>
-        <w:spacing w:after="0" w:line="360" w:lineRule="auto"/>
-        <w:ind w:left="360"/>
         <w:pPrChange w:id="46" w:author="Ng" w:date="2016-03-11T11:02:00Z">
           <w:pPr>
             <w:ind w:left="360"/>
           </w:pPr>
         </w:pPrChange>
       </w:pPr>
-      <w:ins w:id="47" w:author="Loni" w:date="2016-03-11T13:22:00Z">
+    </w:p>
+    <w:p>
+      <w:pPr>
+        <w:spacing w:after="0" w:line="360" w:lineRule="auto"/>
+        <w:ind w:left="360"/>
+        <w:pPrChange w:id="47" w:author="Ng" w:date="2016-03-11T11:02:00Z">
+          <w:pPr>
+            <w:ind w:left="360"/>
+          </w:pPr>
+        </w:pPrChange>
+      </w:pPr>
+      <w:ins w:id="48" w:author="Loni" w:date="2016-03-11T13:22:00Z">
         <w:r>
           <w:t>Pink sticky change..pinnk” get the party STAAAARTEEEED”</w:t>
         </w:r>
@@ -349,15 +530,15 @@
 </file>
 
 <file path=word/comments.xml><?xml version="1.0" encoding="utf-8"?>
-<w:comments xmlns:ve="http://schemas.openxmlformats.org/markup-compatibility/2006" xmlns:o="urn:schemas-microsoft-com:office:office" xmlns:r="http://schemas.openxmlformats.org/officeDocument/2006/relationships" xmlns:m="http://schemas.openxmlformats.org/officeDocument/2006/math" xmlns:v="urn:schemas-microsoft-com:vml" xmlns:wp="http://schemas.openxmlformats.org/drawingml/2006/wordprocessingDrawing" xmlns:w10="urn:schemas-microsoft-com:office:word" xmlns:w="http://schemas.openxmlformats.org/wordprocessingml/2006/main" xmlns:wne="http://schemas.microsoft.com/office/word/2006/wordml">
+<w:comments xmlns:wpc="http://schemas.microsoft.com/office/word/2010/wordprocessingCanvas" xmlns:mc="http://schemas.openxmlformats.org/markup-compatibility/2006" xmlns:o="urn:schemas-microsoft-com:office:office" xmlns:r="http://schemas.openxmlformats.org/officeDocument/2006/relationships" xmlns:m="http://schemas.openxmlformats.org/officeDocument/2006/math" xmlns:v="urn:schemas-microsoft-com:vml" xmlns:wp14="http://schemas.microsoft.com/office/word/2010/wordprocessingDrawing" xmlns:wp="http://schemas.openxmlformats.org/drawingml/2006/wordprocessingDrawing" xmlns:w10="urn:schemas-microsoft-com:office:word" xmlns:w="http://schemas.openxmlformats.org/wordprocessingml/2006/main" xmlns:w14="http://schemas.microsoft.com/office/word/2010/wordml" xmlns:wpg="http://schemas.microsoft.com/office/word/2010/wordprocessingGroup" xmlns:wpi="http://schemas.microsoft.com/office/word/2010/wordprocessingInk" xmlns:wne="http://schemas.microsoft.com/office/word/2006/wordml" xmlns:wps="http://schemas.microsoft.com/office/word/2010/wordprocessingShape" mc:Ignorable="w14 wp14">
   <w:comment w:id="5" w:author="Loni" w:date="2016-03-11T11:49:00Z" w:initials="L">
     <w:p>
       <w:pPr>
-        <w:pStyle w:val="CommentText"/>
+        <w:pStyle w:val="Kommentartext"/>
       </w:pPr>
       <w:r>
         <w:rPr>
-          <w:rStyle w:val="CommentReference"/>
+          <w:rStyle w:val="Kommentarzeichen"/>
         </w:rPr>
         <w:annotationRef/>
       </w:r>
@@ -369,19 +550,16 @@
   <w:comment w:id="19" w:author="Ng" w:date="2016-03-11T11:03:00Z" w:initials="NN">
     <w:p>
       <w:pPr>
-        <w:pStyle w:val="CommentText"/>
+        <w:pStyle w:val="Kommentartext"/>
       </w:pPr>
       <w:r>
         <w:rPr>
-          <w:rStyle w:val="CommentReference"/>
+          <w:rStyle w:val="Kommentarzeichen"/>
         </w:rPr>
         <w:annotationRef/>
       </w:r>
       <w:r>
-        <w:t xml:space="preserve">Blah </w:t>
-      </w:r>
-      <w:r>
-        <w:t>blah blah</w:t>
+        <w:t>Blah blah blah</w:t>
       </w:r>
     </w:p>
   </w:comment>
@@ -389,7 +567,7 @@
 </file>
 
 <file path=word/endnotes.xml><?xml version="1.0" encoding="utf-8"?>
-<w:endnotes xmlns:ve="http://schemas.openxmlformats.org/markup-compatibility/2006" xmlns:o="urn:schemas-microsoft-com:office:office" xmlns:r="http://schemas.openxmlformats.org/officeDocument/2006/relationships" xmlns:m="http://schemas.openxmlformats.org/officeDocument/2006/math" xmlns:v="urn:schemas-microsoft-com:vml" xmlns:wp="http://schemas.openxmlformats.org/drawingml/2006/wordprocessingDrawing" xmlns:w10="urn:schemas-microsoft-com:office:word" xmlns:w="http://schemas.openxmlformats.org/wordprocessingml/2006/main" xmlns:wne="http://schemas.microsoft.com/office/word/2006/wordml">
+<w:endnotes xmlns:wpc="http://schemas.microsoft.com/office/word/2010/wordprocessingCanvas" xmlns:mc="http://schemas.openxmlformats.org/markup-compatibility/2006" xmlns:o="urn:schemas-microsoft-com:office:office" xmlns:r="http://schemas.openxmlformats.org/officeDocument/2006/relationships" xmlns:m="http://schemas.openxmlformats.org/officeDocument/2006/math" xmlns:v="urn:schemas-microsoft-com:vml" xmlns:wp14="http://schemas.microsoft.com/office/word/2010/wordprocessingDrawing" xmlns:wp="http://schemas.openxmlformats.org/drawingml/2006/wordprocessingDrawing" xmlns:w10="urn:schemas-microsoft-com:office:word" xmlns:w="http://schemas.openxmlformats.org/wordprocessingml/2006/main" xmlns:w14="http://schemas.microsoft.com/office/word/2010/wordml" xmlns:wpg="http://schemas.microsoft.com/office/word/2010/wordprocessingGroup" xmlns:wpi="http://schemas.microsoft.com/office/word/2010/wordprocessingInk" xmlns:wne="http://schemas.microsoft.com/office/word/2006/wordml" xmlns:wps="http://schemas.microsoft.com/office/word/2010/wordprocessingShape" mc:Ignorable="w14 wp14">
   <w:endnote w:type="separator" w:id="-1">
     <w:p>
       <w:pPr>
@@ -414,7 +592,7 @@
 </file>
 
 <file path=word/footnotes.xml><?xml version="1.0" encoding="utf-8"?>
-<w:footnotes xmlns:ve="http://schemas.openxmlformats.org/markup-compatibility/2006" xmlns:o="urn:schemas-microsoft-com:office:office" xmlns:r="http://schemas.openxmlformats.org/officeDocument/2006/relationships" xmlns:m="http://schemas.openxmlformats.org/officeDocument/2006/math" xmlns:v="urn:schemas-microsoft-com:vml" xmlns:wp="http://schemas.openxmlformats.org/drawingml/2006/wordprocessingDrawing" xmlns:w10="urn:schemas-microsoft-com:office:word" xmlns:w="http://schemas.openxmlformats.org/wordprocessingml/2006/main" xmlns:wne="http://schemas.microsoft.com/office/word/2006/wordml">
+<w:footnotes xmlns:wpc="http://schemas.microsoft.com/office/word/2010/wordprocessingCanvas" xmlns:mc="http://schemas.openxmlformats.org/markup-compatibility/2006" xmlns:o="urn:schemas-microsoft-com:office:office" xmlns:r="http://schemas.openxmlformats.org/officeDocument/2006/relationships" xmlns:m="http://schemas.openxmlformats.org/officeDocument/2006/math" xmlns:v="urn:schemas-microsoft-com:vml" xmlns:wp14="http://schemas.microsoft.com/office/word/2010/wordprocessingDrawing" xmlns:wp="http://schemas.openxmlformats.org/drawingml/2006/wordprocessingDrawing" xmlns:w10="urn:schemas-microsoft-com:office:word" xmlns:w="http://schemas.openxmlformats.org/wordprocessingml/2006/main" xmlns:w14="http://schemas.microsoft.com/office/word/2010/wordml" xmlns:wpg="http://schemas.microsoft.com/office/word/2010/wordprocessingGroup" xmlns:wpi="http://schemas.microsoft.com/office/word/2010/wordprocessingInk" xmlns:wne="http://schemas.microsoft.com/office/word/2006/wordml" xmlns:wps="http://schemas.microsoft.com/office/word/2010/wordprocessingShape" mc:Ignorable="w14 wp14">
   <w:footnote w:type="separator" w:id="-1">
     <w:p>
       <w:pPr>
@@ -439,7 +617,7 @@
 </file>
 
 <file path=word/numbering.xml><?xml version="1.0" encoding="utf-8"?>
-<w:numbering xmlns:ve="http://schemas.openxmlformats.org/markup-compatibility/2006" xmlns:o="urn:schemas-microsoft-com:office:office" xmlns:r="http://schemas.openxmlformats.org/officeDocument/2006/relationships" xmlns:m="http://schemas.openxmlformats.org/officeDocument/2006/math" xmlns:v="urn:schemas-microsoft-com:vml" xmlns:wp="http://schemas.openxmlformats.org/drawingml/2006/wordprocessingDrawing" xmlns:w10="urn:schemas-microsoft-com:office:word" xmlns:w="http://schemas.openxmlformats.org/wordprocessingml/2006/main" xmlns:wne="http://schemas.microsoft.com/office/word/2006/wordml">
+<w:numbering xmlns:wpc="http://schemas.microsoft.com/office/word/2010/wordprocessingCanvas" xmlns:mc="http://schemas.openxmlformats.org/markup-compatibility/2006" xmlns:o="urn:schemas-microsoft-com:office:office" xmlns:r="http://schemas.openxmlformats.org/officeDocument/2006/relationships" xmlns:m="http://schemas.openxmlformats.org/officeDocument/2006/math" xmlns:v="urn:schemas-microsoft-com:vml" xmlns:wp14="http://schemas.microsoft.com/office/word/2010/wordprocessingDrawing" xmlns:wp="http://schemas.openxmlformats.org/drawingml/2006/wordprocessingDrawing" xmlns:w10="urn:schemas-microsoft-com:office:word" xmlns:w="http://schemas.openxmlformats.org/wordprocessingml/2006/main" xmlns:w14="http://schemas.microsoft.com/office/word/2010/wordml" xmlns:wpg="http://schemas.microsoft.com/office/word/2010/wordprocessingGroup" xmlns:wpi="http://schemas.microsoft.com/office/word/2010/wordprocessingInk" xmlns:wne="http://schemas.microsoft.com/office/word/2006/wordml" xmlns:wps="http://schemas.microsoft.com/office/word/2010/wordprocessingShape" mc:Ignorable="w14 wp14">
   <w:abstractNum w:abstractNumId="0">
     <w:nsid w:val="2344299F"/>
     <w:multiLevelType w:val="hybridMultilevel"/>
@@ -714,7 +892,7 @@
 </file>
 
 <file path=word/styles.xml><?xml version="1.0" encoding="utf-8"?>
-<w:styles xmlns:r="http://schemas.openxmlformats.org/officeDocument/2006/relationships" xmlns:w="http://schemas.openxmlformats.org/wordprocessingml/2006/main">
+<w:styles xmlns:mc="http://schemas.openxmlformats.org/markup-compatibility/2006" xmlns:r="http://schemas.openxmlformats.org/officeDocument/2006/relationships" xmlns:w="http://schemas.openxmlformats.org/wordprocessingml/2006/main" xmlns:w14="http://schemas.microsoft.com/office/word/2010/wordml" mc:Ignorable="w14">
   <w:docDefaults>
     <w:rPrDefault>
       <w:rPr>
@@ -869,23 +1047,22 @@
     <w:lsdException w:name="Bibliography" w:uiPriority="37"/>
     <w:lsdException w:name="TOC Heading" w:uiPriority="39" w:qFormat="1"/>
   </w:latentStyles>
-  <w:style w:type="paragraph" w:default="1" w:styleId="Normal">
+  <w:style w:type="paragraph" w:default="1" w:styleId="Standard">
     <w:name w:val="Normal"/>
     <w:qFormat/>
     <w:rsid w:val="0023139A"/>
   </w:style>
-  <w:style w:type="character" w:default="1" w:styleId="DefaultParagraphFont">
+  <w:style w:type="character" w:default="1" w:styleId="Absatz-Standardschriftart">
     <w:name w:val="Default Paragraph Font"/>
     <w:uiPriority w:val="1"/>
     <w:semiHidden/>
     <w:unhideWhenUsed/>
   </w:style>
-  <w:style w:type="table" w:default="1" w:styleId="TableNormal">
+  <w:style w:type="table" w:default="1" w:styleId="NormaleTabelle">
     <w:name w:val="Normal Table"/>
     <w:uiPriority w:val="99"/>
     <w:semiHidden/>
     <w:unhideWhenUsed/>
-    <w:qFormat/>
     <w:tblPr>
       <w:tblInd w:w="0" w:type="dxa"/>
       <w:tblCellMar>
@@ -896,15 +1073,15 @@
       </w:tblCellMar>
     </w:tblPr>
   </w:style>
-  <w:style w:type="numbering" w:default="1" w:styleId="NoList">
+  <w:style w:type="numbering" w:default="1" w:styleId="KeineListe">
     <w:name w:val="No List"/>
     <w:uiPriority w:val="99"/>
     <w:semiHidden/>
     <w:unhideWhenUsed/>
   </w:style>
-  <w:style w:type="paragraph" w:styleId="ListParagraph">
+  <w:style w:type="paragraph" w:styleId="Listenabsatz">
     <w:name w:val="List Paragraph"/>
-    <w:basedOn w:val="Normal"/>
+    <w:basedOn w:val="Standard"/>
     <w:uiPriority w:val="34"/>
     <w:qFormat/>
     <w:rsid w:val="009B0A18"/>
@@ -913,10 +1090,10 @@
       <w:contextualSpacing/>
     </w:pPr>
   </w:style>
-  <w:style w:type="paragraph" w:styleId="BalloonText">
+  <w:style w:type="paragraph" w:styleId="Sprechblasentext">
     <w:name w:val="Balloon Text"/>
-    <w:basedOn w:val="Normal"/>
-    <w:link w:val="BalloonTextChar"/>
+    <w:basedOn w:val="Standard"/>
+    <w:link w:val="SprechblasentextZchn"/>
     <w:uiPriority w:val="99"/>
     <w:semiHidden/>
     <w:unhideWhenUsed/>
@@ -930,10 +1107,10 @@
       <w:szCs w:val="16"/>
     </w:rPr>
   </w:style>
-  <w:style w:type="character" w:customStyle="1" w:styleId="BalloonTextChar">
-    <w:name w:val="Balloon Text Char"/>
-    <w:basedOn w:val="DefaultParagraphFont"/>
-    <w:link w:val="BalloonText"/>
+  <w:style w:type="character" w:customStyle="1" w:styleId="SprechblasentextZchn">
+    <w:name w:val="Sprechblasentext Zchn"/>
+    <w:basedOn w:val="Absatz-Standardschriftart"/>
+    <w:link w:val="Sprechblasentext"/>
     <w:uiPriority w:val="99"/>
     <w:semiHidden/>
     <w:rsid w:val="00DF6DE7"/>
@@ -943,9 +1120,9 @@
       <w:szCs w:val="16"/>
     </w:rPr>
   </w:style>
-  <w:style w:type="character" w:styleId="CommentReference">
+  <w:style w:type="character" w:styleId="Kommentarzeichen">
     <w:name w:val="annotation reference"/>
-    <w:basedOn w:val="DefaultParagraphFont"/>
+    <w:basedOn w:val="Absatz-Standardschriftart"/>
     <w:uiPriority w:val="99"/>
     <w:semiHidden/>
     <w:unhideWhenUsed/>
@@ -955,10 +1132,10 @@
       <w:szCs w:val="16"/>
     </w:rPr>
   </w:style>
-  <w:style w:type="paragraph" w:styleId="CommentText">
+  <w:style w:type="paragraph" w:styleId="Kommentartext">
     <w:name w:val="annotation text"/>
-    <w:basedOn w:val="Normal"/>
-    <w:link w:val="CommentTextChar"/>
+    <w:basedOn w:val="Standard"/>
+    <w:link w:val="KommentartextZchn"/>
     <w:uiPriority w:val="99"/>
     <w:semiHidden/>
     <w:unhideWhenUsed/>
@@ -971,10 +1148,10 @@
       <w:szCs w:val="20"/>
     </w:rPr>
   </w:style>
-  <w:style w:type="character" w:customStyle="1" w:styleId="CommentTextChar">
-    <w:name w:val="Comment Text Char"/>
-    <w:basedOn w:val="DefaultParagraphFont"/>
-    <w:link w:val="CommentText"/>
+  <w:style w:type="character" w:customStyle="1" w:styleId="KommentartextZchn">
+    <w:name w:val="Kommentartext Zchn"/>
+    <w:basedOn w:val="Absatz-Standardschriftart"/>
+    <w:link w:val="Kommentartext"/>
     <w:uiPriority w:val="99"/>
     <w:semiHidden/>
     <w:rsid w:val="0005202E"/>
@@ -983,11 +1160,11 @@
       <w:szCs w:val="20"/>
     </w:rPr>
   </w:style>
-  <w:style w:type="paragraph" w:styleId="CommentSubject">
+  <w:style w:type="paragraph" w:styleId="Kommentarthema">
     <w:name w:val="annotation subject"/>
-    <w:basedOn w:val="CommentText"/>
-    <w:next w:val="CommentText"/>
-    <w:link w:val="CommentSubjectChar"/>
+    <w:basedOn w:val="Kommentartext"/>
+    <w:next w:val="Kommentartext"/>
+    <w:link w:val="KommentarthemaZchn"/>
     <w:uiPriority w:val="99"/>
     <w:semiHidden/>
     <w:unhideWhenUsed/>
@@ -997,10 +1174,10 @@
       <w:bCs/>
     </w:rPr>
   </w:style>
-  <w:style w:type="character" w:customStyle="1" w:styleId="CommentSubjectChar">
-    <w:name w:val="Comment Subject Char"/>
-    <w:basedOn w:val="CommentTextChar"/>
-    <w:link w:val="CommentSubject"/>
+  <w:style w:type="character" w:customStyle="1" w:styleId="KommentarthemaZchn">
+    <w:name w:val="Kommentarthema Zchn"/>
+    <w:basedOn w:val="KommentartextZchn"/>
+    <w:link w:val="Kommentarthema"/>
     <w:uiPriority w:val="99"/>
     <w:semiHidden/>
     <w:rsid w:val="0005202E"/>
@@ -1011,10 +1188,10 @@
       <w:szCs w:val="20"/>
     </w:rPr>
   </w:style>
-  <w:style w:type="paragraph" w:styleId="Header">
+  <w:style w:type="paragraph" w:styleId="Kopfzeile">
     <w:name w:val="header"/>
-    <w:basedOn w:val="Normal"/>
-    <w:link w:val="HeaderChar"/>
+    <w:basedOn w:val="Standard"/>
+    <w:link w:val="KopfzeileZchn"/>
     <w:uiPriority w:val="99"/>
     <w:unhideWhenUsed/>
     <w:rsid w:val="00DE253A"/>
@@ -1026,17 +1203,17 @@
       <w:spacing w:after="0" w:line="240" w:lineRule="auto"/>
     </w:pPr>
   </w:style>
-  <w:style w:type="character" w:customStyle="1" w:styleId="HeaderChar">
-    <w:name w:val="Header Char"/>
-    <w:basedOn w:val="DefaultParagraphFont"/>
-    <w:link w:val="Header"/>
+  <w:style w:type="character" w:customStyle="1" w:styleId="KopfzeileZchn">
+    <w:name w:val="Kopfzeile Zchn"/>
+    <w:basedOn w:val="Absatz-Standardschriftart"/>
+    <w:link w:val="Kopfzeile"/>
     <w:uiPriority w:val="99"/>
     <w:rsid w:val="00DE253A"/>
   </w:style>
-  <w:style w:type="paragraph" w:styleId="Footer">
+  <w:style w:type="paragraph" w:styleId="Fuzeile">
     <w:name w:val="footer"/>
-    <w:basedOn w:val="Normal"/>
-    <w:link w:val="FooterChar"/>
+    <w:basedOn w:val="Standard"/>
+    <w:link w:val="FuzeileZchn"/>
     <w:uiPriority w:val="99"/>
     <w:unhideWhenUsed/>
     <w:rsid w:val="00DE253A"/>
@@ -1048,10 +1225,10 @@
       <w:spacing w:after="0" w:line="240" w:lineRule="auto"/>
     </w:pPr>
   </w:style>
-  <w:style w:type="character" w:customStyle="1" w:styleId="FooterChar">
-    <w:name w:val="Footer Char"/>
-    <w:basedOn w:val="DefaultParagraphFont"/>
-    <w:link w:val="Footer"/>
+  <w:style w:type="character" w:customStyle="1" w:styleId="FuzeileZchn">
+    <w:name w:val="Fußzeile Zchn"/>
+    <w:basedOn w:val="Absatz-Standardschriftart"/>
+    <w:link w:val="Fuzeile"/>
     <w:uiPriority w:val="99"/>
     <w:rsid w:val="00DE253A"/>
   </w:style>

</xml_diff>

<commit_message>
sudden twist in story
</commit_message>
<xml_diff>
--- a/Loop_paper.docx
+++ b/Loop_paper.docx
@@ -1,6 +1,6 @@
 
 <file path=word/document.xml><?xml version="1.0" encoding="utf-8"?>
-<w:document xmlns:wpc="http://schemas.microsoft.com/office/word/2010/wordprocessingCanvas" xmlns:mc="http://schemas.openxmlformats.org/markup-compatibility/2006" xmlns:o="urn:schemas-microsoft-com:office:office" xmlns:r="http://schemas.openxmlformats.org/officeDocument/2006/relationships" xmlns:m="http://schemas.openxmlformats.org/officeDocument/2006/math" xmlns:v="urn:schemas-microsoft-com:vml" xmlns:wp14="http://schemas.microsoft.com/office/word/2010/wordprocessingDrawing" xmlns:wp="http://schemas.openxmlformats.org/drawingml/2006/wordprocessingDrawing" xmlns:w10="urn:schemas-microsoft-com:office:word" xmlns:w="http://schemas.openxmlformats.org/wordprocessingml/2006/main" xmlns:w14="http://schemas.microsoft.com/office/word/2010/wordml" xmlns:wpg="http://schemas.microsoft.com/office/word/2010/wordprocessingGroup" xmlns:wpi="http://schemas.microsoft.com/office/word/2010/wordprocessingInk" xmlns:wne="http://schemas.microsoft.com/office/word/2006/wordml" xmlns:wps="http://schemas.microsoft.com/office/word/2010/wordprocessingShape" mc:Ignorable="w14 wp14">
+<w:document xmlns:ve="http://schemas.openxmlformats.org/markup-compatibility/2006" xmlns:o="urn:schemas-microsoft-com:office:office" xmlns:r="http://schemas.openxmlformats.org/officeDocument/2006/relationships" xmlns:m="http://schemas.openxmlformats.org/officeDocument/2006/math" xmlns:v="urn:schemas-microsoft-com:vml" xmlns:wp="http://schemas.openxmlformats.org/drawingml/2006/wordprocessingDrawing" xmlns:w10="urn:schemas-microsoft-com:office:word" xmlns:w="http://schemas.openxmlformats.org/wordprocessingml/2006/main" xmlns:wne="http://schemas.microsoft.com/office/word/2006/wordml">
   <w:body>
     <w:p>
       <w:pPr>
@@ -48,7 +48,7 @@
       <w:commentRangeEnd w:id="5"/>
       <w:r>
         <w:rPr>
-          <w:rStyle w:val="Kommentarzeichen"/>
+          <w:rStyle w:val="CommentReference"/>
         </w:rPr>
         <w:commentReference w:id="5"/>
       </w:r>
@@ -165,7 +165,7 @@
       <w:commentRangeEnd w:id="19"/>
       <w:r>
         <w:rPr>
-          <w:rStyle w:val="Kommentarzeichen"/>
+          <w:rStyle w:val="CommentReference"/>
         </w:rPr>
         <w:commentReference w:id="19"/>
       </w:r>
@@ -307,213 +307,48 @@
       </w:ins>
       <w:ins w:id="43" w:author="Loni" w:date="2016-03-11T14:01:00Z">
         <w:r>
-          <w:t xml:space="preserve"> </w:t>
-        </w:r>
-        <w:proofErr w:type="spellStart"/>
-        <w:r>
-          <w:t>However</w:t>
-        </w:r>
-        <w:proofErr w:type="spellEnd"/>
-        <w:r>
-          <w:t xml:space="preserve"> </w:t>
-        </w:r>
-        <w:proofErr w:type="spellStart"/>
-        <w:r>
-          <w:t>once</w:t>
-        </w:r>
-        <w:proofErr w:type="spellEnd"/>
-        <w:r>
-          <w:t xml:space="preserve"> he </w:t>
-        </w:r>
-        <w:proofErr w:type="spellStart"/>
-        <w:r>
-          <w:t>perfected</w:t>
-        </w:r>
-        <w:proofErr w:type="spellEnd"/>
-        <w:r>
-          <w:t xml:space="preserve"> </w:t>
-        </w:r>
-        <w:proofErr w:type="spellStart"/>
-        <w:r>
-          <w:t>his</w:t>
-        </w:r>
-        <w:proofErr w:type="spellEnd"/>
-        <w:r>
-          <w:t xml:space="preserve"> </w:t>
-        </w:r>
-        <w:proofErr w:type="spellStart"/>
-        <w:r>
-          <w:t>art</w:t>
-        </w:r>
-        <w:proofErr w:type="spellEnd"/>
-        <w:r>
-          <w:t xml:space="preserve">, he </w:t>
-        </w:r>
-        <w:proofErr w:type="spellStart"/>
-        <w:r>
-          <w:t>wanted</w:t>
-        </w:r>
-        <w:proofErr w:type="spellEnd"/>
-        <w:r>
-          <w:t xml:space="preserve"> tob e a </w:t>
-        </w:r>
-        <w:proofErr w:type="spellStart"/>
-        <w:r>
-          <w:t>free</w:t>
-        </w:r>
-        <w:proofErr w:type="spellEnd"/>
-        <w:r>
-          <w:t xml:space="preserve"> </w:t>
-        </w:r>
-        <w:proofErr w:type="spellStart"/>
-        <w:r>
-          <w:t>hawk</w:t>
-        </w:r>
-        <w:proofErr w:type="spellEnd"/>
-        <w:r>
-          <w:t xml:space="preserve">, </w:t>
-        </w:r>
-        <w:proofErr w:type="spellStart"/>
-        <w:r>
-          <w:t>and</w:t>
-        </w:r>
-        <w:proofErr w:type="spellEnd"/>
-        <w:r>
-          <w:t xml:space="preserve"> </w:t>
-        </w:r>
-        <w:proofErr w:type="spellStart"/>
-        <w:r>
-          <w:t>left</w:t>
-        </w:r>
-        <w:proofErr w:type="spellEnd"/>
-        <w:r>
-          <w:t xml:space="preserve"> </w:t>
-        </w:r>
-        <w:proofErr w:type="spellStart"/>
-        <w:r>
-          <w:t>the</w:t>
-        </w:r>
-        <w:proofErr w:type="spellEnd"/>
-        <w:r>
-          <w:t xml:space="preserve"> </w:t>
-        </w:r>
-        <w:proofErr w:type="spellStart"/>
-        <w:r>
-          <w:t>girl</w:t>
-        </w:r>
-        <w:proofErr w:type="spellEnd"/>
-        <w:r>
-          <w:t xml:space="preserve"> </w:t>
-        </w:r>
-        <w:proofErr w:type="spellStart"/>
-        <w:r>
-          <w:t>to</w:t>
-        </w:r>
-        <w:proofErr w:type="spellEnd"/>
-        <w:r>
-          <w:t xml:space="preserve"> </w:t>
-        </w:r>
-        <w:proofErr w:type="spellStart"/>
-        <w:r>
-          <w:t>wonder</w:t>
-        </w:r>
-        <w:proofErr w:type="spellEnd"/>
-        <w:r>
-          <w:t xml:space="preserve"> </w:t>
-        </w:r>
-        <w:proofErr w:type="spellStart"/>
-        <w:r>
-          <w:t>the</w:t>
-        </w:r>
-        <w:proofErr w:type="spellEnd"/>
-        <w:r>
-          <w:t xml:space="preserve"> </w:t>
-        </w:r>
-        <w:proofErr w:type="spellStart"/>
-        <w:r>
-          <w:t>world</w:t>
-        </w:r>
-        <w:proofErr w:type="spellEnd"/>
-        <w:r>
-          <w:t xml:space="preserve">. He </w:t>
-        </w:r>
-        <w:proofErr w:type="spellStart"/>
-        <w:r>
-          <w:t>arrived</w:t>
-        </w:r>
-        <w:proofErr w:type="spellEnd"/>
-        <w:r>
-          <w:t xml:space="preserve"> in </w:t>
-        </w:r>
-        <w:proofErr w:type="spellStart"/>
-        <w:r>
-          <w:t>the</w:t>
-        </w:r>
-        <w:proofErr w:type="spellEnd"/>
-        <w:r>
-          <w:t xml:space="preserve"> </w:t>
-        </w:r>
-        <w:proofErr w:type="spellStart"/>
-        <w:r>
-          <w:t>pokemon</w:t>
-        </w:r>
-        <w:proofErr w:type="spellEnd"/>
-        <w:r>
-          <w:t xml:space="preserve"> </w:t>
-        </w:r>
-        <w:proofErr w:type="spellStart"/>
-        <w:r>
-          <w:t>world</w:t>
-        </w:r>
-        <w:proofErr w:type="spellEnd"/>
-        <w:r>
-          <w:t xml:space="preserve"> , </w:t>
-        </w:r>
-        <w:proofErr w:type="spellStart"/>
-        <w:r>
-          <w:t>where</w:t>
-        </w:r>
-        <w:proofErr w:type="spellEnd"/>
-        <w:r>
-          <w:t xml:space="preserve"> he </w:t>
-        </w:r>
-        <w:proofErr w:type="spellStart"/>
-        <w:r>
-          <w:t>meet</w:t>
-        </w:r>
-        <w:proofErr w:type="spellEnd"/>
-        <w:r>
-          <w:t xml:space="preserve"> Ash</w:t>
+          <w:t xml:space="preserve"> However once he perfected his art, he wanted tob e a free hawk, and left the girl to wonder the world. He arrived in the pokemon world , where he meet Ash</w:t>
         </w:r>
       </w:ins>
       <w:bookmarkStart w:id="44" w:name="_GoBack"/>
       <w:bookmarkEnd w:id="44"/>
+      <w:ins w:id="45" w:author="Ng" w:date="2016-03-11T14:10:00Z">
+        <w:r>
+          <w:t>. Ash wanted to catch Dumbledore in a pokeball, but didn</w:t>
+        </w:r>
+        <w:r>
+          <w:t>’</w:t>
+        </w:r>
+        <w:r>
+          <w:t>t anticipate his awesomeness. Riled by this act, Dumbledore instead decided to catch Ash in his own pokeball, setting him on course to catch all the poketrainers in the world!</w:t>
+        </w:r>
+      </w:ins>
     </w:p>
     <w:p>
       <w:pPr>
         <w:spacing w:after="0" w:line="360" w:lineRule="auto"/>
         <w:ind w:left="360"/>
         <w:rPr>
-          <w:ins w:id="45" w:author="Loni" w:date="2016-03-11T13:21:00Z"/>
+          <w:ins w:id="46" w:author="Loni" w:date="2016-03-11T13:21:00Z"/>
         </w:rPr>
-        <w:pPrChange w:id="46" w:author="Ng" w:date="2016-03-11T11:02:00Z">
-          <w:pPr>
-            <w:ind w:left="360"/>
-          </w:pPr>
-        </w:pPrChange>
-      </w:pPr>
-    </w:p>
-    <w:p>
-      <w:pPr>
-        <w:spacing w:after="0" w:line="360" w:lineRule="auto"/>
-        <w:ind w:left="360"/>
         <w:pPrChange w:id="47" w:author="Ng" w:date="2016-03-11T11:02:00Z">
           <w:pPr>
             <w:ind w:left="360"/>
           </w:pPr>
         </w:pPrChange>
       </w:pPr>
-      <w:ins w:id="48" w:author="Loni" w:date="2016-03-11T13:22:00Z">
+    </w:p>
+    <w:p>
+      <w:pPr>
+        <w:spacing w:after="0" w:line="360" w:lineRule="auto"/>
+        <w:ind w:left="360"/>
+        <w:pPrChange w:id="48" w:author="Ng" w:date="2016-03-11T11:02:00Z">
+          <w:pPr>
+            <w:ind w:left="360"/>
+          </w:pPr>
+        </w:pPrChange>
+      </w:pPr>
+      <w:ins w:id="49" w:author="Loni" w:date="2016-03-11T13:22:00Z">
         <w:r>
           <w:t>Pink sticky change..pinnk” get the party STAAAARTEEEED”</w:t>
         </w:r>
@@ -530,15 +365,15 @@
 </file>
 
 <file path=word/comments.xml><?xml version="1.0" encoding="utf-8"?>
-<w:comments xmlns:wpc="http://schemas.microsoft.com/office/word/2010/wordprocessingCanvas" xmlns:mc="http://schemas.openxmlformats.org/markup-compatibility/2006" xmlns:o="urn:schemas-microsoft-com:office:office" xmlns:r="http://schemas.openxmlformats.org/officeDocument/2006/relationships" xmlns:m="http://schemas.openxmlformats.org/officeDocument/2006/math" xmlns:v="urn:schemas-microsoft-com:vml" xmlns:wp14="http://schemas.microsoft.com/office/word/2010/wordprocessingDrawing" xmlns:wp="http://schemas.openxmlformats.org/drawingml/2006/wordprocessingDrawing" xmlns:w10="urn:schemas-microsoft-com:office:word" xmlns:w="http://schemas.openxmlformats.org/wordprocessingml/2006/main" xmlns:w14="http://schemas.microsoft.com/office/word/2010/wordml" xmlns:wpg="http://schemas.microsoft.com/office/word/2010/wordprocessingGroup" xmlns:wpi="http://schemas.microsoft.com/office/word/2010/wordprocessingInk" xmlns:wne="http://schemas.microsoft.com/office/word/2006/wordml" xmlns:wps="http://schemas.microsoft.com/office/word/2010/wordprocessingShape" mc:Ignorable="w14 wp14">
+<w:comments xmlns:ve="http://schemas.openxmlformats.org/markup-compatibility/2006" xmlns:o="urn:schemas-microsoft-com:office:office" xmlns:r="http://schemas.openxmlformats.org/officeDocument/2006/relationships" xmlns:m="http://schemas.openxmlformats.org/officeDocument/2006/math" xmlns:v="urn:schemas-microsoft-com:vml" xmlns:wp="http://schemas.openxmlformats.org/drawingml/2006/wordprocessingDrawing" xmlns:w10="urn:schemas-microsoft-com:office:word" xmlns:w="http://schemas.openxmlformats.org/wordprocessingml/2006/main" xmlns:wne="http://schemas.microsoft.com/office/word/2006/wordml">
   <w:comment w:id="5" w:author="Loni" w:date="2016-03-11T11:49:00Z" w:initials="L">
     <w:p>
       <w:pPr>
-        <w:pStyle w:val="Kommentartext"/>
+        <w:pStyle w:val="CommentText"/>
       </w:pPr>
       <w:r>
         <w:rPr>
-          <w:rStyle w:val="Kommentarzeichen"/>
+          <w:rStyle w:val="CommentReference"/>
         </w:rPr>
         <w:annotationRef/>
       </w:r>
@@ -550,11 +385,11 @@
   <w:comment w:id="19" w:author="Ng" w:date="2016-03-11T11:03:00Z" w:initials="NN">
     <w:p>
       <w:pPr>
-        <w:pStyle w:val="Kommentartext"/>
+        <w:pStyle w:val="CommentText"/>
       </w:pPr>
       <w:r>
         <w:rPr>
-          <w:rStyle w:val="Kommentarzeichen"/>
+          <w:rStyle w:val="CommentReference"/>
         </w:rPr>
         <w:annotationRef/>
       </w:r>
@@ -567,7 +402,7 @@
 </file>
 
 <file path=word/endnotes.xml><?xml version="1.0" encoding="utf-8"?>
-<w:endnotes xmlns:wpc="http://schemas.microsoft.com/office/word/2010/wordprocessingCanvas" xmlns:mc="http://schemas.openxmlformats.org/markup-compatibility/2006" xmlns:o="urn:schemas-microsoft-com:office:office" xmlns:r="http://schemas.openxmlformats.org/officeDocument/2006/relationships" xmlns:m="http://schemas.openxmlformats.org/officeDocument/2006/math" xmlns:v="urn:schemas-microsoft-com:vml" xmlns:wp14="http://schemas.microsoft.com/office/word/2010/wordprocessingDrawing" xmlns:wp="http://schemas.openxmlformats.org/drawingml/2006/wordprocessingDrawing" xmlns:w10="urn:schemas-microsoft-com:office:word" xmlns:w="http://schemas.openxmlformats.org/wordprocessingml/2006/main" xmlns:w14="http://schemas.microsoft.com/office/word/2010/wordml" xmlns:wpg="http://schemas.microsoft.com/office/word/2010/wordprocessingGroup" xmlns:wpi="http://schemas.microsoft.com/office/word/2010/wordprocessingInk" xmlns:wne="http://schemas.microsoft.com/office/word/2006/wordml" xmlns:wps="http://schemas.microsoft.com/office/word/2010/wordprocessingShape" mc:Ignorable="w14 wp14">
+<w:endnotes xmlns:ve="http://schemas.openxmlformats.org/markup-compatibility/2006" xmlns:o="urn:schemas-microsoft-com:office:office" xmlns:r="http://schemas.openxmlformats.org/officeDocument/2006/relationships" xmlns:m="http://schemas.openxmlformats.org/officeDocument/2006/math" xmlns:v="urn:schemas-microsoft-com:vml" xmlns:wp="http://schemas.openxmlformats.org/drawingml/2006/wordprocessingDrawing" xmlns:w10="urn:schemas-microsoft-com:office:word" xmlns:w="http://schemas.openxmlformats.org/wordprocessingml/2006/main" xmlns:wne="http://schemas.microsoft.com/office/word/2006/wordml">
   <w:endnote w:type="separator" w:id="-1">
     <w:p>
       <w:pPr>
@@ -592,7 +427,7 @@
 </file>
 
 <file path=word/footnotes.xml><?xml version="1.0" encoding="utf-8"?>
-<w:footnotes xmlns:wpc="http://schemas.microsoft.com/office/word/2010/wordprocessingCanvas" xmlns:mc="http://schemas.openxmlformats.org/markup-compatibility/2006" xmlns:o="urn:schemas-microsoft-com:office:office" xmlns:r="http://schemas.openxmlformats.org/officeDocument/2006/relationships" xmlns:m="http://schemas.openxmlformats.org/officeDocument/2006/math" xmlns:v="urn:schemas-microsoft-com:vml" xmlns:wp14="http://schemas.microsoft.com/office/word/2010/wordprocessingDrawing" xmlns:wp="http://schemas.openxmlformats.org/drawingml/2006/wordprocessingDrawing" xmlns:w10="urn:schemas-microsoft-com:office:word" xmlns:w="http://schemas.openxmlformats.org/wordprocessingml/2006/main" xmlns:w14="http://schemas.microsoft.com/office/word/2010/wordml" xmlns:wpg="http://schemas.microsoft.com/office/word/2010/wordprocessingGroup" xmlns:wpi="http://schemas.microsoft.com/office/word/2010/wordprocessingInk" xmlns:wne="http://schemas.microsoft.com/office/word/2006/wordml" xmlns:wps="http://schemas.microsoft.com/office/word/2010/wordprocessingShape" mc:Ignorable="w14 wp14">
+<w:footnotes xmlns:ve="http://schemas.openxmlformats.org/markup-compatibility/2006" xmlns:o="urn:schemas-microsoft-com:office:office" xmlns:r="http://schemas.openxmlformats.org/officeDocument/2006/relationships" xmlns:m="http://schemas.openxmlformats.org/officeDocument/2006/math" xmlns:v="urn:schemas-microsoft-com:vml" xmlns:wp="http://schemas.openxmlformats.org/drawingml/2006/wordprocessingDrawing" xmlns:w10="urn:schemas-microsoft-com:office:word" xmlns:w="http://schemas.openxmlformats.org/wordprocessingml/2006/main" xmlns:wne="http://schemas.microsoft.com/office/word/2006/wordml">
   <w:footnote w:type="separator" w:id="-1">
     <w:p>
       <w:pPr>
@@ -617,7 +452,7 @@
 </file>
 
 <file path=word/numbering.xml><?xml version="1.0" encoding="utf-8"?>
-<w:numbering xmlns:wpc="http://schemas.microsoft.com/office/word/2010/wordprocessingCanvas" xmlns:mc="http://schemas.openxmlformats.org/markup-compatibility/2006" xmlns:o="urn:schemas-microsoft-com:office:office" xmlns:r="http://schemas.openxmlformats.org/officeDocument/2006/relationships" xmlns:m="http://schemas.openxmlformats.org/officeDocument/2006/math" xmlns:v="urn:schemas-microsoft-com:vml" xmlns:wp14="http://schemas.microsoft.com/office/word/2010/wordprocessingDrawing" xmlns:wp="http://schemas.openxmlformats.org/drawingml/2006/wordprocessingDrawing" xmlns:w10="urn:schemas-microsoft-com:office:word" xmlns:w="http://schemas.openxmlformats.org/wordprocessingml/2006/main" xmlns:w14="http://schemas.microsoft.com/office/word/2010/wordml" xmlns:wpg="http://schemas.microsoft.com/office/word/2010/wordprocessingGroup" xmlns:wpi="http://schemas.microsoft.com/office/word/2010/wordprocessingInk" xmlns:wne="http://schemas.microsoft.com/office/word/2006/wordml" xmlns:wps="http://schemas.microsoft.com/office/word/2010/wordprocessingShape" mc:Ignorable="w14 wp14">
+<w:numbering xmlns:ve="http://schemas.openxmlformats.org/markup-compatibility/2006" xmlns:o="urn:schemas-microsoft-com:office:office" xmlns:r="http://schemas.openxmlformats.org/officeDocument/2006/relationships" xmlns:m="http://schemas.openxmlformats.org/officeDocument/2006/math" xmlns:v="urn:schemas-microsoft-com:vml" xmlns:wp="http://schemas.openxmlformats.org/drawingml/2006/wordprocessingDrawing" xmlns:w10="urn:schemas-microsoft-com:office:word" xmlns:w="http://schemas.openxmlformats.org/wordprocessingml/2006/main" xmlns:wne="http://schemas.microsoft.com/office/word/2006/wordml">
   <w:abstractNum w:abstractNumId="0">
     <w:nsid w:val="2344299F"/>
     <w:multiLevelType w:val="hybridMultilevel"/>
@@ -892,7 +727,7 @@
 </file>
 
 <file path=word/styles.xml><?xml version="1.0" encoding="utf-8"?>
-<w:styles xmlns:mc="http://schemas.openxmlformats.org/markup-compatibility/2006" xmlns:r="http://schemas.openxmlformats.org/officeDocument/2006/relationships" xmlns:w="http://schemas.openxmlformats.org/wordprocessingml/2006/main" xmlns:w14="http://schemas.microsoft.com/office/word/2010/wordml" mc:Ignorable="w14">
+<w:styles xmlns:r="http://schemas.openxmlformats.org/officeDocument/2006/relationships" xmlns:w="http://schemas.openxmlformats.org/wordprocessingml/2006/main">
   <w:docDefaults>
     <w:rPrDefault>
       <w:rPr>
@@ -1047,22 +882,23 @@
     <w:lsdException w:name="Bibliography" w:uiPriority="37"/>
     <w:lsdException w:name="TOC Heading" w:uiPriority="39" w:qFormat="1"/>
   </w:latentStyles>
-  <w:style w:type="paragraph" w:default="1" w:styleId="Standard">
+  <w:style w:type="paragraph" w:default="1" w:styleId="Normal">
     <w:name w:val="Normal"/>
     <w:qFormat/>
     <w:rsid w:val="0023139A"/>
   </w:style>
-  <w:style w:type="character" w:default="1" w:styleId="Absatz-Standardschriftart">
+  <w:style w:type="character" w:default="1" w:styleId="DefaultParagraphFont">
     <w:name w:val="Default Paragraph Font"/>
     <w:uiPriority w:val="1"/>
     <w:semiHidden/>
     <w:unhideWhenUsed/>
   </w:style>
-  <w:style w:type="table" w:default="1" w:styleId="NormaleTabelle">
+  <w:style w:type="table" w:default="1" w:styleId="TableNormal">
     <w:name w:val="Normal Table"/>
     <w:uiPriority w:val="99"/>
     <w:semiHidden/>
     <w:unhideWhenUsed/>
+    <w:qFormat/>
     <w:tblPr>
       <w:tblInd w:w="0" w:type="dxa"/>
       <w:tblCellMar>
@@ -1073,15 +909,15 @@
       </w:tblCellMar>
     </w:tblPr>
   </w:style>
-  <w:style w:type="numbering" w:default="1" w:styleId="KeineListe">
+  <w:style w:type="numbering" w:default="1" w:styleId="NoList">
     <w:name w:val="No List"/>
     <w:uiPriority w:val="99"/>
     <w:semiHidden/>
     <w:unhideWhenUsed/>
   </w:style>
-  <w:style w:type="paragraph" w:styleId="Listenabsatz">
+  <w:style w:type="paragraph" w:styleId="ListParagraph">
     <w:name w:val="List Paragraph"/>
-    <w:basedOn w:val="Standard"/>
+    <w:basedOn w:val="Normal"/>
     <w:uiPriority w:val="34"/>
     <w:qFormat/>
     <w:rsid w:val="009B0A18"/>
@@ -1090,10 +926,10 @@
       <w:contextualSpacing/>
     </w:pPr>
   </w:style>
-  <w:style w:type="paragraph" w:styleId="Sprechblasentext">
+  <w:style w:type="paragraph" w:styleId="BalloonText">
     <w:name w:val="Balloon Text"/>
-    <w:basedOn w:val="Standard"/>
-    <w:link w:val="SprechblasentextZchn"/>
+    <w:basedOn w:val="Normal"/>
+    <w:link w:val="BalloonTextChar"/>
     <w:uiPriority w:val="99"/>
     <w:semiHidden/>
     <w:unhideWhenUsed/>
@@ -1107,10 +943,10 @@
       <w:szCs w:val="16"/>
     </w:rPr>
   </w:style>
-  <w:style w:type="character" w:customStyle="1" w:styleId="SprechblasentextZchn">
-    <w:name w:val="Sprechblasentext Zchn"/>
-    <w:basedOn w:val="Absatz-Standardschriftart"/>
-    <w:link w:val="Sprechblasentext"/>
+  <w:style w:type="character" w:customStyle="1" w:styleId="BalloonTextChar">
+    <w:name w:val="Balloon Text Char"/>
+    <w:basedOn w:val="DefaultParagraphFont"/>
+    <w:link w:val="BalloonText"/>
     <w:uiPriority w:val="99"/>
     <w:semiHidden/>
     <w:rsid w:val="00DF6DE7"/>
@@ -1120,9 +956,9 @@
       <w:szCs w:val="16"/>
     </w:rPr>
   </w:style>
-  <w:style w:type="character" w:styleId="Kommentarzeichen">
+  <w:style w:type="character" w:styleId="CommentReference">
     <w:name w:val="annotation reference"/>
-    <w:basedOn w:val="Absatz-Standardschriftart"/>
+    <w:basedOn w:val="DefaultParagraphFont"/>
     <w:uiPriority w:val="99"/>
     <w:semiHidden/>
     <w:unhideWhenUsed/>
@@ -1132,10 +968,10 @@
       <w:szCs w:val="16"/>
     </w:rPr>
   </w:style>
-  <w:style w:type="paragraph" w:styleId="Kommentartext">
+  <w:style w:type="paragraph" w:styleId="CommentText">
     <w:name w:val="annotation text"/>
-    <w:basedOn w:val="Standard"/>
-    <w:link w:val="KommentartextZchn"/>
+    <w:basedOn w:val="Normal"/>
+    <w:link w:val="CommentTextChar"/>
     <w:uiPriority w:val="99"/>
     <w:semiHidden/>
     <w:unhideWhenUsed/>
@@ -1148,10 +984,10 @@
       <w:szCs w:val="20"/>
     </w:rPr>
   </w:style>
-  <w:style w:type="character" w:customStyle="1" w:styleId="KommentartextZchn">
-    <w:name w:val="Kommentartext Zchn"/>
-    <w:basedOn w:val="Absatz-Standardschriftart"/>
-    <w:link w:val="Kommentartext"/>
+  <w:style w:type="character" w:customStyle="1" w:styleId="CommentTextChar">
+    <w:name w:val="Comment Text Char"/>
+    <w:basedOn w:val="DefaultParagraphFont"/>
+    <w:link w:val="CommentText"/>
     <w:uiPriority w:val="99"/>
     <w:semiHidden/>
     <w:rsid w:val="0005202E"/>
@@ -1160,11 +996,11 @@
       <w:szCs w:val="20"/>
     </w:rPr>
   </w:style>
-  <w:style w:type="paragraph" w:styleId="Kommentarthema">
+  <w:style w:type="paragraph" w:styleId="CommentSubject">
     <w:name w:val="annotation subject"/>
-    <w:basedOn w:val="Kommentartext"/>
-    <w:next w:val="Kommentartext"/>
-    <w:link w:val="KommentarthemaZchn"/>
+    <w:basedOn w:val="CommentText"/>
+    <w:next w:val="CommentText"/>
+    <w:link w:val="CommentSubjectChar"/>
     <w:uiPriority w:val="99"/>
     <w:semiHidden/>
     <w:unhideWhenUsed/>
@@ -1174,10 +1010,10 @@
       <w:bCs/>
     </w:rPr>
   </w:style>
-  <w:style w:type="character" w:customStyle="1" w:styleId="KommentarthemaZchn">
-    <w:name w:val="Kommentarthema Zchn"/>
-    <w:basedOn w:val="KommentartextZchn"/>
-    <w:link w:val="Kommentarthema"/>
+  <w:style w:type="character" w:customStyle="1" w:styleId="CommentSubjectChar">
+    <w:name w:val="Comment Subject Char"/>
+    <w:basedOn w:val="CommentTextChar"/>
+    <w:link w:val="CommentSubject"/>
     <w:uiPriority w:val="99"/>
     <w:semiHidden/>
     <w:rsid w:val="0005202E"/>
@@ -1188,10 +1024,10 @@
       <w:szCs w:val="20"/>
     </w:rPr>
   </w:style>
-  <w:style w:type="paragraph" w:styleId="Kopfzeile">
+  <w:style w:type="paragraph" w:styleId="Header">
     <w:name w:val="header"/>
-    <w:basedOn w:val="Standard"/>
-    <w:link w:val="KopfzeileZchn"/>
+    <w:basedOn w:val="Normal"/>
+    <w:link w:val="HeaderChar"/>
     <w:uiPriority w:val="99"/>
     <w:unhideWhenUsed/>
     <w:rsid w:val="00DE253A"/>
@@ -1203,17 +1039,17 @@
       <w:spacing w:after="0" w:line="240" w:lineRule="auto"/>
     </w:pPr>
   </w:style>
-  <w:style w:type="character" w:customStyle="1" w:styleId="KopfzeileZchn">
-    <w:name w:val="Kopfzeile Zchn"/>
-    <w:basedOn w:val="Absatz-Standardschriftart"/>
-    <w:link w:val="Kopfzeile"/>
+  <w:style w:type="character" w:customStyle="1" w:styleId="HeaderChar">
+    <w:name w:val="Header Char"/>
+    <w:basedOn w:val="DefaultParagraphFont"/>
+    <w:link w:val="Header"/>
     <w:uiPriority w:val="99"/>
     <w:rsid w:val="00DE253A"/>
   </w:style>
-  <w:style w:type="paragraph" w:styleId="Fuzeile">
+  <w:style w:type="paragraph" w:styleId="Footer">
     <w:name w:val="footer"/>
-    <w:basedOn w:val="Standard"/>
-    <w:link w:val="FuzeileZchn"/>
+    <w:basedOn w:val="Normal"/>
+    <w:link w:val="FooterChar"/>
     <w:uiPriority w:val="99"/>
     <w:unhideWhenUsed/>
     <w:rsid w:val="00DE253A"/>
@@ -1225,10 +1061,10 @@
       <w:spacing w:after="0" w:line="240" w:lineRule="auto"/>
     </w:pPr>
   </w:style>
-  <w:style w:type="character" w:customStyle="1" w:styleId="FuzeileZchn">
-    <w:name w:val="Fußzeile Zchn"/>
-    <w:basedOn w:val="Absatz-Standardschriftart"/>
-    <w:link w:val="Fuzeile"/>
+  <w:style w:type="character" w:customStyle="1" w:styleId="FooterChar">
+    <w:name w:val="Footer Char"/>
+    <w:basedOn w:val="DefaultParagraphFont"/>
+    <w:link w:val="Footer"/>
     <w:uiPriority w:val="99"/>
     <w:rsid w:val="00DE253A"/>
   </w:style>

</xml_diff>

<commit_message>
added a sentence muhahahha4
</commit_message>
<xml_diff>
--- a/Loop_paper.docx
+++ b/Loop_paper.docx
@@ -1,6 +1,6 @@
 
 <file path=word/document.xml><?xml version="1.0" encoding="utf-8"?>
-<w:document xmlns:ve="http://schemas.openxmlformats.org/markup-compatibility/2006" xmlns:o="urn:schemas-microsoft-com:office:office" xmlns:r="http://schemas.openxmlformats.org/officeDocument/2006/relationships" xmlns:m="http://schemas.openxmlformats.org/officeDocument/2006/math" xmlns:v="urn:schemas-microsoft-com:vml" xmlns:wp="http://schemas.openxmlformats.org/drawingml/2006/wordprocessingDrawing" xmlns:w10="urn:schemas-microsoft-com:office:word" xmlns:w="http://schemas.openxmlformats.org/wordprocessingml/2006/main" xmlns:wne="http://schemas.microsoft.com/office/word/2006/wordml">
+<w:document xmlns:wpc="http://schemas.microsoft.com/office/word/2010/wordprocessingCanvas" xmlns:mc="http://schemas.openxmlformats.org/markup-compatibility/2006" xmlns:o="urn:schemas-microsoft-com:office:office" xmlns:r="http://schemas.openxmlformats.org/officeDocument/2006/relationships" xmlns:m="http://schemas.openxmlformats.org/officeDocument/2006/math" xmlns:v="urn:schemas-microsoft-com:vml" xmlns:wp14="http://schemas.microsoft.com/office/word/2010/wordprocessingDrawing" xmlns:wp="http://schemas.openxmlformats.org/drawingml/2006/wordprocessingDrawing" xmlns:w10="urn:schemas-microsoft-com:office:word" xmlns:w="http://schemas.openxmlformats.org/wordprocessingml/2006/main" xmlns:w14="http://schemas.microsoft.com/office/word/2010/wordml" xmlns:wpg="http://schemas.microsoft.com/office/word/2010/wordprocessingGroup" xmlns:wpi="http://schemas.microsoft.com/office/word/2010/wordprocessingInk" xmlns:wne="http://schemas.microsoft.com/office/word/2006/wordml" xmlns:wps="http://schemas.microsoft.com/office/word/2010/wordprocessingShape" mc:Ignorable="w14 wp14">
   <w:body>
     <w:p>
       <w:pPr>
@@ -11,8 +11,21 @@
       </w:pPr>
       <w:ins w:id="1" w:author="Loni" w:date="2016-03-11T13:46:00Z">
         <w:r>
-          <w:t>Green sticky change</w:t>
-        </w:r>
+          <w:t xml:space="preserve">Green </w:t>
+        </w:r>
+        <w:proofErr w:type="spellStart"/>
+        <w:r>
+          <w:t>sticky</w:t>
+        </w:r>
+        <w:proofErr w:type="spellEnd"/>
+        <w:r>
+          <w:t xml:space="preserve"> </w:t>
+        </w:r>
+        <w:proofErr w:type="spellStart"/>
+        <w:r>
+          <w:t>change</w:t>
+        </w:r>
+        <w:proofErr w:type="spellEnd"/>
       </w:ins>
     </w:p>
     <w:p>
@@ -33,9 +46,24 @@
           <w:pPr/>
         </w:pPrChange>
       </w:pPr>
-      <w:r>
-        <w:t>Author : Nat</w:t>
-      </w:r>
+      <w:proofErr w:type="spellStart"/>
+      <w:proofErr w:type="gramStart"/>
+      <w:r>
+        <w:t>Author</w:t>
+      </w:r>
+      <w:proofErr w:type="spellEnd"/>
+      <w:r>
+        <w:t xml:space="preserve"> :</w:t>
+      </w:r>
+      <w:proofErr w:type="gramEnd"/>
+      <w:r>
+        <w:t xml:space="preserve"> </w:t>
+      </w:r>
+      <w:proofErr w:type="spellStart"/>
+      <w:r>
+        <w:t>Nat</w:t>
+      </w:r>
+      <w:proofErr w:type="spellEnd"/>
       <w:r>
         <w:t xml:space="preserve">, </w:t>
       </w:r>
@@ -48,7 +76,7 @@
       <w:commentRangeEnd w:id="5"/>
       <w:r>
         <w:rPr>
-          <w:rStyle w:val="CommentReference"/>
+          <w:rStyle w:val="Kommentarzeichen"/>
         </w:rPr>
         <w:commentReference w:id="5"/>
       </w:r>
@@ -62,14 +90,61 @@
           <w:delText>Usain Bolt</w:delText>
         </w:r>
       </w:del>
+      <w:proofErr w:type="spellStart"/>
       <w:ins w:id="9" w:author="Loni" w:date="2016-03-11T12:21:00Z">
         <w:r>
-          <w:t>dumbledore cannot join us</w:t>
-        </w:r>
-        <w:r>
-          <w:t>, he is too busy</w:t>
+          <w:t>dumbledore</w:t>
+        </w:r>
+        <w:proofErr w:type="spellEnd"/>
+        <w:r>
+          <w:t xml:space="preserve"> </w:t>
+        </w:r>
+        <w:proofErr w:type="spellStart"/>
+        <w:r>
+          <w:t>cannot</w:t>
+        </w:r>
+        <w:proofErr w:type="spellEnd"/>
+        <w:r>
+          <w:t xml:space="preserve"> </w:t>
+        </w:r>
+        <w:proofErr w:type="spellStart"/>
+        <w:r>
+          <w:t>join</w:t>
+        </w:r>
+        <w:proofErr w:type="spellEnd"/>
+        <w:r>
+          <w:t xml:space="preserve"> </w:t>
+        </w:r>
+        <w:proofErr w:type="spellStart"/>
+        <w:r>
+          <w:t>us</w:t>
+        </w:r>
+        <w:proofErr w:type="spellEnd"/>
+        <w:r>
+          <w:t xml:space="preserve">, he </w:t>
+        </w:r>
+        <w:proofErr w:type="spellStart"/>
+        <w:r>
+          <w:t>is</w:t>
+        </w:r>
+        <w:proofErr w:type="spellEnd"/>
+        <w:r>
+          <w:t xml:space="preserve"> </w:t>
+        </w:r>
+        <w:proofErr w:type="spellStart"/>
+        <w:r>
+          <w:t>too</w:t>
+        </w:r>
+        <w:proofErr w:type="spellEnd"/>
+        <w:r>
+          <w:t xml:space="preserve"> </w:t>
+        </w:r>
+        <w:proofErr w:type="spellStart"/>
+        <w:r>
+          <w:t>busy</w:t>
         </w:r>
       </w:ins>
+      <w:proofErr w:type="spellEnd"/>
     </w:p>
     <w:p>
       <w:pPr>
@@ -78,8 +153,37 @@
           <w:pPr/>
         </w:pPrChange>
       </w:pPr>
-      <w:r>
-        <w:t xml:space="preserve">Blah blah blah masterpiece </w:t>
+      <w:proofErr w:type="spellStart"/>
+      <w:r>
+        <w:t>Blah</w:t>
+      </w:r>
+      <w:proofErr w:type="spellEnd"/>
+      <w:r>
+        <w:t xml:space="preserve"> </w:t>
+      </w:r>
+      <w:proofErr w:type="spellStart"/>
+      <w:r>
+        <w:t>blah</w:t>
+      </w:r>
+      <w:proofErr w:type="spellEnd"/>
+      <w:r>
+        <w:t xml:space="preserve"> </w:t>
+      </w:r>
+      <w:proofErr w:type="spellStart"/>
+      <w:r>
+        <w:t>blah</w:t>
+      </w:r>
+      <w:proofErr w:type="spellEnd"/>
+      <w:r>
+        <w:t xml:space="preserve"> </w:t>
+      </w:r>
+      <w:proofErr w:type="spellStart"/>
+      <w:r>
+        <w:t>masterpiece</w:t>
+      </w:r>
+      <w:proofErr w:type="spellEnd"/>
+      <w:r>
+        <w:t xml:space="preserve"> </w:t>
       </w:r>
     </w:p>
     <w:p>
@@ -115,23 +219,41 @@
           </w:pPr>
         </w:pPrChange>
       </w:pPr>
+      <w:proofErr w:type="spellStart"/>
       <w:ins w:id="15" w:author="Ng" w:date="2016-03-11T11:02:00Z">
         <w:r>
-          <w:t>Inserted something</w:t>
+          <w:t>Inserted</w:t>
+        </w:r>
+        <w:proofErr w:type="spellEnd"/>
+        <w:r>
+          <w:t xml:space="preserve"> </w:t>
+        </w:r>
+        <w:proofErr w:type="spellStart"/>
+        <w:r>
+          <w:t>something</w:t>
         </w:r>
       </w:ins>
+      <w:proofErr w:type="spellEnd"/>
       <w:r>
         <w:br/>
         <w:t>material</w:t>
       </w:r>
       <w:r>
         <w:br/>
+      </w:r>
+      <w:proofErr w:type="spellStart"/>
+      <w:r>
         <w:t>discussion</w:t>
       </w:r>
+      <w:proofErr w:type="spellEnd"/>
       <w:r>
         <w:br/>
+      </w:r>
+      <w:proofErr w:type="spellStart"/>
+      <w:r>
         <w:t>conclusions</w:t>
       </w:r>
+      <w:proofErr w:type="spellEnd"/>
     </w:p>
     <w:p>
       <w:pPr>
@@ -147,15 +269,26 @@
           </w:pPr>
         </w:pPrChange>
       </w:pPr>
+      <w:proofErr w:type="spellStart"/>
       <w:ins w:id="18" w:author="Ng" w:date="2016-03-11T11:03:00Z">
         <w:r>
-          <w:t>Some conclusions</w:t>
+          <w:t>Some</w:t>
+        </w:r>
+        <w:proofErr w:type="spellEnd"/>
+        <w:r>
+          <w:t xml:space="preserve"> </w:t>
+        </w:r>
+        <w:proofErr w:type="spellStart"/>
+        <w:r>
+          <w:t>conclusions</w:t>
         </w:r>
       </w:ins>
+      <w:proofErr w:type="spellEnd"/>
       <w:r>
         <w:br/>
       </w:r>
       <w:commentRangeStart w:id="19"/>
+      <w:proofErr w:type="spellStart"/>
       <w:r>
         <w:rPr>
           <w:b/>
@@ -163,9 +296,10 @@
         <w:t>references</w:t>
       </w:r>
       <w:commentRangeEnd w:id="19"/>
+      <w:proofErr w:type="spellEnd"/>
       <w:r>
         <w:rPr>
-          <w:rStyle w:val="CommentReference"/>
+          <w:rStyle w:val="Kommentarzeichen"/>
         </w:rPr>
         <w:commentReference w:id="19"/>
       </w:r>
@@ -214,7 +348,47 @@
       </w:pPr>
       <w:ins w:id="26" w:author="Loni" w:date="2016-03-11T11:49:00Z">
         <w:r>
-          <w:t>I like Harry Potter as well. Lets create a stor&lt;y</w:t>
+          <w:t xml:space="preserve">I like Harry Potter </w:t>
+        </w:r>
+        <w:proofErr w:type="spellStart"/>
+        <w:r>
+          <w:t>as</w:t>
+        </w:r>
+        <w:proofErr w:type="spellEnd"/>
+        <w:r>
+          <w:t xml:space="preserve"> </w:t>
+        </w:r>
+        <w:proofErr w:type="spellStart"/>
+        <w:r>
+          <w:t>well</w:t>
+        </w:r>
+        <w:proofErr w:type="spellEnd"/>
+        <w:r>
+          <w:t xml:space="preserve">. </w:t>
+        </w:r>
+        <w:proofErr w:type="spellStart"/>
+        <w:r>
+          <w:t>Lets</w:t>
+        </w:r>
+        <w:proofErr w:type="spellEnd"/>
+        <w:r>
+          <w:t xml:space="preserve"> </w:t>
+        </w:r>
+        <w:proofErr w:type="spellStart"/>
+        <w:r>
+          <w:t>create</w:t>
+        </w:r>
+        <w:proofErr w:type="spellEnd"/>
+        <w:r>
+          <w:t xml:space="preserve"> a </w:t>
+        </w:r>
+        <w:proofErr w:type="spellStart"/>
+        <w:r>
+          <w:t>stor</w:t>
+        </w:r>
+        <w:proofErr w:type="spellEnd"/>
+        <w:r>
+          <w:t>&lt;y</w:t>
         </w:r>
       </w:ins>
     </w:p>
@@ -245,61 +419,506 @@
           </w:pPr>
         </w:pPrChange>
       </w:pPr>
+      <w:proofErr w:type="spellStart"/>
       <w:ins w:id="31" w:author="Ng" w:date="2016-03-11T12:07:00Z">
         <w:r>
-          <w:t>Once upon a time….</w:t>
+          <w:t>Once</w:t>
+        </w:r>
+        <w:proofErr w:type="spellEnd"/>
+        <w:r>
+          <w:t xml:space="preserve"> upon a time….</w:t>
         </w:r>
       </w:ins>
+      <w:proofErr w:type="spellStart"/>
       <w:ins w:id="32" w:author="Loni" w:date="2016-03-11T12:21:00Z">
         <w:r>
-          <w:t>there was a girl</w:t>
+          <w:t>there</w:t>
+        </w:r>
+        <w:proofErr w:type="spellEnd"/>
+        <w:r>
+          <w:t xml:space="preserve"> was a </w:t>
+        </w:r>
+        <w:proofErr w:type="spellStart"/>
+        <w:r>
+          <w:t>girl</w:t>
         </w:r>
       </w:ins>
+      <w:proofErr w:type="spellEnd"/>
       <w:ins w:id="33" w:author="Ng" w:date="2016-03-11T12:41:00Z">
         <w:r>
-          <w:t>….with a hawk</w:t>
+          <w:t>….</w:t>
+        </w:r>
+        <w:proofErr w:type="spellStart"/>
+        <w:r>
+          <w:t>with</w:t>
+        </w:r>
+        <w:proofErr w:type="spellEnd"/>
+        <w:r>
+          <w:t xml:space="preserve"> a </w:t>
+        </w:r>
+        <w:proofErr w:type="spellStart"/>
+        <w:r>
+          <w:t>hawk</w:t>
         </w:r>
       </w:ins>
+      <w:proofErr w:type="spellEnd"/>
       <w:ins w:id="34" w:author="Loni" w:date="2016-03-11T13:50:00Z">
         <w:r>
-          <w:t xml:space="preserve">, called Dumbledore. It </w:t>
+          <w:t xml:space="preserve">, </w:t>
+        </w:r>
+        <w:proofErr w:type="spellStart"/>
+        <w:r>
+          <w:t>called</w:t>
+        </w:r>
+        <w:proofErr w:type="spellEnd"/>
+        <w:r>
+          <w:t xml:space="preserve"> </w:t>
+        </w:r>
+        <w:proofErr w:type="spellStart"/>
+        <w:r>
+          <w:t>Dumbledore</w:t>
+        </w:r>
+        <w:proofErr w:type="spellEnd"/>
+        <w:r>
+          <w:t xml:space="preserve">. </w:t>
+        </w:r>
+        <w:proofErr w:type="spellStart"/>
+        <w:r>
+          <w:t>It</w:t>
+        </w:r>
+        <w:proofErr w:type="spellEnd"/>
+        <w:r>
+          <w:t xml:space="preserve"> </w:t>
         </w:r>
       </w:ins>
       <w:ins w:id="35" w:author="Loni" w:date="2016-03-11T13:51:00Z">
         <w:r>
-          <w:t xml:space="preserve"> was truely amazing hawk, because it could</w:t>
+          <w:t xml:space="preserve"> was </w:t>
+        </w:r>
+        <w:proofErr w:type="spellStart"/>
+        <w:r>
+          <w:t>truely</w:t>
+        </w:r>
+        <w:proofErr w:type="spellEnd"/>
+        <w:r>
+          <w:t xml:space="preserve"> </w:t>
+        </w:r>
+        <w:proofErr w:type="spellStart"/>
+        <w:r>
+          <w:t>amazing</w:t>
+        </w:r>
+        <w:proofErr w:type="spellEnd"/>
+        <w:r>
+          <w:t xml:space="preserve"> </w:t>
+        </w:r>
+        <w:proofErr w:type="spellStart"/>
+        <w:r>
+          <w:t>hawk</w:t>
+        </w:r>
+        <w:proofErr w:type="spellEnd"/>
+        <w:r>
+          <w:t xml:space="preserve">, </w:t>
+        </w:r>
+        <w:proofErr w:type="spellStart"/>
+        <w:r>
+          <w:t>because</w:t>
+        </w:r>
+        <w:proofErr w:type="spellEnd"/>
+        <w:r>
+          <w:t xml:space="preserve"> </w:t>
+        </w:r>
+        <w:proofErr w:type="spellStart"/>
+        <w:r>
+          <w:t>it</w:t>
+        </w:r>
+        <w:proofErr w:type="spellEnd"/>
+        <w:r>
+          <w:t xml:space="preserve"> </w:t>
+        </w:r>
+        <w:proofErr w:type="spellStart"/>
+        <w:r>
+          <w:t>could</w:t>
         </w:r>
       </w:ins>
+      <w:proofErr w:type="spellEnd"/>
       <w:ins w:id="36" w:author="Loni" w:date="2016-03-11T13:50:00Z">
         <w:r>
           <w:t xml:space="preserve"> </w:t>
         </w:r>
       </w:ins>
+      <w:proofErr w:type="spellStart"/>
       <w:ins w:id="37" w:author="Ng" w:date="2016-03-11T13:53:00Z">
         <w:r>
-          <w:t>breath out fire and contempory dance.</w:t>
+          <w:t>breath</w:t>
+        </w:r>
+        <w:proofErr w:type="spellEnd"/>
+        <w:r>
+          <w:t xml:space="preserve"> out </w:t>
+        </w:r>
+        <w:proofErr w:type="spellStart"/>
+        <w:r>
+          <w:t>fire</w:t>
+        </w:r>
+        <w:proofErr w:type="spellEnd"/>
+        <w:r>
+          <w:t xml:space="preserve"> </w:t>
+        </w:r>
+        <w:proofErr w:type="spellStart"/>
+        <w:r>
+          <w:t>and</w:t>
+        </w:r>
+        <w:proofErr w:type="spellEnd"/>
+        <w:r>
+          <w:t xml:space="preserve"> </w:t>
+        </w:r>
+        <w:proofErr w:type="spellStart"/>
+        <w:r>
+          <w:t>contempory</w:t>
+        </w:r>
+        <w:proofErr w:type="spellEnd"/>
+        <w:r>
+          <w:t xml:space="preserve"> </w:t>
+        </w:r>
+        <w:proofErr w:type="spellStart"/>
+        <w:r>
+          <w:t>dance</w:t>
+        </w:r>
+        <w:proofErr w:type="spellEnd"/>
+        <w:r>
+          <w:t>.</w:t>
         </w:r>
       </w:ins>
       <w:ins w:id="38" w:author="Loni" w:date="2016-03-11T13:55:00Z">
         <w:r>
-          <w:t xml:space="preserve"> Thze fire had the power to revive dead people and heal the injured. However anyone who watched the contemporary dance was pulled in a endless sleep</w:t>
+          <w:t xml:space="preserve"> </w:t>
+        </w:r>
+        <w:proofErr w:type="spellStart"/>
+        <w:r>
+          <w:t>Thze</w:t>
+        </w:r>
+        <w:proofErr w:type="spellEnd"/>
+        <w:r>
+          <w:t xml:space="preserve"> </w:t>
+        </w:r>
+        <w:proofErr w:type="spellStart"/>
+        <w:r>
+          <w:t>fire</w:t>
+        </w:r>
+        <w:proofErr w:type="spellEnd"/>
+        <w:r>
+          <w:t xml:space="preserve"> </w:t>
+        </w:r>
+        <w:proofErr w:type="spellStart"/>
+        <w:r>
+          <w:t>had</w:t>
+        </w:r>
+        <w:proofErr w:type="spellEnd"/>
+        <w:r>
+          <w:t xml:space="preserve"> </w:t>
+        </w:r>
+        <w:proofErr w:type="spellStart"/>
+        <w:r>
+          <w:t>the</w:t>
+        </w:r>
+        <w:proofErr w:type="spellEnd"/>
+        <w:r>
+          <w:t xml:space="preserve"> power </w:t>
+        </w:r>
+        <w:proofErr w:type="spellStart"/>
+        <w:r>
+          <w:t>to</w:t>
+        </w:r>
+        <w:proofErr w:type="spellEnd"/>
+        <w:r>
+          <w:t xml:space="preserve"> </w:t>
+        </w:r>
+        <w:proofErr w:type="spellStart"/>
+        <w:r>
+          <w:t>revive</w:t>
+        </w:r>
+        <w:proofErr w:type="spellEnd"/>
+        <w:r>
+          <w:t xml:space="preserve"> </w:t>
+        </w:r>
+        <w:proofErr w:type="spellStart"/>
+        <w:r>
+          <w:t>dead</w:t>
+        </w:r>
+        <w:proofErr w:type="spellEnd"/>
+        <w:r>
+          <w:t xml:space="preserve"> </w:t>
+        </w:r>
+        <w:proofErr w:type="spellStart"/>
+        <w:r>
+          <w:t>people</w:t>
+        </w:r>
+        <w:proofErr w:type="spellEnd"/>
+        <w:r>
+          <w:t xml:space="preserve"> </w:t>
+        </w:r>
+        <w:proofErr w:type="spellStart"/>
+        <w:r>
+          <w:t>and</w:t>
+        </w:r>
+        <w:proofErr w:type="spellEnd"/>
+        <w:r>
+          <w:t xml:space="preserve"> </w:t>
+        </w:r>
+        <w:proofErr w:type="spellStart"/>
+        <w:r>
+          <w:t>heal</w:t>
+        </w:r>
+        <w:proofErr w:type="spellEnd"/>
+        <w:r>
+          <w:t xml:space="preserve"> </w:t>
+        </w:r>
+        <w:proofErr w:type="spellStart"/>
+        <w:r>
+          <w:t>the</w:t>
+        </w:r>
+        <w:proofErr w:type="spellEnd"/>
+        <w:r>
+          <w:t xml:space="preserve"> </w:t>
+        </w:r>
+        <w:proofErr w:type="spellStart"/>
+        <w:r>
+          <w:t>injured</w:t>
+        </w:r>
+        <w:proofErr w:type="spellEnd"/>
+        <w:r>
+          <w:t xml:space="preserve">. </w:t>
+        </w:r>
+        <w:proofErr w:type="spellStart"/>
+        <w:r>
+          <w:t>However</w:t>
+        </w:r>
+        <w:proofErr w:type="spellEnd"/>
+        <w:r>
+          <w:t xml:space="preserve"> </w:t>
+        </w:r>
+        <w:proofErr w:type="spellStart"/>
+        <w:r>
+          <w:t>anyone</w:t>
+        </w:r>
+        <w:proofErr w:type="spellEnd"/>
+        <w:r>
+          <w:t xml:space="preserve"> </w:t>
+        </w:r>
+        <w:proofErr w:type="spellStart"/>
+        <w:r>
+          <w:t>who</w:t>
+        </w:r>
+        <w:proofErr w:type="spellEnd"/>
+        <w:r>
+          <w:t xml:space="preserve"> </w:t>
+        </w:r>
+        <w:proofErr w:type="spellStart"/>
+        <w:r>
+          <w:t>watched</w:t>
+        </w:r>
+        <w:proofErr w:type="spellEnd"/>
+        <w:r>
+          <w:t xml:space="preserve"> </w:t>
+        </w:r>
+        <w:proofErr w:type="spellStart"/>
+        <w:r>
+          <w:t>the</w:t>
+        </w:r>
+        <w:proofErr w:type="spellEnd"/>
+        <w:r>
+          <w:t xml:space="preserve"> </w:t>
+        </w:r>
+        <w:proofErr w:type="spellStart"/>
+        <w:r>
+          <w:t>contemporary</w:t>
+        </w:r>
+        <w:proofErr w:type="spellEnd"/>
+        <w:r>
+          <w:t xml:space="preserve"> </w:t>
+        </w:r>
+        <w:proofErr w:type="spellStart"/>
+        <w:r>
+          <w:t>dance</w:t>
+        </w:r>
+        <w:proofErr w:type="spellEnd"/>
+        <w:r>
+          <w:t xml:space="preserve"> was </w:t>
+        </w:r>
+        <w:proofErr w:type="spellStart"/>
+        <w:r>
+          <w:t>pulled</w:t>
+        </w:r>
+        <w:proofErr w:type="spellEnd"/>
+        <w:r>
+          <w:t xml:space="preserve"> in a </w:t>
+        </w:r>
+        <w:proofErr w:type="spellStart"/>
+        <w:r>
+          <w:t>endless</w:t>
+        </w:r>
+        <w:proofErr w:type="spellEnd"/>
+        <w:r>
+          <w:t xml:space="preserve"> </w:t>
+        </w:r>
+        <w:proofErr w:type="spellStart"/>
+        <w:r>
+          <w:t>sleep</w:t>
         </w:r>
       </w:ins>
+      <w:proofErr w:type="spellEnd"/>
       <w:ins w:id="39" w:author="Ng" w:date="2016-03-11T13:57:00Z">
         <w:r>
-          <w:t xml:space="preserve">. This was a particularly useful skill, as Dumbledore </w:t>
+          <w:t xml:space="preserve">. This was a </w:t>
+        </w:r>
+        <w:proofErr w:type="spellStart"/>
+        <w:r>
+          <w:t>particularly</w:t>
+        </w:r>
+        <w:proofErr w:type="spellEnd"/>
+        <w:r>
+          <w:t xml:space="preserve"> </w:t>
+        </w:r>
+        <w:proofErr w:type="spellStart"/>
+        <w:r>
+          <w:t>useful</w:t>
+        </w:r>
+        <w:proofErr w:type="spellEnd"/>
+        <w:r>
+          <w:t xml:space="preserve"> </w:t>
+        </w:r>
+        <w:proofErr w:type="spellStart"/>
+        <w:r>
+          <w:t>skill</w:t>
+        </w:r>
+        <w:proofErr w:type="spellEnd"/>
+        <w:r>
+          <w:t xml:space="preserve">, </w:t>
+        </w:r>
+        <w:proofErr w:type="spellStart"/>
+        <w:r>
+          <w:t>as</w:t>
+        </w:r>
+        <w:proofErr w:type="spellEnd"/>
+        <w:r>
+          <w:t xml:space="preserve"> </w:t>
+        </w:r>
+        <w:proofErr w:type="spellStart"/>
+        <w:r>
+          <w:t>Dumbledore</w:t>
+        </w:r>
+        <w:proofErr w:type="spellEnd"/>
+        <w:r>
+          <w:t xml:space="preserve"> </w:t>
         </w:r>
       </w:ins>
       <w:ins w:id="40" w:author="Ng" w:date="2016-03-11T13:58:00Z">
         <w:r>
-          <w:t xml:space="preserve">was a budding artist and </w:t>
+          <w:t xml:space="preserve">was a </w:t>
+        </w:r>
+        <w:proofErr w:type="spellStart"/>
+        <w:r>
+          <w:t>budding</w:t>
+        </w:r>
+        <w:proofErr w:type="spellEnd"/>
+        <w:r>
+          <w:t xml:space="preserve"> </w:t>
+        </w:r>
+        <w:proofErr w:type="spellStart"/>
+        <w:r>
+          <w:t>artist</w:t>
+        </w:r>
+        <w:proofErr w:type="spellEnd"/>
+        <w:r>
+          <w:t xml:space="preserve"> </w:t>
+        </w:r>
+        <w:proofErr w:type="spellStart"/>
+        <w:r>
+          <w:t>and</w:t>
+        </w:r>
+        <w:proofErr w:type="spellEnd"/>
+        <w:r>
+          <w:t xml:space="preserve"> </w:t>
         </w:r>
       </w:ins>
+      <w:proofErr w:type="spellStart"/>
       <w:ins w:id="41" w:author="Ng" w:date="2016-03-11T13:57:00Z">
         <w:r>
-          <w:t>loved to draw on the faces of anyone trapped in the sleep</w:t>
+          <w:t>loved</w:t>
+        </w:r>
+        <w:proofErr w:type="spellEnd"/>
+        <w:r>
+          <w:t xml:space="preserve"> </w:t>
+        </w:r>
+        <w:proofErr w:type="spellStart"/>
+        <w:r>
+          <w:t>to</w:t>
+        </w:r>
+        <w:proofErr w:type="spellEnd"/>
+        <w:r>
+          <w:t xml:space="preserve"> </w:t>
+        </w:r>
+        <w:proofErr w:type="spellStart"/>
+        <w:r>
+          <w:t>draw</w:t>
+        </w:r>
+        <w:proofErr w:type="spellEnd"/>
+        <w:r>
+          <w:t xml:space="preserve"> on </w:t>
+        </w:r>
+        <w:proofErr w:type="spellStart"/>
+        <w:r>
+          <w:t>the</w:t>
+        </w:r>
+        <w:proofErr w:type="spellEnd"/>
+        <w:r>
+          <w:t xml:space="preserve"> </w:t>
+        </w:r>
+        <w:proofErr w:type="spellStart"/>
+        <w:r>
+          <w:t>faces</w:t>
+        </w:r>
+        <w:proofErr w:type="spellEnd"/>
+        <w:r>
+          <w:t xml:space="preserve"> </w:t>
+        </w:r>
+        <w:proofErr w:type="spellStart"/>
+        <w:r>
+          <w:t>of</w:t>
+        </w:r>
+        <w:proofErr w:type="spellEnd"/>
+        <w:r>
+          <w:t xml:space="preserve"> </w:t>
+        </w:r>
+        <w:proofErr w:type="spellStart"/>
+        <w:r>
+          <w:t>anyone</w:t>
+        </w:r>
+        <w:proofErr w:type="spellEnd"/>
+        <w:r>
+          <w:t xml:space="preserve"> </w:t>
+        </w:r>
+        <w:proofErr w:type="spellStart"/>
+        <w:r>
+          <w:t>trapped</w:t>
+        </w:r>
+        <w:proofErr w:type="spellEnd"/>
+        <w:r>
+          <w:t xml:space="preserve"> in </w:t>
+        </w:r>
+        <w:proofErr w:type="spellStart"/>
+        <w:r>
+          <w:t>the</w:t>
+        </w:r>
+        <w:proofErr w:type="spellEnd"/>
+        <w:r>
+          <w:t xml:space="preserve"> </w:t>
+        </w:r>
+        <w:proofErr w:type="spellStart"/>
+        <w:r>
+          <w:t>sleep</w:t>
         </w:r>
       </w:ins>
+      <w:proofErr w:type="spellEnd"/>
       <w:ins w:id="42" w:author="Ng" w:date="2016-03-11T13:58:00Z">
         <w:r>
           <w:t xml:space="preserve">. </w:t>
@@ -307,31 +926,727 @@
       </w:ins>
       <w:ins w:id="43" w:author="Loni" w:date="2016-03-11T14:01:00Z">
         <w:r>
-          <w:t xml:space="preserve"> However once he perfected his art, he wanted tob e a free hawk, and left the girl to wonder the world. He arrived in the pokemon world , where he meet Ash</w:t>
+          <w:t xml:space="preserve"> </w:t>
+        </w:r>
+        <w:proofErr w:type="spellStart"/>
+        <w:r>
+          <w:t>However</w:t>
+        </w:r>
+        <w:proofErr w:type="spellEnd"/>
+        <w:r>
+          <w:t xml:space="preserve"> </w:t>
+        </w:r>
+        <w:proofErr w:type="spellStart"/>
+        <w:r>
+          <w:t>once</w:t>
+        </w:r>
+        <w:proofErr w:type="spellEnd"/>
+        <w:r>
+          <w:t xml:space="preserve"> he </w:t>
+        </w:r>
+        <w:proofErr w:type="spellStart"/>
+        <w:r>
+          <w:t>perfected</w:t>
+        </w:r>
+        <w:proofErr w:type="spellEnd"/>
+        <w:r>
+          <w:t xml:space="preserve"> </w:t>
+        </w:r>
+        <w:proofErr w:type="spellStart"/>
+        <w:r>
+          <w:t>his</w:t>
+        </w:r>
+        <w:proofErr w:type="spellEnd"/>
+        <w:r>
+          <w:t xml:space="preserve"> </w:t>
+        </w:r>
+        <w:proofErr w:type="spellStart"/>
+        <w:r>
+          <w:t>art</w:t>
+        </w:r>
+        <w:proofErr w:type="spellEnd"/>
+        <w:r>
+          <w:t xml:space="preserve">, he </w:t>
+        </w:r>
+        <w:proofErr w:type="spellStart"/>
+        <w:r>
+          <w:t>wanted</w:t>
+        </w:r>
+        <w:proofErr w:type="spellEnd"/>
+        <w:r>
+          <w:t xml:space="preserve"> tob e a </w:t>
+        </w:r>
+        <w:proofErr w:type="spellStart"/>
+        <w:r>
+          <w:t>free</w:t>
+        </w:r>
+        <w:proofErr w:type="spellEnd"/>
+        <w:r>
+          <w:t xml:space="preserve"> </w:t>
+        </w:r>
+        <w:proofErr w:type="spellStart"/>
+        <w:r>
+          <w:t>hawk</w:t>
+        </w:r>
+        <w:proofErr w:type="spellEnd"/>
+        <w:r>
+          <w:t xml:space="preserve">, </w:t>
+        </w:r>
+        <w:proofErr w:type="spellStart"/>
+        <w:r>
+          <w:t>and</w:t>
+        </w:r>
+        <w:proofErr w:type="spellEnd"/>
+        <w:r>
+          <w:t xml:space="preserve"> </w:t>
+        </w:r>
+        <w:proofErr w:type="spellStart"/>
+        <w:r>
+          <w:t>left</w:t>
+        </w:r>
+        <w:proofErr w:type="spellEnd"/>
+        <w:r>
+          <w:t xml:space="preserve"> </w:t>
+        </w:r>
+        <w:proofErr w:type="spellStart"/>
+        <w:r>
+          <w:t>the</w:t>
+        </w:r>
+        <w:proofErr w:type="spellEnd"/>
+        <w:r>
+          <w:t xml:space="preserve"> </w:t>
+        </w:r>
+        <w:proofErr w:type="spellStart"/>
+        <w:r>
+          <w:t>girl</w:t>
+        </w:r>
+        <w:proofErr w:type="spellEnd"/>
+        <w:r>
+          <w:t xml:space="preserve"> </w:t>
+        </w:r>
+        <w:proofErr w:type="spellStart"/>
+        <w:r>
+          <w:t>to</w:t>
+        </w:r>
+        <w:proofErr w:type="spellEnd"/>
+        <w:r>
+          <w:t xml:space="preserve"> </w:t>
+        </w:r>
+        <w:proofErr w:type="spellStart"/>
+        <w:r>
+          <w:t>wonder</w:t>
+        </w:r>
+        <w:proofErr w:type="spellEnd"/>
+        <w:r>
+          <w:t xml:space="preserve"> </w:t>
+        </w:r>
+        <w:proofErr w:type="spellStart"/>
+        <w:r>
+          <w:t>the</w:t>
+        </w:r>
+        <w:proofErr w:type="spellEnd"/>
+        <w:r>
+          <w:t xml:space="preserve"> </w:t>
+        </w:r>
+        <w:proofErr w:type="spellStart"/>
+        <w:r>
+          <w:t>world</w:t>
+        </w:r>
+        <w:proofErr w:type="spellEnd"/>
+        <w:r>
+          <w:t xml:space="preserve">. He </w:t>
+        </w:r>
+        <w:proofErr w:type="spellStart"/>
+        <w:r>
+          <w:t>arrived</w:t>
+        </w:r>
+        <w:proofErr w:type="spellEnd"/>
+        <w:r>
+          <w:t xml:space="preserve"> in </w:t>
+        </w:r>
+        <w:proofErr w:type="spellStart"/>
+        <w:r>
+          <w:t>the</w:t>
+        </w:r>
+        <w:proofErr w:type="spellEnd"/>
+        <w:r>
+          <w:t xml:space="preserve"> </w:t>
+        </w:r>
+        <w:proofErr w:type="spellStart"/>
+        <w:r>
+          <w:t>pokemon</w:t>
+        </w:r>
+        <w:proofErr w:type="spellEnd"/>
+        <w:r>
+          <w:t xml:space="preserve"> </w:t>
+        </w:r>
+        <w:proofErr w:type="spellStart"/>
+        <w:proofErr w:type="gramStart"/>
+        <w:r>
+          <w:t>world</w:t>
+        </w:r>
+        <w:proofErr w:type="spellEnd"/>
+        <w:r>
+          <w:t xml:space="preserve"> ,</w:t>
+        </w:r>
+        <w:proofErr w:type="gramEnd"/>
+        <w:r>
+          <w:t xml:space="preserve"> </w:t>
+        </w:r>
+        <w:proofErr w:type="spellStart"/>
+        <w:r>
+          <w:t>where</w:t>
+        </w:r>
+        <w:proofErr w:type="spellEnd"/>
+        <w:r>
+          <w:t xml:space="preserve"> he </w:t>
+        </w:r>
+        <w:proofErr w:type="spellStart"/>
+        <w:r>
+          <w:t>meet</w:t>
+        </w:r>
+        <w:proofErr w:type="spellEnd"/>
+        <w:r>
+          <w:t xml:space="preserve"> Ash</w:t>
         </w:r>
       </w:ins>
-      <w:bookmarkStart w:id="44" w:name="_GoBack"/>
-      <w:bookmarkEnd w:id="44"/>
-      <w:ins w:id="45" w:author="Ng" w:date="2016-03-11T14:10:00Z">
-        <w:r>
-          <w:t>. Ash wanted to catch Dumbledore in a pokeball, but didn</w:t>
-        </w:r>
-        <w:r>
-          <w:t>’</w:t>
-        </w:r>
-        <w:r>
-          <w:t>t anticipate his awesomeness. Riled by this act, Dumbledore instead decided to catch Ash in his own pokeball, setting him on course to catch all the poketrainers in the world!</w:t>
+      <w:ins w:id="44" w:author="Ng" w:date="2016-03-11T14:10:00Z">
+        <w:r>
+          <w:t xml:space="preserve">. Ash </w:t>
+        </w:r>
+        <w:proofErr w:type="spellStart"/>
+        <w:r>
+          <w:t>wanted</w:t>
+        </w:r>
+        <w:proofErr w:type="spellEnd"/>
+        <w:r>
+          <w:t xml:space="preserve"> </w:t>
+        </w:r>
+        <w:proofErr w:type="spellStart"/>
+        <w:r>
+          <w:t>to</w:t>
+        </w:r>
+        <w:proofErr w:type="spellEnd"/>
+        <w:r>
+          <w:t xml:space="preserve"> catch </w:t>
+        </w:r>
+        <w:proofErr w:type="spellStart"/>
+        <w:r>
+          <w:t>Dumbledore</w:t>
+        </w:r>
+        <w:proofErr w:type="spellEnd"/>
+        <w:r>
+          <w:t xml:space="preserve"> in a </w:t>
+        </w:r>
+        <w:proofErr w:type="spellStart"/>
+        <w:r>
+          <w:t>pokeball</w:t>
+        </w:r>
+        <w:proofErr w:type="spellEnd"/>
+        <w:r>
+          <w:t xml:space="preserve">, but </w:t>
+        </w:r>
+        <w:proofErr w:type="spellStart"/>
+        <w:r>
+          <w:t>didn’t</w:t>
+        </w:r>
+        <w:proofErr w:type="spellEnd"/>
+        <w:r>
+          <w:t xml:space="preserve"> </w:t>
+        </w:r>
+        <w:proofErr w:type="spellStart"/>
+        <w:r>
+          <w:t>anticipate</w:t>
+        </w:r>
+        <w:proofErr w:type="spellEnd"/>
+        <w:r>
+          <w:t xml:space="preserve"> </w:t>
+        </w:r>
+        <w:proofErr w:type="spellStart"/>
+        <w:r>
+          <w:t>his</w:t>
+        </w:r>
+        <w:proofErr w:type="spellEnd"/>
+        <w:r>
+          <w:t xml:space="preserve"> </w:t>
+        </w:r>
+        <w:proofErr w:type="spellStart"/>
+        <w:r>
+          <w:t>awesomeness</w:t>
+        </w:r>
+        <w:proofErr w:type="spellEnd"/>
+        <w:r>
+          <w:t xml:space="preserve">. </w:t>
+        </w:r>
+        <w:proofErr w:type="spellStart"/>
+        <w:r>
+          <w:t>Riled</w:t>
+        </w:r>
+        <w:proofErr w:type="spellEnd"/>
+        <w:r>
+          <w:t xml:space="preserve"> </w:t>
+        </w:r>
+        <w:proofErr w:type="spellStart"/>
+        <w:r>
+          <w:t>by</w:t>
+        </w:r>
+        <w:proofErr w:type="spellEnd"/>
+        <w:r>
+          <w:t xml:space="preserve"> </w:t>
+        </w:r>
+        <w:proofErr w:type="spellStart"/>
+        <w:r>
+          <w:t>this</w:t>
+        </w:r>
+        <w:proofErr w:type="spellEnd"/>
+        <w:r>
+          <w:t xml:space="preserve"> </w:t>
+        </w:r>
+        <w:proofErr w:type="spellStart"/>
+        <w:r>
+          <w:t>act</w:t>
+        </w:r>
+        <w:proofErr w:type="spellEnd"/>
+        <w:r>
+          <w:t xml:space="preserve">, </w:t>
+        </w:r>
+        <w:proofErr w:type="spellStart"/>
+        <w:r>
+          <w:t>Dumbledore</w:t>
+        </w:r>
+        <w:proofErr w:type="spellEnd"/>
+        <w:r>
+          <w:t xml:space="preserve"> </w:t>
+        </w:r>
+        <w:proofErr w:type="spellStart"/>
+        <w:r>
+          <w:t>instead</w:t>
+        </w:r>
+        <w:proofErr w:type="spellEnd"/>
+        <w:r>
+          <w:t xml:space="preserve"> </w:t>
+        </w:r>
+        <w:proofErr w:type="spellStart"/>
+        <w:r>
+          <w:t>decided</w:t>
+        </w:r>
+        <w:proofErr w:type="spellEnd"/>
+        <w:r>
+          <w:t xml:space="preserve"> </w:t>
+        </w:r>
+        <w:proofErr w:type="spellStart"/>
+        <w:r>
+          <w:t>to</w:t>
+        </w:r>
+        <w:proofErr w:type="spellEnd"/>
+        <w:r>
+          <w:t xml:space="preserve"> catch Ash in </w:t>
+        </w:r>
+        <w:proofErr w:type="spellStart"/>
+        <w:r>
+          <w:t>his</w:t>
+        </w:r>
+        <w:proofErr w:type="spellEnd"/>
+        <w:r>
+          <w:t xml:space="preserve"> </w:t>
+        </w:r>
+        <w:proofErr w:type="spellStart"/>
+        <w:r>
+          <w:t>own</w:t>
+        </w:r>
+        <w:proofErr w:type="spellEnd"/>
+        <w:r>
+          <w:t xml:space="preserve"> </w:t>
+        </w:r>
+        <w:proofErr w:type="spellStart"/>
+        <w:r>
+          <w:t>pokeball</w:t>
+        </w:r>
+        <w:proofErr w:type="spellEnd"/>
+        <w:r>
+          <w:t xml:space="preserve">, </w:t>
+        </w:r>
+        <w:proofErr w:type="spellStart"/>
+        <w:r>
+          <w:t>setting</w:t>
+        </w:r>
+        <w:proofErr w:type="spellEnd"/>
+        <w:r>
+          <w:t xml:space="preserve"> </w:t>
+        </w:r>
+        <w:proofErr w:type="spellStart"/>
+        <w:r>
+          <w:t>him</w:t>
+        </w:r>
+        <w:proofErr w:type="spellEnd"/>
+        <w:r>
+          <w:t xml:space="preserve"> on </w:t>
+        </w:r>
+        <w:proofErr w:type="spellStart"/>
+        <w:r>
+          <w:t>course</w:t>
+        </w:r>
+        <w:proofErr w:type="spellEnd"/>
+        <w:r>
+          <w:t xml:space="preserve"> </w:t>
+        </w:r>
+        <w:proofErr w:type="spellStart"/>
+        <w:r>
+          <w:t>to</w:t>
+        </w:r>
+        <w:proofErr w:type="spellEnd"/>
+        <w:r>
+          <w:t xml:space="preserve"> catch all </w:t>
+        </w:r>
+        <w:proofErr w:type="spellStart"/>
+        <w:r>
+          <w:t>the</w:t>
+        </w:r>
+        <w:proofErr w:type="spellEnd"/>
+        <w:r>
+          <w:t xml:space="preserve"> </w:t>
+        </w:r>
+        <w:proofErr w:type="spellStart"/>
+        <w:r>
+          <w:t>poketrainers</w:t>
+        </w:r>
+        <w:proofErr w:type="spellEnd"/>
+        <w:r>
+          <w:t xml:space="preserve"> in </w:t>
+        </w:r>
+        <w:proofErr w:type="spellStart"/>
+        <w:r>
+          <w:t>the</w:t>
+        </w:r>
+        <w:proofErr w:type="spellEnd"/>
+        <w:r>
+          <w:t xml:space="preserve"> </w:t>
+        </w:r>
+        <w:proofErr w:type="spellStart"/>
+        <w:r>
+          <w:t>world</w:t>
+        </w:r>
+        <w:proofErr w:type="spellEnd"/>
+        <w:r>
+          <w:t>!</w:t>
         </w:r>
       </w:ins>
+      <w:ins w:id="45" w:author="Loni" w:date="2016-03-11T14:12:00Z">
+        <w:r>
+          <w:t xml:space="preserve"> </w:t>
+        </w:r>
+        <w:proofErr w:type="spellStart"/>
+        <w:r>
+          <w:t>And</w:t>
+        </w:r>
+        <w:proofErr w:type="spellEnd"/>
+        <w:r>
+          <w:t xml:space="preserve"> </w:t>
+        </w:r>
+        <w:proofErr w:type="spellStart"/>
+        <w:r>
+          <w:t>now</w:t>
+        </w:r>
+        <w:proofErr w:type="spellEnd"/>
+        <w:r>
+          <w:t xml:space="preserve"> </w:t>
+        </w:r>
+        <w:proofErr w:type="spellStart"/>
+        <w:r>
+          <w:t>the</w:t>
+        </w:r>
+        <w:proofErr w:type="spellEnd"/>
+        <w:r>
+          <w:t xml:space="preserve"> </w:t>
+        </w:r>
+        <w:proofErr w:type="spellStart"/>
+        <w:r>
+          <w:t>story</w:t>
+        </w:r>
+        <w:proofErr w:type="spellEnd"/>
+        <w:r>
+          <w:t xml:space="preserve"> </w:t>
+        </w:r>
+        <w:proofErr w:type="spellStart"/>
+        <w:r>
+          <w:t>began</w:t>
+        </w:r>
+        <w:proofErr w:type="spellEnd"/>
+        <w:r>
+          <w:t xml:space="preserve">, </w:t>
+        </w:r>
+        <w:proofErr w:type="spellStart"/>
+        <w:r>
+          <w:t>the</w:t>
+        </w:r>
+        <w:proofErr w:type="spellEnd"/>
+        <w:r>
+          <w:t xml:space="preserve"> </w:t>
+        </w:r>
+        <w:proofErr w:type="spellStart"/>
+        <w:r>
+          <w:t>awesome</w:t>
+        </w:r>
+        <w:proofErr w:type="spellEnd"/>
+        <w:r>
+          <w:t xml:space="preserve"> </w:t>
+        </w:r>
+        <w:proofErr w:type="spellStart"/>
+        <w:r>
+          <w:t>story</w:t>
+        </w:r>
+        <w:proofErr w:type="spellEnd"/>
+        <w:r>
+          <w:t xml:space="preserve"> </w:t>
+        </w:r>
+        <w:proofErr w:type="spellStart"/>
+        <w:r>
+          <w:t>of</w:t>
+        </w:r>
+        <w:proofErr w:type="spellEnd"/>
+        <w:r>
+          <w:t xml:space="preserve"> </w:t>
+        </w:r>
+        <w:proofErr w:type="spellStart"/>
+        <w:r>
+          <w:t>Dumbledore</w:t>
+        </w:r>
+        <w:proofErr w:type="spellEnd"/>
+        <w:r>
+          <w:t xml:space="preserve">, </w:t>
+        </w:r>
+        <w:proofErr w:type="spellStart"/>
+        <w:r>
+          <w:t>the</w:t>
+        </w:r>
+        <w:proofErr w:type="spellEnd"/>
+        <w:r>
+          <w:t xml:space="preserve"> </w:t>
+        </w:r>
+        <w:proofErr w:type="spellStart"/>
+        <w:r>
+          <w:t>hawk</w:t>
+        </w:r>
+        <w:proofErr w:type="spellEnd"/>
+        <w:r>
+          <w:t xml:space="preserve"> </w:t>
+        </w:r>
+        <w:proofErr w:type="spellStart"/>
+        <w:r>
+          <w:t>trying</w:t>
+        </w:r>
+        <w:proofErr w:type="spellEnd"/>
+        <w:r>
+          <w:t xml:space="preserve"> </w:t>
+        </w:r>
+        <w:proofErr w:type="spellStart"/>
+        <w:r>
+          <w:t>to</w:t>
+        </w:r>
+        <w:proofErr w:type="spellEnd"/>
+        <w:r>
+          <w:t xml:space="preserve"> </w:t>
+        </w:r>
+        <w:proofErr w:type="spellStart"/>
+        <w:r>
+          <w:t>become</w:t>
+        </w:r>
+        <w:proofErr w:type="spellEnd"/>
+        <w:r>
+          <w:t xml:space="preserve"> </w:t>
+        </w:r>
+        <w:proofErr w:type="spellStart"/>
+        <w:r>
+          <w:t>the</w:t>
+        </w:r>
+        <w:proofErr w:type="spellEnd"/>
+        <w:r>
+          <w:t xml:space="preserve"> </w:t>
+        </w:r>
+        <w:proofErr w:type="spellStart"/>
+        <w:r>
+          <w:t>best</w:t>
+        </w:r>
+        <w:proofErr w:type="spellEnd"/>
+        <w:r>
+          <w:t xml:space="preserve"> </w:t>
+        </w:r>
+        <w:proofErr w:type="spellStart"/>
+        <w:r>
+          <w:t>pokemaster</w:t>
+        </w:r>
+        <w:proofErr w:type="spellEnd"/>
+        <w:r>
+          <w:t xml:space="preserve"> </w:t>
+        </w:r>
+      </w:ins>
+      <w:ins w:id="46" w:author="Loni" w:date="2016-03-11T14:13:00Z">
+        <w:r>
+          <w:t>oft he</w:t>
+        </w:r>
+      </w:ins>
+      <w:ins w:id="47" w:author="Loni" w:date="2016-03-11T14:12:00Z">
+        <w:r>
+          <w:t xml:space="preserve"> </w:t>
+        </w:r>
+      </w:ins>
+      <w:proofErr w:type="spellStart"/>
+      <w:ins w:id="48" w:author="Loni" w:date="2016-03-11T14:13:00Z">
+        <w:r>
+          <w:t>world</w:t>
+        </w:r>
+        <w:proofErr w:type="spellEnd"/>
+        <w:r>
+          <w:t xml:space="preserve">. </w:t>
+        </w:r>
+        <w:proofErr w:type="spellStart"/>
+        <w:r>
+          <w:t>However</w:t>
+        </w:r>
+        <w:proofErr w:type="spellEnd"/>
+        <w:r>
+          <w:t xml:space="preserve"> he </w:t>
+        </w:r>
+        <w:proofErr w:type="spellStart"/>
+        <w:r>
+          <w:t>had</w:t>
+        </w:r>
+        <w:proofErr w:type="spellEnd"/>
+        <w:r>
+          <w:t xml:space="preserve"> a </w:t>
+        </w:r>
+        <w:proofErr w:type="spellStart"/>
+        <w:r>
+          <w:t>big</w:t>
+        </w:r>
+        <w:proofErr w:type="spellEnd"/>
+        <w:r>
+          <w:t xml:space="preserve"> </w:t>
+        </w:r>
+        <w:proofErr w:type="spellStart"/>
+        <w:r>
+          <w:t>rivalvry</w:t>
+        </w:r>
+        <w:proofErr w:type="spellEnd"/>
+        <w:r>
+          <w:t xml:space="preserve">. </w:t>
+        </w:r>
+        <w:proofErr w:type="spellStart"/>
+        <w:r>
+          <w:t>There</w:t>
+        </w:r>
+        <w:proofErr w:type="spellEnd"/>
+        <w:r>
+          <w:t xml:space="preserve"> was </w:t>
+        </w:r>
+        <w:proofErr w:type="spellStart"/>
+        <w:r>
+          <w:t>another</w:t>
+        </w:r>
+        <w:proofErr w:type="spellEnd"/>
+        <w:r>
+          <w:t xml:space="preserve"> </w:t>
+        </w:r>
+        <w:proofErr w:type="spellStart"/>
+        <w:r>
+          <w:t>pokemon</w:t>
+        </w:r>
+        <w:proofErr w:type="spellEnd"/>
+        <w:r>
+          <w:t xml:space="preserve"> </w:t>
+        </w:r>
+        <w:proofErr w:type="spellStart"/>
+        <w:r>
+          <w:t>setting</w:t>
+        </w:r>
+        <w:proofErr w:type="spellEnd"/>
+        <w:r>
+          <w:t xml:space="preserve"> </w:t>
+        </w:r>
+        <w:proofErr w:type="spellStart"/>
+        <w:r>
+          <w:t>people</w:t>
+        </w:r>
+        <w:proofErr w:type="spellEnd"/>
+        <w:r>
+          <w:t xml:space="preserve"> </w:t>
+        </w:r>
+        <w:proofErr w:type="spellStart"/>
+        <w:r>
+          <w:t>to</w:t>
+        </w:r>
+        <w:proofErr w:type="spellEnd"/>
+        <w:r>
+          <w:t xml:space="preserve"> </w:t>
+        </w:r>
+        <w:proofErr w:type="spellStart"/>
+        <w:r>
+          <w:t>sleep</w:t>
+        </w:r>
+        <w:proofErr w:type="spellEnd"/>
+        <w:r>
+          <w:t xml:space="preserve"> </w:t>
+        </w:r>
+        <w:proofErr w:type="spellStart"/>
+        <w:r>
+          <w:t>and</w:t>
+        </w:r>
+        <w:proofErr w:type="spellEnd"/>
+        <w:r>
+          <w:t xml:space="preserve"> </w:t>
+        </w:r>
+        <w:proofErr w:type="spellStart"/>
+        <w:r>
+          <w:t>writing</w:t>
+        </w:r>
+        <w:proofErr w:type="spellEnd"/>
+        <w:r>
+          <w:t xml:space="preserve"> on </w:t>
+        </w:r>
+        <w:proofErr w:type="spellStart"/>
+        <w:r>
+          <w:t>their</w:t>
+        </w:r>
+        <w:proofErr w:type="spellEnd"/>
+        <w:r>
+          <w:t xml:space="preserve"> </w:t>
+        </w:r>
+        <w:proofErr w:type="spellStart"/>
+        <w:r>
+          <w:t>faces</w:t>
+        </w:r>
+        <w:proofErr w:type="spellEnd"/>
+        <w:r>
+          <w:t xml:space="preserve">, so </w:t>
+        </w:r>
+        <w:proofErr w:type="spellStart"/>
+        <w:r>
+          <w:t>there</w:t>
+        </w:r>
+        <w:proofErr w:type="spellEnd"/>
+        <w:r>
+          <w:t xml:space="preserve"> </w:t>
+        </w:r>
+        <w:proofErr w:type="spellStart"/>
+        <w:r>
+          <w:t>fore</w:t>
+        </w:r>
+        <w:proofErr w:type="spellEnd"/>
+        <w:r>
+          <w:t xml:space="preserve"> Dumbledore</w:t>
+        </w:r>
+      </w:ins>
+      <w:bookmarkStart w:id="49" w:name="_GoBack"/>
+      <w:bookmarkEnd w:id="49"/>
     </w:p>
     <w:p>
       <w:pPr>
         <w:spacing w:after="0" w:line="360" w:lineRule="auto"/>
         <w:ind w:left="360"/>
         <w:rPr>
-          <w:ins w:id="46" w:author="Loni" w:date="2016-03-11T13:21:00Z"/>
+          <w:ins w:id="50" w:author="Loni" w:date="2016-03-11T13:21:00Z"/>
         </w:rPr>
-        <w:pPrChange w:id="47" w:author="Ng" w:date="2016-03-11T11:02:00Z">
+        <w:pPrChange w:id="51" w:author="Ng" w:date="2016-03-11T11:02:00Z">
           <w:pPr>
             <w:ind w:left="360"/>
           </w:pPr>
@@ -342,15 +1657,63 @@
       <w:pPr>
         <w:spacing w:after="0" w:line="360" w:lineRule="auto"/>
         <w:ind w:left="360"/>
-        <w:pPrChange w:id="48" w:author="Ng" w:date="2016-03-11T11:02:00Z">
+        <w:pPrChange w:id="52" w:author="Ng" w:date="2016-03-11T11:02:00Z">
           <w:pPr>
             <w:ind w:left="360"/>
           </w:pPr>
         </w:pPrChange>
       </w:pPr>
-      <w:ins w:id="49" w:author="Loni" w:date="2016-03-11T13:22:00Z">
-        <w:r>
-          <w:t>Pink sticky change..pinnk” get the party STAAAARTEEEED”</w:t>
+      <w:ins w:id="53" w:author="Loni" w:date="2016-03-11T13:22:00Z">
+        <w:r>
+          <w:t xml:space="preserve">Pink </w:t>
+        </w:r>
+        <w:proofErr w:type="spellStart"/>
+        <w:r>
+          <w:t>sticky</w:t>
+        </w:r>
+        <w:proofErr w:type="spellEnd"/>
+        <w:r>
+          <w:t xml:space="preserve"> </w:t>
+        </w:r>
+        <w:proofErr w:type="spellStart"/>
+        <w:r>
+          <w:t>change</w:t>
+        </w:r>
+        <w:proofErr w:type="spellEnd"/>
+        <w:r>
+          <w:t>..</w:t>
+        </w:r>
+        <w:proofErr w:type="spellStart"/>
+        <w:r>
+          <w:t>pinnk</w:t>
+        </w:r>
+        <w:proofErr w:type="spellEnd"/>
+        <w:r>
+          <w:t xml:space="preserve">” </w:t>
+        </w:r>
+        <w:proofErr w:type="spellStart"/>
+        <w:r>
+          <w:t>get</w:t>
+        </w:r>
+        <w:proofErr w:type="spellEnd"/>
+        <w:r>
+          <w:t xml:space="preserve"> </w:t>
+        </w:r>
+        <w:proofErr w:type="spellStart"/>
+        <w:r>
+          <w:t>the</w:t>
+        </w:r>
+        <w:proofErr w:type="spellEnd"/>
+        <w:r>
+          <w:t xml:space="preserve"> </w:t>
+        </w:r>
+        <w:proofErr w:type="spellStart"/>
+        <w:r>
+          <w:t>party</w:t>
+        </w:r>
+        <w:proofErr w:type="spellEnd"/>
+        <w:r>
+          <w:t xml:space="preserve"> STAAAARTEEEED”</w:t>
         </w:r>
       </w:ins>
     </w:p>
@@ -365,44 +1728,206 @@
 </file>
 
 <file path=word/comments.xml><?xml version="1.0" encoding="utf-8"?>
-<w:comments xmlns:ve="http://schemas.openxmlformats.org/markup-compatibility/2006" xmlns:o="urn:schemas-microsoft-com:office:office" xmlns:r="http://schemas.openxmlformats.org/officeDocument/2006/relationships" xmlns:m="http://schemas.openxmlformats.org/officeDocument/2006/math" xmlns:v="urn:schemas-microsoft-com:vml" xmlns:wp="http://schemas.openxmlformats.org/drawingml/2006/wordprocessingDrawing" xmlns:w10="urn:schemas-microsoft-com:office:word" xmlns:w="http://schemas.openxmlformats.org/wordprocessingml/2006/main" xmlns:wne="http://schemas.microsoft.com/office/word/2006/wordml">
+<w:comments xmlns:wpc="http://schemas.microsoft.com/office/word/2010/wordprocessingCanvas" xmlns:mc="http://schemas.openxmlformats.org/markup-compatibility/2006" xmlns:o="urn:schemas-microsoft-com:office:office" xmlns:r="http://schemas.openxmlformats.org/officeDocument/2006/relationships" xmlns:m="http://schemas.openxmlformats.org/officeDocument/2006/math" xmlns:v="urn:schemas-microsoft-com:vml" xmlns:wp14="http://schemas.microsoft.com/office/word/2010/wordprocessingDrawing" xmlns:wp="http://schemas.openxmlformats.org/drawingml/2006/wordprocessingDrawing" xmlns:w10="urn:schemas-microsoft-com:office:word" xmlns:w="http://schemas.openxmlformats.org/wordprocessingml/2006/main" xmlns:w14="http://schemas.microsoft.com/office/word/2010/wordml" xmlns:wpg="http://schemas.microsoft.com/office/word/2010/wordprocessingGroup" xmlns:wpi="http://schemas.microsoft.com/office/word/2010/wordprocessingInk" xmlns:wne="http://schemas.microsoft.com/office/word/2006/wordml" xmlns:wps="http://schemas.microsoft.com/office/word/2010/wordprocessingShape" mc:Ignorable="w14 wp14">
   <w:comment w:id="5" w:author="Loni" w:date="2016-03-11T11:49:00Z" w:initials="L">
     <w:p>
       <w:pPr>
-        <w:pStyle w:val="CommentText"/>
+        <w:pStyle w:val="Kommentartext"/>
       </w:pPr>
       <w:r>
         <w:rPr>
-          <w:rStyle w:val="CommentReference"/>
+          <w:rStyle w:val="Kommentarzeichen"/>
         </w:rPr>
         <w:annotationRef/>
       </w:r>
       <w:r>
-        <w:t>I think Harry is still in Hogwarts, and can only communicate via Owls, lets see if we can get someone else like Dumbledore on it :D</w:t>
+        <w:t xml:space="preserve">I </w:t>
+      </w:r>
+      <w:proofErr w:type="spellStart"/>
+      <w:r>
+        <w:t>think</w:t>
+      </w:r>
+      <w:proofErr w:type="spellEnd"/>
+      <w:r>
+        <w:t xml:space="preserve"> Harry </w:t>
+      </w:r>
+      <w:proofErr w:type="spellStart"/>
+      <w:r>
+        <w:t>is</w:t>
+      </w:r>
+      <w:proofErr w:type="spellEnd"/>
+      <w:r>
+        <w:t xml:space="preserve"> still in </w:t>
+      </w:r>
+      <w:proofErr w:type="spellStart"/>
+      <w:r>
+        <w:t>Hogwarts</w:t>
+      </w:r>
+      <w:proofErr w:type="spellEnd"/>
+      <w:r>
+        <w:t xml:space="preserve">, </w:t>
+      </w:r>
+      <w:proofErr w:type="spellStart"/>
+      <w:r>
+        <w:t>and</w:t>
+      </w:r>
+      <w:proofErr w:type="spellEnd"/>
+      <w:r>
+        <w:t xml:space="preserve"> </w:t>
+      </w:r>
+      <w:proofErr w:type="spellStart"/>
+      <w:r>
+        <w:t>can</w:t>
+      </w:r>
+      <w:proofErr w:type="spellEnd"/>
+      <w:r>
+        <w:t xml:space="preserve"> </w:t>
+      </w:r>
+      <w:proofErr w:type="spellStart"/>
+      <w:r>
+        <w:t>only</w:t>
+      </w:r>
+      <w:proofErr w:type="spellEnd"/>
+      <w:r>
+        <w:t xml:space="preserve"> </w:t>
+      </w:r>
+      <w:proofErr w:type="spellStart"/>
+      <w:r>
+        <w:t>communicate</w:t>
+      </w:r>
+      <w:proofErr w:type="spellEnd"/>
+      <w:r>
+        <w:t xml:space="preserve"> via </w:t>
+      </w:r>
+      <w:proofErr w:type="spellStart"/>
+      <w:r>
+        <w:t>Owls</w:t>
+      </w:r>
+      <w:proofErr w:type="spellEnd"/>
+      <w:r>
+        <w:t xml:space="preserve">, </w:t>
+      </w:r>
+      <w:proofErr w:type="spellStart"/>
+      <w:r>
+        <w:t>lets</w:t>
+      </w:r>
+      <w:proofErr w:type="spellEnd"/>
+      <w:r>
+        <w:t xml:space="preserve"> </w:t>
+      </w:r>
+      <w:proofErr w:type="spellStart"/>
+      <w:r>
+        <w:t>see</w:t>
+      </w:r>
+      <w:proofErr w:type="spellEnd"/>
+      <w:r>
+        <w:t xml:space="preserve"> </w:t>
+      </w:r>
+      <w:proofErr w:type="spellStart"/>
+      <w:r>
+        <w:t>if</w:t>
+      </w:r>
+      <w:proofErr w:type="spellEnd"/>
+      <w:r>
+        <w:t xml:space="preserve"> </w:t>
+      </w:r>
+      <w:proofErr w:type="spellStart"/>
+      <w:r>
+        <w:t>we</w:t>
+      </w:r>
+      <w:proofErr w:type="spellEnd"/>
+      <w:r>
+        <w:t xml:space="preserve"> </w:t>
+      </w:r>
+      <w:proofErr w:type="spellStart"/>
+      <w:r>
+        <w:t>can</w:t>
+      </w:r>
+      <w:proofErr w:type="spellEnd"/>
+      <w:r>
+        <w:t xml:space="preserve"> </w:t>
+      </w:r>
+      <w:proofErr w:type="spellStart"/>
+      <w:r>
+        <w:t>get</w:t>
+      </w:r>
+      <w:proofErr w:type="spellEnd"/>
+      <w:r>
+        <w:t xml:space="preserve"> </w:t>
+      </w:r>
+      <w:proofErr w:type="spellStart"/>
+      <w:r>
+        <w:t>someone</w:t>
+      </w:r>
+      <w:proofErr w:type="spellEnd"/>
+      <w:r>
+        <w:t xml:space="preserve"> </w:t>
+      </w:r>
+      <w:proofErr w:type="spellStart"/>
+      <w:r>
+        <w:t>else</w:t>
+      </w:r>
+      <w:proofErr w:type="spellEnd"/>
+      <w:r>
+        <w:t xml:space="preserve"> like </w:t>
+      </w:r>
+      <w:proofErr w:type="spellStart"/>
+      <w:r>
+        <w:t>Dumbledore</w:t>
+      </w:r>
+      <w:proofErr w:type="spellEnd"/>
+      <w:r>
+        <w:t xml:space="preserve"> on </w:t>
+      </w:r>
+      <w:proofErr w:type="spellStart"/>
+      <w:r>
+        <w:t>it</w:t>
+      </w:r>
+      <w:proofErr w:type="spellEnd"/>
+      <w:r>
+        <w:t xml:space="preserve"> :D</w:t>
       </w:r>
     </w:p>
   </w:comment>
   <w:comment w:id="19" w:author="Ng" w:date="2016-03-11T11:03:00Z" w:initials="NN">
     <w:p>
       <w:pPr>
-        <w:pStyle w:val="CommentText"/>
+        <w:pStyle w:val="Kommentartext"/>
       </w:pPr>
       <w:r>
         <w:rPr>
-          <w:rStyle w:val="CommentReference"/>
+          <w:rStyle w:val="Kommentarzeichen"/>
         </w:rPr>
         <w:annotationRef/>
       </w:r>
-      <w:r>
-        <w:t>Blah blah blah</w:t>
-      </w:r>
+      <w:proofErr w:type="spellStart"/>
+      <w:r>
+        <w:t>Blah</w:t>
+      </w:r>
+      <w:proofErr w:type="spellEnd"/>
+      <w:r>
+        <w:t xml:space="preserve"> </w:t>
+      </w:r>
+      <w:proofErr w:type="spellStart"/>
+      <w:r>
+        <w:t>blah</w:t>
+      </w:r>
+      <w:proofErr w:type="spellEnd"/>
+      <w:r>
+        <w:t xml:space="preserve"> </w:t>
+      </w:r>
+      <w:proofErr w:type="spellStart"/>
+      <w:r>
+        <w:t>blah</w:t>
+      </w:r>
+      <w:proofErr w:type="spellEnd"/>
     </w:p>
   </w:comment>
 </w:comments>
 </file>
 
 <file path=word/endnotes.xml><?xml version="1.0" encoding="utf-8"?>
-<w:endnotes xmlns:ve="http://schemas.openxmlformats.org/markup-compatibility/2006" xmlns:o="urn:schemas-microsoft-com:office:office" xmlns:r="http://schemas.openxmlformats.org/officeDocument/2006/relationships" xmlns:m="http://schemas.openxmlformats.org/officeDocument/2006/math" xmlns:v="urn:schemas-microsoft-com:vml" xmlns:wp="http://schemas.openxmlformats.org/drawingml/2006/wordprocessingDrawing" xmlns:w10="urn:schemas-microsoft-com:office:word" xmlns:w="http://schemas.openxmlformats.org/wordprocessingml/2006/main" xmlns:wne="http://schemas.microsoft.com/office/word/2006/wordml">
+<w:endnotes xmlns:wpc="http://schemas.microsoft.com/office/word/2010/wordprocessingCanvas" xmlns:mc="http://schemas.openxmlformats.org/markup-compatibility/2006" xmlns:o="urn:schemas-microsoft-com:office:office" xmlns:r="http://schemas.openxmlformats.org/officeDocument/2006/relationships" xmlns:m="http://schemas.openxmlformats.org/officeDocument/2006/math" xmlns:v="urn:schemas-microsoft-com:vml" xmlns:wp14="http://schemas.microsoft.com/office/word/2010/wordprocessingDrawing" xmlns:wp="http://schemas.openxmlformats.org/drawingml/2006/wordprocessingDrawing" xmlns:w10="urn:schemas-microsoft-com:office:word" xmlns:w="http://schemas.openxmlformats.org/wordprocessingml/2006/main" xmlns:w14="http://schemas.microsoft.com/office/word/2010/wordml" xmlns:wpg="http://schemas.microsoft.com/office/word/2010/wordprocessingGroup" xmlns:wpi="http://schemas.microsoft.com/office/word/2010/wordprocessingInk" xmlns:wne="http://schemas.microsoft.com/office/word/2006/wordml" xmlns:wps="http://schemas.microsoft.com/office/word/2010/wordprocessingShape" mc:Ignorable="w14 wp14">
   <w:endnote w:type="separator" w:id="-1">
     <w:p>
       <w:pPr>
@@ -427,7 +1952,7 @@
 </file>
 
 <file path=word/footnotes.xml><?xml version="1.0" encoding="utf-8"?>
-<w:footnotes xmlns:ve="http://schemas.openxmlformats.org/markup-compatibility/2006" xmlns:o="urn:schemas-microsoft-com:office:office" xmlns:r="http://schemas.openxmlformats.org/officeDocument/2006/relationships" xmlns:m="http://schemas.openxmlformats.org/officeDocument/2006/math" xmlns:v="urn:schemas-microsoft-com:vml" xmlns:wp="http://schemas.openxmlformats.org/drawingml/2006/wordprocessingDrawing" xmlns:w10="urn:schemas-microsoft-com:office:word" xmlns:w="http://schemas.openxmlformats.org/wordprocessingml/2006/main" xmlns:wne="http://schemas.microsoft.com/office/word/2006/wordml">
+<w:footnotes xmlns:wpc="http://schemas.microsoft.com/office/word/2010/wordprocessingCanvas" xmlns:mc="http://schemas.openxmlformats.org/markup-compatibility/2006" xmlns:o="urn:schemas-microsoft-com:office:office" xmlns:r="http://schemas.openxmlformats.org/officeDocument/2006/relationships" xmlns:m="http://schemas.openxmlformats.org/officeDocument/2006/math" xmlns:v="urn:schemas-microsoft-com:vml" xmlns:wp14="http://schemas.microsoft.com/office/word/2010/wordprocessingDrawing" xmlns:wp="http://schemas.openxmlformats.org/drawingml/2006/wordprocessingDrawing" xmlns:w10="urn:schemas-microsoft-com:office:word" xmlns:w="http://schemas.openxmlformats.org/wordprocessingml/2006/main" xmlns:w14="http://schemas.microsoft.com/office/word/2010/wordml" xmlns:wpg="http://schemas.microsoft.com/office/word/2010/wordprocessingGroup" xmlns:wpi="http://schemas.microsoft.com/office/word/2010/wordprocessingInk" xmlns:wne="http://schemas.microsoft.com/office/word/2006/wordml" xmlns:wps="http://schemas.microsoft.com/office/word/2010/wordprocessingShape" mc:Ignorable="w14 wp14">
   <w:footnote w:type="separator" w:id="-1">
     <w:p>
       <w:pPr>
@@ -452,7 +1977,7 @@
 </file>
 
 <file path=word/numbering.xml><?xml version="1.0" encoding="utf-8"?>
-<w:numbering xmlns:ve="http://schemas.openxmlformats.org/markup-compatibility/2006" xmlns:o="urn:schemas-microsoft-com:office:office" xmlns:r="http://schemas.openxmlformats.org/officeDocument/2006/relationships" xmlns:m="http://schemas.openxmlformats.org/officeDocument/2006/math" xmlns:v="urn:schemas-microsoft-com:vml" xmlns:wp="http://schemas.openxmlformats.org/drawingml/2006/wordprocessingDrawing" xmlns:w10="urn:schemas-microsoft-com:office:word" xmlns:w="http://schemas.openxmlformats.org/wordprocessingml/2006/main" xmlns:wne="http://schemas.microsoft.com/office/word/2006/wordml">
+<w:numbering xmlns:wpc="http://schemas.microsoft.com/office/word/2010/wordprocessingCanvas" xmlns:mc="http://schemas.openxmlformats.org/markup-compatibility/2006" xmlns:o="urn:schemas-microsoft-com:office:office" xmlns:r="http://schemas.openxmlformats.org/officeDocument/2006/relationships" xmlns:m="http://schemas.openxmlformats.org/officeDocument/2006/math" xmlns:v="urn:schemas-microsoft-com:vml" xmlns:wp14="http://schemas.microsoft.com/office/word/2010/wordprocessingDrawing" xmlns:wp="http://schemas.openxmlformats.org/drawingml/2006/wordprocessingDrawing" xmlns:w10="urn:schemas-microsoft-com:office:word" xmlns:w="http://schemas.openxmlformats.org/wordprocessingml/2006/main" xmlns:w14="http://schemas.microsoft.com/office/word/2010/wordml" xmlns:wpg="http://schemas.microsoft.com/office/word/2010/wordprocessingGroup" xmlns:wpi="http://schemas.microsoft.com/office/word/2010/wordprocessingInk" xmlns:wne="http://schemas.microsoft.com/office/word/2006/wordml" xmlns:wps="http://schemas.microsoft.com/office/word/2010/wordprocessingShape" mc:Ignorable="w14 wp14">
   <w:abstractNum w:abstractNumId="0">
     <w:nsid w:val="2344299F"/>
     <w:multiLevelType w:val="hybridMultilevel"/>
@@ -727,7 +2252,7 @@
 </file>
 
 <file path=word/styles.xml><?xml version="1.0" encoding="utf-8"?>
-<w:styles xmlns:r="http://schemas.openxmlformats.org/officeDocument/2006/relationships" xmlns:w="http://schemas.openxmlformats.org/wordprocessingml/2006/main">
+<w:styles xmlns:mc="http://schemas.openxmlformats.org/markup-compatibility/2006" xmlns:r="http://schemas.openxmlformats.org/officeDocument/2006/relationships" xmlns:w="http://schemas.openxmlformats.org/wordprocessingml/2006/main" xmlns:w14="http://schemas.microsoft.com/office/word/2010/wordml" mc:Ignorable="w14">
   <w:docDefaults>
     <w:rPrDefault>
       <w:rPr>
@@ -882,23 +2407,22 @@
     <w:lsdException w:name="Bibliography" w:uiPriority="37"/>
     <w:lsdException w:name="TOC Heading" w:uiPriority="39" w:qFormat="1"/>
   </w:latentStyles>
-  <w:style w:type="paragraph" w:default="1" w:styleId="Normal">
+  <w:style w:type="paragraph" w:default="1" w:styleId="Standard">
     <w:name w:val="Normal"/>
     <w:qFormat/>
     <w:rsid w:val="0023139A"/>
   </w:style>
-  <w:style w:type="character" w:default="1" w:styleId="DefaultParagraphFont">
+  <w:style w:type="character" w:default="1" w:styleId="Absatz-Standardschriftart">
     <w:name w:val="Default Paragraph Font"/>
     <w:uiPriority w:val="1"/>
     <w:semiHidden/>
     <w:unhideWhenUsed/>
   </w:style>
-  <w:style w:type="table" w:default="1" w:styleId="TableNormal">
+  <w:style w:type="table" w:default="1" w:styleId="NormaleTabelle">
     <w:name w:val="Normal Table"/>
     <w:uiPriority w:val="99"/>
     <w:semiHidden/>
     <w:unhideWhenUsed/>
-    <w:qFormat/>
     <w:tblPr>
       <w:tblInd w:w="0" w:type="dxa"/>
       <w:tblCellMar>
@@ -909,15 +2433,15 @@
       </w:tblCellMar>
     </w:tblPr>
   </w:style>
-  <w:style w:type="numbering" w:default="1" w:styleId="NoList">
+  <w:style w:type="numbering" w:default="1" w:styleId="KeineListe">
     <w:name w:val="No List"/>
     <w:uiPriority w:val="99"/>
     <w:semiHidden/>
     <w:unhideWhenUsed/>
   </w:style>
-  <w:style w:type="paragraph" w:styleId="ListParagraph">
+  <w:style w:type="paragraph" w:styleId="Listenabsatz">
     <w:name w:val="List Paragraph"/>
-    <w:basedOn w:val="Normal"/>
+    <w:basedOn w:val="Standard"/>
     <w:uiPriority w:val="34"/>
     <w:qFormat/>
     <w:rsid w:val="009B0A18"/>
@@ -926,10 +2450,10 @@
       <w:contextualSpacing/>
     </w:pPr>
   </w:style>
-  <w:style w:type="paragraph" w:styleId="BalloonText">
+  <w:style w:type="paragraph" w:styleId="Sprechblasentext">
     <w:name w:val="Balloon Text"/>
-    <w:basedOn w:val="Normal"/>
-    <w:link w:val="BalloonTextChar"/>
+    <w:basedOn w:val="Standard"/>
+    <w:link w:val="SprechblasentextZchn"/>
     <w:uiPriority w:val="99"/>
     <w:semiHidden/>
     <w:unhideWhenUsed/>
@@ -943,10 +2467,10 @@
       <w:szCs w:val="16"/>
     </w:rPr>
   </w:style>
-  <w:style w:type="character" w:customStyle="1" w:styleId="BalloonTextChar">
-    <w:name w:val="Balloon Text Char"/>
-    <w:basedOn w:val="DefaultParagraphFont"/>
-    <w:link w:val="BalloonText"/>
+  <w:style w:type="character" w:customStyle="1" w:styleId="SprechblasentextZchn">
+    <w:name w:val="Sprechblasentext Zchn"/>
+    <w:basedOn w:val="Absatz-Standardschriftart"/>
+    <w:link w:val="Sprechblasentext"/>
     <w:uiPriority w:val="99"/>
     <w:semiHidden/>
     <w:rsid w:val="00DF6DE7"/>
@@ -956,9 +2480,9 @@
       <w:szCs w:val="16"/>
     </w:rPr>
   </w:style>
-  <w:style w:type="character" w:styleId="CommentReference">
+  <w:style w:type="character" w:styleId="Kommentarzeichen">
     <w:name w:val="annotation reference"/>
-    <w:basedOn w:val="DefaultParagraphFont"/>
+    <w:basedOn w:val="Absatz-Standardschriftart"/>
     <w:uiPriority w:val="99"/>
     <w:semiHidden/>
     <w:unhideWhenUsed/>
@@ -968,10 +2492,10 @@
       <w:szCs w:val="16"/>
     </w:rPr>
   </w:style>
-  <w:style w:type="paragraph" w:styleId="CommentText">
+  <w:style w:type="paragraph" w:styleId="Kommentartext">
     <w:name w:val="annotation text"/>
-    <w:basedOn w:val="Normal"/>
-    <w:link w:val="CommentTextChar"/>
+    <w:basedOn w:val="Standard"/>
+    <w:link w:val="KommentartextZchn"/>
     <w:uiPriority w:val="99"/>
     <w:semiHidden/>
     <w:unhideWhenUsed/>
@@ -984,10 +2508,10 @@
       <w:szCs w:val="20"/>
     </w:rPr>
   </w:style>
-  <w:style w:type="character" w:customStyle="1" w:styleId="CommentTextChar">
-    <w:name w:val="Comment Text Char"/>
-    <w:basedOn w:val="DefaultParagraphFont"/>
-    <w:link w:val="CommentText"/>
+  <w:style w:type="character" w:customStyle="1" w:styleId="KommentartextZchn">
+    <w:name w:val="Kommentartext Zchn"/>
+    <w:basedOn w:val="Absatz-Standardschriftart"/>
+    <w:link w:val="Kommentartext"/>
     <w:uiPriority w:val="99"/>
     <w:semiHidden/>
     <w:rsid w:val="0005202E"/>
@@ -996,11 +2520,11 @@
       <w:szCs w:val="20"/>
     </w:rPr>
   </w:style>
-  <w:style w:type="paragraph" w:styleId="CommentSubject">
+  <w:style w:type="paragraph" w:styleId="Kommentarthema">
     <w:name w:val="annotation subject"/>
-    <w:basedOn w:val="CommentText"/>
-    <w:next w:val="CommentText"/>
-    <w:link w:val="CommentSubjectChar"/>
+    <w:basedOn w:val="Kommentartext"/>
+    <w:next w:val="Kommentartext"/>
+    <w:link w:val="KommentarthemaZchn"/>
     <w:uiPriority w:val="99"/>
     <w:semiHidden/>
     <w:unhideWhenUsed/>
@@ -1010,10 +2534,10 @@
       <w:bCs/>
     </w:rPr>
   </w:style>
-  <w:style w:type="character" w:customStyle="1" w:styleId="CommentSubjectChar">
-    <w:name w:val="Comment Subject Char"/>
-    <w:basedOn w:val="CommentTextChar"/>
-    <w:link w:val="CommentSubject"/>
+  <w:style w:type="character" w:customStyle="1" w:styleId="KommentarthemaZchn">
+    <w:name w:val="Kommentarthema Zchn"/>
+    <w:basedOn w:val="KommentartextZchn"/>
+    <w:link w:val="Kommentarthema"/>
     <w:uiPriority w:val="99"/>
     <w:semiHidden/>
     <w:rsid w:val="0005202E"/>
@@ -1024,10 +2548,10 @@
       <w:szCs w:val="20"/>
     </w:rPr>
   </w:style>
-  <w:style w:type="paragraph" w:styleId="Header">
+  <w:style w:type="paragraph" w:styleId="Kopfzeile">
     <w:name w:val="header"/>
-    <w:basedOn w:val="Normal"/>
-    <w:link w:val="HeaderChar"/>
+    <w:basedOn w:val="Standard"/>
+    <w:link w:val="KopfzeileZchn"/>
     <w:uiPriority w:val="99"/>
     <w:unhideWhenUsed/>
     <w:rsid w:val="00DE253A"/>
@@ -1039,17 +2563,17 @@
       <w:spacing w:after="0" w:line="240" w:lineRule="auto"/>
     </w:pPr>
   </w:style>
-  <w:style w:type="character" w:customStyle="1" w:styleId="HeaderChar">
-    <w:name w:val="Header Char"/>
-    <w:basedOn w:val="DefaultParagraphFont"/>
-    <w:link w:val="Header"/>
+  <w:style w:type="character" w:customStyle="1" w:styleId="KopfzeileZchn">
+    <w:name w:val="Kopfzeile Zchn"/>
+    <w:basedOn w:val="Absatz-Standardschriftart"/>
+    <w:link w:val="Kopfzeile"/>
     <w:uiPriority w:val="99"/>
     <w:rsid w:val="00DE253A"/>
   </w:style>
-  <w:style w:type="paragraph" w:styleId="Footer">
+  <w:style w:type="paragraph" w:styleId="Fuzeile">
     <w:name w:val="footer"/>
-    <w:basedOn w:val="Normal"/>
-    <w:link w:val="FooterChar"/>
+    <w:basedOn w:val="Standard"/>
+    <w:link w:val="FuzeileZchn"/>
     <w:uiPriority w:val="99"/>
     <w:unhideWhenUsed/>
     <w:rsid w:val="00DE253A"/>
@@ -1061,10 +2585,10 @@
       <w:spacing w:after="0" w:line="240" w:lineRule="auto"/>
     </w:pPr>
   </w:style>
-  <w:style w:type="character" w:customStyle="1" w:styleId="FooterChar">
-    <w:name w:val="Footer Char"/>
-    <w:basedOn w:val="DefaultParagraphFont"/>
-    <w:link w:val="Footer"/>
+  <w:style w:type="character" w:customStyle="1" w:styleId="FuzeileZchn">
+    <w:name w:val="Fußzeile Zchn"/>
+    <w:basedOn w:val="Absatz-Standardschriftart"/>
+    <w:link w:val="Fuzeile"/>
     <w:uiPriority w:val="99"/>
     <w:rsid w:val="00DE253A"/>
   </w:style>

</xml_diff>

<commit_message>
added a sentence muhahahha5
</commit_message>
<xml_diff>
--- a/Loop_paper.docx
+++ b/Loop_paper.docx
@@ -1,6 +1,6 @@
 
 <file path=word/document.xml><?xml version="1.0" encoding="utf-8"?>
-<w:document xmlns:ve="http://schemas.openxmlformats.org/markup-compatibility/2006" xmlns:o="urn:schemas-microsoft-com:office:office" xmlns:r="http://schemas.openxmlformats.org/officeDocument/2006/relationships" xmlns:m="http://schemas.openxmlformats.org/officeDocument/2006/math" xmlns:v="urn:schemas-microsoft-com:vml" xmlns:wp="http://schemas.openxmlformats.org/drawingml/2006/wordprocessingDrawing" xmlns:w10="urn:schemas-microsoft-com:office:word" xmlns:w="http://schemas.openxmlformats.org/wordprocessingml/2006/main" xmlns:wne="http://schemas.microsoft.com/office/word/2006/wordml">
+<w:document xmlns:wpc="http://schemas.microsoft.com/office/word/2010/wordprocessingCanvas" xmlns:mc="http://schemas.openxmlformats.org/markup-compatibility/2006" xmlns:o="urn:schemas-microsoft-com:office:office" xmlns:r="http://schemas.openxmlformats.org/officeDocument/2006/relationships" xmlns:m="http://schemas.openxmlformats.org/officeDocument/2006/math" xmlns:v="urn:schemas-microsoft-com:vml" xmlns:wp14="http://schemas.microsoft.com/office/word/2010/wordprocessingDrawing" xmlns:wp="http://schemas.openxmlformats.org/drawingml/2006/wordprocessingDrawing" xmlns:w10="urn:schemas-microsoft-com:office:word" xmlns:w="http://schemas.openxmlformats.org/wordprocessingml/2006/main" xmlns:w14="http://schemas.microsoft.com/office/word/2010/wordml" xmlns:wpg="http://schemas.microsoft.com/office/word/2010/wordprocessingGroup" xmlns:wpi="http://schemas.microsoft.com/office/word/2010/wordprocessingInk" xmlns:wne="http://schemas.microsoft.com/office/word/2006/wordml" xmlns:wps="http://schemas.microsoft.com/office/word/2010/wordprocessingShape" mc:Ignorable="w14 wp14">
   <w:body>
     <w:p>
       <w:pPr>
@@ -11,8 +11,21 @@
       </w:pPr>
       <w:ins w:id="1" w:author="Loni" w:date="2016-03-11T13:46:00Z">
         <w:r>
-          <w:t>Green sticky change</w:t>
-        </w:r>
+          <w:t xml:space="preserve">Green </w:t>
+        </w:r>
+        <w:proofErr w:type="spellStart"/>
+        <w:r>
+          <w:t>sticky</w:t>
+        </w:r>
+        <w:proofErr w:type="spellEnd"/>
+        <w:r>
+          <w:t xml:space="preserve"> </w:t>
+        </w:r>
+        <w:proofErr w:type="spellStart"/>
+        <w:r>
+          <w:t>change</w:t>
+        </w:r>
+        <w:proofErr w:type="spellEnd"/>
       </w:ins>
     </w:p>
     <w:p>
@@ -33,9 +46,24 @@
           <w:pPr/>
         </w:pPrChange>
       </w:pPr>
-      <w:r>
-        <w:t>Author : Nat</w:t>
-      </w:r>
+      <w:proofErr w:type="spellStart"/>
+      <w:proofErr w:type="gramStart"/>
+      <w:r>
+        <w:t>Author</w:t>
+      </w:r>
+      <w:proofErr w:type="spellEnd"/>
+      <w:r>
+        <w:t xml:space="preserve"> :</w:t>
+      </w:r>
+      <w:proofErr w:type="gramEnd"/>
+      <w:r>
+        <w:t xml:space="preserve"> </w:t>
+      </w:r>
+      <w:proofErr w:type="spellStart"/>
+      <w:r>
+        <w:t>Nat</w:t>
+      </w:r>
+      <w:proofErr w:type="spellEnd"/>
       <w:r>
         <w:t xml:space="preserve">, </w:t>
       </w:r>
@@ -48,7 +76,7 @@
       <w:commentRangeEnd w:id="5"/>
       <w:r>
         <w:rPr>
-          <w:rStyle w:val="CommentReference"/>
+          <w:rStyle w:val="Kommentarzeichen"/>
         </w:rPr>
         <w:commentReference w:id="5"/>
       </w:r>
@@ -62,14 +90,61 @@
           <w:delText>Usain Bolt</w:delText>
         </w:r>
       </w:del>
+      <w:proofErr w:type="spellStart"/>
       <w:ins w:id="9" w:author="Loni" w:date="2016-03-11T12:21:00Z">
         <w:r>
-          <w:t>dumbledore cannot join us</w:t>
-        </w:r>
-        <w:r>
-          <w:t>, he is too busy</w:t>
+          <w:t>dumbledore</w:t>
+        </w:r>
+        <w:proofErr w:type="spellEnd"/>
+        <w:r>
+          <w:t xml:space="preserve"> </w:t>
+        </w:r>
+        <w:proofErr w:type="spellStart"/>
+        <w:r>
+          <w:t>cannot</w:t>
+        </w:r>
+        <w:proofErr w:type="spellEnd"/>
+        <w:r>
+          <w:t xml:space="preserve"> </w:t>
+        </w:r>
+        <w:proofErr w:type="spellStart"/>
+        <w:r>
+          <w:t>join</w:t>
+        </w:r>
+        <w:proofErr w:type="spellEnd"/>
+        <w:r>
+          <w:t xml:space="preserve"> </w:t>
+        </w:r>
+        <w:proofErr w:type="spellStart"/>
+        <w:r>
+          <w:t>us</w:t>
+        </w:r>
+        <w:proofErr w:type="spellEnd"/>
+        <w:r>
+          <w:t xml:space="preserve">, he </w:t>
+        </w:r>
+        <w:proofErr w:type="spellStart"/>
+        <w:r>
+          <w:t>is</w:t>
+        </w:r>
+        <w:proofErr w:type="spellEnd"/>
+        <w:r>
+          <w:t xml:space="preserve"> </w:t>
+        </w:r>
+        <w:proofErr w:type="spellStart"/>
+        <w:r>
+          <w:t>too</w:t>
+        </w:r>
+        <w:proofErr w:type="spellEnd"/>
+        <w:r>
+          <w:t xml:space="preserve"> </w:t>
+        </w:r>
+        <w:proofErr w:type="spellStart"/>
+        <w:r>
+          <w:t>busy</w:t>
         </w:r>
       </w:ins>
+      <w:proofErr w:type="spellEnd"/>
     </w:p>
     <w:p>
       <w:pPr>
@@ -78,8 +153,37 @@
           <w:pPr/>
         </w:pPrChange>
       </w:pPr>
-      <w:r>
-        <w:t xml:space="preserve">Blah blah blah masterpiece </w:t>
+      <w:proofErr w:type="spellStart"/>
+      <w:r>
+        <w:t>Blah</w:t>
+      </w:r>
+      <w:proofErr w:type="spellEnd"/>
+      <w:r>
+        <w:t xml:space="preserve"> </w:t>
+      </w:r>
+      <w:proofErr w:type="spellStart"/>
+      <w:r>
+        <w:t>blah</w:t>
+      </w:r>
+      <w:proofErr w:type="spellEnd"/>
+      <w:r>
+        <w:t xml:space="preserve"> </w:t>
+      </w:r>
+      <w:proofErr w:type="spellStart"/>
+      <w:r>
+        <w:t>blah</w:t>
+      </w:r>
+      <w:proofErr w:type="spellEnd"/>
+      <w:r>
+        <w:t xml:space="preserve"> </w:t>
+      </w:r>
+      <w:proofErr w:type="spellStart"/>
+      <w:r>
+        <w:t>masterpiece</w:t>
+      </w:r>
+      <w:proofErr w:type="spellEnd"/>
+      <w:r>
+        <w:t xml:space="preserve"> </w:t>
       </w:r>
     </w:p>
     <w:p>
@@ -115,23 +219,41 @@
           </w:pPr>
         </w:pPrChange>
       </w:pPr>
+      <w:proofErr w:type="spellStart"/>
       <w:ins w:id="15" w:author="Ng" w:date="2016-03-11T11:02:00Z">
         <w:r>
-          <w:t>Inserted something</w:t>
+          <w:t>Inserted</w:t>
+        </w:r>
+        <w:proofErr w:type="spellEnd"/>
+        <w:r>
+          <w:t xml:space="preserve"> </w:t>
+        </w:r>
+        <w:proofErr w:type="spellStart"/>
+        <w:r>
+          <w:t>something</w:t>
         </w:r>
       </w:ins>
+      <w:proofErr w:type="spellEnd"/>
       <w:r>
         <w:br/>
         <w:t>material</w:t>
       </w:r>
       <w:r>
         <w:br/>
+      </w:r>
+      <w:proofErr w:type="spellStart"/>
+      <w:r>
         <w:t>discussion</w:t>
       </w:r>
+      <w:proofErr w:type="spellEnd"/>
       <w:r>
         <w:br/>
+      </w:r>
+      <w:proofErr w:type="spellStart"/>
+      <w:r>
         <w:t>conclusions</w:t>
       </w:r>
+      <w:proofErr w:type="spellEnd"/>
     </w:p>
     <w:p>
       <w:pPr>
@@ -147,15 +269,26 @@
           </w:pPr>
         </w:pPrChange>
       </w:pPr>
+      <w:proofErr w:type="spellStart"/>
       <w:ins w:id="18" w:author="Ng" w:date="2016-03-11T11:03:00Z">
         <w:r>
-          <w:t>Some conclusions</w:t>
+          <w:t>Some</w:t>
+        </w:r>
+        <w:proofErr w:type="spellEnd"/>
+        <w:r>
+          <w:t xml:space="preserve"> </w:t>
+        </w:r>
+        <w:proofErr w:type="spellStart"/>
+        <w:r>
+          <w:t>conclusions</w:t>
         </w:r>
       </w:ins>
+      <w:proofErr w:type="spellEnd"/>
       <w:r>
         <w:br/>
       </w:r>
       <w:commentRangeStart w:id="19"/>
+      <w:proofErr w:type="spellStart"/>
       <w:r>
         <w:rPr>
           <w:b/>
@@ -163,9 +296,10 @@
         <w:t>references</w:t>
       </w:r>
       <w:commentRangeEnd w:id="19"/>
+      <w:proofErr w:type="spellEnd"/>
       <w:r>
         <w:rPr>
-          <w:rStyle w:val="CommentReference"/>
+          <w:rStyle w:val="Kommentarzeichen"/>
         </w:rPr>
         <w:commentReference w:id="19"/>
       </w:r>
@@ -214,7 +348,47 @@
       </w:pPr>
       <w:ins w:id="26" w:author="Loni" w:date="2016-03-11T11:49:00Z">
         <w:r>
-          <w:t>I like Harry Potter as well. Lets create a stor&lt;y</w:t>
+          <w:t xml:space="preserve">I like Harry Potter </w:t>
+        </w:r>
+        <w:proofErr w:type="spellStart"/>
+        <w:r>
+          <w:t>as</w:t>
+        </w:r>
+        <w:proofErr w:type="spellEnd"/>
+        <w:r>
+          <w:t xml:space="preserve"> </w:t>
+        </w:r>
+        <w:proofErr w:type="spellStart"/>
+        <w:r>
+          <w:t>well</w:t>
+        </w:r>
+        <w:proofErr w:type="spellEnd"/>
+        <w:r>
+          <w:t xml:space="preserve">. </w:t>
+        </w:r>
+        <w:proofErr w:type="spellStart"/>
+        <w:r>
+          <w:t>Lets</w:t>
+        </w:r>
+        <w:proofErr w:type="spellEnd"/>
+        <w:r>
+          <w:t xml:space="preserve"> </w:t>
+        </w:r>
+        <w:proofErr w:type="spellStart"/>
+        <w:r>
+          <w:t>create</w:t>
+        </w:r>
+        <w:proofErr w:type="spellEnd"/>
+        <w:r>
+          <w:t xml:space="preserve"> a </w:t>
+        </w:r>
+        <w:proofErr w:type="spellStart"/>
+        <w:r>
+          <w:t>stor</w:t>
+        </w:r>
+        <w:proofErr w:type="spellEnd"/>
+        <w:r>
+          <w:t>&lt;y</w:t>
         </w:r>
       </w:ins>
     </w:p>
@@ -245,61 +419,506 @@
           </w:pPr>
         </w:pPrChange>
       </w:pPr>
+      <w:proofErr w:type="spellStart"/>
       <w:ins w:id="31" w:author="Ng" w:date="2016-03-11T12:07:00Z">
         <w:r>
-          <w:t>Once upon a time….</w:t>
+          <w:t>Once</w:t>
+        </w:r>
+        <w:proofErr w:type="spellEnd"/>
+        <w:r>
+          <w:t xml:space="preserve"> upon a time….</w:t>
         </w:r>
       </w:ins>
+      <w:proofErr w:type="spellStart"/>
       <w:ins w:id="32" w:author="Loni" w:date="2016-03-11T12:21:00Z">
         <w:r>
-          <w:t>there was a girl</w:t>
+          <w:t>there</w:t>
+        </w:r>
+        <w:proofErr w:type="spellEnd"/>
+        <w:r>
+          <w:t xml:space="preserve"> was a </w:t>
+        </w:r>
+        <w:proofErr w:type="spellStart"/>
+        <w:r>
+          <w:t>girl</w:t>
         </w:r>
       </w:ins>
+      <w:proofErr w:type="spellEnd"/>
       <w:ins w:id="33" w:author="Ng" w:date="2016-03-11T12:41:00Z">
         <w:r>
-          <w:t>….with a hawk</w:t>
+          <w:t>….</w:t>
+        </w:r>
+        <w:proofErr w:type="spellStart"/>
+        <w:r>
+          <w:t>with</w:t>
+        </w:r>
+        <w:proofErr w:type="spellEnd"/>
+        <w:r>
+          <w:t xml:space="preserve"> a </w:t>
+        </w:r>
+        <w:proofErr w:type="spellStart"/>
+        <w:r>
+          <w:t>hawk</w:t>
         </w:r>
       </w:ins>
+      <w:proofErr w:type="spellEnd"/>
       <w:ins w:id="34" w:author="Loni" w:date="2016-03-11T13:50:00Z">
         <w:r>
-          <w:t xml:space="preserve">, called Dumbledore. It </w:t>
+          <w:t xml:space="preserve">, </w:t>
+        </w:r>
+        <w:proofErr w:type="spellStart"/>
+        <w:r>
+          <w:t>called</w:t>
+        </w:r>
+        <w:proofErr w:type="spellEnd"/>
+        <w:r>
+          <w:t xml:space="preserve"> </w:t>
+        </w:r>
+        <w:proofErr w:type="spellStart"/>
+        <w:r>
+          <w:t>Dumbledore</w:t>
+        </w:r>
+        <w:proofErr w:type="spellEnd"/>
+        <w:r>
+          <w:t xml:space="preserve">. </w:t>
+        </w:r>
+        <w:proofErr w:type="spellStart"/>
+        <w:r>
+          <w:t>It</w:t>
+        </w:r>
+        <w:proofErr w:type="spellEnd"/>
+        <w:r>
+          <w:t xml:space="preserve"> </w:t>
         </w:r>
       </w:ins>
       <w:ins w:id="35" w:author="Loni" w:date="2016-03-11T13:51:00Z">
         <w:r>
-          <w:t xml:space="preserve"> was truely amazing hawk, because it could</w:t>
+          <w:t xml:space="preserve"> was </w:t>
+        </w:r>
+        <w:proofErr w:type="spellStart"/>
+        <w:r>
+          <w:t>truely</w:t>
+        </w:r>
+        <w:proofErr w:type="spellEnd"/>
+        <w:r>
+          <w:t xml:space="preserve"> </w:t>
+        </w:r>
+        <w:proofErr w:type="spellStart"/>
+        <w:r>
+          <w:t>amazing</w:t>
+        </w:r>
+        <w:proofErr w:type="spellEnd"/>
+        <w:r>
+          <w:t xml:space="preserve"> </w:t>
+        </w:r>
+        <w:proofErr w:type="spellStart"/>
+        <w:r>
+          <w:t>hawk</w:t>
+        </w:r>
+        <w:proofErr w:type="spellEnd"/>
+        <w:r>
+          <w:t xml:space="preserve">, </w:t>
+        </w:r>
+        <w:proofErr w:type="spellStart"/>
+        <w:r>
+          <w:t>because</w:t>
+        </w:r>
+        <w:proofErr w:type="spellEnd"/>
+        <w:r>
+          <w:t xml:space="preserve"> </w:t>
+        </w:r>
+        <w:proofErr w:type="spellStart"/>
+        <w:r>
+          <w:t>it</w:t>
+        </w:r>
+        <w:proofErr w:type="spellEnd"/>
+        <w:r>
+          <w:t xml:space="preserve"> </w:t>
+        </w:r>
+        <w:proofErr w:type="spellStart"/>
+        <w:r>
+          <w:t>could</w:t>
         </w:r>
       </w:ins>
+      <w:proofErr w:type="spellEnd"/>
       <w:ins w:id="36" w:author="Loni" w:date="2016-03-11T13:50:00Z">
         <w:r>
           <w:t xml:space="preserve"> </w:t>
         </w:r>
       </w:ins>
+      <w:proofErr w:type="spellStart"/>
       <w:ins w:id="37" w:author="Ng" w:date="2016-03-11T13:53:00Z">
         <w:r>
-          <w:t>breath out fire and contempory dance.</w:t>
+          <w:t>breath</w:t>
+        </w:r>
+        <w:proofErr w:type="spellEnd"/>
+        <w:r>
+          <w:t xml:space="preserve"> out </w:t>
+        </w:r>
+        <w:proofErr w:type="spellStart"/>
+        <w:r>
+          <w:t>fire</w:t>
+        </w:r>
+        <w:proofErr w:type="spellEnd"/>
+        <w:r>
+          <w:t xml:space="preserve"> </w:t>
+        </w:r>
+        <w:proofErr w:type="spellStart"/>
+        <w:r>
+          <w:t>and</w:t>
+        </w:r>
+        <w:proofErr w:type="spellEnd"/>
+        <w:r>
+          <w:t xml:space="preserve"> </w:t>
+        </w:r>
+        <w:proofErr w:type="spellStart"/>
+        <w:r>
+          <w:t>contempory</w:t>
+        </w:r>
+        <w:proofErr w:type="spellEnd"/>
+        <w:r>
+          <w:t xml:space="preserve"> </w:t>
+        </w:r>
+        <w:proofErr w:type="spellStart"/>
+        <w:r>
+          <w:t>dance</w:t>
+        </w:r>
+        <w:proofErr w:type="spellEnd"/>
+        <w:r>
+          <w:t>.</w:t>
         </w:r>
       </w:ins>
       <w:ins w:id="38" w:author="Loni" w:date="2016-03-11T13:55:00Z">
         <w:r>
-          <w:t xml:space="preserve"> Thze fire had the power to revive dead people and heal the injured. However anyone who watched the contemporary dance was pulled in a endless sleep</w:t>
+          <w:t xml:space="preserve"> </w:t>
+        </w:r>
+        <w:proofErr w:type="spellStart"/>
+        <w:r>
+          <w:t>Thze</w:t>
+        </w:r>
+        <w:proofErr w:type="spellEnd"/>
+        <w:r>
+          <w:t xml:space="preserve"> </w:t>
+        </w:r>
+        <w:proofErr w:type="spellStart"/>
+        <w:r>
+          <w:t>fire</w:t>
+        </w:r>
+        <w:proofErr w:type="spellEnd"/>
+        <w:r>
+          <w:t xml:space="preserve"> </w:t>
+        </w:r>
+        <w:proofErr w:type="spellStart"/>
+        <w:r>
+          <w:t>had</w:t>
+        </w:r>
+        <w:proofErr w:type="spellEnd"/>
+        <w:r>
+          <w:t xml:space="preserve"> </w:t>
+        </w:r>
+        <w:proofErr w:type="spellStart"/>
+        <w:r>
+          <w:t>the</w:t>
+        </w:r>
+        <w:proofErr w:type="spellEnd"/>
+        <w:r>
+          <w:t xml:space="preserve"> power </w:t>
+        </w:r>
+        <w:proofErr w:type="spellStart"/>
+        <w:r>
+          <w:t>to</w:t>
+        </w:r>
+        <w:proofErr w:type="spellEnd"/>
+        <w:r>
+          <w:t xml:space="preserve"> </w:t>
+        </w:r>
+        <w:proofErr w:type="spellStart"/>
+        <w:r>
+          <w:t>revive</w:t>
+        </w:r>
+        <w:proofErr w:type="spellEnd"/>
+        <w:r>
+          <w:t xml:space="preserve"> </w:t>
+        </w:r>
+        <w:proofErr w:type="spellStart"/>
+        <w:r>
+          <w:t>dead</w:t>
+        </w:r>
+        <w:proofErr w:type="spellEnd"/>
+        <w:r>
+          <w:t xml:space="preserve"> </w:t>
+        </w:r>
+        <w:proofErr w:type="spellStart"/>
+        <w:r>
+          <w:t>people</w:t>
+        </w:r>
+        <w:proofErr w:type="spellEnd"/>
+        <w:r>
+          <w:t xml:space="preserve"> </w:t>
+        </w:r>
+        <w:proofErr w:type="spellStart"/>
+        <w:r>
+          <w:t>and</w:t>
+        </w:r>
+        <w:proofErr w:type="spellEnd"/>
+        <w:r>
+          <w:t xml:space="preserve"> </w:t>
+        </w:r>
+        <w:proofErr w:type="spellStart"/>
+        <w:r>
+          <w:t>heal</w:t>
+        </w:r>
+        <w:proofErr w:type="spellEnd"/>
+        <w:r>
+          <w:t xml:space="preserve"> </w:t>
+        </w:r>
+        <w:proofErr w:type="spellStart"/>
+        <w:r>
+          <w:t>the</w:t>
+        </w:r>
+        <w:proofErr w:type="spellEnd"/>
+        <w:r>
+          <w:t xml:space="preserve"> </w:t>
+        </w:r>
+        <w:proofErr w:type="spellStart"/>
+        <w:r>
+          <w:t>injured</w:t>
+        </w:r>
+        <w:proofErr w:type="spellEnd"/>
+        <w:r>
+          <w:t xml:space="preserve">. </w:t>
+        </w:r>
+        <w:proofErr w:type="spellStart"/>
+        <w:r>
+          <w:t>However</w:t>
+        </w:r>
+        <w:proofErr w:type="spellEnd"/>
+        <w:r>
+          <w:t xml:space="preserve"> </w:t>
+        </w:r>
+        <w:proofErr w:type="spellStart"/>
+        <w:r>
+          <w:t>anyone</w:t>
+        </w:r>
+        <w:proofErr w:type="spellEnd"/>
+        <w:r>
+          <w:t xml:space="preserve"> </w:t>
+        </w:r>
+        <w:proofErr w:type="spellStart"/>
+        <w:r>
+          <w:t>who</w:t>
+        </w:r>
+        <w:proofErr w:type="spellEnd"/>
+        <w:r>
+          <w:t xml:space="preserve"> </w:t>
+        </w:r>
+        <w:proofErr w:type="spellStart"/>
+        <w:r>
+          <w:t>watched</w:t>
+        </w:r>
+        <w:proofErr w:type="spellEnd"/>
+        <w:r>
+          <w:t xml:space="preserve"> </w:t>
+        </w:r>
+        <w:proofErr w:type="spellStart"/>
+        <w:r>
+          <w:t>the</w:t>
+        </w:r>
+        <w:proofErr w:type="spellEnd"/>
+        <w:r>
+          <w:t xml:space="preserve"> </w:t>
+        </w:r>
+        <w:proofErr w:type="spellStart"/>
+        <w:r>
+          <w:t>contemporary</w:t>
+        </w:r>
+        <w:proofErr w:type="spellEnd"/>
+        <w:r>
+          <w:t xml:space="preserve"> </w:t>
+        </w:r>
+        <w:proofErr w:type="spellStart"/>
+        <w:r>
+          <w:t>dance</w:t>
+        </w:r>
+        <w:proofErr w:type="spellEnd"/>
+        <w:r>
+          <w:t xml:space="preserve"> was </w:t>
+        </w:r>
+        <w:proofErr w:type="spellStart"/>
+        <w:r>
+          <w:t>pulled</w:t>
+        </w:r>
+        <w:proofErr w:type="spellEnd"/>
+        <w:r>
+          <w:t xml:space="preserve"> in a </w:t>
+        </w:r>
+        <w:proofErr w:type="spellStart"/>
+        <w:r>
+          <w:t>endless</w:t>
+        </w:r>
+        <w:proofErr w:type="spellEnd"/>
+        <w:r>
+          <w:t xml:space="preserve"> </w:t>
+        </w:r>
+        <w:proofErr w:type="spellStart"/>
+        <w:r>
+          <w:t>sleep</w:t>
         </w:r>
       </w:ins>
+      <w:proofErr w:type="spellEnd"/>
       <w:ins w:id="39" w:author="Ng" w:date="2016-03-11T13:57:00Z">
         <w:r>
-          <w:t xml:space="preserve">. This was a particularly useful skill, as Dumbledore </w:t>
+          <w:t xml:space="preserve">. This was a </w:t>
+        </w:r>
+        <w:proofErr w:type="spellStart"/>
+        <w:r>
+          <w:t>particularly</w:t>
+        </w:r>
+        <w:proofErr w:type="spellEnd"/>
+        <w:r>
+          <w:t xml:space="preserve"> </w:t>
+        </w:r>
+        <w:proofErr w:type="spellStart"/>
+        <w:r>
+          <w:t>useful</w:t>
+        </w:r>
+        <w:proofErr w:type="spellEnd"/>
+        <w:r>
+          <w:t xml:space="preserve"> </w:t>
+        </w:r>
+        <w:proofErr w:type="spellStart"/>
+        <w:r>
+          <w:t>skill</w:t>
+        </w:r>
+        <w:proofErr w:type="spellEnd"/>
+        <w:r>
+          <w:t xml:space="preserve">, </w:t>
+        </w:r>
+        <w:proofErr w:type="spellStart"/>
+        <w:r>
+          <w:t>as</w:t>
+        </w:r>
+        <w:proofErr w:type="spellEnd"/>
+        <w:r>
+          <w:t xml:space="preserve"> </w:t>
+        </w:r>
+        <w:proofErr w:type="spellStart"/>
+        <w:r>
+          <w:t>Dumbledore</w:t>
+        </w:r>
+        <w:proofErr w:type="spellEnd"/>
+        <w:r>
+          <w:t xml:space="preserve"> </w:t>
         </w:r>
       </w:ins>
       <w:ins w:id="40" w:author="Ng" w:date="2016-03-11T13:58:00Z">
         <w:r>
-          <w:t xml:space="preserve">was a budding artist and </w:t>
+          <w:t xml:space="preserve">was a </w:t>
+        </w:r>
+        <w:proofErr w:type="spellStart"/>
+        <w:r>
+          <w:t>budding</w:t>
+        </w:r>
+        <w:proofErr w:type="spellEnd"/>
+        <w:r>
+          <w:t xml:space="preserve"> </w:t>
+        </w:r>
+        <w:proofErr w:type="spellStart"/>
+        <w:r>
+          <w:t>artist</w:t>
+        </w:r>
+        <w:proofErr w:type="spellEnd"/>
+        <w:r>
+          <w:t xml:space="preserve"> </w:t>
+        </w:r>
+        <w:proofErr w:type="spellStart"/>
+        <w:r>
+          <w:t>and</w:t>
+        </w:r>
+        <w:proofErr w:type="spellEnd"/>
+        <w:r>
+          <w:t xml:space="preserve"> </w:t>
         </w:r>
       </w:ins>
+      <w:proofErr w:type="spellStart"/>
       <w:ins w:id="41" w:author="Ng" w:date="2016-03-11T13:57:00Z">
         <w:r>
-          <w:t>loved to draw on the faces of anyone trapped in the sleep</w:t>
+          <w:t>loved</w:t>
+        </w:r>
+        <w:proofErr w:type="spellEnd"/>
+        <w:r>
+          <w:t xml:space="preserve"> </w:t>
+        </w:r>
+        <w:proofErr w:type="spellStart"/>
+        <w:r>
+          <w:t>to</w:t>
+        </w:r>
+        <w:proofErr w:type="spellEnd"/>
+        <w:r>
+          <w:t xml:space="preserve"> </w:t>
+        </w:r>
+        <w:proofErr w:type="spellStart"/>
+        <w:r>
+          <w:t>draw</w:t>
+        </w:r>
+        <w:proofErr w:type="spellEnd"/>
+        <w:r>
+          <w:t xml:space="preserve"> on </w:t>
+        </w:r>
+        <w:proofErr w:type="spellStart"/>
+        <w:r>
+          <w:t>the</w:t>
+        </w:r>
+        <w:proofErr w:type="spellEnd"/>
+        <w:r>
+          <w:t xml:space="preserve"> </w:t>
+        </w:r>
+        <w:proofErr w:type="spellStart"/>
+        <w:r>
+          <w:t>faces</w:t>
+        </w:r>
+        <w:proofErr w:type="spellEnd"/>
+        <w:r>
+          <w:t xml:space="preserve"> </w:t>
+        </w:r>
+        <w:proofErr w:type="spellStart"/>
+        <w:r>
+          <w:t>of</w:t>
+        </w:r>
+        <w:proofErr w:type="spellEnd"/>
+        <w:r>
+          <w:t xml:space="preserve"> </w:t>
+        </w:r>
+        <w:proofErr w:type="spellStart"/>
+        <w:r>
+          <w:t>anyone</w:t>
+        </w:r>
+        <w:proofErr w:type="spellEnd"/>
+        <w:r>
+          <w:t xml:space="preserve"> </w:t>
+        </w:r>
+        <w:proofErr w:type="spellStart"/>
+        <w:r>
+          <w:t>trapped</w:t>
+        </w:r>
+        <w:proofErr w:type="spellEnd"/>
+        <w:r>
+          <w:t xml:space="preserve"> in </w:t>
+        </w:r>
+        <w:proofErr w:type="spellStart"/>
+        <w:r>
+          <w:t>the</w:t>
+        </w:r>
+        <w:proofErr w:type="spellEnd"/>
+        <w:r>
+          <w:t xml:space="preserve"> </w:t>
+        </w:r>
+        <w:proofErr w:type="spellStart"/>
+        <w:r>
+          <w:t>sleep</w:t>
         </w:r>
       </w:ins>
+      <w:proofErr w:type="spellEnd"/>
       <w:ins w:id="42" w:author="Ng" w:date="2016-03-11T13:58:00Z">
         <w:r>
           <w:t xml:space="preserve">. </w:t>
@@ -307,17 +926,558 @@
       </w:ins>
       <w:ins w:id="43" w:author="Loni" w:date="2016-03-11T14:01:00Z">
         <w:r>
-          <w:t xml:space="preserve"> However once he perfected his art, he wanted tob e a free hawk, and left the girl to wonder the world. He arrived in the pokemon world , where he meet Ash</w:t>
+          <w:t xml:space="preserve"> </w:t>
+        </w:r>
+        <w:proofErr w:type="spellStart"/>
+        <w:r>
+          <w:t>However</w:t>
+        </w:r>
+        <w:proofErr w:type="spellEnd"/>
+        <w:r>
+          <w:t xml:space="preserve"> </w:t>
+        </w:r>
+        <w:proofErr w:type="spellStart"/>
+        <w:r>
+          <w:t>once</w:t>
+        </w:r>
+        <w:proofErr w:type="spellEnd"/>
+        <w:r>
+          <w:t xml:space="preserve"> he </w:t>
+        </w:r>
+        <w:proofErr w:type="spellStart"/>
+        <w:r>
+          <w:t>perfected</w:t>
+        </w:r>
+        <w:proofErr w:type="spellEnd"/>
+        <w:r>
+          <w:t xml:space="preserve"> </w:t>
+        </w:r>
+        <w:proofErr w:type="spellStart"/>
+        <w:r>
+          <w:t>his</w:t>
+        </w:r>
+        <w:proofErr w:type="spellEnd"/>
+        <w:r>
+          <w:t xml:space="preserve"> </w:t>
+        </w:r>
+        <w:proofErr w:type="spellStart"/>
+        <w:r>
+          <w:t>art</w:t>
+        </w:r>
+        <w:proofErr w:type="spellEnd"/>
+        <w:r>
+          <w:t xml:space="preserve">, he </w:t>
+        </w:r>
+        <w:proofErr w:type="spellStart"/>
+        <w:r>
+          <w:t>wanted</w:t>
+        </w:r>
+        <w:proofErr w:type="spellEnd"/>
+        <w:r>
+          <w:t xml:space="preserve"> tob e a </w:t>
+        </w:r>
+        <w:proofErr w:type="spellStart"/>
+        <w:r>
+          <w:t>free</w:t>
+        </w:r>
+        <w:proofErr w:type="spellEnd"/>
+        <w:r>
+          <w:t xml:space="preserve"> </w:t>
+        </w:r>
+        <w:proofErr w:type="spellStart"/>
+        <w:r>
+          <w:t>hawk</w:t>
+        </w:r>
+        <w:proofErr w:type="spellEnd"/>
+        <w:r>
+          <w:t xml:space="preserve">, </w:t>
+        </w:r>
+        <w:proofErr w:type="spellStart"/>
+        <w:r>
+          <w:t>and</w:t>
+        </w:r>
+        <w:proofErr w:type="spellEnd"/>
+        <w:r>
+          <w:t xml:space="preserve"> </w:t>
+        </w:r>
+        <w:proofErr w:type="spellStart"/>
+        <w:r>
+          <w:t>left</w:t>
+        </w:r>
+        <w:proofErr w:type="spellEnd"/>
+        <w:r>
+          <w:t xml:space="preserve"> </w:t>
+        </w:r>
+        <w:proofErr w:type="spellStart"/>
+        <w:r>
+          <w:t>the</w:t>
+        </w:r>
+        <w:proofErr w:type="spellEnd"/>
+        <w:r>
+          <w:t xml:space="preserve"> </w:t>
+        </w:r>
+        <w:proofErr w:type="spellStart"/>
+        <w:r>
+          <w:t>girl</w:t>
+        </w:r>
+        <w:proofErr w:type="spellEnd"/>
+        <w:r>
+          <w:t xml:space="preserve"> </w:t>
+        </w:r>
+        <w:proofErr w:type="spellStart"/>
+        <w:r>
+          <w:t>to</w:t>
+        </w:r>
+        <w:proofErr w:type="spellEnd"/>
+        <w:r>
+          <w:t xml:space="preserve"> </w:t>
+        </w:r>
+        <w:proofErr w:type="spellStart"/>
+        <w:r>
+          <w:t>wonder</w:t>
+        </w:r>
+        <w:proofErr w:type="spellEnd"/>
+        <w:r>
+          <w:t xml:space="preserve"> </w:t>
+        </w:r>
+        <w:proofErr w:type="spellStart"/>
+        <w:r>
+          <w:t>the</w:t>
+        </w:r>
+        <w:proofErr w:type="spellEnd"/>
+        <w:r>
+          <w:t xml:space="preserve"> </w:t>
+        </w:r>
+        <w:proofErr w:type="spellStart"/>
+        <w:r>
+          <w:t>world</w:t>
+        </w:r>
+        <w:proofErr w:type="spellEnd"/>
+        <w:r>
+          <w:t xml:space="preserve">. He </w:t>
+        </w:r>
+        <w:proofErr w:type="spellStart"/>
+        <w:r>
+          <w:t>arrived</w:t>
+        </w:r>
+        <w:proofErr w:type="spellEnd"/>
+        <w:r>
+          <w:t xml:space="preserve"> in </w:t>
+        </w:r>
+        <w:proofErr w:type="spellStart"/>
+        <w:r>
+          <w:t>the</w:t>
+        </w:r>
+        <w:proofErr w:type="spellEnd"/>
+        <w:r>
+          <w:t xml:space="preserve"> </w:t>
+        </w:r>
+        <w:proofErr w:type="spellStart"/>
+        <w:r>
+          <w:t>pokemon</w:t>
+        </w:r>
+        <w:proofErr w:type="spellEnd"/>
+        <w:r>
+          <w:t xml:space="preserve"> </w:t>
+        </w:r>
+        <w:proofErr w:type="spellStart"/>
+        <w:proofErr w:type="gramStart"/>
+        <w:r>
+          <w:t>world</w:t>
+        </w:r>
+        <w:proofErr w:type="spellEnd"/>
+        <w:r>
+          <w:t xml:space="preserve"> ,</w:t>
+        </w:r>
+        <w:proofErr w:type="gramEnd"/>
+        <w:r>
+          <w:t xml:space="preserve"> </w:t>
+        </w:r>
+        <w:proofErr w:type="spellStart"/>
+        <w:r>
+          <w:t>where</w:t>
+        </w:r>
+        <w:proofErr w:type="spellEnd"/>
+        <w:r>
+          <w:t xml:space="preserve"> he </w:t>
+        </w:r>
+        <w:proofErr w:type="spellStart"/>
+        <w:r>
+          <w:t>meet</w:t>
+        </w:r>
+        <w:proofErr w:type="spellEnd"/>
+        <w:r>
+          <w:t xml:space="preserve"> Ash</w:t>
         </w:r>
       </w:ins>
       <w:ins w:id="44" w:author="Ng" w:date="2016-03-11T14:10:00Z">
         <w:r>
-          <w:t>. Ash wanted to catch Dumbledore in a pokeball, but didn’t anticipate his awesomeness. Riled by this act, Dumbledore instead decided to catch Ash in his own pokeball, setting him on course to catch all the poketrainers in the world!</w:t>
+          <w:t xml:space="preserve">. Ash </w:t>
+        </w:r>
+        <w:proofErr w:type="spellStart"/>
+        <w:r>
+          <w:t>wanted</w:t>
+        </w:r>
+        <w:proofErr w:type="spellEnd"/>
+        <w:r>
+          <w:t xml:space="preserve"> </w:t>
+        </w:r>
+        <w:proofErr w:type="spellStart"/>
+        <w:r>
+          <w:t>to</w:t>
+        </w:r>
+        <w:proofErr w:type="spellEnd"/>
+        <w:r>
+          <w:t xml:space="preserve"> catch </w:t>
+        </w:r>
+        <w:proofErr w:type="spellStart"/>
+        <w:r>
+          <w:t>Dumbledore</w:t>
+        </w:r>
+        <w:proofErr w:type="spellEnd"/>
+        <w:r>
+          <w:t xml:space="preserve"> in a </w:t>
+        </w:r>
+        <w:proofErr w:type="spellStart"/>
+        <w:r>
+          <w:t>pokeball</w:t>
+        </w:r>
+        <w:proofErr w:type="spellEnd"/>
+        <w:r>
+          <w:t xml:space="preserve">, but </w:t>
+        </w:r>
+        <w:proofErr w:type="spellStart"/>
+        <w:r>
+          <w:t>didn’t</w:t>
+        </w:r>
+        <w:proofErr w:type="spellEnd"/>
+        <w:r>
+          <w:t xml:space="preserve"> </w:t>
+        </w:r>
+        <w:proofErr w:type="spellStart"/>
+        <w:r>
+          <w:t>anticipate</w:t>
+        </w:r>
+        <w:proofErr w:type="spellEnd"/>
+        <w:r>
+          <w:t xml:space="preserve"> </w:t>
+        </w:r>
+        <w:proofErr w:type="spellStart"/>
+        <w:r>
+          <w:t>his</w:t>
+        </w:r>
+        <w:proofErr w:type="spellEnd"/>
+        <w:r>
+          <w:t xml:space="preserve"> </w:t>
+        </w:r>
+        <w:proofErr w:type="spellStart"/>
+        <w:r>
+          <w:t>awesomeness</w:t>
+        </w:r>
+        <w:proofErr w:type="spellEnd"/>
+        <w:r>
+          <w:t xml:space="preserve">. </w:t>
+        </w:r>
+        <w:proofErr w:type="spellStart"/>
+        <w:r>
+          <w:t>Riled</w:t>
+        </w:r>
+        <w:proofErr w:type="spellEnd"/>
+        <w:r>
+          <w:t xml:space="preserve"> </w:t>
+        </w:r>
+        <w:proofErr w:type="spellStart"/>
+        <w:r>
+          <w:t>by</w:t>
+        </w:r>
+        <w:proofErr w:type="spellEnd"/>
+        <w:r>
+          <w:t xml:space="preserve"> </w:t>
+        </w:r>
+        <w:proofErr w:type="spellStart"/>
+        <w:r>
+          <w:t>this</w:t>
+        </w:r>
+        <w:proofErr w:type="spellEnd"/>
+        <w:r>
+          <w:t xml:space="preserve"> </w:t>
+        </w:r>
+        <w:proofErr w:type="spellStart"/>
+        <w:r>
+          <w:t>act</w:t>
+        </w:r>
+        <w:proofErr w:type="spellEnd"/>
+        <w:r>
+          <w:t xml:space="preserve">, </w:t>
+        </w:r>
+        <w:proofErr w:type="spellStart"/>
+        <w:r>
+          <w:t>Dumbledore</w:t>
+        </w:r>
+        <w:proofErr w:type="spellEnd"/>
+        <w:r>
+          <w:t xml:space="preserve"> </w:t>
+        </w:r>
+        <w:proofErr w:type="spellStart"/>
+        <w:r>
+          <w:t>instead</w:t>
+        </w:r>
+        <w:proofErr w:type="spellEnd"/>
+        <w:r>
+          <w:t xml:space="preserve"> </w:t>
+        </w:r>
+        <w:proofErr w:type="spellStart"/>
+        <w:r>
+          <w:t>decided</w:t>
+        </w:r>
+        <w:proofErr w:type="spellEnd"/>
+        <w:r>
+          <w:t xml:space="preserve"> </w:t>
+        </w:r>
+        <w:proofErr w:type="spellStart"/>
+        <w:r>
+          <w:t>to</w:t>
+        </w:r>
+        <w:proofErr w:type="spellEnd"/>
+        <w:r>
+          <w:t xml:space="preserve"> catch Ash in </w:t>
+        </w:r>
+        <w:proofErr w:type="spellStart"/>
+        <w:r>
+          <w:t>his</w:t>
+        </w:r>
+        <w:proofErr w:type="spellEnd"/>
+        <w:r>
+          <w:t xml:space="preserve"> </w:t>
+        </w:r>
+        <w:proofErr w:type="spellStart"/>
+        <w:r>
+          <w:t>own</w:t>
+        </w:r>
+        <w:proofErr w:type="spellEnd"/>
+        <w:r>
+          <w:t xml:space="preserve"> </w:t>
+        </w:r>
+        <w:proofErr w:type="spellStart"/>
+        <w:r>
+          <w:t>pokeball</w:t>
+        </w:r>
+        <w:proofErr w:type="spellEnd"/>
+        <w:r>
+          <w:t xml:space="preserve">, </w:t>
+        </w:r>
+        <w:proofErr w:type="spellStart"/>
+        <w:r>
+          <w:t>setting</w:t>
+        </w:r>
+        <w:proofErr w:type="spellEnd"/>
+        <w:r>
+          <w:t xml:space="preserve"> </w:t>
+        </w:r>
+        <w:proofErr w:type="spellStart"/>
+        <w:r>
+          <w:t>him</w:t>
+        </w:r>
+        <w:proofErr w:type="spellEnd"/>
+        <w:r>
+          <w:t xml:space="preserve"> on </w:t>
+        </w:r>
+        <w:proofErr w:type="spellStart"/>
+        <w:r>
+          <w:t>course</w:t>
+        </w:r>
+        <w:proofErr w:type="spellEnd"/>
+        <w:r>
+          <w:t xml:space="preserve"> </w:t>
+        </w:r>
+        <w:proofErr w:type="spellStart"/>
+        <w:r>
+          <w:t>to</w:t>
+        </w:r>
+        <w:proofErr w:type="spellEnd"/>
+        <w:r>
+          <w:t xml:space="preserve"> catch all </w:t>
+        </w:r>
+        <w:proofErr w:type="spellStart"/>
+        <w:r>
+          <w:t>the</w:t>
+        </w:r>
+        <w:proofErr w:type="spellEnd"/>
+        <w:r>
+          <w:t xml:space="preserve"> </w:t>
+        </w:r>
+        <w:proofErr w:type="spellStart"/>
+        <w:r>
+          <w:t>poketrainers</w:t>
+        </w:r>
+        <w:proofErr w:type="spellEnd"/>
+        <w:r>
+          <w:t xml:space="preserve"> in </w:t>
+        </w:r>
+        <w:proofErr w:type="spellStart"/>
+        <w:r>
+          <w:t>the</w:t>
+        </w:r>
+        <w:proofErr w:type="spellEnd"/>
+        <w:r>
+          <w:t xml:space="preserve"> </w:t>
+        </w:r>
+        <w:proofErr w:type="spellStart"/>
+        <w:r>
+          <w:t>world</w:t>
+        </w:r>
+        <w:proofErr w:type="spellEnd"/>
+        <w:r>
+          <w:t>!</w:t>
         </w:r>
       </w:ins>
       <w:ins w:id="45" w:author="Loni" w:date="2016-03-11T14:12:00Z">
         <w:r>
-          <w:t xml:space="preserve"> And now the story began, the awesome story of Dumbledore, the hawk trying to become the best pokemaster </w:t>
+          <w:t xml:space="preserve"> </w:t>
+        </w:r>
+        <w:proofErr w:type="spellStart"/>
+        <w:r>
+          <w:t>And</w:t>
+        </w:r>
+        <w:proofErr w:type="spellEnd"/>
+        <w:r>
+          <w:t xml:space="preserve"> </w:t>
+        </w:r>
+        <w:proofErr w:type="spellStart"/>
+        <w:r>
+          <w:t>now</w:t>
+        </w:r>
+        <w:proofErr w:type="spellEnd"/>
+        <w:r>
+          <w:t xml:space="preserve"> </w:t>
+        </w:r>
+        <w:proofErr w:type="spellStart"/>
+        <w:r>
+          <w:t>the</w:t>
+        </w:r>
+        <w:proofErr w:type="spellEnd"/>
+        <w:r>
+          <w:t xml:space="preserve"> </w:t>
+        </w:r>
+        <w:proofErr w:type="spellStart"/>
+        <w:r>
+          <w:t>story</w:t>
+        </w:r>
+        <w:proofErr w:type="spellEnd"/>
+        <w:r>
+          <w:t xml:space="preserve"> </w:t>
+        </w:r>
+        <w:proofErr w:type="spellStart"/>
+        <w:r>
+          <w:t>began</w:t>
+        </w:r>
+        <w:proofErr w:type="spellEnd"/>
+        <w:r>
+          <w:t xml:space="preserve">, </w:t>
+        </w:r>
+        <w:proofErr w:type="spellStart"/>
+        <w:r>
+          <w:t>the</w:t>
+        </w:r>
+        <w:proofErr w:type="spellEnd"/>
+        <w:r>
+          <w:t xml:space="preserve"> </w:t>
+        </w:r>
+        <w:proofErr w:type="spellStart"/>
+        <w:r>
+          <w:t>awesome</w:t>
+        </w:r>
+        <w:proofErr w:type="spellEnd"/>
+        <w:r>
+          <w:t xml:space="preserve"> </w:t>
+        </w:r>
+        <w:proofErr w:type="spellStart"/>
+        <w:r>
+          <w:t>story</w:t>
+        </w:r>
+        <w:proofErr w:type="spellEnd"/>
+        <w:r>
+          <w:t xml:space="preserve"> </w:t>
+        </w:r>
+        <w:proofErr w:type="spellStart"/>
+        <w:r>
+          <w:t>of</w:t>
+        </w:r>
+        <w:proofErr w:type="spellEnd"/>
+        <w:r>
+          <w:t xml:space="preserve"> </w:t>
+        </w:r>
+        <w:proofErr w:type="spellStart"/>
+        <w:r>
+          <w:t>Dumbledore</w:t>
+        </w:r>
+        <w:proofErr w:type="spellEnd"/>
+        <w:r>
+          <w:t xml:space="preserve">, </w:t>
+        </w:r>
+        <w:proofErr w:type="spellStart"/>
+        <w:r>
+          <w:t>the</w:t>
+        </w:r>
+        <w:proofErr w:type="spellEnd"/>
+        <w:r>
+          <w:t xml:space="preserve"> </w:t>
+        </w:r>
+        <w:proofErr w:type="spellStart"/>
+        <w:r>
+          <w:t>hawk</w:t>
+        </w:r>
+        <w:proofErr w:type="spellEnd"/>
+        <w:r>
+          <w:t xml:space="preserve"> </w:t>
+        </w:r>
+        <w:proofErr w:type="spellStart"/>
+        <w:r>
+          <w:t>trying</w:t>
+        </w:r>
+        <w:proofErr w:type="spellEnd"/>
+        <w:r>
+          <w:t xml:space="preserve"> </w:t>
+        </w:r>
+        <w:proofErr w:type="spellStart"/>
+        <w:r>
+          <w:t>to</w:t>
+        </w:r>
+        <w:proofErr w:type="spellEnd"/>
+        <w:r>
+          <w:t xml:space="preserve"> </w:t>
+        </w:r>
+        <w:proofErr w:type="spellStart"/>
+        <w:r>
+          <w:t>become</w:t>
+        </w:r>
+        <w:proofErr w:type="spellEnd"/>
+        <w:r>
+          <w:t xml:space="preserve"> </w:t>
+        </w:r>
+        <w:proofErr w:type="spellStart"/>
+        <w:r>
+          <w:t>the</w:t>
+        </w:r>
+        <w:proofErr w:type="spellEnd"/>
+        <w:r>
+          <w:t xml:space="preserve"> </w:t>
+        </w:r>
+        <w:proofErr w:type="spellStart"/>
+        <w:r>
+          <w:t>best</w:t>
+        </w:r>
+        <w:proofErr w:type="spellEnd"/>
+        <w:r>
+          <w:t xml:space="preserve"> </w:t>
+        </w:r>
+        <w:proofErr w:type="spellStart"/>
+        <w:r>
+          <w:t>pokemaster</w:t>
+        </w:r>
+        <w:proofErr w:type="spellEnd"/>
+        <w:r>
+          <w:t xml:space="preserve"> </w:t>
         </w:r>
       </w:ins>
       <w:ins w:id="46" w:author="Loni" w:date="2016-03-11T14:13:00Z">
@@ -330,35 +1490,829 @@
           <w:t xml:space="preserve"> </w:t>
         </w:r>
       </w:ins>
+      <w:proofErr w:type="spellStart"/>
       <w:ins w:id="48" w:author="Loni" w:date="2016-03-11T14:13:00Z">
         <w:r>
-          <w:t>world. However he had a big rivalvry. There was another pokemon setting people to sleep and writing on their faces, so there fore Dumbledore</w:t>
+          <w:t>world</w:t>
+        </w:r>
+        <w:proofErr w:type="spellEnd"/>
+        <w:r>
+          <w:t xml:space="preserve">. </w:t>
+        </w:r>
+        <w:proofErr w:type="spellStart"/>
+        <w:r>
+          <w:t>However</w:t>
+        </w:r>
+        <w:proofErr w:type="spellEnd"/>
+        <w:r>
+          <w:t xml:space="preserve"> he </w:t>
+        </w:r>
+        <w:proofErr w:type="spellStart"/>
+        <w:r>
+          <w:t>had</w:t>
+        </w:r>
+        <w:proofErr w:type="spellEnd"/>
+        <w:r>
+          <w:t xml:space="preserve"> a </w:t>
+        </w:r>
+        <w:proofErr w:type="spellStart"/>
+        <w:r>
+          <w:t>big</w:t>
+        </w:r>
+        <w:proofErr w:type="spellEnd"/>
+        <w:r>
+          <w:t xml:space="preserve"> </w:t>
+        </w:r>
+        <w:proofErr w:type="spellStart"/>
+        <w:r>
+          <w:t>rivalvry</w:t>
+        </w:r>
+        <w:proofErr w:type="spellEnd"/>
+        <w:r>
+          <w:t xml:space="preserve">. </w:t>
+        </w:r>
+        <w:proofErr w:type="spellStart"/>
+        <w:r>
+          <w:t>There</w:t>
+        </w:r>
+        <w:proofErr w:type="spellEnd"/>
+        <w:r>
+          <w:t xml:space="preserve"> was </w:t>
+        </w:r>
+        <w:proofErr w:type="spellStart"/>
+        <w:r>
+          <w:t>another</w:t>
+        </w:r>
+        <w:proofErr w:type="spellEnd"/>
+        <w:r>
+          <w:t xml:space="preserve"> </w:t>
+        </w:r>
+        <w:proofErr w:type="spellStart"/>
+        <w:r>
+          <w:t>pokemon</w:t>
+        </w:r>
+        <w:proofErr w:type="spellEnd"/>
+        <w:r>
+          <w:t xml:space="preserve"> </w:t>
+        </w:r>
+        <w:proofErr w:type="spellStart"/>
+        <w:r>
+          <w:t>setting</w:t>
+        </w:r>
+        <w:proofErr w:type="spellEnd"/>
+        <w:r>
+          <w:t xml:space="preserve"> </w:t>
+        </w:r>
+        <w:proofErr w:type="spellStart"/>
+        <w:r>
+          <w:t>people</w:t>
+        </w:r>
+        <w:proofErr w:type="spellEnd"/>
+        <w:r>
+          <w:t xml:space="preserve"> </w:t>
+        </w:r>
+        <w:proofErr w:type="spellStart"/>
+        <w:r>
+          <w:t>to</w:t>
+        </w:r>
+        <w:proofErr w:type="spellEnd"/>
+        <w:r>
+          <w:t xml:space="preserve"> </w:t>
+        </w:r>
+        <w:proofErr w:type="spellStart"/>
+        <w:r>
+          <w:t>sleep</w:t>
+        </w:r>
+        <w:proofErr w:type="spellEnd"/>
+        <w:r>
+          <w:t xml:space="preserve"> </w:t>
+        </w:r>
+        <w:proofErr w:type="spellStart"/>
+        <w:r>
+          <w:t>and</w:t>
+        </w:r>
+        <w:proofErr w:type="spellEnd"/>
+        <w:r>
+          <w:t xml:space="preserve"> </w:t>
+        </w:r>
+        <w:proofErr w:type="spellStart"/>
+        <w:r>
+          <w:t>writing</w:t>
+        </w:r>
+        <w:proofErr w:type="spellEnd"/>
+        <w:r>
+          <w:t xml:space="preserve"> on </w:t>
+        </w:r>
+        <w:proofErr w:type="spellStart"/>
+        <w:r>
+          <w:t>their</w:t>
+        </w:r>
+        <w:proofErr w:type="spellEnd"/>
+        <w:r>
+          <w:t xml:space="preserve"> </w:t>
+        </w:r>
+        <w:proofErr w:type="spellStart"/>
+        <w:r>
+          <w:t>faces</w:t>
+        </w:r>
+        <w:proofErr w:type="spellEnd"/>
+        <w:r>
+          <w:t xml:space="preserve">, so </w:t>
+        </w:r>
+        <w:proofErr w:type="spellStart"/>
+        <w:r>
+          <w:t>there</w:t>
+        </w:r>
+        <w:proofErr w:type="spellEnd"/>
+        <w:r>
+          <w:t xml:space="preserve"> </w:t>
+        </w:r>
+        <w:proofErr w:type="spellStart"/>
+        <w:r>
+          <w:t>fore</w:t>
+        </w:r>
+        <w:proofErr w:type="spellEnd"/>
+        <w:r>
+          <w:t xml:space="preserve"> </w:t>
+        </w:r>
+        <w:proofErr w:type="spellStart"/>
+        <w:r>
+          <w:t>Dumbledore</w:t>
         </w:r>
       </w:ins>
-      <w:bookmarkStart w:id="49" w:name="_GoBack"/>
-      <w:bookmarkEnd w:id="49"/>
-      <w:ins w:id="50" w:author="Ng" w:date="2016-03-11T14:15:00Z">
-        <w:r>
-          <w:t xml:space="preserve"> realised</w:t>
-        </w:r>
-        <w:r>
-          <w:t xml:space="preserve"> he should try his </w:t>
+      <w:proofErr w:type="spellEnd"/>
+      <w:ins w:id="49" w:author="Ng" w:date="2016-03-11T14:15:00Z">
+        <w:r>
+          <w:t xml:space="preserve"> </w:t>
+        </w:r>
+        <w:proofErr w:type="spellStart"/>
+        <w:r>
+          <w:t>realised</w:t>
+        </w:r>
+        <w:proofErr w:type="spellEnd"/>
+        <w:r>
+          <w:t xml:space="preserve"> he </w:t>
+        </w:r>
+        <w:proofErr w:type="spellStart"/>
+        <w:r>
+          <w:t>should</w:t>
+        </w:r>
+        <w:proofErr w:type="spellEnd"/>
+        <w:r>
+          <w:t xml:space="preserve"> </w:t>
+        </w:r>
+        <w:proofErr w:type="spellStart"/>
+        <w:r>
+          <w:t>try</w:t>
+        </w:r>
+        <w:proofErr w:type="spellEnd"/>
+        <w:r>
+          <w:t xml:space="preserve"> </w:t>
+        </w:r>
+        <w:proofErr w:type="spellStart"/>
+        <w:r>
+          <w:t>his</w:t>
+        </w:r>
+        <w:proofErr w:type="spellEnd"/>
+        <w:r>
+          <w:t xml:space="preserve"> </w:t>
         </w:r>
       </w:ins>
-      <w:ins w:id="51" w:author="Ng" w:date="2016-03-11T14:16:00Z">
-        <w:r>
-          <w:t xml:space="preserve">wing at firebending. First he needed to find a true master to learn from, so </w:t>
+      <w:proofErr w:type="spellStart"/>
+      <w:ins w:id="50" w:author="Ng" w:date="2016-03-11T14:16:00Z">
+        <w:r>
+          <w:t>wing</w:t>
+        </w:r>
+        <w:proofErr w:type="spellEnd"/>
+        <w:r>
+          <w:t xml:space="preserve"> at </w:t>
+        </w:r>
+        <w:proofErr w:type="spellStart"/>
+        <w:r>
+          <w:t>firebending</w:t>
+        </w:r>
+        <w:proofErr w:type="spellEnd"/>
+        <w:r>
+          <w:t xml:space="preserve">. First he </w:t>
+        </w:r>
+        <w:proofErr w:type="spellStart"/>
+        <w:r>
+          <w:t>needed</w:t>
+        </w:r>
+        <w:proofErr w:type="spellEnd"/>
+        <w:r>
+          <w:t xml:space="preserve"> </w:t>
+        </w:r>
+        <w:proofErr w:type="spellStart"/>
+        <w:r>
+          <w:t>to</w:t>
+        </w:r>
+        <w:proofErr w:type="spellEnd"/>
+        <w:r>
+          <w:t xml:space="preserve"> find a </w:t>
+        </w:r>
+        <w:proofErr w:type="spellStart"/>
+        <w:r>
+          <w:t>true</w:t>
+        </w:r>
+        <w:proofErr w:type="spellEnd"/>
+        <w:r>
+          <w:t xml:space="preserve"> </w:t>
+        </w:r>
+        <w:proofErr w:type="spellStart"/>
+        <w:r>
+          <w:t>master</w:t>
+        </w:r>
+        <w:proofErr w:type="spellEnd"/>
+        <w:r>
+          <w:t xml:space="preserve"> </w:t>
+        </w:r>
+        <w:proofErr w:type="spellStart"/>
+        <w:r>
+          <w:t>to</w:t>
+        </w:r>
+        <w:proofErr w:type="spellEnd"/>
+        <w:r>
+          <w:t xml:space="preserve"> </w:t>
+        </w:r>
+        <w:proofErr w:type="spellStart"/>
+        <w:r>
+          <w:t>learn</w:t>
+        </w:r>
+        <w:proofErr w:type="spellEnd"/>
+        <w:r>
+          <w:t xml:space="preserve"> </w:t>
+        </w:r>
+        <w:proofErr w:type="spellStart"/>
+        <w:r>
+          <w:t>from</w:t>
+        </w:r>
+        <w:proofErr w:type="spellEnd"/>
+        <w:r>
+          <w:t xml:space="preserve">, so </w:t>
         </w:r>
       </w:ins>
+      <w:ins w:id="51" w:author="Loni" w:date="2016-03-11T14:18:00Z">
+        <w:r>
+          <w:t xml:space="preserve">he </w:t>
+        </w:r>
+        <w:proofErr w:type="spellStart"/>
+        <w:r>
+          <w:t>went</w:t>
+        </w:r>
+        <w:proofErr w:type="spellEnd"/>
+        <w:r>
+          <w:t xml:space="preserve"> tot he </w:t>
+        </w:r>
+        <w:proofErr w:type="spellStart"/>
+        <w:r>
+          <w:t>fire</w:t>
+        </w:r>
+        <w:proofErr w:type="spellEnd"/>
+        <w:r>
+          <w:t xml:space="preserve"> </w:t>
+        </w:r>
+        <w:proofErr w:type="spellStart"/>
+        <w:r>
+          <w:t>naiton</w:t>
+        </w:r>
+        <w:proofErr w:type="spellEnd"/>
+        <w:r>
+          <w:t xml:space="preserve"> </w:t>
+        </w:r>
+        <w:proofErr w:type="spellStart"/>
+        <w:r>
+          <w:t>and</w:t>
+        </w:r>
+        <w:proofErr w:type="spellEnd"/>
+        <w:r>
+          <w:t xml:space="preserve"> </w:t>
+        </w:r>
+        <w:proofErr w:type="spellStart"/>
+        <w:r>
+          <w:t>found</w:t>
+        </w:r>
+        <w:proofErr w:type="spellEnd"/>
+        <w:r>
+          <w:t xml:space="preserve"> </w:t>
+        </w:r>
+        <w:proofErr w:type="spellStart"/>
+        <w:r>
+          <w:t>zuko</w:t>
+        </w:r>
+      </w:ins>
+      <w:ins w:id="52" w:author="Loni" w:date="2016-03-11T14:19:00Z">
+        <w:r>
+          <w:t>.Zuko</w:t>
+        </w:r>
+        <w:proofErr w:type="spellEnd"/>
+        <w:r>
+          <w:t xml:space="preserve"> was </w:t>
+        </w:r>
+        <w:proofErr w:type="spellStart"/>
+        <w:r>
+          <w:t>very</w:t>
+        </w:r>
+        <w:proofErr w:type="spellEnd"/>
+        <w:r>
+          <w:t xml:space="preserve"> happy </w:t>
+        </w:r>
+        <w:proofErr w:type="spellStart"/>
+        <w:r>
+          <w:t>to</w:t>
+        </w:r>
+        <w:proofErr w:type="spellEnd"/>
+        <w:r>
+          <w:t xml:space="preserve"> </w:t>
+        </w:r>
+        <w:proofErr w:type="spellStart"/>
+        <w:r>
+          <w:t>teach</w:t>
+        </w:r>
+        <w:proofErr w:type="spellEnd"/>
+        <w:r>
+          <w:t xml:space="preserve"> </w:t>
+        </w:r>
+        <w:proofErr w:type="spellStart"/>
+        <w:r>
+          <w:t>Dumbledore</w:t>
+        </w:r>
+        <w:proofErr w:type="spellEnd"/>
+        <w:r>
+          <w:t xml:space="preserve"> </w:t>
+        </w:r>
+        <w:proofErr w:type="spellStart"/>
+        <w:r>
+          <w:t>to</w:t>
+        </w:r>
+        <w:proofErr w:type="spellEnd"/>
+        <w:r>
+          <w:t xml:space="preserve"> </w:t>
+        </w:r>
+        <w:proofErr w:type="spellStart"/>
+        <w:r>
+          <w:t>master</w:t>
+        </w:r>
+        <w:proofErr w:type="spellEnd"/>
+        <w:r>
+          <w:t xml:space="preserve"> </w:t>
+        </w:r>
+        <w:proofErr w:type="spellStart"/>
+        <w:r>
+          <w:t>firebending</w:t>
+        </w:r>
+        <w:proofErr w:type="spellEnd"/>
+        <w:r>
+          <w:t xml:space="preserve">, </w:t>
+        </w:r>
+        <w:proofErr w:type="spellStart"/>
+        <w:r>
+          <w:t>however</w:t>
+        </w:r>
+        <w:proofErr w:type="spellEnd"/>
+        <w:r>
+          <w:t xml:space="preserve"> in </w:t>
+        </w:r>
+        <w:proofErr w:type="spellStart"/>
+        <w:r>
+          <w:t>return</w:t>
+        </w:r>
+        <w:proofErr w:type="spellEnd"/>
+        <w:r>
+          <w:t xml:space="preserve">, </w:t>
+        </w:r>
+        <w:proofErr w:type="spellStart"/>
+        <w:r>
+          <w:t>dumbledore</w:t>
+        </w:r>
+        <w:proofErr w:type="spellEnd"/>
+        <w:r>
+          <w:t xml:space="preserve"> </w:t>
+        </w:r>
+      </w:ins>
+      <w:ins w:id="53" w:author="Loni" w:date="2016-03-11T14:20:00Z">
+        <w:r>
+          <w:t>hast o</w:t>
+        </w:r>
+      </w:ins>
+      <w:ins w:id="54" w:author="Loni" w:date="2016-03-11T14:19:00Z">
+        <w:r>
+          <w:t xml:space="preserve"> </w:t>
+        </w:r>
+      </w:ins>
+      <w:proofErr w:type="spellStart"/>
+      <w:ins w:id="55" w:author="Loni" w:date="2016-03-11T14:20:00Z">
+        <w:r>
+          <w:t>give</w:t>
+        </w:r>
+        <w:proofErr w:type="spellEnd"/>
+        <w:r>
+          <w:t xml:space="preserve"> </w:t>
+        </w:r>
+        <w:proofErr w:type="spellStart"/>
+        <w:r>
+          <w:t>up</w:t>
+        </w:r>
+        <w:proofErr w:type="spellEnd"/>
+        <w:r>
+          <w:t xml:space="preserve"> </w:t>
+        </w:r>
+        <w:proofErr w:type="spellStart"/>
+        <w:r>
+          <w:t>his</w:t>
+        </w:r>
+        <w:proofErr w:type="spellEnd"/>
+        <w:r>
+          <w:t xml:space="preserve"> power </w:t>
+        </w:r>
+        <w:proofErr w:type="spellStart"/>
+        <w:r>
+          <w:t>of</w:t>
+        </w:r>
+        <w:proofErr w:type="spellEnd"/>
+        <w:r>
+          <w:t xml:space="preserve"> </w:t>
+        </w:r>
+        <w:proofErr w:type="spellStart"/>
+        <w:r>
+          <w:t>healing</w:t>
+        </w:r>
+        <w:proofErr w:type="spellEnd"/>
+        <w:r>
+          <w:t xml:space="preserve"> </w:t>
+        </w:r>
+        <w:proofErr w:type="spellStart"/>
+        <w:r>
+          <w:t>and</w:t>
+        </w:r>
+        <w:proofErr w:type="spellEnd"/>
+        <w:r>
+          <w:t xml:space="preserve"> </w:t>
+        </w:r>
+        <w:proofErr w:type="spellStart"/>
+        <w:r>
+          <w:t>reviving</w:t>
+        </w:r>
+        <w:proofErr w:type="spellEnd"/>
+        <w:r>
+          <w:t xml:space="preserve"> </w:t>
+        </w:r>
+        <w:proofErr w:type="spellStart"/>
+        <w:r>
+          <w:t>people</w:t>
+        </w:r>
+        <w:proofErr w:type="spellEnd"/>
+        <w:r>
+          <w:t xml:space="preserve"> </w:t>
+        </w:r>
+        <w:proofErr w:type="spellStart"/>
+        <w:r>
+          <w:t>with</w:t>
+        </w:r>
+        <w:proofErr w:type="spellEnd"/>
+        <w:r>
+          <w:t xml:space="preserve"> </w:t>
+        </w:r>
+        <w:proofErr w:type="spellStart"/>
+        <w:r>
+          <w:t>his</w:t>
+        </w:r>
+        <w:proofErr w:type="spellEnd"/>
+        <w:r>
+          <w:t xml:space="preserve"> </w:t>
+        </w:r>
+        <w:proofErr w:type="spellStart"/>
+        <w:r>
+          <w:t>fire</w:t>
+        </w:r>
+        <w:proofErr w:type="spellEnd"/>
+        <w:r>
+          <w:t>.</w:t>
+        </w:r>
+        <w:r>
+          <w:t xml:space="preserve"> </w:t>
+        </w:r>
+      </w:ins>
+      <w:ins w:id="56" w:author="Loni" w:date="2016-03-11T14:21:00Z">
+        <w:r>
+          <w:t xml:space="preserve"> </w:t>
+        </w:r>
+        <w:proofErr w:type="spellStart"/>
+        <w:r>
+          <w:t>However</w:t>
+        </w:r>
+        <w:proofErr w:type="spellEnd"/>
+        <w:r>
+          <w:t xml:space="preserve"> </w:t>
+        </w:r>
+        <w:proofErr w:type="spellStart"/>
+        <w:r>
+          <w:t>Dumbledore</w:t>
+        </w:r>
+        <w:proofErr w:type="spellEnd"/>
+        <w:r>
+          <w:t xml:space="preserve"> was not </w:t>
+        </w:r>
+        <w:proofErr w:type="spellStart"/>
+        <w:r>
+          <w:t>sure</w:t>
+        </w:r>
+        <w:proofErr w:type="spellEnd"/>
+        <w:r>
+          <w:t xml:space="preserve"> </w:t>
+        </w:r>
+        <w:proofErr w:type="spellStart"/>
+        <w:r>
+          <w:t>if</w:t>
+        </w:r>
+        <w:proofErr w:type="spellEnd"/>
+        <w:r>
+          <w:t xml:space="preserve"> he </w:t>
+        </w:r>
+        <w:proofErr w:type="spellStart"/>
+        <w:r>
+          <w:t>really</w:t>
+        </w:r>
+        <w:proofErr w:type="spellEnd"/>
+        <w:r>
+          <w:t xml:space="preserve"> </w:t>
+        </w:r>
+        <w:proofErr w:type="spellStart"/>
+        <w:r>
+          <w:t>wnated</w:t>
+        </w:r>
+        <w:proofErr w:type="spellEnd"/>
+        <w:r>
+          <w:t xml:space="preserve"> </w:t>
+        </w:r>
+        <w:proofErr w:type="spellStart"/>
+        <w:r>
+          <w:t>to</w:t>
+        </w:r>
+        <w:proofErr w:type="spellEnd"/>
+        <w:r>
+          <w:t xml:space="preserve"> </w:t>
+        </w:r>
+        <w:proofErr w:type="spellStart"/>
+        <w:r>
+          <w:t>give</w:t>
+        </w:r>
+        <w:proofErr w:type="spellEnd"/>
+        <w:r>
+          <w:t xml:space="preserve"> </w:t>
+        </w:r>
+        <w:proofErr w:type="spellStart"/>
+        <w:r>
+          <w:t>up</w:t>
+        </w:r>
+        <w:proofErr w:type="spellEnd"/>
+        <w:r>
+          <w:t xml:space="preserve"> </w:t>
+        </w:r>
+        <w:proofErr w:type="spellStart"/>
+        <w:r>
+          <w:t>his</w:t>
+        </w:r>
+        <w:proofErr w:type="spellEnd"/>
+        <w:r>
+          <w:t xml:space="preserve"> </w:t>
+        </w:r>
+        <w:proofErr w:type="spellStart"/>
+        <w:r>
+          <w:t>powers</w:t>
+        </w:r>
+        <w:proofErr w:type="spellEnd"/>
+        <w:r>
+          <w:t xml:space="preserve">, </w:t>
+        </w:r>
+        <w:proofErr w:type="spellStart"/>
+        <w:r>
+          <w:t>it</w:t>
+        </w:r>
+        <w:proofErr w:type="spellEnd"/>
+        <w:r>
+          <w:t xml:space="preserve"> </w:t>
+        </w:r>
+        <w:proofErr w:type="spellStart"/>
+        <w:r>
+          <w:t>seemed</w:t>
+        </w:r>
+        <w:proofErr w:type="spellEnd"/>
+        <w:r>
+          <w:t xml:space="preserve"> tob e </w:t>
+        </w:r>
+        <w:proofErr w:type="spellStart"/>
+        <w:r>
+          <w:t>pretty</w:t>
+        </w:r>
+        <w:proofErr w:type="spellEnd"/>
+        <w:r>
+          <w:t xml:space="preserve"> </w:t>
+        </w:r>
+        <w:proofErr w:type="spellStart"/>
+        <w:r>
+          <w:t>useful</w:t>
+        </w:r>
+        <w:proofErr w:type="spellEnd"/>
+        <w:r>
+          <w:t xml:space="preserve">, so he </w:t>
+        </w:r>
+        <w:proofErr w:type="spellStart"/>
+        <w:r>
+          <w:t>went</w:t>
+        </w:r>
+        <w:proofErr w:type="spellEnd"/>
+        <w:r>
+          <w:t xml:space="preserve"> tot he </w:t>
+        </w:r>
+        <w:proofErr w:type="spellStart"/>
+        <w:r>
+          <w:t>spirit</w:t>
+        </w:r>
+        <w:proofErr w:type="spellEnd"/>
+        <w:r>
+          <w:t xml:space="preserve"> </w:t>
+        </w:r>
+        <w:proofErr w:type="spellStart"/>
+        <w:r>
+          <w:t>world</w:t>
+        </w:r>
+        <w:proofErr w:type="spellEnd"/>
+        <w:r>
+          <w:t xml:space="preserve"> </w:t>
+        </w:r>
+        <w:proofErr w:type="spellStart"/>
+        <w:r>
+          <w:t>to</w:t>
+        </w:r>
+        <w:proofErr w:type="spellEnd"/>
+        <w:r>
+          <w:t xml:space="preserve"> find </w:t>
+        </w:r>
+        <w:proofErr w:type="spellStart"/>
+        <w:r>
+          <w:t>the</w:t>
+        </w:r>
+        <w:proofErr w:type="spellEnd"/>
+        <w:r>
+          <w:t xml:space="preserve"> </w:t>
+        </w:r>
+        <w:proofErr w:type="spellStart"/>
+        <w:r>
+          <w:t>spirit</w:t>
+        </w:r>
+        <w:proofErr w:type="spellEnd"/>
+        <w:r>
+          <w:t xml:space="preserve"> </w:t>
+        </w:r>
+        <w:proofErr w:type="spellStart"/>
+        <w:r>
+          <w:t>of</w:t>
+        </w:r>
+        <w:proofErr w:type="spellEnd"/>
+        <w:r>
+          <w:t xml:space="preserve"> light </w:t>
+        </w:r>
+        <w:proofErr w:type="spellStart"/>
+        <w:r>
+          <w:t>and</w:t>
+        </w:r>
+        <w:proofErr w:type="spellEnd"/>
+        <w:r>
+          <w:t xml:space="preserve"> </w:t>
+        </w:r>
+        <w:proofErr w:type="spellStart"/>
+        <w:r>
+          <w:t>ask</w:t>
+        </w:r>
+        <w:proofErr w:type="spellEnd"/>
+        <w:r>
+          <w:t xml:space="preserve"> her </w:t>
+        </w:r>
+        <w:proofErr w:type="spellStart"/>
+        <w:r>
+          <w:t>if</w:t>
+        </w:r>
+        <w:proofErr w:type="spellEnd"/>
+        <w:r>
+          <w:t xml:space="preserve"> he </w:t>
+        </w:r>
+        <w:proofErr w:type="spellStart"/>
+        <w:r>
+          <w:t>could</w:t>
+        </w:r>
+        <w:proofErr w:type="spellEnd"/>
+        <w:r>
+          <w:t xml:space="preserve"> </w:t>
+        </w:r>
+        <w:proofErr w:type="spellStart"/>
+        <w:r>
+          <w:t>keep</w:t>
+        </w:r>
+        <w:proofErr w:type="spellEnd"/>
+        <w:r>
+          <w:t xml:space="preserve"> </w:t>
+        </w:r>
+        <w:proofErr w:type="spellStart"/>
+        <w:r>
+          <w:t>both</w:t>
+        </w:r>
+        <w:proofErr w:type="spellEnd"/>
+        <w:r>
+          <w:t xml:space="preserve"> </w:t>
+        </w:r>
+        <w:proofErr w:type="spellStart"/>
+        <w:r>
+          <w:t>his</w:t>
+        </w:r>
+        <w:proofErr w:type="spellEnd"/>
+        <w:r>
+          <w:t xml:space="preserve"> </w:t>
+        </w:r>
+        <w:proofErr w:type="spellStart"/>
+        <w:r>
+          <w:t>powers</w:t>
+        </w:r>
+        <w:proofErr w:type="spellEnd"/>
+        <w:r>
+          <w:t xml:space="preserve"> </w:t>
+        </w:r>
+        <w:proofErr w:type="spellStart"/>
+        <w:r>
+          <w:t>of</w:t>
+        </w:r>
+        <w:proofErr w:type="spellEnd"/>
+        <w:r>
+          <w:t xml:space="preserve"> </w:t>
+        </w:r>
+        <w:proofErr w:type="spellStart"/>
+        <w:r>
+          <w:t>fire</w:t>
+        </w:r>
+        <w:proofErr w:type="spellEnd"/>
+        <w:r>
+          <w:t xml:space="preserve"> </w:t>
+        </w:r>
+        <w:proofErr w:type="spellStart"/>
+        <w:r>
+          <w:t>bending</w:t>
+        </w:r>
+        <w:proofErr w:type="spellEnd"/>
+        <w:r>
+          <w:t xml:space="preserve"> </w:t>
+        </w:r>
+        <w:proofErr w:type="spellStart"/>
+        <w:r>
+          <w:t>and</w:t>
+        </w:r>
+        <w:proofErr w:type="spellEnd"/>
+        <w:r>
+          <w:t xml:space="preserve"> </w:t>
+        </w:r>
+        <w:proofErr w:type="spellStart"/>
+        <w:r>
+          <w:t>fire</w:t>
+        </w:r>
+        <w:proofErr w:type="spellEnd"/>
+        <w:r>
+          <w:t xml:space="preserve"> </w:t>
+        </w:r>
+        <w:proofErr w:type="spellStart"/>
+        <w:r>
+          <w:t>reviving</w:t>
+        </w:r>
+        <w:proofErr w:type="spellEnd"/>
+        <w:r>
+          <w:t xml:space="preserve">, </w:t>
+        </w:r>
+        <w:proofErr w:type="spellStart"/>
+        <w:r>
+          <w:t>she</w:t>
+        </w:r>
+        <w:proofErr w:type="spellEnd"/>
+        <w:r>
+          <w:t xml:space="preserve"> </w:t>
+        </w:r>
+        <w:proofErr w:type="spellStart"/>
+        <w:r>
+          <w:t>however</w:t>
+        </w:r>
+        <w:proofErr w:type="spellEnd"/>
+        <w:r>
+          <w:t xml:space="preserve"> said</w:t>
+        </w:r>
+      </w:ins>
+      <w:bookmarkStart w:id="57" w:name="_GoBack"/>
+      <w:bookmarkEnd w:id="57"/>
     </w:p>
     <w:p>
       <w:pPr>
         <w:spacing w:after="0" w:line="360" w:lineRule="auto"/>
         <w:ind w:left="360"/>
         <w:rPr>
-          <w:ins w:id="52" w:author="Loni" w:date="2016-03-11T13:21:00Z"/>
+          <w:ins w:id="58" w:author="Loni" w:date="2016-03-11T13:21:00Z"/>
         </w:rPr>
-        <w:pPrChange w:id="53" w:author="Ng" w:date="2016-03-11T11:02:00Z">
+        <w:pPrChange w:id="59" w:author="Ng" w:date="2016-03-11T11:02:00Z">
           <w:pPr>
             <w:ind w:left="360"/>
           </w:pPr>
@@ -369,15 +2323,64 @@
       <w:pPr>
         <w:spacing w:after="0" w:line="360" w:lineRule="auto"/>
         <w:ind w:left="360"/>
-        <w:pPrChange w:id="54" w:author="Ng" w:date="2016-03-11T11:02:00Z">
+        <w:pPrChange w:id="60" w:author="Ng" w:date="2016-03-11T11:02:00Z">
           <w:pPr>
             <w:ind w:left="360"/>
           </w:pPr>
         </w:pPrChange>
       </w:pPr>
-      <w:ins w:id="55" w:author="Loni" w:date="2016-03-11T13:22:00Z">
-        <w:r>
-          <w:t>Pink sticky change..pinnk” get the party STAAAARTEEEED”</w:t>
+      <w:ins w:id="61" w:author="Loni" w:date="2016-03-11T13:22:00Z">
+        <w:r>
+          <w:lastRenderedPageBreak/>
+          <w:t xml:space="preserve">Pink </w:t>
+        </w:r>
+        <w:proofErr w:type="spellStart"/>
+        <w:r>
+          <w:t>sticky</w:t>
+        </w:r>
+        <w:proofErr w:type="spellEnd"/>
+        <w:r>
+          <w:t xml:space="preserve"> </w:t>
+        </w:r>
+        <w:proofErr w:type="spellStart"/>
+        <w:r>
+          <w:t>change</w:t>
+        </w:r>
+        <w:proofErr w:type="spellEnd"/>
+        <w:r>
+          <w:t>..</w:t>
+        </w:r>
+        <w:proofErr w:type="spellStart"/>
+        <w:r>
+          <w:t>pinnk</w:t>
+        </w:r>
+        <w:proofErr w:type="spellEnd"/>
+        <w:r>
+          <w:t xml:space="preserve">” </w:t>
+        </w:r>
+        <w:proofErr w:type="spellStart"/>
+        <w:r>
+          <w:t>get</w:t>
+        </w:r>
+        <w:proofErr w:type="spellEnd"/>
+        <w:r>
+          <w:t xml:space="preserve"> </w:t>
+        </w:r>
+        <w:proofErr w:type="spellStart"/>
+        <w:r>
+          <w:t>the</w:t>
+        </w:r>
+        <w:proofErr w:type="spellEnd"/>
+        <w:r>
+          <w:t xml:space="preserve"> </w:t>
+        </w:r>
+        <w:proofErr w:type="spellStart"/>
+        <w:r>
+          <w:t>party</w:t>
+        </w:r>
+        <w:proofErr w:type="spellEnd"/>
+        <w:r>
+          <w:t xml:space="preserve"> STAAAARTEEEED”</w:t>
         </w:r>
       </w:ins>
     </w:p>
@@ -392,44 +2395,206 @@
 </file>
 
 <file path=word/comments.xml><?xml version="1.0" encoding="utf-8"?>
-<w:comments xmlns:ve="http://schemas.openxmlformats.org/markup-compatibility/2006" xmlns:o="urn:schemas-microsoft-com:office:office" xmlns:r="http://schemas.openxmlformats.org/officeDocument/2006/relationships" xmlns:m="http://schemas.openxmlformats.org/officeDocument/2006/math" xmlns:v="urn:schemas-microsoft-com:vml" xmlns:wp="http://schemas.openxmlformats.org/drawingml/2006/wordprocessingDrawing" xmlns:w10="urn:schemas-microsoft-com:office:word" xmlns:w="http://schemas.openxmlformats.org/wordprocessingml/2006/main" xmlns:wne="http://schemas.microsoft.com/office/word/2006/wordml">
+<w:comments xmlns:wpc="http://schemas.microsoft.com/office/word/2010/wordprocessingCanvas" xmlns:mc="http://schemas.openxmlformats.org/markup-compatibility/2006" xmlns:o="urn:schemas-microsoft-com:office:office" xmlns:r="http://schemas.openxmlformats.org/officeDocument/2006/relationships" xmlns:m="http://schemas.openxmlformats.org/officeDocument/2006/math" xmlns:v="urn:schemas-microsoft-com:vml" xmlns:wp14="http://schemas.microsoft.com/office/word/2010/wordprocessingDrawing" xmlns:wp="http://schemas.openxmlformats.org/drawingml/2006/wordprocessingDrawing" xmlns:w10="urn:schemas-microsoft-com:office:word" xmlns:w="http://schemas.openxmlformats.org/wordprocessingml/2006/main" xmlns:w14="http://schemas.microsoft.com/office/word/2010/wordml" xmlns:wpg="http://schemas.microsoft.com/office/word/2010/wordprocessingGroup" xmlns:wpi="http://schemas.microsoft.com/office/word/2010/wordprocessingInk" xmlns:wne="http://schemas.microsoft.com/office/word/2006/wordml" xmlns:wps="http://schemas.microsoft.com/office/word/2010/wordprocessingShape" mc:Ignorable="w14 wp14">
   <w:comment w:id="5" w:author="Loni" w:date="2016-03-11T11:49:00Z" w:initials="L">
     <w:p>
       <w:pPr>
-        <w:pStyle w:val="CommentText"/>
+        <w:pStyle w:val="Kommentartext"/>
       </w:pPr>
       <w:r>
         <w:rPr>
-          <w:rStyle w:val="CommentReference"/>
+          <w:rStyle w:val="Kommentarzeichen"/>
         </w:rPr>
         <w:annotationRef/>
       </w:r>
       <w:r>
-        <w:t>I think Harry is still in Hogwarts, and can only communicate via Owls, lets see if we can get someone else like Dumbledore on it :D</w:t>
+        <w:t xml:space="preserve">I </w:t>
+      </w:r>
+      <w:proofErr w:type="spellStart"/>
+      <w:r>
+        <w:t>think</w:t>
+      </w:r>
+      <w:proofErr w:type="spellEnd"/>
+      <w:r>
+        <w:t xml:space="preserve"> Harry </w:t>
+      </w:r>
+      <w:proofErr w:type="spellStart"/>
+      <w:r>
+        <w:t>is</w:t>
+      </w:r>
+      <w:proofErr w:type="spellEnd"/>
+      <w:r>
+        <w:t xml:space="preserve"> still in </w:t>
+      </w:r>
+      <w:proofErr w:type="spellStart"/>
+      <w:r>
+        <w:t>Hogwarts</w:t>
+      </w:r>
+      <w:proofErr w:type="spellEnd"/>
+      <w:r>
+        <w:t xml:space="preserve">, </w:t>
+      </w:r>
+      <w:proofErr w:type="spellStart"/>
+      <w:r>
+        <w:t>and</w:t>
+      </w:r>
+      <w:proofErr w:type="spellEnd"/>
+      <w:r>
+        <w:t xml:space="preserve"> </w:t>
+      </w:r>
+      <w:proofErr w:type="spellStart"/>
+      <w:r>
+        <w:t>can</w:t>
+      </w:r>
+      <w:proofErr w:type="spellEnd"/>
+      <w:r>
+        <w:t xml:space="preserve"> </w:t>
+      </w:r>
+      <w:proofErr w:type="spellStart"/>
+      <w:r>
+        <w:t>only</w:t>
+      </w:r>
+      <w:proofErr w:type="spellEnd"/>
+      <w:r>
+        <w:t xml:space="preserve"> </w:t>
+      </w:r>
+      <w:proofErr w:type="spellStart"/>
+      <w:r>
+        <w:t>communicate</w:t>
+      </w:r>
+      <w:proofErr w:type="spellEnd"/>
+      <w:r>
+        <w:t xml:space="preserve"> via </w:t>
+      </w:r>
+      <w:proofErr w:type="spellStart"/>
+      <w:r>
+        <w:t>Owls</w:t>
+      </w:r>
+      <w:proofErr w:type="spellEnd"/>
+      <w:r>
+        <w:t xml:space="preserve">, </w:t>
+      </w:r>
+      <w:proofErr w:type="spellStart"/>
+      <w:r>
+        <w:t>lets</w:t>
+      </w:r>
+      <w:proofErr w:type="spellEnd"/>
+      <w:r>
+        <w:t xml:space="preserve"> </w:t>
+      </w:r>
+      <w:proofErr w:type="spellStart"/>
+      <w:r>
+        <w:t>see</w:t>
+      </w:r>
+      <w:proofErr w:type="spellEnd"/>
+      <w:r>
+        <w:t xml:space="preserve"> </w:t>
+      </w:r>
+      <w:proofErr w:type="spellStart"/>
+      <w:r>
+        <w:t>if</w:t>
+      </w:r>
+      <w:proofErr w:type="spellEnd"/>
+      <w:r>
+        <w:t xml:space="preserve"> </w:t>
+      </w:r>
+      <w:proofErr w:type="spellStart"/>
+      <w:r>
+        <w:t>we</w:t>
+      </w:r>
+      <w:proofErr w:type="spellEnd"/>
+      <w:r>
+        <w:t xml:space="preserve"> </w:t>
+      </w:r>
+      <w:proofErr w:type="spellStart"/>
+      <w:r>
+        <w:t>can</w:t>
+      </w:r>
+      <w:proofErr w:type="spellEnd"/>
+      <w:r>
+        <w:t xml:space="preserve"> </w:t>
+      </w:r>
+      <w:proofErr w:type="spellStart"/>
+      <w:r>
+        <w:t>get</w:t>
+      </w:r>
+      <w:proofErr w:type="spellEnd"/>
+      <w:r>
+        <w:t xml:space="preserve"> </w:t>
+      </w:r>
+      <w:proofErr w:type="spellStart"/>
+      <w:r>
+        <w:t>someone</w:t>
+      </w:r>
+      <w:proofErr w:type="spellEnd"/>
+      <w:r>
+        <w:t xml:space="preserve"> </w:t>
+      </w:r>
+      <w:proofErr w:type="spellStart"/>
+      <w:r>
+        <w:t>else</w:t>
+      </w:r>
+      <w:proofErr w:type="spellEnd"/>
+      <w:r>
+        <w:t xml:space="preserve"> like </w:t>
+      </w:r>
+      <w:proofErr w:type="spellStart"/>
+      <w:r>
+        <w:t>Dumbledore</w:t>
+      </w:r>
+      <w:proofErr w:type="spellEnd"/>
+      <w:r>
+        <w:t xml:space="preserve"> on </w:t>
+      </w:r>
+      <w:proofErr w:type="spellStart"/>
+      <w:r>
+        <w:t>it</w:t>
+      </w:r>
+      <w:proofErr w:type="spellEnd"/>
+      <w:r>
+        <w:t xml:space="preserve"> :D</w:t>
       </w:r>
     </w:p>
   </w:comment>
   <w:comment w:id="19" w:author="Ng" w:date="2016-03-11T11:03:00Z" w:initials="NN">
     <w:p>
       <w:pPr>
-        <w:pStyle w:val="CommentText"/>
+        <w:pStyle w:val="Kommentartext"/>
       </w:pPr>
       <w:r>
         <w:rPr>
-          <w:rStyle w:val="CommentReference"/>
+          <w:rStyle w:val="Kommentarzeichen"/>
         </w:rPr>
         <w:annotationRef/>
       </w:r>
-      <w:r>
-        <w:t>Blah blah blah</w:t>
-      </w:r>
+      <w:proofErr w:type="spellStart"/>
+      <w:r>
+        <w:t>Blah</w:t>
+      </w:r>
+      <w:proofErr w:type="spellEnd"/>
+      <w:r>
+        <w:t xml:space="preserve"> </w:t>
+      </w:r>
+      <w:proofErr w:type="spellStart"/>
+      <w:r>
+        <w:t>blah</w:t>
+      </w:r>
+      <w:proofErr w:type="spellEnd"/>
+      <w:r>
+        <w:t xml:space="preserve"> </w:t>
+      </w:r>
+      <w:proofErr w:type="spellStart"/>
+      <w:r>
+        <w:t>blah</w:t>
+      </w:r>
+      <w:proofErr w:type="spellEnd"/>
     </w:p>
   </w:comment>
 </w:comments>
 </file>
 
 <file path=word/endnotes.xml><?xml version="1.0" encoding="utf-8"?>
-<w:endnotes xmlns:ve="http://schemas.openxmlformats.org/markup-compatibility/2006" xmlns:o="urn:schemas-microsoft-com:office:office" xmlns:r="http://schemas.openxmlformats.org/officeDocument/2006/relationships" xmlns:m="http://schemas.openxmlformats.org/officeDocument/2006/math" xmlns:v="urn:schemas-microsoft-com:vml" xmlns:wp="http://schemas.openxmlformats.org/drawingml/2006/wordprocessingDrawing" xmlns:w10="urn:schemas-microsoft-com:office:word" xmlns:w="http://schemas.openxmlformats.org/wordprocessingml/2006/main" xmlns:wne="http://schemas.microsoft.com/office/word/2006/wordml">
+<w:endnotes xmlns:wpc="http://schemas.microsoft.com/office/word/2010/wordprocessingCanvas" xmlns:mc="http://schemas.openxmlformats.org/markup-compatibility/2006" xmlns:o="urn:schemas-microsoft-com:office:office" xmlns:r="http://schemas.openxmlformats.org/officeDocument/2006/relationships" xmlns:m="http://schemas.openxmlformats.org/officeDocument/2006/math" xmlns:v="urn:schemas-microsoft-com:vml" xmlns:wp14="http://schemas.microsoft.com/office/word/2010/wordprocessingDrawing" xmlns:wp="http://schemas.openxmlformats.org/drawingml/2006/wordprocessingDrawing" xmlns:w10="urn:schemas-microsoft-com:office:word" xmlns:w="http://schemas.openxmlformats.org/wordprocessingml/2006/main" xmlns:w14="http://schemas.microsoft.com/office/word/2010/wordml" xmlns:wpg="http://schemas.microsoft.com/office/word/2010/wordprocessingGroup" xmlns:wpi="http://schemas.microsoft.com/office/word/2010/wordprocessingInk" xmlns:wne="http://schemas.microsoft.com/office/word/2006/wordml" xmlns:wps="http://schemas.microsoft.com/office/word/2010/wordprocessingShape" mc:Ignorable="w14 wp14">
   <w:endnote w:type="separator" w:id="-1">
     <w:p>
       <w:pPr>
@@ -454,7 +2619,7 @@
 </file>
 
 <file path=word/footnotes.xml><?xml version="1.0" encoding="utf-8"?>
-<w:footnotes xmlns:ve="http://schemas.openxmlformats.org/markup-compatibility/2006" xmlns:o="urn:schemas-microsoft-com:office:office" xmlns:r="http://schemas.openxmlformats.org/officeDocument/2006/relationships" xmlns:m="http://schemas.openxmlformats.org/officeDocument/2006/math" xmlns:v="urn:schemas-microsoft-com:vml" xmlns:wp="http://schemas.openxmlformats.org/drawingml/2006/wordprocessingDrawing" xmlns:w10="urn:schemas-microsoft-com:office:word" xmlns:w="http://schemas.openxmlformats.org/wordprocessingml/2006/main" xmlns:wne="http://schemas.microsoft.com/office/word/2006/wordml">
+<w:footnotes xmlns:wpc="http://schemas.microsoft.com/office/word/2010/wordprocessingCanvas" xmlns:mc="http://schemas.openxmlformats.org/markup-compatibility/2006" xmlns:o="urn:schemas-microsoft-com:office:office" xmlns:r="http://schemas.openxmlformats.org/officeDocument/2006/relationships" xmlns:m="http://schemas.openxmlformats.org/officeDocument/2006/math" xmlns:v="urn:schemas-microsoft-com:vml" xmlns:wp14="http://schemas.microsoft.com/office/word/2010/wordprocessingDrawing" xmlns:wp="http://schemas.openxmlformats.org/drawingml/2006/wordprocessingDrawing" xmlns:w10="urn:schemas-microsoft-com:office:word" xmlns:w="http://schemas.openxmlformats.org/wordprocessingml/2006/main" xmlns:w14="http://schemas.microsoft.com/office/word/2010/wordml" xmlns:wpg="http://schemas.microsoft.com/office/word/2010/wordprocessingGroup" xmlns:wpi="http://schemas.microsoft.com/office/word/2010/wordprocessingInk" xmlns:wne="http://schemas.microsoft.com/office/word/2006/wordml" xmlns:wps="http://schemas.microsoft.com/office/word/2010/wordprocessingShape" mc:Ignorable="w14 wp14">
   <w:footnote w:type="separator" w:id="-1">
     <w:p>
       <w:pPr>
@@ -479,7 +2644,7 @@
 </file>
 
 <file path=word/numbering.xml><?xml version="1.0" encoding="utf-8"?>
-<w:numbering xmlns:ve="http://schemas.openxmlformats.org/markup-compatibility/2006" xmlns:o="urn:schemas-microsoft-com:office:office" xmlns:r="http://schemas.openxmlformats.org/officeDocument/2006/relationships" xmlns:m="http://schemas.openxmlformats.org/officeDocument/2006/math" xmlns:v="urn:schemas-microsoft-com:vml" xmlns:wp="http://schemas.openxmlformats.org/drawingml/2006/wordprocessingDrawing" xmlns:w10="urn:schemas-microsoft-com:office:word" xmlns:w="http://schemas.openxmlformats.org/wordprocessingml/2006/main" xmlns:wne="http://schemas.microsoft.com/office/word/2006/wordml">
+<w:numbering xmlns:wpc="http://schemas.microsoft.com/office/word/2010/wordprocessingCanvas" xmlns:mc="http://schemas.openxmlformats.org/markup-compatibility/2006" xmlns:o="urn:schemas-microsoft-com:office:office" xmlns:r="http://schemas.openxmlformats.org/officeDocument/2006/relationships" xmlns:m="http://schemas.openxmlformats.org/officeDocument/2006/math" xmlns:v="urn:schemas-microsoft-com:vml" xmlns:wp14="http://schemas.microsoft.com/office/word/2010/wordprocessingDrawing" xmlns:wp="http://schemas.openxmlformats.org/drawingml/2006/wordprocessingDrawing" xmlns:w10="urn:schemas-microsoft-com:office:word" xmlns:w="http://schemas.openxmlformats.org/wordprocessingml/2006/main" xmlns:w14="http://schemas.microsoft.com/office/word/2010/wordml" xmlns:wpg="http://schemas.microsoft.com/office/word/2010/wordprocessingGroup" xmlns:wpi="http://schemas.microsoft.com/office/word/2010/wordprocessingInk" xmlns:wne="http://schemas.microsoft.com/office/word/2006/wordml" xmlns:wps="http://schemas.microsoft.com/office/word/2010/wordprocessingShape" mc:Ignorable="w14 wp14">
   <w:abstractNum w:abstractNumId="0">
     <w:nsid w:val="2344299F"/>
     <w:multiLevelType w:val="hybridMultilevel"/>
@@ -754,7 +2919,7 @@
 </file>
 
 <file path=word/styles.xml><?xml version="1.0" encoding="utf-8"?>
-<w:styles xmlns:r="http://schemas.openxmlformats.org/officeDocument/2006/relationships" xmlns:w="http://schemas.openxmlformats.org/wordprocessingml/2006/main">
+<w:styles xmlns:mc="http://schemas.openxmlformats.org/markup-compatibility/2006" xmlns:r="http://schemas.openxmlformats.org/officeDocument/2006/relationships" xmlns:w="http://schemas.openxmlformats.org/wordprocessingml/2006/main" xmlns:w14="http://schemas.microsoft.com/office/word/2010/wordml" mc:Ignorable="w14">
   <w:docDefaults>
     <w:rPrDefault>
       <w:rPr>
@@ -909,23 +3074,22 @@
     <w:lsdException w:name="Bibliography" w:uiPriority="37"/>
     <w:lsdException w:name="TOC Heading" w:uiPriority="39" w:qFormat="1"/>
   </w:latentStyles>
-  <w:style w:type="paragraph" w:default="1" w:styleId="Normal">
+  <w:style w:type="paragraph" w:default="1" w:styleId="Standard">
     <w:name w:val="Normal"/>
     <w:qFormat/>
     <w:rsid w:val="0023139A"/>
   </w:style>
-  <w:style w:type="character" w:default="1" w:styleId="DefaultParagraphFont">
+  <w:style w:type="character" w:default="1" w:styleId="Absatz-Standardschriftart">
     <w:name w:val="Default Paragraph Font"/>
     <w:uiPriority w:val="1"/>
     <w:semiHidden/>
     <w:unhideWhenUsed/>
   </w:style>
-  <w:style w:type="table" w:default="1" w:styleId="TableNormal">
+  <w:style w:type="table" w:default="1" w:styleId="NormaleTabelle">
     <w:name w:val="Normal Table"/>
     <w:uiPriority w:val="99"/>
     <w:semiHidden/>
     <w:unhideWhenUsed/>
-    <w:qFormat/>
     <w:tblPr>
       <w:tblInd w:w="0" w:type="dxa"/>
       <w:tblCellMar>
@@ -936,15 +3100,15 @@
       </w:tblCellMar>
     </w:tblPr>
   </w:style>
-  <w:style w:type="numbering" w:default="1" w:styleId="NoList">
+  <w:style w:type="numbering" w:default="1" w:styleId="KeineListe">
     <w:name w:val="No List"/>
     <w:uiPriority w:val="99"/>
     <w:semiHidden/>
     <w:unhideWhenUsed/>
   </w:style>
-  <w:style w:type="paragraph" w:styleId="ListParagraph">
+  <w:style w:type="paragraph" w:styleId="Listenabsatz">
     <w:name w:val="List Paragraph"/>
-    <w:basedOn w:val="Normal"/>
+    <w:basedOn w:val="Standard"/>
     <w:uiPriority w:val="34"/>
     <w:qFormat/>
     <w:rsid w:val="009B0A18"/>
@@ -953,10 +3117,10 @@
       <w:contextualSpacing/>
     </w:pPr>
   </w:style>
-  <w:style w:type="paragraph" w:styleId="BalloonText">
+  <w:style w:type="paragraph" w:styleId="Sprechblasentext">
     <w:name w:val="Balloon Text"/>
-    <w:basedOn w:val="Normal"/>
-    <w:link w:val="BalloonTextChar"/>
+    <w:basedOn w:val="Standard"/>
+    <w:link w:val="SprechblasentextZchn"/>
     <w:uiPriority w:val="99"/>
     <w:semiHidden/>
     <w:unhideWhenUsed/>
@@ -970,10 +3134,10 @@
       <w:szCs w:val="16"/>
     </w:rPr>
   </w:style>
-  <w:style w:type="character" w:customStyle="1" w:styleId="BalloonTextChar">
-    <w:name w:val="Balloon Text Char"/>
-    <w:basedOn w:val="DefaultParagraphFont"/>
-    <w:link w:val="BalloonText"/>
+  <w:style w:type="character" w:customStyle="1" w:styleId="SprechblasentextZchn">
+    <w:name w:val="Sprechblasentext Zchn"/>
+    <w:basedOn w:val="Absatz-Standardschriftart"/>
+    <w:link w:val="Sprechblasentext"/>
     <w:uiPriority w:val="99"/>
     <w:semiHidden/>
     <w:rsid w:val="00DF6DE7"/>
@@ -983,9 +3147,9 @@
       <w:szCs w:val="16"/>
     </w:rPr>
   </w:style>
-  <w:style w:type="character" w:styleId="CommentReference">
+  <w:style w:type="character" w:styleId="Kommentarzeichen">
     <w:name w:val="annotation reference"/>
-    <w:basedOn w:val="DefaultParagraphFont"/>
+    <w:basedOn w:val="Absatz-Standardschriftart"/>
     <w:uiPriority w:val="99"/>
     <w:semiHidden/>
     <w:unhideWhenUsed/>
@@ -995,10 +3159,10 @@
       <w:szCs w:val="16"/>
     </w:rPr>
   </w:style>
-  <w:style w:type="paragraph" w:styleId="CommentText">
+  <w:style w:type="paragraph" w:styleId="Kommentartext">
     <w:name w:val="annotation text"/>
-    <w:basedOn w:val="Normal"/>
-    <w:link w:val="CommentTextChar"/>
+    <w:basedOn w:val="Standard"/>
+    <w:link w:val="KommentartextZchn"/>
     <w:uiPriority w:val="99"/>
     <w:semiHidden/>
     <w:unhideWhenUsed/>
@@ -1011,10 +3175,10 @@
       <w:szCs w:val="20"/>
     </w:rPr>
   </w:style>
-  <w:style w:type="character" w:customStyle="1" w:styleId="CommentTextChar">
-    <w:name w:val="Comment Text Char"/>
-    <w:basedOn w:val="DefaultParagraphFont"/>
-    <w:link w:val="CommentText"/>
+  <w:style w:type="character" w:customStyle="1" w:styleId="KommentartextZchn">
+    <w:name w:val="Kommentartext Zchn"/>
+    <w:basedOn w:val="Absatz-Standardschriftart"/>
+    <w:link w:val="Kommentartext"/>
     <w:uiPriority w:val="99"/>
     <w:semiHidden/>
     <w:rsid w:val="0005202E"/>
@@ -1023,11 +3187,11 @@
       <w:szCs w:val="20"/>
     </w:rPr>
   </w:style>
-  <w:style w:type="paragraph" w:styleId="CommentSubject">
+  <w:style w:type="paragraph" w:styleId="Kommentarthema">
     <w:name w:val="annotation subject"/>
-    <w:basedOn w:val="CommentText"/>
-    <w:next w:val="CommentText"/>
-    <w:link w:val="CommentSubjectChar"/>
+    <w:basedOn w:val="Kommentartext"/>
+    <w:next w:val="Kommentartext"/>
+    <w:link w:val="KommentarthemaZchn"/>
     <w:uiPriority w:val="99"/>
     <w:semiHidden/>
     <w:unhideWhenUsed/>
@@ -1037,10 +3201,10 @@
       <w:bCs/>
     </w:rPr>
   </w:style>
-  <w:style w:type="character" w:customStyle="1" w:styleId="CommentSubjectChar">
-    <w:name w:val="Comment Subject Char"/>
-    <w:basedOn w:val="CommentTextChar"/>
-    <w:link w:val="CommentSubject"/>
+  <w:style w:type="character" w:customStyle="1" w:styleId="KommentarthemaZchn">
+    <w:name w:val="Kommentarthema Zchn"/>
+    <w:basedOn w:val="KommentartextZchn"/>
+    <w:link w:val="Kommentarthema"/>
     <w:uiPriority w:val="99"/>
     <w:semiHidden/>
     <w:rsid w:val="0005202E"/>
@@ -1051,10 +3215,10 @@
       <w:szCs w:val="20"/>
     </w:rPr>
   </w:style>
-  <w:style w:type="paragraph" w:styleId="Header">
+  <w:style w:type="paragraph" w:styleId="Kopfzeile">
     <w:name w:val="header"/>
-    <w:basedOn w:val="Normal"/>
-    <w:link w:val="HeaderChar"/>
+    <w:basedOn w:val="Standard"/>
+    <w:link w:val="KopfzeileZchn"/>
     <w:uiPriority w:val="99"/>
     <w:unhideWhenUsed/>
     <w:rsid w:val="00DE253A"/>
@@ -1066,17 +3230,17 @@
       <w:spacing w:after="0" w:line="240" w:lineRule="auto"/>
     </w:pPr>
   </w:style>
-  <w:style w:type="character" w:customStyle="1" w:styleId="HeaderChar">
-    <w:name w:val="Header Char"/>
-    <w:basedOn w:val="DefaultParagraphFont"/>
-    <w:link w:val="Header"/>
+  <w:style w:type="character" w:customStyle="1" w:styleId="KopfzeileZchn">
+    <w:name w:val="Kopfzeile Zchn"/>
+    <w:basedOn w:val="Absatz-Standardschriftart"/>
+    <w:link w:val="Kopfzeile"/>
     <w:uiPriority w:val="99"/>
     <w:rsid w:val="00DE253A"/>
   </w:style>
-  <w:style w:type="paragraph" w:styleId="Footer">
+  <w:style w:type="paragraph" w:styleId="Fuzeile">
     <w:name w:val="footer"/>
-    <w:basedOn w:val="Normal"/>
-    <w:link w:val="FooterChar"/>
+    <w:basedOn w:val="Standard"/>
+    <w:link w:val="FuzeileZchn"/>
     <w:uiPriority w:val="99"/>
     <w:unhideWhenUsed/>
     <w:rsid w:val="00DE253A"/>
@@ -1088,10 +3252,10 @@
       <w:spacing w:after="0" w:line="240" w:lineRule="auto"/>
     </w:pPr>
   </w:style>
-  <w:style w:type="character" w:customStyle="1" w:styleId="FooterChar">
-    <w:name w:val="Footer Char"/>
-    <w:basedOn w:val="DefaultParagraphFont"/>
-    <w:link w:val="Footer"/>
+  <w:style w:type="character" w:customStyle="1" w:styleId="FuzeileZchn">
+    <w:name w:val="Fußzeile Zchn"/>
+    <w:basedOn w:val="Absatz-Standardschriftart"/>
+    <w:link w:val="Fuzeile"/>
     <w:uiPriority w:val="99"/>
     <w:rsid w:val="00DE253A"/>
   </w:style>

</xml_diff>

<commit_message>
added a sentence muhahahha6
</commit_message>
<xml_diff>
--- a/Loop_paper.docx
+++ b/Loop_paper.docx
@@ -1,6 +1,6 @@
 
 <file path=word/document.xml><?xml version="1.0" encoding="utf-8"?>
-<w:document xmlns:ve="http://schemas.openxmlformats.org/markup-compatibility/2006" xmlns:o="urn:schemas-microsoft-com:office:office" xmlns:r="http://schemas.openxmlformats.org/officeDocument/2006/relationships" xmlns:m="http://schemas.openxmlformats.org/officeDocument/2006/math" xmlns:v="urn:schemas-microsoft-com:vml" xmlns:wp="http://schemas.openxmlformats.org/drawingml/2006/wordprocessingDrawing" xmlns:w10="urn:schemas-microsoft-com:office:word" xmlns:w="http://schemas.openxmlformats.org/wordprocessingml/2006/main" xmlns:wne="http://schemas.microsoft.com/office/word/2006/wordml">
+<w:document xmlns:wpc="http://schemas.microsoft.com/office/word/2010/wordprocessingCanvas" xmlns:mc="http://schemas.openxmlformats.org/markup-compatibility/2006" xmlns:o="urn:schemas-microsoft-com:office:office" xmlns:r="http://schemas.openxmlformats.org/officeDocument/2006/relationships" xmlns:m="http://schemas.openxmlformats.org/officeDocument/2006/math" xmlns:v="urn:schemas-microsoft-com:vml" xmlns:wp14="http://schemas.microsoft.com/office/word/2010/wordprocessingDrawing" xmlns:wp="http://schemas.openxmlformats.org/drawingml/2006/wordprocessingDrawing" xmlns:w10="urn:schemas-microsoft-com:office:word" xmlns:w="http://schemas.openxmlformats.org/wordprocessingml/2006/main" xmlns:w14="http://schemas.microsoft.com/office/word/2010/wordml" xmlns:wpg="http://schemas.microsoft.com/office/word/2010/wordprocessingGroup" xmlns:wpi="http://schemas.microsoft.com/office/word/2010/wordprocessingInk" xmlns:wne="http://schemas.microsoft.com/office/word/2006/wordml" xmlns:wps="http://schemas.microsoft.com/office/word/2010/wordprocessingShape" mc:Ignorable="w14 wp14">
   <w:body>
     <w:p>
       <w:pPr>
@@ -11,8 +11,21 @@
       </w:pPr>
       <w:ins w:id="1" w:author="Loni" w:date="2016-03-11T13:46:00Z">
         <w:r>
-          <w:t>Green sticky change</w:t>
-        </w:r>
+          <w:t xml:space="preserve">Green </w:t>
+        </w:r>
+        <w:proofErr w:type="spellStart"/>
+        <w:r>
+          <w:t>sticky</w:t>
+        </w:r>
+        <w:proofErr w:type="spellEnd"/>
+        <w:r>
+          <w:t xml:space="preserve"> </w:t>
+        </w:r>
+        <w:proofErr w:type="spellStart"/>
+        <w:r>
+          <w:t>change</w:t>
+        </w:r>
+        <w:proofErr w:type="spellEnd"/>
       </w:ins>
     </w:p>
     <w:p>
@@ -33,9 +46,24 @@
           <w:pPr/>
         </w:pPrChange>
       </w:pPr>
-      <w:r>
-        <w:t>Author : Nat</w:t>
-      </w:r>
+      <w:proofErr w:type="spellStart"/>
+      <w:proofErr w:type="gramStart"/>
+      <w:r>
+        <w:t>Author</w:t>
+      </w:r>
+      <w:proofErr w:type="spellEnd"/>
+      <w:r>
+        <w:t xml:space="preserve"> :</w:t>
+      </w:r>
+      <w:proofErr w:type="gramEnd"/>
+      <w:r>
+        <w:t xml:space="preserve"> </w:t>
+      </w:r>
+      <w:proofErr w:type="spellStart"/>
+      <w:r>
+        <w:t>Nat</w:t>
+      </w:r>
+      <w:proofErr w:type="spellEnd"/>
       <w:r>
         <w:t xml:space="preserve">, </w:t>
       </w:r>
@@ -48,7 +76,7 @@
       <w:commentRangeEnd w:id="5"/>
       <w:r>
         <w:rPr>
-          <w:rStyle w:val="CommentReference"/>
+          <w:rStyle w:val="Kommentarzeichen"/>
         </w:rPr>
         <w:commentReference w:id="5"/>
       </w:r>
@@ -62,14 +90,61 @@
           <w:delText>Usain Bolt</w:delText>
         </w:r>
       </w:del>
+      <w:proofErr w:type="spellStart"/>
       <w:ins w:id="9" w:author="Loni" w:date="2016-03-11T12:21:00Z">
         <w:r>
-          <w:t>dumbledore cannot join us</w:t>
-        </w:r>
-        <w:r>
-          <w:t>, he is too busy</w:t>
+          <w:t>dumbledore</w:t>
+        </w:r>
+        <w:proofErr w:type="spellEnd"/>
+        <w:r>
+          <w:t xml:space="preserve"> </w:t>
+        </w:r>
+        <w:proofErr w:type="spellStart"/>
+        <w:r>
+          <w:t>cannot</w:t>
+        </w:r>
+        <w:proofErr w:type="spellEnd"/>
+        <w:r>
+          <w:t xml:space="preserve"> </w:t>
+        </w:r>
+        <w:proofErr w:type="spellStart"/>
+        <w:r>
+          <w:t>join</w:t>
+        </w:r>
+        <w:proofErr w:type="spellEnd"/>
+        <w:r>
+          <w:t xml:space="preserve"> </w:t>
+        </w:r>
+        <w:proofErr w:type="spellStart"/>
+        <w:r>
+          <w:t>us</w:t>
+        </w:r>
+        <w:proofErr w:type="spellEnd"/>
+        <w:r>
+          <w:t xml:space="preserve">, he </w:t>
+        </w:r>
+        <w:proofErr w:type="spellStart"/>
+        <w:r>
+          <w:t>is</w:t>
+        </w:r>
+        <w:proofErr w:type="spellEnd"/>
+        <w:r>
+          <w:t xml:space="preserve"> </w:t>
+        </w:r>
+        <w:proofErr w:type="spellStart"/>
+        <w:r>
+          <w:t>too</w:t>
+        </w:r>
+        <w:proofErr w:type="spellEnd"/>
+        <w:r>
+          <w:t xml:space="preserve"> </w:t>
+        </w:r>
+        <w:proofErr w:type="spellStart"/>
+        <w:r>
+          <w:t>busy</w:t>
         </w:r>
       </w:ins>
+      <w:proofErr w:type="spellEnd"/>
     </w:p>
     <w:p>
       <w:pPr>
@@ -78,8 +153,37 @@
           <w:pPr/>
         </w:pPrChange>
       </w:pPr>
-      <w:r>
-        <w:t xml:space="preserve">Blah blah blah masterpiece </w:t>
+      <w:proofErr w:type="spellStart"/>
+      <w:r>
+        <w:t>Blah</w:t>
+      </w:r>
+      <w:proofErr w:type="spellEnd"/>
+      <w:r>
+        <w:t xml:space="preserve"> </w:t>
+      </w:r>
+      <w:proofErr w:type="spellStart"/>
+      <w:r>
+        <w:t>blah</w:t>
+      </w:r>
+      <w:proofErr w:type="spellEnd"/>
+      <w:r>
+        <w:t xml:space="preserve"> </w:t>
+      </w:r>
+      <w:proofErr w:type="spellStart"/>
+      <w:r>
+        <w:t>blah</w:t>
+      </w:r>
+      <w:proofErr w:type="spellEnd"/>
+      <w:r>
+        <w:t xml:space="preserve"> </w:t>
+      </w:r>
+      <w:proofErr w:type="spellStart"/>
+      <w:r>
+        <w:t>masterpiece</w:t>
+      </w:r>
+      <w:proofErr w:type="spellEnd"/>
+      <w:r>
+        <w:t xml:space="preserve"> </w:t>
       </w:r>
     </w:p>
     <w:p>
@@ -115,23 +219,41 @@
           </w:pPr>
         </w:pPrChange>
       </w:pPr>
+      <w:proofErr w:type="spellStart"/>
       <w:ins w:id="15" w:author="Ng" w:date="2016-03-11T11:02:00Z">
         <w:r>
-          <w:t>Inserted something</w:t>
+          <w:t>Inserted</w:t>
+        </w:r>
+        <w:proofErr w:type="spellEnd"/>
+        <w:r>
+          <w:t xml:space="preserve"> </w:t>
+        </w:r>
+        <w:proofErr w:type="spellStart"/>
+        <w:r>
+          <w:t>something</w:t>
         </w:r>
       </w:ins>
+      <w:proofErr w:type="spellEnd"/>
       <w:r>
         <w:br/>
         <w:t>material</w:t>
       </w:r>
       <w:r>
         <w:br/>
+      </w:r>
+      <w:proofErr w:type="spellStart"/>
+      <w:r>
         <w:t>discussion</w:t>
       </w:r>
+      <w:proofErr w:type="spellEnd"/>
       <w:r>
         <w:br/>
+      </w:r>
+      <w:proofErr w:type="spellStart"/>
+      <w:r>
         <w:t>conclusions</w:t>
       </w:r>
+      <w:proofErr w:type="spellEnd"/>
     </w:p>
     <w:p>
       <w:pPr>
@@ -147,15 +269,26 @@
           </w:pPr>
         </w:pPrChange>
       </w:pPr>
+      <w:proofErr w:type="spellStart"/>
       <w:ins w:id="18" w:author="Ng" w:date="2016-03-11T11:03:00Z">
         <w:r>
-          <w:t>Some conclusions</w:t>
+          <w:t>Some</w:t>
+        </w:r>
+        <w:proofErr w:type="spellEnd"/>
+        <w:r>
+          <w:t xml:space="preserve"> </w:t>
+        </w:r>
+        <w:proofErr w:type="spellStart"/>
+        <w:r>
+          <w:t>conclusions</w:t>
         </w:r>
       </w:ins>
+      <w:proofErr w:type="spellEnd"/>
       <w:r>
         <w:br/>
       </w:r>
       <w:commentRangeStart w:id="19"/>
+      <w:proofErr w:type="spellStart"/>
       <w:r>
         <w:rPr>
           <w:b/>
@@ -163,9 +296,10 @@
         <w:t>references</w:t>
       </w:r>
       <w:commentRangeEnd w:id="19"/>
+      <w:proofErr w:type="spellEnd"/>
       <w:r>
         <w:rPr>
-          <w:rStyle w:val="CommentReference"/>
+          <w:rStyle w:val="Kommentarzeichen"/>
         </w:rPr>
         <w:commentReference w:id="19"/>
       </w:r>
@@ -214,7 +348,47 @@
       </w:pPr>
       <w:ins w:id="26" w:author="Loni" w:date="2016-03-11T11:49:00Z">
         <w:r>
-          <w:t>I like Harry Potter as well. Lets create a stor&lt;y</w:t>
+          <w:t xml:space="preserve">I like Harry Potter </w:t>
+        </w:r>
+        <w:proofErr w:type="spellStart"/>
+        <w:r>
+          <w:t>as</w:t>
+        </w:r>
+        <w:proofErr w:type="spellEnd"/>
+        <w:r>
+          <w:t xml:space="preserve"> </w:t>
+        </w:r>
+        <w:proofErr w:type="spellStart"/>
+        <w:r>
+          <w:t>well</w:t>
+        </w:r>
+        <w:proofErr w:type="spellEnd"/>
+        <w:r>
+          <w:t xml:space="preserve">. </w:t>
+        </w:r>
+        <w:proofErr w:type="spellStart"/>
+        <w:r>
+          <w:t>Lets</w:t>
+        </w:r>
+        <w:proofErr w:type="spellEnd"/>
+        <w:r>
+          <w:t xml:space="preserve"> </w:t>
+        </w:r>
+        <w:proofErr w:type="spellStart"/>
+        <w:r>
+          <w:t>create</w:t>
+        </w:r>
+        <w:proofErr w:type="spellEnd"/>
+        <w:r>
+          <w:t xml:space="preserve"> a </w:t>
+        </w:r>
+        <w:proofErr w:type="spellStart"/>
+        <w:r>
+          <w:t>stor</w:t>
+        </w:r>
+        <w:proofErr w:type="spellEnd"/>
+        <w:r>
+          <w:t>&lt;y</w:t>
         </w:r>
       </w:ins>
     </w:p>
@@ -245,61 +419,506 @@
           </w:pPr>
         </w:pPrChange>
       </w:pPr>
+      <w:proofErr w:type="spellStart"/>
       <w:ins w:id="31" w:author="Ng" w:date="2016-03-11T12:07:00Z">
         <w:r>
-          <w:t>Once upon a time….</w:t>
+          <w:t>Once</w:t>
+        </w:r>
+        <w:proofErr w:type="spellEnd"/>
+        <w:r>
+          <w:t xml:space="preserve"> upon a time….</w:t>
         </w:r>
       </w:ins>
+      <w:proofErr w:type="spellStart"/>
       <w:ins w:id="32" w:author="Loni" w:date="2016-03-11T12:21:00Z">
         <w:r>
-          <w:t>there was a girl</w:t>
+          <w:t>there</w:t>
+        </w:r>
+        <w:proofErr w:type="spellEnd"/>
+        <w:r>
+          <w:t xml:space="preserve"> was a </w:t>
+        </w:r>
+        <w:proofErr w:type="spellStart"/>
+        <w:r>
+          <w:t>girl</w:t>
         </w:r>
       </w:ins>
+      <w:proofErr w:type="spellEnd"/>
       <w:ins w:id="33" w:author="Ng" w:date="2016-03-11T12:41:00Z">
         <w:r>
-          <w:t>….with a hawk</w:t>
+          <w:t>….</w:t>
+        </w:r>
+        <w:proofErr w:type="spellStart"/>
+        <w:r>
+          <w:t>with</w:t>
+        </w:r>
+        <w:proofErr w:type="spellEnd"/>
+        <w:r>
+          <w:t xml:space="preserve"> a </w:t>
+        </w:r>
+        <w:proofErr w:type="spellStart"/>
+        <w:r>
+          <w:t>hawk</w:t>
         </w:r>
       </w:ins>
+      <w:proofErr w:type="spellEnd"/>
       <w:ins w:id="34" w:author="Loni" w:date="2016-03-11T13:50:00Z">
         <w:r>
-          <w:t xml:space="preserve">, called Dumbledore. It </w:t>
+          <w:t xml:space="preserve">, </w:t>
+        </w:r>
+        <w:proofErr w:type="spellStart"/>
+        <w:r>
+          <w:t>called</w:t>
+        </w:r>
+        <w:proofErr w:type="spellEnd"/>
+        <w:r>
+          <w:t xml:space="preserve"> </w:t>
+        </w:r>
+        <w:proofErr w:type="spellStart"/>
+        <w:r>
+          <w:t>Dumbledore</w:t>
+        </w:r>
+        <w:proofErr w:type="spellEnd"/>
+        <w:r>
+          <w:t xml:space="preserve">. </w:t>
+        </w:r>
+        <w:proofErr w:type="spellStart"/>
+        <w:r>
+          <w:t>It</w:t>
+        </w:r>
+        <w:proofErr w:type="spellEnd"/>
+        <w:r>
+          <w:t xml:space="preserve"> </w:t>
         </w:r>
       </w:ins>
       <w:ins w:id="35" w:author="Loni" w:date="2016-03-11T13:51:00Z">
         <w:r>
-          <w:t xml:space="preserve"> was truely amazing hawk, because it could</w:t>
+          <w:t xml:space="preserve"> was </w:t>
+        </w:r>
+        <w:proofErr w:type="spellStart"/>
+        <w:r>
+          <w:t>truely</w:t>
+        </w:r>
+        <w:proofErr w:type="spellEnd"/>
+        <w:r>
+          <w:t xml:space="preserve"> </w:t>
+        </w:r>
+        <w:proofErr w:type="spellStart"/>
+        <w:r>
+          <w:t>amazing</w:t>
+        </w:r>
+        <w:proofErr w:type="spellEnd"/>
+        <w:r>
+          <w:t xml:space="preserve"> </w:t>
+        </w:r>
+        <w:proofErr w:type="spellStart"/>
+        <w:r>
+          <w:t>hawk</w:t>
+        </w:r>
+        <w:proofErr w:type="spellEnd"/>
+        <w:r>
+          <w:t xml:space="preserve">, </w:t>
+        </w:r>
+        <w:proofErr w:type="spellStart"/>
+        <w:r>
+          <w:t>because</w:t>
+        </w:r>
+        <w:proofErr w:type="spellEnd"/>
+        <w:r>
+          <w:t xml:space="preserve"> </w:t>
+        </w:r>
+        <w:proofErr w:type="spellStart"/>
+        <w:r>
+          <w:t>it</w:t>
+        </w:r>
+        <w:proofErr w:type="spellEnd"/>
+        <w:r>
+          <w:t xml:space="preserve"> </w:t>
+        </w:r>
+        <w:proofErr w:type="spellStart"/>
+        <w:r>
+          <w:t>could</w:t>
         </w:r>
       </w:ins>
+      <w:proofErr w:type="spellEnd"/>
       <w:ins w:id="36" w:author="Loni" w:date="2016-03-11T13:50:00Z">
         <w:r>
           <w:t xml:space="preserve"> </w:t>
         </w:r>
       </w:ins>
+      <w:proofErr w:type="spellStart"/>
       <w:ins w:id="37" w:author="Ng" w:date="2016-03-11T13:53:00Z">
         <w:r>
-          <w:t>breath out fire and contempory dance.</w:t>
+          <w:t>breath</w:t>
+        </w:r>
+        <w:proofErr w:type="spellEnd"/>
+        <w:r>
+          <w:t xml:space="preserve"> out </w:t>
+        </w:r>
+        <w:proofErr w:type="spellStart"/>
+        <w:r>
+          <w:t>fire</w:t>
+        </w:r>
+        <w:proofErr w:type="spellEnd"/>
+        <w:r>
+          <w:t xml:space="preserve"> </w:t>
+        </w:r>
+        <w:proofErr w:type="spellStart"/>
+        <w:r>
+          <w:t>and</w:t>
+        </w:r>
+        <w:proofErr w:type="spellEnd"/>
+        <w:r>
+          <w:t xml:space="preserve"> </w:t>
+        </w:r>
+        <w:proofErr w:type="spellStart"/>
+        <w:r>
+          <w:t>contempory</w:t>
+        </w:r>
+        <w:proofErr w:type="spellEnd"/>
+        <w:r>
+          <w:t xml:space="preserve"> </w:t>
+        </w:r>
+        <w:proofErr w:type="spellStart"/>
+        <w:r>
+          <w:t>dance</w:t>
+        </w:r>
+        <w:proofErr w:type="spellEnd"/>
+        <w:r>
+          <w:t>.</w:t>
         </w:r>
       </w:ins>
       <w:ins w:id="38" w:author="Loni" w:date="2016-03-11T13:55:00Z">
         <w:r>
-          <w:t xml:space="preserve"> Thze fire had the power to revive dead people and heal the injured. However anyone who watched the contemporary dance was pulled in a endless sleep</w:t>
+          <w:t xml:space="preserve"> </w:t>
+        </w:r>
+        <w:proofErr w:type="spellStart"/>
+        <w:r>
+          <w:t>Thze</w:t>
+        </w:r>
+        <w:proofErr w:type="spellEnd"/>
+        <w:r>
+          <w:t xml:space="preserve"> </w:t>
+        </w:r>
+        <w:proofErr w:type="spellStart"/>
+        <w:r>
+          <w:t>fire</w:t>
+        </w:r>
+        <w:proofErr w:type="spellEnd"/>
+        <w:r>
+          <w:t xml:space="preserve"> </w:t>
+        </w:r>
+        <w:proofErr w:type="spellStart"/>
+        <w:r>
+          <w:t>had</w:t>
+        </w:r>
+        <w:proofErr w:type="spellEnd"/>
+        <w:r>
+          <w:t xml:space="preserve"> </w:t>
+        </w:r>
+        <w:proofErr w:type="spellStart"/>
+        <w:r>
+          <w:t>the</w:t>
+        </w:r>
+        <w:proofErr w:type="spellEnd"/>
+        <w:r>
+          <w:t xml:space="preserve"> power </w:t>
+        </w:r>
+        <w:proofErr w:type="spellStart"/>
+        <w:r>
+          <w:t>to</w:t>
+        </w:r>
+        <w:proofErr w:type="spellEnd"/>
+        <w:r>
+          <w:t xml:space="preserve"> </w:t>
+        </w:r>
+        <w:proofErr w:type="spellStart"/>
+        <w:r>
+          <w:t>revive</w:t>
+        </w:r>
+        <w:proofErr w:type="spellEnd"/>
+        <w:r>
+          <w:t xml:space="preserve"> </w:t>
+        </w:r>
+        <w:proofErr w:type="spellStart"/>
+        <w:r>
+          <w:t>dead</w:t>
+        </w:r>
+        <w:proofErr w:type="spellEnd"/>
+        <w:r>
+          <w:t xml:space="preserve"> </w:t>
+        </w:r>
+        <w:proofErr w:type="spellStart"/>
+        <w:r>
+          <w:t>people</w:t>
+        </w:r>
+        <w:proofErr w:type="spellEnd"/>
+        <w:r>
+          <w:t xml:space="preserve"> </w:t>
+        </w:r>
+        <w:proofErr w:type="spellStart"/>
+        <w:r>
+          <w:t>and</w:t>
+        </w:r>
+        <w:proofErr w:type="spellEnd"/>
+        <w:r>
+          <w:t xml:space="preserve"> </w:t>
+        </w:r>
+        <w:proofErr w:type="spellStart"/>
+        <w:r>
+          <w:t>heal</w:t>
+        </w:r>
+        <w:proofErr w:type="spellEnd"/>
+        <w:r>
+          <w:t xml:space="preserve"> </w:t>
+        </w:r>
+        <w:proofErr w:type="spellStart"/>
+        <w:r>
+          <w:t>the</w:t>
+        </w:r>
+        <w:proofErr w:type="spellEnd"/>
+        <w:r>
+          <w:t xml:space="preserve"> </w:t>
+        </w:r>
+        <w:proofErr w:type="spellStart"/>
+        <w:r>
+          <w:t>injured</w:t>
+        </w:r>
+        <w:proofErr w:type="spellEnd"/>
+        <w:r>
+          <w:t xml:space="preserve">. </w:t>
+        </w:r>
+        <w:proofErr w:type="spellStart"/>
+        <w:r>
+          <w:t>However</w:t>
+        </w:r>
+        <w:proofErr w:type="spellEnd"/>
+        <w:r>
+          <w:t xml:space="preserve"> </w:t>
+        </w:r>
+        <w:proofErr w:type="spellStart"/>
+        <w:r>
+          <w:t>anyone</w:t>
+        </w:r>
+        <w:proofErr w:type="spellEnd"/>
+        <w:r>
+          <w:t xml:space="preserve"> </w:t>
+        </w:r>
+        <w:proofErr w:type="spellStart"/>
+        <w:r>
+          <w:t>who</w:t>
+        </w:r>
+        <w:proofErr w:type="spellEnd"/>
+        <w:r>
+          <w:t xml:space="preserve"> </w:t>
+        </w:r>
+        <w:proofErr w:type="spellStart"/>
+        <w:r>
+          <w:t>watched</w:t>
+        </w:r>
+        <w:proofErr w:type="spellEnd"/>
+        <w:r>
+          <w:t xml:space="preserve"> </w:t>
+        </w:r>
+        <w:proofErr w:type="spellStart"/>
+        <w:r>
+          <w:t>the</w:t>
+        </w:r>
+        <w:proofErr w:type="spellEnd"/>
+        <w:r>
+          <w:t xml:space="preserve"> </w:t>
+        </w:r>
+        <w:proofErr w:type="spellStart"/>
+        <w:r>
+          <w:t>contemporary</w:t>
+        </w:r>
+        <w:proofErr w:type="spellEnd"/>
+        <w:r>
+          <w:t xml:space="preserve"> </w:t>
+        </w:r>
+        <w:proofErr w:type="spellStart"/>
+        <w:r>
+          <w:t>dance</w:t>
+        </w:r>
+        <w:proofErr w:type="spellEnd"/>
+        <w:r>
+          <w:t xml:space="preserve"> was </w:t>
+        </w:r>
+        <w:proofErr w:type="spellStart"/>
+        <w:r>
+          <w:t>pulled</w:t>
+        </w:r>
+        <w:proofErr w:type="spellEnd"/>
+        <w:r>
+          <w:t xml:space="preserve"> in a </w:t>
+        </w:r>
+        <w:proofErr w:type="spellStart"/>
+        <w:r>
+          <w:t>endless</w:t>
+        </w:r>
+        <w:proofErr w:type="spellEnd"/>
+        <w:r>
+          <w:t xml:space="preserve"> </w:t>
+        </w:r>
+        <w:proofErr w:type="spellStart"/>
+        <w:r>
+          <w:t>sleep</w:t>
         </w:r>
       </w:ins>
+      <w:proofErr w:type="spellEnd"/>
       <w:ins w:id="39" w:author="Ng" w:date="2016-03-11T13:57:00Z">
         <w:r>
-          <w:t xml:space="preserve">. This was a particularly useful skill, as Dumbledore </w:t>
+          <w:t xml:space="preserve">. This was a </w:t>
+        </w:r>
+        <w:proofErr w:type="spellStart"/>
+        <w:r>
+          <w:t>particularly</w:t>
+        </w:r>
+        <w:proofErr w:type="spellEnd"/>
+        <w:r>
+          <w:t xml:space="preserve"> </w:t>
+        </w:r>
+        <w:proofErr w:type="spellStart"/>
+        <w:r>
+          <w:t>useful</w:t>
+        </w:r>
+        <w:proofErr w:type="spellEnd"/>
+        <w:r>
+          <w:t xml:space="preserve"> </w:t>
+        </w:r>
+        <w:proofErr w:type="spellStart"/>
+        <w:r>
+          <w:t>skill</w:t>
+        </w:r>
+        <w:proofErr w:type="spellEnd"/>
+        <w:r>
+          <w:t xml:space="preserve">, </w:t>
+        </w:r>
+        <w:proofErr w:type="spellStart"/>
+        <w:r>
+          <w:t>as</w:t>
+        </w:r>
+        <w:proofErr w:type="spellEnd"/>
+        <w:r>
+          <w:t xml:space="preserve"> </w:t>
+        </w:r>
+        <w:proofErr w:type="spellStart"/>
+        <w:r>
+          <w:t>Dumbledore</w:t>
+        </w:r>
+        <w:proofErr w:type="spellEnd"/>
+        <w:r>
+          <w:t xml:space="preserve"> </w:t>
         </w:r>
       </w:ins>
       <w:ins w:id="40" w:author="Ng" w:date="2016-03-11T13:58:00Z">
         <w:r>
-          <w:t xml:space="preserve">was a budding artist and </w:t>
+          <w:t xml:space="preserve">was a </w:t>
+        </w:r>
+        <w:proofErr w:type="spellStart"/>
+        <w:r>
+          <w:t>budding</w:t>
+        </w:r>
+        <w:proofErr w:type="spellEnd"/>
+        <w:r>
+          <w:t xml:space="preserve"> </w:t>
+        </w:r>
+        <w:proofErr w:type="spellStart"/>
+        <w:r>
+          <w:t>artist</w:t>
+        </w:r>
+        <w:proofErr w:type="spellEnd"/>
+        <w:r>
+          <w:t xml:space="preserve"> </w:t>
+        </w:r>
+        <w:proofErr w:type="spellStart"/>
+        <w:r>
+          <w:t>and</w:t>
+        </w:r>
+        <w:proofErr w:type="spellEnd"/>
+        <w:r>
+          <w:t xml:space="preserve"> </w:t>
         </w:r>
       </w:ins>
+      <w:proofErr w:type="spellStart"/>
       <w:ins w:id="41" w:author="Ng" w:date="2016-03-11T13:57:00Z">
         <w:r>
-          <w:t>loved to draw on the faces of anyone trapped in the sleep</w:t>
+          <w:t>loved</w:t>
+        </w:r>
+        <w:proofErr w:type="spellEnd"/>
+        <w:r>
+          <w:t xml:space="preserve"> </w:t>
+        </w:r>
+        <w:proofErr w:type="spellStart"/>
+        <w:r>
+          <w:t>to</w:t>
+        </w:r>
+        <w:proofErr w:type="spellEnd"/>
+        <w:r>
+          <w:t xml:space="preserve"> </w:t>
+        </w:r>
+        <w:proofErr w:type="spellStart"/>
+        <w:r>
+          <w:t>draw</w:t>
+        </w:r>
+        <w:proofErr w:type="spellEnd"/>
+        <w:r>
+          <w:t xml:space="preserve"> on </w:t>
+        </w:r>
+        <w:proofErr w:type="spellStart"/>
+        <w:r>
+          <w:t>the</w:t>
+        </w:r>
+        <w:proofErr w:type="spellEnd"/>
+        <w:r>
+          <w:t xml:space="preserve"> </w:t>
+        </w:r>
+        <w:proofErr w:type="spellStart"/>
+        <w:r>
+          <w:t>faces</w:t>
+        </w:r>
+        <w:proofErr w:type="spellEnd"/>
+        <w:r>
+          <w:t xml:space="preserve"> </w:t>
+        </w:r>
+        <w:proofErr w:type="spellStart"/>
+        <w:r>
+          <w:t>of</w:t>
+        </w:r>
+        <w:proofErr w:type="spellEnd"/>
+        <w:r>
+          <w:t xml:space="preserve"> </w:t>
+        </w:r>
+        <w:proofErr w:type="spellStart"/>
+        <w:r>
+          <w:t>anyone</w:t>
+        </w:r>
+        <w:proofErr w:type="spellEnd"/>
+        <w:r>
+          <w:t xml:space="preserve"> </w:t>
+        </w:r>
+        <w:proofErr w:type="spellStart"/>
+        <w:r>
+          <w:t>trapped</w:t>
+        </w:r>
+        <w:proofErr w:type="spellEnd"/>
+        <w:r>
+          <w:t xml:space="preserve"> in </w:t>
+        </w:r>
+        <w:proofErr w:type="spellStart"/>
+        <w:r>
+          <w:t>the</w:t>
+        </w:r>
+        <w:proofErr w:type="spellEnd"/>
+        <w:r>
+          <w:t xml:space="preserve"> </w:t>
+        </w:r>
+        <w:proofErr w:type="spellStart"/>
+        <w:r>
+          <w:t>sleep</w:t>
         </w:r>
       </w:ins>
+      <w:proofErr w:type="spellEnd"/>
       <w:ins w:id="42" w:author="Ng" w:date="2016-03-11T13:58:00Z">
         <w:r>
           <w:t xml:space="preserve">. </w:t>
@@ -307,17 +926,558 @@
       </w:ins>
       <w:ins w:id="43" w:author="Loni" w:date="2016-03-11T14:01:00Z">
         <w:r>
-          <w:t xml:space="preserve"> However once he perfected his art, he wanted tob e a free hawk, and left the girl to wonder the world. He arrived in the pokemon world , where he meet Ash</w:t>
+          <w:t xml:space="preserve"> </w:t>
+        </w:r>
+        <w:proofErr w:type="spellStart"/>
+        <w:r>
+          <w:t>However</w:t>
+        </w:r>
+        <w:proofErr w:type="spellEnd"/>
+        <w:r>
+          <w:t xml:space="preserve"> </w:t>
+        </w:r>
+        <w:proofErr w:type="spellStart"/>
+        <w:r>
+          <w:t>once</w:t>
+        </w:r>
+        <w:proofErr w:type="spellEnd"/>
+        <w:r>
+          <w:t xml:space="preserve"> he </w:t>
+        </w:r>
+        <w:proofErr w:type="spellStart"/>
+        <w:r>
+          <w:t>perfected</w:t>
+        </w:r>
+        <w:proofErr w:type="spellEnd"/>
+        <w:r>
+          <w:t xml:space="preserve"> </w:t>
+        </w:r>
+        <w:proofErr w:type="spellStart"/>
+        <w:r>
+          <w:t>his</w:t>
+        </w:r>
+        <w:proofErr w:type="spellEnd"/>
+        <w:r>
+          <w:t xml:space="preserve"> </w:t>
+        </w:r>
+        <w:proofErr w:type="spellStart"/>
+        <w:r>
+          <w:t>art</w:t>
+        </w:r>
+        <w:proofErr w:type="spellEnd"/>
+        <w:r>
+          <w:t xml:space="preserve">, he </w:t>
+        </w:r>
+        <w:proofErr w:type="spellStart"/>
+        <w:r>
+          <w:t>wanted</w:t>
+        </w:r>
+        <w:proofErr w:type="spellEnd"/>
+        <w:r>
+          <w:t xml:space="preserve"> tob e a </w:t>
+        </w:r>
+        <w:proofErr w:type="spellStart"/>
+        <w:r>
+          <w:t>free</w:t>
+        </w:r>
+        <w:proofErr w:type="spellEnd"/>
+        <w:r>
+          <w:t xml:space="preserve"> </w:t>
+        </w:r>
+        <w:proofErr w:type="spellStart"/>
+        <w:r>
+          <w:t>hawk</w:t>
+        </w:r>
+        <w:proofErr w:type="spellEnd"/>
+        <w:r>
+          <w:t xml:space="preserve">, </w:t>
+        </w:r>
+        <w:proofErr w:type="spellStart"/>
+        <w:r>
+          <w:t>and</w:t>
+        </w:r>
+        <w:proofErr w:type="spellEnd"/>
+        <w:r>
+          <w:t xml:space="preserve"> </w:t>
+        </w:r>
+        <w:proofErr w:type="spellStart"/>
+        <w:r>
+          <w:t>left</w:t>
+        </w:r>
+        <w:proofErr w:type="spellEnd"/>
+        <w:r>
+          <w:t xml:space="preserve"> </w:t>
+        </w:r>
+        <w:proofErr w:type="spellStart"/>
+        <w:r>
+          <w:t>the</w:t>
+        </w:r>
+        <w:proofErr w:type="spellEnd"/>
+        <w:r>
+          <w:t xml:space="preserve"> </w:t>
+        </w:r>
+        <w:proofErr w:type="spellStart"/>
+        <w:r>
+          <w:t>girl</w:t>
+        </w:r>
+        <w:proofErr w:type="spellEnd"/>
+        <w:r>
+          <w:t xml:space="preserve"> </w:t>
+        </w:r>
+        <w:proofErr w:type="spellStart"/>
+        <w:r>
+          <w:t>to</w:t>
+        </w:r>
+        <w:proofErr w:type="spellEnd"/>
+        <w:r>
+          <w:t xml:space="preserve"> </w:t>
+        </w:r>
+        <w:proofErr w:type="spellStart"/>
+        <w:r>
+          <w:t>wonder</w:t>
+        </w:r>
+        <w:proofErr w:type="spellEnd"/>
+        <w:r>
+          <w:t xml:space="preserve"> </w:t>
+        </w:r>
+        <w:proofErr w:type="spellStart"/>
+        <w:r>
+          <w:t>the</w:t>
+        </w:r>
+        <w:proofErr w:type="spellEnd"/>
+        <w:r>
+          <w:t xml:space="preserve"> </w:t>
+        </w:r>
+        <w:proofErr w:type="spellStart"/>
+        <w:r>
+          <w:t>world</w:t>
+        </w:r>
+        <w:proofErr w:type="spellEnd"/>
+        <w:r>
+          <w:t xml:space="preserve">. He </w:t>
+        </w:r>
+        <w:proofErr w:type="spellStart"/>
+        <w:r>
+          <w:t>arrived</w:t>
+        </w:r>
+        <w:proofErr w:type="spellEnd"/>
+        <w:r>
+          <w:t xml:space="preserve"> in </w:t>
+        </w:r>
+        <w:proofErr w:type="spellStart"/>
+        <w:r>
+          <w:t>the</w:t>
+        </w:r>
+        <w:proofErr w:type="spellEnd"/>
+        <w:r>
+          <w:t xml:space="preserve"> </w:t>
+        </w:r>
+        <w:proofErr w:type="spellStart"/>
+        <w:r>
+          <w:t>pokemon</w:t>
+        </w:r>
+        <w:proofErr w:type="spellEnd"/>
+        <w:r>
+          <w:t xml:space="preserve"> </w:t>
+        </w:r>
+        <w:proofErr w:type="spellStart"/>
+        <w:proofErr w:type="gramStart"/>
+        <w:r>
+          <w:t>world</w:t>
+        </w:r>
+        <w:proofErr w:type="spellEnd"/>
+        <w:r>
+          <w:t xml:space="preserve"> ,</w:t>
+        </w:r>
+        <w:proofErr w:type="gramEnd"/>
+        <w:r>
+          <w:t xml:space="preserve"> </w:t>
+        </w:r>
+        <w:proofErr w:type="spellStart"/>
+        <w:r>
+          <w:t>where</w:t>
+        </w:r>
+        <w:proofErr w:type="spellEnd"/>
+        <w:r>
+          <w:t xml:space="preserve"> he </w:t>
+        </w:r>
+        <w:proofErr w:type="spellStart"/>
+        <w:r>
+          <w:t>meet</w:t>
+        </w:r>
+        <w:proofErr w:type="spellEnd"/>
+        <w:r>
+          <w:t xml:space="preserve"> Ash</w:t>
         </w:r>
       </w:ins>
       <w:ins w:id="44" w:author="Ng" w:date="2016-03-11T14:10:00Z">
         <w:r>
-          <w:t>. Ash wanted to catch Dumbledore in a pokeball, but didn’t anticipate his awesomeness. Riled by this act, Dumbledore instead decided to catch Ash in his own pokeball, setting him on course to catch all the poketrainers in the world!</w:t>
+          <w:t xml:space="preserve">. Ash </w:t>
+        </w:r>
+        <w:proofErr w:type="spellStart"/>
+        <w:r>
+          <w:t>wanted</w:t>
+        </w:r>
+        <w:proofErr w:type="spellEnd"/>
+        <w:r>
+          <w:t xml:space="preserve"> </w:t>
+        </w:r>
+        <w:proofErr w:type="spellStart"/>
+        <w:r>
+          <w:t>to</w:t>
+        </w:r>
+        <w:proofErr w:type="spellEnd"/>
+        <w:r>
+          <w:t xml:space="preserve"> catch </w:t>
+        </w:r>
+        <w:proofErr w:type="spellStart"/>
+        <w:r>
+          <w:t>Dumbledore</w:t>
+        </w:r>
+        <w:proofErr w:type="spellEnd"/>
+        <w:r>
+          <w:t xml:space="preserve"> in a </w:t>
+        </w:r>
+        <w:proofErr w:type="spellStart"/>
+        <w:r>
+          <w:t>pokeball</w:t>
+        </w:r>
+        <w:proofErr w:type="spellEnd"/>
+        <w:r>
+          <w:t xml:space="preserve">, but </w:t>
+        </w:r>
+        <w:proofErr w:type="spellStart"/>
+        <w:r>
+          <w:t>didn’t</w:t>
+        </w:r>
+        <w:proofErr w:type="spellEnd"/>
+        <w:r>
+          <w:t xml:space="preserve"> </w:t>
+        </w:r>
+        <w:proofErr w:type="spellStart"/>
+        <w:r>
+          <w:t>anticipate</w:t>
+        </w:r>
+        <w:proofErr w:type="spellEnd"/>
+        <w:r>
+          <w:t xml:space="preserve"> </w:t>
+        </w:r>
+        <w:proofErr w:type="spellStart"/>
+        <w:r>
+          <w:t>his</w:t>
+        </w:r>
+        <w:proofErr w:type="spellEnd"/>
+        <w:r>
+          <w:t xml:space="preserve"> </w:t>
+        </w:r>
+        <w:proofErr w:type="spellStart"/>
+        <w:r>
+          <w:t>awesomeness</w:t>
+        </w:r>
+        <w:proofErr w:type="spellEnd"/>
+        <w:r>
+          <w:t xml:space="preserve">. </w:t>
+        </w:r>
+        <w:proofErr w:type="spellStart"/>
+        <w:r>
+          <w:t>Riled</w:t>
+        </w:r>
+        <w:proofErr w:type="spellEnd"/>
+        <w:r>
+          <w:t xml:space="preserve"> </w:t>
+        </w:r>
+        <w:proofErr w:type="spellStart"/>
+        <w:r>
+          <w:t>by</w:t>
+        </w:r>
+        <w:proofErr w:type="spellEnd"/>
+        <w:r>
+          <w:t xml:space="preserve"> </w:t>
+        </w:r>
+        <w:proofErr w:type="spellStart"/>
+        <w:r>
+          <w:t>this</w:t>
+        </w:r>
+        <w:proofErr w:type="spellEnd"/>
+        <w:r>
+          <w:t xml:space="preserve"> </w:t>
+        </w:r>
+        <w:proofErr w:type="spellStart"/>
+        <w:r>
+          <w:t>act</w:t>
+        </w:r>
+        <w:proofErr w:type="spellEnd"/>
+        <w:r>
+          <w:t xml:space="preserve">, </w:t>
+        </w:r>
+        <w:proofErr w:type="spellStart"/>
+        <w:r>
+          <w:t>Dumbledore</w:t>
+        </w:r>
+        <w:proofErr w:type="spellEnd"/>
+        <w:r>
+          <w:t xml:space="preserve"> </w:t>
+        </w:r>
+        <w:proofErr w:type="spellStart"/>
+        <w:r>
+          <w:t>instead</w:t>
+        </w:r>
+        <w:proofErr w:type="spellEnd"/>
+        <w:r>
+          <w:t xml:space="preserve"> </w:t>
+        </w:r>
+        <w:proofErr w:type="spellStart"/>
+        <w:r>
+          <w:t>decided</w:t>
+        </w:r>
+        <w:proofErr w:type="spellEnd"/>
+        <w:r>
+          <w:t xml:space="preserve"> </w:t>
+        </w:r>
+        <w:proofErr w:type="spellStart"/>
+        <w:r>
+          <w:t>to</w:t>
+        </w:r>
+        <w:proofErr w:type="spellEnd"/>
+        <w:r>
+          <w:t xml:space="preserve"> catch Ash in </w:t>
+        </w:r>
+        <w:proofErr w:type="spellStart"/>
+        <w:r>
+          <w:t>his</w:t>
+        </w:r>
+        <w:proofErr w:type="spellEnd"/>
+        <w:r>
+          <w:t xml:space="preserve"> </w:t>
+        </w:r>
+        <w:proofErr w:type="spellStart"/>
+        <w:r>
+          <w:t>own</w:t>
+        </w:r>
+        <w:proofErr w:type="spellEnd"/>
+        <w:r>
+          <w:t xml:space="preserve"> </w:t>
+        </w:r>
+        <w:proofErr w:type="spellStart"/>
+        <w:r>
+          <w:t>pokeball</w:t>
+        </w:r>
+        <w:proofErr w:type="spellEnd"/>
+        <w:r>
+          <w:t xml:space="preserve">, </w:t>
+        </w:r>
+        <w:proofErr w:type="spellStart"/>
+        <w:r>
+          <w:t>setting</w:t>
+        </w:r>
+        <w:proofErr w:type="spellEnd"/>
+        <w:r>
+          <w:t xml:space="preserve"> </w:t>
+        </w:r>
+        <w:proofErr w:type="spellStart"/>
+        <w:r>
+          <w:t>him</w:t>
+        </w:r>
+        <w:proofErr w:type="spellEnd"/>
+        <w:r>
+          <w:t xml:space="preserve"> on </w:t>
+        </w:r>
+        <w:proofErr w:type="spellStart"/>
+        <w:r>
+          <w:t>course</w:t>
+        </w:r>
+        <w:proofErr w:type="spellEnd"/>
+        <w:r>
+          <w:t xml:space="preserve"> </w:t>
+        </w:r>
+        <w:proofErr w:type="spellStart"/>
+        <w:r>
+          <w:t>to</w:t>
+        </w:r>
+        <w:proofErr w:type="spellEnd"/>
+        <w:r>
+          <w:t xml:space="preserve"> catch all </w:t>
+        </w:r>
+        <w:proofErr w:type="spellStart"/>
+        <w:r>
+          <w:t>the</w:t>
+        </w:r>
+        <w:proofErr w:type="spellEnd"/>
+        <w:r>
+          <w:t xml:space="preserve"> </w:t>
+        </w:r>
+        <w:proofErr w:type="spellStart"/>
+        <w:r>
+          <w:t>poketrainers</w:t>
+        </w:r>
+        <w:proofErr w:type="spellEnd"/>
+        <w:r>
+          <w:t xml:space="preserve"> in </w:t>
+        </w:r>
+        <w:proofErr w:type="spellStart"/>
+        <w:r>
+          <w:t>the</w:t>
+        </w:r>
+        <w:proofErr w:type="spellEnd"/>
+        <w:r>
+          <w:t xml:space="preserve"> </w:t>
+        </w:r>
+        <w:proofErr w:type="spellStart"/>
+        <w:r>
+          <w:t>world</w:t>
+        </w:r>
+        <w:proofErr w:type="spellEnd"/>
+        <w:r>
+          <w:t>!</w:t>
         </w:r>
       </w:ins>
       <w:ins w:id="45" w:author="Loni" w:date="2016-03-11T14:12:00Z">
         <w:r>
-          <w:t xml:space="preserve"> And now the story began, the awesome story of Dumbledore, the hawk trying to become the best pokemaster </w:t>
+          <w:t xml:space="preserve"> </w:t>
+        </w:r>
+        <w:proofErr w:type="spellStart"/>
+        <w:r>
+          <w:t>And</w:t>
+        </w:r>
+        <w:proofErr w:type="spellEnd"/>
+        <w:r>
+          <w:t xml:space="preserve"> </w:t>
+        </w:r>
+        <w:proofErr w:type="spellStart"/>
+        <w:r>
+          <w:t>now</w:t>
+        </w:r>
+        <w:proofErr w:type="spellEnd"/>
+        <w:r>
+          <w:t xml:space="preserve"> </w:t>
+        </w:r>
+        <w:proofErr w:type="spellStart"/>
+        <w:r>
+          <w:t>the</w:t>
+        </w:r>
+        <w:proofErr w:type="spellEnd"/>
+        <w:r>
+          <w:t xml:space="preserve"> </w:t>
+        </w:r>
+        <w:proofErr w:type="spellStart"/>
+        <w:r>
+          <w:t>story</w:t>
+        </w:r>
+        <w:proofErr w:type="spellEnd"/>
+        <w:r>
+          <w:t xml:space="preserve"> </w:t>
+        </w:r>
+        <w:proofErr w:type="spellStart"/>
+        <w:r>
+          <w:t>began</w:t>
+        </w:r>
+        <w:proofErr w:type="spellEnd"/>
+        <w:r>
+          <w:t xml:space="preserve">, </w:t>
+        </w:r>
+        <w:proofErr w:type="spellStart"/>
+        <w:r>
+          <w:t>the</w:t>
+        </w:r>
+        <w:proofErr w:type="spellEnd"/>
+        <w:r>
+          <w:t xml:space="preserve"> </w:t>
+        </w:r>
+        <w:proofErr w:type="spellStart"/>
+        <w:r>
+          <w:t>awesome</w:t>
+        </w:r>
+        <w:proofErr w:type="spellEnd"/>
+        <w:r>
+          <w:t xml:space="preserve"> </w:t>
+        </w:r>
+        <w:proofErr w:type="spellStart"/>
+        <w:r>
+          <w:t>story</w:t>
+        </w:r>
+        <w:proofErr w:type="spellEnd"/>
+        <w:r>
+          <w:t xml:space="preserve"> </w:t>
+        </w:r>
+        <w:proofErr w:type="spellStart"/>
+        <w:r>
+          <w:t>of</w:t>
+        </w:r>
+        <w:proofErr w:type="spellEnd"/>
+        <w:r>
+          <w:t xml:space="preserve"> </w:t>
+        </w:r>
+        <w:proofErr w:type="spellStart"/>
+        <w:r>
+          <w:t>Dumbledore</w:t>
+        </w:r>
+        <w:proofErr w:type="spellEnd"/>
+        <w:r>
+          <w:t xml:space="preserve">, </w:t>
+        </w:r>
+        <w:proofErr w:type="spellStart"/>
+        <w:r>
+          <w:t>the</w:t>
+        </w:r>
+        <w:proofErr w:type="spellEnd"/>
+        <w:r>
+          <w:t xml:space="preserve"> </w:t>
+        </w:r>
+        <w:proofErr w:type="spellStart"/>
+        <w:r>
+          <w:t>hawk</w:t>
+        </w:r>
+        <w:proofErr w:type="spellEnd"/>
+        <w:r>
+          <w:t xml:space="preserve"> </w:t>
+        </w:r>
+        <w:proofErr w:type="spellStart"/>
+        <w:r>
+          <w:t>trying</w:t>
+        </w:r>
+        <w:proofErr w:type="spellEnd"/>
+        <w:r>
+          <w:t xml:space="preserve"> </w:t>
+        </w:r>
+        <w:proofErr w:type="spellStart"/>
+        <w:r>
+          <w:t>to</w:t>
+        </w:r>
+        <w:proofErr w:type="spellEnd"/>
+        <w:r>
+          <w:t xml:space="preserve"> </w:t>
+        </w:r>
+        <w:proofErr w:type="spellStart"/>
+        <w:r>
+          <w:t>become</w:t>
+        </w:r>
+        <w:proofErr w:type="spellEnd"/>
+        <w:r>
+          <w:t xml:space="preserve"> </w:t>
+        </w:r>
+        <w:proofErr w:type="spellStart"/>
+        <w:r>
+          <w:t>the</w:t>
+        </w:r>
+        <w:proofErr w:type="spellEnd"/>
+        <w:r>
+          <w:t xml:space="preserve"> </w:t>
+        </w:r>
+        <w:proofErr w:type="spellStart"/>
+        <w:r>
+          <w:t>best</w:t>
+        </w:r>
+        <w:proofErr w:type="spellEnd"/>
+        <w:r>
+          <w:t xml:space="preserve"> </w:t>
+        </w:r>
+        <w:proofErr w:type="spellStart"/>
+        <w:r>
+          <w:t>pokemaster</w:t>
+        </w:r>
+        <w:proofErr w:type="spellEnd"/>
+        <w:r>
+          <w:t xml:space="preserve"> </w:t>
         </w:r>
       </w:ins>
       <w:ins w:id="46" w:author="Loni" w:date="2016-03-11T14:13:00Z">
@@ -330,32 +1490,404 @@
           <w:t xml:space="preserve"> </w:t>
         </w:r>
       </w:ins>
+      <w:proofErr w:type="spellStart"/>
       <w:ins w:id="48" w:author="Loni" w:date="2016-03-11T14:13:00Z">
         <w:r>
-          <w:t>world. However he had a big rivalvry. There was another pokemon setting people to sleep and writing on their faces, so there fore Dumbledore</w:t>
+          <w:t>world</w:t>
+        </w:r>
+        <w:proofErr w:type="spellEnd"/>
+        <w:r>
+          <w:t xml:space="preserve">. </w:t>
+        </w:r>
+        <w:proofErr w:type="spellStart"/>
+        <w:r>
+          <w:t>However</w:t>
+        </w:r>
+        <w:proofErr w:type="spellEnd"/>
+        <w:r>
+          <w:t xml:space="preserve"> he </w:t>
+        </w:r>
+        <w:proofErr w:type="spellStart"/>
+        <w:r>
+          <w:t>had</w:t>
+        </w:r>
+        <w:proofErr w:type="spellEnd"/>
+        <w:r>
+          <w:t xml:space="preserve"> a </w:t>
+        </w:r>
+        <w:proofErr w:type="spellStart"/>
+        <w:r>
+          <w:t>big</w:t>
+        </w:r>
+        <w:proofErr w:type="spellEnd"/>
+        <w:r>
+          <w:t xml:space="preserve"> </w:t>
+        </w:r>
+        <w:proofErr w:type="spellStart"/>
+        <w:r>
+          <w:t>rivalvry</w:t>
+        </w:r>
+        <w:proofErr w:type="spellEnd"/>
+        <w:r>
+          <w:t xml:space="preserve">. </w:t>
+        </w:r>
+        <w:proofErr w:type="spellStart"/>
+        <w:r>
+          <w:t>There</w:t>
+        </w:r>
+        <w:proofErr w:type="spellEnd"/>
+        <w:r>
+          <w:t xml:space="preserve"> was </w:t>
+        </w:r>
+        <w:proofErr w:type="spellStart"/>
+        <w:r>
+          <w:t>another</w:t>
+        </w:r>
+        <w:proofErr w:type="spellEnd"/>
+        <w:r>
+          <w:t xml:space="preserve"> </w:t>
+        </w:r>
+        <w:proofErr w:type="spellStart"/>
+        <w:r>
+          <w:t>pokemon</w:t>
+        </w:r>
+        <w:proofErr w:type="spellEnd"/>
+        <w:r>
+          <w:t xml:space="preserve"> </w:t>
+        </w:r>
+        <w:proofErr w:type="spellStart"/>
+        <w:r>
+          <w:t>setting</w:t>
+        </w:r>
+        <w:proofErr w:type="spellEnd"/>
+        <w:r>
+          <w:t xml:space="preserve"> </w:t>
+        </w:r>
+        <w:proofErr w:type="spellStart"/>
+        <w:r>
+          <w:t>people</w:t>
+        </w:r>
+        <w:proofErr w:type="spellEnd"/>
+        <w:r>
+          <w:t xml:space="preserve"> </w:t>
+        </w:r>
+        <w:proofErr w:type="spellStart"/>
+        <w:r>
+          <w:t>to</w:t>
+        </w:r>
+        <w:proofErr w:type="spellEnd"/>
+        <w:r>
+          <w:t xml:space="preserve"> </w:t>
+        </w:r>
+        <w:proofErr w:type="spellStart"/>
+        <w:r>
+          <w:t>sleep</w:t>
+        </w:r>
+        <w:proofErr w:type="spellEnd"/>
+        <w:r>
+          <w:t xml:space="preserve"> </w:t>
+        </w:r>
+        <w:proofErr w:type="spellStart"/>
+        <w:r>
+          <w:t>and</w:t>
+        </w:r>
+        <w:proofErr w:type="spellEnd"/>
+        <w:r>
+          <w:t xml:space="preserve"> </w:t>
+        </w:r>
+        <w:proofErr w:type="spellStart"/>
+        <w:r>
+          <w:t>writing</w:t>
+        </w:r>
+        <w:proofErr w:type="spellEnd"/>
+        <w:r>
+          <w:t xml:space="preserve"> on </w:t>
+        </w:r>
+        <w:proofErr w:type="spellStart"/>
+        <w:r>
+          <w:t>their</w:t>
+        </w:r>
+        <w:proofErr w:type="spellEnd"/>
+        <w:r>
+          <w:t xml:space="preserve"> </w:t>
+        </w:r>
+        <w:proofErr w:type="spellStart"/>
+        <w:r>
+          <w:t>faces</w:t>
+        </w:r>
+        <w:proofErr w:type="spellEnd"/>
+        <w:r>
+          <w:t xml:space="preserve">, so </w:t>
+        </w:r>
+        <w:proofErr w:type="spellStart"/>
+        <w:r>
+          <w:t>there</w:t>
+        </w:r>
+        <w:proofErr w:type="spellEnd"/>
+        <w:r>
+          <w:t xml:space="preserve"> </w:t>
+        </w:r>
+        <w:proofErr w:type="spellStart"/>
+        <w:r>
+          <w:t>fore</w:t>
+        </w:r>
+        <w:proofErr w:type="spellEnd"/>
+        <w:r>
+          <w:t xml:space="preserve"> </w:t>
+        </w:r>
+        <w:proofErr w:type="spellStart"/>
+        <w:r>
+          <w:t>Dumbledore</w:t>
         </w:r>
       </w:ins>
+      <w:proofErr w:type="spellEnd"/>
       <w:ins w:id="49" w:author="Ng" w:date="2016-03-11T14:15:00Z">
         <w:r>
-          <w:t xml:space="preserve"> realised</w:t>
-        </w:r>
-        <w:r>
-          <w:t xml:space="preserve"> he should try his </w:t>
+          <w:t xml:space="preserve"> </w:t>
+        </w:r>
+        <w:proofErr w:type="spellStart"/>
+        <w:r>
+          <w:t>realised</w:t>
+        </w:r>
+        <w:proofErr w:type="spellEnd"/>
+        <w:r>
+          <w:t xml:space="preserve"> he </w:t>
+        </w:r>
+        <w:proofErr w:type="spellStart"/>
+        <w:r>
+          <w:t>should</w:t>
+        </w:r>
+        <w:proofErr w:type="spellEnd"/>
+        <w:r>
+          <w:t xml:space="preserve"> </w:t>
+        </w:r>
+        <w:proofErr w:type="spellStart"/>
+        <w:r>
+          <w:t>try</w:t>
+        </w:r>
+        <w:proofErr w:type="spellEnd"/>
+        <w:r>
+          <w:t xml:space="preserve"> </w:t>
+        </w:r>
+        <w:proofErr w:type="spellStart"/>
+        <w:r>
+          <w:t>his</w:t>
+        </w:r>
+        <w:proofErr w:type="spellEnd"/>
+        <w:r>
+          <w:t xml:space="preserve"> </w:t>
         </w:r>
       </w:ins>
+      <w:proofErr w:type="spellStart"/>
       <w:ins w:id="50" w:author="Ng" w:date="2016-03-11T14:16:00Z">
         <w:r>
-          <w:t xml:space="preserve">wing at firebending. First he needed to find a true master to learn from, so </w:t>
+          <w:t>wing</w:t>
+        </w:r>
+        <w:proofErr w:type="spellEnd"/>
+        <w:r>
+          <w:t xml:space="preserve"> at </w:t>
+        </w:r>
+        <w:proofErr w:type="spellStart"/>
+        <w:r>
+          <w:t>firebending</w:t>
+        </w:r>
+        <w:proofErr w:type="spellEnd"/>
+        <w:r>
+          <w:t xml:space="preserve">. First he </w:t>
+        </w:r>
+        <w:proofErr w:type="spellStart"/>
+        <w:r>
+          <w:t>needed</w:t>
+        </w:r>
+        <w:proofErr w:type="spellEnd"/>
+        <w:r>
+          <w:t xml:space="preserve"> </w:t>
+        </w:r>
+        <w:proofErr w:type="spellStart"/>
+        <w:r>
+          <w:t>to</w:t>
+        </w:r>
+        <w:proofErr w:type="spellEnd"/>
+        <w:r>
+          <w:t xml:space="preserve"> find a </w:t>
+        </w:r>
+        <w:proofErr w:type="spellStart"/>
+        <w:r>
+          <w:t>true</w:t>
+        </w:r>
+        <w:proofErr w:type="spellEnd"/>
+        <w:r>
+          <w:t xml:space="preserve"> </w:t>
+        </w:r>
+        <w:proofErr w:type="spellStart"/>
+        <w:r>
+          <w:t>master</w:t>
+        </w:r>
+        <w:proofErr w:type="spellEnd"/>
+        <w:r>
+          <w:t xml:space="preserve"> </w:t>
+        </w:r>
+        <w:proofErr w:type="spellStart"/>
+        <w:r>
+          <w:t>to</w:t>
+        </w:r>
+        <w:proofErr w:type="spellEnd"/>
+        <w:r>
+          <w:t xml:space="preserve"> </w:t>
+        </w:r>
+        <w:proofErr w:type="spellStart"/>
+        <w:r>
+          <w:t>learn</w:t>
+        </w:r>
+        <w:proofErr w:type="spellEnd"/>
+        <w:r>
+          <w:t xml:space="preserve"> </w:t>
+        </w:r>
+        <w:proofErr w:type="spellStart"/>
+        <w:r>
+          <w:t>from</w:t>
+        </w:r>
+        <w:proofErr w:type="spellEnd"/>
+        <w:r>
+          <w:t xml:space="preserve">, so </w:t>
         </w:r>
       </w:ins>
       <w:ins w:id="51" w:author="Loni" w:date="2016-03-11T14:18:00Z">
         <w:r>
-          <w:t>he went tot he fire naiton and found zuko</w:t>
+          <w:t xml:space="preserve">he </w:t>
+        </w:r>
+        <w:proofErr w:type="spellStart"/>
+        <w:r>
+          <w:t>went</w:t>
+        </w:r>
+        <w:proofErr w:type="spellEnd"/>
+        <w:r>
+          <w:t xml:space="preserve"> tot he </w:t>
+        </w:r>
+        <w:proofErr w:type="spellStart"/>
+        <w:r>
+          <w:t>fire</w:t>
+        </w:r>
+        <w:proofErr w:type="spellEnd"/>
+        <w:r>
+          <w:t xml:space="preserve"> </w:t>
+        </w:r>
+        <w:proofErr w:type="spellStart"/>
+        <w:r>
+          <w:t>naiton</w:t>
+        </w:r>
+        <w:proofErr w:type="spellEnd"/>
+        <w:r>
+          <w:t xml:space="preserve"> </w:t>
+        </w:r>
+        <w:proofErr w:type="spellStart"/>
+        <w:r>
+          <w:t>and</w:t>
+        </w:r>
+        <w:proofErr w:type="spellEnd"/>
+        <w:r>
+          <w:t xml:space="preserve"> </w:t>
+        </w:r>
+        <w:proofErr w:type="spellStart"/>
+        <w:r>
+          <w:t>found</w:t>
+        </w:r>
+        <w:proofErr w:type="spellEnd"/>
+        <w:r>
+          <w:t xml:space="preserve"> </w:t>
+        </w:r>
+        <w:proofErr w:type="spellStart"/>
+        <w:r>
+          <w:t>zuko</w:t>
         </w:r>
       </w:ins>
       <w:ins w:id="52" w:author="Loni" w:date="2016-03-11T14:19:00Z">
         <w:r>
-          <w:t xml:space="preserve">.Zuko was very happy to teach Dumbledore to master firebending, however in return, dumbledore </w:t>
+          <w:t>.Zuko</w:t>
+        </w:r>
+        <w:proofErr w:type="spellEnd"/>
+        <w:r>
+          <w:t xml:space="preserve"> was </w:t>
+        </w:r>
+        <w:proofErr w:type="spellStart"/>
+        <w:r>
+          <w:t>very</w:t>
+        </w:r>
+        <w:proofErr w:type="spellEnd"/>
+        <w:r>
+          <w:t xml:space="preserve"> happy </w:t>
+        </w:r>
+        <w:proofErr w:type="spellStart"/>
+        <w:r>
+          <w:t>to</w:t>
+        </w:r>
+        <w:proofErr w:type="spellEnd"/>
+        <w:r>
+          <w:t xml:space="preserve"> </w:t>
+        </w:r>
+        <w:proofErr w:type="spellStart"/>
+        <w:r>
+          <w:t>teach</w:t>
+        </w:r>
+        <w:proofErr w:type="spellEnd"/>
+        <w:r>
+          <w:t xml:space="preserve"> </w:t>
+        </w:r>
+        <w:proofErr w:type="spellStart"/>
+        <w:r>
+          <w:t>Dumbledore</w:t>
+        </w:r>
+        <w:proofErr w:type="spellEnd"/>
+        <w:r>
+          <w:t xml:space="preserve"> </w:t>
+        </w:r>
+        <w:proofErr w:type="spellStart"/>
+        <w:r>
+          <w:t>to</w:t>
+        </w:r>
+        <w:proofErr w:type="spellEnd"/>
+        <w:r>
+          <w:t xml:space="preserve"> </w:t>
+        </w:r>
+        <w:proofErr w:type="spellStart"/>
+        <w:r>
+          <w:t>master</w:t>
+        </w:r>
+        <w:proofErr w:type="spellEnd"/>
+        <w:r>
+          <w:t xml:space="preserve"> </w:t>
+        </w:r>
+        <w:proofErr w:type="spellStart"/>
+        <w:r>
+          <w:t>firebending</w:t>
+        </w:r>
+        <w:proofErr w:type="spellEnd"/>
+        <w:r>
+          <w:t xml:space="preserve">, </w:t>
+        </w:r>
+        <w:proofErr w:type="spellStart"/>
+        <w:r>
+          <w:t>however</w:t>
+        </w:r>
+        <w:proofErr w:type="spellEnd"/>
+        <w:r>
+          <w:t xml:space="preserve"> in </w:t>
+        </w:r>
+        <w:proofErr w:type="spellStart"/>
+        <w:r>
+          <w:t>return</w:t>
+        </w:r>
+        <w:proofErr w:type="spellEnd"/>
+        <w:r>
+          <w:t xml:space="preserve">, </w:t>
+        </w:r>
+        <w:proofErr w:type="spellStart"/>
+        <w:r>
+          <w:t>dumbledore</w:t>
+        </w:r>
+        <w:proofErr w:type="spellEnd"/>
+        <w:r>
+          <w:t xml:space="preserve"> </w:t>
         </w:r>
       </w:ins>
       <w:ins w:id="53" w:author="Loni" w:date="2016-03-11T14:20:00Z">
@@ -368,9 +1900,94 @@
           <w:t xml:space="preserve"> </w:t>
         </w:r>
       </w:ins>
+      <w:proofErr w:type="spellStart"/>
       <w:ins w:id="55" w:author="Loni" w:date="2016-03-11T14:20:00Z">
         <w:r>
-          <w:t>give up his power of healing and reviving people with his fire.</w:t>
+          <w:t>give</w:t>
+        </w:r>
+        <w:proofErr w:type="spellEnd"/>
+        <w:r>
+          <w:t xml:space="preserve"> </w:t>
+        </w:r>
+        <w:proofErr w:type="spellStart"/>
+        <w:r>
+          <w:t>up</w:t>
+        </w:r>
+        <w:proofErr w:type="spellEnd"/>
+        <w:r>
+          <w:t xml:space="preserve"> </w:t>
+        </w:r>
+        <w:proofErr w:type="spellStart"/>
+        <w:r>
+          <w:t>his</w:t>
+        </w:r>
+        <w:proofErr w:type="spellEnd"/>
+        <w:r>
+          <w:t xml:space="preserve"> power </w:t>
+        </w:r>
+        <w:proofErr w:type="spellStart"/>
+        <w:r>
+          <w:t>of</w:t>
+        </w:r>
+        <w:proofErr w:type="spellEnd"/>
+        <w:r>
+          <w:t xml:space="preserve"> </w:t>
+        </w:r>
+        <w:proofErr w:type="spellStart"/>
+        <w:r>
+          <w:t>healing</w:t>
+        </w:r>
+        <w:proofErr w:type="spellEnd"/>
+        <w:r>
+          <w:t xml:space="preserve"> </w:t>
+        </w:r>
+        <w:proofErr w:type="spellStart"/>
+        <w:r>
+          <w:t>and</w:t>
+        </w:r>
+        <w:proofErr w:type="spellEnd"/>
+        <w:r>
+          <w:t xml:space="preserve"> </w:t>
+        </w:r>
+        <w:proofErr w:type="spellStart"/>
+        <w:r>
+          <w:t>reviving</w:t>
+        </w:r>
+        <w:proofErr w:type="spellEnd"/>
+        <w:r>
+          <w:t xml:space="preserve"> </w:t>
+        </w:r>
+        <w:proofErr w:type="spellStart"/>
+        <w:r>
+          <w:t>people</w:t>
+        </w:r>
+        <w:proofErr w:type="spellEnd"/>
+        <w:r>
+          <w:t xml:space="preserve"> </w:t>
+        </w:r>
+        <w:proofErr w:type="spellStart"/>
+        <w:r>
+          <w:t>with</w:t>
+        </w:r>
+        <w:proofErr w:type="spellEnd"/>
+        <w:r>
+          <w:t xml:space="preserve"> </w:t>
+        </w:r>
+        <w:proofErr w:type="spellStart"/>
+        <w:r>
+          <w:t>his</w:t>
+        </w:r>
+        <w:proofErr w:type="spellEnd"/>
+        <w:r>
+          <w:t xml:space="preserve"> </w:t>
+        </w:r>
+        <w:proofErr w:type="spellStart"/>
+        <w:r>
+          <w:t>fire</w:t>
+        </w:r>
+        <w:proofErr w:type="spellEnd"/>
+        <w:r>
+          <w:t>.</w:t>
         </w:r>
         <w:r>
           <w:t xml:space="preserve"> </w:t>
@@ -378,50 +1995,735 @@
       </w:ins>
       <w:ins w:id="56" w:author="Loni" w:date="2016-03-11T14:21:00Z">
         <w:r>
-          <w:t xml:space="preserve"> However Dumbledore was not sure if he really wnated to give up his powers, it seemed tob e pretty useful, so he went tot he spirit world to find the spirit of light and ask her if he could keep both his powers of fire bending and fire reviving, she however said</w:t>
+          <w:t xml:space="preserve"> </w:t>
+        </w:r>
+        <w:proofErr w:type="spellStart"/>
+        <w:r>
+          <w:t>However</w:t>
+        </w:r>
+        <w:proofErr w:type="spellEnd"/>
+        <w:r>
+          <w:t xml:space="preserve"> </w:t>
+        </w:r>
+        <w:proofErr w:type="spellStart"/>
+        <w:r>
+          <w:t>Dumbledore</w:t>
+        </w:r>
+        <w:proofErr w:type="spellEnd"/>
+        <w:r>
+          <w:t xml:space="preserve"> was not </w:t>
+        </w:r>
+        <w:proofErr w:type="spellStart"/>
+        <w:r>
+          <w:t>sure</w:t>
+        </w:r>
+        <w:proofErr w:type="spellEnd"/>
+        <w:r>
+          <w:t xml:space="preserve"> </w:t>
+        </w:r>
+        <w:proofErr w:type="spellStart"/>
+        <w:r>
+          <w:t>if</w:t>
+        </w:r>
+        <w:proofErr w:type="spellEnd"/>
+        <w:r>
+          <w:t xml:space="preserve"> he </w:t>
+        </w:r>
+        <w:proofErr w:type="spellStart"/>
+        <w:r>
+          <w:t>really</w:t>
+        </w:r>
+        <w:proofErr w:type="spellEnd"/>
+        <w:r>
+          <w:t xml:space="preserve"> </w:t>
+        </w:r>
+        <w:proofErr w:type="spellStart"/>
+        <w:r>
+          <w:t>wnated</w:t>
+        </w:r>
+        <w:proofErr w:type="spellEnd"/>
+        <w:r>
+          <w:t xml:space="preserve"> </w:t>
+        </w:r>
+        <w:proofErr w:type="spellStart"/>
+        <w:r>
+          <w:t>to</w:t>
+        </w:r>
+        <w:proofErr w:type="spellEnd"/>
+        <w:r>
+          <w:t xml:space="preserve"> </w:t>
+        </w:r>
+        <w:proofErr w:type="spellStart"/>
+        <w:r>
+          <w:t>give</w:t>
+        </w:r>
+        <w:proofErr w:type="spellEnd"/>
+        <w:r>
+          <w:t xml:space="preserve"> </w:t>
+        </w:r>
+        <w:proofErr w:type="spellStart"/>
+        <w:r>
+          <w:t>up</w:t>
+        </w:r>
+        <w:proofErr w:type="spellEnd"/>
+        <w:r>
+          <w:t xml:space="preserve"> </w:t>
+        </w:r>
+        <w:proofErr w:type="spellStart"/>
+        <w:r>
+          <w:t>his</w:t>
+        </w:r>
+        <w:proofErr w:type="spellEnd"/>
+        <w:r>
+          <w:t xml:space="preserve"> </w:t>
+        </w:r>
+        <w:proofErr w:type="spellStart"/>
+        <w:r>
+          <w:t>powers</w:t>
+        </w:r>
+        <w:proofErr w:type="spellEnd"/>
+        <w:r>
+          <w:t xml:space="preserve">, </w:t>
+        </w:r>
+        <w:proofErr w:type="spellStart"/>
+        <w:r>
+          <w:t>it</w:t>
+        </w:r>
+        <w:proofErr w:type="spellEnd"/>
+        <w:r>
+          <w:t xml:space="preserve"> </w:t>
+        </w:r>
+        <w:proofErr w:type="spellStart"/>
+        <w:r>
+          <w:t>seemed</w:t>
+        </w:r>
+        <w:proofErr w:type="spellEnd"/>
+        <w:r>
+          <w:t xml:space="preserve"> tob e </w:t>
+        </w:r>
+        <w:proofErr w:type="spellStart"/>
+        <w:r>
+          <w:t>pretty</w:t>
+        </w:r>
+        <w:proofErr w:type="spellEnd"/>
+        <w:r>
+          <w:t xml:space="preserve"> </w:t>
+        </w:r>
+        <w:proofErr w:type="spellStart"/>
+        <w:r>
+          <w:t>useful</w:t>
+        </w:r>
+        <w:proofErr w:type="spellEnd"/>
+        <w:r>
+          <w:t xml:space="preserve">, so he </w:t>
+        </w:r>
+        <w:proofErr w:type="spellStart"/>
+        <w:r>
+          <w:t>went</w:t>
+        </w:r>
+        <w:proofErr w:type="spellEnd"/>
+        <w:r>
+          <w:t xml:space="preserve"> tot he </w:t>
+        </w:r>
+        <w:proofErr w:type="spellStart"/>
+        <w:r>
+          <w:t>spirit</w:t>
+        </w:r>
+        <w:proofErr w:type="spellEnd"/>
+        <w:r>
+          <w:t xml:space="preserve"> </w:t>
+        </w:r>
+        <w:proofErr w:type="spellStart"/>
+        <w:r>
+          <w:t>world</w:t>
+        </w:r>
+        <w:proofErr w:type="spellEnd"/>
+        <w:r>
+          <w:t xml:space="preserve"> </w:t>
+        </w:r>
+        <w:proofErr w:type="spellStart"/>
+        <w:r>
+          <w:t>to</w:t>
+        </w:r>
+        <w:proofErr w:type="spellEnd"/>
+        <w:r>
+          <w:t xml:space="preserve"> find </w:t>
+        </w:r>
+        <w:proofErr w:type="spellStart"/>
+        <w:r>
+          <w:t>the</w:t>
+        </w:r>
+        <w:proofErr w:type="spellEnd"/>
+        <w:r>
+          <w:t xml:space="preserve"> </w:t>
+        </w:r>
+        <w:proofErr w:type="spellStart"/>
+        <w:r>
+          <w:t>spirit</w:t>
+        </w:r>
+        <w:proofErr w:type="spellEnd"/>
+        <w:r>
+          <w:t xml:space="preserve"> </w:t>
+        </w:r>
+        <w:proofErr w:type="spellStart"/>
+        <w:r>
+          <w:t>of</w:t>
+        </w:r>
+        <w:proofErr w:type="spellEnd"/>
+        <w:r>
+          <w:t xml:space="preserve"> light </w:t>
+        </w:r>
+        <w:proofErr w:type="spellStart"/>
+        <w:r>
+          <w:t>and</w:t>
+        </w:r>
+        <w:proofErr w:type="spellEnd"/>
+        <w:r>
+          <w:t xml:space="preserve"> </w:t>
+        </w:r>
+        <w:proofErr w:type="spellStart"/>
+        <w:r>
+          <w:t>ask</w:t>
+        </w:r>
+        <w:proofErr w:type="spellEnd"/>
+        <w:r>
+          <w:t xml:space="preserve"> her </w:t>
+        </w:r>
+        <w:proofErr w:type="spellStart"/>
+        <w:r>
+          <w:t>if</w:t>
+        </w:r>
+        <w:proofErr w:type="spellEnd"/>
+        <w:r>
+          <w:t xml:space="preserve"> he </w:t>
+        </w:r>
+        <w:proofErr w:type="spellStart"/>
+        <w:r>
+          <w:t>could</w:t>
+        </w:r>
+        <w:proofErr w:type="spellEnd"/>
+        <w:r>
+          <w:t xml:space="preserve"> </w:t>
+        </w:r>
+        <w:proofErr w:type="spellStart"/>
+        <w:r>
+          <w:t>keep</w:t>
+        </w:r>
+        <w:proofErr w:type="spellEnd"/>
+        <w:r>
+          <w:t xml:space="preserve"> </w:t>
+        </w:r>
+        <w:proofErr w:type="spellStart"/>
+        <w:r>
+          <w:t>both</w:t>
+        </w:r>
+        <w:proofErr w:type="spellEnd"/>
+        <w:r>
+          <w:t xml:space="preserve"> </w:t>
+        </w:r>
+        <w:proofErr w:type="spellStart"/>
+        <w:r>
+          <w:t>his</w:t>
+        </w:r>
+        <w:proofErr w:type="spellEnd"/>
+        <w:r>
+          <w:t xml:space="preserve"> </w:t>
+        </w:r>
+        <w:proofErr w:type="spellStart"/>
+        <w:r>
+          <w:t>powers</w:t>
+        </w:r>
+        <w:proofErr w:type="spellEnd"/>
+        <w:r>
+          <w:t xml:space="preserve"> </w:t>
+        </w:r>
+        <w:proofErr w:type="spellStart"/>
+        <w:r>
+          <w:t>of</w:t>
+        </w:r>
+        <w:proofErr w:type="spellEnd"/>
+        <w:r>
+          <w:t xml:space="preserve"> </w:t>
+        </w:r>
+        <w:proofErr w:type="spellStart"/>
+        <w:r>
+          <w:t>fire</w:t>
+        </w:r>
+        <w:proofErr w:type="spellEnd"/>
+        <w:r>
+          <w:t xml:space="preserve"> </w:t>
+        </w:r>
+        <w:proofErr w:type="spellStart"/>
+        <w:r>
+          <w:t>bending</w:t>
+        </w:r>
+        <w:proofErr w:type="spellEnd"/>
+        <w:r>
+          <w:t xml:space="preserve"> </w:t>
+        </w:r>
+        <w:proofErr w:type="spellStart"/>
+        <w:r>
+          <w:t>and</w:t>
+        </w:r>
+        <w:proofErr w:type="spellEnd"/>
+        <w:r>
+          <w:t xml:space="preserve"> </w:t>
+        </w:r>
+        <w:proofErr w:type="spellStart"/>
+        <w:r>
+          <w:t>fire</w:t>
+        </w:r>
+        <w:proofErr w:type="spellEnd"/>
+        <w:r>
+          <w:t xml:space="preserve"> </w:t>
+        </w:r>
+        <w:proofErr w:type="spellStart"/>
+        <w:r>
+          <w:t>reviving</w:t>
+        </w:r>
+        <w:proofErr w:type="spellEnd"/>
+        <w:r>
+          <w:t xml:space="preserve">, </w:t>
+        </w:r>
+        <w:proofErr w:type="spellStart"/>
+        <w:r>
+          <w:t>she</w:t>
+        </w:r>
+        <w:proofErr w:type="spellEnd"/>
+        <w:r>
+          <w:t xml:space="preserve"> </w:t>
+        </w:r>
+        <w:proofErr w:type="spellStart"/>
+        <w:r>
+          <w:t>however</w:t>
+        </w:r>
+        <w:proofErr w:type="spellEnd"/>
+        <w:r>
+          <w:t xml:space="preserve"> </w:t>
+        </w:r>
+        <w:proofErr w:type="spellStart"/>
+        <w:r>
+          <w:t>said</w:t>
         </w:r>
       </w:ins>
-      <w:bookmarkStart w:id="57" w:name="_GoBack"/>
-      <w:bookmarkEnd w:id="57"/>
-      <w:ins w:id="58" w:author="Ng" w:date="2016-03-11T14:24:00Z">
-        <w:r>
-          <w:t xml:space="preserve"> that 3 trials must be </w:t>
-        </w:r>
+      <w:proofErr w:type="spellEnd"/>
+      <w:ins w:id="57" w:author="Ng" w:date="2016-03-11T14:24:00Z">
+        <w:r>
+          <w:t xml:space="preserve"> </w:t>
+        </w:r>
+        <w:proofErr w:type="spellStart"/>
+        <w:r>
+          <w:t>that</w:t>
+        </w:r>
+        <w:proofErr w:type="spellEnd"/>
+        <w:r>
+          <w:t xml:space="preserve"> 3 </w:t>
+        </w:r>
+        <w:proofErr w:type="spellStart"/>
+        <w:r>
+          <w:t>trials</w:t>
+        </w:r>
+        <w:proofErr w:type="spellEnd"/>
+        <w:r>
+          <w:t xml:space="preserve"> must </w:t>
+        </w:r>
+        <w:proofErr w:type="spellStart"/>
+        <w:r>
+          <w:t>be</w:t>
+        </w:r>
+        <w:proofErr w:type="spellEnd"/>
+        <w:r>
+          <w:t xml:space="preserve"> </w:t>
+        </w:r>
+        <w:proofErr w:type="spellStart"/>
+        <w:r>
+          <w:t>completed</w:t>
+        </w:r>
+        <w:proofErr w:type="spellEnd"/>
+        <w:r>
+          <w:t xml:space="preserve"> in </w:t>
+        </w:r>
+        <w:proofErr w:type="spellStart"/>
+        <w:r>
+          <w:t>return</w:t>
+        </w:r>
+        <w:proofErr w:type="spellEnd"/>
+        <w:r>
+          <w:t xml:space="preserve">. </w:t>
+        </w:r>
+      </w:ins>
+      <w:proofErr w:type="spellStart"/>
+      <w:ins w:id="58" w:author="Ng" w:date="2016-03-11T14:25:00Z">
+        <w:r>
+          <w:t>F</w:t>
+        </w:r>
+      </w:ins>
+      <w:ins w:id="59" w:author="Ng" w:date="2016-03-11T14:26:00Z">
+        <w:r>
+          <w:t>or</w:t>
+        </w:r>
+        <w:proofErr w:type="spellEnd"/>
+        <w:r>
+          <w:t xml:space="preserve"> </w:t>
+        </w:r>
+        <w:proofErr w:type="spellStart"/>
+        <w:r>
+          <w:t>the</w:t>
+        </w:r>
+        <w:proofErr w:type="spellEnd"/>
+        <w:r>
+          <w:t xml:space="preserve"> </w:t>
+        </w:r>
+        <w:proofErr w:type="spellStart"/>
+        <w:r>
+          <w:t>first</w:t>
+        </w:r>
+        <w:proofErr w:type="spellEnd"/>
+        <w:r>
+          <w:t xml:space="preserve">, he </w:t>
+        </w:r>
+        <w:proofErr w:type="spellStart"/>
+        <w:r>
+          <w:t>had</w:t>
+        </w:r>
+        <w:proofErr w:type="spellEnd"/>
+        <w:r>
+          <w:t xml:space="preserve"> </w:t>
+        </w:r>
+        <w:proofErr w:type="spellStart"/>
+        <w:r>
+          <w:t>to</w:t>
+        </w:r>
+        <w:proofErr w:type="spellEnd"/>
+        <w:r>
+          <w:t xml:space="preserve"> </w:t>
+        </w:r>
+        <w:proofErr w:type="spellStart"/>
+        <w:r>
+          <w:t>travel</w:t>
+        </w:r>
+        <w:proofErr w:type="spellEnd"/>
+        <w:r>
+          <w:t xml:space="preserve"> </w:t>
+        </w:r>
+        <w:proofErr w:type="spellStart"/>
+        <w:r>
+          <w:t>to</w:t>
+        </w:r>
+        <w:proofErr w:type="spellEnd"/>
+        <w:r>
+          <w:t xml:space="preserve"> </w:t>
+        </w:r>
+        <w:proofErr w:type="spellStart"/>
+        <w:r>
+          <w:t>Mordor</w:t>
+        </w:r>
+        <w:proofErr w:type="spellEnd"/>
+        <w:r>
+          <w:t xml:space="preserve"> </w:t>
+        </w:r>
+        <w:proofErr w:type="spellStart"/>
+        <w:r>
+          <w:t>to</w:t>
+        </w:r>
+        <w:proofErr w:type="spellEnd"/>
+        <w:r>
+          <w:t xml:space="preserve"> save </w:t>
+        </w:r>
+        <w:proofErr w:type="spellStart"/>
+        <w:r>
+          <w:t>Frodo</w:t>
+        </w:r>
+        <w:proofErr w:type="spellEnd"/>
+        <w:r>
+          <w:t xml:space="preserve"> </w:t>
+        </w:r>
+        <w:proofErr w:type="spellStart"/>
+        <w:r>
+          <w:t>from</w:t>
+        </w:r>
+        <w:proofErr w:type="spellEnd"/>
+        <w:r>
+          <w:t xml:space="preserve"> </w:t>
+        </w:r>
+        <w:proofErr w:type="spellStart"/>
+        <w:r>
+          <w:t>the</w:t>
+        </w:r>
+        <w:proofErr w:type="spellEnd"/>
+        <w:r>
+          <w:t xml:space="preserve"> </w:t>
+        </w:r>
+        <w:proofErr w:type="spellStart"/>
+        <w:r>
+          <w:t>overflowing</w:t>
+        </w:r>
+        <w:proofErr w:type="spellEnd"/>
+        <w:r>
+          <w:t xml:space="preserve"> </w:t>
+        </w:r>
+        <w:proofErr w:type="spellStart"/>
         <w:r>
           <w:lastRenderedPageBreak/>
-          <w:t xml:space="preserve">completed in return. </w:t>
+          <w:t>lava</w:t>
+        </w:r>
+        <w:proofErr w:type="spellEnd"/>
+        <w:r>
+          <w:t xml:space="preserve">. </w:t>
         </w:r>
       </w:ins>
-      <w:ins w:id="59" w:author="Ng" w:date="2016-03-11T14:25:00Z">
-        <w:r>
-          <w:t>F</w:t>
+      <w:ins w:id="60" w:author="Ng" w:date="2016-03-11T14:27:00Z">
+        <w:r>
+          <w:t>(</w:t>
+        </w:r>
+        <w:proofErr w:type="spellStart"/>
+        <w:r>
+          <w:t>That’s</w:t>
+        </w:r>
+        <w:proofErr w:type="spellEnd"/>
+        <w:r>
+          <w:t xml:space="preserve"> </w:t>
+        </w:r>
+        <w:proofErr w:type="spellStart"/>
+        <w:r>
+          <w:t>right</w:t>
+        </w:r>
+        <w:proofErr w:type="spellEnd"/>
+        <w:r>
+          <w:t xml:space="preserve">, </w:t>
+        </w:r>
+        <w:proofErr w:type="spellStart"/>
+        <w:r>
+          <w:t>that</w:t>
+        </w:r>
+        <w:proofErr w:type="spellEnd"/>
+        <w:r>
+          <w:t xml:space="preserve"> </w:t>
+        </w:r>
+        <w:proofErr w:type="spellStart"/>
+        <w:r>
+          <w:t>hawk</w:t>
+        </w:r>
+        <w:proofErr w:type="spellEnd"/>
+        <w:r>
+          <w:t xml:space="preserve"> was </w:t>
+        </w:r>
+        <w:proofErr w:type="spellStart"/>
+        <w:r>
+          <w:t>Dumbledore</w:t>
+        </w:r>
+        <w:proofErr w:type="spellEnd"/>
+        <w:r>
+          <w:t xml:space="preserve">). The 2nd </w:t>
+        </w:r>
+        <w:proofErr w:type="spellStart"/>
+        <w:r>
+          <w:t>trial</w:t>
+        </w:r>
+        <w:proofErr w:type="spellEnd"/>
+        <w:r>
+          <w:t xml:space="preserve"> </w:t>
+        </w:r>
+        <w:proofErr w:type="spellStart"/>
+        <w:r>
+          <w:t>required</w:t>
         </w:r>
       </w:ins>
-      <w:ins w:id="60" w:author="Ng" w:date="2016-03-11T14:26:00Z">
-        <w:r>
-          <w:t xml:space="preserve">or the first, he had to travel to Mordor to save Frodo from the overflowing lava. </w:t>
+      <w:proofErr w:type="spellEnd"/>
+      <w:ins w:id="61" w:author="Loni" w:date="2016-03-11T14:30:00Z">
+        <w:r>
+          <w:t xml:space="preserve"> </w:t>
         </w:r>
       </w:ins>
-      <w:ins w:id="61" w:author="Ng" w:date="2016-03-11T14:27:00Z">
-        <w:r>
-          <w:t>(That</w:t>
-        </w:r>
-        <w:r>
-          <w:t>’</w:t>
-        </w:r>
-        <w:r>
-          <w:t>s right, that hawk was Dumbledore). The 2nd trial required</w:t>
+      <w:proofErr w:type="spellStart"/>
+      <w:ins w:id="62" w:author="Loni" w:date="2016-03-11T14:33:00Z">
+        <w:r>
+          <w:t>to</w:t>
+        </w:r>
+        <w:proofErr w:type="spellEnd"/>
+        <w:r>
+          <w:t xml:space="preserve"> </w:t>
+        </w:r>
+        <w:proofErr w:type="spellStart"/>
+        <w:r>
+          <w:t>travel</w:t>
+        </w:r>
+        <w:proofErr w:type="spellEnd"/>
+        <w:r>
+          <w:t xml:space="preserve"> </w:t>
+        </w:r>
+        <w:proofErr w:type="spellStart"/>
+        <w:r>
+          <w:t>into</w:t>
+        </w:r>
+        <w:proofErr w:type="spellEnd"/>
+        <w:r>
+          <w:t xml:space="preserve"> </w:t>
+        </w:r>
+        <w:proofErr w:type="spellStart"/>
+        <w:r>
+          <w:t>the</w:t>
+        </w:r>
+        <w:proofErr w:type="spellEnd"/>
+        <w:r>
+          <w:t xml:space="preserve"> </w:t>
+        </w:r>
+        <w:proofErr w:type="spellStart"/>
+        <w:r>
+          <w:t>future</w:t>
+        </w:r>
+        <w:proofErr w:type="spellEnd"/>
+        <w:r>
+          <w:t xml:space="preserve"> </w:t>
+        </w:r>
+        <w:proofErr w:type="spellStart"/>
+        <w:r>
+          <w:t>to</w:t>
+        </w:r>
+        <w:proofErr w:type="spellEnd"/>
+        <w:r>
+          <w:t xml:space="preserve"> Harry Potter </w:t>
+        </w:r>
+        <w:proofErr w:type="spellStart"/>
+        <w:r>
+          <w:t>and</w:t>
+        </w:r>
+        <w:proofErr w:type="spellEnd"/>
+        <w:r>
+          <w:t xml:space="preserve"> </w:t>
+        </w:r>
+        <w:proofErr w:type="spellStart"/>
+        <w:r>
+          <w:t>the</w:t>
+        </w:r>
+        <w:proofErr w:type="spellEnd"/>
+        <w:r>
+          <w:t xml:space="preserve"> Half Blood Prince </w:t>
+        </w:r>
+        <w:proofErr w:type="spellStart"/>
+        <w:r>
+          <w:t>and</w:t>
+        </w:r>
+        <w:proofErr w:type="spellEnd"/>
+        <w:r>
+          <w:t xml:space="preserve"> </w:t>
+        </w:r>
+        <w:proofErr w:type="spellStart"/>
+        <w:r>
+          <w:t>use</w:t>
+        </w:r>
+        <w:proofErr w:type="spellEnd"/>
+        <w:r>
+          <w:t xml:space="preserve"> a </w:t>
+        </w:r>
+        <w:proofErr w:type="spellStart"/>
+        <w:r>
+          <w:t>timeturner</w:t>
+        </w:r>
+        <w:proofErr w:type="spellEnd"/>
+        <w:r>
+          <w:t xml:space="preserve"> </w:t>
+        </w:r>
+        <w:proofErr w:type="spellStart"/>
+        <w:r>
+          <w:t>to</w:t>
+        </w:r>
+        <w:proofErr w:type="spellEnd"/>
+        <w:r>
+          <w:t xml:space="preserve"> </w:t>
+        </w:r>
+        <w:proofErr w:type="spellStart"/>
+        <w:r>
+          <w:t>appear</w:t>
+        </w:r>
+        <w:proofErr w:type="spellEnd"/>
+        <w:r>
+          <w:t xml:space="preserve"> </w:t>
+        </w:r>
+        <w:proofErr w:type="spellStart"/>
+        <w:r>
+          <w:t>exactly</w:t>
+        </w:r>
+        <w:proofErr w:type="spellEnd"/>
+        <w:r>
+          <w:t xml:space="preserve"> </w:t>
+        </w:r>
+        <w:proofErr w:type="spellStart"/>
+        <w:r>
+          <w:t>before</w:t>
+        </w:r>
+        <w:proofErr w:type="spellEnd"/>
+        <w:r>
+          <w:t xml:space="preserve"> </w:t>
+        </w:r>
+        <w:proofErr w:type="spellStart"/>
+        <w:r>
+          <w:t>Dumbledore</w:t>
+        </w:r>
+        <w:proofErr w:type="spellEnd"/>
+        <w:r>
+          <w:t xml:space="preserve"> was </w:t>
+        </w:r>
+        <w:proofErr w:type="spellStart"/>
+        <w:r>
+          <w:t>killed</w:t>
+        </w:r>
+        <w:proofErr w:type="spellEnd"/>
+        <w:r>
+          <w:t xml:space="preserve"> </w:t>
+        </w:r>
+        <w:proofErr w:type="spellStart"/>
+        <w:r>
+          <w:t>and</w:t>
+        </w:r>
+        <w:proofErr w:type="spellEnd"/>
+        <w:r>
+          <w:t xml:space="preserve"> save </w:t>
+        </w:r>
+        <w:proofErr w:type="spellStart"/>
+        <w:r>
+          <w:t>his</w:t>
+        </w:r>
+        <w:proofErr w:type="spellEnd"/>
+        <w:r>
+          <w:t xml:space="preserve"> human </w:t>
+        </w:r>
+        <w:proofErr w:type="spellStart"/>
+        <w:r>
+          <w:t>name</w:t>
+        </w:r>
+        <w:proofErr w:type="spellEnd"/>
+        <w:r>
+          <w:t xml:space="preserve"> </w:t>
+        </w:r>
+        <w:proofErr w:type="spellStart"/>
+        <w:r>
+          <w:t>buddy</w:t>
+        </w:r>
+        <w:proofErr w:type="spellEnd"/>
+        <w:r>
+          <w:t xml:space="preserve">. The </w:t>
+        </w:r>
+        <w:proofErr w:type="spellStart"/>
+        <w:r>
+          <w:t>third</w:t>
+        </w:r>
+        <w:proofErr w:type="spellEnd"/>
+        <w:r>
+          <w:t xml:space="preserve"> trial</w:t>
         </w:r>
       </w:ins>
+      <w:bookmarkStart w:id="63" w:name="_GoBack"/>
+      <w:bookmarkEnd w:id="63"/>
     </w:p>
     <w:p>
       <w:pPr>
         <w:spacing w:after="0" w:line="360" w:lineRule="auto"/>
         <w:ind w:left="360"/>
         <w:rPr>
-          <w:ins w:id="62" w:author="Loni" w:date="2016-03-11T13:21:00Z"/>
+          <w:ins w:id="64" w:author="Loni" w:date="2016-03-11T13:21:00Z"/>
         </w:rPr>
-        <w:pPrChange w:id="63" w:author="Ng" w:date="2016-03-11T11:02:00Z">
+        <w:pPrChange w:id="65" w:author="Ng" w:date="2016-03-11T11:02:00Z">
           <w:pPr>
             <w:ind w:left="360"/>
           </w:pPr>
@@ -432,15 +2734,63 @@
       <w:pPr>
         <w:spacing w:after="0" w:line="360" w:lineRule="auto"/>
         <w:ind w:left="360"/>
-        <w:pPrChange w:id="64" w:author="Ng" w:date="2016-03-11T11:02:00Z">
+        <w:pPrChange w:id="66" w:author="Ng" w:date="2016-03-11T11:02:00Z">
           <w:pPr>
             <w:ind w:left="360"/>
           </w:pPr>
         </w:pPrChange>
       </w:pPr>
-      <w:ins w:id="65" w:author="Loni" w:date="2016-03-11T13:22:00Z">
-        <w:r>
-          <w:t>Pink sticky change..pinnk” get the party STAAAARTEEEED”</w:t>
+      <w:ins w:id="67" w:author="Loni" w:date="2016-03-11T13:22:00Z">
+        <w:r>
+          <w:t xml:space="preserve">Pink </w:t>
+        </w:r>
+        <w:proofErr w:type="spellStart"/>
+        <w:r>
+          <w:t>sticky</w:t>
+        </w:r>
+        <w:proofErr w:type="spellEnd"/>
+        <w:r>
+          <w:t xml:space="preserve"> </w:t>
+        </w:r>
+        <w:proofErr w:type="spellStart"/>
+        <w:r>
+          <w:t>change</w:t>
+        </w:r>
+        <w:proofErr w:type="spellEnd"/>
+        <w:r>
+          <w:t>..</w:t>
+        </w:r>
+        <w:proofErr w:type="spellStart"/>
+        <w:r>
+          <w:t>pinnk</w:t>
+        </w:r>
+        <w:proofErr w:type="spellEnd"/>
+        <w:r>
+          <w:t xml:space="preserve">” </w:t>
+        </w:r>
+        <w:proofErr w:type="spellStart"/>
+        <w:r>
+          <w:t>get</w:t>
+        </w:r>
+        <w:proofErr w:type="spellEnd"/>
+        <w:r>
+          <w:t xml:space="preserve"> </w:t>
+        </w:r>
+        <w:proofErr w:type="spellStart"/>
+        <w:r>
+          <w:t>the</w:t>
+        </w:r>
+        <w:proofErr w:type="spellEnd"/>
+        <w:r>
+          <w:t xml:space="preserve"> </w:t>
+        </w:r>
+        <w:proofErr w:type="spellStart"/>
+        <w:r>
+          <w:t>party</w:t>
+        </w:r>
+        <w:proofErr w:type="spellEnd"/>
+        <w:r>
+          <w:t xml:space="preserve"> STAAAARTEEEED”</w:t>
         </w:r>
       </w:ins>
     </w:p>
@@ -455,44 +2805,206 @@
 </file>
 
 <file path=word/comments.xml><?xml version="1.0" encoding="utf-8"?>
-<w:comments xmlns:ve="http://schemas.openxmlformats.org/markup-compatibility/2006" xmlns:o="urn:schemas-microsoft-com:office:office" xmlns:r="http://schemas.openxmlformats.org/officeDocument/2006/relationships" xmlns:m="http://schemas.openxmlformats.org/officeDocument/2006/math" xmlns:v="urn:schemas-microsoft-com:vml" xmlns:wp="http://schemas.openxmlformats.org/drawingml/2006/wordprocessingDrawing" xmlns:w10="urn:schemas-microsoft-com:office:word" xmlns:w="http://schemas.openxmlformats.org/wordprocessingml/2006/main" xmlns:wne="http://schemas.microsoft.com/office/word/2006/wordml">
+<w:comments xmlns:wpc="http://schemas.microsoft.com/office/word/2010/wordprocessingCanvas" xmlns:mc="http://schemas.openxmlformats.org/markup-compatibility/2006" xmlns:o="urn:schemas-microsoft-com:office:office" xmlns:r="http://schemas.openxmlformats.org/officeDocument/2006/relationships" xmlns:m="http://schemas.openxmlformats.org/officeDocument/2006/math" xmlns:v="urn:schemas-microsoft-com:vml" xmlns:wp14="http://schemas.microsoft.com/office/word/2010/wordprocessingDrawing" xmlns:wp="http://schemas.openxmlformats.org/drawingml/2006/wordprocessingDrawing" xmlns:w10="urn:schemas-microsoft-com:office:word" xmlns:w="http://schemas.openxmlformats.org/wordprocessingml/2006/main" xmlns:w14="http://schemas.microsoft.com/office/word/2010/wordml" xmlns:wpg="http://schemas.microsoft.com/office/word/2010/wordprocessingGroup" xmlns:wpi="http://schemas.microsoft.com/office/word/2010/wordprocessingInk" xmlns:wne="http://schemas.microsoft.com/office/word/2006/wordml" xmlns:wps="http://schemas.microsoft.com/office/word/2010/wordprocessingShape" mc:Ignorable="w14 wp14">
   <w:comment w:id="5" w:author="Loni" w:date="2016-03-11T11:49:00Z" w:initials="L">
     <w:p>
       <w:pPr>
-        <w:pStyle w:val="CommentText"/>
+        <w:pStyle w:val="Kommentartext"/>
       </w:pPr>
       <w:r>
         <w:rPr>
-          <w:rStyle w:val="CommentReference"/>
+          <w:rStyle w:val="Kommentarzeichen"/>
         </w:rPr>
         <w:annotationRef/>
       </w:r>
       <w:r>
-        <w:t>I think Harry is still in Hogwarts, and can only communicate via Owls, lets see if we can get someone else like Dumbledore on it :D</w:t>
+        <w:t xml:space="preserve">I </w:t>
+      </w:r>
+      <w:proofErr w:type="spellStart"/>
+      <w:r>
+        <w:t>think</w:t>
+      </w:r>
+      <w:proofErr w:type="spellEnd"/>
+      <w:r>
+        <w:t xml:space="preserve"> Harry </w:t>
+      </w:r>
+      <w:proofErr w:type="spellStart"/>
+      <w:r>
+        <w:t>is</w:t>
+      </w:r>
+      <w:proofErr w:type="spellEnd"/>
+      <w:r>
+        <w:t xml:space="preserve"> still in </w:t>
+      </w:r>
+      <w:proofErr w:type="spellStart"/>
+      <w:r>
+        <w:t>Hogwarts</w:t>
+      </w:r>
+      <w:proofErr w:type="spellEnd"/>
+      <w:r>
+        <w:t xml:space="preserve">, </w:t>
+      </w:r>
+      <w:proofErr w:type="spellStart"/>
+      <w:r>
+        <w:t>and</w:t>
+      </w:r>
+      <w:proofErr w:type="spellEnd"/>
+      <w:r>
+        <w:t xml:space="preserve"> </w:t>
+      </w:r>
+      <w:proofErr w:type="spellStart"/>
+      <w:r>
+        <w:t>can</w:t>
+      </w:r>
+      <w:proofErr w:type="spellEnd"/>
+      <w:r>
+        <w:t xml:space="preserve"> </w:t>
+      </w:r>
+      <w:proofErr w:type="spellStart"/>
+      <w:r>
+        <w:t>only</w:t>
+      </w:r>
+      <w:proofErr w:type="spellEnd"/>
+      <w:r>
+        <w:t xml:space="preserve"> </w:t>
+      </w:r>
+      <w:proofErr w:type="spellStart"/>
+      <w:r>
+        <w:t>communicate</w:t>
+      </w:r>
+      <w:proofErr w:type="spellEnd"/>
+      <w:r>
+        <w:t xml:space="preserve"> via </w:t>
+      </w:r>
+      <w:proofErr w:type="spellStart"/>
+      <w:r>
+        <w:t>Owls</w:t>
+      </w:r>
+      <w:proofErr w:type="spellEnd"/>
+      <w:r>
+        <w:t xml:space="preserve">, </w:t>
+      </w:r>
+      <w:proofErr w:type="spellStart"/>
+      <w:r>
+        <w:t>lets</w:t>
+      </w:r>
+      <w:proofErr w:type="spellEnd"/>
+      <w:r>
+        <w:t xml:space="preserve"> </w:t>
+      </w:r>
+      <w:proofErr w:type="spellStart"/>
+      <w:r>
+        <w:t>see</w:t>
+      </w:r>
+      <w:proofErr w:type="spellEnd"/>
+      <w:r>
+        <w:t xml:space="preserve"> </w:t>
+      </w:r>
+      <w:proofErr w:type="spellStart"/>
+      <w:r>
+        <w:t>if</w:t>
+      </w:r>
+      <w:proofErr w:type="spellEnd"/>
+      <w:r>
+        <w:t xml:space="preserve"> </w:t>
+      </w:r>
+      <w:proofErr w:type="spellStart"/>
+      <w:r>
+        <w:t>we</w:t>
+      </w:r>
+      <w:proofErr w:type="spellEnd"/>
+      <w:r>
+        <w:t xml:space="preserve"> </w:t>
+      </w:r>
+      <w:proofErr w:type="spellStart"/>
+      <w:r>
+        <w:t>can</w:t>
+      </w:r>
+      <w:proofErr w:type="spellEnd"/>
+      <w:r>
+        <w:t xml:space="preserve"> </w:t>
+      </w:r>
+      <w:proofErr w:type="spellStart"/>
+      <w:r>
+        <w:t>get</w:t>
+      </w:r>
+      <w:proofErr w:type="spellEnd"/>
+      <w:r>
+        <w:t xml:space="preserve"> </w:t>
+      </w:r>
+      <w:proofErr w:type="spellStart"/>
+      <w:r>
+        <w:t>someone</w:t>
+      </w:r>
+      <w:proofErr w:type="spellEnd"/>
+      <w:r>
+        <w:t xml:space="preserve"> </w:t>
+      </w:r>
+      <w:proofErr w:type="spellStart"/>
+      <w:r>
+        <w:t>else</w:t>
+      </w:r>
+      <w:proofErr w:type="spellEnd"/>
+      <w:r>
+        <w:t xml:space="preserve"> like </w:t>
+      </w:r>
+      <w:proofErr w:type="spellStart"/>
+      <w:r>
+        <w:t>Dumbledore</w:t>
+      </w:r>
+      <w:proofErr w:type="spellEnd"/>
+      <w:r>
+        <w:t xml:space="preserve"> on </w:t>
+      </w:r>
+      <w:proofErr w:type="spellStart"/>
+      <w:r>
+        <w:t>it</w:t>
+      </w:r>
+      <w:proofErr w:type="spellEnd"/>
+      <w:r>
+        <w:t xml:space="preserve"> :D</w:t>
       </w:r>
     </w:p>
   </w:comment>
   <w:comment w:id="19" w:author="Ng" w:date="2016-03-11T11:03:00Z" w:initials="NN">
     <w:p>
       <w:pPr>
-        <w:pStyle w:val="CommentText"/>
+        <w:pStyle w:val="Kommentartext"/>
       </w:pPr>
       <w:r>
         <w:rPr>
-          <w:rStyle w:val="CommentReference"/>
+          <w:rStyle w:val="Kommentarzeichen"/>
         </w:rPr>
         <w:annotationRef/>
       </w:r>
-      <w:r>
-        <w:t>Blah blah blah</w:t>
-      </w:r>
+      <w:proofErr w:type="spellStart"/>
+      <w:r>
+        <w:t>Blah</w:t>
+      </w:r>
+      <w:proofErr w:type="spellEnd"/>
+      <w:r>
+        <w:t xml:space="preserve"> </w:t>
+      </w:r>
+      <w:proofErr w:type="spellStart"/>
+      <w:r>
+        <w:t>blah</w:t>
+      </w:r>
+      <w:proofErr w:type="spellEnd"/>
+      <w:r>
+        <w:t xml:space="preserve"> </w:t>
+      </w:r>
+      <w:proofErr w:type="spellStart"/>
+      <w:r>
+        <w:t>blah</w:t>
+      </w:r>
+      <w:proofErr w:type="spellEnd"/>
     </w:p>
   </w:comment>
 </w:comments>
 </file>
 
 <file path=word/endnotes.xml><?xml version="1.0" encoding="utf-8"?>
-<w:endnotes xmlns:ve="http://schemas.openxmlformats.org/markup-compatibility/2006" xmlns:o="urn:schemas-microsoft-com:office:office" xmlns:r="http://schemas.openxmlformats.org/officeDocument/2006/relationships" xmlns:m="http://schemas.openxmlformats.org/officeDocument/2006/math" xmlns:v="urn:schemas-microsoft-com:vml" xmlns:wp="http://schemas.openxmlformats.org/drawingml/2006/wordprocessingDrawing" xmlns:w10="urn:schemas-microsoft-com:office:word" xmlns:w="http://schemas.openxmlformats.org/wordprocessingml/2006/main" xmlns:wne="http://schemas.microsoft.com/office/word/2006/wordml">
+<w:endnotes xmlns:wpc="http://schemas.microsoft.com/office/word/2010/wordprocessingCanvas" xmlns:mc="http://schemas.openxmlformats.org/markup-compatibility/2006" xmlns:o="urn:schemas-microsoft-com:office:office" xmlns:r="http://schemas.openxmlformats.org/officeDocument/2006/relationships" xmlns:m="http://schemas.openxmlformats.org/officeDocument/2006/math" xmlns:v="urn:schemas-microsoft-com:vml" xmlns:wp14="http://schemas.microsoft.com/office/word/2010/wordprocessingDrawing" xmlns:wp="http://schemas.openxmlformats.org/drawingml/2006/wordprocessingDrawing" xmlns:w10="urn:schemas-microsoft-com:office:word" xmlns:w="http://schemas.openxmlformats.org/wordprocessingml/2006/main" xmlns:w14="http://schemas.microsoft.com/office/word/2010/wordml" xmlns:wpg="http://schemas.microsoft.com/office/word/2010/wordprocessingGroup" xmlns:wpi="http://schemas.microsoft.com/office/word/2010/wordprocessingInk" xmlns:wne="http://schemas.microsoft.com/office/word/2006/wordml" xmlns:wps="http://schemas.microsoft.com/office/word/2010/wordprocessingShape" mc:Ignorable="w14 wp14">
   <w:endnote w:type="separator" w:id="-1">
     <w:p>
       <w:pPr>
@@ -517,7 +3029,7 @@
 </file>
 
 <file path=word/footnotes.xml><?xml version="1.0" encoding="utf-8"?>
-<w:footnotes xmlns:ve="http://schemas.openxmlformats.org/markup-compatibility/2006" xmlns:o="urn:schemas-microsoft-com:office:office" xmlns:r="http://schemas.openxmlformats.org/officeDocument/2006/relationships" xmlns:m="http://schemas.openxmlformats.org/officeDocument/2006/math" xmlns:v="urn:schemas-microsoft-com:vml" xmlns:wp="http://schemas.openxmlformats.org/drawingml/2006/wordprocessingDrawing" xmlns:w10="urn:schemas-microsoft-com:office:word" xmlns:w="http://schemas.openxmlformats.org/wordprocessingml/2006/main" xmlns:wne="http://schemas.microsoft.com/office/word/2006/wordml">
+<w:footnotes xmlns:wpc="http://schemas.microsoft.com/office/word/2010/wordprocessingCanvas" xmlns:mc="http://schemas.openxmlformats.org/markup-compatibility/2006" xmlns:o="urn:schemas-microsoft-com:office:office" xmlns:r="http://schemas.openxmlformats.org/officeDocument/2006/relationships" xmlns:m="http://schemas.openxmlformats.org/officeDocument/2006/math" xmlns:v="urn:schemas-microsoft-com:vml" xmlns:wp14="http://schemas.microsoft.com/office/word/2010/wordprocessingDrawing" xmlns:wp="http://schemas.openxmlformats.org/drawingml/2006/wordprocessingDrawing" xmlns:w10="urn:schemas-microsoft-com:office:word" xmlns:w="http://schemas.openxmlformats.org/wordprocessingml/2006/main" xmlns:w14="http://schemas.microsoft.com/office/word/2010/wordml" xmlns:wpg="http://schemas.microsoft.com/office/word/2010/wordprocessingGroup" xmlns:wpi="http://schemas.microsoft.com/office/word/2010/wordprocessingInk" xmlns:wne="http://schemas.microsoft.com/office/word/2006/wordml" xmlns:wps="http://schemas.microsoft.com/office/word/2010/wordprocessingShape" mc:Ignorable="w14 wp14">
   <w:footnote w:type="separator" w:id="-1">
     <w:p>
       <w:pPr>
@@ -542,7 +3054,7 @@
 </file>
 
 <file path=word/numbering.xml><?xml version="1.0" encoding="utf-8"?>
-<w:numbering xmlns:ve="http://schemas.openxmlformats.org/markup-compatibility/2006" xmlns:o="urn:schemas-microsoft-com:office:office" xmlns:r="http://schemas.openxmlformats.org/officeDocument/2006/relationships" xmlns:m="http://schemas.openxmlformats.org/officeDocument/2006/math" xmlns:v="urn:schemas-microsoft-com:vml" xmlns:wp="http://schemas.openxmlformats.org/drawingml/2006/wordprocessingDrawing" xmlns:w10="urn:schemas-microsoft-com:office:word" xmlns:w="http://schemas.openxmlformats.org/wordprocessingml/2006/main" xmlns:wne="http://schemas.microsoft.com/office/word/2006/wordml">
+<w:numbering xmlns:wpc="http://schemas.microsoft.com/office/word/2010/wordprocessingCanvas" xmlns:mc="http://schemas.openxmlformats.org/markup-compatibility/2006" xmlns:o="urn:schemas-microsoft-com:office:office" xmlns:r="http://schemas.openxmlformats.org/officeDocument/2006/relationships" xmlns:m="http://schemas.openxmlformats.org/officeDocument/2006/math" xmlns:v="urn:schemas-microsoft-com:vml" xmlns:wp14="http://schemas.microsoft.com/office/word/2010/wordprocessingDrawing" xmlns:wp="http://schemas.openxmlformats.org/drawingml/2006/wordprocessingDrawing" xmlns:w10="urn:schemas-microsoft-com:office:word" xmlns:w="http://schemas.openxmlformats.org/wordprocessingml/2006/main" xmlns:w14="http://schemas.microsoft.com/office/word/2010/wordml" xmlns:wpg="http://schemas.microsoft.com/office/word/2010/wordprocessingGroup" xmlns:wpi="http://schemas.microsoft.com/office/word/2010/wordprocessingInk" xmlns:wne="http://schemas.microsoft.com/office/word/2006/wordml" xmlns:wps="http://schemas.microsoft.com/office/word/2010/wordprocessingShape" mc:Ignorable="w14 wp14">
   <w:abstractNum w:abstractNumId="0">
     <w:nsid w:val="2344299F"/>
     <w:multiLevelType w:val="hybridMultilevel"/>
@@ -817,7 +3329,7 @@
 </file>
 
 <file path=word/styles.xml><?xml version="1.0" encoding="utf-8"?>
-<w:styles xmlns:r="http://schemas.openxmlformats.org/officeDocument/2006/relationships" xmlns:w="http://schemas.openxmlformats.org/wordprocessingml/2006/main">
+<w:styles xmlns:mc="http://schemas.openxmlformats.org/markup-compatibility/2006" xmlns:r="http://schemas.openxmlformats.org/officeDocument/2006/relationships" xmlns:w="http://schemas.openxmlformats.org/wordprocessingml/2006/main" xmlns:w14="http://schemas.microsoft.com/office/word/2010/wordml" mc:Ignorable="w14">
   <w:docDefaults>
     <w:rPrDefault>
       <w:rPr>
@@ -972,23 +3484,22 @@
     <w:lsdException w:name="Bibliography" w:uiPriority="37"/>
     <w:lsdException w:name="TOC Heading" w:uiPriority="39" w:qFormat="1"/>
   </w:latentStyles>
-  <w:style w:type="paragraph" w:default="1" w:styleId="Normal">
+  <w:style w:type="paragraph" w:default="1" w:styleId="Standard">
     <w:name w:val="Normal"/>
     <w:qFormat/>
     <w:rsid w:val="0023139A"/>
   </w:style>
-  <w:style w:type="character" w:default="1" w:styleId="DefaultParagraphFont">
+  <w:style w:type="character" w:default="1" w:styleId="Absatz-Standardschriftart">
     <w:name w:val="Default Paragraph Font"/>
     <w:uiPriority w:val="1"/>
     <w:semiHidden/>
     <w:unhideWhenUsed/>
   </w:style>
-  <w:style w:type="table" w:default="1" w:styleId="TableNormal">
+  <w:style w:type="table" w:default="1" w:styleId="NormaleTabelle">
     <w:name w:val="Normal Table"/>
     <w:uiPriority w:val="99"/>
     <w:semiHidden/>
     <w:unhideWhenUsed/>
-    <w:qFormat/>
     <w:tblPr>
       <w:tblInd w:w="0" w:type="dxa"/>
       <w:tblCellMar>
@@ -999,15 +3510,15 @@
       </w:tblCellMar>
     </w:tblPr>
   </w:style>
-  <w:style w:type="numbering" w:default="1" w:styleId="NoList">
+  <w:style w:type="numbering" w:default="1" w:styleId="KeineListe">
     <w:name w:val="No List"/>
     <w:uiPriority w:val="99"/>
     <w:semiHidden/>
     <w:unhideWhenUsed/>
   </w:style>
-  <w:style w:type="paragraph" w:styleId="ListParagraph">
+  <w:style w:type="paragraph" w:styleId="Listenabsatz">
     <w:name w:val="List Paragraph"/>
-    <w:basedOn w:val="Normal"/>
+    <w:basedOn w:val="Standard"/>
     <w:uiPriority w:val="34"/>
     <w:qFormat/>
     <w:rsid w:val="009B0A18"/>
@@ -1016,10 +3527,10 @@
       <w:contextualSpacing/>
     </w:pPr>
   </w:style>
-  <w:style w:type="paragraph" w:styleId="BalloonText">
+  <w:style w:type="paragraph" w:styleId="Sprechblasentext">
     <w:name w:val="Balloon Text"/>
-    <w:basedOn w:val="Normal"/>
-    <w:link w:val="BalloonTextChar"/>
+    <w:basedOn w:val="Standard"/>
+    <w:link w:val="SprechblasentextZchn"/>
     <w:uiPriority w:val="99"/>
     <w:semiHidden/>
     <w:unhideWhenUsed/>
@@ -1033,10 +3544,10 @@
       <w:szCs w:val="16"/>
     </w:rPr>
   </w:style>
-  <w:style w:type="character" w:customStyle="1" w:styleId="BalloonTextChar">
-    <w:name w:val="Balloon Text Char"/>
-    <w:basedOn w:val="DefaultParagraphFont"/>
-    <w:link w:val="BalloonText"/>
+  <w:style w:type="character" w:customStyle="1" w:styleId="SprechblasentextZchn">
+    <w:name w:val="Sprechblasentext Zchn"/>
+    <w:basedOn w:val="Absatz-Standardschriftart"/>
+    <w:link w:val="Sprechblasentext"/>
     <w:uiPriority w:val="99"/>
     <w:semiHidden/>
     <w:rsid w:val="00DF6DE7"/>
@@ -1046,9 +3557,9 @@
       <w:szCs w:val="16"/>
     </w:rPr>
   </w:style>
-  <w:style w:type="character" w:styleId="CommentReference">
+  <w:style w:type="character" w:styleId="Kommentarzeichen">
     <w:name w:val="annotation reference"/>
-    <w:basedOn w:val="DefaultParagraphFont"/>
+    <w:basedOn w:val="Absatz-Standardschriftart"/>
     <w:uiPriority w:val="99"/>
     <w:semiHidden/>
     <w:unhideWhenUsed/>
@@ -1058,10 +3569,10 @@
       <w:szCs w:val="16"/>
     </w:rPr>
   </w:style>
-  <w:style w:type="paragraph" w:styleId="CommentText">
+  <w:style w:type="paragraph" w:styleId="Kommentartext">
     <w:name w:val="annotation text"/>
-    <w:basedOn w:val="Normal"/>
-    <w:link w:val="CommentTextChar"/>
+    <w:basedOn w:val="Standard"/>
+    <w:link w:val="KommentartextZchn"/>
     <w:uiPriority w:val="99"/>
     <w:semiHidden/>
     <w:unhideWhenUsed/>
@@ -1074,10 +3585,10 @@
       <w:szCs w:val="20"/>
     </w:rPr>
   </w:style>
-  <w:style w:type="character" w:customStyle="1" w:styleId="CommentTextChar">
-    <w:name w:val="Comment Text Char"/>
-    <w:basedOn w:val="DefaultParagraphFont"/>
-    <w:link w:val="CommentText"/>
+  <w:style w:type="character" w:customStyle="1" w:styleId="KommentartextZchn">
+    <w:name w:val="Kommentartext Zchn"/>
+    <w:basedOn w:val="Absatz-Standardschriftart"/>
+    <w:link w:val="Kommentartext"/>
     <w:uiPriority w:val="99"/>
     <w:semiHidden/>
     <w:rsid w:val="0005202E"/>
@@ -1086,11 +3597,11 @@
       <w:szCs w:val="20"/>
     </w:rPr>
   </w:style>
-  <w:style w:type="paragraph" w:styleId="CommentSubject">
+  <w:style w:type="paragraph" w:styleId="Kommentarthema">
     <w:name w:val="annotation subject"/>
-    <w:basedOn w:val="CommentText"/>
-    <w:next w:val="CommentText"/>
-    <w:link w:val="CommentSubjectChar"/>
+    <w:basedOn w:val="Kommentartext"/>
+    <w:next w:val="Kommentartext"/>
+    <w:link w:val="KommentarthemaZchn"/>
     <w:uiPriority w:val="99"/>
     <w:semiHidden/>
     <w:unhideWhenUsed/>
@@ -1100,10 +3611,10 @@
       <w:bCs/>
     </w:rPr>
   </w:style>
-  <w:style w:type="character" w:customStyle="1" w:styleId="CommentSubjectChar">
-    <w:name w:val="Comment Subject Char"/>
-    <w:basedOn w:val="CommentTextChar"/>
-    <w:link w:val="CommentSubject"/>
+  <w:style w:type="character" w:customStyle="1" w:styleId="KommentarthemaZchn">
+    <w:name w:val="Kommentarthema Zchn"/>
+    <w:basedOn w:val="KommentartextZchn"/>
+    <w:link w:val="Kommentarthema"/>
     <w:uiPriority w:val="99"/>
     <w:semiHidden/>
     <w:rsid w:val="0005202E"/>
@@ -1114,10 +3625,10 @@
       <w:szCs w:val="20"/>
     </w:rPr>
   </w:style>
-  <w:style w:type="paragraph" w:styleId="Header">
+  <w:style w:type="paragraph" w:styleId="Kopfzeile">
     <w:name w:val="header"/>
-    <w:basedOn w:val="Normal"/>
-    <w:link w:val="HeaderChar"/>
+    <w:basedOn w:val="Standard"/>
+    <w:link w:val="KopfzeileZchn"/>
     <w:uiPriority w:val="99"/>
     <w:unhideWhenUsed/>
     <w:rsid w:val="00DE253A"/>
@@ -1129,17 +3640,17 @@
       <w:spacing w:after="0" w:line="240" w:lineRule="auto"/>
     </w:pPr>
   </w:style>
-  <w:style w:type="character" w:customStyle="1" w:styleId="HeaderChar">
-    <w:name w:val="Header Char"/>
-    <w:basedOn w:val="DefaultParagraphFont"/>
-    <w:link w:val="Header"/>
+  <w:style w:type="character" w:customStyle="1" w:styleId="KopfzeileZchn">
+    <w:name w:val="Kopfzeile Zchn"/>
+    <w:basedOn w:val="Absatz-Standardschriftart"/>
+    <w:link w:val="Kopfzeile"/>
     <w:uiPriority w:val="99"/>
     <w:rsid w:val="00DE253A"/>
   </w:style>
-  <w:style w:type="paragraph" w:styleId="Footer">
+  <w:style w:type="paragraph" w:styleId="Fuzeile">
     <w:name w:val="footer"/>
-    <w:basedOn w:val="Normal"/>
-    <w:link w:val="FooterChar"/>
+    <w:basedOn w:val="Standard"/>
+    <w:link w:val="FuzeileZchn"/>
     <w:uiPriority w:val="99"/>
     <w:unhideWhenUsed/>
     <w:rsid w:val="00DE253A"/>
@@ -1151,10 +3662,10 @@
       <w:spacing w:after="0" w:line="240" w:lineRule="auto"/>
     </w:pPr>
   </w:style>
-  <w:style w:type="character" w:customStyle="1" w:styleId="FooterChar">
-    <w:name w:val="Footer Char"/>
-    <w:basedOn w:val="DefaultParagraphFont"/>
-    <w:link w:val="Footer"/>
+  <w:style w:type="character" w:customStyle="1" w:styleId="FuzeileZchn">
+    <w:name w:val="Fußzeile Zchn"/>
+    <w:basedOn w:val="Absatz-Standardschriftart"/>
+    <w:link w:val="Fuzeile"/>
     <w:uiPriority w:val="99"/>
     <w:rsid w:val="00DE253A"/>
   </w:style>

</xml_diff>

<commit_message>
added a sentence muhahahha7
</commit_message>
<xml_diff>
--- a/Loop_paper.docx
+++ b/Loop_paper.docx
@@ -1,6 +1,6 @@
 
 <file path=word/document.xml><?xml version="1.0" encoding="utf-8"?>
-<w:document xmlns:ve="http://schemas.openxmlformats.org/markup-compatibility/2006" xmlns:o="urn:schemas-microsoft-com:office:office" xmlns:r="http://schemas.openxmlformats.org/officeDocument/2006/relationships" xmlns:m="http://schemas.openxmlformats.org/officeDocument/2006/math" xmlns:v="urn:schemas-microsoft-com:vml" xmlns:wp="http://schemas.openxmlformats.org/drawingml/2006/wordprocessingDrawing" xmlns:w10="urn:schemas-microsoft-com:office:word" xmlns:w="http://schemas.openxmlformats.org/wordprocessingml/2006/main" xmlns:wne="http://schemas.microsoft.com/office/word/2006/wordml">
+<w:document xmlns:wpc="http://schemas.microsoft.com/office/word/2010/wordprocessingCanvas" xmlns:mc="http://schemas.openxmlformats.org/markup-compatibility/2006" xmlns:o="urn:schemas-microsoft-com:office:office" xmlns:r="http://schemas.openxmlformats.org/officeDocument/2006/relationships" xmlns:m="http://schemas.openxmlformats.org/officeDocument/2006/math" xmlns:v="urn:schemas-microsoft-com:vml" xmlns:wp14="http://schemas.microsoft.com/office/word/2010/wordprocessingDrawing" xmlns:wp="http://schemas.openxmlformats.org/drawingml/2006/wordprocessingDrawing" xmlns:w10="urn:schemas-microsoft-com:office:word" xmlns:w="http://schemas.openxmlformats.org/wordprocessingml/2006/main" xmlns:w14="http://schemas.microsoft.com/office/word/2010/wordml" xmlns:wpg="http://schemas.microsoft.com/office/word/2010/wordprocessingGroup" xmlns:wpi="http://schemas.microsoft.com/office/word/2010/wordprocessingInk" xmlns:wne="http://schemas.microsoft.com/office/word/2006/wordml" xmlns:wps="http://schemas.microsoft.com/office/word/2010/wordprocessingShape" mc:Ignorable="w14 wp14">
   <w:body>
     <w:p>
       <w:pPr>
@@ -11,8 +11,21 @@
       </w:pPr>
       <w:ins w:id="1" w:author="Loni" w:date="2016-03-11T13:46:00Z">
         <w:r>
-          <w:t>Green sticky change</w:t>
-        </w:r>
+          <w:t xml:space="preserve">Green </w:t>
+        </w:r>
+        <w:proofErr w:type="spellStart"/>
+        <w:r>
+          <w:t>sticky</w:t>
+        </w:r>
+        <w:proofErr w:type="spellEnd"/>
+        <w:r>
+          <w:t xml:space="preserve"> </w:t>
+        </w:r>
+        <w:proofErr w:type="spellStart"/>
+        <w:r>
+          <w:t>change</w:t>
+        </w:r>
+        <w:proofErr w:type="spellEnd"/>
       </w:ins>
     </w:p>
     <w:p>
@@ -33,9 +46,24 @@
           <w:pPr/>
         </w:pPrChange>
       </w:pPr>
-      <w:r>
-        <w:t>Author : Nat</w:t>
-      </w:r>
+      <w:proofErr w:type="spellStart"/>
+      <w:proofErr w:type="gramStart"/>
+      <w:r>
+        <w:t>Author</w:t>
+      </w:r>
+      <w:proofErr w:type="spellEnd"/>
+      <w:r>
+        <w:t xml:space="preserve"> :</w:t>
+      </w:r>
+      <w:proofErr w:type="gramEnd"/>
+      <w:r>
+        <w:t xml:space="preserve"> </w:t>
+      </w:r>
+      <w:proofErr w:type="spellStart"/>
+      <w:r>
+        <w:t>Nat</w:t>
+      </w:r>
+      <w:proofErr w:type="spellEnd"/>
       <w:r>
         <w:t xml:space="preserve">, </w:t>
       </w:r>
@@ -48,7 +76,7 @@
       <w:commentRangeEnd w:id="5"/>
       <w:r>
         <w:rPr>
-          <w:rStyle w:val="CommentReference"/>
+          <w:rStyle w:val="Kommentarzeichen"/>
         </w:rPr>
         <w:commentReference w:id="5"/>
       </w:r>
@@ -62,14 +90,61 @@
           <w:delText>Usain Bolt</w:delText>
         </w:r>
       </w:del>
+      <w:proofErr w:type="spellStart"/>
       <w:ins w:id="9" w:author="Loni" w:date="2016-03-11T12:21:00Z">
         <w:r>
-          <w:t>dumbledore cannot join us</w:t>
-        </w:r>
-        <w:r>
-          <w:t>, he is too busy</w:t>
-        </w:r>
-      </w:ins>
+          <w:t>dumbledore</w:t>
+        </w:r>
+        <w:proofErr w:type="spellEnd"/>
+        <w:r>
+          <w:t xml:space="preserve"> </w:t>
+        </w:r>
+        <w:proofErr w:type="spellStart"/>
+        <w:r>
+          <w:t>cannot</w:t>
+        </w:r>
+        <w:proofErr w:type="spellEnd"/>
+        <w:r>
+          <w:t xml:space="preserve"> </w:t>
+        </w:r>
+        <w:proofErr w:type="spellStart"/>
+        <w:r>
+          <w:t>join</w:t>
+        </w:r>
+        <w:proofErr w:type="spellEnd"/>
+        <w:r>
+          <w:t xml:space="preserve"> </w:t>
+        </w:r>
+        <w:proofErr w:type="spellStart"/>
+        <w:r>
+          <w:t>us</w:t>
+        </w:r>
+        <w:proofErr w:type="spellEnd"/>
+        <w:r>
+          <w:t xml:space="preserve">, he </w:t>
+        </w:r>
+        <w:proofErr w:type="spellStart"/>
+        <w:r>
+          <w:t>is</w:t>
+        </w:r>
+        <w:proofErr w:type="spellEnd"/>
+        <w:r>
+          <w:t xml:space="preserve"> </w:t>
+        </w:r>
+        <w:proofErr w:type="spellStart"/>
+        <w:r>
+          <w:t>too</w:t>
+        </w:r>
+        <w:proofErr w:type="spellEnd"/>
+        <w:r>
+          <w:t xml:space="preserve"> </w:t>
+        </w:r>
+        <w:proofErr w:type="spellStart"/>
+        <w:r>
+          <w:t>busy</w:t>
+        </w:r>
+      </w:ins>
+      <w:proofErr w:type="spellEnd"/>
     </w:p>
     <w:p>
       <w:pPr>
@@ -78,8 +153,37 @@
           <w:pPr/>
         </w:pPrChange>
       </w:pPr>
-      <w:r>
-        <w:t xml:space="preserve">Blah blah blah masterpiece </w:t>
+      <w:proofErr w:type="spellStart"/>
+      <w:r>
+        <w:t>Blah</w:t>
+      </w:r>
+      <w:proofErr w:type="spellEnd"/>
+      <w:r>
+        <w:t xml:space="preserve"> </w:t>
+      </w:r>
+      <w:proofErr w:type="spellStart"/>
+      <w:r>
+        <w:t>blah</w:t>
+      </w:r>
+      <w:proofErr w:type="spellEnd"/>
+      <w:r>
+        <w:t xml:space="preserve"> </w:t>
+      </w:r>
+      <w:proofErr w:type="spellStart"/>
+      <w:r>
+        <w:t>blah</w:t>
+      </w:r>
+      <w:proofErr w:type="spellEnd"/>
+      <w:r>
+        <w:t xml:space="preserve"> </w:t>
+      </w:r>
+      <w:proofErr w:type="spellStart"/>
+      <w:r>
+        <w:t>masterpiece</w:t>
+      </w:r>
+      <w:proofErr w:type="spellEnd"/>
+      <w:r>
+        <w:t xml:space="preserve"> </w:t>
       </w:r>
     </w:p>
     <w:p>
@@ -115,23 +219,41 @@
           </w:pPr>
         </w:pPrChange>
       </w:pPr>
+      <w:proofErr w:type="spellStart"/>
       <w:ins w:id="15" w:author="Ng" w:date="2016-03-11T11:02:00Z">
         <w:r>
-          <w:t>Inserted something</w:t>
-        </w:r>
-      </w:ins>
+          <w:t>Inserted</w:t>
+        </w:r>
+        <w:proofErr w:type="spellEnd"/>
+        <w:r>
+          <w:t xml:space="preserve"> </w:t>
+        </w:r>
+        <w:proofErr w:type="spellStart"/>
+        <w:r>
+          <w:t>something</w:t>
+        </w:r>
+      </w:ins>
+      <w:proofErr w:type="spellEnd"/>
       <w:r>
         <w:br/>
         <w:t>material</w:t>
       </w:r>
       <w:r>
         <w:br/>
+      </w:r>
+      <w:proofErr w:type="spellStart"/>
+      <w:r>
         <w:t>discussion</w:t>
       </w:r>
+      <w:proofErr w:type="spellEnd"/>
       <w:r>
         <w:br/>
+      </w:r>
+      <w:proofErr w:type="spellStart"/>
+      <w:r>
         <w:t>conclusions</w:t>
       </w:r>
+      <w:proofErr w:type="spellEnd"/>
     </w:p>
     <w:p>
       <w:pPr>
@@ -147,15 +269,26 @@
           </w:pPr>
         </w:pPrChange>
       </w:pPr>
+      <w:proofErr w:type="spellStart"/>
       <w:ins w:id="18" w:author="Ng" w:date="2016-03-11T11:03:00Z">
         <w:r>
-          <w:t>Some conclusions</w:t>
-        </w:r>
-      </w:ins>
+          <w:t>Some</w:t>
+        </w:r>
+        <w:proofErr w:type="spellEnd"/>
+        <w:r>
+          <w:t xml:space="preserve"> </w:t>
+        </w:r>
+        <w:proofErr w:type="spellStart"/>
+        <w:r>
+          <w:t>conclusions</w:t>
+        </w:r>
+      </w:ins>
+      <w:proofErr w:type="spellEnd"/>
       <w:r>
         <w:br/>
       </w:r>
       <w:commentRangeStart w:id="19"/>
+      <w:proofErr w:type="spellStart"/>
       <w:r>
         <w:rPr>
           <w:b/>
@@ -163,9 +296,10 @@
         <w:t>references</w:t>
       </w:r>
       <w:commentRangeEnd w:id="19"/>
+      <w:proofErr w:type="spellEnd"/>
       <w:r>
         <w:rPr>
-          <w:rStyle w:val="CommentReference"/>
+          <w:rStyle w:val="Kommentarzeichen"/>
         </w:rPr>
         <w:commentReference w:id="19"/>
       </w:r>
@@ -214,7 +348,47 @@
       </w:pPr>
       <w:ins w:id="26" w:author="Loni" w:date="2016-03-11T11:49:00Z">
         <w:r>
-          <w:t>I like Harry Potter as well. Lets create a stor&lt;y</w:t>
+          <w:t xml:space="preserve">I like Harry Potter </w:t>
+        </w:r>
+        <w:proofErr w:type="spellStart"/>
+        <w:r>
+          <w:t>as</w:t>
+        </w:r>
+        <w:proofErr w:type="spellEnd"/>
+        <w:r>
+          <w:t xml:space="preserve"> </w:t>
+        </w:r>
+        <w:proofErr w:type="spellStart"/>
+        <w:r>
+          <w:t>well</w:t>
+        </w:r>
+        <w:proofErr w:type="spellEnd"/>
+        <w:r>
+          <w:t xml:space="preserve">. </w:t>
+        </w:r>
+        <w:proofErr w:type="spellStart"/>
+        <w:r>
+          <w:t>Lets</w:t>
+        </w:r>
+        <w:proofErr w:type="spellEnd"/>
+        <w:r>
+          <w:t xml:space="preserve"> </w:t>
+        </w:r>
+        <w:proofErr w:type="spellStart"/>
+        <w:r>
+          <w:t>create</w:t>
+        </w:r>
+        <w:proofErr w:type="spellEnd"/>
+        <w:r>
+          <w:t xml:space="preserve"> a </w:t>
+        </w:r>
+        <w:proofErr w:type="spellStart"/>
+        <w:r>
+          <w:t>stor</w:t>
+        </w:r>
+        <w:proofErr w:type="spellEnd"/>
+        <w:r>
+          <w:t>&lt;y</w:t>
         </w:r>
       </w:ins>
     </w:p>
@@ -245,61 +419,506 @@
           </w:pPr>
         </w:pPrChange>
       </w:pPr>
+      <w:proofErr w:type="spellStart"/>
       <w:ins w:id="31" w:author="Ng" w:date="2016-03-11T12:07:00Z">
         <w:r>
-          <w:t>Once upon a time….</w:t>
-        </w:r>
-      </w:ins>
+          <w:t>Once</w:t>
+        </w:r>
+        <w:proofErr w:type="spellEnd"/>
+        <w:r>
+          <w:t xml:space="preserve"> upon a time….</w:t>
+        </w:r>
+      </w:ins>
+      <w:proofErr w:type="spellStart"/>
       <w:ins w:id="32" w:author="Loni" w:date="2016-03-11T12:21:00Z">
         <w:r>
-          <w:t>there was a girl</w:t>
-        </w:r>
-      </w:ins>
+          <w:t>there</w:t>
+        </w:r>
+        <w:proofErr w:type="spellEnd"/>
+        <w:r>
+          <w:t xml:space="preserve"> was a </w:t>
+        </w:r>
+        <w:proofErr w:type="spellStart"/>
+        <w:r>
+          <w:t>girl</w:t>
+        </w:r>
+      </w:ins>
+      <w:proofErr w:type="spellEnd"/>
       <w:ins w:id="33" w:author="Ng" w:date="2016-03-11T12:41:00Z">
         <w:r>
-          <w:t>….with a hawk</w:t>
-        </w:r>
-      </w:ins>
+          <w:t>….</w:t>
+        </w:r>
+        <w:proofErr w:type="spellStart"/>
+        <w:r>
+          <w:t>with</w:t>
+        </w:r>
+        <w:proofErr w:type="spellEnd"/>
+        <w:r>
+          <w:t xml:space="preserve"> a </w:t>
+        </w:r>
+        <w:proofErr w:type="spellStart"/>
+        <w:r>
+          <w:t>hawk</w:t>
+        </w:r>
+      </w:ins>
+      <w:proofErr w:type="spellEnd"/>
       <w:ins w:id="34" w:author="Loni" w:date="2016-03-11T13:50:00Z">
         <w:r>
-          <w:t xml:space="preserve">, called Dumbledore. It </w:t>
+          <w:t xml:space="preserve">, </w:t>
+        </w:r>
+        <w:proofErr w:type="spellStart"/>
+        <w:r>
+          <w:t>called</w:t>
+        </w:r>
+        <w:proofErr w:type="spellEnd"/>
+        <w:r>
+          <w:t xml:space="preserve"> </w:t>
+        </w:r>
+        <w:proofErr w:type="spellStart"/>
+        <w:r>
+          <w:t>Dumbledore</w:t>
+        </w:r>
+        <w:proofErr w:type="spellEnd"/>
+        <w:r>
+          <w:t xml:space="preserve">. </w:t>
+        </w:r>
+        <w:proofErr w:type="spellStart"/>
+        <w:r>
+          <w:t>It</w:t>
+        </w:r>
+        <w:proofErr w:type="spellEnd"/>
+        <w:r>
+          <w:t xml:space="preserve"> </w:t>
         </w:r>
       </w:ins>
       <w:ins w:id="35" w:author="Loni" w:date="2016-03-11T13:51:00Z">
         <w:r>
-          <w:t xml:space="preserve"> was truely amazing hawk, because it could</w:t>
-        </w:r>
-      </w:ins>
+          <w:t xml:space="preserve"> was </w:t>
+        </w:r>
+        <w:proofErr w:type="spellStart"/>
+        <w:r>
+          <w:t>truely</w:t>
+        </w:r>
+        <w:proofErr w:type="spellEnd"/>
+        <w:r>
+          <w:t xml:space="preserve"> </w:t>
+        </w:r>
+        <w:proofErr w:type="spellStart"/>
+        <w:r>
+          <w:t>amazing</w:t>
+        </w:r>
+        <w:proofErr w:type="spellEnd"/>
+        <w:r>
+          <w:t xml:space="preserve"> </w:t>
+        </w:r>
+        <w:proofErr w:type="spellStart"/>
+        <w:r>
+          <w:t>hawk</w:t>
+        </w:r>
+        <w:proofErr w:type="spellEnd"/>
+        <w:r>
+          <w:t xml:space="preserve">, </w:t>
+        </w:r>
+        <w:proofErr w:type="spellStart"/>
+        <w:r>
+          <w:t>because</w:t>
+        </w:r>
+        <w:proofErr w:type="spellEnd"/>
+        <w:r>
+          <w:t xml:space="preserve"> </w:t>
+        </w:r>
+        <w:proofErr w:type="spellStart"/>
+        <w:r>
+          <w:t>it</w:t>
+        </w:r>
+        <w:proofErr w:type="spellEnd"/>
+        <w:r>
+          <w:t xml:space="preserve"> </w:t>
+        </w:r>
+        <w:proofErr w:type="spellStart"/>
+        <w:r>
+          <w:t>could</w:t>
+        </w:r>
+      </w:ins>
+      <w:proofErr w:type="spellEnd"/>
       <w:ins w:id="36" w:author="Loni" w:date="2016-03-11T13:50:00Z">
         <w:r>
           <w:t xml:space="preserve"> </w:t>
         </w:r>
       </w:ins>
+      <w:proofErr w:type="spellStart"/>
       <w:ins w:id="37" w:author="Ng" w:date="2016-03-11T13:53:00Z">
         <w:r>
-          <w:t>breath out fire and contempory dance.</w:t>
+          <w:t>breath</w:t>
+        </w:r>
+        <w:proofErr w:type="spellEnd"/>
+        <w:r>
+          <w:t xml:space="preserve"> out </w:t>
+        </w:r>
+        <w:proofErr w:type="spellStart"/>
+        <w:r>
+          <w:t>fire</w:t>
+        </w:r>
+        <w:proofErr w:type="spellEnd"/>
+        <w:r>
+          <w:t xml:space="preserve"> </w:t>
+        </w:r>
+        <w:proofErr w:type="spellStart"/>
+        <w:r>
+          <w:t>and</w:t>
+        </w:r>
+        <w:proofErr w:type="spellEnd"/>
+        <w:r>
+          <w:t xml:space="preserve"> </w:t>
+        </w:r>
+        <w:proofErr w:type="spellStart"/>
+        <w:r>
+          <w:t>contempory</w:t>
+        </w:r>
+        <w:proofErr w:type="spellEnd"/>
+        <w:r>
+          <w:t xml:space="preserve"> </w:t>
+        </w:r>
+        <w:proofErr w:type="spellStart"/>
+        <w:r>
+          <w:t>dance</w:t>
+        </w:r>
+        <w:proofErr w:type="spellEnd"/>
+        <w:r>
+          <w:t>.</w:t>
         </w:r>
       </w:ins>
       <w:ins w:id="38" w:author="Loni" w:date="2016-03-11T13:55:00Z">
         <w:r>
-          <w:t xml:space="preserve"> Thze fire had the power to revive dead people and heal the injured. However anyone who watched the contemporary dance was pulled in a endless sleep</w:t>
-        </w:r>
-      </w:ins>
+          <w:t xml:space="preserve"> </w:t>
+        </w:r>
+        <w:proofErr w:type="spellStart"/>
+        <w:r>
+          <w:t>Thze</w:t>
+        </w:r>
+        <w:proofErr w:type="spellEnd"/>
+        <w:r>
+          <w:t xml:space="preserve"> </w:t>
+        </w:r>
+        <w:proofErr w:type="spellStart"/>
+        <w:r>
+          <w:t>fire</w:t>
+        </w:r>
+        <w:proofErr w:type="spellEnd"/>
+        <w:r>
+          <w:t xml:space="preserve"> </w:t>
+        </w:r>
+        <w:proofErr w:type="spellStart"/>
+        <w:r>
+          <w:t>had</w:t>
+        </w:r>
+        <w:proofErr w:type="spellEnd"/>
+        <w:r>
+          <w:t xml:space="preserve"> </w:t>
+        </w:r>
+        <w:proofErr w:type="spellStart"/>
+        <w:r>
+          <w:t>the</w:t>
+        </w:r>
+        <w:proofErr w:type="spellEnd"/>
+        <w:r>
+          <w:t xml:space="preserve"> power </w:t>
+        </w:r>
+        <w:proofErr w:type="spellStart"/>
+        <w:r>
+          <w:t>to</w:t>
+        </w:r>
+        <w:proofErr w:type="spellEnd"/>
+        <w:r>
+          <w:t xml:space="preserve"> </w:t>
+        </w:r>
+        <w:proofErr w:type="spellStart"/>
+        <w:r>
+          <w:t>revive</w:t>
+        </w:r>
+        <w:proofErr w:type="spellEnd"/>
+        <w:r>
+          <w:t xml:space="preserve"> </w:t>
+        </w:r>
+        <w:proofErr w:type="spellStart"/>
+        <w:r>
+          <w:t>dead</w:t>
+        </w:r>
+        <w:proofErr w:type="spellEnd"/>
+        <w:r>
+          <w:t xml:space="preserve"> </w:t>
+        </w:r>
+        <w:proofErr w:type="spellStart"/>
+        <w:r>
+          <w:t>people</w:t>
+        </w:r>
+        <w:proofErr w:type="spellEnd"/>
+        <w:r>
+          <w:t xml:space="preserve"> </w:t>
+        </w:r>
+        <w:proofErr w:type="spellStart"/>
+        <w:r>
+          <w:t>and</w:t>
+        </w:r>
+        <w:proofErr w:type="spellEnd"/>
+        <w:r>
+          <w:t xml:space="preserve"> </w:t>
+        </w:r>
+        <w:proofErr w:type="spellStart"/>
+        <w:r>
+          <w:t>heal</w:t>
+        </w:r>
+        <w:proofErr w:type="spellEnd"/>
+        <w:r>
+          <w:t xml:space="preserve"> </w:t>
+        </w:r>
+        <w:proofErr w:type="spellStart"/>
+        <w:r>
+          <w:t>the</w:t>
+        </w:r>
+        <w:proofErr w:type="spellEnd"/>
+        <w:r>
+          <w:t xml:space="preserve"> </w:t>
+        </w:r>
+        <w:proofErr w:type="spellStart"/>
+        <w:r>
+          <w:t>injured</w:t>
+        </w:r>
+        <w:proofErr w:type="spellEnd"/>
+        <w:r>
+          <w:t xml:space="preserve">. </w:t>
+        </w:r>
+        <w:proofErr w:type="spellStart"/>
+        <w:r>
+          <w:t>However</w:t>
+        </w:r>
+        <w:proofErr w:type="spellEnd"/>
+        <w:r>
+          <w:t xml:space="preserve"> </w:t>
+        </w:r>
+        <w:proofErr w:type="spellStart"/>
+        <w:r>
+          <w:t>anyone</w:t>
+        </w:r>
+        <w:proofErr w:type="spellEnd"/>
+        <w:r>
+          <w:t xml:space="preserve"> </w:t>
+        </w:r>
+        <w:proofErr w:type="spellStart"/>
+        <w:r>
+          <w:t>who</w:t>
+        </w:r>
+        <w:proofErr w:type="spellEnd"/>
+        <w:r>
+          <w:t xml:space="preserve"> </w:t>
+        </w:r>
+        <w:proofErr w:type="spellStart"/>
+        <w:r>
+          <w:t>watched</w:t>
+        </w:r>
+        <w:proofErr w:type="spellEnd"/>
+        <w:r>
+          <w:t xml:space="preserve"> </w:t>
+        </w:r>
+        <w:proofErr w:type="spellStart"/>
+        <w:r>
+          <w:t>the</w:t>
+        </w:r>
+        <w:proofErr w:type="spellEnd"/>
+        <w:r>
+          <w:t xml:space="preserve"> </w:t>
+        </w:r>
+        <w:proofErr w:type="spellStart"/>
+        <w:r>
+          <w:t>contemporary</w:t>
+        </w:r>
+        <w:proofErr w:type="spellEnd"/>
+        <w:r>
+          <w:t xml:space="preserve"> </w:t>
+        </w:r>
+        <w:proofErr w:type="spellStart"/>
+        <w:r>
+          <w:t>dance</w:t>
+        </w:r>
+        <w:proofErr w:type="spellEnd"/>
+        <w:r>
+          <w:t xml:space="preserve"> was </w:t>
+        </w:r>
+        <w:proofErr w:type="spellStart"/>
+        <w:r>
+          <w:t>pulled</w:t>
+        </w:r>
+        <w:proofErr w:type="spellEnd"/>
+        <w:r>
+          <w:t xml:space="preserve"> in a </w:t>
+        </w:r>
+        <w:proofErr w:type="spellStart"/>
+        <w:r>
+          <w:t>endless</w:t>
+        </w:r>
+        <w:proofErr w:type="spellEnd"/>
+        <w:r>
+          <w:t xml:space="preserve"> </w:t>
+        </w:r>
+        <w:proofErr w:type="spellStart"/>
+        <w:r>
+          <w:t>sleep</w:t>
+        </w:r>
+      </w:ins>
+      <w:proofErr w:type="spellEnd"/>
       <w:ins w:id="39" w:author="Ng" w:date="2016-03-11T13:57:00Z">
         <w:r>
-          <w:t xml:space="preserve">. This was a particularly useful skill, as Dumbledore </w:t>
+          <w:t xml:space="preserve">. This was a </w:t>
+        </w:r>
+        <w:proofErr w:type="spellStart"/>
+        <w:r>
+          <w:t>particularly</w:t>
+        </w:r>
+        <w:proofErr w:type="spellEnd"/>
+        <w:r>
+          <w:t xml:space="preserve"> </w:t>
+        </w:r>
+        <w:proofErr w:type="spellStart"/>
+        <w:r>
+          <w:t>useful</w:t>
+        </w:r>
+        <w:proofErr w:type="spellEnd"/>
+        <w:r>
+          <w:t xml:space="preserve"> </w:t>
+        </w:r>
+        <w:proofErr w:type="spellStart"/>
+        <w:r>
+          <w:t>skill</w:t>
+        </w:r>
+        <w:proofErr w:type="spellEnd"/>
+        <w:r>
+          <w:t xml:space="preserve">, </w:t>
+        </w:r>
+        <w:proofErr w:type="spellStart"/>
+        <w:r>
+          <w:t>as</w:t>
+        </w:r>
+        <w:proofErr w:type="spellEnd"/>
+        <w:r>
+          <w:t xml:space="preserve"> </w:t>
+        </w:r>
+        <w:proofErr w:type="spellStart"/>
+        <w:r>
+          <w:t>Dumbledore</w:t>
+        </w:r>
+        <w:proofErr w:type="spellEnd"/>
+        <w:r>
+          <w:t xml:space="preserve"> </w:t>
         </w:r>
       </w:ins>
       <w:ins w:id="40" w:author="Ng" w:date="2016-03-11T13:58:00Z">
         <w:r>
-          <w:t xml:space="preserve">was a budding artist and </w:t>
-        </w:r>
-      </w:ins>
+          <w:t xml:space="preserve">was a </w:t>
+        </w:r>
+        <w:proofErr w:type="spellStart"/>
+        <w:r>
+          <w:t>budding</w:t>
+        </w:r>
+        <w:proofErr w:type="spellEnd"/>
+        <w:r>
+          <w:t xml:space="preserve"> </w:t>
+        </w:r>
+        <w:proofErr w:type="spellStart"/>
+        <w:r>
+          <w:t>artist</w:t>
+        </w:r>
+        <w:proofErr w:type="spellEnd"/>
+        <w:r>
+          <w:t xml:space="preserve"> </w:t>
+        </w:r>
+        <w:proofErr w:type="spellStart"/>
+        <w:r>
+          <w:t>and</w:t>
+        </w:r>
+        <w:proofErr w:type="spellEnd"/>
+        <w:r>
+          <w:t xml:space="preserve"> </w:t>
+        </w:r>
+      </w:ins>
+      <w:proofErr w:type="spellStart"/>
       <w:ins w:id="41" w:author="Ng" w:date="2016-03-11T13:57:00Z">
         <w:r>
-          <w:t>loved to draw on the faces of anyone trapped in the sleep</w:t>
-        </w:r>
-      </w:ins>
+          <w:t>loved</w:t>
+        </w:r>
+        <w:proofErr w:type="spellEnd"/>
+        <w:r>
+          <w:t xml:space="preserve"> </w:t>
+        </w:r>
+        <w:proofErr w:type="spellStart"/>
+        <w:r>
+          <w:t>to</w:t>
+        </w:r>
+        <w:proofErr w:type="spellEnd"/>
+        <w:r>
+          <w:t xml:space="preserve"> </w:t>
+        </w:r>
+        <w:proofErr w:type="spellStart"/>
+        <w:r>
+          <w:t>draw</w:t>
+        </w:r>
+        <w:proofErr w:type="spellEnd"/>
+        <w:r>
+          <w:t xml:space="preserve"> on </w:t>
+        </w:r>
+        <w:proofErr w:type="spellStart"/>
+        <w:r>
+          <w:t>the</w:t>
+        </w:r>
+        <w:proofErr w:type="spellEnd"/>
+        <w:r>
+          <w:t xml:space="preserve"> </w:t>
+        </w:r>
+        <w:proofErr w:type="spellStart"/>
+        <w:r>
+          <w:t>faces</w:t>
+        </w:r>
+        <w:proofErr w:type="spellEnd"/>
+        <w:r>
+          <w:t xml:space="preserve"> </w:t>
+        </w:r>
+        <w:proofErr w:type="spellStart"/>
+        <w:r>
+          <w:t>of</w:t>
+        </w:r>
+        <w:proofErr w:type="spellEnd"/>
+        <w:r>
+          <w:t xml:space="preserve"> </w:t>
+        </w:r>
+        <w:proofErr w:type="spellStart"/>
+        <w:r>
+          <w:t>anyone</w:t>
+        </w:r>
+        <w:proofErr w:type="spellEnd"/>
+        <w:r>
+          <w:t xml:space="preserve"> </w:t>
+        </w:r>
+        <w:proofErr w:type="spellStart"/>
+        <w:r>
+          <w:t>trapped</w:t>
+        </w:r>
+        <w:proofErr w:type="spellEnd"/>
+        <w:r>
+          <w:t xml:space="preserve"> in </w:t>
+        </w:r>
+        <w:proofErr w:type="spellStart"/>
+        <w:r>
+          <w:t>the</w:t>
+        </w:r>
+        <w:proofErr w:type="spellEnd"/>
+        <w:r>
+          <w:t xml:space="preserve"> </w:t>
+        </w:r>
+        <w:proofErr w:type="spellStart"/>
+        <w:r>
+          <w:t>sleep</w:t>
+        </w:r>
+      </w:ins>
+      <w:proofErr w:type="spellEnd"/>
       <w:ins w:id="42" w:author="Ng" w:date="2016-03-11T13:58:00Z">
         <w:r>
           <w:t xml:space="preserve">. </w:t>
@@ -307,17 +926,558 @@
       </w:ins>
       <w:ins w:id="43" w:author="Loni" w:date="2016-03-11T14:01:00Z">
         <w:r>
-          <w:t xml:space="preserve"> However once he perfected his art, he wanted tob e a free hawk, and left the girl to wonder the world. He arrived in the pokemon world , where he meet Ash</w:t>
+          <w:t xml:space="preserve"> </w:t>
+        </w:r>
+        <w:proofErr w:type="spellStart"/>
+        <w:r>
+          <w:t>However</w:t>
+        </w:r>
+        <w:proofErr w:type="spellEnd"/>
+        <w:r>
+          <w:t xml:space="preserve"> </w:t>
+        </w:r>
+        <w:proofErr w:type="spellStart"/>
+        <w:r>
+          <w:t>once</w:t>
+        </w:r>
+        <w:proofErr w:type="spellEnd"/>
+        <w:r>
+          <w:t xml:space="preserve"> he </w:t>
+        </w:r>
+        <w:proofErr w:type="spellStart"/>
+        <w:r>
+          <w:t>perfected</w:t>
+        </w:r>
+        <w:proofErr w:type="spellEnd"/>
+        <w:r>
+          <w:t xml:space="preserve"> </w:t>
+        </w:r>
+        <w:proofErr w:type="spellStart"/>
+        <w:r>
+          <w:t>his</w:t>
+        </w:r>
+        <w:proofErr w:type="spellEnd"/>
+        <w:r>
+          <w:t xml:space="preserve"> </w:t>
+        </w:r>
+        <w:proofErr w:type="spellStart"/>
+        <w:r>
+          <w:t>art</w:t>
+        </w:r>
+        <w:proofErr w:type="spellEnd"/>
+        <w:r>
+          <w:t xml:space="preserve">, he </w:t>
+        </w:r>
+        <w:proofErr w:type="spellStart"/>
+        <w:r>
+          <w:t>wanted</w:t>
+        </w:r>
+        <w:proofErr w:type="spellEnd"/>
+        <w:r>
+          <w:t xml:space="preserve"> tob e a </w:t>
+        </w:r>
+        <w:proofErr w:type="spellStart"/>
+        <w:r>
+          <w:t>free</w:t>
+        </w:r>
+        <w:proofErr w:type="spellEnd"/>
+        <w:r>
+          <w:t xml:space="preserve"> </w:t>
+        </w:r>
+        <w:proofErr w:type="spellStart"/>
+        <w:r>
+          <w:t>hawk</w:t>
+        </w:r>
+        <w:proofErr w:type="spellEnd"/>
+        <w:r>
+          <w:t xml:space="preserve">, </w:t>
+        </w:r>
+        <w:proofErr w:type="spellStart"/>
+        <w:r>
+          <w:t>and</w:t>
+        </w:r>
+        <w:proofErr w:type="spellEnd"/>
+        <w:r>
+          <w:t xml:space="preserve"> </w:t>
+        </w:r>
+        <w:proofErr w:type="spellStart"/>
+        <w:r>
+          <w:t>left</w:t>
+        </w:r>
+        <w:proofErr w:type="spellEnd"/>
+        <w:r>
+          <w:t xml:space="preserve"> </w:t>
+        </w:r>
+        <w:proofErr w:type="spellStart"/>
+        <w:r>
+          <w:t>the</w:t>
+        </w:r>
+        <w:proofErr w:type="spellEnd"/>
+        <w:r>
+          <w:t xml:space="preserve"> </w:t>
+        </w:r>
+        <w:proofErr w:type="spellStart"/>
+        <w:r>
+          <w:t>girl</w:t>
+        </w:r>
+        <w:proofErr w:type="spellEnd"/>
+        <w:r>
+          <w:t xml:space="preserve"> </w:t>
+        </w:r>
+        <w:proofErr w:type="spellStart"/>
+        <w:r>
+          <w:t>to</w:t>
+        </w:r>
+        <w:proofErr w:type="spellEnd"/>
+        <w:r>
+          <w:t xml:space="preserve"> </w:t>
+        </w:r>
+        <w:proofErr w:type="spellStart"/>
+        <w:r>
+          <w:t>wonder</w:t>
+        </w:r>
+        <w:proofErr w:type="spellEnd"/>
+        <w:r>
+          <w:t xml:space="preserve"> </w:t>
+        </w:r>
+        <w:proofErr w:type="spellStart"/>
+        <w:r>
+          <w:t>the</w:t>
+        </w:r>
+        <w:proofErr w:type="spellEnd"/>
+        <w:r>
+          <w:t xml:space="preserve"> </w:t>
+        </w:r>
+        <w:proofErr w:type="spellStart"/>
+        <w:r>
+          <w:t>world</w:t>
+        </w:r>
+        <w:proofErr w:type="spellEnd"/>
+        <w:r>
+          <w:t xml:space="preserve">. He </w:t>
+        </w:r>
+        <w:proofErr w:type="spellStart"/>
+        <w:r>
+          <w:t>arrived</w:t>
+        </w:r>
+        <w:proofErr w:type="spellEnd"/>
+        <w:r>
+          <w:t xml:space="preserve"> in </w:t>
+        </w:r>
+        <w:proofErr w:type="spellStart"/>
+        <w:r>
+          <w:t>the</w:t>
+        </w:r>
+        <w:proofErr w:type="spellEnd"/>
+        <w:r>
+          <w:t xml:space="preserve"> </w:t>
+        </w:r>
+        <w:proofErr w:type="spellStart"/>
+        <w:r>
+          <w:t>pokemon</w:t>
+        </w:r>
+        <w:proofErr w:type="spellEnd"/>
+        <w:r>
+          <w:t xml:space="preserve"> </w:t>
+        </w:r>
+        <w:proofErr w:type="spellStart"/>
+        <w:proofErr w:type="gramStart"/>
+        <w:r>
+          <w:t>world</w:t>
+        </w:r>
+        <w:proofErr w:type="spellEnd"/>
+        <w:r>
+          <w:t xml:space="preserve"> ,</w:t>
+        </w:r>
+        <w:proofErr w:type="gramEnd"/>
+        <w:r>
+          <w:t xml:space="preserve"> </w:t>
+        </w:r>
+        <w:proofErr w:type="spellStart"/>
+        <w:r>
+          <w:t>where</w:t>
+        </w:r>
+        <w:proofErr w:type="spellEnd"/>
+        <w:r>
+          <w:t xml:space="preserve"> he </w:t>
+        </w:r>
+        <w:proofErr w:type="spellStart"/>
+        <w:r>
+          <w:t>meet</w:t>
+        </w:r>
+        <w:proofErr w:type="spellEnd"/>
+        <w:r>
+          <w:t xml:space="preserve"> Ash</w:t>
         </w:r>
       </w:ins>
       <w:ins w:id="44" w:author="Ng" w:date="2016-03-11T14:10:00Z">
         <w:r>
-          <w:t>. Ash wanted to catch Dumbledore in a pokeball, but didn’t anticipate his awesomeness. Riled by this act, Dumbledore instead decided to catch Ash in his own pokeball, setting him on course to catch all the poketrainers in the world!</w:t>
+          <w:t xml:space="preserve">. Ash </w:t>
+        </w:r>
+        <w:proofErr w:type="spellStart"/>
+        <w:r>
+          <w:t>wanted</w:t>
+        </w:r>
+        <w:proofErr w:type="spellEnd"/>
+        <w:r>
+          <w:t xml:space="preserve"> </w:t>
+        </w:r>
+        <w:proofErr w:type="spellStart"/>
+        <w:r>
+          <w:t>to</w:t>
+        </w:r>
+        <w:proofErr w:type="spellEnd"/>
+        <w:r>
+          <w:t xml:space="preserve"> catch </w:t>
+        </w:r>
+        <w:proofErr w:type="spellStart"/>
+        <w:r>
+          <w:t>Dumbledore</w:t>
+        </w:r>
+        <w:proofErr w:type="spellEnd"/>
+        <w:r>
+          <w:t xml:space="preserve"> in a </w:t>
+        </w:r>
+        <w:proofErr w:type="spellStart"/>
+        <w:r>
+          <w:t>pokeball</w:t>
+        </w:r>
+        <w:proofErr w:type="spellEnd"/>
+        <w:r>
+          <w:t xml:space="preserve">, but </w:t>
+        </w:r>
+        <w:proofErr w:type="spellStart"/>
+        <w:r>
+          <w:t>didn’t</w:t>
+        </w:r>
+        <w:proofErr w:type="spellEnd"/>
+        <w:r>
+          <w:t xml:space="preserve"> </w:t>
+        </w:r>
+        <w:proofErr w:type="spellStart"/>
+        <w:r>
+          <w:t>anticipate</w:t>
+        </w:r>
+        <w:proofErr w:type="spellEnd"/>
+        <w:r>
+          <w:t xml:space="preserve"> </w:t>
+        </w:r>
+        <w:proofErr w:type="spellStart"/>
+        <w:r>
+          <w:t>his</w:t>
+        </w:r>
+        <w:proofErr w:type="spellEnd"/>
+        <w:r>
+          <w:t xml:space="preserve"> </w:t>
+        </w:r>
+        <w:proofErr w:type="spellStart"/>
+        <w:r>
+          <w:t>awesomeness</w:t>
+        </w:r>
+        <w:proofErr w:type="spellEnd"/>
+        <w:r>
+          <w:t xml:space="preserve">. </w:t>
+        </w:r>
+        <w:proofErr w:type="spellStart"/>
+        <w:r>
+          <w:t>Riled</w:t>
+        </w:r>
+        <w:proofErr w:type="spellEnd"/>
+        <w:r>
+          <w:t xml:space="preserve"> </w:t>
+        </w:r>
+        <w:proofErr w:type="spellStart"/>
+        <w:r>
+          <w:t>by</w:t>
+        </w:r>
+        <w:proofErr w:type="spellEnd"/>
+        <w:r>
+          <w:t xml:space="preserve"> </w:t>
+        </w:r>
+        <w:proofErr w:type="spellStart"/>
+        <w:r>
+          <w:t>this</w:t>
+        </w:r>
+        <w:proofErr w:type="spellEnd"/>
+        <w:r>
+          <w:t xml:space="preserve"> </w:t>
+        </w:r>
+        <w:proofErr w:type="spellStart"/>
+        <w:r>
+          <w:t>act</w:t>
+        </w:r>
+        <w:proofErr w:type="spellEnd"/>
+        <w:r>
+          <w:t xml:space="preserve">, </w:t>
+        </w:r>
+        <w:proofErr w:type="spellStart"/>
+        <w:r>
+          <w:t>Dumbledore</w:t>
+        </w:r>
+        <w:proofErr w:type="spellEnd"/>
+        <w:r>
+          <w:t xml:space="preserve"> </w:t>
+        </w:r>
+        <w:proofErr w:type="spellStart"/>
+        <w:r>
+          <w:t>instead</w:t>
+        </w:r>
+        <w:proofErr w:type="spellEnd"/>
+        <w:r>
+          <w:t xml:space="preserve"> </w:t>
+        </w:r>
+        <w:proofErr w:type="spellStart"/>
+        <w:r>
+          <w:t>decided</w:t>
+        </w:r>
+        <w:proofErr w:type="spellEnd"/>
+        <w:r>
+          <w:t xml:space="preserve"> </w:t>
+        </w:r>
+        <w:proofErr w:type="spellStart"/>
+        <w:r>
+          <w:t>to</w:t>
+        </w:r>
+        <w:proofErr w:type="spellEnd"/>
+        <w:r>
+          <w:t xml:space="preserve"> catch Ash in </w:t>
+        </w:r>
+        <w:proofErr w:type="spellStart"/>
+        <w:r>
+          <w:t>his</w:t>
+        </w:r>
+        <w:proofErr w:type="spellEnd"/>
+        <w:r>
+          <w:t xml:space="preserve"> </w:t>
+        </w:r>
+        <w:proofErr w:type="spellStart"/>
+        <w:r>
+          <w:t>own</w:t>
+        </w:r>
+        <w:proofErr w:type="spellEnd"/>
+        <w:r>
+          <w:t xml:space="preserve"> </w:t>
+        </w:r>
+        <w:proofErr w:type="spellStart"/>
+        <w:r>
+          <w:t>pokeball</w:t>
+        </w:r>
+        <w:proofErr w:type="spellEnd"/>
+        <w:r>
+          <w:t xml:space="preserve">, </w:t>
+        </w:r>
+        <w:proofErr w:type="spellStart"/>
+        <w:r>
+          <w:t>setting</w:t>
+        </w:r>
+        <w:proofErr w:type="spellEnd"/>
+        <w:r>
+          <w:t xml:space="preserve"> </w:t>
+        </w:r>
+        <w:proofErr w:type="spellStart"/>
+        <w:r>
+          <w:t>him</w:t>
+        </w:r>
+        <w:proofErr w:type="spellEnd"/>
+        <w:r>
+          <w:t xml:space="preserve"> on </w:t>
+        </w:r>
+        <w:proofErr w:type="spellStart"/>
+        <w:r>
+          <w:t>course</w:t>
+        </w:r>
+        <w:proofErr w:type="spellEnd"/>
+        <w:r>
+          <w:t xml:space="preserve"> </w:t>
+        </w:r>
+        <w:proofErr w:type="spellStart"/>
+        <w:r>
+          <w:t>to</w:t>
+        </w:r>
+        <w:proofErr w:type="spellEnd"/>
+        <w:r>
+          <w:t xml:space="preserve"> catch all </w:t>
+        </w:r>
+        <w:proofErr w:type="spellStart"/>
+        <w:r>
+          <w:t>the</w:t>
+        </w:r>
+        <w:proofErr w:type="spellEnd"/>
+        <w:r>
+          <w:t xml:space="preserve"> </w:t>
+        </w:r>
+        <w:proofErr w:type="spellStart"/>
+        <w:r>
+          <w:t>poketrainers</w:t>
+        </w:r>
+        <w:proofErr w:type="spellEnd"/>
+        <w:r>
+          <w:t xml:space="preserve"> in </w:t>
+        </w:r>
+        <w:proofErr w:type="spellStart"/>
+        <w:r>
+          <w:t>the</w:t>
+        </w:r>
+        <w:proofErr w:type="spellEnd"/>
+        <w:r>
+          <w:t xml:space="preserve"> </w:t>
+        </w:r>
+        <w:proofErr w:type="spellStart"/>
+        <w:r>
+          <w:t>world</w:t>
+        </w:r>
+        <w:proofErr w:type="spellEnd"/>
+        <w:r>
+          <w:t>!</w:t>
         </w:r>
       </w:ins>
       <w:ins w:id="45" w:author="Loni" w:date="2016-03-11T14:12:00Z">
         <w:r>
-          <w:t xml:space="preserve"> And now the story began, the awesome story of Dumbledore, the hawk trying to become the best pokemaster </w:t>
+          <w:t xml:space="preserve"> </w:t>
+        </w:r>
+        <w:proofErr w:type="spellStart"/>
+        <w:r>
+          <w:t>And</w:t>
+        </w:r>
+        <w:proofErr w:type="spellEnd"/>
+        <w:r>
+          <w:t xml:space="preserve"> </w:t>
+        </w:r>
+        <w:proofErr w:type="spellStart"/>
+        <w:r>
+          <w:t>now</w:t>
+        </w:r>
+        <w:proofErr w:type="spellEnd"/>
+        <w:r>
+          <w:t xml:space="preserve"> </w:t>
+        </w:r>
+        <w:proofErr w:type="spellStart"/>
+        <w:r>
+          <w:t>the</w:t>
+        </w:r>
+        <w:proofErr w:type="spellEnd"/>
+        <w:r>
+          <w:t xml:space="preserve"> </w:t>
+        </w:r>
+        <w:proofErr w:type="spellStart"/>
+        <w:r>
+          <w:t>story</w:t>
+        </w:r>
+        <w:proofErr w:type="spellEnd"/>
+        <w:r>
+          <w:t xml:space="preserve"> </w:t>
+        </w:r>
+        <w:proofErr w:type="spellStart"/>
+        <w:r>
+          <w:t>began</w:t>
+        </w:r>
+        <w:proofErr w:type="spellEnd"/>
+        <w:r>
+          <w:t xml:space="preserve">, </w:t>
+        </w:r>
+        <w:proofErr w:type="spellStart"/>
+        <w:r>
+          <w:t>the</w:t>
+        </w:r>
+        <w:proofErr w:type="spellEnd"/>
+        <w:r>
+          <w:t xml:space="preserve"> </w:t>
+        </w:r>
+        <w:proofErr w:type="spellStart"/>
+        <w:r>
+          <w:t>awesome</w:t>
+        </w:r>
+        <w:proofErr w:type="spellEnd"/>
+        <w:r>
+          <w:t xml:space="preserve"> </w:t>
+        </w:r>
+        <w:proofErr w:type="spellStart"/>
+        <w:r>
+          <w:t>story</w:t>
+        </w:r>
+        <w:proofErr w:type="spellEnd"/>
+        <w:r>
+          <w:t xml:space="preserve"> </w:t>
+        </w:r>
+        <w:proofErr w:type="spellStart"/>
+        <w:r>
+          <w:t>of</w:t>
+        </w:r>
+        <w:proofErr w:type="spellEnd"/>
+        <w:r>
+          <w:t xml:space="preserve"> </w:t>
+        </w:r>
+        <w:proofErr w:type="spellStart"/>
+        <w:r>
+          <w:t>Dumbledore</w:t>
+        </w:r>
+        <w:proofErr w:type="spellEnd"/>
+        <w:r>
+          <w:t xml:space="preserve">, </w:t>
+        </w:r>
+        <w:proofErr w:type="spellStart"/>
+        <w:r>
+          <w:t>the</w:t>
+        </w:r>
+        <w:proofErr w:type="spellEnd"/>
+        <w:r>
+          <w:t xml:space="preserve"> </w:t>
+        </w:r>
+        <w:proofErr w:type="spellStart"/>
+        <w:r>
+          <w:t>hawk</w:t>
+        </w:r>
+        <w:proofErr w:type="spellEnd"/>
+        <w:r>
+          <w:t xml:space="preserve"> </w:t>
+        </w:r>
+        <w:proofErr w:type="spellStart"/>
+        <w:r>
+          <w:t>trying</w:t>
+        </w:r>
+        <w:proofErr w:type="spellEnd"/>
+        <w:r>
+          <w:t xml:space="preserve"> </w:t>
+        </w:r>
+        <w:proofErr w:type="spellStart"/>
+        <w:r>
+          <w:t>to</w:t>
+        </w:r>
+        <w:proofErr w:type="spellEnd"/>
+        <w:r>
+          <w:t xml:space="preserve"> </w:t>
+        </w:r>
+        <w:proofErr w:type="spellStart"/>
+        <w:r>
+          <w:t>become</w:t>
+        </w:r>
+        <w:proofErr w:type="spellEnd"/>
+        <w:r>
+          <w:t xml:space="preserve"> </w:t>
+        </w:r>
+        <w:proofErr w:type="spellStart"/>
+        <w:r>
+          <w:t>the</w:t>
+        </w:r>
+        <w:proofErr w:type="spellEnd"/>
+        <w:r>
+          <w:t xml:space="preserve"> </w:t>
+        </w:r>
+        <w:proofErr w:type="spellStart"/>
+        <w:r>
+          <w:t>best</w:t>
+        </w:r>
+        <w:proofErr w:type="spellEnd"/>
+        <w:r>
+          <w:t xml:space="preserve"> </w:t>
+        </w:r>
+        <w:proofErr w:type="spellStart"/>
+        <w:r>
+          <w:t>pokemaster</w:t>
+        </w:r>
+        <w:proofErr w:type="spellEnd"/>
+        <w:r>
+          <w:t xml:space="preserve"> </w:t>
         </w:r>
       </w:ins>
       <w:ins w:id="46" w:author="Loni" w:date="2016-03-11T14:13:00Z">
@@ -330,32 +1490,404 @@
           <w:t xml:space="preserve"> </w:t>
         </w:r>
       </w:ins>
+      <w:proofErr w:type="spellStart"/>
       <w:ins w:id="48" w:author="Loni" w:date="2016-03-11T14:13:00Z">
         <w:r>
-          <w:t>world. However he had a big rivalvry. There was another pokemon setting people to sleep and writing on their faces, so there fore Dumbledore</w:t>
-        </w:r>
-      </w:ins>
+          <w:t>world</w:t>
+        </w:r>
+        <w:proofErr w:type="spellEnd"/>
+        <w:r>
+          <w:t xml:space="preserve">. </w:t>
+        </w:r>
+        <w:proofErr w:type="spellStart"/>
+        <w:r>
+          <w:t>However</w:t>
+        </w:r>
+        <w:proofErr w:type="spellEnd"/>
+        <w:r>
+          <w:t xml:space="preserve"> he </w:t>
+        </w:r>
+        <w:proofErr w:type="spellStart"/>
+        <w:r>
+          <w:t>had</w:t>
+        </w:r>
+        <w:proofErr w:type="spellEnd"/>
+        <w:r>
+          <w:t xml:space="preserve"> a </w:t>
+        </w:r>
+        <w:proofErr w:type="spellStart"/>
+        <w:r>
+          <w:t>big</w:t>
+        </w:r>
+        <w:proofErr w:type="spellEnd"/>
+        <w:r>
+          <w:t xml:space="preserve"> </w:t>
+        </w:r>
+        <w:proofErr w:type="spellStart"/>
+        <w:r>
+          <w:t>rivalvry</w:t>
+        </w:r>
+        <w:proofErr w:type="spellEnd"/>
+        <w:r>
+          <w:t xml:space="preserve">. </w:t>
+        </w:r>
+        <w:proofErr w:type="spellStart"/>
+        <w:r>
+          <w:t>There</w:t>
+        </w:r>
+        <w:proofErr w:type="spellEnd"/>
+        <w:r>
+          <w:t xml:space="preserve"> was </w:t>
+        </w:r>
+        <w:proofErr w:type="spellStart"/>
+        <w:r>
+          <w:t>another</w:t>
+        </w:r>
+        <w:proofErr w:type="spellEnd"/>
+        <w:r>
+          <w:t xml:space="preserve"> </w:t>
+        </w:r>
+        <w:proofErr w:type="spellStart"/>
+        <w:r>
+          <w:t>pokemon</w:t>
+        </w:r>
+        <w:proofErr w:type="spellEnd"/>
+        <w:r>
+          <w:t xml:space="preserve"> </w:t>
+        </w:r>
+        <w:proofErr w:type="spellStart"/>
+        <w:r>
+          <w:t>setting</w:t>
+        </w:r>
+        <w:proofErr w:type="spellEnd"/>
+        <w:r>
+          <w:t xml:space="preserve"> </w:t>
+        </w:r>
+        <w:proofErr w:type="spellStart"/>
+        <w:r>
+          <w:t>people</w:t>
+        </w:r>
+        <w:proofErr w:type="spellEnd"/>
+        <w:r>
+          <w:t xml:space="preserve"> </w:t>
+        </w:r>
+        <w:proofErr w:type="spellStart"/>
+        <w:r>
+          <w:t>to</w:t>
+        </w:r>
+        <w:proofErr w:type="spellEnd"/>
+        <w:r>
+          <w:t xml:space="preserve"> </w:t>
+        </w:r>
+        <w:proofErr w:type="spellStart"/>
+        <w:r>
+          <w:t>sleep</w:t>
+        </w:r>
+        <w:proofErr w:type="spellEnd"/>
+        <w:r>
+          <w:t xml:space="preserve"> </w:t>
+        </w:r>
+        <w:proofErr w:type="spellStart"/>
+        <w:r>
+          <w:t>and</w:t>
+        </w:r>
+        <w:proofErr w:type="spellEnd"/>
+        <w:r>
+          <w:t xml:space="preserve"> </w:t>
+        </w:r>
+        <w:proofErr w:type="spellStart"/>
+        <w:r>
+          <w:t>writing</w:t>
+        </w:r>
+        <w:proofErr w:type="spellEnd"/>
+        <w:r>
+          <w:t xml:space="preserve"> on </w:t>
+        </w:r>
+        <w:proofErr w:type="spellStart"/>
+        <w:r>
+          <w:t>their</w:t>
+        </w:r>
+        <w:proofErr w:type="spellEnd"/>
+        <w:r>
+          <w:t xml:space="preserve"> </w:t>
+        </w:r>
+        <w:proofErr w:type="spellStart"/>
+        <w:r>
+          <w:t>faces</w:t>
+        </w:r>
+        <w:proofErr w:type="spellEnd"/>
+        <w:r>
+          <w:t xml:space="preserve">, so </w:t>
+        </w:r>
+        <w:proofErr w:type="spellStart"/>
+        <w:r>
+          <w:t>there</w:t>
+        </w:r>
+        <w:proofErr w:type="spellEnd"/>
+        <w:r>
+          <w:t xml:space="preserve"> </w:t>
+        </w:r>
+        <w:proofErr w:type="spellStart"/>
+        <w:r>
+          <w:t>fore</w:t>
+        </w:r>
+        <w:proofErr w:type="spellEnd"/>
+        <w:r>
+          <w:t xml:space="preserve"> </w:t>
+        </w:r>
+        <w:proofErr w:type="spellStart"/>
+        <w:r>
+          <w:t>Dumbledore</w:t>
+        </w:r>
+      </w:ins>
+      <w:proofErr w:type="spellEnd"/>
       <w:ins w:id="49" w:author="Ng" w:date="2016-03-11T14:15:00Z">
         <w:r>
-          <w:t xml:space="preserve"> realised</w:t>
-        </w:r>
-        <w:r>
-          <w:t xml:space="preserve"> he should try his </w:t>
-        </w:r>
-      </w:ins>
+          <w:t xml:space="preserve"> </w:t>
+        </w:r>
+        <w:proofErr w:type="spellStart"/>
+        <w:r>
+          <w:t>realised</w:t>
+        </w:r>
+        <w:proofErr w:type="spellEnd"/>
+        <w:r>
+          <w:t xml:space="preserve"> he </w:t>
+        </w:r>
+        <w:proofErr w:type="spellStart"/>
+        <w:r>
+          <w:t>should</w:t>
+        </w:r>
+        <w:proofErr w:type="spellEnd"/>
+        <w:r>
+          <w:t xml:space="preserve"> </w:t>
+        </w:r>
+        <w:proofErr w:type="spellStart"/>
+        <w:r>
+          <w:t>try</w:t>
+        </w:r>
+        <w:proofErr w:type="spellEnd"/>
+        <w:r>
+          <w:t xml:space="preserve"> </w:t>
+        </w:r>
+        <w:proofErr w:type="spellStart"/>
+        <w:r>
+          <w:t>his</w:t>
+        </w:r>
+        <w:proofErr w:type="spellEnd"/>
+        <w:r>
+          <w:t xml:space="preserve"> </w:t>
+        </w:r>
+      </w:ins>
+      <w:proofErr w:type="spellStart"/>
       <w:ins w:id="50" w:author="Ng" w:date="2016-03-11T14:16:00Z">
         <w:r>
-          <w:t xml:space="preserve">wing at firebending. First he needed to find a true master to learn from, so </w:t>
+          <w:t>wing</w:t>
+        </w:r>
+        <w:proofErr w:type="spellEnd"/>
+        <w:r>
+          <w:t xml:space="preserve"> at </w:t>
+        </w:r>
+        <w:proofErr w:type="spellStart"/>
+        <w:r>
+          <w:t>firebending</w:t>
+        </w:r>
+        <w:proofErr w:type="spellEnd"/>
+        <w:r>
+          <w:t xml:space="preserve">. First he </w:t>
+        </w:r>
+        <w:proofErr w:type="spellStart"/>
+        <w:r>
+          <w:t>needed</w:t>
+        </w:r>
+        <w:proofErr w:type="spellEnd"/>
+        <w:r>
+          <w:t xml:space="preserve"> </w:t>
+        </w:r>
+        <w:proofErr w:type="spellStart"/>
+        <w:r>
+          <w:t>to</w:t>
+        </w:r>
+        <w:proofErr w:type="spellEnd"/>
+        <w:r>
+          <w:t xml:space="preserve"> find a </w:t>
+        </w:r>
+        <w:proofErr w:type="spellStart"/>
+        <w:r>
+          <w:t>true</w:t>
+        </w:r>
+        <w:proofErr w:type="spellEnd"/>
+        <w:r>
+          <w:t xml:space="preserve"> </w:t>
+        </w:r>
+        <w:proofErr w:type="spellStart"/>
+        <w:r>
+          <w:t>master</w:t>
+        </w:r>
+        <w:proofErr w:type="spellEnd"/>
+        <w:r>
+          <w:t xml:space="preserve"> </w:t>
+        </w:r>
+        <w:proofErr w:type="spellStart"/>
+        <w:r>
+          <w:t>to</w:t>
+        </w:r>
+        <w:proofErr w:type="spellEnd"/>
+        <w:r>
+          <w:t xml:space="preserve"> </w:t>
+        </w:r>
+        <w:proofErr w:type="spellStart"/>
+        <w:r>
+          <w:t>learn</w:t>
+        </w:r>
+        <w:proofErr w:type="spellEnd"/>
+        <w:r>
+          <w:t xml:space="preserve"> </w:t>
+        </w:r>
+        <w:proofErr w:type="spellStart"/>
+        <w:r>
+          <w:t>from</w:t>
+        </w:r>
+        <w:proofErr w:type="spellEnd"/>
+        <w:r>
+          <w:t xml:space="preserve">, so </w:t>
         </w:r>
       </w:ins>
       <w:ins w:id="51" w:author="Loni" w:date="2016-03-11T14:18:00Z">
         <w:r>
-          <w:t>he went tot he fire naiton and found zuko</w:t>
+          <w:t xml:space="preserve">he </w:t>
+        </w:r>
+        <w:proofErr w:type="spellStart"/>
+        <w:r>
+          <w:t>went</w:t>
+        </w:r>
+        <w:proofErr w:type="spellEnd"/>
+        <w:r>
+          <w:t xml:space="preserve"> tot he </w:t>
+        </w:r>
+        <w:proofErr w:type="spellStart"/>
+        <w:r>
+          <w:t>fire</w:t>
+        </w:r>
+        <w:proofErr w:type="spellEnd"/>
+        <w:r>
+          <w:t xml:space="preserve"> </w:t>
+        </w:r>
+        <w:proofErr w:type="spellStart"/>
+        <w:r>
+          <w:t>naiton</w:t>
+        </w:r>
+        <w:proofErr w:type="spellEnd"/>
+        <w:r>
+          <w:t xml:space="preserve"> </w:t>
+        </w:r>
+        <w:proofErr w:type="spellStart"/>
+        <w:r>
+          <w:t>and</w:t>
+        </w:r>
+        <w:proofErr w:type="spellEnd"/>
+        <w:r>
+          <w:t xml:space="preserve"> </w:t>
+        </w:r>
+        <w:proofErr w:type="spellStart"/>
+        <w:r>
+          <w:t>found</w:t>
+        </w:r>
+        <w:proofErr w:type="spellEnd"/>
+        <w:r>
+          <w:t xml:space="preserve"> </w:t>
+        </w:r>
+        <w:proofErr w:type="spellStart"/>
+        <w:r>
+          <w:t>zuko</w:t>
         </w:r>
       </w:ins>
       <w:ins w:id="52" w:author="Loni" w:date="2016-03-11T14:19:00Z">
         <w:r>
-          <w:t xml:space="preserve">.Zuko was very happy to teach Dumbledore to master firebending, however in return, dumbledore </w:t>
+          <w:t>.Zuko</w:t>
+        </w:r>
+        <w:proofErr w:type="spellEnd"/>
+        <w:r>
+          <w:t xml:space="preserve"> was </w:t>
+        </w:r>
+        <w:proofErr w:type="spellStart"/>
+        <w:r>
+          <w:t>very</w:t>
+        </w:r>
+        <w:proofErr w:type="spellEnd"/>
+        <w:r>
+          <w:t xml:space="preserve"> happy </w:t>
+        </w:r>
+        <w:proofErr w:type="spellStart"/>
+        <w:r>
+          <w:t>to</w:t>
+        </w:r>
+        <w:proofErr w:type="spellEnd"/>
+        <w:r>
+          <w:t xml:space="preserve"> </w:t>
+        </w:r>
+        <w:proofErr w:type="spellStart"/>
+        <w:r>
+          <w:t>teach</w:t>
+        </w:r>
+        <w:proofErr w:type="spellEnd"/>
+        <w:r>
+          <w:t xml:space="preserve"> </w:t>
+        </w:r>
+        <w:proofErr w:type="spellStart"/>
+        <w:r>
+          <w:t>Dumbledore</w:t>
+        </w:r>
+        <w:proofErr w:type="spellEnd"/>
+        <w:r>
+          <w:t xml:space="preserve"> </w:t>
+        </w:r>
+        <w:proofErr w:type="spellStart"/>
+        <w:r>
+          <w:t>to</w:t>
+        </w:r>
+        <w:proofErr w:type="spellEnd"/>
+        <w:r>
+          <w:t xml:space="preserve"> </w:t>
+        </w:r>
+        <w:proofErr w:type="spellStart"/>
+        <w:r>
+          <w:t>master</w:t>
+        </w:r>
+        <w:proofErr w:type="spellEnd"/>
+        <w:r>
+          <w:t xml:space="preserve"> </w:t>
+        </w:r>
+        <w:proofErr w:type="spellStart"/>
+        <w:r>
+          <w:t>firebending</w:t>
+        </w:r>
+        <w:proofErr w:type="spellEnd"/>
+        <w:r>
+          <w:t xml:space="preserve">, </w:t>
+        </w:r>
+        <w:proofErr w:type="spellStart"/>
+        <w:r>
+          <w:t>however</w:t>
+        </w:r>
+        <w:proofErr w:type="spellEnd"/>
+        <w:r>
+          <w:t xml:space="preserve"> in </w:t>
+        </w:r>
+        <w:proofErr w:type="spellStart"/>
+        <w:r>
+          <w:t>return</w:t>
+        </w:r>
+        <w:proofErr w:type="spellEnd"/>
+        <w:r>
+          <w:t xml:space="preserve">, </w:t>
+        </w:r>
+        <w:proofErr w:type="spellStart"/>
+        <w:r>
+          <w:t>dumbledore</w:t>
+        </w:r>
+        <w:proofErr w:type="spellEnd"/>
+        <w:r>
+          <w:t xml:space="preserve"> </w:t>
         </w:r>
       </w:ins>
       <w:ins w:id="53" w:author="Loni" w:date="2016-03-11T14:20:00Z">
@@ -368,9 +1900,94 @@
           <w:t xml:space="preserve"> </w:t>
         </w:r>
       </w:ins>
+      <w:proofErr w:type="spellStart"/>
       <w:ins w:id="55" w:author="Loni" w:date="2016-03-11T14:20:00Z">
         <w:r>
-          <w:t>give up his power of healing and reviving people with his fire.</w:t>
+          <w:t>give</w:t>
+        </w:r>
+        <w:proofErr w:type="spellEnd"/>
+        <w:r>
+          <w:t xml:space="preserve"> </w:t>
+        </w:r>
+        <w:proofErr w:type="spellStart"/>
+        <w:r>
+          <w:t>up</w:t>
+        </w:r>
+        <w:proofErr w:type="spellEnd"/>
+        <w:r>
+          <w:t xml:space="preserve"> </w:t>
+        </w:r>
+        <w:proofErr w:type="spellStart"/>
+        <w:r>
+          <w:t>his</w:t>
+        </w:r>
+        <w:proofErr w:type="spellEnd"/>
+        <w:r>
+          <w:t xml:space="preserve"> power </w:t>
+        </w:r>
+        <w:proofErr w:type="spellStart"/>
+        <w:r>
+          <w:t>of</w:t>
+        </w:r>
+        <w:proofErr w:type="spellEnd"/>
+        <w:r>
+          <w:t xml:space="preserve"> </w:t>
+        </w:r>
+        <w:proofErr w:type="spellStart"/>
+        <w:r>
+          <w:t>healing</w:t>
+        </w:r>
+        <w:proofErr w:type="spellEnd"/>
+        <w:r>
+          <w:t xml:space="preserve"> </w:t>
+        </w:r>
+        <w:proofErr w:type="spellStart"/>
+        <w:r>
+          <w:t>and</w:t>
+        </w:r>
+        <w:proofErr w:type="spellEnd"/>
+        <w:r>
+          <w:t xml:space="preserve"> </w:t>
+        </w:r>
+        <w:proofErr w:type="spellStart"/>
+        <w:r>
+          <w:t>reviving</w:t>
+        </w:r>
+        <w:proofErr w:type="spellEnd"/>
+        <w:r>
+          <w:t xml:space="preserve"> </w:t>
+        </w:r>
+        <w:proofErr w:type="spellStart"/>
+        <w:r>
+          <w:t>people</w:t>
+        </w:r>
+        <w:proofErr w:type="spellEnd"/>
+        <w:r>
+          <w:t xml:space="preserve"> </w:t>
+        </w:r>
+        <w:proofErr w:type="spellStart"/>
+        <w:r>
+          <w:t>with</w:t>
+        </w:r>
+        <w:proofErr w:type="spellEnd"/>
+        <w:r>
+          <w:t xml:space="preserve"> </w:t>
+        </w:r>
+        <w:proofErr w:type="spellStart"/>
+        <w:r>
+          <w:t>his</w:t>
+        </w:r>
+        <w:proofErr w:type="spellEnd"/>
+        <w:r>
+          <w:t xml:space="preserve"> </w:t>
+        </w:r>
+        <w:proofErr w:type="spellStart"/>
+        <w:r>
+          <w:t>fire</w:t>
+        </w:r>
+        <w:proofErr w:type="spellEnd"/>
+        <w:r>
+          <w:t>.</w:t>
         </w:r>
         <w:r>
           <w:t xml:space="preserve"> </w:t>
@@ -378,14 +1995,364 @@
       </w:ins>
       <w:ins w:id="56" w:author="Loni" w:date="2016-03-11T14:21:00Z">
         <w:r>
-          <w:t xml:space="preserve"> However Dumbledore was not sure if he really wnated to give up his powers, it seemed tob e pretty useful, so he went tot he spirit world to find the spirit of light and ask her if he could keep both his powers of fire bending and fire reviving, she however said</w:t>
-        </w:r>
-      </w:ins>
+          <w:t xml:space="preserve"> </w:t>
+        </w:r>
+        <w:proofErr w:type="spellStart"/>
+        <w:r>
+          <w:t>However</w:t>
+        </w:r>
+        <w:proofErr w:type="spellEnd"/>
+        <w:r>
+          <w:t xml:space="preserve"> </w:t>
+        </w:r>
+        <w:proofErr w:type="spellStart"/>
+        <w:r>
+          <w:t>Dumbledore</w:t>
+        </w:r>
+        <w:proofErr w:type="spellEnd"/>
+        <w:r>
+          <w:t xml:space="preserve"> was not </w:t>
+        </w:r>
+        <w:proofErr w:type="spellStart"/>
+        <w:r>
+          <w:t>sure</w:t>
+        </w:r>
+        <w:proofErr w:type="spellEnd"/>
+        <w:r>
+          <w:t xml:space="preserve"> </w:t>
+        </w:r>
+        <w:proofErr w:type="spellStart"/>
+        <w:r>
+          <w:t>if</w:t>
+        </w:r>
+        <w:proofErr w:type="spellEnd"/>
+        <w:r>
+          <w:t xml:space="preserve"> he </w:t>
+        </w:r>
+        <w:proofErr w:type="spellStart"/>
+        <w:r>
+          <w:t>really</w:t>
+        </w:r>
+        <w:proofErr w:type="spellEnd"/>
+        <w:r>
+          <w:t xml:space="preserve"> </w:t>
+        </w:r>
+        <w:proofErr w:type="spellStart"/>
+        <w:r>
+          <w:t>wnated</w:t>
+        </w:r>
+        <w:proofErr w:type="spellEnd"/>
+        <w:r>
+          <w:t xml:space="preserve"> </w:t>
+        </w:r>
+        <w:proofErr w:type="spellStart"/>
+        <w:r>
+          <w:t>to</w:t>
+        </w:r>
+        <w:proofErr w:type="spellEnd"/>
+        <w:r>
+          <w:t xml:space="preserve"> </w:t>
+        </w:r>
+        <w:proofErr w:type="spellStart"/>
+        <w:r>
+          <w:t>give</w:t>
+        </w:r>
+        <w:proofErr w:type="spellEnd"/>
+        <w:r>
+          <w:t xml:space="preserve"> </w:t>
+        </w:r>
+        <w:proofErr w:type="spellStart"/>
+        <w:r>
+          <w:t>up</w:t>
+        </w:r>
+        <w:proofErr w:type="spellEnd"/>
+        <w:r>
+          <w:t xml:space="preserve"> </w:t>
+        </w:r>
+        <w:proofErr w:type="spellStart"/>
+        <w:r>
+          <w:t>his</w:t>
+        </w:r>
+        <w:proofErr w:type="spellEnd"/>
+        <w:r>
+          <w:t xml:space="preserve"> </w:t>
+        </w:r>
+        <w:proofErr w:type="spellStart"/>
+        <w:r>
+          <w:t>powers</w:t>
+        </w:r>
+        <w:proofErr w:type="spellEnd"/>
+        <w:r>
+          <w:t xml:space="preserve">, </w:t>
+        </w:r>
+        <w:proofErr w:type="spellStart"/>
+        <w:r>
+          <w:t>it</w:t>
+        </w:r>
+        <w:proofErr w:type="spellEnd"/>
+        <w:r>
+          <w:t xml:space="preserve"> </w:t>
+        </w:r>
+        <w:proofErr w:type="spellStart"/>
+        <w:r>
+          <w:t>seemed</w:t>
+        </w:r>
+        <w:proofErr w:type="spellEnd"/>
+        <w:r>
+          <w:t xml:space="preserve"> tob e </w:t>
+        </w:r>
+        <w:proofErr w:type="spellStart"/>
+        <w:r>
+          <w:t>pretty</w:t>
+        </w:r>
+        <w:proofErr w:type="spellEnd"/>
+        <w:r>
+          <w:t xml:space="preserve"> </w:t>
+        </w:r>
+        <w:proofErr w:type="spellStart"/>
+        <w:r>
+          <w:t>useful</w:t>
+        </w:r>
+        <w:proofErr w:type="spellEnd"/>
+        <w:r>
+          <w:t xml:space="preserve">, so he </w:t>
+        </w:r>
+        <w:proofErr w:type="spellStart"/>
+        <w:r>
+          <w:t>went</w:t>
+        </w:r>
+        <w:proofErr w:type="spellEnd"/>
+        <w:r>
+          <w:t xml:space="preserve"> tot he </w:t>
+        </w:r>
+        <w:proofErr w:type="spellStart"/>
+        <w:r>
+          <w:t>spirit</w:t>
+        </w:r>
+        <w:proofErr w:type="spellEnd"/>
+        <w:r>
+          <w:t xml:space="preserve"> </w:t>
+        </w:r>
+        <w:proofErr w:type="spellStart"/>
+        <w:r>
+          <w:t>world</w:t>
+        </w:r>
+        <w:proofErr w:type="spellEnd"/>
+        <w:r>
+          <w:t xml:space="preserve"> </w:t>
+        </w:r>
+        <w:proofErr w:type="spellStart"/>
+        <w:r>
+          <w:t>to</w:t>
+        </w:r>
+        <w:proofErr w:type="spellEnd"/>
+        <w:r>
+          <w:t xml:space="preserve"> find </w:t>
+        </w:r>
+        <w:proofErr w:type="spellStart"/>
+        <w:r>
+          <w:t>the</w:t>
+        </w:r>
+        <w:proofErr w:type="spellEnd"/>
+        <w:r>
+          <w:t xml:space="preserve"> </w:t>
+        </w:r>
+        <w:proofErr w:type="spellStart"/>
+        <w:r>
+          <w:t>spirit</w:t>
+        </w:r>
+        <w:proofErr w:type="spellEnd"/>
+        <w:r>
+          <w:t xml:space="preserve"> </w:t>
+        </w:r>
+        <w:proofErr w:type="spellStart"/>
+        <w:r>
+          <w:t>of</w:t>
+        </w:r>
+        <w:proofErr w:type="spellEnd"/>
+        <w:r>
+          <w:t xml:space="preserve"> light </w:t>
+        </w:r>
+        <w:proofErr w:type="spellStart"/>
+        <w:r>
+          <w:t>and</w:t>
+        </w:r>
+        <w:proofErr w:type="spellEnd"/>
+        <w:r>
+          <w:t xml:space="preserve"> </w:t>
+        </w:r>
+        <w:proofErr w:type="spellStart"/>
+        <w:r>
+          <w:t>ask</w:t>
+        </w:r>
+        <w:proofErr w:type="spellEnd"/>
+        <w:r>
+          <w:t xml:space="preserve"> her </w:t>
+        </w:r>
+        <w:proofErr w:type="spellStart"/>
+        <w:r>
+          <w:t>if</w:t>
+        </w:r>
+        <w:proofErr w:type="spellEnd"/>
+        <w:r>
+          <w:t xml:space="preserve"> he </w:t>
+        </w:r>
+        <w:proofErr w:type="spellStart"/>
+        <w:r>
+          <w:t>could</w:t>
+        </w:r>
+        <w:proofErr w:type="spellEnd"/>
+        <w:r>
+          <w:t xml:space="preserve"> </w:t>
+        </w:r>
+        <w:proofErr w:type="spellStart"/>
+        <w:r>
+          <w:t>keep</w:t>
+        </w:r>
+        <w:proofErr w:type="spellEnd"/>
+        <w:r>
+          <w:t xml:space="preserve"> </w:t>
+        </w:r>
+        <w:proofErr w:type="spellStart"/>
+        <w:r>
+          <w:t>both</w:t>
+        </w:r>
+        <w:proofErr w:type="spellEnd"/>
+        <w:r>
+          <w:t xml:space="preserve"> </w:t>
+        </w:r>
+        <w:proofErr w:type="spellStart"/>
+        <w:r>
+          <w:t>his</w:t>
+        </w:r>
+        <w:proofErr w:type="spellEnd"/>
+        <w:r>
+          <w:t xml:space="preserve"> </w:t>
+        </w:r>
+        <w:proofErr w:type="spellStart"/>
+        <w:r>
+          <w:t>powers</w:t>
+        </w:r>
+        <w:proofErr w:type="spellEnd"/>
+        <w:r>
+          <w:t xml:space="preserve"> </w:t>
+        </w:r>
+        <w:proofErr w:type="spellStart"/>
+        <w:r>
+          <w:t>of</w:t>
+        </w:r>
+        <w:proofErr w:type="spellEnd"/>
+        <w:r>
+          <w:t xml:space="preserve"> </w:t>
+        </w:r>
+        <w:proofErr w:type="spellStart"/>
+        <w:r>
+          <w:t>fire</w:t>
+        </w:r>
+        <w:proofErr w:type="spellEnd"/>
+        <w:r>
+          <w:t xml:space="preserve"> </w:t>
+        </w:r>
+        <w:proofErr w:type="spellStart"/>
+        <w:r>
+          <w:t>bending</w:t>
+        </w:r>
+        <w:proofErr w:type="spellEnd"/>
+        <w:r>
+          <w:t xml:space="preserve"> </w:t>
+        </w:r>
+        <w:proofErr w:type="spellStart"/>
+        <w:r>
+          <w:t>and</w:t>
+        </w:r>
+        <w:proofErr w:type="spellEnd"/>
+        <w:r>
+          <w:t xml:space="preserve"> </w:t>
+        </w:r>
+        <w:proofErr w:type="spellStart"/>
+        <w:r>
+          <w:t>fire</w:t>
+        </w:r>
+        <w:proofErr w:type="spellEnd"/>
+        <w:r>
+          <w:t xml:space="preserve"> </w:t>
+        </w:r>
+        <w:proofErr w:type="spellStart"/>
+        <w:r>
+          <w:t>reviving</w:t>
+        </w:r>
+        <w:proofErr w:type="spellEnd"/>
+        <w:r>
+          <w:t xml:space="preserve">, </w:t>
+        </w:r>
+        <w:proofErr w:type="spellStart"/>
+        <w:r>
+          <w:t>she</w:t>
+        </w:r>
+        <w:proofErr w:type="spellEnd"/>
+        <w:r>
+          <w:t xml:space="preserve"> </w:t>
+        </w:r>
+        <w:proofErr w:type="spellStart"/>
+        <w:r>
+          <w:t>however</w:t>
+        </w:r>
+        <w:proofErr w:type="spellEnd"/>
+        <w:r>
+          <w:t xml:space="preserve"> </w:t>
+        </w:r>
+        <w:proofErr w:type="spellStart"/>
+        <w:r>
+          <w:t>said</w:t>
+        </w:r>
+      </w:ins>
+      <w:proofErr w:type="spellEnd"/>
       <w:ins w:id="57" w:author="Ng" w:date="2016-03-11T14:24:00Z">
         <w:r>
-          <w:t xml:space="preserve"> that 3 trials must be completed in return. </w:t>
-        </w:r>
-      </w:ins>
+          <w:t xml:space="preserve"> </w:t>
+        </w:r>
+        <w:proofErr w:type="spellStart"/>
+        <w:r>
+          <w:t>that</w:t>
+        </w:r>
+        <w:proofErr w:type="spellEnd"/>
+        <w:r>
+          <w:t xml:space="preserve"> 3 </w:t>
+        </w:r>
+        <w:proofErr w:type="spellStart"/>
+        <w:r>
+          <w:t>trials</w:t>
+        </w:r>
+        <w:proofErr w:type="spellEnd"/>
+        <w:r>
+          <w:t xml:space="preserve"> must </w:t>
+        </w:r>
+        <w:proofErr w:type="spellStart"/>
+        <w:r>
+          <w:t>be</w:t>
+        </w:r>
+        <w:proofErr w:type="spellEnd"/>
+        <w:r>
+          <w:t xml:space="preserve"> </w:t>
+        </w:r>
+        <w:proofErr w:type="spellStart"/>
+        <w:r>
+          <w:t>completed</w:t>
+        </w:r>
+        <w:proofErr w:type="spellEnd"/>
+        <w:r>
+          <w:t xml:space="preserve"> in </w:t>
+        </w:r>
+        <w:proofErr w:type="spellStart"/>
+        <w:r>
+          <w:t>return</w:t>
+        </w:r>
+        <w:proofErr w:type="spellEnd"/>
+        <w:r>
+          <w:t xml:space="preserve">. </w:t>
+        </w:r>
+      </w:ins>
+      <w:proofErr w:type="spellStart"/>
       <w:ins w:id="58" w:author="Ng" w:date="2016-03-11T14:25:00Z">
         <w:r>
           <w:t>F</w:t>
@@ -393,64 +2360,610 @@
       </w:ins>
       <w:ins w:id="59" w:author="Ng" w:date="2016-03-11T14:26:00Z">
         <w:r>
-          <w:t xml:space="preserve">or the first, he had to travel to Mordor to save Frodo from the overflowing </w:t>
-        </w:r>
+          <w:t>or</w:t>
+        </w:r>
+        <w:proofErr w:type="spellEnd"/>
+        <w:r>
+          <w:t xml:space="preserve"> </w:t>
+        </w:r>
+        <w:proofErr w:type="spellStart"/>
+        <w:r>
+          <w:t>the</w:t>
+        </w:r>
+        <w:proofErr w:type="spellEnd"/>
+        <w:r>
+          <w:t xml:space="preserve"> </w:t>
+        </w:r>
+        <w:proofErr w:type="spellStart"/>
+        <w:r>
+          <w:t>first</w:t>
+        </w:r>
+        <w:proofErr w:type="spellEnd"/>
+        <w:r>
+          <w:t xml:space="preserve">, he </w:t>
+        </w:r>
+        <w:proofErr w:type="spellStart"/>
+        <w:r>
+          <w:t>had</w:t>
+        </w:r>
+        <w:proofErr w:type="spellEnd"/>
+        <w:r>
+          <w:t xml:space="preserve"> </w:t>
+        </w:r>
+        <w:proofErr w:type="spellStart"/>
+        <w:r>
+          <w:t>to</w:t>
+        </w:r>
+        <w:proofErr w:type="spellEnd"/>
+        <w:r>
+          <w:t xml:space="preserve"> </w:t>
+        </w:r>
+        <w:proofErr w:type="spellStart"/>
+        <w:r>
+          <w:t>travel</w:t>
+        </w:r>
+        <w:proofErr w:type="spellEnd"/>
+        <w:r>
+          <w:t xml:space="preserve"> </w:t>
+        </w:r>
+        <w:proofErr w:type="spellStart"/>
+        <w:r>
+          <w:t>to</w:t>
+        </w:r>
+        <w:proofErr w:type="spellEnd"/>
+        <w:r>
+          <w:t xml:space="preserve"> </w:t>
+        </w:r>
+        <w:proofErr w:type="spellStart"/>
+        <w:r>
+          <w:t>Mordor</w:t>
+        </w:r>
+        <w:proofErr w:type="spellEnd"/>
+        <w:r>
+          <w:t xml:space="preserve"> </w:t>
+        </w:r>
+        <w:proofErr w:type="spellStart"/>
+        <w:r>
+          <w:t>to</w:t>
+        </w:r>
+        <w:proofErr w:type="spellEnd"/>
+        <w:r>
+          <w:t xml:space="preserve"> save </w:t>
+        </w:r>
+        <w:proofErr w:type="spellStart"/>
+        <w:r>
+          <w:t>Frodo</w:t>
+        </w:r>
+        <w:proofErr w:type="spellEnd"/>
+        <w:r>
+          <w:t xml:space="preserve"> </w:t>
+        </w:r>
+        <w:proofErr w:type="spellStart"/>
+        <w:r>
+          <w:t>from</w:t>
+        </w:r>
+        <w:proofErr w:type="spellEnd"/>
+        <w:r>
+          <w:t xml:space="preserve"> </w:t>
+        </w:r>
+        <w:proofErr w:type="spellStart"/>
+        <w:r>
+          <w:t>the</w:t>
+        </w:r>
+        <w:proofErr w:type="spellEnd"/>
+        <w:r>
+          <w:t xml:space="preserve"> </w:t>
+        </w:r>
+        <w:proofErr w:type="spellStart"/>
+        <w:r>
+          <w:t>overflowing</w:t>
+        </w:r>
+        <w:proofErr w:type="spellEnd"/>
+        <w:r>
+          <w:t xml:space="preserve"> </w:t>
+        </w:r>
+        <w:proofErr w:type="spellStart"/>
         <w:r>
           <w:lastRenderedPageBreak/>
-          <w:t xml:space="preserve">lava. </w:t>
+          <w:t>lava</w:t>
+        </w:r>
+        <w:proofErr w:type="spellEnd"/>
+        <w:r>
+          <w:t xml:space="preserve">. </w:t>
         </w:r>
       </w:ins>
       <w:ins w:id="60" w:author="Ng" w:date="2016-03-11T14:27:00Z">
         <w:r>
-          <w:t xml:space="preserve">(That’s right, </w:t>
-        </w:r>
-      </w:ins>
+          <w:t>(</w:t>
+        </w:r>
+        <w:proofErr w:type="spellStart"/>
+        <w:r>
+          <w:t>That’s</w:t>
+        </w:r>
+        <w:proofErr w:type="spellEnd"/>
+        <w:r>
+          <w:t xml:space="preserve"> </w:t>
+        </w:r>
+        <w:proofErr w:type="spellStart"/>
+        <w:r>
+          <w:t>right</w:t>
+        </w:r>
+        <w:proofErr w:type="spellEnd"/>
+        <w:r>
+          <w:t xml:space="preserve">, </w:t>
+        </w:r>
+      </w:ins>
+      <w:proofErr w:type="spellStart"/>
       <w:ins w:id="61" w:author="Ng" w:date="2016-03-11T14:36:00Z">
         <w:r>
-          <w:t>Dumbledore was mixing it up with the eagles</w:t>
-        </w:r>
-      </w:ins>
+          <w:t>Dumbledore</w:t>
+        </w:r>
+        <w:proofErr w:type="spellEnd"/>
+        <w:r>
+          <w:t xml:space="preserve"> was </w:t>
+        </w:r>
+        <w:proofErr w:type="spellStart"/>
+        <w:r>
+          <w:t>mixing</w:t>
+        </w:r>
+        <w:proofErr w:type="spellEnd"/>
+        <w:r>
+          <w:t xml:space="preserve"> </w:t>
+        </w:r>
+        <w:proofErr w:type="spellStart"/>
+        <w:r>
+          <w:t>it</w:t>
+        </w:r>
+        <w:proofErr w:type="spellEnd"/>
+        <w:r>
+          <w:t xml:space="preserve"> </w:t>
+        </w:r>
+        <w:proofErr w:type="spellStart"/>
+        <w:r>
+          <w:t>up</w:t>
+        </w:r>
+        <w:proofErr w:type="spellEnd"/>
+        <w:r>
+          <w:t xml:space="preserve"> </w:t>
+        </w:r>
+        <w:proofErr w:type="spellStart"/>
+        <w:r>
+          <w:t>with</w:t>
+        </w:r>
+        <w:proofErr w:type="spellEnd"/>
+        <w:r>
+          <w:t xml:space="preserve"> </w:t>
+        </w:r>
+        <w:proofErr w:type="spellStart"/>
+        <w:r>
+          <w:t>the</w:t>
+        </w:r>
+        <w:proofErr w:type="spellEnd"/>
+        <w:r>
+          <w:t xml:space="preserve"> </w:t>
+        </w:r>
+        <w:proofErr w:type="spellStart"/>
+        <w:r>
+          <w:t>eagles</w:t>
+        </w:r>
+      </w:ins>
+      <w:proofErr w:type="spellEnd"/>
       <w:ins w:id="62" w:author="Ng" w:date="2016-03-11T14:27:00Z">
         <w:r>
-          <w:t>). The 2nd trial required</w:t>
-        </w:r>
-      </w:ins>
+          <w:t xml:space="preserve">). The 2nd </w:t>
+        </w:r>
+        <w:proofErr w:type="spellStart"/>
+        <w:r>
+          <w:t>trial</w:t>
+        </w:r>
+        <w:proofErr w:type="spellEnd"/>
+        <w:r>
+          <w:t xml:space="preserve"> </w:t>
+        </w:r>
+        <w:proofErr w:type="spellStart"/>
+        <w:r>
+          <w:t>required</w:t>
+        </w:r>
+      </w:ins>
+      <w:proofErr w:type="spellEnd"/>
       <w:ins w:id="63" w:author="Loni" w:date="2016-03-11T14:30:00Z">
         <w:r>
           <w:t xml:space="preserve"> </w:t>
         </w:r>
       </w:ins>
+      <w:proofErr w:type="spellStart"/>
       <w:ins w:id="64" w:author="Loni" w:date="2016-03-11T14:33:00Z">
         <w:r>
-          <w:t>to travel into the future to Harry Potter and the Half Blood Prince and use a timeturner to appear exactly before Dumbledore was killed and save his human name buddy. The third trial</w:t>
-        </w:r>
-      </w:ins>
-      <w:bookmarkStart w:id="65" w:name="_GoBack"/>
-      <w:bookmarkEnd w:id="65"/>
-      <w:ins w:id="66" w:author="Ng" w:date="2016-03-11T14:36:00Z">
-        <w:r>
-          <w:t xml:space="preserve"> was to help Marshal fulfil his </w:t>
-        </w:r>
-      </w:ins>
-      <w:ins w:id="67" w:author="Ng" w:date="2016-03-11T14:37:00Z">
+          <w:t>to</w:t>
+        </w:r>
+        <w:proofErr w:type="spellEnd"/>
+        <w:r>
+          <w:t xml:space="preserve"> </w:t>
+        </w:r>
+        <w:proofErr w:type="spellStart"/>
+        <w:r>
+          <w:t>travel</w:t>
+        </w:r>
+        <w:proofErr w:type="spellEnd"/>
+        <w:r>
+          <w:t xml:space="preserve"> </w:t>
+        </w:r>
+        <w:proofErr w:type="spellStart"/>
+        <w:r>
+          <w:t>into</w:t>
+        </w:r>
+        <w:proofErr w:type="spellEnd"/>
+        <w:r>
+          <w:t xml:space="preserve"> </w:t>
+        </w:r>
+        <w:proofErr w:type="spellStart"/>
+        <w:r>
+          <w:t>the</w:t>
+        </w:r>
+        <w:proofErr w:type="spellEnd"/>
+        <w:r>
+          <w:t xml:space="preserve"> </w:t>
+        </w:r>
+        <w:proofErr w:type="spellStart"/>
+        <w:r>
+          <w:t>future</w:t>
+        </w:r>
+        <w:proofErr w:type="spellEnd"/>
+        <w:r>
+          <w:t xml:space="preserve"> </w:t>
+        </w:r>
+        <w:proofErr w:type="spellStart"/>
+        <w:r>
+          <w:t>to</w:t>
+        </w:r>
+        <w:proofErr w:type="spellEnd"/>
+        <w:r>
+          <w:t xml:space="preserve"> Harry Potter </w:t>
+        </w:r>
+        <w:proofErr w:type="spellStart"/>
+        <w:r>
+          <w:t>and</w:t>
+        </w:r>
+        <w:proofErr w:type="spellEnd"/>
+        <w:r>
+          <w:t xml:space="preserve"> </w:t>
+        </w:r>
+        <w:proofErr w:type="spellStart"/>
+        <w:r>
+          <w:t>the</w:t>
+        </w:r>
+        <w:proofErr w:type="spellEnd"/>
+        <w:r>
+          <w:t xml:space="preserve"> Half Blood Prince </w:t>
+        </w:r>
+        <w:proofErr w:type="spellStart"/>
+        <w:r>
+          <w:t>and</w:t>
+        </w:r>
+        <w:proofErr w:type="spellEnd"/>
+        <w:r>
+          <w:t xml:space="preserve"> </w:t>
+        </w:r>
+        <w:proofErr w:type="spellStart"/>
+        <w:r>
+          <w:t>use</w:t>
+        </w:r>
+        <w:proofErr w:type="spellEnd"/>
+        <w:r>
+          <w:t xml:space="preserve"> a </w:t>
+        </w:r>
+        <w:proofErr w:type="spellStart"/>
+        <w:r>
+          <w:t>timeturner</w:t>
+        </w:r>
+        <w:proofErr w:type="spellEnd"/>
+        <w:r>
+          <w:t xml:space="preserve"> </w:t>
+        </w:r>
+        <w:proofErr w:type="spellStart"/>
+        <w:r>
+          <w:t>to</w:t>
+        </w:r>
+        <w:proofErr w:type="spellEnd"/>
+        <w:r>
+          <w:t xml:space="preserve"> </w:t>
+        </w:r>
+        <w:proofErr w:type="spellStart"/>
+        <w:r>
+          <w:t>appear</w:t>
+        </w:r>
+        <w:proofErr w:type="spellEnd"/>
+        <w:r>
+          <w:t xml:space="preserve"> </w:t>
+        </w:r>
+        <w:proofErr w:type="spellStart"/>
+        <w:r>
+          <w:t>exactly</w:t>
+        </w:r>
+        <w:proofErr w:type="spellEnd"/>
+        <w:r>
+          <w:t xml:space="preserve"> </w:t>
+        </w:r>
+      </w:ins>
+      <w:ins w:id="65" w:author="Loni" w:date="2016-03-11T14:43:00Z">
+        <w:r>
+          <w:t xml:space="preserve">after </w:t>
+        </w:r>
+      </w:ins>
+      <w:proofErr w:type="spellStart"/>
+      <w:ins w:id="66" w:author="Loni" w:date="2016-03-11T14:33:00Z">
+        <w:r>
+          <w:t>Dumbledore</w:t>
+        </w:r>
+        <w:proofErr w:type="spellEnd"/>
+        <w:r>
+          <w:t xml:space="preserve"> was </w:t>
+        </w:r>
+        <w:proofErr w:type="spellStart"/>
+        <w:r>
+          <w:t>killed</w:t>
+        </w:r>
+        <w:proofErr w:type="spellEnd"/>
+        <w:r>
+          <w:t xml:space="preserve"> </w:t>
+        </w:r>
+        <w:proofErr w:type="spellStart"/>
+        <w:r>
+          <w:t>and</w:t>
+        </w:r>
+        <w:proofErr w:type="spellEnd"/>
+        <w:r>
+          <w:t xml:space="preserve"> save </w:t>
+        </w:r>
+        <w:proofErr w:type="spellStart"/>
+        <w:r>
+          <w:t>his</w:t>
+        </w:r>
+        <w:proofErr w:type="spellEnd"/>
+        <w:r>
+          <w:t xml:space="preserve"> human </w:t>
+        </w:r>
+        <w:proofErr w:type="spellStart"/>
+        <w:r>
+          <w:t>name</w:t>
+        </w:r>
+        <w:proofErr w:type="spellEnd"/>
+        <w:r>
+          <w:t xml:space="preserve"> </w:t>
+        </w:r>
+        <w:proofErr w:type="spellStart"/>
+        <w:r>
+          <w:t>buddy</w:t>
+        </w:r>
+      </w:ins>
+      <w:proofErr w:type="spellEnd"/>
+      <w:ins w:id="67" w:author="Loni" w:date="2016-03-11T14:43:00Z">
+        <w:r>
+          <w:t xml:space="preserve"> </w:t>
+        </w:r>
+        <w:proofErr w:type="spellStart"/>
+        <w:r>
+          <w:t>by</w:t>
+        </w:r>
+        <w:proofErr w:type="spellEnd"/>
+        <w:r>
+          <w:t xml:space="preserve"> </w:t>
+        </w:r>
+        <w:proofErr w:type="spellStart"/>
+        <w:r>
+          <w:t>applying</w:t>
+        </w:r>
+        <w:proofErr w:type="spellEnd"/>
+        <w:r>
+          <w:t xml:space="preserve"> </w:t>
+        </w:r>
+        <w:proofErr w:type="spellStart"/>
+        <w:r>
+          <w:t>his</w:t>
+        </w:r>
+        <w:proofErr w:type="spellEnd"/>
+        <w:r>
+          <w:t xml:space="preserve"> </w:t>
+        </w:r>
+        <w:proofErr w:type="spellStart"/>
+        <w:r>
+          <w:t>amazing</w:t>
+        </w:r>
+        <w:proofErr w:type="spellEnd"/>
+        <w:r>
+          <w:t xml:space="preserve"> </w:t>
+        </w:r>
+        <w:proofErr w:type="spellStart"/>
+        <w:r>
+          <w:t>fire</w:t>
+        </w:r>
+        <w:proofErr w:type="spellEnd"/>
+        <w:r>
+          <w:t xml:space="preserve"> </w:t>
+        </w:r>
+        <w:proofErr w:type="spellStart"/>
+        <w:r>
+          <w:t>revival</w:t>
+        </w:r>
+        <w:proofErr w:type="spellEnd"/>
+        <w:r>
+          <w:t xml:space="preserve"> </w:t>
+        </w:r>
+        <w:proofErr w:type="spellStart"/>
+        <w:r>
+          <w:t>skill</w:t>
+        </w:r>
+      </w:ins>
+      <w:proofErr w:type="spellEnd"/>
+      <w:ins w:id="68" w:author="Loni" w:date="2016-03-11T14:33:00Z">
+        <w:r>
+          <w:t xml:space="preserve">. The </w:t>
+        </w:r>
+        <w:proofErr w:type="spellStart"/>
+        <w:r>
+          <w:t>third</w:t>
+        </w:r>
+        <w:proofErr w:type="spellEnd"/>
+        <w:r>
+          <w:t xml:space="preserve"> </w:t>
+        </w:r>
+        <w:proofErr w:type="spellStart"/>
+        <w:r>
+          <w:t>trial</w:t>
+        </w:r>
+      </w:ins>
+      <w:proofErr w:type="spellEnd"/>
+      <w:ins w:id="69" w:author="Ng" w:date="2016-03-11T14:36:00Z">
+        <w:r>
+          <w:t xml:space="preserve"> was </w:t>
+        </w:r>
+        <w:proofErr w:type="spellStart"/>
+        <w:r>
+          <w:t>to</w:t>
+        </w:r>
+        <w:proofErr w:type="spellEnd"/>
+        <w:r>
+          <w:t xml:space="preserve"> </w:t>
+        </w:r>
+        <w:proofErr w:type="spellStart"/>
+        <w:r>
+          <w:t>help</w:t>
+        </w:r>
+        <w:proofErr w:type="spellEnd"/>
+        <w:r>
+          <w:t xml:space="preserve"> </w:t>
+        </w:r>
+        <w:proofErr w:type="spellStart"/>
+        <w:r>
+          <w:t>Marshal</w:t>
+        </w:r>
+        <w:proofErr w:type="spellEnd"/>
+        <w:r>
+          <w:t xml:space="preserve"> </w:t>
+        </w:r>
+        <w:proofErr w:type="spellStart"/>
+        <w:r>
+          <w:t>fulfil</w:t>
+        </w:r>
+        <w:proofErr w:type="spellEnd"/>
+        <w:r>
+          <w:t xml:space="preserve"> </w:t>
+        </w:r>
+        <w:proofErr w:type="spellStart"/>
+        <w:r>
+          <w:t>his</w:t>
+        </w:r>
+        <w:proofErr w:type="spellEnd"/>
+        <w:r>
+          <w:t xml:space="preserve"> </w:t>
+        </w:r>
+      </w:ins>
+      <w:ins w:id="70" w:author="Ng" w:date="2016-03-11T14:37:00Z">
         <w:r>
           <w:t xml:space="preserve">final </w:t>
         </w:r>
       </w:ins>
-      <w:ins w:id="68" w:author="Ng" w:date="2016-03-11T14:36:00Z">
-        <w:r>
-          <w:t>slapbet against Barney</w:t>
-        </w:r>
-      </w:ins>
-      <w:ins w:id="69" w:author="Ng" w:date="2016-03-11T14:37:00Z">
-        <w:r>
-          <w:t>, as Marshal</w:t>
-        </w:r>
-        <w:r>
-          <w:t>’</w:t>
-        </w:r>
-        <w:r>
-          <w:t xml:space="preserve">s previous slap was to powerful he broke all the bones in his hand. </w:t>
+      <w:proofErr w:type="spellStart"/>
+      <w:ins w:id="71" w:author="Ng" w:date="2016-03-11T14:36:00Z">
+        <w:r>
+          <w:t>slapbet</w:t>
+        </w:r>
+        <w:proofErr w:type="spellEnd"/>
+        <w:r>
+          <w:t xml:space="preserve"> </w:t>
+        </w:r>
+        <w:proofErr w:type="spellStart"/>
+        <w:r>
+          <w:t>against</w:t>
+        </w:r>
+        <w:proofErr w:type="spellEnd"/>
+        <w:r>
+          <w:t xml:space="preserve"> Barney</w:t>
+        </w:r>
+      </w:ins>
+      <w:ins w:id="72" w:author="Ng" w:date="2016-03-11T14:37:00Z">
+        <w:r>
+          <w:t xml:space="preserve">, </w:t>
+        </w:r>
+        <w:proofErr w:type="spellStart"/>
+        <w:r>
+          <w:t>as</w:t>
+        </w:r>
+        <w:proofErr w:type="spellEnd"/>
+        <w:r>
+          <w:t xml:space="preserve"> </w:t>
+        </w:r>
+        <w:proofErr w:type="spellStart"/>
+        <w:r>
+          <w:t>Marshal’s</w:t>
+        </w:r>
+        <w:proofErr w:type="spellEnd"/>
+        <w:r>
+          <w:t xml:space="preserve"> </w:t>
+        </w:r>
+        <w:proofErr w:type="spellStart"/>
+        <w:r>
+          <w:t>previous</w:t>
+        </w:r>
+        <w:proofErr w:type="spellEnd"/>
+        <w:r>
+          <w:t xml:space="preserve"> </w:t>
+        </w:r>
+        <w:proofErr w:type="spellStart"/>
+        <w:r>
+          <w:t>slap</w:t>
+        </w:r>
+        <w:proofErr w:type="spellEnd"/>
+        <w:r>
+          <w:t xml:space="preserve"> was </w:t>
+        </w:r>
+        <w:proofErr w:type="spellStart"/>
+        <w:r>
+          <w:t>to</w:t>
+        </w:r>
+        <w:proofErr w:type="spellEnd"/>
+        <w:r>
+          <w:t xml:space="preserve"> powerful he </w:t>
+        </w:r>
+        <w:proofErr w:type="spellStart"/>
+        <w:r>
+          <w:t>broke</w:t>
+        </w:r>
+        <w:proofErr w:type="spellEnd"/>
+        <w:r>
+          <w:t xml:space="preserve"> all </w:t>
+        </w:r>
+        <w:proofErr w:type="spellStart"/>
+        <w:r>
+          <w:t>the</w:t>
+        </w:r>
+        <w:proofErr w:type="spellEnd"/>
+        <w:r>
+          <w:t xml:space="preserve"> </w:t>
+        </w:r>
+        <w:proofErr w:type="spellStart"/>
+        <w:r>
+          <w:t>bones</w:t>
+        </w:r>
+        <w:proofErr w:type="spellEnd"/>
+        <w:r>
+          <w:t xml:space="preserve"> in </w:t>
+        </w:r>
+        <w:proofErr w:type="spellStart"/>
+        <w:r>
+          <w:t>his</w:t>
+        </w:r>
+        <w:proofErr w:type="spellEnd"/>
+        <w:r>
+          <w:t xml:space="preserve"> </w:t>
+        </w:r>
+        <w:proofErr w:type="spellStart"/>
+        <w:r>
+          <w:t>hand</w:t>
+        </w:r>
+        <w:proofErr w:type="spellEnd"/>
+        <w:r>
+          <w:t xml:space="preserve">. </w:t>
         </w:r>
       </w:ins>
     </w:p>
@@ -459,33 +2972,14 @@
         <w:spacing w:after="0" w:line="360" w:lineRule="auto"/>
         <w:ind w:left="360"/>
         <w:rPr>
-          <w:ins w:id="70" w:author="Ng" w:date="2016-03-11T14:37:00Z"/>
+          <w:ins w:id="73" w:author="Ng" w:date="2016-03-11T14:37:00Z"/>
         </w:rPr>
-        <w:pPrChange w:id="71" w:author="Ng" w:date="2016-03-11T11:02:00Z">
+        <w:pPrChange w:id="74" w:author="Ng" w:date="2016-03-11T11:02:00Z">
           <w:pPr>
             <w:ind w:left="360"/>
           </w:pPr>
         </w:pPrChange>
       </w:pPr>
-    </w:p>
-    <w:p>
-      <w:pPr>
-        <w:spacing w:after="0" w:line="360" w:lineRule="auto"/>
-        <w:ind w:left="360"/>
-        <w:rPr>
-          <w:ins w:id="72" w:author="Loni" w:date="2016-03-11T13:21:00Z"/>
-        </w:rPr>
-        <w:pPrChange w:id="73" w:author="Ng" w:date="2016-03-11T11:02:00Z">
-          <w:pPr>
-            <w:ind w:left="360"/>
-          </w:pPr>
-        </w:pPrChange>
-      </w:pPr>
-      <w:ins w:id="74" w:author="Ng" w:date="2016-03-11T14:37:00Z">
-        <w:r>
-          <w:t xml:space="preserve">Once all the trials were fulfilled, </w:t>
-        </w:r>
-      </w:ins>
     </w:p>
     <w:p>
       <w:pPr>
@@ -500,20 +2994,529 @@
           </w:pPr>
         </w:pPrChange>
       </w:pPr>
+      <w:proofErr w:type="spellStart"/>
+      <w:ins w:id="77" w:author="Ng" w:date="2016-03-11T14:37:00Z">
+        <w:r>
+          <w:t>Once</w:t>
+        </w:r>
+        <w:proofErr w:type="spellEnd"/>
+        <w:r>
+          <w:t xml:space="preserve"> all </w:t>
+        </w:r>
+        <w:proofErr w:type="spellStart"/>
+        <w:r>
+          <w:t>the</w:t>
+        </w:r>
+        <w:proofErr w:type="spellEnd"/>
+        <w:r>
+          <w:t xml:space="preserve"> </w:t>
+        </w:r>
+        <w:proofErr w:type="spellStart"/>
+        <w:r>
+          <w:t>trials</w:t>
+        </w:r>
+        <w:proofErr w:type="spellEnd"/>
+        <w:r>
+          <w:t xml:space="preserve"> </w:t>
+        </w:r>
+        <w:proofErr w:type="spellStart"/>
+        <w:r>
+          <w:t>were</w:t>
+        </w:r>
+        <w:proofErr w:type="spellEnd"/>
+        <w:r>
+          <w:t xml:space="preserve"> </w:t>
+        </w:r>
+        <w:proofErr w:type="spellStart"/>
+        <w:r>
+          <w:t>fulfilled</w:t>
+        </w:r>
+        <w:proofErr w:type="spellEnd"/>
+        <w:r>
+          <w:t xml:space="preserve">, </w:t>
+        </w:r>
+      </w:ins>
+      <w:ins w:id="78" w:author="Loni" w:date="2016-03-11T14:46:00Z">
+        <w:r>
+          <w:t xml:space="preserve"> </w:t>
+        </w:r>
+        <w:proofErr w:type="spellStart"/>
+        <w:r>
+          <w:t>Dumbledore</w:t>
+        </w:r>
+        <w:proofErr w:type="spellEnd"/>
+        <w:r>
+          <w:t xml:space="preserve"> </w:t>
+        </w:r>
+        <w:proofErr w:type="spellStart"/>
+        <w:r>
+          <w:t>the</w:t>
+        </w:r>
+        <w:proofErr w:type="spellEnd"/>
+        <w:r>
+          <w:t xml:space="preserve"> </w:t>
+        </w:r>
+        <w:proofErr w:type="spellStart"/>
+        <w:r>
+          <w:t>hawk</w:t>
+        </w:r>
+        <w:proofErr w:type="spellEnd"/>
+        <w:r>
+          <w:t xml:space="preserve"> was </w:t>
+        </w:r>
+        <w:proofErr w:type="spellStart"/>
+        <w:r>
+          <w:t>able</w:t>
+        </w:r>
+        <w:proofErr w:type="spellEnd"/>
+        <w:r>
+          <w:t xml:space="preserve"> </w:t>
+        </w:r>
+        <w:proofErr w:type="spellStart"/>
+        <w:r>
+          <w:t>to</w:t>
+        </w:r>
+        <w:proofErr w:type="spellEnd"/>
+        <w:r>
+          <w:t xml:space="preserve"> </w:t>
+        </w:r>
+        <w:proofErr w:type="spellStart"/>
+        <w:r>
+          <w:t>keep</w:t>
+        </w:r>
+        <w:proofErr w:type="spellEnd"/>
+        <w:r>
+          <w:t xml:space="preserve"> </w:t>
+        </w:r>
+        <w:proofErr w:type="spellStart"/>
+        <w:r>
+          <w:t>his</w:t>
+        </w:r>
+        <w:proofErr w:type="spellEnd"/>
+        <w:r>
+          <w:t xml:space="preserve"> power </w:t>
+        </w:r>
+        <w:proofErr w:type="spellStart"/>
+        <w:r>
+          <w:t>of</w:t>
+        </w:r>
+        <w:proofErr w:type="spellEnd"/>
+        <w:r>
+          <w:t xml:space="preserve"> </w:t>
+        </w:r>
+        <w:proofErr w:type="spellStart"/>
+        <w:r>
+          <w:t>firebending</w:t>
+        </w:r>
+        <w:proofErr w:type="spellEnd"/>
+        <w:r>
+          <w:t xml:space="preserve"> </w:t>
+        </w:r>
+        <w:proofErr w:type="spellStart"/>
+        <w:r>
+          <w:t>and</w:t>
+        </w:r>
+        <w:proofErr w:type="spellEnd"/>
+        <w:r>
+          <w:t xml:space="preserve"> </w:t>
+        </w:r>
+        <w:proofErr w:type="spellStart"/>
+        <w:r>
+          <w:t>fire</w:t>
+        </w:r>
+        <w:proofErr w:type="spellEnd"/>
+        <w:r>
+          <w:t xml:space="preserve"> </w:t>
+        </w:r>
+        <w:proofErr w:type="spellStart"/>
+        <w:r>
+          <w:t>revival</w:t>
+        </w:r>
+        <w:proofErr w:type="spellEnd"/>
+        <w:r>
+          <w:t xml:space="preserve">. He </w:t>
+        </w:r>
+        <w:proofErr w:type="spellStart"/>
+        <w:r>
+          <w:t>then</w:t>
+        </w:r>
+        <w:proofErr w:type="spellEnd"/>
+        <w:r>
+          <w:t xml:space="preserve"> </w:t>
+        </w:r>
+        <w:proofErr w:type="spellStart"/>
+        <w:r>
+          <w:t>used</w:t>
+        </w:r>
+        <w:proofErr w:type="spellEnd"/>
+        <w:r>
+          <w:t xml:space="preserve"> </w:t>
+        </w:r>
+        <w:proofErr w:type="spellStart"/>
+        <w:r>
+          <w:t>those</w:t>
+        </w:r>
+        <w:proofErr w:type="spellEnd"/>
+        <w:r>
+          <w:t xml:space="preserve"> </w:t>
+        </w:r>
+      </w:ins>
+      <w:ins w:id="79" w:author="Loni" w:date="2016-03-11T14:47:00Z">
+        <w:r>
+          <w:t>powerst o</w:t>
+        </w:r>
+      </w:ins>
+      <w:ins w:id="80" w:author="Loni" w:date="2016-03-11T14:46:00Z">
+        <w:r>
+          <w:t xml:space="preserve"> </w:t>
+        </w:r>
+      </w:ins>
+      <w:ins w:id="81" w:author="Loni" w:date="2016-03-11T14:47:00Z">
+        <w:r>
+          <w:t xml:space="preserve">do a </w:t>
+        </w:r>
+        <w:proofErr w:type="spellStart"/>
+        <w:r>
+          <w:t>lot</w:t>
+        </w:r>
+        <w:proofErr w:type="spellEnd"/>
+        <w:r>
+          <w:t xml:space="preserve"> </w:t>
+        </w:r>
+        <w:proofErr w:type="spellStart"/>
+        <w:r>
+          <w:t>of</w:t>
+        </w:r>
+        <w:proofErr w:type="spellEnd"/>
+        <w:r>
+          <w:t xml:space="preserve"> </w:t>
+        </w:r>
+        <w:proofErr w:type="spellStart"/>
+        <w:r>
+          <w:t>good</w:t>
+        </w:r>
+        <w:proofErr w:type="spellEnd"/>
+        <w:r>
+          <w:t xml:space="preserve"> in </w:t>
+        </w:r>
+        <w:proofErr w:type="spellStart"/>
+        <w:r>
+          <w:t>the</w:t>
+        </w:r>
+        <w:proofErr w:type="spellEnd"/>
+        <w:r>
+          <w:t xml:space="preserve"> </w:t>
+        </w:r>
+        <w:proofErr w:type="spellStart"/>
+        <w:r>
+          <w:t>world</w:t>
+        </w:r>
+        <w:proofErr w:type="spellEnd"/>
+        <w:r>
+          <w:t xml:space="preserve">. He </w:t>
+        </w:r>
+        <w:proofErr w:type="spellStart"/>
+        <w:r>
+          <w:t>travelled</w:t>
+        </w:r>
+        <w:proofErr w:type="spellEnd"/>
+        <w:r>
+          <w:t xml:space="preserve"> </w:t>
+        </w:r>
+        <w:proofErr w:type="spellStart"/>
+        <w:r>
+          <w:t>to</w:t>
+        </w:r>
+        <w:proofErr w:type="spellEnd"/>
+        <w:r>
+          <w:t xml:space="preserve"> Harry Potter </w:t>
+        </w:r>
+        <w:proofErr w:type="spellStart"/>
+        <w:r>
+          <w:t>and</w:t>
+        </w:r>
+        <w:proofErr w:type="spellEnd"/>
+        <w:r>
+          <w:t xml:space="preserve"> </w:t>
+        </w:r>
+        <w:proofErr w:type="spellStart"/>
+        <w:r>
+          <w:t>the</w:t>
+        </w:r>
+        <w:proofErr w:type="spellEnd"/>
+        <w:r>
+          <w:t xml:space="preserve"> </w:t>
+        </w:r>
+        <w:proofErr w:type="spellStart"/>
+        <w:r>
+          <w:t>chamber</w:t>
+        </w:r>
+        <w:proofErr w:type="spellEnd"/>
+        <w:r>
+          <w:t xml:space="preserve"> </w:t>
+        </w:r>
+        <w:proofErr w:type="spellStart"/>
+        <w:r>
+          <w:t>of</w:t>
+        </w:r>
+        <w:proofErr w:type="spellEnd"/>
+        <w:r>
+          <w:t xml:space="preserve"> </w:t>
+        </w:r>
+        <w:proofErr w:type="spellStart"/>
+        <w:r>
+          <w:t>secrets</w:t>
+        </w:r>
+        <w:proofErr w:type="spellEnd"/>
+        <w:r>
+          <w:t xml:space="preserve"> </w:t>
+        </w:r>
+        <w:proofErr w:type="spellStart"/>
+        <w:r>
+          <w:t>and</w:t>
+        </w:r>
+        <w:proofErr w:type="spellEnd"/>
+        <w:r>
+          <w:t xml:space="preserve"> </w:t>
+        </w:r>
+        <w:proofErr w:type="spellStart"/>
+        <w:r>
+          <w:t>revived</w:t>
+        </w:r>
+        <w:proofErr w:type="spellEnd"/>
+        <w:r>
+          <w:t xml:space="preserve"> </w:t>
+        </w:r>
+        <w:proofErr w:type="spellStart"/>
+        <w:r>
+          <w:t>the</w:t>
+        </w:r>
+        <w:proofErr w:type="spellEnd"/>
+        <w:r>
+          <w:t xml:space="preserve"> bitten </w:t>
+        </w:r>
+        <w:proofErr w:type="spellStart"/>
+        <w:r>
+          <w:t>Hp</w:t>
+        </w:r>
+        <w:proofErr w:type="spellEnd"/>
+        <w:r>
+          <w:t xml:space="preserve"> after he was bitten in </w:t>
+        </w:r>
+        <w:proofErr w:type="spellStart"/>
+        <w:r>
+          <w:t>the</w:t>
+        </w:r>
+        <w:proofErr w:type="spellEnd"/>
+        <w:r>
+          <w:t xml:space="preserve"> </w:t>
+        </w:r>
+        <w:proofErr w:type="spellStart"/>
+        <w:r>
+          <w:t>chamber</w:t>
+        </w:r>
+        <w:proofErr w:type="spellEnd"/>
+        <w:r>
+          <w:t xml:space="preserve">, </w:t>
+        </w:r>
+        <w:proofErr w:type="spellStart"/>
+        <w:r>
+          <w:t>thats</w:t>
+        </w:r>
+        <w:proofErr w:type="spellEnd"/>
+        <w:r>
+          <w:t xml:space="preserve"> </w:t>
+        </w:r>
+        <w:proofErr w:type="spellStart"/>
+        <w:r>
+          <w:t>right</w:t>
+        </w:r>
+        <w:proofErr w:type="spellEnd"/>
+        <w:r>
+          <w:t xml:space="preserve"> </w:t>
+        </w:r>
+        <w:proofErr w:type="spellStart"/>
+        <w:r>
+          <w:t>it</w:t>
+        </w:r>
+        <w:proofErr w:type="spellEnd"/>
+        <w:r>
+          <w:t xml:space="preserve"> was not </w:t>
+        </w:r>
+        <w:proofErr w:type="spellStart"/>
+        <w:r>
+          <w:t>hawx</w:t>
+        </w:r>
+        <w:proofErr w:type="spellEnd"/>
+        <w:r>
+          <w:t xml:space="preserve"> </w:t>
+        </w:r>
+        <w:proofErr w:type="spellStart"/>
+        <w:r>
+          <w:t>the</w:t>
+        </w:r>
+        <w:proofErr w:type="spellEnd"/>
+        <w:r>
+          <w:t xml:space="preserve"> </w:t>
+        </w:r>
+        <w:proofErr w:type="spellStart"/>
+        <w:r>
+          <w:t>pheonix</w:t>
+        </w:r>
+      </w:ins>
+      <w:proofErr w:type="spellEnd"/>
+      <w:ins w:id="82" w:author="Loni" w:date="2016-03-11T14:48:00Z">
+        <w:r>
+          <w:t xml:space="preserve">, but </w:t>
+        </w:r>
+        <w:proofErr w:type="spellStart"/>
+        <w:r>
+          <w:t>it</w:t>
+        </w:r>
+        <w:proofErr w:type="spellEnd"/>
+        <w:r>
+          <w:t xml:space="preserve"> was </w:t>
+        </w:r>
+        <w:proofErr w:type="spellStart"/>
+        <w:r>
+          <w:t>Dumbledore</w:t>
+        </w:r>
+        <w:proofErr w:type="spellEnd"/>
+        <w:r>
+          <w:t xml:space="preserve"> „</w:t>
+        </w:r>
+        <w:proofErr w:type="spellStart"/>
+        <w:r>
+          <w:t>Always</w:t>
+        </w:r>
+      </w:ins>
+      <w:proofErr w:type="spellEnd"/>
+      <w:ins w:id="83" w:author="Loni" w:date="2016-03-11T14:49:00Z">
+        <w:r>
+          <w:t xml:space="preserve">“ </w:t>
+        </w:r>
+        <w:proofErr w:type="spellStart"/>
+        <w:r>
+          <w:t>Dumbledore</w:t>
+        </w:r>
+        <w:proofErr w:type="spellEnd"/>
+        <w:r>
+          <w:t xml:space="preserve">. </w:t>
+        </w:r>
+        <w:proofErr w:type="spellStart"/>
+        <w:r>
+          <w:t>Then</w:t>
+        </w:r>
+        <w:proofErr w:type="spellEnd"/>
+        <w:r>
+          <w:t xml:space="preserve"> he </w:t>
+        </w:r>
+        <w:proofErr w:type="spellStart"/>
+        <w:r>
+          <w:t>travelled</w:t>
+        </w:r>
+        <w:proofErr w:type="spellEnd"/>
+        <w:r>
+          <w:t xml:space="preserve"> </w:t>
+        </w:r>
+        <w:proofErr w:type="spellStart"/>
+        <w:r>
+          <w:t>to</w:t>
+        </w:r>
+        <w:proofErr w:type="spellEnd"/>
+        <w:r>
+          <w:t xml:space="preserve"> </w:t>
+        </w:r>
+        <w:proofErr w:type="spellStart"/>
+        <w:r>
+          <w:t>Aang</w:t>
+        </w:r>
+        <w:proofErr w:type="spellEnd"/>
+        <w:r>
+          <w:t xml:space="preserve"> an</w:t>
+        </w:r>
+        <w:r>
+          <w:t>d</w:t>
+        </w:r>
+      </w:ins>
+      <w:bookmarkStart w:id="84" w:name="_GoBack"/>
+      <w:bookmarkEnd w:id="84"/>
     </w:p>
     <w:p>
       <w:pPr>
         <w:spacing w:after="0" w:line="360" w:lineRule="auto"/>
         <w:ind w:left="360"/>
-        <w:pPrChange w:id="77" w:author="Ng" w:date="2016-03-11T11:02:00Z">
+        <w:rPr>
+          <w:ins w:id="85" w:author="Loni" w:date="2016-03-11T13:21:00Z"/>
+        </w:rPr>
+        <w:pPrChange w:id="86" w:author="Ng" w:date="2016-03-11T11:02:00Z">
           <w:pPr>
             <w:ind w:left="360"/>
           </w:pPr>
         </w:pPrChange>
       </w:pPr>
-      <w:ins w:id="78" w:author="Loni" w:date="2016-03-11T13:22:00Z">
-        <w:r>
-          <w:t>Pink sticky change..pinnk” get the party STAAAARTEEEED”</w:t>
+    </w:p>
+    <w:p>
+      <w:pPr>
+        <w:spacing w:after="0" w:line="360" w:lineRule="auto"/>
+        <w:ind w:left="360"/>
+        <w:pPrChange w:id="87" w:author="Ng" w:date="2016-03-11T11:02:00Z">
+          <w:pPr>
+            <w:ind w:left="360"/>
+          </w:pPr>
+        </w:pPrChange>
+      </w:pPr>
+      <w:ins w:id="88" w:author="Loni" w:date="2016-03-11T13:22:00Z">
+        <w:r>
+          <w:t xml:space="preserve">Pink </w:t>
+        </w:r>
+        <w:proofErr w:type="spellStart"/>
+        <w:r>
+          <w:t>sticky</w:t>
+        </w:r>
+        <w:proofErr w:type="spellEnd"/>
+        <w:r>
+          <w:t xml:space="preserve"> </w:t>
+        </w:r>
+        <w:proofErr w:type="spellStart"/>
+        <w:r>
+          <w:t>change</w:t>
+        </w:r>
+        <w:proofErr w:type="spellEnd"/>
+        <w:r>
+          <w:t>..</w:t>
+        </w:r>
+        <w:proofErr w:type="spellStart"/>
+        <w:r>
+          <w:t>pinnk</w:t>
+        </w:r>
+        <w:proofErr w:type="spellEnd"/>
+        <w:r>
+          <w:t xml:space="preserve">” </w:t>
+        </w:r>
+        <w:proofErr w:type="spellStart"/>
+        <w:r>
+          <w:t>get</w:t>
+        </w:r>
+        <w:proofErr w:type="spellEnd"/>
+        <w:r>
+          <w:t xml:space="preserve"> </w:t>
+        </w:r>
+        <w:proofErr w:type="spellStart"/>
+        <w:r>
+          <w:t>the</w:t>
+        </w:r>
+        <w:proofErr w:type="spellEnd"/>
+        <w:r>
+          <w:t xml:space="preserve"> </w:t>
+        </w:r>
+        <w:proofErr w:type="spellStart"/>
+        <w:r>
+          <w:t>party</w:t>
+        </w:r>
+        <w:proofErr w:type="spellEnd"/>
+        <w:r>
+          <w:t xml:space="preserve"> STAAAARTEEEED”</w:t>
         </w:r>
       </w:ins>
     </w:p>
@@ -528,44 +3531,206 @@
 </file>
 
 <file path=word/comments.xml><?xml version="1.0" encoding="utf-8"?>
-<w:comments xmlns:ve="http://schemas.openxmlformats.org/markup-compatibility/2006" xmlns:o="urn:schemas-microsoft-com:office:office" xmlns:r="http://schemas.openxmlformats.org/officeDocument/2006/relationships" xmlns:m="http://schemas.openxmlformats.org/officeDocument/2006/math" xmlns:v="urn:schemas-microsoft-com:vml" xmlns:wp="http://schemas.openxmlformats.org/drawingml/2006/wordprocessingDrawing" xmlns:w10="urn:schemas-microsoft-com:office:word" xmlns:w="http://schemas.openxmlformats.org/wordprocessingml/2006/main" xmlns:wne="http://schemas.microsoft.com/office/word/2006/wordml">
+<w:comments xmlns:wpc="http://schemas.microsoft.com/office/word/2010/wordprocessingCanvas" xmlns:mc="http://schemas.openxmlformats.org/markup-compatibility/2006" xmlns:o="urn:schemas-microsoft-com:office:office" xmlns:r="http://schemas.openxmlformats.org/officeDocument/2006/relationships" xmlns:m="http://schemas.openxmlformats.org/officeDocument/2006/math" xmlns:v="urn:schemas-microsoft-com:vml" xmlns:wp14="http://schemas.microsoft.com/office/word/2010/wordprocessingDrawing" xmlns:wp="http://schemas.openxmlformats.org/drawingml/2006/wordprocessingDrawing" xmlns:w10="urn:schemas-microsoft-com:office:word" xmlns:w="http://schemas.openxmlformats.org/wordprocessingml/2006/main" xmlns:w14="http://schemas.microsoft.com/office/word/2010/wordml" xmlns:wpg="http://schemas.microsoft.com/office/word/2010/wordprocessingGroup" xmlns:wpi="http://schemas.microsoft.com/office/word/2010/wordprocessingInk" xmlns:wne="http://schemas.microsoft.com/office/word/2006/wordml" xmlns:wps="http://schemas.microsoft.com/office/word/2010/wordprocessingShape" mc:Ignorable="w14 wp14">
   <w:comment w:id="5" w:author="Loni" w:date="2016-03-11T11:49:00Z" w:initials="L">
     <w:p>
       <w:pPr>
-        <w:pStyle w:val="CommentText"/>
+        <w:pStyle w:val="Kommentartext"/>
       </w:pPr>
       <w:r>
         <w:rPr>
-          <w:rStyle w:val="CommentReference"/>
+          <w:rStyle w:val="Kommentarzeichen"/>
         </w:rPr>
         <w:annotationRef/>
       </w:r>
       <w:r>
-        <w:t>I think Harry is still in Hogwarts, and can only communicate via Owls, lets see if we can get someone else like Dumbledore on it :D</w:t>
+        <w:t xml:space="preserve">I </w:t>
+      </w:r>
+      <w:proofErr w:type="spellStart"/>
+      <w:r>
+        <w:t>think</w:t>
+      </w:r>
+      <w:proofErr w:type="spellEnd"/>
+      <w:r>
+        <w:t xml:space="preserve"> Harry </w:t>
+      </w:r>
+      <w:proofErr w:type="spellStart"/>
+      <w:r>
+        <w:t>is</w:t>
+      </w:r>
+      <w:proofErr w:type="spellEnd"/>
+      <w:r>
+        <w:t xml:space="preserve"> still in </w:t>
+      </w:r>
+      <w:proofErr w:type="spellStart"/>
+      <w:r>
+        <w:t>Hogwarts</w:t>
+      </w:r>
+      <w:proofErr w:type="spellEnd"/>
+      <w:r>
+        <w:t xml:space="preserve">, </w:t>
+      </w:r>
+      <w:proofErr w:type="spellStart"/>
+      <w:r>
+        <w:t>and</w:t>
+      </w:r>
+      <w:proofErr w:type="spellEnd"/>
+      <w:r>
+        <w:t xml:space="preserve"> </w:t>
+      </w:r>
+      <w:proofErr w:type="spellStart"/>
+      <w:r>
+        <w:t>can</w:t>
+      </w:r>
+      <w:proofErr w:type="spellEnd"/>
+      <w:r>
+        <w:t xml:space="preserve"> </w:t>
+      </w:r>
+      <w:proofErr w:type="spellStart"/>
+      <w:r>
+        <w:t>only</w:t>
+      </w:r>
+      <w:proofErr w:type="spellEnd"/>
+      <w:r>
+        <w:t xml:space="preserve"> </w:t>
+      </w:r>
+      <w:proofErr w:type="spellStart"/>
+      <w:r>
+        <w:t>communicate</w:t>
+      </w:r>
+      <w:proofErr w:type="spellEnd"/>
+      <w:r>
+        <w:t xml:space="preserve"> via </w:t>
+      </w:r>
+      <w:proofErr w:type="spellStart"/>
+      <w:r>
+        <w:t>Owls</w:t>
+      </w:r>
+      <w:proofErr w:type="spellEnd"/>
+      <w:r>
+        <w:t xml:space="preserve">, </w:t>
+      </w:r>
+      <w:proofErr w:type="spellStart"/>
+      <w:r>
+        <w:t>lets</w:t>
+      </w:r>
+      <w:proofErr w:type="spellEnd"/>
+      <w:r>
+        <w:t xml:space="preserve"> </w:t>
+      </w:r>
+      <w:proofErr w:type="spellStart"/>
+      <w:r>
+        <w:t>see</w:t>
+      </w:r>
+      <w:proofErr w:type="spellEnd"/>
+      <w:r>
+        <w:t xml:space="preserve"> </w:t>
+      </w:r>
+      <w:proofErr w:type="spellStart"/>
+      <w:r>
+        <w:t>if</w:t>
+      </w:r>
+      <w:proofErr w:type="spellEnd"/>
+      <w:r>
+        <w:t xml:space="preserve"> </w:t>
+      </w:r>
+      <w:proofErr w:type="spellStart"/>
+      <w:r>
+        <w:t>we</w:t>
+      </w:r>
+      <w:proofErr w:type="spellEnd"/>
+      <w:r>
+        <w:t xml:space="preserve"> </w:t>
+      </w:r>
+      <w:proofErr w:type="spellStart"/>
+      <w:r>
+        <w:t>can</w:t>
+      </w:r>
+      <w:proofErr w:type="spellEnd"/>
+      <w:r>
+        <w:t xml:space="preserve"> </w:t>
+      </w:r>
+      <w:proofErr w:type="spellStart"/>
+      <w:r>
+        <w:t>get</w:t>
+      </w:r>
+      <w:proofErr w:type="spellEnd"/>
+      <w:r>
+        <w:t xml:space="preserve"> </w:t>
+      </w:r>
+      <w:proofErr w:type="spellStart"/>
+      <w:r>
+        <w:t>someone</w:t>
+      </w:r>
+      <w:proofErr w:type="spellEnd"/>
+      <w:r>
+        <w:t xml:space="preserve"> </w:t>
+      </w:r>
+      <w:proofErr w:type="spellStart"/>
+      <w:r>
+        <w:t>else</w:t>
+      </w:r>
+      <w:proofErr w:type="spellEnd"/>
+      <w:r>
+        <w:t xml:space="preserve"> like </w:t>
+      </w:r>
+      <w:proofErr w:type="spellStart"/>
+      <w:r>
+        <w:t>Dumbledore</w:t>
+      </w:r>
+      <w:proofErr w:type="spellEnd"/>
+      <w:r>
+        <w:t xml:space="preserve"> on </w:t>
+      </w:r>
+      <w:proofErr w:type="spellStart"/>
+      <w:r>
+        <w:t>it</w:t>
+      </w:r>
+      <w:proofErr w:type="spellEnd"/>
+      <w:r>
+        <w:t xml:space="preserve"> :D</w:t>
       </w:r>
     </w:p>
   </w:comment>
   <w:comment w:id="19" w:author="Ng" w:date="2016-03-11T11:03:00Z" w:initials="NN">
     <w:p>
       <w:pPr>
-        <w:pStyle w:val="CommentText"/>
+        <w:pStyle w:val="Kommentartext"/>
       </w:pPr>
       <w:r>
         <w:rPr>
-          <w:rStyle w:val="CommentReference"/>
+          <w:rStyle w:val="Kommentarzeichen"/>
         </w:rPr>
         <w:annotationRef/>
       </w:r>
-      <w:r>
-        <w:t>Blah blah blah</w:t>
-      </w:r>
+      <w:proofErr w:type="spellStart"/>
+      <w:r>
+        <w:t>Blah</w:t>
+      </w:r>
+      <w:proofErr w:type="spellEnd"/>
+      <w:r>
+        <w:t xml:space="preserve"> </w:t>
+      </w:r>
+      <w:proofErr w:type="spellStart"/>
+      <w:r>
+        <w:t>blah</w:t>
+      </w:r>
+      <w:proofErr w:type="spellEnd"/>
+      <w:r>
+        <w:t xml:space="preserve"> </w:t>
+      </w:r>
+      <w:proofErr w:type="spellStart"/>
+      <w:r>
+        <w:t>blah</w:t>
+      </w:r>
+      <w:proofErr w:type="spellEnd"/>
     </w:p>
   </w:comment>
 </w:comments>
 </file>
 
 <file path=word/endnotes.xml><?xml version="1.0" encoding="utf-8"?>
-<w:endnotes xmlns:ve="http://schemas.openxmlformats.org/markup-compatibility/2006" xmlns:o="urn:schemas-microsoft-com:office:office" xmlns:r="http://schemas.openxmlformats.org/officeDocument/2006/relationships" xmlns:m="http://schemas.openxmlformats.org/officeDocument/2006/math" xmlns:v="urn:schemas-microsoft-com:vml" xmlns:wp="http://schemas.openxmlformats.org/drawingml/2006/wordprocessingDrawing" xmlns:w10="urn:schemas-microsoft-com:office:word" xmlns:w="http://schemas.openxmlformats.org/wordprocessingml/2006/main" xmlns:wne="http://schemas.microsoft.com/office/word/2006/wordml">
+<w:endnotes xmlns:wpc="http://schemas.microsoft.com/office/word/2010/wordprocessingCanvas" xmlns:mc="http://schemas.openxmlformats.org/markup-compatibility/2006" xmlns:o="urn:schemas-microsoft-com:office:office" xmlns:r="http://schemas.openxmlformats.org/officeDocument/2006/relationships" xmlns:m="http://schemas.openxmlformats.org/officeDocument/2006/math" xmlns:v="urn:schemas-microsoft-com:vml" xmlns:wp14="http://schemas.microsoft.com/office/word/2010/wordprocessingDrawing" xmlns:wp="http://schemas.openxmlformats.org/drawingml/2006/wordprocessingDrawing" xmlns:w10="urn:schemas-microsoft-com:office:word" xmlns:w="http://schemas.openxmlformats.org/wordprocessingml/2006/main" xmlns:w14="http://schemas.microsoft.com/office/word/2010/wordml" xmlns:wpg="http://schemas.microsoft.com/office/word/2010/wordprocessingGroup" xmlns:wpi="http://schemas.microsoft.com/office/word/2010/wordprocessingInk" xmlns:wne="http://schemas.microsoft.com/office/word/2006/wordml" xmlns:wps="http://schemas.microsoft.com/office/word/2010/wordprocessingShape" mc:Ignorable="w14 wp14">
   <w:endnote w:type="separator" w:id="-1">
     <w:p>
       <w:pPr>
@@ -590,7 +3755,7 @@
 </file>
 
 <file path=word/footnotes.xml><?xml version="1.0" encoding="utf-8"?>
-<w:footnotes xmlns:ve="http://schemas.openxmlformats.org/markup-compatibility/2006" xmlns:o="urn:schemas-microsoft-com:office:office" xmlns:r="http://schemas.openxmlformats.org/officeDocument/2006/relationships" xmlns:m="http://schemas.openxmlformats.org/officeDocument/2006/math" xmlns:v="urn:schemas-microsoft-com:vml" xmlns:wp="http://schemas.openxmlformats.org/drawingml/2006/wordprocessingDrawing" xmlns:w10="urn:schemas-microsoft-com:office:word" xmlns:w="http://schemas.openxmlformats.org/wordprocessingml/2006/main" xmlns:wne="http://schemas.microsoft.com/office/word/2006/wordml">
+<w:footnotes xmlns:wpc="http://schemas.microsoft.com/office/word/2010/wordprocessingCanvas" xmlns:mc="http://schemas.openxmlformats.org/markup-compatibility/2006" xmlns:o="urn:schemas-microsoft-com:office:office" xmlns:r="http://schemas.openxmlformats.org/officeDocument/2006/relationships" xmlns:m="http://schemas.openxmlformats.org/officeDocument/2006/math" xmlns:v="urn:schemas-microsoft-com:vml" xmlns:wp14="http://schemas.microsoft.com/office/word/2010/wordprocessingDrawing" xmlns:wp="http://schemas.openxmlformats.org/drawingml/2006/wordprocessingDrawing" xmlns:w10="urn:schemas-microsoft-com:office:word" xmlns:w="http://schemas.openxmlformats.org/wordprocessingml/2006/main" xmlns:w14="http://schemas.microsoft.com/office/word/2010/wordml" xmlns:wpg="http://schemas.microsoft.com/office/word/2010/wordprocessingGroup" xmlns:wpi="http://schemas.microsoft.com/office/word/2010/wordprocessingInk" xmlns:wne="http://schemas.microsoft.com/office/word/2006/wordml" xmlns:wps="http://schemas.microsoft.com/office/word/2010/wordprocessingShape" mc:Ignorable="w14 wp14">
   <w:footnote w:type="separator" w:id="-1">
     <w:p>
       <w:pPr>
@@ -615,7 +3780,7 @@
 </file>
 
 <file path=word/numbering.xml><?xml version="1.0" encoding="utf-8"?>
-<w:numbering xmlns:ve="http://schemas.openxmlformats.org/markup-compatibility/2006" xmlns:o="urn:schemas-microsoft-com:office:office" xmlns:r="http://schemas.openxmlformats.org/officeDocument/2006/relationships" xmlns:m="http://schemas.openxmlformats.org/officeDocument/2006/math" xmlns:v="urn:schemas-microsoft-com:vml" xmlns:wp="http://schemas.openxmlformats.org/drawingml/2006/wordprocessingDrawing" xmlns:w10="urn:schemas-microsoft-com:office:word" xmlns:w="http://schemas.openxmlformats.org/wordprocessingml/2006/main" xmlns:wne="http://schemas.microsoft.com/office/word/2006/wordml">
+<w:numbering xmlns:wpc="http://schemas.microsoft.com/office/word/2010/wordprocessingCanvas" xmlns:mc="http://schemas.openxmlformats.org/markup-compatibility/2006" xmlns:o="urn:schemas-microsoft-com:office:office" xmlns:r="http://schemas.openxmlformats.org/officeDocument/2006/relationships" xmlns:m="http://schemas.openxmlformats.org/officeDocument/2006/math" xmlns:v="urn:schemas-microsoft-com:vml" xmlns:wp14="http://schemas.microsoft.com/office/word/2010/wordprocessingDrawing" xmlns:wp="http://schemas.openxmlformats.org/drawingml/2006/wordprocessingDrawing" xmlns:w10="urn:schemas-microsoft-com:office:word" xmlns:w="http://schemas.openxmlformats.org/wordprocessingml/2006/main" xmlns:w14="http://schemas.microsoft.com/office/word/2010/wordml" xmlns:wpg="http://schemas.microsoft.com/office/word/2010/wordprocessingGroup" xmlns:wpi="http://schemas.microsoft.com/office/word/2010/wordprocessingInk" xmlns:wne="http://schemas.microsoft.com/office/word/2006/wordml" xmlns:wps="http://schemas.microsoft.com/office/word/2010/wordprocessingShape" mc:Ignorable="w14 wp14">
   <w:abstractNum w:abstractNumId="0">
     <w:nsid w:val="2344299F"/>
     <w:multiLevelType w:val="hybridMultilevel"/>
@@ -890,7 +4055,7 @@
 </file>
 
 <file path=word/styles.xml><?xml version="1.0" encoding="utf-8"?>
-<w:styles xmlns:r="http://schemas.openxmlformats.org/officeDocument/2006/relationships" xmlns:w="http://schemas.openxmlformats.org/wordprocessingml/2006/main">
+<w:styles xmlns:mc="http://schemas.openxmlformats.org/markup-compatibility/2006" xmlns:r="http://schemas.openxmlformats.org/officeDocument/2006/relationships" xmlns:w="http://schemas.openxmlformats.org/wordprocessingml/2006/main" xmlns:w14="http://schemas.microsoft.com/office/word/2010/wordml" mc:Ignorable="w14">
   <w:docDefaults>
     <w:rPrDefault>
       <w:rPr>
@@ -1045,23 +4210,22 @@
     <w:lsdException w:name="Bibliography" w:uiPriority="37"/>
     <w:lsdException w:name="TOC Heading" w:uiPriority="39" w:qFormat="1"/>
   </w:latentStyles>
-  <w:style w:type="paragraph" w:default="1" w:styleId="Normal">
+  <w:style w:type="paragraph" w:default="1" w:styleId="Standard">
     <w:name w:val="Normal"/>
     <w:qFormat/>
     <w:rsid w:val="0023139A"/>
   </w:style>
-  <w:style w:type="character" w:default="1" w:styleId="DefaultParagraphFont">
+  <w:style w:type="character" w:default="1" w:styleId="Absatz-Standardschriftart">
     <w:name w:val="Default Paragraph Font"/>
     <w:uiPriority w:val="1"/>
     <w:semiHidden/>
     <w:unhideWhenUsed/>
   </w:style>
-  <w:style w:type="table" w:default="1" w:styleId="TableNormal">
+  <w:style w:type="table" w:default="1" w:styleId="NormaleTabelle">
     <w:name w:val="Normal Table"/>
     <w:uiPriority w:val="99"/>
     <w:semiHidden/>
     <w:unhideWhenUsed/>
-    <w:qFormat/>
     <w:tblPr>
       <w:tblInd w:w="0" w:type="dxa"/>
       <w:tblCellMar>
@@ -1072,15 +4236,15 @@
       </w:tblCellMar>
     </w:tblPr>
   </w:style>
-  <w:style w:type="numbering" w:default="1" w:styleId="NoList">
+  <w:style w:type="numbering" w:default="1" w:styleId="KeineListe">
     <w:name w:val="No List"/>
     <w:uiPriority w:val="99"/>
     <w:semiHidden/>
     <w:unhideWhenUsed/>
   </w:style>
-  <w:style w:type="paragraph" w:styleId="ListParagraph">
+  <w:style w:type="paragraph" w:styleId="Listenabsatz">
     <w:name w:val="List Paragraph"/>
-    <w:basedOn w:val="Normal"/>
+    <w:basedOn w:val="Standard"/>
     <w:uiPriority w:val="34"/>
     <w:qFormat/>
     <w:rsid w:val="009B0A18"/>
@@ -1089,10 +4253,10 @@
       <w:contextualSpacing/>
     </w:pPr>
   </w:style>
-  <w:style w:type="paragraph" w:styleId="BalloonText">
+  <w:style w:type="paragraph" w:styleId="Sprechblasentext">
     <w:name w:val="Balloon Text"/>
-    <w:basedOn w:val="Normal"/>
-    <w:link w:val="BalloonTextChar"/>
+    <w:basedOn w:val="Standard"/>
+    <w:link w:val="SprechblasentextZchn"/>
     <w:uiPriority w:val="99"/>
     <w:semiHidden/>
     <w:unhideWhenUsed/>
@@ -1106,10 +4270,10 @@
       <w:szCs w:val="16"/>
     </w:rPr>
   </w:style>
-  <w:style w:type="character" w:customStyle="1" w:styleId="BalloonTextChar">
-    <w:name w:val="Balloon Text Char"/>
-    <w:basedOn w:val="DefaultParagraphFont"/>
-    <w:link w:val="BalloonText"/>
+  <w:style w:type="character" w:customStyle="1" w:styleId="SprechblasentextZchn">
+    <w:name w:val="Sprechblasentext Zchn"/>
+    <w:basedOn w:val="Absatz-Standardschriftart"/>
+    <w:link w:val="Sprechblasentext"/>
     <w:uiPriority w:val="99"/>
     <w:semiHidden/>
     <w:rsid w:val="00DF6DE7"/>
@@ -1119,9 +4283,9 @@
       <w:szCs w:val="16"/>
     </w:rPr>
   </w:style>
-  <w:style w:type="character" w:styleId="CommentReference">
+  <w:style w:type="character" w:styleId="Kommentarzeichen">
     <w:name w:val="annotation reference"/>
-    <w:basedOn w:val="DefaultParagraphFont"/>
+    <w:basedOn w:val="Absatz-Standardschriftart"/>
     <w:uiPriority w:val="99"/>
     <w:semiHidden/>
     <w:unhideWhenUsed/>
@@ -1131,10 +4295,10 @@
       <w:szCs w:val="16"/>
     </w:rPr>
   </w:style>
-  <w:style w:type="paragraph" w:styleId="CommentText">
+  <w:style w:type="paragraph" w:styleId="Kommentartext">
     <w:name w:val="annotation text"/>
-    <w:basedOn w:val="Normal"/>
-    <w:link w:val="CommentTextChar"/>
+    <w:basedOn w:val="Standard"/>
+    <w:link w:val="KommentartextZchn"/>
     <w:uiPriority w:val="99"/>
     <w:semiHidden/>
     <w:unhideWhenUsed/>
@@ -1147,10 +4311,10 @@
       <w:szCs w:val="20"/>
     </w:rPr>
   </w:style>
-  <w:style w:type="character" w:customStyle="1" w:styleId="CommentTextChar">
-    <w:name w:val="Comment Text Char"/>
-    <w:basedOn w:val="DefaultParagraphFont"/>
-    <w:link w:val="CommentText"/>
+  <w:style w:type="character" w:customStyle="1" w:styleId="KommentartextZchn">
+    <w:name w:val="Kommentartext Zchn"/>
+    <w:basedOn w:val="Absatz-Standardschriftart"/>
+    <w:link w:val="Kommentartext"/>
     <w:uiPriority w:val="99"/>
     <w:semiHidden/>
     <w:rsid w:val="0005202E"/>
@@ -1159,11 +4323,11 @@
       <w:szCs w:val="20"/>
     </w:rPr>
   </w:style>
-  <w:style w:type="paragraph" w:styleId="CommentSubject">
+  <w:style w:type="paragraph" w:styleId="Kommentarthema">
     <w:name w:val="annotation subject"/>
-    <w:basedOn w:val="CommentText"/>
-    <w:next w:val="CommentText"/>
-    <w:link w:val="CommentSubjectChar"/>
+    <w:basedOn w:val="Kommentartext"/>
+    <w:next w:val="Kommentartext"/>
+    <w:link w:val="KommentarthemaZchn"/>
     <w:uiPriority w:val="99"/>
     <w:semiHidden/>
     <w:unhideWhenUsed/>
@@ -1173,10 +4337,10 @@
       <w:bCs/>
     </w:rPr>
   </w:style>
-  <w:style w:type="character" w:customStyle="1" w:styleId="CommentSubjectChar">
-    <w:name w:val="Comment Subject Char"/>
-    <w:basedOn w:val="CommentTextChar"/>
-    <w:link w:val="CommentSubject"/>
+  <w:style w:type="character" w:customStyle="1" w:styleId="KommentarthemaZchn">
+    <w:name w:val="Kommentarthema Zchn"/>
+    <w:basedOn w:val="KommentartextZchn"/>
+    <w:link w:val="Kommentarthema"/>
     <w:uiPriority w:val="99"/>
     <w:semiHidden/>
     <w:rsid w:val="0005202E"/>
@@ -1187,10 +4351,10 @@
       <w:szCs w:val="20"/>
     </w:rPr>
   </w:style>
-  <w:style w:type="paragraph" w:styleId="Header">
+  <w:style w:type="paragraph" w:styleId="Kopfzeile">
     <w:name w:val="header"/>
-    <w:basedOn w:val="Normal"/>
-    <w:link w:val="HeaderChar"/>
+    <w:basedOn w:val="Standard"/>
+    <w:link w:val="KopfzeileZchn"/>
     <w:uiPriority w:val="99"/>
     <w:unhideWhenUsed/>
     <w:rsid w:val="00DE253A"/>
@@ -1202,17 +4366,17 @@
       <w:spacing w:after="0" w:line="240" w:lineRule="auto"/>
     </w:pPr>
   </w:style>
-  <w:style w:type="character" w:customStyle="1" w:styleId="HeaderChar">
-    <w:name w:val="Header Char"/>
-    <w:basedOn w:val="DefaultParagraphFont"/>
-    <w:link w:val="Header"/>
+  <w:style w:type="character" w:customStyle="1" w:styleId="KopfzeileZchn">
+    <w:name w:val="Kopfzeile Zchn"/>
+    <w:basedOn w:val="Absatz-Standardschriftart"/>
+    <w:link w:val="Kopfzeile"/>
     <w:uiPriority w:val="99"/>
     <w:rsid w:val="00DE253A"/>
   </w:style>
-  <w:style w:type="paragraph" w:styleId="Footer">
+  <w:style w:type="paragraph" w:styleId="Fuzeile">
     <w:name w:val="footer"/>
-    <w:basedOn w:val="Normal"/>
-    <w:link w:val="FooterChar"/>
+    <w:basedOn w:val="Standard"/>
+    <w:link w:val="FuzeileZchn"/>
     <w:uiPriority w:val="99"/>
     <w:unhideWhenUsed/>
     <w:rsid w:val="00DE253A"/>
@@ -1224,10 +4388,10 @@
       <w:spacing w:after="0" w:line="240" w:lineRule="auto"/>
     </w:pPr>
   </w:style>
-  <w:style w:type="character" w:customStyle="1" w:styleId="FooterChar">
-    <w:name w:val="Footer Char"/>
-    <w:basedOn w:val="DefaultParagraphFont"/>
-    <w:link w:val="Footer"/>
+  <w:style w:type="character" w:customStyle="1" w:styleId="FuzeileZchn">
+    <w:name w:val="Fußzeile Zchn"/>
+    <w:basedOn w:val="Absatz-Standardschriftart"/>
+    <w:link w:val="Fuzeile"/>
     <w:uiPriority w:val="99"/>
     <w:rsid w:val="00DE253A"/>
   </w:style>

</xml_diff>

<commit_message>
added a sentence muhahahha8
</commit_message>
<xml_diff>
--- a/Loop_paper.docx
+++ b/Loop_paper.docx
@@ -1,6 +1,6 @@
 
 <file path=word/document.xml><?xml version="1.0" encoding="utf-8"?>
-<w:document xmlns:ve="http://schemas.openxmlformats.org/markup-compatibility/2006" xmlns:o="urn:schemas-microsoft-com:office:office" xmlns:r="http://schemas.openxmlformats.org/officeDocument/2006/relationships" xmlns:m="http://schemas.openxmlformats.org/officeDocument/2006/math" xmlns:v="urn:schemas-microsoft-com:vml" xmlns:wp="http://schemas.openxmlformats.org/drawingml/2006/wordprocessingDrawing" xmlns:w10="urn:schemas-microsoft-com:office:word" xmlns:w="http://schemas.openxmlformats.org/wordprocessingml/2006/main" xmlns:wne="http://schemas.microsoft.com/office/word/2006/wordml">
+<w:document xmlns:wpc="http://schemas.microsoft.com/office/word/2010/wordprocessingCanvas" xmlns:mc="http://schemas.openxmlformats.org/markup-compatibility/2006" xmlns:o="urn:schemas-microsoft-com:office:office" xmlns:r="http://schemas.openxmlformats.org/officeDocument/2006/relationships" xmlns:m="http://schemas.openxmlformats.org/officeDocument/2006/math" xmlns:v="urn:schemas-microsoft-com:vml" xmlns:wp14="http://schemas.microsoft.com/office/word/2010/wordprocessingDrawing" xmlns:wp="http://schemas.openxmlformats.org/drawingml/2006/wordprocessingDrawing" xmlns:w10="urn:schemas-microsoft-com:office:word" xmlns:w="http://schemas.openxmlformats.org/wordprocessingml/2006/main" xmlns:w14="http://schemas.microsoft.com/office/word/2010/wordml" xmlns:wpg="http://schemas.microsoft.com/office/word/2010/wordprocessingGroup" xmlns:wpi="http://schemas.microsoft.com/office/word/2010/wordprocessingInk" xmlns:wne="http://schemas.microsoft.com/office/word/2006/wordml" xmlns:wps="http://schemas.microsoft.com/office/word/2010/wordprocessingShape" mc:Ignorable="w14 wp14">
   <w:body>
     <w:p>
       <w:pPr>
@@ -11,8 +11,21 @@
       </w:pPr>
       <w:ins w:id="1" w:author="Loni" w:date="2016-03-11T13:46:00Z">
         <w:r>
-          <w:t>Green sticky change</w:t>
-        </w:r>
+          <w:t xml:space="preserve">Green </w:t>
+        </w:r>
+        <w:proofErr w:type="spellStart"/>
+        <w:r>
+          <w:t>sticky</w:t>
+        </w:r>
+        <w:proofErr w:type="spellEnd"/>
+        <w:r>
+          <w:t xml:space="preserve"> </w:t>
+        </w:r>
+        <w:proofErr w:type="spellStart"/>
+        <w:r>
+          <w:t>change</w:t>
+        </w:r>
+        <w:proofErr w:type="spellEnd"/>
       </w:ins>
     </w:p>
     <w:p>
@@ -33,9 +46,24 @@
           <w:pPr/>
         </w:pPrChange>
       </w:pPr>
-      <w:r>
-        <w:t>Author : Nat</w:t>
-      </w:r>
+      <w:proofErr w:type="spellStart"/>
+      <w:proofErr w:type="gramStart"/>
+      <w:r>
+        <w:t>Author</w:t>
+      </w:r>
+      <w:proofErr w:type="spellEnd"/>
+      <w:r>
+        <w:t xml:space="preserve"> :</w:t>
+      </w:r>
+      <w:proofErr w:type="gramEnd"/>
+      <w:r>
+        <w:t xml:space="preserve"> </w:t>
+      </w:r>
+      <w:proofErr w:type="spellStart"/>
+      <w:r>
+        <w:t>Nat</w:t>
+      </w:r>
+      <w:proofErr w:type="spellEnd"/>
       <w:r>
         <w:t xml:space="preserve">, </w:t>
       </w:r>
@@ -48,7 +76,7 @@
       <w:commentRangeEnd w:id="5"/>
       <w:r>
         <w:rPr>
-          <w:rStyle w:val="CommentReference"/>
+          <w:rStyle w:val="Kommentarzeichen"/>
         </w:rPr>
         <w:commentReference w:id="5"/>
       </w:r>
@@ -62,14 +90,61 @@
           <w:delText>Usain Bolt</w:delText>
         </w:r>
       </w:del>
+      <w:proofErr w:type="spellStart"/>
       <w:ins w:id="9" w:author="Loni" w:date="2016-03-11T12:21:00Z">
         <w:r>
-          <w:t>dumbledore cannot join us</w:t>
-        </w:r>
-        <w:r>
-          <w:t>, he is too busy</w:t>
-        </w:r>
-      </w:ins>
+          <w:t>dumbledore</w:t>
+        </w:r>
+        <w:proofErr w:type="spellEnd"/>
+        <w:r>
+          <w:t xml:space="preserve"> </w:t>
+        </w:r>
+        <w:proofErr w:type="spellStart"/>
+        <w:r>
+          <w:t>cannot</w:t>
+        </w:r>
+        <w:proofErr w:type="spellEnd"/>
+        <w:r>
+          <w:t xml:space="preserve"> </w:t>
+        </w:r>
+        <w:proofErr w:type="spellStart"/>
+        <w:r>
+          <w:t>join</w:t>
+        </w:r>
+        <w:proofErr w:type="spellEnd"/>
+        <w:r>
+          <w:t xml:space="preserve"> </w:t>
+        </w:r>
+        <w:proofErr w:type="spellStart"/>
+        <w:r>
+          <w:t>us</w:t>
+        </w:r>
+        <w:proofErr w:type="spellEnd"/>
+        <w:r>
+          <w:t xml:space="preserve">, he </w:t>
+        </w:r>
+        <w:proofErr w:type="spellStart"/>
+        <w:r>
+          <w:t>is</w:t>
+        </w:r>
+        <w:proofErr w:type="spellEnd"/>
+        <w:r>
+          <w:t xml:space="preserve"> </w:t>
+        </w:r>
+        <w:proofErr w:type="spellStart"/>
+        <w:r>
+          <w:t>too</w:t>
+        </w:r>
+        <w:proofErr w:type="spellEnd"/>
+        <w:r>
+          <w:t xml:space="preserve"> </w:t>
+        </w:r>
+        <w:proofErr w:type="spellStart"/>
+        <w:r>
+          <w:t>busy</w:t>
+        </w:r>
+      </w:ins>
+      <w:proofErr w:type="spellEnd"/>
     </w:p>
     <w:p>
       <w:pPr>
@@ -78,8 +153,37 @@
           <w:pPr/>
         </w:pPrChange>
       </w:pPr>
-      <w:r>
-        <w:t xml:space="preserve">Blah blah blah masterpiece </w:t>
+      <w:proofErr w:type="spellStart"/>
+      <w:r>
+        <w:t>Blah</w:t>
+      </w:r>
+      <w:proofErr w:type="spellEnd"/>
+      <w:r>
+        <w:t xml:space="preserve"> </w:t>
+      </w:r>
+      <w:proofErr w:type="spellStart"/>
+      <w:r>
+        <w:t>blah</w:t>
+      </w:r>
+      <w:proofErr w:type="spellEnd"/>
+      <w:r>
+        <w:t xml:space="preserve"> </w:t>
+      </w:r>
+      <w:proofErr w:type="spellStart"/>
+      <w:r>
+        <w:t>blah</w:t>
+      </w:r>
+      <w:proofErr w:type="spellEnd"/>
+      <w:r>
+        <w:t xml:space="preserve"> </w:t>
+      </w:r>
+      <w:proofErr w:type="spellStart"/>
+      <w:r>
+        <w:t>masterpiece</w:t>
+      </w:r>
+      <w:proofErr w:type="spellEnd"/>
+      <w:r>
+        <w:t xml:space="preserve"> </w:t>
       </w:r>
     </w:p>
     <w:p>
@@ -115,23 +219,41 @@
           </w:pPr>
         </w:pPrChange>
       </w:pPr>
+      <w:proofErr w:type="spellStart"/>
       <w:ins w:id="15" w:author="Ng" w:date="2016-03-11T11:02:00Z">
         <w:r>
-          <w:t>Inserted something</w:t>
-        </w:r>
-      </w:ins>
+          <w:t>Inserted</w:t>
+        </w:r>
+        <w:proofErr w:type="spellEnd"/>
+        <w:r>
+          <w:t xml:space="preserve"> </w:t>
+        </w:r>
+        <w:proofErr w:type="spellStart"/>
+        <w:r>
+          <w:t>something</w:t>
+        </w:r>
+      </w:ins>
+      <w:proofErr w:type="spellEnd"/>
       <w:r>
         <w:br/>
         <w:t>material</w:t>
       </w:r>
       <w:r>
         <w:br/>
+      </w:r>
+      <w:proofErr w:type="spellStart"/>
+      <w:r>
         <w:t>discussion</w:t>
       </w:r>
+      <w:proofErr w:type="spellEnd"/>
       <w:r>
         <w:br/>
+      </w:r>
+      <w:proofErr w:type="spellStart"/>
+      <w:r>
         <w:t>conclusions</w:t>
       </w:r>
+      <w:proofErr w:type="spellEnd"/>
     </w:p>
     <w:p>
       <w:pPr>
@@ -147,15 +269,26 @@
           </w:pPr>
         </w:pPrChange>
       </w:pPr>
+      <w:proofErr w:type="spellStart"/>
       <w:ins w:id="18" w:author="Ng" w:date="2016-03-11T11:03:00Z">
         <w:r>
-          <w:t>Some conclusions</w:t>
-        </w:r>
-      </w:ins>
+          <w:t>Some</w:t>
+        </w:r>
+        <w:proofErr w:type="spellEnd"/>
+        <w:r>
+          <w:t xml:space="preserve"> </w:t>
+        </w:r>
+        <w:proofErr w:type="spellStart"/>
+        <w:r>
+          <w:t>conclusions</w:t>
+        </w:r>
+      </w:ins>
+      <w:proofErr w:type="spellEnd"/>
       <w:r>
         <w:br/>
       </w:r>
       <w:commentRangeStart w:id="19"/>
+      <w:proofErr w:type="spellStart"/>
       <w:r>
         <w:rPr>
           <w:b/>
@@ -163,9 +296,10 @@
         <w:t>references</w:t>
       </w:r>
       <w:commentRangeEnd w:id="19"/>
+      <w:proofErr w:type="spellEnd"/>
       <w:r>
         <w:rPr>
-          <w:rStyle w:val="CommentReference"/>
+          <w:rStyle w:val="Kommentarzeichen"/>
         </w:rPr>
         <w:commentReference w:id="19"/>
       </w:r>
@@ -214,7 +348,47 @@
       </w:pPr>
       <w:ins w:id="26" w:author="Loni" w:date="2016-03-11T11:49:00Z">
         <w:r>
-          <w:t>I like Harry Potter as well. Lets create a stor&lt;y</w:t>
+          <w:t xml:space="preserve">I like Harry Potter </w:t>
+        </w:r>
+        <w:proofErr w:type="spellStart"/>
+        <w:r>
+          <w:t>as</w:t>
+        </w:r>
+        <w:proofErr w:type="spellEnd"/>
+        <w:r>
+          <w:t xml:space="preserve"> </w:t>
+        </w:r>
+        <w:proofErr w:type="spellStart"/>
+        <w:r>
+          <w:t>well</w:t>
+        </w:r>
+        <w:proofErr w:type="spellEnd"/>
+        <w:r>
+          <w:t xml:space="preserve">. </w:t>
+        </w:r>
+        <w:proofErr w:type="spellStart"/>
+        <w:r>
+          <w:t>Lets</w:t>
+        </w:r>
+        <w:proofErr w:type="spellEnd"/>
+        <w:r>
+          <w:t xml:space="preserve"> </w:t>
+        </w:r>
+        <w:proofErr w:type="spellStart"/>
+        <w:r>
+          <w:t>create</w:t>
+        </w:r>
+        <w:proofErr w:type="spellEnd"/>
+        <w:r>
+          <w:t xml:space="preserve"> a </w:t>
+        </w:r>
+        <w:proofErr w:type="spellStart"/>
+        <w:r>
+          <w:t>stor</w:t>
+        </w:r>
+        <w:proofErr w:type="spellEnd"/>
+        <w:r>
+          <w:t>&lt;y</w:t>
         </w:r>
       </w:ins>
     </w:p>
@@ -245,61 +419,506 @@
           </w:pPr>
         </w:pPrChange>
       </w:pPr>
+      <w:proofErr w:type="spellStart"/>
       <w:ins w:id="31" w:author="Ng" w:date="2016-03-11T12:07:00Z">
         <w:r>
-          <w:t>Once upon a time….</w:t>
-        </w:r>
-      </w:ins>
+          <w:t>Once</w:t>
+        </w:r>
+        <w:proofErr w:type="spellEnd"/>
+        <w:r>
+          <w:t xml:space="preserve"> upon a time….</w:t>
+        </w:r>
+      </w:ins>
+      <w:proofErr w:type="spellStart"/>
       <w:ins w:id="32" w:author="Loni" w:date="2016-03-11T12:21:00Z">
         <w:r>
-          <w:t>there was a girl</w:t>
-        </w:r>
-      </w:ins>
+          <w:t>there</w:t>
+        </w:r>
+        <w:proofErr w:type="spellEnd"/>
+        <w:r>
+          <w:t xml:space="preserve"> was a </w:t>
+        </w:r>
+        <w:proofErr w:type="spellStart"/>
+        <w:r>
+          <w:t>girl</w:t>
+        </w:r>
+      </w:ins>
+      <w:proofErr w:type="spellEnd"/>
       <w:ins w:id="33" w:author="Ng" w:date="2016-03-11T12:41:00Z">
         <w:r>
-          <w:t>….with a hawk</w:t>
-        </w:r>
-      </w:ins>
+          <w:t>….</w:t>
+        </w:r>
+        <w:proofErr w:type="spellStart"/>
+        <w:r>
+          <w:t>with</w:t>
+        </w:r>
+        <w:proofErr w:type="spellEnd"/>
+        <w:r>
+          <w:t xml:space="preserve"> a </w:t>
+        </w:r>
+        <w:proofErr w:type="spellStart"/>
+        <w:r>
+          <w:t>hawk</w:t>
+        </w:r>
+      </w:ins>
+      <w:proofErr w:type="spellEnd"/>
       <w:ins w:id="34" w:author="Loni" w:date="2016-03-11T13:50:00Z">
         <w:r>
-          <w:t xml:space="preserve">, called Dumbledore. It </w:t>
+          <w:t xml:space="preserve">, </w:t>
+        </w:r>
+        <w:proofErr w:type="spellStart"/>
+        <w:r>
+          <w:t>called</w:t>
+        </w:r>
+        <w:proofErr w:type="spellEnd"/>
+        <w:r>
+          <w:t xml:space="preserve"> </w:t>
+        </w:r>
+        <w:proofErr w:type="spellStart"/>
+        <w:r>
+          <w:t>Dumbledore</w:t>
+        </w:r>
+        <w:proofErr w:type="spellEnd"/>
+        <w:r>
+          <w:t xml:space="preserve">. </w:t>
+        </w:r>
+        <w:proofErr w:type="spellStart"/>
+        <w:r>
+          <w:t>It</w:t>
+        </w:r>
+        <w:proofErr w:type="spellEnd"/>
+        <w:r>
+          <w:t xml:space="preserve"> </w:t>
         </w:r>
       </w:ins>
       <w:ins w:id="35" w:author="Loni" w:date="2016-03-11T13:51:00Z">
         <w:r>
-          <w:t xml:space="preserve"> was truely amazing hawk, because it could</w:t>
-        </w:r>
-      </w:ins>
+          <w:t xml:space="preserve"> was </w:t>
+        </w:r>
+        <w:proofErr w:type="spellStart"/>
+        <w:r>
+          <w:t>truely</w:t>
+        </w:r>
+        <w:proofErr w:type="spellEnd"/>
+        <w:r>
+          <w:t xml:space="preserve"> </w:t>
+        </w:r>
+        <w:proofErr w:type="spellStart"/>
+        <w:r>
+          <w:t>amazing</w:t>
+        </w:r>
+        <w:proofErr w:type="spellEnd"/>
+        <w:r>
+          <w:t xml:space="preserve"> </w:t>
+        </w:r>
+        <w:proofErr w:type="spellStart"/>
+        <w:r>
+          <w:t>hawk</w:t>
+        </w:r>
+        <w:proofErr w:type="spellEnd"/>
+        <w:r>
+          <w:t xml:space="preserve">, </w:t>
+        </w:r>
+        <w:proofErr w:type="spellStart"/>
+        <w:r>
+          <w:t>because</w:t>
+        </w:r>
+        <w:proofErr w:type="spellEnd"/>
+        <w:r>
+          <w:t xml:space="preserve"> </w:t>
+        </w:r>
+        <w:proofErr w:type="spellStart"/>
+        <w:r>
+          <w:t>it</w:t>
+        </w:r>
+        <w:proofErr w:type="spellEnd"/>
+        <w:r>
+          <w:t xml:space="preserve"> </w:t>
+        </w:r>
+        <w:proofErr w:type="spellStart"/>
+        <w:r>
+          <w:t>could</w:t>
+        </w:r>
+      </w:ins>
+      <w:proofErr w:type="spellEnd"/>
       <w:ins w:id="36" w:author="Loni" w:date="2016-03-11T13:50:00Z">
         <w:r>
           <w:t xml:space="preserve"> </w:t>
         </w:r>
       </w:ins>
+      <w:proofErr w:type="spellStart"/>
       <w:ins w:id="37" w:author="Ng" w:date="2016-03-11T13:53:00Z">
         <w:r>
-          <w:t>breath out fire and contempory dance.</w:t>
+          <w:t>breath</w:t>
+        </w:r>
+        <w:proofErr w:type="spellEnd"/>
+        <w:r>
+          <w:t xml:space="preserve"> out </w:t>
+        </w:r>
+        <w:proofErr w:type="spellStart"/>
+        <w:r>
+          <w:t>fire</w:t>
+        </w:r>
+        <w:proofErr w:type="spellEnd"/>
+        <w:r>
+          <w:t xml:space="preserve"> </w:t>
+        </w:r>
+        <w:proofErr w:type="spellStart"/>
+        <w:r>
+          <w:t>and</w:t>
+        </w:r>
+        <w:proofErr w:type="spellEnd"/>
+        <w:r>
+          <w:t xml:space="preserve"> </w:t>
+        </w:r>
+        <w:proofErr w:type="spellStart"/>
+        <w:r>
+          <w:t>contempory</w:t>
+        </w:r>
+        <w:proofErr w:type="spellEnd"/>
+        <w:r>
+          <w:t xml:space="preserve"> </w:t>
+        </w:r>
+        <w:proofErr w:type="spellStart"/>
+        <w:r>
+          <w:t>dance</w:t>
+        </w:r>
+        <w:proofErr w:type="spellEnd"/>
+        <w:r>
+          <w:t>.</w:t>
         </w:r>
       </w:ins>
       <w:ins w:id="38" w:author="Loni" w:date="2016-03-11T13:55:00Z">
         <w:r>
-          <w:t xml:space="preserve"> Thze fire had the power to revive dead people and heal the injured. However anyone who watched the contemporary dance was pulled in a endless sleep</w:t>
-        </w:r>
-      </w:ins>
+          <w:t xml:space="preserve"> </w:t>
+        </w:r>
+        <w:proofErr w:type="spellStart"/>
+        <w:r>
+          <w:t>Thze</w:t>
+        </w:r>
+        <w:proofErr w:type="spellEnd"/>
+        <w:r>
+          <w:t xml:space="preserve"> </w:t>
+        </w:r>
+        <w:proofErr w:type="spellStart"/>
+        <w:r>
+          <w:t>fire</w:t>
+        </w:r>
+        <w:proofErr w:type="spellEnd"/>
+        <w:r>
+          <w:t xml:space="preserve"> </w:t>
+        </w:r>
+        <w:proofErr w:type="spellStart"/>
+        <w:r>
+          <w:t>had</w:t>
+        </w:r>
+        <w:proofErr w:type="spellEnd"/>
+        <w:r>
+          <w:t xml:space="preserve"> </w:t>
+        </w:r>
+        <w:proofErr w:type="spellStart"/>
+        <w:r>
+          <w:t>the</w:t>
+        </w:r>
+        <w:proofErr w:type="spellEnd"/>
+        <w:r>
+          <w:t xml:space="preserve"> power </w:t>
+        </w:r>
+        <w:proofErr w:type="spellStart"/>
+        <w:r>
+          <w:t>to</w:t>
+        </w:r>
+        <w:proofErr w:type="spellEnd"/>
+        <w:r>
+          <w:t xml:space="preserve"> </w:t>
+        </w:r>
+        <w:proofErr w:type="spellStart"/>
+        <w:r>
+          <w:t>revive</w:t>
+        </w:r>
+        <w:proofErr w:type="spellEnd"/>
+        <w:r>
+          <w:t xml:space="preserve"> </w:t>
+        </w:r>
+        <w:proofErr w:type="spellStart"/>
+        <w:r>
+          <w:t>dead</w:t>
+        </w:r>
+        <w:proofErr w:type="spellEnd"/>
+        <w:r>
+          <w:t xml:space="preserve"> </w:t>
+        </w:r>
+        <w:proofErr w:type="spellStart"/>
+        <w:r>
+          <w:t>people</w:t>
+        </w:r>
+        <w:proofErr w:type="spellEnd"/>
+        <w:r>
+          <w:t xml:space="preserve"> </w:t>
+        </w:r>
+        <w:proofErr w:type="spellStart"/>
+        <w:r>
+          <w:t>and</w:t>
+        </w:r>
+        <w:proofErr w:type="spellEnd"/>
+        <w:r>
+          <w:t xml:space="preserve"> </w:t>
+        </w:r>
+        <w:proofErr w:type="spellStart"/>
+        <w:r>
+          <w:t>heal</w:t>
+        </w:r>
+        <w:proofErr w:type="spellEnd"/>
+        <w:r>
+          <w:t xml:space="preserve"> </w:t>
+        </w:r>
+        <w:proofErr w:type="spellStart"/>
+        <w:r>
+          <w:t>the</w:t>
+        </w:r>
+        <w:proofErr w:type="spellEnd"/>
+        <w:r>
+          <w:t xml:space="preserve"> </w:t>
+        </w:r>
+        <w:proofErr w:type="spellStart"/>
+        <w:r>
+          <w:t>injured</w:t>
+        </w:r>
+        <w:proofErr w:type="spellEnd"/>
+        <w:r>
+          <w:t xml:space="preserve">. </w:t>
+        </w:r>
+        <w:proofErr w:type="spellStart"/>
+        <w:r>
+          <w:t>However</w:t>
+        </w:r>
+        <w:proofErr w:type="spellEnd"/>
+        <w:r>
+          <w:t xml:space="preserve"> </w:t>
+        </w:r>
+        <w:proofErr w:type="spellStart"/>
+        <w:r>
+          <w:t>anyone</w:t>
+        </w:r>
+        <w:proofErr w:type="spellEnd"/>
+        <w:r>
+          <w:t xml:space="preserve"> </w:t>
+        </w:r>
+        <w:proofErr w:type="spellStart"/>
+        <w:r>
+          <w:t>who</w:t>
+        </w:r>
+        <w:proofErr w:type="spellEnd"/>
+        <w:r>
+          <w:t xml:space="preserve"> </w:t>
+        </w:r>
+        <w:proofErr w:type="spellStart"/>
+        <w:r>
+          <w:t>watched</w:t>
+        </w:r>
+        <w:proofErr w:type="spellEnd"/>
+        <w:r>
+          <w:t xml:space="preserve"> </w:t>
+        </w:r>
+        <w:proofErr w:type="spellStart"/>
+        <w:r>
+          <w:t>the</w:t>
+        </w:r>
+        <w:proofErr w:type="spellEnd"/>
+        <w:r>
+          <w:t xml:space="preserve"> </w:t>
+        </w:r>
+        <w:proofErr w:type="spellStart"/>
+        <w:r>
+          <w:t>contemporary</w:t>
+        </w:r>
+        <w:proofErr w:type="spellEnd"/>
+        <w:r>
+          <w:t xml:space="preserve"> </w:t>
+        </w:r>
+        <w:proofErr w:type="spellStart"/>
+        <w:r>
+          <w:t>dance</w:t>
+        </w:r>
+        <w:proofErr w:type="spellEnd"/>
+        <w:r>
+          <w:t xml:space="preserve"> was </w:t>
+        </w:r>
+        <w:proofErr w:type="spellStart"/>
+        <w:r>
+          <w:t>pulled</w:t>
+        </w:r>
+        <w:proofErr w:type="spellEnd"/>
+        <w:r>
+          <w:t xml:space="preserve"> in a </w:t>
+        </w:r>
+        <w:proofErr w:type="spellStart"/>
+        <w:r>
+          <w:t>endless</w:t>
+        </w:r>
+        <w:proofErr w:type="spellEnd"/>
+        <w:r>
+          <w:t xml:space="preserve"> </w:t>
+        </w:r>
+        <w:proofErr w:type="spellStart"/>
+        <w:r>
+          <w:t>sleep</w:t>
+        </w:r>
+      </w:ins>
+      <w:proofErr w:type="spellEnd"/>
       <w:ins w:id="39" w:author="Ng" w:date="2016-03-11T13:57:00Z">
         <w:r>
-          <w:t xml:space="preserve">. This was a particularly useful skill, as Dumbledore </w:t>
+          <w:t xml:space="preserve">. This was a </w:t>
+        </w:r>
+        <w:proofErr w:type="spellStart"/>
+        <w:r>
+          <w:t>particularly</w:t>
+        </w:r>
+        <w:proofErr w:type="spellEnd"/>
+        <w:r>
+          <w:t xml:space="preserve"> </w:t>
+        </w:r>
+        <w:proofErr w:type="spellStart"/>
+        <w:r>
+          <w:t>useful</w:t>
+        </w:r>
+        <w:proofErr w:type="spellEnd"/>
+        <w:r>
+          <w:t xml:space="preserve"> </w:t>
+        </w:r>
+        <w:proofErr w:type="spellStart"/>
+        <w:r>
+          <w:t>skill</w:t>
+        </w:r>
+        <w:proofErr w:type="spellEnd"/>
+        <w:r>
+          <w:t xml:space="preserve">, </w:t>
+        </w:r>
+        <w:proofErr w:type="spellStart"/>
+        <w:r>
+          <w:t>as</w:t>
+        </w:r>
+        <w:proofErr w:type="spellEnd"/>
+        <w:r>
+          <w:t xml:space="preserve"> </w:t>
+        </w:r>
+        <w:proofErr w:type="spellStart"/>
+        <w:r>
+          <w:t>Dumbledore</w:t>
+        </w:r>
+        <w:proofErr w:type="spellEnd"/>
+        <w:r>
+          <w:t xml:space="preserve"> </w:t>
         </w:r>
       </w:ins>
       <w:ins w:id="40" w:author="Ng" w:date="2016-03-11T13:58:00Z">
         <w:r>
-          <w:t xml:space="preserve">was a budding artist and </w:t>
-        </w:r>
-      </w:ins>
+          <w:t xml:space="preserve">was a </w:t>
+        </w:r>
+        <w:proofErr w:type="spellStart"/>
+        <w:r>
+          <w:t>budding</w:t>
+        </w:r>
+        <w:proofErr w:type="spellEnd"/>
+        <w:r>
+          <w:t xml:space="preserve"> </w:t>
+        </w:r>
+        <w:proofErr w:type="spellStart"/>
+        <w:r>
+          <w:t>artist</w:t>
+        </w:r>
+        <w:proofErr w:type="spellEnd"/>
+        <w:r>
+          <w:t xml:space="preserve"> </w:t>
+        </w:r>
+        <w:proofErr w:type="spellStart"/>
+        <w:r>
+          <w:t>and</w:t>
+        </w:r>
+        <w:proofErr w:type="spellEnd"/>
+        <w:r>
+          <w:t xml:space="preserve"> </w:t>
+        </w:r>
+      </w:ins>
+      <w:proofErr w:type="spellStart"/>
       <w:ins w:id="41" w:author="Ng" w:date="2016-03-11T13:57:00Z">
         <w:r>
-          <w:t>loved to draw on the faces of anyone trapped in the sleep</w:t>
-        </w:r>
-      </w:ins>
+          <w:t>loved</w:t>
+        </w:r>
+        <w:proofErr w:type="spellEnd"/>
+        <w:r>
+          <w:t xml:space="preserve"> </w:t>
+        </w:r>
+        <w:proofErr w:type="spellStart"/>
+        <w:r>
+          <w:t>to</w:t>
+        </w:r>
+        <w:proofErr w:type="spellEnd"/>
+        <w:r>
+          <w:t xml:space="preserve"> </w:t>
+        </w:r>
+        <w:proofErr w:type="spellStart"/>
+        <w:r>
+          <w:t>draw</w:t>
+        </w:r>
+        <w:proofErr w:type="spellEnd"/>
+        <w:r>
+          <w:t xml:space="preserve"> on </w:t>
+        </w:r>
+        <w:proofErr w:type="spellStart"/>
+        <w:r>
+          <w:t>the</w:t>
+        </w:r>
+        <w:proofErr w:type="spellEnd"/>
+        <w:r>
+          <w:t xml:space="preserve"> </w:t>
+        </w:r>
+        <w:proofErr w:type="spellStart"/>
+        <w:r>
+          <w:t>faces</w:t>
+        </w:r>
+        <w:proofErr w:type="spellEnd"/>
+        <w:r>
+          <w:t xml:space="preserve"> </w:t>
+        </w:r>
+        <w:proofErr w:type="spellStart"/>
+        <w:r>
+          <w:t>of</w:t>
+        </w:r>
+        <w:proofErr w:type="spellEnd"/>
+        <w:r>
+          <w:t xml:space="preserve"> </w:t>
+        </w:r>
+        <w:proofErr w:type="spellStart"/>
+        <w:r>
+          <w:t>anyone</w:t>
+        </w:r>
+        <w:proofErr w:type="spellEnd"/>
+        <w:r>
+          <w:t xml:space="preserve"> </w:t>
+        </w:r>
+        <w:proofErr w:type="spellStart"/>
+        <w:r>
+          <w:t>trapped</w:t>
+        </w:r>
+        <w:proofErr w:type="spellEnd"/>
+        <w:r>
+          <w:t xml:space="preserve"> in </w:t>
+        </w:r>
+        <w:proofErr w:type="spellStart"/>
+        <w:r>
+          <w:t>the</w:t>
+        </w:r>
+        <w:proofErr w:type="spellEnd"/>
+        <w:r>
+          <w:t xml:space="preserve"> </w:t>
+        </w:r>
+        <w:proofErr w:type="spellStart"/>
+        <w:r>
+          <w:t>sleep</w:t>
+        </w:r>
+      </w:ins>
+      <w:proofErr w:type="spellEnd"/>
       <w:ins w:id="42" w:author="Ng" w:date="2016-03-11T13:58:00Z">
         <w:r>
           <w:t xml:space="preserve">. </w:t>
@@ -307,17 +926,558 @@
       </w:ins>
       <w:ins w:id="43" w:author="Loni" w:date="2016-03-11T14:01:00Z">
         <w:r>
-          <w:t xml:space="preserve"> However once he perfected his art, he wanted tob e a free hawk, and left the girl to wonder the world. He arrived in the pokemon world , where he meet Ash</w:t>
+          <w:t xml:space="preserve"> </w:t>
+        </w:r>
+        <w:proofErr w:type="spellStart"/>
+        <w:r>
+          <w:t>However</w:t>
+        </w:r>
+        <w:proofErr w:type="spellEnd"/>
+        <w:r>
+          <w:t xml:space="preserve"> </w:t>
+        </w:r>
+        <w:proofErr w:type="spellStart"/>
+        <w:r>
+          <w:t>once</w:t>
+        </w:r>
+        <w:proofErr w:type="spellEnd"/>
+        <w:r>
+          <w:t xml:space="preserve"> he </w:t>
+        </w:r>
+        <w:proofErr w:type="spellStart"/>
+        <w:r>
+          <w:t>perfected</w:t>
+        </w:r>
+        <w:proofErr w:type="spellEnd"/>
+        <w:r>
+          <w:t xml:space="preserve"> </w:t>
+        </w:r>
+        <w:proofErr w:type="spellStart"/>
+        <w:r>
+          <w:t>his</w:t>
+        </w:r>
+        <w:proofErr w:type="spellEnd"/>
+        <w:r>
+          <w:t xml:space="preserve"> </w:t>
+        </w:r>
+        <w:proofErr w:type="spellStart"/>
+        <w:r>
+          <w:t>art</w:t>
+        </w:r>
+        <w:proofErr w:type="spellEnd"/>
+        <w:r>
+          <w:t xml:space="preserve">, he </w:t>
+        </w:r>
+        <w:proofErr w:type="spellStart"/>
+        <w:r>
+          <w:t>wanted</w:t>
+        </w:r>
+        <w:proofErr w:type="spellEnd"/>
+        <w:r>
+          <w:t xml:space="preserve"> tob e a </w:t>
+        </w:r>
+        <w:proofErr w:type="spellStart"/>
+        <w:r>
+          <w:t>free</w:t>
+        </w:r>
+        <w:proofErr w:type="spellEnd"/>
+        <w:r>
+          <w:t xml:space="preserve"> </w:t>
+        </w:r>
+        <w:proofErr w:type="spellStart"/>
+        <w:r>
+          <w:t>hawk</w:t>
+        </w:r>
+        <w:proofErr w:type="spellEnd"/>
+        <w:r>
+          <w:t xml:space="preserve">, </w:t>
+        </w:r>
+        <w:proofErr w:type="spellStart"/>
+        <w:r>
+          <w:t>and</w:t>
+        </w:r>
+        <w:proofErr w:type="spellEnd"/>
+        <w:r>
+          <w:t xml:space="preserve"> </w:t>
+        </w:r>
+        <w:proofErr w:type="spellStart"/>
+        <w:r>
+          <w:t>left</w:t>
+        </w:r>
+        <w:proofErr w:type="spellEnd"/>
+        <w:r>
+          <w:t xml:space="preserve"> </w:t>
+        </w:r>
+        <w:proofErr w:type="spellStart"/>
+        <w:r>
+          <w:t>the</w:t>
+        </w:r>
+        <w:proofErr w:type="spellEnd"/>
+        <w:r>
+          <w:t xml:space="preserve"> </w:t>
+        </w:r>
+        <w:proofErr w:type="spellStart"/>
+        <w:r>
+          <w:t>girl</w:t>
+        </w:r>
+        <w:proofErr w:type="spellEnd"/>
+        <w:r>
+          <w:t xml:space="preserve"> </w:t>
+        </w:r>
+        <w:proofErr w:type="spellStart"/>
+        <w:r>
+          <w:t>to</w:t>
+        </w:r>
+        <w:proofErr w:type="spellEnd"/>
+        <w:r>
+          <w:t xml:space="preserve"> </w:t>
+        </w:r>
+        <w:proofErr w:type="spellStart"/>
+        <w:r>
+          <w:t>wonder</w:t>
+        </w:r>
+        <w:proofErr w:type="spellEnd"/>
+        <w:r>
+          <w:t xml:space="preserve"> </w:t>
+        </w:r>
+        <w:proofErr w:type="spellStart"/>
+        <w:r>
+          <w:t>the</w:t>
+        </w:r>
+        <w:proofErr w:type="spellEnd"/>
+        <w:r>
+          <w:t xml:space="preserve"> </w:t>
+        </w:r>
+        <w:proofErr w:type="spellStart"/>
+        <w:r>
+          <w:t>world</w:t>
+        </w:r>
+        <w:proofErr w:type="spellEnd"/>
+        <w:r>
+          <w:t xml:space="preserve">. He </w:t>
+        </w:r>
+        <w:proofErr w:type="spellStart"/>
+        <w:r>
+          <w:t>arrived</w:t>
+        </w:r>
+        <w:proofErr w:type="spellEnd"/>
+        <w:r>
+          <w:t xml:space="preserve"> in </w:t>
+        </w:r>
+        <w:proofErr w:type="spellStart"/>
+        <w:r>
+          <w:t>the</w:t>
+        </w:r>
+        <w:proofErr w:type="spellEnd"/>
+        <w:r>
+          <w:t xml:space="preserve"> </w:t>
+        </w:r>
+        <w:proofErr w:type="spellStart"/>
+        <w:r>
+          <w:t>pokemon</w:t>
+        </w:r>
+        <w:proofErr w:type="spellEnd"/>
+        <w:r>
+          <w:t xml:space="preserve"> </w:t>
+        </w:r>
+        <w:proofErr w:type="spellStart"/>
+        <w:proofErr w:type="gramStart"/>
+        <w:r>
+          <w:t>world</w:t>
+        </w:r>
+        <w:proofErr w:type="spellEnd"/>
+        <w:r>
+          <w:t xml:space="preserve"> ,</w:t>
+        </w:r>
+        <w:proofErr w:type="gramEnd"/>
+        <w:r>
+          <w:t xml:space="preserve"> </w:t>
+        </w:r>
+        <w:proofErr w:type="spellStart"/>
+        <w:r>
+          <w:t>where</w:t>
+        </w:r>
+        <w:proofErr w:type="spellEnd"/>
+        <w:r>
+          <w:t xml:space="preserve"> he </w:t>
+        </w:r>
+        <w:proofErr w:type="spellStart"/>
+        <w:r>
+          <w:t>meet</w:t>
+        </w:r>
+        <w:proofErr w:type="spellEnd"/>
+        <w:r>
+          <w:t xml:space="preserve"> Ash</w:t>
         </w:r>
       </w:ins>
       <w:ins w:id="44" w:author="Ng" w:date="2016-03-11T14:10:00Z">
         <w:r>
-          <w:t>. Ash wanted to catch Dumbledore in a pokeball, but didn’t anticipate his awesomeness. Riled by this act, Dumbledore instead decided to catch Ash in his own pokeball, setting him on course to catch all the poketrainers in the world!</w:t>
+          <w:t xml:space="preserve">. Ash </w:t>
+        </w:r>
+        <w:proofErr w:type="spellStart"/>
+        <w:r>
+          <w:t>wanted</w:t>
+        </w:r>
+        <w:proofErr w:type="spellEnd"/>
+        <w:r>
+          <w:t xml:space="preserve"> </w:t>
+        </w:r>
+        <w:proofErr w:type="spellStart"/>
+        <w:r>
+          <w:t>to</w:t>
+        </w:r>
+        <w:proofErr w:type="spellEnd"/>
+        <w:r>
+          <w:t xml:space="preserve"> catch </w:t>
+        </w:r>
+        <w:proofErr w:type="spellStart"/>
+        <w:r>
+          <w:t>Dumbledore</w:t>
+        </w:r>
+        <w:proofErr w:type="spellEnd"/>
+        <w:r>
+          <w:t xml:space="preserve"> in a </w:t>
+        </w:r>
+        <w:proofErr w:type="spellStart"/>
+        <w:r>
+          <w:t>pokeball</w:t>
+        </w:r>
+        <w:proofErr w:type="spellEnd"/>
+        <w:r>
+          <w:t xml:space="preserve">, but </w:t>
+        </w:r>
+        <w:proofErr w:type="spellStart"/>
+        <w:r>
+          <w:t>didn’t</w:t>
+        </w:r>
+        <w:proofErr w:type="spellEnd"/>
+        <w:r>
+          <w:t xml:space="preserve"> </w:t>
+        </w:r>
+        <w:proofErr w:type="spellStart"/>
+        <w:r>
+          <w:t>anticipate</w:t>
+        </w:r>
+        <w:proofErr w:type="spellEnd"/>
+        <w:r>
+          <w:t xml:space="preserve"> </w:t>
+        </w:r>
+        <w:proofErr w:type="spellStart"/>
+        <w:r>
+          <w:t>his</w:t>
+        </w:r>
+        <w:proofErr w:type="spellEnd"/>
+        <w:r>
+          <w:t xml:space="preserve"> </w:t>
+        </w:r>
+        <w:proofErr w:type="spellStart"/>
+        <w:r>
+          <w:t>awesomeness</w:t>
+        </w:r>
+        <w:proofErr w:type="spellEnd"/>
+        <w:r>
+          <w:t xml:space="preserve">. </w:t>
+        </w:r>
+        <w:proofErr w:type="spellStart"/>
+        <w:r>
+          <w:t>Riled</w:t>
+        </w:r>
+        <w:proofErr w:type="spellEnd"/>
+        <w:r>
+          <w:t xml:space="preserve"> </w:t>
+        </w:r>
+        <w:proofErr w:type="spellStart"/>
+        <w:r>
+          <w:t>by</w:t>
+        </w:r>
+        <w:proofErr w:type="spellEnd"/>
+        <w:r>
+          <w:t xml:space="preserve"> </w:t>
+        </w:r>
+        <w:proofErr w:type="spellStart"/>
+        <w:r>
+          <w:t>this</w:t>
+        </w:r>
+        <w:proofErr w:type="spellEnd"/>
+        <w:r>
+          <w:t xml:space="preserve"> </w:t>
+        </w:r>
+        <w:proofErr w:type="spellStart"/>
+        <w:r>
+          <w:t>act</w:t>
+        </w:r>
+        <w:proofErr w:type="spellEnd"/>
+        <w:r>
+          <w:t xml:space="preserve">, </w:t>
+        </w:r>
+        <w:proofErr w:type="spellStart"/>
+        <w:r>
+          <w:t>Dumbledore</w:t>
+        </w:r>
+        <w:proofErr w:type="spellEnd"/>
+        <w:r>
+          <w:t xml:space="preserve"> </w:t>
+        </w:r>
+        <w:proofErr w:type="spellStart"/>
+        <w:r>
+          <w:t>instead</w:t>
+        </w:r>
+        <w:proofErr w:type="spellEnd"/>
+        <w:r>
+          <w:t xml:space="preserve"> </w:t>
+        </w:r>
+        <w:proofErr w:type="spellStart"/>
+        <w:r>
+          <w:t>decided</w:t>
+        </w:r>
+        <w:proofErr w:type="spellEnd"/>
+        <w:r>
+          <w:t xml:space="preserve"> </w:t>
+        </w:r>
+        <w:proofErr w:type="spellStart"/>
+        <w:r>
+          <w:t>to</w:t>
+        </w:r>
+        <w:proofErr w:type="spellEnd"/>
+        <w:r>
+          <w:t xml:space="preserve"> catch Ash in </w:t>
+        </w:r>
+        <w:proofErr w:type="spellStart"/>
+        <w:r>
+          <w:t>his</w:t>
+        </w:r>
+        <w:proofErr w:type="spellEnd"/>
+        <w:r>
+          <w:t xml:space="preserve"> </w:t>
+        </w:r>
+        <w:proofErr w:type="spellStart"/>
+        <w:r>
+          <w:t>own</w:t>
+        </w:r>
+        <w:proofErr w:type="spellEnd"/>
+        <w:r>
+          <w:t xml:space="preserve"> </w:t>
+        </w:r>
+        <w:proofErr w:type="spellStart"/>
+        <w:r>
+          <w:t>pokeball</w:t>
+        </w:r>
+        <w:proofErr w:type="spellEnd"/>
+        <w:r>
+          <w:t xml:space="preserve">, </w:t>
+        </w:r>
+        <w:proofErr w:type="spellStart"/>
+        <w:r>
+          <w:t>setting</w:t>
+        </w:r>
+        <w:proofErr w:type="spellEnd"/>
+        <w:r>
+          <w:t xml:space="preserve"> </w:t>
+        </w:r>
+        <w:proofErr w:type="spellStart"/>
+        <w:r>
+          <w:t>him</w:t>
+        </w:r>
+        <w:proofErr w:type="spellEnd"/>
+        <w:r>
+          <w:t xml:space="preserve"> on </w:t>
+        </w:r>
+        <w:proofErr w:type="spellStart"/>
+        <w:r>
+          <w:t>course</w:t>
+        </w:r>
+        <w:proofErr w:type="spellEnd"/>
+        <w:r>
+          <w:t xml:space="preserve"> </w:t>
+        </w:r>
+        <w:proofErr w:type="spellStart"/>
+        <w:r>
+          <w:t>to</w:t>
+        </w:r>
+        <w:proofErr w:type="spellEnd"/>
+        <w:r>
+          <w:t xml:space="preserve"> catch all </w:t>
+        </w:r>
+        <w:proofErr w:type="spellStart"/>
+        <w:r>
+          <w:t>the</w:t>
+        </w:r>
+        <w:proofErr w:type="spellEnd"/>
+        <w:r>
+          <w:t xml:space="preserve"> </w:t>
+        </w:r>
+        <w:proofErr w:type="spellStart"/>
+        <w:r>
+          <w:t>poketrainers</w:t>
+        </w:r>
+        <w:proofErr w:type="spellEnd"/>
+        <w:r>
+          <w:t xml:space="preserve"> in </w:t>
+        </w:r>
+        <w:proofErr w:type="spellStart"/>
+        <w:r>
+          <w:t>the</w:t>
+        </w:r>
+        <w:proofErr w:type="spellEnd"/>
+        <w:r>
+          <w:t xml:space="preserve"> </w:t>
+        </w:r>
+        <w:proofErr w:type="spellStart"/>
+        <w:r>
+          <w:t>world</w:t>
+        </w:r>
+        <w:proofErr w:type="spellEnd"/>
+        <w:r>
+          <w:t>!</w:t>
         </w:r>
       </w:ins>
       <w:ins w:id="45" w:author="Loni" w:date="2016-03-11T14:12:00Z">
         <w:r>
-          <w:t xml:space="preserve"> And now the story began, the awesome story of Dumbledore, the hawk trying to become the best pokemaster </w:t>
+          <w:t xml:space="preserve"> </w:t>
+        </w:r>
+        <w:proofErr w:type="spellStart"/>
+        <w:r>
+          <w:t>And</w:t>
+        </w:r>
+        <w:proofErr w:type="spellEnd"/>
+        <w:r>
+          <w:t xml:space="preserve"> </w:t>
+        </w:r>
+        <w:proofErr w:type="spellStart"/>
+        <w:r>
+          <w:t>now</w:t>
+        </w:r>
+        <w:proofErr w:type="spellEnd"/>
+        <w:r>
+          <w:t xml:space="preserve"> </w:t>
+        </w:r>
+        <w:proofErr w:type="spellStart"/>
+        <w:r>
+          <w:t>the</w:t>
+        </w:r>
+        <w:proofErr w:type="spellEnd"/>
+        <w:r>
+          <w:t xml:space="preserve"> </w:t>
+        </w:r>
+        <w:proofErr w:type="spellStart"/>
+        <w:r>
+          <w:t>story</w:t>
+        </w:r>
+        <w:proofErr w:type="spellEnd"/>
+        <w:r>
+          <w:t xml:space="preserve"> </w:t>
+        </w:r>
+        <w:proofErr w:type="spellStart"/>
+        <w:r>
+          <w:t>began</w:t>
+        </w:r>
+        <w:proofErr w:type="spellEnd"/>
+        <w:r>
+          <w:t xml:space="preserve">, </w:t>
+        </w:r>
+        <w:proofErr w:type="spellStart"/>
+        <w:r>
+          <w:t>the</w:t>
+        </w:r>
+        <w:proofErr w:type="spellEnd"/>
+        <w:r>
+          <w:t xml:space="preserve"> </w:t>
+        </w:r>
+        <w:proofErr w:type="spellStart"/>
+        <w:r>
+          <w:t>awesome</w:t>
+        </w:r>
+        <w:proofErr w:type="spellEnd"/>
+        <w:r>
+          <w:t xml:space="preserve"> </w:t>
+        </w:r>
+        <w:proofErr w:type="spellStart"/>
+        <w:r>
+          <w:t>story</w:t>
+        </w:r>
+        <w:proofErr w:type="spellEnd"/>
+        <w:r>
+          <w:t xml:space="preserve"> </w:t>
+        </w:r>
+        <w:proofErr w:type="spellStart"/>
+        <w:r>
+          <w:t>of</w:t>
+        </w:r>
+        <w:proofErr w:type="spellEnd"/>
+        <w:r>
+          <w:t xml:space="preserve"> </w:t>
+        </w:r>
+        <w:proofErr w:type="spellStart"/>
+        <w:r>
+          <w:t>Dumbledore</w:t>
+        </w:r>
+        <w:proofErr w:type="spellEnd"/>
+        <w:r>
+          <w:t xml:space="preserve">, </w:t>
+        </w:r>
+        <w:proofErr w:type="spellStart"/>
+        <w:r>
+          <w:t>the</w:t>
+        </w:r>
+        <w:proofErr w:type="spellEnd"/>
+        <w:r>
+          <w:t xml:space="preserve"> </w:t>
+        </w:r>
+        <w:proofErr w:type="spellStart"/>
+        <w:r>
+          <w:t>hawk</w:t>
+        </w:r>
+        <w:proofErr w:type="spellEnd"/>
+        <w:r>
+          <w:t xml:space="preserve"> </w:t>
+        </w:r>
+        <w:proofErr w:type="spellStart"/>
+        <w:r>
+          <w:t>trying</w:t>
+        </w:r>
+        <w:proofErr w:type="spellEnd"/>
+        <w:r>
+          <w:t xml:space="preserve"> </w:t>
+        </w:r>
+        <w:proofErr w:type="spellStart"/>
+        <w:r>
+          <w:t>to</w:t>
+        </w:r>
+        <w:proofErr w:type="spellEnd"/>
+        <w:r>
+          <w:t xml:space="preserve"> </w:t>
+        </w:r>
+        <w:proofErr w:type="spellStart"/>
+        <w:r>
+          <w:t>become</w:t>
+        </w:r>
+        <w:proofErr w:type="spellEnd"/>
+        <w:r>
+          <w:t xml:space="preserve"> </w:t>
+        </w:r>
+        <w:proofErr w:type="spellStart"/>
+        <w:r>
+          <w:t>the</w:t>
+        </w:r>
+        <w:proofErr w:type="spellEnd"/>
+        <w:r>
+          <w:t xml:space="preserve"> </w:t>
+        </w:r>
+        <w:proofErr w:type="spellStart"/>
+        <w:r>
+          <w:t>best</w:t>
+        </w:r>
+        <w:proofErr w:type="spellEnd"/>
+        <w:r>
+          <w:t xml:space="preserve"> </w:t>
+        </w:r>
+        <w:proofErr w:type="spellStart"/>
+        <w:r>
+          <w:t>pokemaster</w:t>
+        </w:r>
+        <w:proofErr w:type="spellEnd"/>
+        <w:r>
+          <w:t xml:space="preserve"> </w:t>
         </w:r>
       </w:ins>
       <w:ins w:id="46" w:author="Loni" w:date="2016-03-11T14:13:00Z">
@@ -330,32 +1490,404 @@
           <w:t xml:space="preserve"> </w:t>
         </w:r>
       </w:ins>
+      <w:proofErr w:type="spellStart"/>
       <w:ins w:id="48" w:author="Loni" w:date="2016-03-11T14:13:00Z">
         <w:r>
-          <w:t>world. However he had a big rivalvry. There was another pokemon setting people to sleep and writing on their faces, so there fore Dumbledore</w:t>
-        </w:r>
-      </w:ins>
+          <w:t>world</w:t>
+        </w:r>
+        <w:proofErr w:type="spellEnd"/>
+        <w:r>
+          <w:t xml:space="preserve">. </w:t>
+        </w:r>
+        <w:proofErr w:type="spellStart"/>
+        <w:r>
+          <w:t>However</w:t>
+        </w:r>
+        <w:proofErr w:type="spellEnd"/>
+        <w:r>
+          <w:t xml:space="preserve"> he </w:t>
+        </w:r>
+        <w:proofErr w:type="spellStart"/>
+        <w:r>
+          <w:t>had</w:t>
+        </w:r>
+        <w:proofErr w:type="spellEnd"/>
+        <w:r>
+          <w:t xml:space="preserve"> a </w:t>
+        </w:r>
+        <w:proofErr w:type="spellStart"/>
+        <w:r>
+          <w:t>big</w:t>
+        </w:r>
+        <w:proofErr w:type="spellEnd"/>
+        <w:r>
+          <w:t xml:space="preserve"> </w:t>
+        </w:r>
+        <w:proofErr w:type="spellStart"/>
+        <w:r>
+          <w:t>rivalvry</w:t>
+        </w:r>
+        <w:proofErr w:type="spellEnd"/>
+        <w:r>
+          <w:t xml:space="preserve">. </w:t>
+        </w:r>
+        <w:proofErr w:type="spellStart"/>
+        <w:r>
+          <w:t>There</w:t>
+        </w:r>
+        <w:proofErr w:type="spellEnd"/>
+        <w:r>
+          <w:t xml:space="preserve"> was </w:t>
+        </w:r>
+        <w:proofErr w:type="spellStart"/>
+        <w:r>
+          <w:t>another</w:t>
+        </w:r>
+        <w:proofErr w:type="spellEnd"/>
+        <w:r>
+          <w:t xml:space="preserve"> </w:t>
+        </w:r>
+        <w:proofErr w:type="spellStart"/>
+        <w:r>
+          <w:t>pokemon</w:t>
+        </w:r>
+        <w:proofErr w:type="spellEnd"/>
+        <w:r>
+          <w:t xml:space="preserve"> </w:t>
+        </w:r>
+        <w:proofErr w:type="spellStart"/>
+        <w:r>
+          <w:t>setting</w:t>
+        </w:r>
+        <w:proofErr w:type="spellEnd"/>
+        <w:r>
+          <w:t xml:space="preserve"> </w:t>
+        </w:r>
+        <w:proofErr w:type="spellStart"/>
+        <w:r>
+          <w:t>people</w:t>
+        </w:r>
+        <w:proofErr w:type="spellEnd"/>
+        <w:r>
+          <w:t xml:space="preserve"> </w:t>
+        </w:r>
+        <w:proofErr w:type="spellStart"/>
+        <w:r>
+          <w:t>to</w:t>
+        </w:r>
+        <w:proofErr w:type="spellEnd"/>
+        <w:r>
+          <w:t xml:space="preserve"> </w:t>
+        </w:r>
+        <w:proofErr w:type="spellStart"/>
+        <w:r>
+          <w:t>sleep</w:t>
+        </w:r>
+        <w:proofErr w:type="spellEnd"/>
+        <w:r>
+          <w:t xml:space="preserve"> </w:t>
+        </w:r>
+        <w:proofErr w:type="spellStart"/>
+        <w:r>
+          <w:t>and</w:t>
+        </w:r>
+        <w:proofErr w:type="spellEnd"/>
+        <w:r>
+          <w:t xml:space="preserve"> </w:t>
+        </w:r>
+        <w:proofErr w:type="spellStart"/>
+        <w:r>
+          <w:t>writing</w:t>
+        </w:r>
+        <w:proofErr w:type="spellEnd"/>
+        <w:r>
+          <w:t xml:space="preserve"> on </w:t>
+        </w:r>
+        <w:proofErr w:type="spellStart"/>
+        <w:r>
+          <w:t>their</w:t>
+        </w:r>
+        <w:proofErr w:type="spellEnd"/>
+        <w:r>
+          <w:t xml:space="preserve"> </w:t>
+        </w:r>
+        <w:proofErr w:type="spellStart"/>
+        <w:r>
+          <w:t>faces</w:t>
+        </w:r>
+        <w:proofErr w:type="spellEnd"/>
+        <w:r>
+          <w:t xml:space="preserve">, so </w:t>
+        </w:r>
+        <w:proofErr w:type="spellStart"/>
+        <w:r>
+          <w:t>there</w:t>
+        </w:r>
+        <w:proofErr w:type="spellEnd"/>
+        <w:r>
+          <w:t xml:space="preserve"> </w:t>
+        </w:r>
+        <w:proofErr w:type="spellStart"/>
+        <w:r>
+          <w:t>fore</w:t>
+        </w:r>
+        <w:proofErr w:type="spellEnd"/>
+        <w:r>
+          <w:t xml:space="preserve"> </w:t>
+        </w:r>
+        <w:proofErr w:type="spellStart"/>
+        <w:r>
+          <w:t>Dumbledore</w:t>
+        </w:r>
+      </w:ins>
+      <w:proofErr w:type="spellEnd"/>
       <w:ins w:id="49" w:author="Ng" w:date="2016-03-11T14:15:00Z">
         <w:r>
-          <w:t xml:space="preserve"> realised</w:t>
-        </w:r>
-        <w:r>
-          <w:t xml:space="preserve"> he should try his </w:t>
-        </w:r>
-      </w:ins>
+          <w:t xml:space="preserve"> </w:t>
+        </w:r>
+        <w:proofErr w:type="spellStart"/>
+        <w:r>
+          <w:t>realised</w:t>
+        </w:r>
+        <w:proofErr w:type="spellEnd"/>
+        <w:r>
+          <w:t xml:space="preserve"> he </w:t>
+        </w:r>
+        <w:proofErr w:type="spellStart"/>
+        <w:r>
+          <w:t>should</w:t>
+        </w:r>
+        <w:proofErr w:type="spellEnd"/>
+        <w:r>
+          <w:t xml:space="preserve"> </w:t>
+        </w:r>
+        <w:proofErr w:type="spellStart"/>
+        <w:r>
+          <w:t>try</w:t>
+        </w:r>
+        <w:proofErr w:type="spellEnd"/>
+        <w:r>
+          <w:t xml:space="preserve"> </w:t>
+        </w:r>
+        <w:proofErr w:type="spellStart"/>
+        <w:r>
+          <w:t>his</w:t>
+        </w:r>
+        <w:proofErr w:type="spellEnd"/>
+        <w:r>
+          <w:t xml:space="preserve"> </w:t>
+        </w:r>
+      </w:ins>
+      <w:proofErr w:type="spellStart"/>
       <w:ins w:id="50" w:author="Ng" w:date="2016-03-11T14:16:00Z">
         <w:r>
-          <w:t xml:space="preserve">wing at firebending. First he needed to find a true master to learn from, so </w:t>
+          <w:t>wing</w:t>
+        </w:r>
+        <w:proofErr w:type="spellEnd"/>
+        <w:r>
+          <w:t xml:space="preserve"> at </w:t>
+        </w:r>
+        <w:proofErr w:type="spellStart"/>
+        <w:r>
+          <w:t>firebending</w:t>
+        </w:r>
+        <w:proofErr w:type="spellEnd"/>
+        <w:r>
+          <w:t xml:space="preserve">. First he </w:t>
+        </w:r>
+        <w:proofErr w:type="spellStart"/>
+        <w:r>
+          <w:t>needed</w:t>
+        </w:r>
+        <w:proofErr w:type="spellEnd"/>
+        <w:r>
+          <w:t xml:space="preserve"> </w:t>
+        </w:r>
+        <w:proofErr w:type="spellStart"/>
+        <w:r>
+          <w:t>to</w:t>
+        </w:r>
+        <w:proofErr w:type="spellEnd"/>
+        <w:r>
+          <w:t xml:space="preserve"> find a </w:t>
+        </w:r>
+        <w:proofErr w:type="spellStart"/>
+        <w:r>
+          <w:t>true</w:t>
+        </w:r>
+        <w:proofErr w:type="spellEnd"/>
+        <w:r>
+          <w:t xml:space="preserve"> </w:t>
+        </w:r>
+        <w:proofErr w:type="spellStart"/>
+        <w:r>
+          <w:t>master</w:t>
+        </w:r>
+        <w:proofErr w:type="spellEnd"/>
+        <w:r>
+          <w:t xml:space="preserve"> </w:t>
+        </w:r>
+        <w:proofErr w:type="spellStart"/>
+        <w:r>
+          <w:t>to</w:t>
+        </w:r>
+        <w:proofErr w:type="spellEnd"/>
+        <w:r>
+          <w:t xml:space="preserve"> </w:t>
+        </w:r>
+        <w:proofErr w:type="spellStart"/>
+        <w:r>
+          <w:t>learn</w:t>
+        </w:r>
+        <w:proofErr w:type="spellEnd"/>
+        <w:r>
+          <w:t xml:space="preserve"> </w:t>
+        </w:r>
+        <w:proofErr w:type="spellStart"/>
+        <w:r>
+          <w:t>from</w:t>
+        </w:r>
+        <w:proofErr w:type="spellEnd"/>
+        <w:r>
+          <w:t xml:space="preserve">, so </w:t>
         </w:r>
       </w:ins>
       <w:ins w:id="51" w:author="Loni" w:date="2016-03-11T14:18:00Z">
         <w:r>
-          <w:t>he went tot he fire naiton and found zuko</w:t>
+          <w:t xml:space="preserve">he </w:t>
+        </w:r>
+        <w:proofErr w:type="spellStart"/>
+        <w:r>
+          <w:t>went</w:t>
+        </w:r>
+        <w:proofErr w:type="spellEnd"/>
+        <w:r>
+          <w:t xml:space="preserve"> tot he </w:t>
+        </w:r>
+        <w:proofErr w:type="spellStart"/>
+        <w:r>
+          <w:t>fire</w:t>
+        </w:r>
+        <w:proofErr w:type="spellEnd"/>
+        <w:r>
+          <w:t xml:space="preserve"> </w:t>
+        </w:r>
+        <w:proofErr w:type="spellStart"/>
+        <w:r>
+          <w:t>naiton</w:t>
+        </w:r>
+        <w:proofErr w:type="spellEnd"/>
+        <w:r>
+          <w:t xml:space="preserve"> </w:t>
+        </w:r>
+        <w:proofErr w:type="spellStart"/>
+        <w:r>
+          <w:t>and</w:t>
+        </w:r>
+        <w:proofErr w:type="spellEnd"/>
+        <w:r>
+          <w:t xml:space="preserve"> </w:t>
+        </w:r>
+        <w:proofErr w:type="spellStart"/>
+        <w:r>
+          <w:t>found</w:t>
+        </w:r>
+        <w:proofErr w:type="spellEnd"/>
+        <w:r>
+          <w:t xml:space="preserve"> </w:t>
+        </w:r>
+        <w:proofErr w:type="spellStart"/>
+        <w:r>
+          <w:t>zuko</w:t>
         </w:r>
       </w:ins>
       <w:ins w:id="52" w:author="Loni" w:date="2016-03-11T14:19:00Z">
         <w:r>
-          <w:t xml:space="preserve">.Zuko was very happy to teach Dumbledore to master firebending, however in return, dumbledore </w:t>
+          <w:t>.Zuko</w:t>
+        </w:r>
+        <w:proofErr w:type="spellEnd"/>
+        <w:r>
+          <w:t xml:space="preserve"> was </w:t>
+        </w:r>
+        <w:proofErr w:type="spellStart"/>
+        <w:r>
+          <w:t>very</w:t>
+        </w:r>
+        <w:proofErr w:type="spellEnd"/>
+        <w:r>
+          <w:t xml:space="preserve"> happy </w:t>
+        </w:r>
+        <w:proofErr w:type="spellStart"/>
+        <w:r>
+          <w:t>to</w:t>
+        </w:r>
+        <w:proofErr w:type="spellEnd"/>
+        <w:r>
+          <w:t xml:space="preserve"> </w:t>
+        </w:r>
+        <w:proofErr w:type="spellStart"/>
+        <w:r>
+          <w:t>teach</w:t>
+        </w:r>
+        <w:proofErr w:type="spellEnd"/>
+        <w:r>
+          <w:t xml:space="preserve"> </w:t>
+        </w:r>
+        <w:proofErr w:type="spellStart"/>
+        <w:r>
+          <w:t>Dumbledore</w:t>
+        </w:r>
+        <w:proofErr w:type="spellEnd"/>
+        <w:r>
+          <w:t xml:space="preserve"> </w:t>
+        </w:r>
+        <w:proofErr w:type="spellStart"/>
+        <w:r>
+          <w:t>to</w:t>
+        </w:r>
+        <w:proofErr w:type="spellEnd"/>
+        <w:r>
+          <w:t xml:space="preserve"> </w:t>
+        </w:r>
+        <w:proofErr w:type="spellStart"/>
+        <w:r>
+          <w:t>master</w:t>
+        </w:r>
+        <w:proofErr w:type="spellEnd"/>
+        <w:r>
+          <w:t xml:space="preserve"> </w:t>
+        </w:r>
+        <w:proofErr w:type="spellStart"/>
+        <w:r>
+          <w:t>firebending</w:t>
+        </w:r>
+        <w:proofErr w:type="spellEnd"/>
+        <w:r>
+          <w:t xml:space="preserve">, </w:t>
+        </w:r>
+        <w:proofErr w:type="spellStart"/>
+        <w:r>
+          <w:t>however</w:t>
+        </w:r>
+        <w:proofErr w:type="spellEnd"/>
+        <w:r>
+          <w:t xml:space="preserve"> in </w:t>
+        </w:r>
+        <w:proofErr w:type="spellStart"/>
+        <w:r>
+          <w:t>return</w:t>
+        </w:r>
+        <w:proofErr w:type="spellEnd"/>
+        <w:r>
+          <w:t xml:space="preserve">, </w:t>
+        </w:r>
+        <w:proofErr w:type="spellStart"/>
+        <w:r>
+          <w:t>dumbledore</w:t>
+        </w:r>
+        <w:proofErr w:type="spellEnd"/>
+        <w:r>
+          <w:t xml:space="preserve"> </w:t>
         </w:r>
       </w:ins>
       <w:ins w:id="53" w:author="Loni" w:date="2016-03-11T14:20:00Z">
@@ -368,9 +1900,94 @@
           <w:t xml:space="preserve"> </w:t>
         </w:r>
       </w:ins>
+      <w:proofErr w:type="spellStart"/>
       <w:ins w:id="55" w:author="Loni" w:date="2016-03-11T14:20:00Z">
         <w:r>
-          <w:t>give up his power of healing and reviving people with his fire.</w:t>
+          <w:t>give</w:t>
+        </w:r>
+        <w:proofErr w:type="spellEnd"/>
+        <w:r>
+          <w:t xml:space="preserve"> </w:t>
+        </w:r>
+        <w:proofErr w:type="spellStart"/>
+        <w:r>
+          <w:t>up</w:t>
+        </w:r>
+        <w:proofErr w:type="spellEnd"/>
+        <w:r>
+          <w:t xml:space="preserve"> </w:t>
+        </w:r>
+        <w:proofErr w:type="spellStart"/>
+        <w:r>
+          <w:t>his</w:t>
+        </w:r>
+        <w:proofErr w:type="spellEnd"/>
+        <w:r>
+          <w:t xml:space="preserve"> power </w:t>
+        </w:r>
+        <w:proofErr w:type="spellStart"/>
+        <w:r>
+          <w:t>of</w:t>
+        </w:r>
+        <w:proofErr w:type="spellEnd"/>
+        <w:r>
+          <w:t xml:space="preserve"> </w:t>
+        </w:r>
+        <w:proofErr w:type="spellStart"/>
+        <w:r>
+          <w:t>healing</w:t>
+        </w:r>
+        <w:proofErr w:type="spellEnd"/>
+        <w:r>
+          <w:t xml:space="preserve"> </w:t>
+        </w:r>
+        <w:proofErr w:type="spellStart"/>
+        <w:r>
+          <w:t>and</w:t>
+        </w:r>
+        <w:proofErr w:type="spellEnd"/>
+        <w:r>
+          <w:t xml:space="preserve"> </w:t>
+        </w:r>
+        <w:proofErr w:type="spellStart"/>
+        <w:r>
+          <w:t>reviving</w:t>
+        </w:r>
+        <w:proofErr w:type="spellEnd"/>
+        <w:r>
+          <w:t xml:space="preserve"> </w:t>
+        </w:r>
+        <w:proofErr w:type="spellStart"/>
+        <w:r>
+          <w:t>people</w:t>
+        </w:r>
+        <w:proofErr w:type="spellEnd"/>
+        <w:r>
+          <w:t xml:space="preserve"> </w:t>
+        </w:r>
+        <w:proofErr w:type="spellStart"/>
+        <w:r>
+          <w:t>with</w:t>
+        </w:r>
+        <w:proofErr w:type="spellEnd"/>
+        <w:r>
+          <w:t xml:space="preserve"> </w:t>
+        </w:r>
+        <w:proofErr w:type="spellStart"/>
+        <w:r>
+          <w:t>his</w:t>
+        </w:r>
+        <w:proofErr w:type="spellEnd"/>
+        <w:r>
+          <w:t xml:space="preserve"> </w:t>
+        </w:r>
+        <w:proofErr w:type="spellStart"/>
+        <w:r>
+          <w:t>fire</w:t>
+        </w:r>
+        <w:proofErr w:type="spellEnd"/>
+        <w:r>
+          <w:t>.</w:t>
         </w:r>
         <w:r>
           <w:t xml:space="preserve"> </w:t>
@@ -378,14 +1995,364 @@
       </w:ins>
       <w:ins w:id="56" w:author="Loni" w:date="2016-03-11T14:21:00Z">
         <w:r>
-          <w:t xml:space="preserve"> However Dumbledore was not sure if he really wnated to give up his powers, it seemed tob e pretty useful, so he went tot he spirit world to find the spirit of light and ask her if he could keep both his powers of fire bending and fire reviving, she however said</w:t>
-        </w:r>
-      </w:ins>
+          <w:t xml:space="preserve"> </w:t>
+        </w:r>
+        <w:proofErr w:type="spellStart"/>
+        <w:r>
+          <w:t>However</w:t>
+        </w:r>
+        <w:proofErr w:type="spellEnd"/>
+        <w:r>
+          <w:t xml:space="preserve"> </w:t>
+        </w:r>
+        <w:proofErr w:type="spellStart"/>
+        <w:r>
+          <w:t>Dumbledore</w:t>
+        </w:r>
+        <w:proofErr w:type="spellEnd"/>
+        <w:r>
+          <w:t xml:space="preserve"> was not </w:t>
+        </w:r>
+        <w:proofErr w:type="spellStart"/>
+        <w:r>
+          <w:t>sure</w:t>
+        </w:r>
+        <w:proofErr w:type="spellEnd"/>
+        <w:r>
+          <w:t xml:space="preserve"> </w:t>
+        </w:r>
+        <w:proofErr w:type="spellStart"/>
+        <w:r>
+          <w:t>if</w:t>
+        </w:r>
+        <w:proofErr w:type="spellEnd"/>
+        <w:r>
+          <w:t xml:space="preserve"> he </w:t>
+        </w:r>
+        <w:proofErr w:type="spellStart"/>
+        <w:r>
+          <w:t>really</w:t>
+        </w:r>
+        <w:proofErr w:type="spellEnd"/>
+        <w:r>
+          <w:t xml:space="preserve"> </w:t>
+        </w:r>
+        <w:proofErr w:type="spellStart"/>
+        <w:r>
+          <w:t>wnated</w:t>
+        </w:r>
+        <w:proofErr w:type="spellEnd"/>
+        <w:r>
+          <w:t xml:space="preserve"> </w:t>
+        </w:r>
+        <w:proofErr w:type="spellStart"/>
+        <w:r>
+          <w:t>to</w:t>
+        </w:r>
+        <w:proofErr w:type="spellEnd"/>
+        <w:r>
+          <w:t xml:space="preserve"> </w:t>
+        </w:r>
+        <w:proofErr w:type="spellStart"/>
+        <w:r>
+          <w:t>give</w:t>
+        </w:r>
+        <w:proofErr w:type="spellEnd"/>
+        <w:r>
+          <w:t xml:space="preserve"> </w:t>
+        </w:r>
+        <w:proofErr w:type="spellStart"/>
+        <w:r>
+          <w:t>up</w:t>
+        </w:r>
+        <w:proofErr w:type="spellEnd"/>
+        <w:r>
+          <w:t xml:space="preserve"> </w:t>
+        </w:r>
+        <w:proofErr w:type="spellStart"/>
+        <w:r>
+          <w:t>his</w:t>
+        </w:r>
+        <w:proofErr w:type="spellEnd"/>
+        <w:r>
+          <w:t xml:space="preserve"> </w:t>
+        </w:r>
+        <w:proofErr w:type="spellStart"/>
+        <w:r>
+          <w:t>powers</w:t>
+        </w:r>
+        <w:proofErr w:type="spellEnd"/>
+        <w:r>
+          <w:t xml:space="preserve">, </w:t>
+        </w:r>
+        <w:proofErr w:type="spellStart"/>
+        <w:r>
+          <w:t>it</w:t>
+        </w:r>
+        <w:proofErr w:type="spellEnd"/>
+        <w:r>
+          <w:t xml:space="preserve"> </w:t>
+        </w:r>
+        <w:proofErr w:type="spellStart"/>
+        <w:r>
+          <w:t>seemed</w:t>
+        </w:r>
+        <w:proofErr w:type="spellEnd"/>
+        <w:r>
+          <w:t xml:space="preserve"> tob e </w:t>
+        </w:r>
+        <w:proofErr w:type="spellStart"/>
+        <w:r>
+          <w:t>pretty</w:t>
+        </w:r>
+        <w:proofErr w:type="spellEnd"/>
+        <w:r>
+          <w:t xml:space="preserve"> </w:t>
+        </w:r>
+        <w:proofErr w:type="spellStart"/>
+        <w:r>
+          <w:t>useful</w:t>
+        </w:r>
+        <w:proofErr w:type="spellEnd"/>
+        <w:r>
+          <w:t xml:space="preserve">, so he </w:t>
+        </w:r>
+        <w:proofErr w:type="spellStart"/>
+        <w:r>
+          <w:t>went</w:t>
+        </w:r>
+        <w:proofErr w:type="spellEnd"/>
+        <w:r>
+          <w:t xml:space="preserve"> tot he </w:t>
+        </w:r>
+        <w:proofErr w:type="spellStart"/>
+        <w:r>
+          <w:t>spirit</w:t>
+        </w:r>
+        <w:proofErr w:type="spellEnd"/>
+        <w:r>
+          <w:t xml:space="preserve"> </w:t>
+        </w:r>
+        <w:proofErr w:type="spellStart"/>
+        <w:r>
+          <w:t>world</w:t>
+        </w:r>
+        <w:proofErr w:type="spellEnd"/>
+        <w:r>
+          <w:t xml:space="preserve"> </w:t>
+        </w:r>
+        <w:proofErr w:type="spellStart"/>
+        <w:r>
+          <w:t>to</w:t>
+        </w:r>
+        <w:proofErr w:type="spellEnd"/>
+        <w:r>
+          <w:t xml:space="preserve"> find </w:t>
+        </w:r>
+        <w:proofErr w:type="spellStart"/>
+        <w:r>
+          <w:t>the</w:t>
+        </w:r>
+        <w:proofErr w:type="spellEnd"/>
+        <w:r>
+          <w:t xml:space="preserve"> </w:t>
+        </w:r>
+        <w:proofErr w:type="spellStart"/>
+        <w:r>
+          <w:t>spirit</w:t>
+        </w:r>
+        <w:proofErr w:type="spellEnd"/>
+        <w:r>
+          <w:t xml:space="preserve"> </w:t>
+        </w:r>
+        <w:proofErr w:type="spellStart"/>
+        <w:r>
+          <w:t>of</w:t>
+        </w:r>
+        <w:proofErr w:type="spellEnd"/>
+        <w:r>
+          <w:t xml:space="preserve"> light </w:t>
+        </w:r>
+        <w:proofErr w:type="spellStart"/>
+        <w:r>
+          <w:t>and</w:t>
+        </w:r>
+        <w:proofErr w:type="spellEnd"/>
+        <w:r>
+          <w:t xml:space="preserve"> </w:t>
+        </w:r>
+        <w:proofErr w:type="spellStart"/>
+        <w:r>
+          <w:t>ask</w:t>
+        </w:r>
+        <w:proofErr w:type="spellEnd"/>
+        <w:r>
+          <w:t xml:space="preserve"> her </w:t>
+        </w:r>
+        <w:proofErr w:type="spellStart"/>
+        <w:r>
+          <w:t>if</w:t>
+        </w:r>
+        <w:proofErr w:type="spellEnd"/>
+        <w:r>
+          <w:t xml:space="preserve"> he </w:t>
+        </w:r>
+        <w:proofErr w:type="spellStart"/>
+        <w:r>
+          <w:t>could</w:t>
+        </w:r>
+        <w:proofErr w:type="spellEnd"/>
+        <w:r>
+          <w:t xml:space="preserve"> </w:t>
+        </w:r>
+        <w:proofErr w:type="spellStart"/>
+        <w:r>
+          <w:t>keep</w:t>
+        </w:r>
+        <w:proofErr w:type="spellEnd"/>
+        <w:r>
+          <w:t xml:space="preserve"> </w:t>
+        </w:r>
+        <w:proofErr w:type="spellStart"/>
+        <w:r>
+          <w:t>both</w:t>
+        </w:r>
+        <w:proofErr w:type="spellEnd"/>
+        <w:r>
+          <w:t xml:space="preserve"> </w:t>
+        </w:r>
+        <w:proofErr w:type="spellStart"/>
+        <w:r>
+          <w:t>his</w:t>
+        </w:r>
+        <w:proofErr w:type="spellEnd"/>
+        <w:r>
+          <w:t xml:space="preserve"> </w:t>
+        </w:r>
+        <w:proofErr w:type="spellStart"/>
+        <w:r>
+          <w:t>powers</w:t>
+        </w:r>
+        <w:proofErr w:type="spellEnd"/>
+        <w:r>
+          <w:t xml:space="preserve"> </w:t>
+        </w:r>
+        <w:proofErr w:type="spellStart"/>
+        <w:r>
+          <w:t>of</w:t>
+        </w:r>
+        <w:proofErr w:type="spellEnd"/>
+        <w:r>
+          <w:t xml:space="preserve"> </w:t>
+        </w:r>
+        <w:proofErr w:type="spellStart"/>
+        <w:r>
+          <w:t>fire</w:t>
+        </w:r>
+        <w:proofErr w:type="spellEnd"/>
+        <w:r>
+          <w:t xml:space="preserve"> </w:t>
+        </w:r>
+        <w:proofErr w:type="spellStart"/>
+        <w:r>
+          <w:t>bending</w:t>
+        </w:r>
+        <w:proofErr w:type="spellEnd"/>
+        <w:r>
+          <w:t xml:space="preserve"> </w:t>
+        </w:r>
+        <w:proofErr w:type="spellStart"/>
+        <w:r>
+          <w:t>and</w:t>
+        </w:r>
+        <w:proofErr w:type="spellEnd"/>
+        <w:r>
+          <w:t xml:space="preserve"> </w:t>
+        </w:r>
+        <w:proofErr w:type="spellStart"/>
+        <w:r>
+          <w:t>fire</w:t>
+        </w:r>
+        <w:proofErr w:type="spellEnd"/>
+        <w:r>
+          <w:t xml:space="preserve"> </w:t>
+        </w:r>
+        <w:proofErr w:type="spellStart"/>
+        <w:r>
+          <w:t>reviving</w:t>
+        </w:r>
+        <w:proofErr w:type="spellEnd"/>
+        <w:r>
+          <w:t xml:space="preserve">, </w:t>
+        </w:r>
+        <w:proofErr w:type="spellStart"/>
+        <w:r>
+          <w:t>she</w:t>
+        </w:r>
+        <w:proofErr w:type="spellEnd"/>
+        <w:r>
+          <w:t xml:space="preserve"> </w:t>
+        </w:r>
+        <w:proofErr w:type="spellStart"/>
+        <w:r>
+          <w:t>however</w:t>
+        </w:r>
+        <w:proofErr w:type="spellEnd"/>
+        <w:r>
+          <w:t xml:space="preserve"> </w:t>
+        </w:r>
+        <w:proofErr w:type="spellStart"/>
+        <w:r>
+          <w:t>said</w:t>
+        </w:r>
+      </w:ins>
+      <w:proofErr w:type="spellEnd"/>
       <w:ins w:id="57" w:author="Ng" w:date="2016-03-11T14:24:00Z">
         <w:r>
-          <w:t xml:space="preserve"> that 3 trials must be completed in return. </w:t>
-        </w:r>
-      </w:ins>
+          <w:t xml:space="preserve"> </w:t>
+        </w:r>
+        <w:proofErr w:type="spellStart"/>
+        <w:r>
+          <w:t>that</w:t>
+        </w:r>
+        <w:proofErr w:type="spellEnd"/>
+        <w:r>
+          <w:t xml:space="preserve"> 3 </w:t>
+        </w:r>
+        <w:proofErr w:type="spellStart"/>
+        <w:r>
+          <w:t>trials</w:t>
+        </w:r>
+        <w:proofErr w:type="spellEnd"/>
+        <w:r>
+          <w:t xml:space="preserve"> must </w:t>
+        </w:r>
+        <w:proofErr w:type="spellStart"/>
+        <w:r>
+          <w:t>be</w:t>
+        </w:r>
+        <w:proofErr w:type="spellEnd"/>
+        <w:r>
+          <w:t xml:space="preserve"> </w:t>
+        </w:r>
+        <w:proofErr w:type="spellStart"/>
+        <w:r>
+          <w:t>completed</w:t>
+        </w:r>
+        <w:proofErr w:type="spellEnd"/>
+        <w:r>
+          <w:t xml:space="preserve"> in </w:t>
+        </w:r>
+        <w:proofErr w:type="spellStart"/>
+        <w:r>
+          <w:t>return</w:t>
+        </w:r>
+        <w:proofErr w:type="spellEnd"/>
+        <w:r>
+          <w:t xml:space="preserve">. </w:t>
+        </w:r>
+      </w:ins>
+      <w:proofErr w:type="spellStart"/>
       <w:ins w:id="58" w:author="Ng" w:date="2016-03-11T14:25:00Z">
         <w:r>
           <w:t>F</w:t>
@@ -393,36 +2360,329 @@
       </w:ins>
       <w:ins w:id="59" w:author="Ng" w:date="2016-03-11T14:26:00Z">
         <w:r>
-          <w:t xml:space="preserve">or the first, he had to travel to Mordor to save Frodo from the overflowing </w:t>
-        </w:r>
+          <w:t>or</w:t>
+        </w:r>
+        <w:proofErr w:type="spellEnd"/>
+        <w:r>
+          <w:t xml:space="preserve"> </w:t>
+        </w:r>
+        <w:proofErr w:type="spellStart"/>
+        <w:r>
+          <w:t>the</w:t>
+        </w:r>
+        <w:proofErr w:type="spellEnd"/>
+        <w:r>
+          <w:t xml:space="preserve"> </w:t>
+        </w:r>
+        <w:proofErr w:type="spellStart"/>
+        <w:r>
+          <w:t>first</w:t>
+        </w:r>
+        <w:proofErr w:type="spellEnd"/>
+        <w:r>
+          <w:t xml:space="preserve">, he </w:t>
+        </w:r>
+        <w:proofErr w:type="spellStart"/>
+        <w:r>
+          <w:t>had</w:t>
+        </w:r>
+        <w:proofErr w:type="spellEnd"/>
+        <w:r>
+          <w:t xml:space="preserve"> </w:t>
+        </w:r>
+        <w:proofErr w:type="spellStart"/>
+        <w:r>
+          <w:t>to</w:t>
+        </w:r>
+        <w:proofErr w:type="spellEnd"/>
+        <w:r>
+          <w:t xml:space="preserve"> </w:t>
+        </w:r>
+        <w:proofErr w:type="spellStart"/>
+        <w:r>
+          <w:t>travel</w:t>
+        </w:r>
+        <w:proofErr w:type="spellEnd"/>
+        <w:r>
+          <w:t xml:space="preserve"> </w:t>
+        </w:r>
+        <w:proofErr w:type="spellStart"/>
+        <w:r>
+          <w:t>to</w:t>
+        </w:r>
+        <w:proofErr w:type="spellEnd"/>
+        <w:r>
+          <w:t xml:space="preserve"> </w:t>
+        </w:r>
+        <w:proofErr w:type="spellStart"/>
+        <w:r>
+          <w:t>Mordor</w:t>
+        </w:r>
+        <w:proofErr w:type="spellEnd"/>
+        <w:r>
+          <w:t xml:space="preserve"> </w:t>
+        </w:r>
+        <w:proofErr w:type="spellStart"/>
+        <w:r>
+          <w:t>to</w:t>
+        </w:r>
+        <w:proofErr w:type="spellEnd"/>
+        <w:r>
+          <w:t xml:space="preserve"> save </w:t>
+        </w:r>
+        <w:proofErr w:type="spellStart"/>
+        <w:r>
+          <w:t>Frodo</w:t>
+        </w:r>
+        <w:proofErr w:type="spellEnd"/>
+        <w:r>
+          <w:t xml:space="preserve"> </w:t>
+        </w:r>
+        <w:proofErr w:type="spellStart"/>
+        <w:r>
+          <w:t>from</w:t>
+        </w:r>
+        <w:proofErr w:type="spellEnd"/>
+        <w:r>
+          <w:t xml:space="preserve"> </w:t>
+        </w:r>
+        <w:proofErr w:type="spellStart"/>
+        <w:r>
+          <w:t>the</w:t>
+        </w:r>
+        <w:proofErr w:type="spellEnd"/>
+        <w:r>
+          <w:t xml:space="preserve"> </w:t>
+        </w:r>
+        <w:proofErr w:type="spellStart"/>
+        <w:r>
+          <w:t>overflowing</w:t>
+        </w:r>
+        <w:proofErr w:type="spellEnd"/>
+        <w:r>
+          <w:t xml:space="preserve"> </w:t>
+        </w:r>
+        <w:proofErr w:type="spellStart"/>
         <w:r>
           <w:lastRenderedPageBreak/>
-          <w:t xml:space="preserve">lava. </w:t>
+          <w:t>lava</w:t>
+        </w:r>
+        <w:proofErr w:type="spellEnd"/>
+        <w:r>
+          <w:t xml:space="preserve">. </w:t>
         </w:r>
       </w:ins>
       <w:ins w:id="60" w:author="Ng" w:date="2016-03-11T14:27:00Z">
         <w:r>
-          <w:t xml:space="preserve">(That’s right, </w:t>
-        </w:r>
-      </w:ins>
+          <w:t>(</w:t>
+        </w:r>
+        <w:proofErr w:type="spellStart"/>
+        <w:r>
+          <w:t>That’s</w:t>
+        </w:r>
+        <w:proofErr w:type="spellEnd"/>
+        <w:r>
+          <w:t xml:space="preserve"> </w:t>
+        </w:r>
+        <w:proofErr w:type="spellStart"/>
+        <w:r>
+          <w:t>right</w:t>
+        </w:r>
+        <w:proofErr w:type="spellEnd"/>
+        <w:r>
+          <w:t xml:space="preserve">, </w:t>
+        </w:r>
+      </w:ins>
+      <w:proofErr w:type="spellStart"/>
       <w:ins w:id="61" w:author="Ng" w:date="2016-03-11T14:36:00Z">
         <w:r>
-          <w:t>Dumbledore was mixing it up with the eagles</w:t>
-        </w:r>
-      </w:ins>
+          <w:t>Dumbledore</w:t>
+        </w:r>
+        <w:proofErr w:type="spellEnd"/>
+        <w:r>
+          <w:t xml:space="preserve"> was </w:t>
+        </w:r>
+        <w:proofErr w:type="spellStart"/>
+        <w:r>
+          <w:t>mixing</w:t>
+        </w:r>
+        <w:proofErr w:type="spellEnd"/>
+        <w:r>
+          <w:t xml:space="preserve"> </w:t>
+        </w:r>
+        <w:proofErr w:type="spellStart"/>
+        <w:r>
+          <w:t>it</w:t>
+        </w:r>
+        <w:proofErr w:type="spellEnd"/>
+        <w:r>
+          <w:t xml:space="preserve"> </w:t>
+        </w:r>
+        <w:proofErr w:type="spellStart"/>
+        <w:r>
+          <w:t>up</w:t>
+        </w:r>
+        <w:proofErr w:type="spellEnd"/>
+        <w:r>
+          <w:t xml:space="preserve"> </w:t>
+        </w:r>
+        <w:proofErr w:type="spellStart"/>
+        <w:r>
+          <w:t>with</w:t>
+        </w:r>
+        <w:proofErr w:type="spellEnd"/>
+        <w:r>
+          <w:t xml:space="preserve"> </w:t>
+        </w:r>
+        <w:proofErr w:type="spellStart"/>
+        <w:r>
+          <w:t>the</w:t>
+        </w:r>
+        <w:proofErr w:type="spellEnd"/>
+        <w:r>
+          <w:t xml:space="preserve"> </w:t>
+        </w:r>
+        <w:proofErr w:type="spellStart"/>
+        <w:r>
+          <w:t>eagles</w:t>
+        </w:r>
+      </w:ins>
+      <w:proofErr w:type="spellEnd"/>
       <w:ins w:id="62" w:author="Ng" w:date="2016-03-11T14:27:00Z">
         <w:r>
-          <w:t>). The 2nd trial required</w:t>
-        </w:r>
-      </w:ins>
+          <w:t xml:space="preserve">). The 2nd </w:t>
+        </w:r>
+        <w:proofErr w:type="spellStart"/>
+        <w:r>
+          <w:t>trial</w:t>
+        </w:r>
+        <w:proofErr w:type="spellEnd"/>
+        <w:r>
+          <w:t xml:space="preserve"> </w:t>
+        </w:r>
+        <w:proofErr w:type="spellStart"/>
+        <w:r>
+          <w:t>required</w:t>
+        </w:r>
+      </w:ins>
+      <w:proofErr w:type="spellEnd"/>
       <w:ins w:id="63" w:author="Loni" w:date="2016-03-11T14:30:00Z">
         <w:r>
           <w:t xml:space="preserve"> </w:t>
         </w:r>
       </w:ins>
+      <w:proofErr w:type="spellStart"/>
       <w:ins w:id="64" w:author="Loni" w:date="2016-03-11T14:33:00Z">
         <w:r>
-          <w:t xml:space="preserve">to travel into the future to Harry Potter and the Half Blood Prince and use a timeturner to appear exactly </w:t>
+          <w:t>to</w:t>
+        </w:r>
+        <w:proofErr w:type="spellEnd"/>
+        <w:r>
+          <w:t xml:space="preserve"> </w:t>
+        </w:r>
+        <w:proofErr w:type="spellStart"/>
+        <w:r>
+          <w:t>travel</w:t>
+        </w:r>
+        <w:proofErr w:type="spellEnd"/>
+        <w:r>
+          <w:t xml:space="preserve"> </w:t>
+        </w:r>
+        <w:proofErr w:type="spellStart"/>
+        <w:r>
+          <w:t>into</w:t>
+        </w:r>
+        <w:proofErr w:type="spellEnd"/>
+        <w:r>
+          <w:t xml:space="preserve"> </w:t>
+        </w:r>
+        <w:proofErr w:type="spellStart"/>
+        <w:r>
+          <w:t>the</w:t>
+        </w:r>
+        <w:proofErr w:type="spellEnd"/>
+        <w:r>
+          <w:t xml:space="preserve"> </w:t>
+        </w:r>
+        <w:proofErr w:type="spellStart"/>
+        <w:r>
+          <w:t>future</w:t>
+        </w:r>
+        <w:proofErr w:type="spellEnd"/>
+        <w:r>
+          <w:t xml:space="preserve"> </w:t>
+        </w:r>
+        <w:proofErr w:type="spellStart"/>
+        <w:r>
+          <w:t>to</w:t>
+        </w:r>
+        <w:proofErr w:type="spellEnd"/>
+        <w:r>
+          <w:t xml:space="preserve"> Harry Potter </w:t>
+        </w:r>
+        <w:proofErr w:type="spellStart"/>
+        <w:r>
+          <w:t>and</w:t>
+        </w:r>
+        <w:proofErr w:type="spellEnd"/>
+        <w:r>
+          <w:t xml:space="preserve"> </w:t>
+        </w:r>
+        <w:proofErr w:type="spellStart"/>
+        <w:r>
+          <w:t>the</w:t>
+        </w:r>
+        <w:proofErr w:type="spellEnd"/>
+        <w:r>
+          <w:t xml:space="preserve"> Half Blood Prince </w:t>
+        </w:r>
+        <w:proofErr w:type="spellStart"/>
+        <w:r>
+          <w:t>and</w:t>
+        </w:r>
+        <w:proofErr w:type="spellEnd"/>
+        <w:r>
+          <w:t xml:space="preserve"> </w:t>
+        </w:r>
+        <w:proofErr w:type="spellStart"/>
+        <w:r>
+          <w:t>use</w:t>
+        </w:r>
+        <w:proofErr w:type="spellEnd"/>
+        <w:r>
+          <w:t xml:space="preserve"> a </w:t>
+        </w:r>
+        <w:proofErr w:type="spellStart"/>
+        <w:r>
+          <w:t>timeturner</w:t>
+        </w:r>
+        <w:proofErr w:type="spellEnd"/>
+        <w:r>
+          <w:t xml:space="preserve"> </w:t>
+        </w:r>
+        <w:proofErr w:type="spellStart"/>
+        <w:r>
+          <w:t>to</w:t>
+        </w:r>
+        <w:proofErr w:type="spellEnd"/>
+        <w:r>
+          <w:t xml:space="preserve"> </w:t>
+        </w:r>
+        <w:proofErr w:type="spellStart"/>
+        <w:r>
+          <w:t>appear</w:t>
+        </w:r>
+        <w:proofErr w:type="spellEnd"/>
+        <w:r>
+          <w:t xml:space="preserve"> </w:t>
+        </w:r>
+        <w:proofErr w:type="spellStart"/>
+        <w:r>
+          <w:t>exactly</w:t>
+        </w:r>
+        <w:proofErr w:type="spellEnd"/>
+        <w:r>
+          <w:t xml:space="preserve"> </w:t>
         </w:r>
       </w:ins>
       <w:ins w:id="65" w:author="Loni" w:date="2016-03-11T14:43:00Z">
@@ -430,24 +2690,172 @@
           <w:t xml:space="preserve">after </w:t>
         </w:r>
       </w:ins>
+      <w:proofErr w:type="spellStart"/>
       <w:ins w:id="66" w:author="Loni" w:date="2016-03-11T14:33:00Z">
         <w:r>
-          <w:t>Dumbledore was killed and save his human name buddy</w:t>
-        </w:r>
-      </w:ins>
+          <w:t>Dumbledore</w:t>
+        </w:r>
+        <w:proofErr w:type="spellEnd"/>
+        <w:r>
+          <w:t xml:space="preserve"> was </w:t>
+        </w:r>
+        <w:proofErr w:type="spellStart"/>
+        <w:r>
+          <w:t>killed</w:t>
+        </w:r>
+        <w:proofErr w:type="spellEnd"/>
+        <w:r>
+          <w:t xml:space="preserve"> </w:t>
+        </w:r>
+        <w:proofErr w:type="spellStart"/>
+        <w:r>
+          <w:t>and</w:t>
+        </w:r>
+        <w:proofErr w:type="spellEnd"/>
+        <w:r>
+          <w:t xml:space="preserve"> save </w:t>
+        </w:r>
+        <w:proofErr w:type="spellStart"/>
+        <w:r>
+          <w:t>his</w:t>
+        </w:r>
+        <w:proofErr w:type="spellEnd"/>
+        <w:r>
+          <w:t xml:space="preserve"> human </w:t>
+        </w:r>
+        <w:proofErr w:type="spellStart"/>
+        <w:r>
+          <w:t>name</w:t>
+        </w:r>
+        <w:proofErr w:type="spellEnd"/>
+        <w:r>
+          <w:t xml:space="preserve"> </w:t>
+        </w:r>
+        <w:proofErr w:type="spellStart"/>
+        <w:r>
+          <w:t>buddy</w:t>
+        </w:r>
+      </w:ins>
+      <w:proofErr w:type="spellEnd"/>
       <w:ins w:id="67" w:author="Loni" w:date="2016-03-11T14:43:00Z">
         <w:r>
-          <w:t xml:space="preserve"> by applying his amazing fire revival skill</w:t>
-        </w:r>
-      </w:ins>
+          <w:t xml:space="preserve"> </w:t>
+        </w:r>
+        <w:proofErr w:type="spellStart"/>
+        <w:r>
+          <w:t>by</w:t>
+        </w:r>
+        <w:proofErr w:type="spellEnd"/>
+        <w:r>
+          <w:t xml:space="preserve"> </w:t>
+        </w:r>
+        <w:proofErr w:type="spellStart"/>
+        <w:r>
+          <w:t>applying</w:t>
+        </w:r>
+        <w:proofErr w:type="spellEnd"/>
+        <w:r>
+          <w:t xml:space="preserve"> </w:t>
+        </w:r>
+        <w:proofErr w:type="spellStart"/>
+        <w:r>
+          <w:t>his</w:t>
+        </w:r>
+        <w:proofErr w:type="spellEnd"/>
+        <w:r>
+          <w:t xml:space="preserve"> </w:t>
+        </w:r>
+        <w:proofErr w:type="spellStart"/>
+        <w:r>
+          <w:t>amazing</w:t>
+        </w:r>
+        <w:proofErr w:type="spellEnd"/>
+        <w:r>
+          <w:t xml:space="preserve"> </w:t>
+        </w:r>
+        <w:proofErr w:type="spellStart"/>
+        <w:r>
+          <w:t>fire</w:t>
+        </w:r>
+        <w:proofErr w:type="spellEnd"/>
+        <w:r>
+          <w:t xml:space="preserve"> </w:t>
+        </w:r>
+        <w:proofErr w:type="spellStart"/>
+        <w:r>
+          <w:t>revival</w:t>
+        </w:r>
+        <w:proofErr w:type="spellEnd"/>
+        <w:r>
+          <w:t xml:space="preserve"> </w:t>
+        </w:r>
+        <w:proofErr w:type="spellStart"/>
+        <w:r>
+          <w:t>skill</w:t>
+        </w:r>
+      </w:ins>
+      <w:proofErr w:type="spellEnd"/>
       <w:ins w:id="68" w:author="Loni" w:date="2016-03-11T14:33:00Z">
         <w:r>
-          <w:t>. The third trial</w:t>
-        </w:r>
-      </w:ins>
+          <w:t xml:space="preserve">. The </w:t>
+        </w:r>
+        <w:proofErr w:type="spellStart"/>
+        <w:r>
+          <w:t>third</w:t>
+        </w:r>
+        <w:proofErr w:type="spellEnd"/>
+        <w:r>
+          <w:t xml:space="preserve"> </w:t>
+        </w:r>
+        <w:proofErr w:type="spellStart"/>
+        <w:r>
+          <w:t>trial</w:t>
+        </w:r>
+      </w:ins>
+      <w:proofErr w:type="spellEnd"/>
       <w:ins w:id="69" w:author="Ng" w:date="2016-03-11T14:36:00Z">
         <w:r>
-          <w:t xml:space="preserve"> was to help Marshal fulfil his </w:t>
+          <w:t xml:space="preserve"> was </w:t>
+        </w:r>
+        <w:proofErr w:type="spellStart"/>
+        <w:r>
+          <w:t>to</w:t>
+        </w:r>
+        <w:proofErr w:type="spellEnd"/>
+        <w:r>
+          <w:t xml:space="preserve"> </w:t>
+        </w:r>
+        <w:proofErr w:type="spellStart"/>
+        <w:r>
+          <w:t>help</w:t>
+        </w:r>
+        <w:proofErr w:type="spellEnd"/>
+        <w:r>
+          <w:t xml:space="preserve"> </w:t>
+        </w:r>
+        <w:proofErr w:type="spellStart"/>
+        <w:r>
+          <w:t>Marshal</w:t>
+        </w:r>
+        <w:proofErr w:type="spellEnd"/>
+        <w:r>
+          <w:t xml:space="preserve"> </w:t>
+        </w:r>
+        <w:proofErr w:type="spellStart"/>
+        <w:r>
+          <w:t>fulfil</w:t>
+        </w:r>
+        <w:proofErr w:type="spellEnd"/>
+        <w:r>
+          <w:t xml:space="preserve"> </w:t>
+        </w:r>
+        <w:proofErr w:type="spellStart"/>
+        <w:r>
+          <w:t>his</w:t>
+        </w:r>
+        <w:proofErr w:type="spellEnd"/>
+        <w:r>
+          <w:t xml:space="preserve"> </w:t>
         </w:r>
       </w:ins>
       <w:ins w:id="70" w:author="Ng" w:date="2016-03-11T14:37:00Z">
@@ -455,14 +2863,107 @@
           <w:t xml:space="preserve">final </w:t>
         </w:r>
       </w:ins>
+      <w:proofErr w:type="spellStart"/>
       <w:ins w:id="71" w:author="Ng" w:date="2016-03-11T14:36:00Z">
         <w:r>
-          <w:t>slapbet against Barney</w:t>
+          <w:t>slapbet</w:t>
+        </w:r>
+        <w:proofErr w:type="spellEnd"/>
+        <w:r>
+          <w:t xml:space="preserve"> </w:t>
+        </w:r>
+        <w:proofErr w:type="spellStart"/>
+        <w:r>
+          <w:t>against</w:t>
+        </w:r>
+        <w:proofErr w:type="spellEnd"/>
+        <w:r>
+          <w:t xml:space="preserve"> Barney</w:t>
         </w:r>
       </w:ins>
       <w:ins w:id="72" w:author="Ng" w:date="2016-03-11T14:37:00Z">
         <w:r>
-          <w:t xml:space="preserve">, as Marshal’s previous slap was to powerful he broke all the bones in his hand. </w:t>
+          <w:t xml:space="preserve">, </w:t>
+        </w:r>
+        <w:proofErr w:type="spellStart"/>
+        <w:r>
+          <w:t>as</w:t>
+        </w:r>
+        <w:proofErr w:type="spellEnd"/>
+        <w:r>
+          <w:t xml:space="preserve"> </w:t>
+        </w:r>
+        <w:proofErr w:type="spellStart"/>
+        <w:r>
+          <w:t>Marshal’s</w:t>
+        </w:r>
+        <w:proofErr w:type="spellEnd"/>
+        <w:r>
+          <w:t xml:space="preserve"> </w:t>
+        </w:r>
+        <w:proofErr w:type="spellStart"/>
+        <w:r>
+          <w:t>previous</w:t>
+        </w:r>
+        <w:proofErr w:type="spellEnd"/>
+        <w:r>
+          <w:t xml:space="preserve"> </w:t>
+        </w:r>
+        <w:proofErr w:type="spellStart"/>
+        <w:r>
+          <w:t>slap</w:t>
+        </w:r>
+        <w:proofErr w:type="spellEnd"/>
+        <w:r>
+          <w:t xml:space="preserve"> was </w:t>
+        </w:r>
+        <w:proofErr w:type="spellStart"/>
+        <w:r>
+          <w:t>to</w:t>
+        </w:r>
+        <w:proofErr w:type="spellEnd"/>
+        <w:r>
+          <w:t xml:space="preserve"> powerful he </w:t>
+        </w:r>
+        <w:proofErr w:type="spellStart"/>
+        <w:r>
+          <w:t>broke</w:t>
+        </w:r>
+        <w:proofErr w:type="spellEnd"/>
+        <w:r>
+          <w:t xml:space="preserve"> all </w:t>
+        </w:r>
+        <w:proofErr w:type="spellStart"/>
+        <w:r>
+          <w:t>the</w:t>
+        </w:r>
+        <w:proofErr w:type="spellEnd"/>
+        <w:r>
+          <w:t xml:space="preserve"> </w:t>
+        </w:r>
+        <w:proofErr w:type="spellStart"/>
+        <w:r>
+          <w:t>bones</w:t>
+        </w:r>
+        <w:proofErr w:type="spellEnd"/>
+        <w:r>
+          <w:t xml:space="preserve"> in </w:t>
+        </w:r>
+        <w:proofErr w:type="spellStart"/>
+        <w:r>
+          <w:t>his</w:t>
+        </w:r>
+        <w:proofErr w:type="spellEnd"/>
+        <w:r>
+          <w:t xml:space="preserve"> </w:t>
+        </w:r>
+        <w:proofErr w:type="spellStart"/>
+        <w:r>
+          <w:t>hand</w:t>
+        </w:r>
+        <w:proofErr w:type="spellEnd"/>
+        <w:r>
+          <w:t xml:space="preserve">. </w:t>
         </w:r>
       </w:ins>
     </w:p>
@@ -485,7 +2986,7 @@
         <w:spacing w:after="0" w:line="360" w:lineRule="auto"/>
         <w:ind w:left="360"/>
         <w:rPr>
-          <w:ins w:id="75" w:author="Loni" w:date="2016-03-11T13:21:00Z"/>
+          <w:ins w:id="75" w:author="Loni" w:date="2016-03-11T14:56:00Z"/>
         </w:rPr>
         <w:pPrChange w:id="76" w:author="Ng" w:date="2016-03-11T11:02:00Z">
           <w:pPr>
@@ -493,14 +2994,171 @@
           </w:pPr>
         </w:pPrChange>
       </w:pPr>
+      <w:proofErr w:type="spellStart"/>
       <w:ins w:id="77" w:author="Ng" w:date="2016-03-11T14:37:00Z">
         <w:r>
-          <w:t xml:space="preserve">Once all the trials were fulfilled, </w:t>
+          <w:t>Once</w:t>
+        </w:r>
+        <w:proofErr w:type="spellEnd"/>
+        <w:r>
+          <w:t xml:space="preserve"> all </w:t>
+        </w:r>
+        <w:proofErr w:type="spellStart"/>
+        <w:r>
+          <w:t>the</w:t>
+        </w:r>
+        <w:proofErr w:type="spellEnd"/>
+        <w:r>
+          <w:t xml:space="preserve"> </w:t>
+        </w:r>
+        <w:proofErr w:type="spellStart"/>
+        <w:r>
+          <w:t>trials</w:t>
+        </w:r>
+        <w:proofErr w:type="spellEnd"/>
+        <w:r>
+          <w:t xml:space="preserve"> </w:t>
+        </w:r>
+        <w:proofErr w:type="spellStart"/>
+        <w:r>
+          <w:t>were</w:t>
+        </w:r>
+        <w:proofErr w:type="spellEnd"/>
+        <w:r>
+          <w:t xml:space="preserve"> </w:t>
+        </w:r>
+        <w:proofErr w:type="spellStart"/>
+        <w:r>
+          <w:t>fulfilled</w:t>
+        </w:r>
+        <w:proofErr w:type="spellEnd"/>
+        <w:r>
+          <w:t xml:space="preserve">, </w:t>
         </w:r>
       </w:ins>
       <w:ins w:id="78" w:author="Loni" w:date="2016-03-11T14:46:00Z">
         <w:r>
-          <w:t xml:space="preserve"> Dumbledore the hawk was able to keep his power of firebending and fire revival. He then used those </w:t>
+          <w:t xml:space="preserve"> </w:t>
+        </w:r>
+        <w:proofErr w:type="spellStart"/>
+        <w:r>
+          <w:t>Dumbledore</w:t>
+        </w:r>
+        <w:proofErr w:type="spellEnd"/>
+        <w:r>
+          <w:t xml:space="preserve"> </w:t>
+        </w:r>
+        <w:proofErr w:type="spellStart"/>
+        <w:r>
+          <w:t>the</w:t>
+        </w:r>
+        <w:proofErr w:type="spellEnd"/>
+        <w:r>
+          <w:t xml:space="preserve"> </w:t>
+        </w:r>
+        <w:proofErr w:type="spellStart"/>
+        <w:r>
+          <w:t>hawk</w:t>
+        </w:r>
+        <w:proofErr w:type="spellEnd"/>
+        <w:r>
+          <w:t xml:space="preserve"> was </w:t>
+        </w:r>
+        <w:proofErr w:type="spellStart"/>
+        <w:r>
+          <w:t>able</w:t>
+        </w:r>
+        <w:proofErr w:type="spellEnd"/>
+        <w:r>
+          <w:t xml:space="preserve"> </w:t>
+        </w:r>
+        <w:proofErr w:type="spellStart"/>
+        <w:r>
+          <w:t>to</w:t>
+        </w:r>
+        <w:proofErr w:type="spellEnd"/>
+        <w:r>
+          <w:t xml:space="preserve"> </w:t>
+        </w:r>
+        <w:proofErr w:type="spellStart"/>
+        <w:r>
+          <w:t>keep</w:t>
+        </w:r>
+        <w:proofErr w:type="spellEnd"/>
+        <w:r>
+          <w:t xml:space="preserve"> </w:t>
+        </w:r>
+        <w:proofErr w:type="spellStart"/>
+        <w:r>
+          <w:t>his</w:t>
+        </w:r>
+        <w:proofErr w:type="spellEnd"/>
+        <w:r>
+          <w:t xml:space="preserve"> power </w:t>
+        </w:r>
+        <w:proofErr w:type="spellStart"/>
+        <w:r>
+          <w:t>of</w:t>
+        </w:r>
+        <w:proofErr w:type="spellEnd"/>
+        <w:r>
+          <w:t xml:space="preserve"> </w:t>
+        </w:r>
+        <w:proofErr w:type="spellStart"/>
+        <w:r>
+          <w:t>firebending</w:t>
+        </w:r>
+        <w:proofErr w:type="spellEnd"/>
+        <w:r>
+          <w:t xml:space="preserve"> </w:t>
+        </w:r>
+        <w:proofErr w:type="spellStart"/>
+        <w:r>
+          <w:t>and</w:t>
+        </w:r>
+        <w:proofErr w:type="spellEnd"/>
+        <w:r>
+          <w:t xml:space="preserve"> </w:t>
+        </w:r>
+        <w:proofErr w:type="spellStart"/>
+        <w:r>
+          <w:t>fire</w:t>
+        </w:r>
+        <w:proofErr w:type="spellEnd"/>
+        <w:r>
+          <w:t xml:space="preserve"> </w:t>
+        </w:r>
+        <w:proofErr w:type="spellStart"/>
+        <w:r>
+          <w:t>revival</w:t>
+        </w:r>
+        <w:proofErr w:type="spellEnd"/>
+        <w:r>
+          <w:t xml:space="preserve">. He </w:t>
+        </w:r>
+        <w:proofErr w:type="spellStart"/>
+        <w:r>
+          <w:t>then</w:t>
+        </w:r>
+        <w:proofErr w:type="spellEnd"/>
+        <w:r>
+          <w:t xml:space="preserve"> </w:t>
+        </w:r>
+        <w:proofErr w:type="spellStart"/>
+        <w:r>
+          <w:t>used</w:t>
+        </w:r>
+        <w:proofErr w:type="spellEnd"/>
+        <w:r>
+          <w:t xml:space="preserve"> </w:t>
+        </w:r>
+        <w:proofErr w:type="spellStart"/>
+        <w:r>
+          <w:t>those</w:t>
+        </w:r>
+        <w:proofErr w:type="spellEnd"/>
+        <w:r>
+          <w:t xml:space="preserve"> </w:t>
         </w:r>
       </w:ins>
       <w:ins w:id="79" w:author="Loni" w:date="2016-03-11T14:47:00Z">
@@ -515,43 +3173,716 @@
       </w:ins>
       <w:ins w:id="81" w:author="Loni" w:date="2016-03-11T14:47:00Z">
         <w:r>
-          <w:t>do a lot of good in the world. He travelled to Harry Potter and the chamber of secrets and revived the bitten Hp after he was bitten in the chamber, thats right it was not hawx the pheonix</w:t>
-        </w:r>
-      </w:ins>
+          <w:t xml:space="preserve">do a </w:t>
+        </w:r>
+        <w:proofErr w:type="spellStart"/>
+        <w:r>
+          <w:t>lot</w:t>
+        </w:r>
+        <w:proofErr w:type="spellEnd"/>
+        <w:r>
+          <w:t xml:space="preserve"> </w:t>
+        </w:r>
+        <w:proofErr w:type="spellStart"/>
+        <w:r>
+          <w:t>of</w:t>
+        </w:r>
+        <w:proofErr w:type="spellEnd"/>
+        <w:r>
+          <w:t xml:space="preserve"> </w:t>
+        </w:r>
+        <w:proofErr w:type="spellStart"/>
+        <w:r>
+          <w:t>good</w:t>
+        </w:r>
+        <w:proofErr w:type="spellEnd"/>
+        <w:r>
+          <w:t xml:space="preserve"> in </w:t>
+        </w:r>
+        <w:proofErr w:type="spellStart"/>
+        <w:r>
+          <w:t>the</w:t>
+        </w:r>
+        <w:proofErr w:type="spellEnd"/>
+        <w:r>
+          <w:t xml:space="preserve"> </w:t>
+        </w:r>
+        <w:proofErr w:type="spellStart"/>
+        <w:r>
+          <w:t>world</w:t>
+        </w:r>
+        <w:proofErr w:type="spellEnd"/>
+        <w:r>
+          <w:t xml:space="preserve">. He </w:t>
+        </w:r>
+        <w:proofErr w:type="spellStart"/>
+        <w:r>
+          <w:t>travelled</w:t>
+        </w:r>
+        <w:proofErr w:type="spellEnd"/>
+        <w:r>
+          <w:t xml:space="preserve"> </w:t>
+        </w:r>
+        <w:proofErr w:type="spellStart"/>
+        <w:r>
+          <w:t>to</w:t>
+        </w:r>
+        <w:proofErr w:type="spellEnd"/>
+        <w:r>
+          <w:t xml:space="preserve"> Harry Potter </w:t>
+        </w:r>
+        <w:proofErr w:type="spellStart"/>
+        <w:r>
+          <w:t>and</w:t>
+        </w:r>
+        <w:proofErr w:type="spellEnd"/>
+        <w:r>
+          <w:t xml:space="preserve"> </w:t>
+        </w:r>
+        <w:proofErr w:type="spellStart"/>
+        <w:r>
+          <w:t>the</w:t>
+        </w:r>
+        <w:proofErr w:type="spellEnd"/>
+        <w:r>
+          <w:t xml:space="preserve"> </w:t>
+        </w:r>
+        <w:proofErr w:type="spellStart"/>
+        <w:r>
+          <w:t>chamber</w:t>
+        </w:r>
+        <w:proofErr w:type="spellEnd"/>
+        <w:r>
+          <w:t xml:space="preserve"> </w:t>
+        </w:r>
+        <w:proofErr w:type="spellStart"/>
+        <w:r>
+          <w:t>of</w:t>
+        </w:r>
+        <w:proofErr w:type="spellEnd"/>
+        <w:r>
+          <w:t xml:space="preserve"> </w:t>
+        </w:r>
+        <w:proofErr w:type="spellStart"/>
+        <w:r>
+          <w:t>secrets</w:t>
+        </w:r>
+        <w:proofErr w:type="spellEnd"/>
+        <w:r>
+          <w:t xml:space="preserve"> </w:t>
+        </w:r>
+        <w:proofErr w:type="spellStart"/>
+        <w:r>
+          <w:t>and</w:t>
+        </w:r>
+        <w:proofErr w:type="spellEnd"/>
+        <w:r>
+          <w:t xml:space="preserve"> </w:t>
+        </w:r>
+        <w:proofErr w:type="spellStart"/>
+        <w:r>
+          <w:t>revived</w:t>
+        </w:r>
+        <w:proofErr w:type="spellEnd"/>
+        <w:r>
+          <w:t xml:space="preserve"> </w:t>
+        </w:r>
+        <w:proofErr w:type="spellStart"/>
+        <w:r>
+          <w:t>the</w:t>
+        </w:r>
+        <w:proofErr w:type="spellEnd"/>
+        <w:r>
+          <w:t xml:space="preserve"> bitten </w:t>
+        </w:r>
+        <w:proofErr w:type="spellStart"/>
+        <w:r>
+          <w:t>Hp</w:t>
+        </w:r>
+        <w:proofErr w:type="spellEnd"/>
+        <w:r>
+          <w:t xml:space="preserve"> after he was bitten in </w:t>
+        </w:r>
+        <w:proofErr w:type="spellStart"/>
+        <w:r>
+          <w:t>the</w:t>
+        </w:r>
+        <w:proofErr w:type="spellEnd"/>
+        <w:r>
+          <w:t xml:space="preserve"> </w:t>
+        </w:r>
+        <w:proofErr w:type="spellStart"/>
+        <w:r>
+          <w:t>chamber</w:t>
+        </w:r>
+        <w:proofErr w:type="spellEnd"/>
+        <w:r>
+          <w:t xml:space="preserve">, </w:t>
+        </w:r>
+        <w:proofErr w:type="spellStart"/>
+        <w:r>
+          <w:t>thats</w:t>
+        </w:r>
+        <w:proofErr w:type="spellEnd"/>
+        <w:r>
+          <w:t xml:space="preserve"> </w:t>
+        </w:r>
+        <w:proofErr w:type="spellStart"/>
+        <w:r>
+          <w:t>right</w:t>
+        </w:r>
+        <w:proofErr w:type="spellEnd"/>
+        <w:r>
+          <w:t xml:space="preserve"> </w:t>
+        </w:r>
+        <w:proofErr w:type="spellStart"/>
+        <w:r>
+          <w:t>it</w:t>
+        </w:r>
+        <w:proofErr w:type="spellEnd"/>
+        <w:r>
+          <w:t xml:space="preserve"> was not </w:t>
+        </w:r>
+        <w:proofErr w:type="spellStart"/>
+        <w:r>
+          <w:t>hawx</w:t>
+        </w:r>
+        <w:proofErr w:type="spellEnd"/>
+        <w:r>
+          <w:t xml:space="preserve"> </w:t>
+        </w:r>
+        <w:proofErr w:type="spellStart"/>
+        <w:r>
+          <w:t>the</w:t>
+        </w:r>
+        <w:proofErr w:type="spellEnd"/>
+        <w:r>
+          <w:t xml:space="preserve"> </w:t>
+        </w:r>
+        <w:proofErr w:type="spellStart"/>
+        <w:r>
+          <w:t>pheonix</w:t>
+        </w:r>
+      </w:ins>
+      <w:proofErr w:type="spellEnd"/>
       <w:ins w:id="82" w:author="Loni" w:date="2016-03-11T14:48:00Z">
         <w:r>
-          <w:t>, but it was Dumbledore „Always</w:t>
-        </w:r>
-      </w:ins>
+          <w:t xml:space="preserve">, but </w:t>
+        </w:r>
+        <w:proofErr w:type="spellStart"/>
+        <w:r>
+          <w:t>it</w:t>
+        </w:r>
+        <w:proofErr w:type="spellEnd"/>
+        <w:r>
+          <w:t xml:space="preserve"> was </w:t>
+        </w:r>
+        <w:proofErr w:type="spellStart"/>
+        <w:r>
+          <w:t>Dumbledore</w:t>
+        </w:r>
+        <w:proofErr w:type="spellEnd"/>
+        <w:r>
+          <w:t xml:space="preserve"> „</w:t>
+        </w:r>
+        <w:proofErr w:type="spellStart"/>
+        <w:r>
+          <w:t>Always</w:t>
+        </w:r>
+      </w:ins>
+      <w:proofErr w:type="spellEnd"/>
       <w:ins w:id="83" w:author="Loni" w:date="2016-03-11T14:49:00Z">
         <w:r>
-          <w:t>“ Dumbledore. Then he travelled to Aang an</w:t>
+          <w:t xml:space="preserve">“ </w:t>
+        </w:r>
+        <w:proofErr w:type="spellStart"/>
+        <w:r>
+          <w:t>Dumbledore</w:t>
+        </w:r>
+        <w:proofErr w:type="spellEnd"/>
+        <w:r>
+          <w:t xml:space="preserve">. </w:t>
+        </w:r>
+        <w:proofErr w:type="spellStart"/>
+        <w:r>
+          <w:t>Then</w:t>
+        </w:r>
+        <w:proofErr w:type="spellEnd"/>
+        <w:r>
+          <w:t xml:space="preserve"> he </w:t>
+        </w:r>
+        <w:proofErr w:type="spellStart"/>
+        <w:r>
+          <w:t>travelled</w:t>
+        </w:r>
+        <w:proofErr w:type="spellEnd"/>
+        <w:r>
+          <w:t xml:space="preserve"> </w:t>
+        </w:r>
+        <w:proofErr w:type="spellStart"/>
+        <w:r>
+          <w:t>to</w:t>
+        </w:r>
+        <w:proofErr w:type="spellEnd"/>
+        <w:r>
+          <w:t xml:space="preserve"> </w:t>
+        </w:r>
+        <w:proofErr w:type="spellStart"/>
+        <w:r>
+          <w:t>Aang</w:t>
+        </w:r>
+        <w:proofErr w:type="spellEnd"/>
+        <w:r>
+          <w:t xml:space="preserve"> </w:t>
+        </w:r>
+        <w:proofErr w:type="spellStart"/>
+        <w:r>
+          <w:t>an</w:t>
         </w:r>
         <w:r>
           <w:t>d</w:t>
         </w:r>
       </w:ins>
-      <w:bookmarkStart w:id="84" w:name="_GoBack"/>
-      <w:bookmarkEnd w:id="84"/>
-      <w:ins w:id="85" w:author="Ng" w:date="2016-03-11T14:52:00Z">
-        <w:r>
-          <w:t xml:space="preserve"> saved him from the zombie apocalypse. You might be wondering what zombie apocalypse? But that just shows how good a job Dumbledore did. </w:t>
-        </w:r>
-      </w:ins>
-      <w:ins w:id="86" w:author="Ng" w:date="2016-03-11T14:53:00Z">
-        <w:r>
-          <w:t>After Zuko</w:t>
-        </w:r>
-        <w:r>
-          <w:t>’</w:t>
-        </w:r>
-        <w:r>
-          <w:t xml:space="preserve">s father was defeated, everyone acknowledged what Dumbledore had done, and rewarded him be giving him an unlimited supply </w:t>
-        </w:r>
-      </w:ins>
-      <w:ins w:id="87" w:author="Ng" w:date="2016-03-11T14:54:00Z">
-        <w:r>
-          <w:t>dumplings.</w:t>
+      <w:proofErr w:type="spellEnd"/>
+      <w:ins w:id="84" w:author="Ng" w:date="2016-03-11T14:52:00Z">
+        <w:r>
+          <w:t xml:space="preserve"> </w:t>
+        </w:r>
+        <w:proofErr w:type="spellStart"/>
+        <w:r>
+          <w:t>saved</w:t>
+        </w:r>
+        <w:proofErr w:type="spellEnd"/>
+        <w:r>
+          <w:t xml:space="preserve"> </w:t>
+        </w:r>
+        <w:proofErr w:type="spellStart"/>
+        <w:r>
+          <w:t>him</w:t>
+        </w:r>
+        <w:proofErr w:type="spellEnd"/>
+        <w:r>
+          <w:t xml:space="preserve"> </w:t>
+        </w:r>
+        <w:proofErr w:type="spellStart"/>
+        <w:r>
+          <w:t>from</w:t>
+        </w:r>
+        <w:proofErr w:type="spellEnd"/>
+        <w:r>
+          <w:t xml:space="preserve"> </w:t>
+        </w:r>
+        <w:proofErr w:type="spellStart"/>
+        <w:r>
+          <w:t>the</w:t>
+        </w:r>
+        <w:proofErr w:type="spellEnd"/>
+        <w:r>
+          <w:t xml:space="preserve"> </w:t>
+        </w:r>
+        <w:proofErr w:type="spellStart"/>
+        <w:r>
+          <w:t>zombie</w:t>
+        </w:r>
+        <w:proofErr w:type="spellEnd"/>
+        <w:r>
+          <w:t xml:space="preserve"> </w:t>
+        </w:r>
+        <w:proofErr w:type="spellStart"/>
+        <w:r>
+          <w:t>apocalypse</w:t>
+        </w:r>
+        <w:proofErr w:type="spellEnd"/>
+        <w:r>
+          <w:t xml:space="preserve">. </w:t>
+        </w:r>
+        <w:proofErr w:type="spellStart"/>
+        <w:r>
+          <w:t>You</w:t>
+        </w:r>
+        <w:proofErr w:type="spellEnd"/>
+        <w:r>
+          <w:t xml:space="preserve"> </w:t>
+        </w:r>
+        <w:proofErr w:type="spellStart"/>
+        <w:r>
+          <w:t>might</w:t>
+        </w:r>
+        <w:proofErr w:type="spellEnd"/>
+        <w:r>
+          <w:t xml:space="preserve"> </w:t>
+        </w:r>
+        <w:proofErr w:type="spellStart"/>
+        <w:r>
+          <w:t>be</w:t>
+        </w:r>
+        <w:proofErr w:type="spellEnd"/>
+        <w:r>
+          <w:t xml:space="preserve"> </w:t>
+        </w:r>
+        <w:proofErr w:type="spellStart"/>
+        <w:r>
+          <w:t>wondering</w:t>
+        </w:r>
+        <w:proofErr w:type="spellEnd"/>
+        <w:r>
+          <w:t xml:space="preserve"> </w:t>
+        </w:r>
+        <w:proofErr w:type="spellStart"/>
+        <w:r>
+          <w:t>what</w:t>
+        </w:r>
+        <w:proofErr w:type="spellEnd"/>
+        <w:r>
+          <w:t xml:space="preserve"> </w:t>
+        </w:r>
+        <w:proofErr w:type="spellStart"/>
+        <w:r>
+          <w:t>zombie</w:t>
+        </w:r>
+        <w:proofErr w:type="spellEnd"/>
+        <w:r>
+          <w:t xml:space="preserve"> </w:t>
+        </w:r>
+        <w:proofErr w:type="spellStart"/>
+        <w:r>
+          <w:t>apocalypse</w:t>
+        </w:r>
+        <w:proofErr w:type="spellEnd"/>
+        <w:r>
+          <w:t xml:space="preserve">? But </w:t>
+        </w:r>
+        <w:proofErr w:type="spellStart"/>
+        <w:r>
+          <w:t>that</w:t>
+        </w:r>
+        <w:proofErr w:type="spellEnd"/>
+        <w:r>
+          <w:t xml:space="preserve"> just </w:t>
+        </w:r>
+        <w:proofErr w:type="spellStart"/>
+        <w:r>
+          <w:t>shows</w:t>
+        </w:r>
+        <w:proofErr w:type="spellEnd"/>
+        <w:r>
+          <w:t xml:space="preserve"> </w:t>
+        </w:r>
+        <w:proofErr w:type="spellStart"/>
+        <w:r>
+          <w:t>how</w:t>
+        </w:r>
+        <w:proofErr w:type="spellEnd"/>
+        <w:r>
+          <w:t xml:space="preserve"> </w:t>
+        </w:r>
+        <w:proofErr w:type="spellStart"/>
+        <w:r>
+          <w:t>good</w:t>
+        </w:r>
+        <w:proofErr w:type="spellEnd"/>
+        <w:r>
+          <w:t xml:space="preserve"> a </w:t>
+        </w:r>
+        <w:proofErr w:type="spellStart"/>
+        <w:r>
+          <w:t>job</w:t>
+        </w:r>
+        <w:proofErr w:type="spellEnd"/>
+        <w:r>
+          <w:t xml:space="preserve"> </w:t>
+        </w:r>
+        <w:proofErr w:type="spellStart"/>
+        <w:r>
+          <w:t>Dumbledore</w:t>
+        </w:r>
+        <w:proofErr w:type="spellEnd"/>
+        <w:r>
+          <w:t xml:space="preserve"> </w:t>
+        </w:r>
+        <w:proofErr w:type="spellStart"/>
+        <w:r>
+          <w:t>did</w:t>
+        </w:r>
+        <w:proofErr w:type="spellEnd"/>
+        <w:r>
+          <w:t xml:space="preserve">. </w:t>
+        </w:r>
+      </w:ins>
+      <w:ins w:id="85" w:author="Ng" w:date="2016-03-11T14:53:00Z">
+        <w:r>
+          <w:t xml:space="preserve">After </w:t>
+        </w:r>
+        <w:proofErr w:type="spellStart"/>
+        <w:r>
+          <w:t>Zuko’s</w:t>
+        </w:r>
+        <w:proofErr w:type="spellEnd"/>
+        <w:r>
+          <w:t xml:space="preserve"> </w:t>
+        </w:r>
+        <w:proofErr w:type="spellStart"/>
+        <w:r>
+          <w:t>father</w:t>
+        </w:r>
+        <w:proofErr w:type="spellEnd"/>
+        <w:r>
+          <w:t xml:space="preserve"> was </w:t>
+        </w:r>
+        <w:proofErr w:type="spellStart"/>
+        <w:r>
+          <w:t>defeated</w:t>
+        </w:r>
+        <w:proofErr w:type="spellEnd"/>
+        <w:r>
+          <w:t xml:space="preserve">, </w:t>
+        </w:r>
+        <w:proofErr w:type="spellStart"/>
+        <w:r>
+          <w:t>everyone</w:t>
+        </w:r>
+        <w:proofErr w:type="spellEnd"/>
+        <w:r>
+          <w:t xml:space="preserve"> </w:t>
+        </w:r>
+        <w:proofErr w:type="spellStart"/>
+        <w:r>
+          <w:t>acknowledged</w:t>
+        </w:r>
+        <w:proofErr w:type="spellEnd"/>
+        <w:r>
+          <w:t xml:space="preserve"> </w:t>
+        </w:r>
+        <w:proofErr w:type="spellStart"/>
+        <w:r>
+          <w:t>what</w:t>
+        </w:r>
+        <w:proofErr w:type="spellEnd"/>
+        <w:r>
+          <w:t xml:space="preserve"> </w:t>
+        </w:r>
+        <w:proofErr w:type="spellStart"/>
+        <w:r>
+          <w:t>Dumbledore</w:t>
+        </w:r>
+        <w:proofErr w:type="spellEnd"/>
+        <w:r>
+          <w:t xml:space="preserve"> </w:t>
+        </w:r>
+        <w:proofErr w:type="spellStart"/>
+        <w:r>
+          <w:t>had</w:t>
+        </w:r>
+        <w:proofErr w:type="spellEnd"/>
+        <w:r>
+          <w:t xml:space="preserve"> </w:t>
+        </w:r>
+        <w:proofErr w:type="spellStart"/>
+        <w:r>
+          <w:t>done</w:t>
+        </w:r>
+        <w:proofErr w:type="spellEnd"/>
+        <w:r>
+          <w:t xml:space="preserve">, </w:t>
+        </w:r>
+        <w:proofErr w:type="spellStart"/>
+        <w:r>
+          <w:t>and</w:t>
+        </w:r>
+        <w:proofErr w:type="spellEnd"/>
+        <w:r>
+          <w:t xml:space="preserve"> </w:t>
+        </w:r>
+        <w:proofErr w:type="spellStart"/>
+        <w:r>
+          <w:t>rewarded</w:t>
+        </w:r>
+        <w:proofErr w:type="spellEnd"/>
+        <w:r>
+          <w:t xml:space="preserve"> </w:t>
+        </w:r>
+        <w:proofErr w:type="spellStart"/>
+        <w:r>
+          <w:t>him</w:t>
+        </w:r>
+        <w:proofErr w:type="spellEnd"/>
+        <w:r>
+          <w:t xml:space="preserve"> </w:t>
+        </w:r>
+        <w:proofErr w:type="spellStart"/>
+        <w:r>
+          <w:t>be</w:t>
+        </w:r>
+        <w:proofErr w:type="spellEnd"/>
+        <w:r>
+          <w:t xml:space="preserve"> </w:t>
+        </w:r>
+        <w:proofErr w:type="spellStart"/>
+        <w:r>
+          <w:t>giving</w:t>
+        </w:r>
+        <w:proofErr w:type="spellEnd"/>
+        <w:r>
+          <w:t xml:space="preserve"> </w:t>
+        </w:r>
+        <w:proofErr w:type="spellStart"/>
+        <w:r>
+          <w:t>him</w:t>
+        </w:r>
+        <w:proofErr w:type="spellEnd"/>
+        <w:r>
+          <w:t xml:space="preserve"> an </w:t>
+        </w:r>
+        <w:proofErr w:type="spellStart"/>
+        <w:r>
+          <w:t>unlimited</w:t>
+        </w:r>
+        <w:proofErr w:type="spellEnd"/>
+        <w:r>
+          <w:t xml:space="preserve"> </w:t>
+        </w:r>
+        <w:proofErr w:type="spellStart"/>
+        <w:r>
+          <w:t>supply</w:t>
+        </w:r>
+        <w:proofErr w:type="spellEnd"/>
+        <w:r>
+          <w:t xml:space="preserve"> </w:t>
+        </w:r>
+      </w:ins>
+      <w:proofErr w:type="spellStart"/>
+      <w:ins w:id="86" w:author="Ng" w:date="2016-03-11T14:54:00Z">
+        <w:r>
+          <w:t>dumplings</w:t>
+        </w:r>
+        <w:proofErr w:type="spellEnd"/>
+        <w:r>
+          <w:t>.</w:t>
+        </w:r>
+      </w:ins>
+      <w:ins w:id="87" w:author="Loni" w:date="2016-03-11T14:56:00Z">
+        <w:r>
+          <w:t xml:space="preserve"> </w:t>
+        </w:r>
+        <w:proofErr w:type="spellStart"/>
+        <w:r>
+          <w:t>However</w:t>
+        </w:r>
+        <w:proofErr w:type="spellEnd"/>
+        <w:r>
+          <w:t xml:space="preserve"> </w:t>
+        </w:r>
+        <w:proofErr w:type="spellStart"/>
+        <w:r>
+          <w:t>suddenly</w:t>
+        </w:r>
+        <w:proofErr w:type="spellEnd"/>
+        <w:r>
+          <w:t xml:space="preserve"> he </w:t>
+        </w:r>
+        <w:proofErr w:type="spellStart"/>
+        <w:r>
+          <w:t>meet</w:t>
+        </w:r>
+        <w:proofErr w:type="spellEnd"/>
+        <w:r>
+          <w:t xml:space="preserve"> </w:t>
+        </w:r>
+        <w:proofErr w:type="spellStart"/>
+        <w:r>
+          <w:t>the</w:t>
+        </w:r>
+        <w:proofErr w:type="spellEnd"/>
+        <w:r>
+          <w:t xml:space="preserve"> Kund-</w:t>
+        </w:r>
+        <w:proofErr w:type="spellStart"/>
+        <w:r>
+          <w:t>fu</w:t>
+        </w:r>
+        <w:proofErr w:type="spellEnd"/>
+        <w:r>
+          <w:t xml:space="preserve"> Panda, </w:t>
+        </w:r>
+        <w:proofErr w:type="spellStart"/>
+        <w:r>
+          <w:t>who</w:t>
+        </w:r>
+        <w:proofErr w:type="spellEnd"/>
+        <w:r>
+          <w:t xml:space="preserve"> also </w:t>
+        </w:r>
+        <w:proofErr w:type="spellStart"/>
+        <w:r>
+          <w:t>loved</w:t>
+        </w:r>
+        <w:proofErr w:type="spellEnd"/>
+        <w:r>
+          <w:t xml:space="preserve"> </w:t>
+        </w:r>
+        <w:proofErr w:type="spellStart"/>
+        <w:r>
+          <w:t>Dumplings</w:t>
+        </w:r>
+        <w:proofErr w:type="spellEnd"/>
+        <w:r>
+          <w:t xml:space="preserve"> </w:t>
+        </w:r>
+        <w:proofErr w:type="spellStart"/>
+        <w:r>
+          <w:t>and</w:t>
+        </w:r>
+        <w:proofErr w:type="spellEnd"/>
+        <w:r>
+          <w:t xml:space="preserve"> a </w:t>
+        </w:r>
+        <w:proofErr w:type="spellStart"/>
+        <w:r>
+          <w:t>fight</w:t>
+        </w:r>
+        <w:proofErr w:type="spellEnd"/>
+        <w:r>
+          <w:t xml:space="preserve"> </w:t>
+        </w:r>
+        <w:proofErr w:type="spellStart"/>
+        <w:r>
+          <w:t>broke</w:t>
+        </w:r>
+        <w:proofErr w:type="spellEnd"/>
+        <w:r>
+          <w:t xml:space="preserve"> out, </w:t>
+        </w:r>
+        <w:proofErr w:type="spellStart"/>
+        <w:r>
+          <w:t>it</w:t>
+        </w:r>
+        <w:proofErr w:type="spellEnd"/>
+        <w:r>
+          <w:t xml:space="preserve"> </w:t>
+        </w:r>
+        <w:proofErr w:type="spellStart"/>
+        <w:r>
+          <w:t>went</w:t>
+        </w:r>
+        <w:proofErr w:type="spellEnd"/>
+        <w:r>
+          <w:t xml:space="preserve"> </w:t>
+        </w:r>
+        <w:proofErr w:type="spellStart"/>
+        <w:r>
+          <w:t>something</w:t>
+        </w:r>
+        <w:proofErr w:type="spellEnd"/>
+        <w:r>
+          <w:t xml:space="preserve"> like </w:t>
+        </w:r>
+        <w:proofErr w:type="spellStart"/>
+        <w:r>
+          <w:t>thhis</w:t>
+        </w:r>
+        <w:proofErr w:type="spellEnd"/>
+        <w:r>
+          <w:t>:</w:t>
         </w:r>
       </w:ins>
     </w:p>
@@ -560,9 +3891,267 @@
         <w:spacing w:after="0" w:line="360" w:lineRule="auto"/>
         <w:ind w:left="360"/>
         <w:rPr>
-          <w:ins w:id="88" w:author="Loni" w:date="2016-03-11T13:21:00Z"/>
+          <w:ins w:id="88" w:author="Loni" w:date="2016-03-11T14:57:00Z"/>
         </w:rPr>
         <w:pPrChange w:id="89" w:author="Ng" w:date="2016-03-11T11:02:00Z">
+          <w:pPr>
+            <w:ind w:left="360"/>
+          </w:pPr>
+        </w:pPrChange>
+      </w:pPr>
+      <w:ins w:id="90" w:author="Loni" w:date="2016-03-11T14:57:00Z">
+        <w:r>
+          <w:t xml:space="preserve">KP: Hey, </w:t>
+        </w:r>
+        <w:proofErr w:type="spellStart"/>
+        <w:r>
+          <w:t>dont</w:t>
+        </w:r>
+        <w:proofErr w:type="spellEnd"/>
+        <w:r>
+          <w:t xml:space="preserve"> </w:t>
+        </w:r>
+        <w:proofErr w:type="spellStart"/>
+        <w:r>
+          <w:t>eat</w:t>
+        </w:r>
+        <w:proofErr w:type="spellEnd"/>
+        <w:r>
+          <w:t xml:space="preserve"> all </w:t>
+        </w:r>
+        <w:proofErr w:type="spellStart"/>
+        <w:r>
+          <w:t>the</w:t>
+        </w:r>
+        <w:proofErr w:type="spellEnd"/>
+        <w:r>
+          <w:t xml:space="preserve"> </w:t>
+        </w:r>
+        <w:proofErr w:type="spellStart"/>
+        <w:r>
+          <w:t>dumplings</w:t>
+        </w:r>
+        <w:proofErr w:type="spellEnd"/>
+        <w:r>
+          <w:t xml:space="preserve">, I </w:t>
+        </w:r>
+        <w:proofErr w:type="spellStart"/>
+        <w:r>
+          <w:t>love</w:t>
+        </w:r>
+        <w:proofErr w:type="spellEnd"/>
+        <w:r>
+          <w:t xml:space="preserve"> </w:t>
+        </w:r>
+        <w:proofErr w:type="spellStart"/>
+        <w:r>
+          <w:t>dumplings</w:t>
+        </w:r>
+        <w:proofErr w:type="spellEnd"/>
+        <w:r>
+          <w:t xml:space="preserve"> </w:t>
+        </w:r>
+        <w:proofErr w:type="spellStart"/>
+        <w:r>
+          <w:t>too</w:t>
+        </w:r>
+        <w:proofErr w:type="spellEnd"/>
+        <w:r>
+          <w:t>!</w:t>
+        </w:r>
+      </w:ins>
+    </w:p>
+    <w:p>
+      <w:pPr>
+        <w:spacing w:after="0" w:line="360" w:lineRule="auto"/>
+        <w:ind w:left="360"/>
+        <w:rPr>
+          <w:ins w:id="91" w:author="Loni" w:date="2016-03-11T14:58:00Z"/>
+        </w:rPr>
+        <w:pPrChange w:id="92" w:author="Ng" w:date="2016-03-11T11:02:00Z">
+          <w:pPr>
+            <w:ind w:left="360"/>
+          </w:pPr>
+        </w:pPrChange>
+      </w:pPr>
+      <w:proofErr w:type="spellStart"/>
+      <w:ins w:id="93" w:author="Loni" w:date="2016-03-11T14:57:00Z">
+        <w:r>
+          <w:t>Dumb</w:t>
+        </w:r>
+        <w:proofErr w:type="spellEnd"/>
+        <w:r>
+          <w:t xml:space="preserve">:“but i </w:t>
+        </w:r>
+        <w:proofErr w:type="spellStart"/>
+        <w:r>
+          <w:t>did</w:t>
+        </w:r>
+        <w:proofErr w:type="spellEnd"/>
+        <w:r>
+          <w:t xml:space="preserve"> </w:t>
+        </w:r>
+        <w:proofErr w:type="spellStart"/>
+        <w:r>
+          <w:t>many</w:t>
+        </w:r>
+        <w:proofErr w:type="spellEnd"/>
+        <w:r>
+          <w:t xml:space="preserve"> </w:t>
+        </w:r>
+        <w:proofErr w:type="spellStart"/>
+        <w:r>
+          <w:t>more</w:t>
+        </w:r>
+        <w:proofErr w:type="spellEnd"/>
+        <w:r>
+          <w:t xml:space="preserve"> </w:t>
+        </w:r>
+        <w:proofErr w:type="spellStart"/>
+        <w:r>
+          <w:t>and</w:t>
+        </w:r>
+        <w:proofErr w:type="spellEnd"/>
+        <w:r>
+          <w:t xml:space="preserve"> </w:t>
+        </w:r>
+        <w:proofErr w:type="spellStart"/>
+        <w:r>
+          <w:t>greater</w:t>
+        </w:r>
+        <w:proofErr w:type="spellEnd"/>
+        <w:r>
+          <w:t xml:space="preserve"> </w:t>
+        </w:r>
+        <w:proofErr w:type="spellStart"/>
+        <w:r>
+          <w:t>things</w:t>
+        </w:r>
+        <w:proofErr w:type="spellEnd"/>
+        <w:r>
+          <w:t xml:space="preserve"> </w:t>
+        </w:r>
+        <w:proofErr w:type="spellStart"/>
+        <w:r>
+          <w:t>that</w:t>
+        </w:r>
+        <w:proofErr w:type="spellEnd"/>
+        <w:r>
+          <w:t xml:space="preserve"> u so i </w:t>
+        </w:r>
+        <w:proofErr w:type="spellStart"/>
+        <w:r>
+          <w:t>deserve</w:t>
+        </w:r>
+        <w:proofErr w:type="spellEnd"/>
+        <w:r>
+          <w:t xml:space="preserve"> </w:t>
+        </w:r>
+        <w:proofErr w:type="spellStart"/>
+        <w:r>
+          <w:t>more</w:t>
+        </w:r>
+        <w:proofErr w:type="spellEnd"/>
+        <w:r>
+          <w:t xml:space="preserve"> </w:t>
+        </w:r>
+        <w:proofErr w:type="spellStart"/>
+        <w:r>
+          <w:t>dumplins</w:t>
+        </w:r>
+      </w:ins>
+      <w:proofErr w:type="spellEnd"/>
+      <w:ins w:id="94" w:author="Loni" w:date="2016-03-11T14:58:00Z">
+        <w:r>
+          <w:t>“</w:t>
+        </w:r>
+      </w:ins>
+    </w:p>
+    <w:p>
+      <w:pPr>
+        <w:spacing w:after="0" w:line="360" w:lineRule="auto"/>
+        <w:ind w:left="360"/>
+        <w:rPr>
+          <w:ins w:id="95" w:author="Loni" w:date="2016-03-11T14:58:00Z"/>
+        </w:rPr>
+        <w:pPrChange w:id="96" w:author="Ng" w:date="2016-03-11T11:02:00Z">
+          <w:pPr>
+            <w:ind w:left="360"/>
+          </w:pPr>
+        </w:pPrChange>
+      </w:pPr>
+      <w:proofErr w:type="spellStart"/>
+      <w:ins w:id="97" w:author="Loni" w:date="2016-03-11T14:58:00Z">
+        <w:r>
+          <w:t>KP“ok</w:t>
+        </w:r>
+        <w:proofErr w:type="spellEnd"/>
+        <w:r>
+          <w:t xml:space="preserve"> </w:t>
+        </w:r>
+        <w:proofErr w:type="spellStart"/>
+        <w:r>
+          <w:t>lets</w:t>
+        </w:r>
+        <w:proofErr w:type="spellEnd"/>
+        <w:r>
+          <w:t xml:space="preserve"> </w:t>
+        </w:r>
+        <w:proofErr w:type="spellStart"/>
+        <w:r>
+          <w:t>duel</w:t>
+        </w:r>
+        <w:proofErr w:type="spellEnd"/>
+        <w:r>
+          <w:t xml:space="preserve"> </w:t>
+        </w:r>
+        <w:proofErr w:type="spellStart"/>
+        <w:r>
+          <w:t>over</w:t>
+        </w:r>
+        <w:proofErr w:type="spellEnd"/>
+        <w:r>
+          <w:t xml:space="preserve"> </w:t>
+        </w:r>
+        <w:proofErr w:type="spellStart"/>
+        <w:r>
+          <w:t>this</w:t>
+        </w:r>
+        <w:proofErr w:type="spellEnd"/>
+        <w:r>
+          <w:t>“</w:t>
+        </w:r>
+      </w:ins>
+    </w:p>
+    <w:p>
+      <w:pPr>
+        <w:spacing w:after="0" w:line="360" w:lineRule="auto"/>
+        <w:ind w:left="360"/>
+        <w:rPr>
+          <w:ins w:id="98" w:author="Loni" w:date="2016-03-11T13:21:00Z"/>
+        </w:rPr>
+        <w:pPrChange w:id="99" w:author="Ng" w:date="2016-03-11T11:02:00Z">
+          <w:pPr>
+            <w:ind w:left="360"/>
+          </w:pPr>
+        </w:pPrChange>
+      </w:pPr>
+      <w:ins w:id="100" w:author="Loni" w:date="2016-03-11T14:58:00Z">
+        <w:r>
+          <w:t>Dumb:“</w:t>
+        </w:r>
+      </w:ins>
+      <w:bookmarkStart w:id="101" w:name="_GoBack"/>
+      <w:bookmarkEnd w:id="101"/>
+    </w:p>
+    <w:p>
+      <w:pPr>
+        <w:spacing w:after="0" w:line="360" w:lineRule="auto"/>
+        <w:ind w:left="360"/>
+        <w:rPr>
+          <w:ins w:id="102" w:author="Loni" w:date="2016-03-11T13:21:00Z"/>
+        </w:rPr>
+        <w:pPrChange w:id="103" w:author="Ng" w:date="2016-03-11T11:02:00Z">
           <w:pPr>
             <w:ind w:left="360"/>
           </w:pPr>
@@ -573,15 +4162,63 @@
       <w:pPr>
         <w:spacing w:after="0" w:line="360" w:lineRule="auto"/>
         <w:ind w:left="360"/>
-        <w:pPrChange w:id="90" w:author="Ng" w:date="2016-03-11T11:02:00Z">
+        <w:pPrChange w:id="104" w:author="Ng" w:date="2016-03-11T11:02:00Z">
           <w:pPr>
             <w:ind w:left="360"/>
           </w:pPr>
         </w:pPrChange>
       </w:pPr>
-      <w:ins w:id="91" w:author="Loni" w:date="2016-03-11T13:22:00Z">
-        <w:r>
-          <w:t>Pink sticky change..pinnk” get the party STAAAARTEEEED”</w:t>
+      <w:ins w:id="105" w:author="Loni" w:date="2016-03-11T13:22:00Z">
+        <w:r>
+          <w:t xml:space="preserve">Pink </w:t>
+        </w:r>
+        <w:proofErr w:type="spellStart"/>
+        <w:r>
+          <w:t>sticky</w:t>
+        </w:r>
+        <w:proofErr w:type="spellEnd"/>
+        <w:r>
+          <w:t xml:space="preserve"> </w:t>
+        </w:r>
+        <w:proofErr w:type="spellStart"/>
+        <w:r>
+          <w:t>change</w:t>
+        </w:r>
+        <w:proofErr w:type="spellEnd"/>
+        <w:r>
+          <w:t>..</w:t>
+        </w:r>
+        <w:proofErr w:type="spellStart"/>
+        <w:r>
+          <w:t>pinnk</w:t>
+        </w:r>
+        <w:proofErr w:type="spellEnd"/>
+        <w:r>
+          <w:t xml:space="preserve">” </w:t>
+        </w:r>
+        <w:proofErr w:type="spellStart"/>
+        <w:r>
+          <w:t>get</w:t>
+        </w:r>
+        <w:proofErr w:type="spellEnd"/>
+        <w:r>
+          <w:t xml:space="preserve"> </w:t>
+        </w:r>
+        <w:proofErr w:type="spellStart"/>
+        <w:r>
+          <w:t>the</w:t>
+        </w:r>
+        <w:proofErr w:type="spellEnd"/>
+        <w:r>
+          <w:t xml:space="preserve"> </w:t>
+        </w:r>
+        <w:proofErr w:type="spellStart"/>
+        <w:r>
+          <w:t>party</w:t>
+        </w:r>
+        <w:proofErr w:type="spellEnd"/>
+        <w:r>
+          <w:t xml:space="preserve"> STAAAARTEEEED”</w:t>
         </w:r>
       </w:ins>
     </w:p>
@@ -596,44 +4233,206 @@
 </file>
 
 <file path=word/comments.xml><?xml version="1.0" encoding="utf-8"?>
-<w:comments xmlns:ve="http://schemas.openxmlformats.org/markup-compatibility/2006" xmlns:o="urn:schemas-microsoft-com:office:office" xmlns:r="http://schemas.openxmlformats.org/officeDocument/2006/relationships" xmlns:m="http://schemas.openxmlformats.org/officeDocument/2006/math" xmlns:v="urn:schemas-microsoft-com:vml" xmlns:wp="http://schemas.openxmlformats.org/drawingml/2006/wordprocessingDrawing" xmlns:w10="urn:schemas-microsoft-com:office:word" xmlns:w="http://schemas.openxmlformats.org/wordprocessingml/2006/main" xmlns:wne="http://schemas.microsoft.com/office/word/2006/wordml">
+<w:comments xmlns:wpc="http://schemas.microsoft.com/office/word/2010/wordprocessingCanvas" xmlns:mc="http://schemas.openxmlformats.org/markup-compatibility/2006" xmlns:o="urn:schemas-microsoft-com:office:office" xmlns:r="http://schemas.openxmlformats.org/officeDocument/2006/relationships" xmlns:m="http://schemas.openxmlformats.org/officeDocument/2006/math" xmlns:v="urn:schemas-microsoft-com:vml" xmlns:wp14="http://schemas.microsoft.com/office/word/2010/wordprocessingDrawing" xmlns:wp="http://schemas.openxmlformats.org/drawingml/2006/wordprocessingDrawing" xmlns:w10="urn:schemas-microsoft-com:office:word" xmlns:w="http://schemas.openxmlformats.org/wordprocessingml/2006/main" xmlns:w14="http://schemas.microsoft.com/office/word/2010/wordml" xmlns:wpg="http://schemas.microsoft.com/office/word/2010/wordprocessingGroup" xmlns:wpi="http://schemas.microsoft.com/office/word/2010/wordprocessingInk" xmlns:wne="http://schemas.microsoft.com/office/word/2006/wordml" xmlns:wps="http://schemas.microsoft.com/office/word/2010/wordprocessingShape" mc:Ignorable="w14 wp14">
   <w:comment w:id="5" w:author="Loni" w:date="2016-03-11T11:49:00Z" w:initials="L">
     <w:p>
       <w:pPr>
-        <w:pStyle w:val="CommentText"/>
+        <w:pStyle w:val="Kommentartext"/>
       </w:pPr>
       <w:r>
         <w:rPr>
-          <w:rStyle w:val="CommentReference"/>
+          <w:rStyle w:val="Kommentarzeichen"/>
         </w:rPr>
         <w:annotationRef/>
       </w:r>
       <w:r>
-        <w:t>I think Harry is still in Hogwarts, and can only communicate via Owls, lets see if we can get someone else like Dumbledore on it :D</w:t>
+        <w:t xml:space="preserve">I </w:t>
+      </w:r>
+      <w:proofErr w:type="spellStart"/>
+      <w:r>
+        <w:t>think</w:t>
+      </w:r>
+      <w:proofErr w:type="spellEnd"/>
+      <w:r>
+        <w:t xml:space="preserve"> Harry </w:t>
+      </w:r>
+      <w:proofErr w:type="spellStart"/>
+      <w:r>
+        <w:t>is</w:t>
+      </w:r>
+      <w:proofErr w:type="spellEnd"/>
+      <w:r>
+        <w:t xml:space="preserve"> still in </w:t>
+      </w:r>
+      <w:proofErr w:type="spellStart"/>
+      <w:r>
+        <w:t>Hogwarts</w:t>
+      </w:r>
+      <w:proofErr w:type="spellEnd"/>
+      <w:r>
+        <w:t xml:space="preserve">, </w:t>
+      </w:r>
+      <w:proofErr w:type="spellStart"/>
+      <w:r>
+        <w:t>and</w:t>
+      </w:r>
+      <w:proofErr w:type="spellEnd"/>
+      <w:r>
+        <w:t xml:space="preserve"> </w:t>
+      </w:r>
+      <w:proofErr w:type="spellStart"/>
+      <w:r>
+        <w:t>can</w:t>
+      </w:r>
+      <w:proofErr w:type="spellEnd"/>
+      <w:r>
+        <w:t xml:space="preserve"> </w:t>
+      </w:r>
+      <w:proofErr w:type="spellStart"/>
+      <w:r>
+        <w:t>only</w:t>
+      </w:r>
+      <w:proofErr w:type="spellEnd"/>
+      <w:r>
+        <w:t xml:space="preserve"> </w:t>
+      </w:r>
+      <w:proofErr w:type="spellStart"/>
+      <w:r>
+        <w:t>communicate</w:t>
+      </w:r>
+      <w:proofErr w:type="spellEnd"/>
+      <w:r>
+        <w:t xml:space="preserve"> via </w:t>
+      </w:r>
+      <w:proofErr w:type="spellStart"/>
+      <w:r>
+        <w:t>Owls</w:t>
+      </w:r>
+      <w:proofErr w:type="spellEnd"/>
+      <w:r>
+        <w:t xml:space="preserve">, </w:t>
+      </w:r>
+      <w:proofErr w:type="spellStart"/>
+      <w:r>
+        <w:t>lets</w:t>
+      </w:r>
+      <w:proofErr w:type="spellEnd"/>
+      <w:r>
+        <w:t xml:space="preserve"> </w:t>
+      </w:r>
+      <w:proofErr w:type="spellStart"/>
+      <w:r>
+        <w:t>see</w:t>
+      </w:r>
+      <w:proofErr w:type="spellEnd"/>
+      <w:r>
+        <w:t xml:space="preserve"> </w:t>
+      </w:r>
+      <w:proofErr w:type="spellStart"/>
+      <w:r>
+        <w:t>if</w:t>
+      </w:r>
+      <w:proofErr w:type="spellEnd"/>
+      <w:r>
+        <w:t xml:space="preserve"> </w:t>
+      </w:r>
+      <w:proofErr w:type="spellStart"/>
+      <w:r>
+        <w:t>we</w:t>
+      </w:r>
+      <w:proofErr w:type="spellEnd"/>
+      <w:r>
+        <w:t xml:space="preserve"> </w:t>
+      </w:r>
+      <w:proofErr w:type="spellStart"/>
+      <w:r>
+        <w:t>can</w:t>
+      </w:r>
+      <w:proofErr w:type="spellEnd"/>
+      <w:r>
+        <w:t xml:space="preserve"> </w:t>
+      </w:r>
+      <w:proofErr w:type="spellStart"/>
+      <w:r>
+        <w:t>get</w:t>
+      </w:r>
+      <w:proofErr w:type="spellEnd"/>
+      <w:r>
+        <w:t xml:space="preserve"> </w:t>
+      </w:r>
+      <w:proofErr w:type="spellStart"/>
+      <w:r>
+        <w:t>someone</w:t>
+      </w:r>
+      <w:proofErr w:type="spellEnd"/>
+      <w:r>
+        <w:t xml:space="preserve"> </w:t>
+      </w:r>
+      <w:proofErr w:type="spellStart"/>
+      <w:r>
+        <w:t>else</w:t>
+      </w:r>
+      <w:proofErr w:type="spellEnd"/>
+      <w:r>
+        <w:t xml:space="preserve"> like </w:t>
+      </w:r>
+      <w:proofErr w:type="spellStart"/>
+      <w:r>
+        <w:t>Dumbledore</w:t>
+      </w:r>
+      <w:proofErr w:type="spellEnd"/>
+      <w:r>
+        <w:t xml:space="preserve"> on </w:t>
+      </w:r>
+      <w:proofErr w:type="spellStart"/>
+      <w:r>
+        <w:t>it</w:t>
+      </w:r>
+      <w:proofErr w:type="spellEnd"/>
+      <w:r>
+        <w:t xml:space="preserve"> :D</w:t>
       </w:r>
     </w:p>
   </w:comment>
   <w:comment w:id="19" w:author="Ng" w:date="2016-03-11T11:03:00Z" w:initials="NN">
     <w:p>
       <w:pPr>
-        <w:pStyle w:val="CommentText"/>
+        <w:pStyle w:val="Kommentartext"/>
       </w:pPr>
       <w:r>
         <w:rPr>
-          <w:rStyle w:val="CommentReference"/>
+          <w:rStyle w:val="Kommentarzeichen"/>
         </w:rPr>
         <w:annotationRef/>
       </w:r>
-      <w:r>
-        <w:t>Blah blah blah</w:t>
-      </w:r>
+      <w:proofErr w:type="spellStart"/>
+      <w:r>
+        <w:t>Blah</w:t>
+      </w:r>
+      <w:proofErr w:type="spellEnd"/>
+      <w:r>
+        <w:t xml:space="preserve"> </w:t>
+      </w:r>
+      <w:proofErr w:type="spellStart"/>
+      <w:r>
+        <w:t>blah</w:t>
+      </w:r>
+      <w:proofErr w:type="spellEnd"/>
+      <w:r>
+        <w:t xml:space="preserve"> </w:t>
+      </w:r>
+      <w:proofErr w:type="spellStart"/>
+      <w:r>
+        <w:t>blah</w:t>
+      </w:r>
+      <w:proofErr w:type="spellEnd"/>
     </w:p>
   </w:comment>
 </w:comments>
 </file>
 
 <file path=word/endnotes.xml><?xml version="1.0" encoding="utf-8"?>
-<w:endnotes xmlns:ve="http://schemas.openxmlformats.org/markup-compatibility/2006" xmlns:o="urn:schemas-microsoft-com:office:office" xmlns:r="http://schemas.openxmlformats.org/officeDocument/2006/relationships" xmlns:m="http://schemas.openxmlformats.org/officeDocument/2006/math" xmlns:v="urn:schemas-microsoft-com:vml" xmlns:wp="http://schemas.openxmlformats.org/drawingml/2006/wordprocessingDrawing" xmlns:w10="urn:schemas-microsoft-com:office:word" xmlns:w="http://schemas.openxmlformats.org/wordprocessingml/2006/main" xmlns:wne="http://schemas.microsoft.com/office/word/2006/wordml">
+<w:endnotes xmlns:wpc="http://schemas.microsoft.com/office/word/2010/wordprocessingCanvas" xmlns:mc="http://schemas.openxmlformats.org/markup-compatibility/2006" xmlns:o="urn:schemas-microsoft-com:office:office" xmlns:r="http://schemas.openxmlformats.org/officeDocument/2006/relationships" xmlns:m="http://schemas.openxmlformats.org/officeDocument/2006/math" xmlns:v="urn:schemas-microsoft-com:vml" xmlns:wp14="http://schemas.microsoft.com/office/word/2010/wordprocessingDrawing" xmlns:wp="http://schemas.openxmlformats.org/drawingml/2006/wordprocessingDrawing" xmlns:w10="urn:schemas-microsoft-com:office:word" xmlns:w="http://schemas.openxmlformats.org/wordprocessingml/2006/main" xmlns:w14="http://schemas.microsoft.com/office/word/2010/wordml" xmlns:wpg="http://schemas.microsoft.com/office/word/2010/wordprocessingGroup" xmlns:wpi="http://schemas.microsoft.com/office/word/2010/wordprocessingInk" xmlns:wne="http://schemas.microsoft.com/office/word/2006/wordml" xmlns:wps="http://schemas.microsoft.com/office/word/2010/wordprocessingShape" mc:Ignorable="w14 wp14">
   <w:endnote w:type="separator" w:id="-1">
     <w:p>
       <w:pPr>
@@ -658,7 +4457,7 @@
 </file>
 
 <file path=word/footnotes.xml><?xml version="1.0" encoding="utf-8"?>
-<w:footnotes xmlns:ve="http://schemas.openxmlformats.org/markup-compatibility/2006" xmlns:o="urn:schemas-microsoft-com:office:office" xmlns:r="http://schemas.openxmlformats.org/officeDocument/2006/relationships" xmlns:m="http://schemas.openxmlformats.org/officeDocument/2006/math" xmlns:v="urn:schemas-microsoft-com:vml" xmlns:wp="http://schemas.openxmlformats.org/drawingml/2006/wordprocessingDrawing" xmlns:w10="urn:schemas-microsoft-com:office:word" xmlns:w="http://schemas.openxmlformats.org/wordprocessingml/2006/main" xmlns:wne="http://schemas.microsoft.com/office/word/2006/wordml">
+<w:footnotes xmlns:wpc="http://schemas.microsoft.com/office/word/2010/wordprocessingCanvas" xmlns:mc="http://schemas.openxmlformats.org/markup-compatibility/2006" xmlns:o="urn:schemas-microsoft-com:office:office" xmlns:r="http://schemas.openxmlformats.org/officeDocument/2006/relationships" xmlns:m="http://schemas.openxmlformats.org/officeDocument/2006/math" xmlns:v="urn:schemas-microsoft-com:vml" xmlns:wp14="http://schemas.microsoft.com/office/word/2010/wordprocessingDrawing" xmlns:wp="http://schemas.openxmlformats.org/drawingml/2006/wordprocessingDrawing" xmlns:w10="urn:schemas-microsoft-com:office:word" xmlns:w="http://schemas.openxmlformats.org/wordprocessingml/2006/main" xmlns:w14="http://schemas.microsoft.com/office/word/2010/wordml" xmlns:wpg="http://schemas.microsoft.com/office/word/2010/wordprocessingGroup" xmlns:wpi="http://schemas.microsoft.com/office/word/2010/wordprocessingInk" xmlns:wne="http://schemas.microsoft.com/office/word/2006/wordml" xmlns:wps="http://schemas.microsoft.com/office/word/2010/wordprocessingShape" mc:Ignorable="w14 wp14">
   <w:footnote w:type="separator" w:id="-1">
     <w:p>
       <w:pPr>
@@ -683,7 +4482,7 @@
 </file>
 
 <file path=word/numbering.xml><?xml version="1.0" encoding="utf-8"?>
-<w:numbering xmlns:ve="http://schemas.openxmlformats.org/markup-compatibility/2006" xmlns:o="urn:schemas-microsoft-com:office:office" xmlns:r="http://schemas.openxmlformats.org/officeDocument/2006/relationships" xmlns:m="http://schemas.openxmlformats.org/officeDocument/2006/math" xmlns:v="urn:schemas-microsoft-com:vml" xmlns:wp="http://schemas.openxmlformats.org/drawingml/2006/wordprocessingDrawing" xmlns:w10="urn:schemas-microsoft-com:office:word" xmlns:w="http://schemas.openxmlformats.org/wordprocessingml/2006/main" xmlns:wne="http://schemas.microsoft.com/office/word/2006/wordml">
+<w:numbering xmlns:wpc="http://schemas.microsoft.com/office/word/2010/wordprocessingCanvas" xmlns:mc="http://schemas.openxmlformats.org/markup-compatibility/2006" xmlns:o="urn:schemas-microsoft-com:office:office" xmlns:r="http://schemas.openxmlformats.org/officeDocument/2006/relationships" xmlns:m="http://schemas.openxmlformats.org/officeDocument/2006/math" xmlns:v="urn:schemas-microsoft-com:vml" xmlns:wp14="http://schemas.microsoft.com/office/word/2010/wordprocessingDrawing" xmlns:wp="http://schemas.openxmlformats.org/drawingml/2006/wordprocessingDrawing" xmlns:w10="urn:schemas-microsoft-com:office:word" xmlns:w="http://schemas.openxmlformats.org/wordprocessingml/2006/main" xmlns:w14="http://schemas.microsoft.com/office/word/2010/wordml" xmlns:wpg="http://schemas.microsoft.com/office/word/2010/wordprocessingGroup" xmlns:wpi="http://schemas.microsoft.com/office/word/2010/wordprocessingInk" xmlns:wne="http://schemas.microsoft.com/office/word/2006/wordml" xmlns:wps="http://schemas.microsoft.com/office/word/2010/wordprocessingShape" mc:Ignorable="w14 wp14">
   <w:abstractNum w:abstractNumId="0">
     <w:nsid w:val="2344299F"/>
     <w:multiLevelType w:val="hybridMultilevel"/>
@@ -958,7 +4757,7 @@
 </file>
 
 <file path=word/styles.xml><?xml version="1.0" encoding="utf-8"?>
-<w:styles xmlns:r="http://schemas.openxmlformats.org/officeDocument/2006/relationships" xmlns:w="http://schemas.openxmlformats.org/wordprocessingml/2006/main">
+<w:styles xmlns:mc="http://schemas.openxmlformats.org/markup-compatibility/2006" xmlns:r="http://schemas.openxmlformats.org/officeDocument/2006/relationships" xmlns:w="http://schemas.openxmlformats.org/wordprocessingml/2006/main" xmlns:w14="http://schemas.microsoft.com/office/word/2010/wordml" mc:Ignorable="w14">
   <w:docDefaults>
     <w:rPrDefault>
       <w:rPr>
@@ -1113,23 +4912,22 @@
     <w:lsdException w:name="Bibliography" w:uiPriority="37"/>
     <w:lsdException w:name="TOC Heading" w:uiPriority="39" w:qFormat="1"/>
   </w:latentStyles>
-  <w:style w:type="paragraph" w:default="1" w:styleId="Normal">
+  <w:style w:type="paragraph" w:default="1" w:styleId="Standard">
     <w:name w:val="Normal"/>
     <w:qFormat/>
     <w:rsid w:val="0023139A"/>
   </w:style>
-  <w:style w:type="character" w:default="1" w:styleId="DefaultParagraphFont">
+  <w:style w:type="character" w:default="1" w:styleId="Absatz-Standardschriftart">
     <w:name w:val="Default Paragraph Font"/>
     <w:uiPriority w:val="1"/>
     <w:semiHidden/>
     <w:unhideWhenUsed/>
   </w:style>
-  <w:style w:type="table" w:default="1" w:styleId="TableNormal">
+  <w:style w:type="table" w:default="1" w:styleId="NormaleTabelle">
     <w:name w:val="Normal Table"/>
     <w:uiPriority w:val="99"/>
     <w:semiHidden/>
     <w:unhideWhenUsed/>
-    <w:qFormat/>
     <w:tblPr>
       <w:tblInd w:w="0" w:type="dxa"/>
       <w:tblCellMar>
@@ -1140,15 +4938,15 @@
       </w:tblCellMar>
     </w:tblPr>
   </w:style>
-  <w:style w:type="numbering" w:default="1" w:styleId="NoList">
+  <w:style w:type="numbering" w:default="1" w:styleId="KeineListe">
     <w:name w:val="No List"/>
     <w:uiPriority w:val="99"/>
     <w:semiHidden/>
     <w:unhideWhenUsed/>
   </w:style>
-  <w:style w:type="paragraph" w:styleId="ListParagraph">
+  <w:style w:type="paragraph" w:styleId="Listenabsatz">
     <w:name w:val="List Paragraph"/>
-    <w:basedOn w:val="Normal"/>
+    <w:basedOn w:val="Standard"/>
     <w:uiPriority w:val="34"/>
     <w:qFormat/>
     <w:rsid w:val="009B0A18"/>
@@ -1157,10 +4955,10 @@
       <w:contextualSpacing/>
     </w:pPr>
   </w:style>
-  <w:style w:type="paragraph" w:styleId="BalloonText">
+  <w:style w:type="paragraph" w:styleId="Sprechblasentext">
     <w:name w:val="Balloon Text"/>
-    <w:basedOn w:val="Normal"/>
-    <w:link w:val="BalloonTextChar"/>
+    <w:basedOn w:val="Standard"/>
+    <w:link w:val="SprechblasentextZchn"/>
     <w:uiPriority w:val="99"/>
     <w:semiHidden/>
     <w:unhideWhenUsed/>
@@ -1174,10 +4972,10 @@
       <w:szCs w:val="16"/>
     </w:rPr>
   </w:style>
-  <w:style w:type="character" w:customStyle="1" w:styleId="BalloonTextChar">
-    <w:name w:val="Balloon Text Char"/>
-    <w:basedOn w:val="DefaultParagraphFont"/>
-    <w:link w:val="BalloonText"/>
+  <w:style w:type="character" w:customStyle="1" w:styleId="SprechblasentextZchn">
+    <w:name w:val="Sprechblasentext Zchn"/>
+    <w:basedOn w:val="Absatz-Standardschriftart"/>
+    <w:link w:val="Sprechblasentext"/>
     <w:uiPriority w:val="99"/>
     <w:semiHidden/>
     <w:rsid w:val="00DF6DE7"/>
@@ -1187,9 +4985,9 @@
       <w:szCs w:val="16"/>
     </w:rPr>
   </w:style>
-  <w:style w:type="character" w:styleId="CommentReference">
+  <w:style w:type="character" w:styleId="Kommentarzeichen">
     <w:name w:val="annotation reference"/>
-    <w:basedOn w:val="DefaultParagraphFont"/>
+    <w:basedOn w:val="Absatz-Standardschriftart"/>
     <w:uiPriority w:val="99"/>
     <w:semiHidden/>
     <w:unhideWhenUsed/>
@@ -1199,10 +4997,10 @@
       <w:szCs w:val="16"/>
     </w:rPr>
   </w:style>
-  <w:style w:type="paragraph" w:styleId="CommentText">
+  <w:style w:type="paragraph" w:styleId="Kommentartext">
     <w:name w:val="annotation text"/>
-    <w:basedOn w:val="Normal"/>
-    <w:link w:val="CommentTextChar"/>
+    <w:basedOn w:val="Standard"/>
+    <w:link w:val="KommentartextZchn"/>
     <w:uiPriority w:val="99"/>
     <w:semiHidden/>
     <w:unhideWhenUsed/>
@@ -1215,10 +5013,10 @@
       <w:szCs w:val="20"/>
     </w:rPr>
   </w:style>
-  <w:style w:type="character" w:customStyle="1" w:styleId="CommentTextChar">
-    <w:name w:val="Comment Text Char"/>
-    <w:basedOn w:val="DefaultParagraphFont"/>
-    <w:link w:val="CommentText"/>
+  <w:style w:type="character" w:customStyle="1" w:styleId="KommentartextZchn">
+    <w:name w:val="Kommentartext Zchn"/>
+    <w:basedOn w:val="Absatz-Standardschriftart"/>
+    <w:link w:val="Kommentartext"/>
     <w:uiPriority w:val="99"/>
     <w:semiHidden/>
     <w:rsid w:val="0005202E"/>
@@ -1227,11 +5025,11 @@
       <w:szCs w:val="20"/>
     </w:rPr>
   </w:style>
-  <w:style w:type="paragraph" w:styleId="CommentSubject">
+  <w:style w:type="paragraph" w:styleId="Kommentarthema">
     <w:name w:val="annotation subject"/>
-    <w:basedOn w:val="CommentText"/>
-    <w:next w:val="CommentText"/>
-    <w:link w:val="CommentSubjectChar"/>
+    <w:basedOn w:val="Kommentartext"/>
+    <w:next w:val="Kommentartext"/>
+    <w:link w:val="KommentarthemaZchn"/>
     <w:uiPriority w:val="99"/>
     <w:semiHidden/>
     <w:unhideWhenUsed/>
@@ -1241,10 +5039,10 @@
       <w:bCs/>
     </w:rPr>
   </w:style>
-  <w:style w:type="character" w:customStyle="1" w:styleId="CommentSubjectChar">
-    <w:name w:val="Comment Subject Char"/>
-    <w:basedOn w:val="CommentTextChar"/>
-    <w:link w:val="CommentSubject"/>
+  <w:style w:type="character" w:customStyle="1" w:styleId="KommentarthemaZchn">
+    <w:name w:val="Kommentarthema Zchn"/>
+    <w:basedOn w:val="KommentartextZchn"/>
+    <w:link w:val="Kommentarthema"/>
     <w:uiPriority w:val="99"/>
     <w:semiHidden/>
     <w:rsid w:val="0005202E"/>
@@ -1255,10 +5053,10 @@
       <w:szCs w:val="20"/>
     </w:rPr>
   </w:style>
-  <w:style w:type="paragraph" w:styleId="Header">
+  <w:style w:type="paragraph" w:styleId="Kopfzeile">
     <w:name w:val="header"/>
-    <w:basedOn w:val="Normal"/>
-    <w:link w:val="HeaderChar"/>
+    <w:basedOn w:val="Standard"/>
+    <w:link w:val="KopfzeileZchn"/>
     <w:uiPriority w:val="99"/>
     <w:unhideWhenUsed/>
     <w:rsid w:val="00DE253A"/>
@@ -1270,17 +5068,17 @@
       <w:spacing w:after="0" w:line="240" w:lineRule="auto"/>
     </w:pPr>
   </w:style>
-  <w:style w:type="character" w:customStyle="1" w:styleId="HeaderChar">
-    <w:name w:val="Header Char"/>
-    <w:basedOn w:val="DefaultParagraphFont"/>
-    <w:link w:val="Header"/>
+  <w:style w:type="character" w:customStyle="1" w:styleId="KopfzeileZchn">
+    <w:name w:val="Kopfzeile Zchn"/>
+    <w:basedOn w:val="Absatz-Standardschriftart"/>
+    <w:link w:val="Kopfzeile"/>
     <w:uiPriority w:val="99"/>
     <w:rsid w:val="00DE253A"/>
   </w:style>
-  <w:style w:type="paragraph" w:styleId="Footer">
+  <w:style w:type="paragraph" w:styleId="Fuzeile">
     <w:name w:val="footer"/>
-    <w:basedOn w:val="Normal"/>
-    <w:link w:val="FooterChar"/>
+    <w:basedOn w:val="Standard"/>
+    <w:link w:val="FuzeileZchn"/>
     <w:uiPriority w:val="99"/>
     <w:unhideWhenUsed/>
     <w:rsid w:val="00DE253A"/>
@@ -1292,10 +5090,10 @@
       <w:spacing w:after="0" w:line="240" w:lineRule="auto"/>
     </w:pPr>
   </w:style>
-  <w:style w:type="character" w:customStyle="1" w:styleId="FooterChar">
-    <w:name w:val="Footer Char"/>
-    <w:basedOn w:val="DefaultParagraphFont"/>
-    <w:link w:val="Footer"/>
+  <w:style w:type="character" w:customStyle="1" w:styleId="FuzeileZchn">
+    <w:name w:val="Fußzeile Zchn"/>
+    <w:basedOn w:val="Absatz-Standardschriftart"/>
+    <w:link w:val="Fuzeile"/>
     <w:uiPriority w:val="99"/>
     <w:rsid w:val="00DE253A"/>
   </w:style>

</xml_diff>

<commit_message>
added a sentence muhahahha9
</commit_message>
<xml_diff>
--- a/Loop_paper.docx
+++ b/Loop_paper.docx
@@ -1,6 +1,6 @@
 
 <file path=word/document.xml><?xml version="1.0" encoding="utf-8"?>
-<w:document xmlns:ve="http://schemas.openxmlformats.org/markup-compatibility/2006" xmlns:o="urn:schemas-microsoft-com:office:office" xmlns:r="http://schemas.openxmlformats.org/officeDocument/2006/relationships" xmlns:m="http://schemas.openxmlformats.org/officeDocument/2006/math" xmlns:v="urn:schemas-microsoft-com:vml" xmlns:wp="http://schemas.openxmlformats.org/drawingml/2006/wordprocessingDrawing" xmlns:w10="urn:schemas-microsoft-com:office:word" xmlns:w="http://schemas.openxmlformats.org/wordprocessingml/2006/main" xmlns:wne="http://schemas.microsoft.com/office/word/2006/wordml">
+<w:document xmlns:wpc="http://schemas.microsoft.com/office/word/2010/wordprocessingCanvas" xmlns:mc="http://schemas.openxmlformats.org/markup-compatibility/2006" xmlns:o="urn:schemas-microsoft-com:office:office" xmlns:r="http://schemas.openxmlformats.org/officeDocument/2006/relationships" xmlns:m="http://schemas.openxmlformats.org/officeDocument/2006/math" xmlns:v="urn:schemas-microsoft-com:vml" xmlns:wp14="http://schemas.microsoft.com/office/word/2010/wordprocessingDrawing" xmlns:wp="http://schemas.openxmlformats.org/drawingml/2006/wordprocessingDrawing" xmlns:w10="urn:schemas-microsoft-com:office:word" xmlns:w="http://schemas.openxmlformats.org/wordprocessingml/2006/main" xmlns:w14="http://schemas.microsoft.com/office/word/2010/wordml" xmlns:wpg="http://schemas.microsoft.com/office/word/2010/wordprocessingGroup" xmlns:wpi="http://schemas.microsoft.com/office/word/2010/wordprocessingInk" xmlns:wne="http://schemas.microsoft.com/office/word/2006/wordml" xmlns:wps="http://schemas.microsoft.com/office/word/2010/wordprocessingShape" mc:Ignorable="w14 wp14">
   <w:body>
     <w:p>
       <w:pPr>
@@ -48,7 +48,7 @@
       <w:commentRangeEnd w:id="5"/>
       <w:r>
         <w:rPr>
-          <w:rStyle w:val="CommentReference"/>
+          <w:rStyle w:val="Kommentarzeichen"/>
         </w:rPr>
         <w:commentReference w:id="5"/>
       </w:r>
@@ -165,7 +165,7 @@
       <w:commentRangeEnd w:id="19"/>
       <w:r>
         <w:rPr>
-          <w:rStyle w:val="CommentReference"/>
+          <w:rStyle w:val="Kommentarzeichen"/>
         </w:rPr>
         <w:commentReference w:id="19"/>
       </w:r>
@@ -632,14 +632,9 @@
           <w:t>Dumb:“</w:t>
         </w:r>
       </w:ins>
-      <w:bookmarkStart w:id="101" w:name="_GoBack"/>
-      <w:bookmarkEnd w:id="101"/>
-      <w:ins w:id="102" w:author="Ng" w:date="2016-03-11T15:03:00Z">
-        <w:r>
-          <w:t>Fine, choose your weapon!</w:t>
-        </w:r>
-        <w:r>
-          <w:t>“</w:t>
+      <w:ins w:id="101" w:author="Ng" w:date="2016-03-11T15:03:00Z">
+        <w:r>
+          <w:t>Fine, choose your weapon!“</w:t>
         </w:r>
       </w:ins>
     </w:p>
@@ -648,26 +643,17 @@
         <w:spacing w:after="0" w:line="360" w:lineRule="auto"/>
         <w:ind w:left="360"/>
         <w:rPr>
-          <w:ins w:id="103" w:author="Ng" w:date="2016-03-11T15:03:00Z"/>
-        </w:rPr>
-        <w:pPrChange w:id="104" w:author="Ng" w:date="2016-03-11T11:02:00Z">
+          <w:ins w:id="102" w:author="Ng" w:date="2016-03-11T15:03:00Z"/>
+        </w:rPr>
+        <w:pPrChange w:id="103" w:author="Ng" w:date="2016-03-11T11:02:00Z">
           <w:pPr>
             <w:ind w:left="360"/>
           </w:pPr>
         </w:pPrChange>
       </w:pPr>
-      <w:ins w:id="105" w:author="Ng" w:date="2016-03-11T15:03:00Z">
-        <w:r>
-          <w:t>KP:</w:t>
-        </w:r>
-        <w:r>
-          <w:t>“</w:t>
-        </w:r>
-        <w:r>
-          <w:t>I choose the baguette!</w:t>
-        </w:r>
-        <w:r>
-          <w:t>“</w:t>
+      <w:ins w:id="104" w:author="Ng" w:date="2016-03-11T15:03:00Z">
+        <w:r>
+          <w:t>KP:“I choose the baguette!“</w:t>
         </w:r>
       </w:ins>
     </w:p>
@@ -676,20 +662,48 @@
         <w:spacing w:after="0" w:line="360" w:lineRule="auto"/>
         <w:ind w:left="360"/>
         <w:rPr>
-          <w:ins w:id="106" w:author="Loni" w:date="2016-03-11T13:21:00Z"/>
-        </w:rPr>
-        <w:pPrChange w:id="107" w:author="Ng" w:date="2016-03-11T11:02:00Z">
+          <w:ins w:id="105" w:author="Loni" w:date="2016-03-11T13:21:00Z"/>
+        </w:rPr>
+        <w:pPrChange w:id="106" w:author="Ng" w:date="2016-03-11T11:02:00Z">
           <w:pPr>
             <w:ind w:left="360"/>
           </w:pPr>
         </w:pPrChange>
       </w:pPr>
-      <w:ins w:id="108" w:author="Ng" w:date="2016-03-11T15:03:00Z">
-        <w:r>
-          <w:t>Dumb:</w:t>
-        </w:r>
-        <w:r>
-          <w:t>“</w:t>
+      <w:proofErr w:type="spellStart"/>
+      <w:ins w:id="107" w:author="Ng" w:date="2016-03-11T15:03:00Z">
+        <w:r>
+          <w:t>Dumb</w:t>
+        </w:r>
+        <w:proofErr w:type="spellEnd"/>
+        <w:r>
+          <w:t>:“</w:t>
+        </w:r>
+      </w:ins>
+      <w:ins w:id="108" w:author="Loni" w:date="2016-03-11T15:05:00Z">
+        <w:r>
+          <w:t xml:space="preserve"> I </w:t>
+        </w:r>
+        <w:proofErr w:type="spellStart"/>
+        <w:r>
+          <w:t>choose</w:t>
+        </w:r>
+        <w:proofErr w:type="spellEnd"/>
+        <w:r>
+          <w:t xml:space="preserve"> </w:t>
+        </w:r>
+        <w:proofErr w:type="spellStart"/>
+        <w:r>
+          <w:t>my</w:t>
+        </w:r>
+        <w:proofErr w:type="spellEnd"/>
+        <w:r>
+          <w:t xml:space="preserve"> C</w:t>
+        </w:r>
+        <w:bookmarkStart w:id="109" w:name="_GoBack"/>
+        <w:bookmarkEnd w:id="109"/>
+        <w:r>
+          <w:t>UCUMBER MUHAHA“</w:t>
         </w:r>
       </w:ins>
     </w:p>
@@ -698,26 +712,26 @@
         <w:spacing w:after="0" w:line="360" w:lineRule="auto"/>
         <w:ind w:left="360"/>
         <w:rPr>
-          <w:ins w:id="109" w:author="Loni" w:date="2016-03-11T13:21:00Z"/>
-        </w:rPr>
-        <w:pPrChange w:id="110" w:author="Ng" w:date="2016-03-11T11:02:00Z">
-          <w:pPr>
-            <w:ind w:left="360"/>
-          </w:pPr>
-        </w:pPrChange>
-      </w:pPr>
-    </w:p>
-    <w:p>
-      <w:pPr>
-        <w:spacing w:after="0" w:line="360" w:lineRule="auto"/>
-        <w:ind w:left="360"/>
+          <w:ins w:id="110" w:author="Loni" w:date="2016-03-11T13:21:00Z"/>
+        </w:rPr>
         <w:pPrChange w:id="111" w:author="Ng" w:date="2016-03-11T11:02:00Z">
           <w:pPr>
             <w:ind w:left="360"/>
           </w:pPr>
         </w:pPrChange>
       </w:pPr>
-      <w:ins w:id="112" w:author="Loni" w:date="2016-03-11T13:22:00Z">
+    </w:p>
+    <w:p>
+      <w:pPr>
+        <w:spacing w:after="0" w:line="360" w:lineRule="auto"/>
+        <w:ind w:left="360"/>
+        <w:pPrChange w:id="112" w:author="Ng" w:date="2016-03-11T11:02:00Z">
+          <w:pPr>
+            <w:ind w:left="360"/>
+          </w:pPr>
+        </w:pPrChange>
+      </w:pPr>
+      <w:ins w:id="113" w:author="Loni" w:date="2016-03-11T13:22:00Z">
         <w:r>
           <w:t>Pink sticky change..pinnk” get the party STAAAARTEEEED”</w:t>
         </w:r>
@@ -734,15 +748,15 @@
 </file>
 
 <file path=word/comments.xml><?xml version="1.0" encoding="utf-8"?>
-<w:comments xmlns:ve="http://schemas.openxmlformats.org/markup-compatibility/2006" xmlns:o="urn:schemas-microsoft-com:office:office" xmlns:r="http://schemas.openxmlformats.org/officeDocument/2006/relationships" xmlns:m="http://schemas.openxmlformats.org/officeDocument/2006/math" xmlns:v="urn:schemas-microsoft-com:vml" xmlns:wp="http://schemas.openxmlformats.org/drawingml/2006/wordprocessingDrawing" xmlns:w10="urn:schemas-microsoft-com:office:word" xmlns:w="http://schemas.openxmlformats.org/wordprocessingml/2006/main" xmlns:wne="http://schemas.microsoft.com/office/word/2006/wordml">
+<w:comments xmlns:wpc="http://schemas.microsoft.com/office/word/2010/wordprocessingCanvas" xmlns:mc="http://schemas.openxmlformats.org/markup-compatibility/2006" xmlns:o="urn:schemas-microsoft-com:office:office" xmlns:r="http://schemas.openxmlformats.org/officeDocument/2006/relationships" xmlns:m="http://schemas.openxmlformats.org/officeDocument/2006/math" xmlns:v="urn:schemas-microsoft-com:vml" xmlns:wp14="http://schemas.microsoft.com/office/word/2010/wordprocessingDrawing" xmlns:wp="http://schemas.openxmlformats.org/drawingml/2006/wordprocessingDrawing" xmlns:w10="urn:schemas-microsoft-com:office:word" xmlns:w="http://schemas.openxmlformats.org/wordprocessingml/2006/main" xmlns:w14="http://schemas.microsoft.com/office/word/2010/wordml" xmlns:wpg="http://schemas.microsoft.com/office/word/2010/wordprocessingGroup" xmlns:wpi="http://schemas.microsoft.com/office/word/2010/wordprocessingInk" xmlns:wne="http://schemas.microsoft.com/office/word/2006/wordml" xmlns:wps="http://schemas.microsoft.com/office/word/2010/wordprocessingShape" mc:Ignorable="w14 wp14">
   <w:comment w:id="5" w:author="Loni" w:date="2016-03-11T11:49:00Z" w:initials="L">
     <w:p>
       <w:pPr>
-        <w:pStyle w:val="CommentText"/>
+        <w:pStyle w:val="Kommentartext"/>
       </w:pPr>
       <w:r>
         <w:rPr>
-          <w:rStyle w:val="CommentReference"/>
+          <w:rStyle w:val="Kommentarzeichen"/>
         </w:rPr>
         <w:annotationRef/>
       </w:r>
@@ -754,19 +768,16 @@
   <w:comment w:id="19" w:author="Ng" w:date="2016-03-11T11:03:00Z" w:initials="NN">
     <w:p>
       <w:pPr>
-        <w:pStyle w:val="CommentText"/>
+        <w:pStyle w:val="Kommentartext"/>
       </w:pPr>
       <w:r>
         <w:rPr>
-          <w:rStyle w:val="CommentReference"/>
+          <w:rStyle w:val="Kommentarzeichen"/>
         </w:rPr>
         <w:annotationRef/>
       </w:r>
       <w:r>
-        <w:t xml:space="preserve">Blah </w:t>
-      </w:r>
-      <w:r>
-        <w:t>blah blah</w:t>
+        <w:t>Blah blah blah</w:t>
       </w:r>
     </w:p>
   </w:comment>
@@ -774,7 +785,7 @@
 </file>
 
 <file path=word/endnotes.xml><?xml version="1.0" encoding="utf-8"?>
-<w:endnotes xmlns:ve="http://schemas.openxmlformats.org/markup-compatibility/2006" xmlns:o="urn:schemas-microsoft-com:office:office" xmlns:r="http://schemas.openxmlformats.org/officeDocument/2006/relationships" xmlns:m="http://schemas.openxmlformats.org/officeDocument/2006/math" xmlns:v="urn:schemas-microsoft-com:vml" xmlns:wp="http://schemas.openxmlformats.org/drawingml/2006/wordprocessingDrawing" xmlns:w10="urn:schemas-microsoft-com:office:word" xmlns:w="http://schemas.openxmlformats.org/wordprocessingml/2006/main" xmlns:wne="http://schemas.microsoft.com/office/word/2006/wordml">
+<w:endnotes xmlns:wpc="http://schemas.microsoft.com/office/word/2010/wordprocessingCanvas" xmlns:mc="http://schemas.openxmlformats.org/markup-compatibility/2006" xmlns:o="urn:schemas-microsoft-com:office:office" xmlns:r="http://schemas.openxmlformats.org/officeDocument/2006/relationships" xmlns:m="http://schemas.openxmlformats.org/officeDocument/2006/math" xmlns:v="urn:schemas-microsoft-com:vml" xmlns:wp14="http://schemas.microsoft.com/office/word/2010/wordprocessingDrawing" xmlns:wp="http://schemas.openxmlformats.org/drawingml/2006/wordprocessingDrawing" xmlns:w10="urn:schemas-microsoft-com:office:word" xmlns:w="http://schemas.openxmlformats.org/wordprocessingml/2006/main" xmlns:w14="http://schemas.microsoft.com/office/word/2010/wordml" xmlns:wpg="http://schemas.microsoft.com/office/word/2010/wordprocessingGroup" xmlns:wpi="http://schemas.microsoft.com/office/word/2010/wordprocessingInk" xmlns:wne="http://schemas.microsoft.com/office/word/2006/wordml" xmlns:wps="http://schemas.microsoft.com/office/word/2010/wordprocessingShape" mc:Ignorable="w14 wp14">
   <w:endnote w:type="separator" w:id="-1">
     <w:p>
       <w:pPr>
@@ -799,7 +810,7 @@
 </file>
 
 <file path=word/footnotes.xml><?xml version="1.0" encoding="utf-8"?>
-<w:footnotes xmlns:ve="http://schemas.openxmlformats.org/markup-compatibility/2006" xmlns:o="urn:schemas-microsoft-com:office:office" xmlns:r="http://schemas.openxmlformats.org/officeDocument/2006/relationships" xmlns:m="http://schemas.openxmlformats.org/officeDocument/2006/math" xmlns:v="urn:schemas-microsoft-com:vml" xmlns:wp="http://schemas.openxmlformats.org/drawingml/2006/wordprocessingDrawing" xmlns:w10="urn:schemas-microsoft-com:office:word" xmlns:w="http://schemas.openxmlformats.org/wordprocessingml/2006/main" xmlns:wne="http://schemas.microsoft.com/office/word/2006/wordml">
+<w:footnotes xmlns:wpc="http://schemas.microsoft.com/office/word/2010/wordprocessingCanvas" xmlns:mc="http://schemas.openxmlformats.org/markup-compatibility/2006" xmlns:o="urn:schemas-microsoft-com:office:office" xmlns:r="http://schemas.openxmlformats.org/officeDocument/2006/relationships" xmlns:m="http://schemas.openxmlformats.org/officeDocument/2006/math" xmlns:v="urn:schemas-microsoft-com:vml" xmlns:wp14="http://schemas.microsoft.com/office/word/2010/wordprocessingDrawing" xmlns:wp="http://schemas.openxmlformats.org/drawingml/2006/wordprocessingDrawing" xmlns:w10="urn:schemas-microsoft-com:office:word" xmlns:w="http://schemas.openxmlformats.org/wordprocessingml/2006/main" xmlns:w14="http://schemas.microsoft.com/office/word/2010/wordml" xmlns:wpg="http://schemas.microsoft.com/office/word/2010/wordprocessingGroup" xmlns:wpi="http://schemas.microsoft.com/office/word/2010/wordprocessingInk" xmlns:wne="http://schemas.microsoft.com/office/word/2006/wordml" xmlns:wps="http://schemas.microsoft.com/office/word/2010/wordprocessingShape" mc:Ignorable="w14 wp14">
   <w:footnote w:type="separator" w:id="-1">
     <w:p>
       <w:pPr>
@@ -824,7 +835,7 @@
 </file>
 
 <file path=word/numbering.xml><?xml version="1.0" encoding="utf-8"?>
-<w:numbering xmlns:ve="http://schemas.openxmlformats.org/markup-compatibility/2006" xmlns:o="urn:schemas-microsoft-com:office:office" xmlns:r="http://schemas.openxmlformats.org/officeDocument/2006/relationships" xmlns:m="http://schemas.openxmlformats.org/officeDocument/2006/math" xmlns:v="urn:schemas-microsoft-com:vml" xmlns:wp="http://schemas.openxmlformats.org/drawingml/2006/wordprocessingDrawing" xmlns:w10="urn:schemas-microsoft-com:office:word" xmlns:w="http://schemas.openxmlformats.org/wordprocessingml/2006/main" xmlns:wne="http://schemas.microsoft.com/office/word/2006/wordml">
+<w:numbering xmlns:wpc="http://schemas.microsoft.com/office/word/2010/wordprocessingCanvas" xmlns:mc="http://schemas.openxmlformats.org/markup-compatibility/2006" xmlns:o="urn:schemas-microsoft-com:office:office" xmlns:r="http://schemas.openxmlformats.org/officeDocument/2006/relationships" xmlns:m="http://schemas.openxmlformats.org/officeDocument/2006/math" xmlns:v="urn:schemas-microsoft-com:vml" xmlns:wp14="http://schemas.microsoft.com/office/word/2010/wordprocessingDrawing" xmlns:wp="http://schemas.openxmlformats.org/drawingml/2006/wordprocessingDrawing" xmlns:w10="urn:schemas-microsoft-com:office:word" xmlns:w="http://schemas.openxmlformats.org/wordprocessingml/2006/main" xmlns:w14="http://schemas.microsoft.com/office/word/2010/wordml" xmlns:wpg="http://schemas.microsoft.com/office/word/2010/wordprocessingGroup" xmlns:wpi="http://schemas.microsoft.com/office/word/2010/wordprocessingInk" xmlns:wne="http://schemas.microsoft.com/office/word/2006/wordml" xmlns:wps="http://schemas.microsoft.com/office/word/2010/wordprocessingShape" mc:Ignorable="w14 wp14">
   <w:abstractNum w:abstractNumId="0">
     <w:nsid w:val="2344299F"/>
     <w:multiLevelType w:val="hybridMultilevel"/>
@@ -1099,7 +1110,7 @@
 </file>
 
 <file path=word/styles.xml><?xml version="1.0" encoding="utf-8"?>
-<w:styles xmlns:r="http://schemas.openxmlformats.org/officeDocument/2006/relationships" xmlns:w="http://schemas.openxmlformats.org/wordprocessingml/2006/main">
+<w:styles xmlns:mc="http://schemas.openxmlformats.org/markup-compatibility/2006" xmlns:r="http://schemas.openxmlformats.org/officeDocument/2006/relationships" xmlns:w="http://schemas.openxmlformats.org/wordprocessingml/2006/main" xmlns:w14="http://schemas.microsoft.com/office/word/2010/wordml" mc:Ignorable="w14">
   <w:docDefaults>
     <w:rPrDefault>
       <w:rPr>
@@ -1254,23 +1265,22 @@
     <w:lsdException w:name="Bibliography" w:uiPriority="37"/>
     <w:lsdException w:name="TOC Heading" w:uiPriority="39" w:qFormat="1"/>
   </w:latentStyles>
-  <w:style w:type="paragraph" w:default="1" w:styleId="Normal">
+  <w:style w:type="paragraph" w:default="1" w:styleId="Standard">
     <w:name w:val="Normal"/>
     <w:qFormat/>
     <w:rsid w:val="0023139A"/>
   </w:style>
-  <w:style w:type="character" w:default="1" w:styleId="DefaultParagraphFont">
+  <w:style w:type="character" w:default="1" w:styleId="Absatz-Standardschriftart">
     <w:name w:val="Default Paragraph Font"/>
     <w:uiPriority w:val="1"/>
     <w:semiHidden/>
     <w:unhideWhenUsed/>
   </w:style>
-  <w:style w:type="table" w:default="1" w:styleId="TableNormal">
+  <w:style w:type="table" w:default="1" w:styleId="NormaleTabelle">
     <w:name w:val="Normal Table"/>
     <w:uiPriority w:val="99"/>
     <w:semiHidden/>
     <w:unhideWhenUsed/>
-    <w:qFormat/>
     <w:tblPr>
       <w:tblInd w:w="0" w:type="dxa"/>
       <w:tblCellMar>
@@ -1281,15 +1291,15 @@
       </w:tblCellMar>
     </w:tblPr>
   </w:style>
-  <w:style w:type="numbering" w:default="1" w:styleId="NoList">
+  <w:style w:type="numbering" w:default="1" w:styleId="KeineListe">
     <w:name w:val="No List"/>
     <w:uiPriority w:val="99"/>
     <w:semiHidden/>
     <w:unhideWhenUsed/>
   </w:style>
-  <w:style w:type="paragraph" w:styleId="ListParagraph">
+  <w:style w:type="paragraph" w:styleId="Listenabsatz">
     <w:name w:val="List Paragraph"/>
-    <w:basedOn w:val="Normal"/>
+    <w:basedOn w:val="Standard"/>
     <w:uiPriority w:val="34"/>
     <w:qFormat/>
     <w:rsid w:val="009B0A18"/>
@@ -1298,10 +1308,10 @@
       <w:contextualSpacing/>
     </w:pPr>
   </w:style>
-  <w:style w:type="paragraph" w:styleId="BalloonText">
+  <w:style w:type="paragraph" w:styleId="Sprechblasentext">
     <w:name w:val="Balloon Text"/>
-    <w:basedOn w:val="Normal"/>
-    <w:link w:val="BalloonTextChar"/>
+    <w:basedOn w:val="Standard"/>
+    <w:link w:val="SprechblasentextZchn"/>
     <w:uiPriority w:val="99"/>
     <w:semiHidden/>
     <w:unhideWhenUsed/>
@@ -1315,10 +1325,10 @@
       <w:szCs w:val="16"/>
     </w:rPr>
   </w:style>
-  <w:style w:type="character" w:customStyle="1" w:styleId="BalloonTextChar">
-    <w:name w:val="Balloon Text Char"/>
-    <w:basedOn w:val="DefaultParagraphFont"/>
-    <w:link w:val="BalloonText"/>
+  <w:style w:type="character" w:customStyle="1" w:styleId="SprechblasentextZchn">
+    <w:name w:val="Sprechblasentext Zchn"/>
+    <w:basedOn w:val="Absatz-Standardschriftart"/>
+    <w:link w:val="Sprechblasentext"/>
     <w:uiPriority w:val="99"/>
     <w:semiHidden/>
     <w:rsid w:val="00DF6DE7"/>
@@ -1328,9 +1338,9 @@
       <w:szCs w:val="16"/>
     </w:rPr>
   </w:style>
-  <w:style w:type="character" w:styleId="CommentReference">
+  <w:style w:type="character" w:styleId="Kommentarzeichen">
     <w:name w:val="annotation reference"/>
-    <w:basedOn w:val="DefaultParagraphFont"/>
+    <w:basedOn w:val="Absatz-Standardschriftart"/>
     <w:uiPriority w:val="99"/>
     <w:semiHidden/>
     <w:unhideWhenUsed/>
@@ -1340,10 +1350,10 @@
       <w:szCs w:val="16"/>
     </w:rPr>
   </w:style>
-  <w:style w:type="paragraph" w:styleId="CommentText">
+  <w:style w:type="paragraph" w:styleId="Kommentartext">
     <w:name w:val="annotation text"/>
-    <w:basedOn w:val="Normal"/>
-    <w:link w:val="CommentTextChar"/>
+    <w:basedOn w:val="Standard"/>
+    <w:link w:val="KommentartextZchn"/>
     <w:uiPriority w:val="99"/>
     <w:semiHidden/>
     <w:unhideWhenUsed/>
@@ -1356,10 +1366,10 @@
       <w:szCs w:val="20"/>
     </w:rPr>
   </w:style>
-  <w:style w:type="character" w:customStyle="1" w:styleId="CommentTextChar">
-    <w:name w:val="Comment Text Char"/>
-    <w:basedOn w:val="DefaultParagraphFont"/>
-    <w:link w:val="CommentText"/>
+  <w:style w:type="character" w:customStyle="1" w:styleId="KommentartextZchn">
+    <w:name w:val="Kommentartext Zchn"/>
+    <w:basedOn w:val="Absatz-Standardschriftart"/>
+    <w:link w:val="Kommentartext"/>
     <w:uiPriority w:val="99"/>
     <w:semiHidden/>
     <w:rsid w:val="0005202E"/>
@@ -1368,11 +1378,11 @@
       <w:szCs w:val="20"/>
     </w:rPr>
   </w:style>
-  <w:style w:type="paragraph" w:styleId="CommentSubject">
+  <w:style w:type="paragraph" w:styleId="Kommentarthema">
     <w:name w:val="annotation subject"/>
-    <w:basedOn w:val="CommentText"/>
-    <w:next w:val="CommentText"/>
-    <w:link w:val="CommentSubjectChar"/>
+    <w:basedOn w:val="Kommentartext"/>
+    <w:next w:val="Kommentartext"/>
+    <w:link w:val="KommentarthemaZchn"/>
     <w:uiPriority w:val="99"/>
     <w:semiHidden/>
     <w:unhideWhenUsed/>
@@ -1382,10 +1392,10 @@
       <w:bCs/>
     </w:rPr>
   </w:style>
-  <w:style w:type="character" w:customStyle="1" w:styleId="CommentSubjectChar">
-    <w:name w:val="Comment Subject Char"/>
-    <w:basedOn w:val="CommentTextChar"/>
-    <w:link w:val="CommentSubject"/>
+  <w:style w:type="character" w:customStyle="1" w:styleId="KommentarthemaZchn">
+    <w:name w:val="Kommentarthema Zchn"/>
+    <w:basedOn w:val="KommentartextZchn"/>
+    <w:link w:val="Kommentarthema"/>
     <w:uiPriority w:val="99"/>
     <w:semiHidden/>
     <w:rsid w:val="0005202E"/>
@@ -1396,10 +1406,10 @@
       <w:szCs w:val="20"/>
     </w:rPr>
   </w:style>
-  <w:style w:type="paragraph" w:styleId="Header">
+  <w:style w:type="paragraph" w:styleId="Kopfzeile">
     <w:name w:val="header"/>
-    <w:basedOn w:val="Normal"/>
-    <w:link w:val="HeaderChar"/>
+    <w:basedOn w:val="Standard"/>
+    <w:link w:val="KopfzeileZchn"/>
     <w:uiPriority w:val="99"/>
     <w:unhideWhenUsed/>
     <w:rsid w:val="00DE253A"/>
@@ -1411,17 +1421,17 @@
       <w:spacing w:after="0" w:line="240" w:lineRule="auto"/>
     </w:pPr>
   </w:style>
-  <w:style w:type="character" w:customStyle="1" w:styleId="HeaderChar">
-    <w:name w:val="Header Char"/>
-    <w:basedOn w:val="DefaultParagraphFont"/>
-    <w:link w:val="Header"/>
+  <w:style w:type="character" w:customStyle="1" w:styleId="KopfzeileZchn">
+    <w:name w:val="Kopfzeile Zchn"/>
+    <w:basedOn w:val="Absatz-Standardschriftart"/>
+    <w:link w:val="Kopfzeile"/>
     <w:uiPriority w:val="99"/>
     <w:rsid w:val="00DE253A"/>
   </w:style>
-  <w:style w:type="paragraph" w:styleId="Footer">
+  <w:style w:type="paragraph" w:styleId="Fuzeile">
     <w:name w:val="footer"/>
-    <w:basedOn w:val="Normal"/>
-    <w:link w:val="FooterChar"/>
+    <w:basedOn w:val="Standard"/>
+    <w:link w:val="FuzeileZchn"/>
     <w:uiPriority w:val="99"/>
     <w:unhideWhenUsed/>
     <w:rsid w:val="00DE253A"/>
@@ -1433,10 +1443,10 @@
       <w:spacing w:after="0" w:line="240" w:lineRule="auto"/>
     </w:pPr>
   </w:style>
-  <w:style w:type="character" w:customStyle="1" w:styleId="FooterChar">
-    <w:name w:val="Footer Char"/>
-    <w:basedOn w:val="DefaultParagraphFont"/>
-    <w:link w:val="Footer"/>
+  <w:style w:type="character" w:customStyle="1" w:styleId="FuzeileZchn">
+    <w:name w:val="Fußzeile Zchn"/>
+    <w:basedOn w:val="Absatz-Standardschriftart"/>
+    <w:link w:val="Fuzeile"/>
     <w:uiPriority w:val="99"/>
     <w:rsid w:val="00DE253A"/>
   </w:style>

</xml_diff>

<commit_message>
added a sentence muhahahha11
</commit_message>
<xml_diff>
--- a/Loop_paper.docx
+++ b/Loop_paper.docx
@@ -1,6 +1,6 @@
 
 <file path=word/document.xml><?xml version="1.0" encoding="utf-8"?>
-<w:document xmlns:ve="http://schemas.openxmlformats.org/markup-compatibility/2006" xmlns:o="urn:schemas-microsoft-com:office:office" xmlns:r="http://schemas.openxmlformats.org/officeDocument/2006/relationships" xmlns:m="http://schemas.openxmlformats.org/officeDocument/2006/math" xmlns:v="urn:schemas-microsoft-com:vml" xmlns:wp="http://schemas.openxmlformats.org/drawingml/2006/wordprocessingDrawing" xmlns:w10="urn:schemas-microsoft-com:office:word" xmlns:w="http://schemas.openxmlformats.org/wordprocessingml/2006/main" xmlns:wne="http://schemas.microsoft.com/office/word/2006/wordml">
+<w:document xmlns:wpc="http://schemas.microsoft.com/office/word/2010/wordprocessingCanvas" xmlns:mc="http://schemas.openxmlformats.org/markup-compatibility/2006" xmlns:o="urn:schemas-microsoft-com:office:office" xmlns:r="http://schemas.openxmlformats.org/officeDocument/2006/relationships" xmlns:m="http://schemas.openxmlformats.org/officeDocument/2006/math" xmlns:v="urn:schemas-microsoft-com:vml" xmlns:wp14="http://schemas.microsoft.com/office/word/2010/wordprocessingDrawing" xmlns:wp="http://schemas.openxmlformats.org/drawingml/2006/wordprocessingDrawing" xmlns:w10="urn:schemas-microsoft-com:office:word" xmlns:w="http://schemas.openxmlformats.org/wordprocessingml/2006/main" xmlns:w14="http://schemas.microsoft.com/office/word/2010/wordml" xmlns:wpg="http://schemas.microsoft.com/office/word/2010/wordprocessingGroup" xmlns:wpi="http://schemas.microsoft.com/office/word/2010/wordprocessingInk" xmlns:wne="http://schemas.microsoft.com/office/word/2006/wordml" xmlns:wps="http://schemas.microsoft.com/office/word/2010/wordprocessingShape" mc:Ignorable="w14 wp14">
   <w:body>
     <w:p>
       <w:pPr>
@@ -48,7 +48,7 @@
       <w:commentRangeEnd w:id="5"/>
       <w:r>
         <w:rPr>
-          <w:rStyle w:val="CommentReference"/>
+          <w:rStyle w:val="Kommentarzeichen"/>
         </w:rPr>
         <w:commentReference w:id="5"/>
       </w:r>
@@ -165,7 +165,7 @@
       <w:commentRangeEnd w:id="19"/>
       <w:r>
         <w:rPr>
-          <w:rStyle w:val="CommentReference"/>
+          <w:rStyle w:val="Kommentarzeichen"/>
         </w:rPr>
         <w:commentReference w:id="19"/>
       </w:r>
@@ -785,14 +785,12 @@
           <w:t>people or follow the sent to find out more about this ? Finally with tears in his eyes he decided to</w:t>
         </w:r>
       </w:ins>
-      <w:bookmarkStart w:id="127" w:name="_GoBack"/>
-      <w:bookmarkEnd w:id="127"/>
-      <w:ins w:id="128" w:author="Ng" w:date="2016-03-11T15:22:00Z">
+      <w:ins w:id="127" w:author="Ng" w:date="2016-03-11T15:22:00Z">
         <w:r>
           <w:t xml:space="preserve"> follow the scent</w:t>
         </w:r>
       </w:ins>
-      <w:ins w:id="129" w:author="Ng" w:date="2016-03-11T15:24:00Z">
+      <w:ins w:id="128" w:author="Ng" w:date="2016-03-11T15:24:00Z">
         <w:r>
           <w:t>.</w:t>
         </w:r>
@@ -803,9 +801,9 @@
         <w:spacing w:after="0" w:line="360" w:lineRule="auto"/>
         <w:ind w:left="360"/>
         <w:rPr>
-          <w:ins w:id="130" w:author="Ng" w:date="2016-03-11T15:25:00Z"/>
-        </w:rPr>
-        <w:pPrChange w:id="131" w:author="Ng" w:date="2016-03-11T11:02:00Z">
+          <w:ins w:id="129" w:author="Ng" w:date="2016-03-11T15:25:00Z"/>
+        </w:rPr>
+        <w:pPrChange w:id="130" w:author="Ng" w:date="2016-03-11T11:02:00Z">
           <w:pPr>
             <w:ind w:left="360"/>
           </w:pPr>
@@ -817,15 +815,15 @@
         <w:spacing w:after="0" w:line="360" w:lineRule="auto"/>
         <w:ind w:left="360"/>
         <w:rPr>
-          <w:ins w:id="132" w:author="Loni" w:date="2016-03-11T15:17:00Z"/>
-        </w:rPr>
-        <w:pPrChange w:id="133" w:author="Ng" w:date="2016-03-11T11:02:00Z">
+          <w:ins w:id="131" w:author="Loni" w:date="2016-03-11T15:17:00Z"/>
+        </w:rPr>
+        <w:pPrChange w:id="132" w:author="Ng" w:date="2016-03-11T11:02:00Z">
           <w:pPr>
             <w:ind w:left="360"/>
           </w:pPr>
         </w:pPrChange>
       </w:pPr>
-      <w:ins w:id="134" w:author="Ng" w:date="2016-03-11T15:25:00Z">
+      <w:ins w:id="133" w:author="Ng" w:date="2016-03-11T15:25:00Z">
         <w:r>
           <w:lastRenderedPageBreak/>
           <w:t>The scent took Dumbledore th</w:t>
@@ -834,17 +832,17 @@
           <w:t>rough a wide variety of places; over the shire, down the rabbit hole, into th</w:t>
         </w:r>
       </w:ins>
-      <w:ins w:id="135" w:author="Ng" w:date="2016-03-11T15:26:00Z">
+      <w:ins w:id="134" w:author="Ng" w:date="2016-03-11T15:26:00Z">
         <w:r>
           <w:t>e quantum realm</w:t>
         </w:r>
       </w:ins>
-      <w:ins w:id="136" w:author="Ng" w:date="2016-03-11T15:27:00Z">
+      <w:ins w:id="135" w:author="Ng" w:date="2016-03-11T15:27:00Z">
         <w:r>
           <w:t xml:space="preserve">, down Oxford road and </w:t>
         </w:r>
       </w:ins>
-      <w:ins w:id="137" w:author="Ng" w:date="2016-03-11T15:28:00Z">
+      <w:ins w:id="136" w:author="Ng" w:date="2016-03-11T15:28:00Z">
         <w:r>
           <w:t>up Mount Everest. It was here that the scent began to go cold. Losing all hope, Dumbledore turned round and was face to face with none other than Spiderman!</w:t>
         </w:r>
@@ -855,26 +853,650 @@
         <w:spacing w:after="0" w:line="360" w:lineRule="auto"/>
         <w:ind w:left="360"/>
         <w:rPr>
-          <w:ins w:id="138" w:author="Loni" w:date="2016-03-11T15:17:00Z"/>
-        </w:rPr>
-        <w:pPrChange w:id="139" w:author="Ng" w:date="2016-03-11T11:02:00Z">
+          <w:ins w:id="137" w:author="Loni" w:date="2016-03-11T15:56:00Z"/>
+        </w:rPr>
+        <w:pPrChange w:id="138" w:author="Ng" w:date="2016-03-11T11:02:00Z">
           <w:pPr>
             <w:ind w:left="360"/>
           </w:pPr>
         </w:pPrChange>
       </w:pPr>
+      <w:ins w:id="139" w:author="Loni" w:date="2016-03-11T15:55:00Z">
+        <w:r>
+          <w:t xml:space="preserve">Spiderman </w:t>
+        </w:r>
+        <w:proofErr w:type="spellStart"/>
+        <w:r>
+          <w:t>said</w:t>
+        </w:r>
+        <w:proofErr w:type="spellEnd"/>
+        <w:r>
+          <w:t xml:space="preserve"> I </w:t>
+        </w:r>
+        <w:proofErr w:type="spellStart"/>
+        <w:r>
+          <w:t>burtn</w:t>
+        </w:r>
+        <w:proofErr w:type="spellEnd"/>
+        <w:r>
+          <w:t xml:space="preserve"> all </w:t>
+        </w:r>
+        <w:proofErr w:type="spellStart"/>
+        <w:r>
+          <w:t>the</w:t>
+        </w:r>
+        <w:proofErr w:type="spellEnd"/>
+        <w:r>
+          <w:t xml:space="preserve"> </w:t>
+        </w:r>
+        <w:proofErr w:type="spellStart"/>
+        <w:r>
+          <w:t>dumplings</w:t>
+        </w:r>
+        <w:proofErr w:type="spellEnd"/>
+        <w:r>
+          <w:t xml:space="preserve"> </w:t>
+        </w:r>
+        <w:proofErr w:type="spellStart"/>
+        <w:r>
+          <w:t>because</w:t>
+        </w:r>
+        <w:proofErr w:type="spellEnd"/>
+        <w:r>
+          <w:t xml:space="preserve"> I </w:t>
+        </w:r>
+        <w:proofErr w:type="spellStart"/>
+        <w:r>
+          <w:t>wanted</w:t>
+        </w:r>
+        <w:proofErr w:type="spellEnd"/>
+        <w:r>
+          <w:t xml:space="preserve"> </w:t>
+        </w:r>
+        <w:proofErr w:type="spellStart"/>
+        <w:r>
+          <w:t>you</w:t>
+        </w:r>
+        <w:proofErr w:type="spellEnd"/>
+        <w:r>
+          <w:t xml:space="preserve"> </w:t>
+        </w:r>
+        <w:proofErr w:type="spellStart"/>
+        <w:r>
+          <w:t>to</w:t>
+        </w:r>
+        <w:proofErr w:type="spellEnd"/>
+        <w:r>
+          <w:t xml:space="preserve"> </w:t>
+        </w:r>
+        <w:proofErr w:type="spellStart"/>
+        <w:r>
+          <w:t>feel</w:t>
+        </w:r>
+        <w:proofErr w:type="spellEnd"/>
+        <w:r>
+          <w:t xml:space="preserve"> </w:t>
+        </w:r>
+        <w:proofErr w:type="spellStart"/>
+        <w:r>
+          <w:t>how</w:t>
+        </w:r>
+        <w:proofErr w:type="spellEnd"/>
+        <w:r>
+          <w:t xml:space="preserve"> </w:t>
+        </w:r>
+        <w:proofErr w:type="spellStart"/>
+        <w:r>
+          <w:t>it</w:t>
+        </w:r>
+        <w:proofErr w:type="spellEnd"/>
+        <w:r>
+          <w:t xml:space="preserve"> </w:t>
+        </w:r>
+      </w:ins>
+      <w:ins w:id="140" w:author="Loni" w:date="2016-03-11T15:56:00Z">
+        <w:r>
+          <w:t>ist o</w:t>
+        </w:r>
+      </w:ins>
+      <w:ins w:id="141" w:author="Loni" w:date="2016-03-11T15:55:00Z">
+        <w:r>
+          <w:t xml:space="preserve"> </w:t>
+        </w:r>
+      </w:ins>
+      <w:proofErr w:type="spellStart"/>
+      <w:ins w:id="142" w:author="Loni" w:date="2016-03-11T15:56:00Z">
+        <w:r>
+          <w:t>get</w:t>
+        </w:r>
+        <w:proofErr w:type="spellEnd"/>
+        <w:r>
+          <w:t xml:space="preserve"> </w:t>
+        </w:r>
+        <w:proofErr w:type="spellStart"/>
+        <w:r>
+          <w:t>something</w:t>
+        </w:r>
+        <w:proofErr w:type="spellEnd"/>
+        <w:r>
+          <w:t xml:space="preserve"> so </w:t>
+        </w:r>
+        <w:proofErr w:type="spellStart"/>
+        <w:r>
+          <w:t>meaningful</w:t>
+        </w:r>
+        <w:proofErr w:type="spellEnd"/>
+        <w:r>
+          <w:t xml:space="preserve"> </w:t>
+        </w:r>
+        <w:proofErr w:type="spellStart"/>
+        <w:r>
+          <w:t>for</w:t>
+        </w:r>
+        <w:proofErr w:type="spellEnd"/>
+        <w:r>
+          <w:t xml:space="preserve"> </w:t>
+        </w:r>
+        <w:proofErr w:type="spellStart"/>
+        <w:r>
+          <w:t>you</w:t>
+        </w:r>
+        <w:proofErr w:type="spellEnd"/>
+        <w:r>
+          <w:t xml:space="preserve"> </w:t>
+        </w:r>
+        <w:proofErr w:type="spellStart"/>
+        <w:r>
+          <w:t>taken</w:t>
+        </w:r>
+        <w:proofErr w:type="spellEnd"/>
+        <w:r>
+          <w:t xml:space="preserve"> </w:t>
+        </w:r>
+        <w:proofErr w:type="spellStart"/>
+        <w:r>
+          <w:t>away</w:t>
+        </w:r>
+        <w:proofErr w:type="spellEnd"/>
+        <w:r>
+          <w:t xml:space="preserve">, like </w:t>
+        </w:r>
+        <w:proofErr w:type="spellStart"/>
+        <w:r>
+          <w:t>you</w:t>
+        </w:r>
+        <w:proofErr w:type="spellEnd"/>
+        <w:r>
+          <w:t xml:space="preserve"> </w:t>
+        </w:r>
+        <w:proofErr w:type="spellStart"/>
+        <w:r>
+          <w:t>did</w:t>
+        </w:r>
+        <w:proofErr w:type="spellEnd"/>
+        <w:r>
+          <w:t xml:space="preserve"> </w:t>
+        </w:r>
+        <w:proofErr w:type="spellStart"/>
+        <w:r>
+          <w:t>that</w:t>
+        </w:r>
+        <w:proofErr w:type="spellEnd"/>
+        <w:r>
+          <w:t xml:space="preserve"> </w:t>
+        </w:r>
+        <w:proofErr w:type="spellStart"/>
+        <w:r>
+          <w:t>one</w:t>
+        </w:r>
+        <w:proofErr w:type="spellEnd"/>
+        <w:r>
+          <w:t xml:space="preserve"> </w:t>
+        </w:r>
+        <w:proofErr w:type="spellStart"/>
+        <w:r>
+          <w:t>faithful</w:t>
+        </w:r>
+        <w:proofErr w:type="spellEnd"/>
+        <w:r>
+          <w:t xml:space="preserve"> </w:t>
+        </w:r>
+        <w:proofErr w:type="spellStart"/>
+        <w:r>
+          <w:t>day</w:t>
+        </w:r>
+        <w:proofErr w:type="spellEnd"/>
+        <w:r>
+          <w:t>.</w:t>
+        </w:r>
+      </w:ins>
     </w:p>
     <w:p>
       <w:pPr>
         <w:spacing w:after="0" w:line="360" w:lineRule="auto"/>
         <w:ind w:left="360"/>
-        <w:pPrChange w:id="140" w:author="Ng" w:date="2016-03-11T11:02:00Z">
+        <w:rPr>
+          <w:ins w:id="143" w:author="Loni" w:date="2016-03-11T15:56:00Z"/>
+        </w:rPr>
+        <w:pPrChange w:id="144" w:author="Ng" w:date="2016-03-11T11:02:00Z">
           <w:pPr>
             <w:ind w:left="360"/>
           </w:pPr>
         </w:pPrChange>
       </w:pPr>
-      <w:ins w:id="141" w:author="Loni" w:date="2016-03-11T13:22:00Z">
+      <w:proofErr w:type="spellStart"/>
+      <w:ins w:id="145" w:author="Loni" w:date="2016-03-11T15:56:00Z">
+        <w:r>
+          <w:t>Dumb</w:t>
+        </w:r>
+        <w:proofErr w:type="spellEnd"/>
+        <w:r>
+          <w:t xml:space="preserve">:“ I </w:t>
+        </w:r>
+        <w:proofErr w:type="spellStart"/>
+        <w:r>
+          <w:t>dont</w:t>
+        </w:r>
+        <w:proofErr w:type="spellEnd"/>
+        <w:r>
+          <w:t xml:space="preserve"> </w:t>
+        </w:r>
+        <w:proofErr w:type="spellStart"/>
+        <w:r>
+          <w:t>know</w:t>
+        </w:r>
+        <w:proofErr w:type="spellEnd"/>
+        <w:r>
+          <w:t xml:space="preserve"> </w:t>
+        </w:r>
+        <w:proofErr w:type="spellStart"/>
+        <w:r>
+          <w:t>what</w:t>
+        </w:r>
+        <w:proofErr w:type="spellEnd"/>
+        <w:r>
+          <w:t xml:space="preserve"> </w:t>
+        </w:r>
+        <w:proofErr w:type="spellStart"/>
+        <w:r>
+          <w:t>ou</w:t>
+        </w:r>
+        <w:proofErr w:type="spellEnd"/>
+        <w:r>
+          <w:t xml:space="preserve"> mea, </w:t>
+        </w:r>
+        <w:proofErr w:type="spellStart"/>
+        <w:r>
+          <w:t>what</w:t>
+        </w:r>
+        <w:proofErr w:type="spellEnd"/>
+        <w:r>
+          <w:t xml:space="preserve"> </w:t>
+        </w:r>
+        <w:proofErr w:type="spellStart"/>
+        <w:r>
+          <w:t>did</w:t>
+        </w:r>
+        <w:proofErr w:type="spellEnd"/>
+        <w:r>
+          <w:t xml:space="preserve"> i do </w:t>
+        </w:r>
+        <w:proofErr w:type="spellStart"/>
+        <w:r>
+          <w:t>ot</w:t>
+        </w:r>
+        <w:proofErr w:type="spellEnd"/>
+        <w:r>
+          <w:t xml:space="preserve"> u? </w:t>
+        </w:r>
+        <w:proofErr w:type="spellStart"/>
+        <w:r>
+          <w:t>and</w:t>
+        </w:r>
+        <w:proofErr w:type="spellEnd"/>
+        <w:r>
+          <w:t xml:space="preserve"> </w:t>
+        </w:r>
+        <w:proofErr w:type="spellStart"/>
+        <w:r>
+          <w:t>where</w:t>
+        </w:r>
+        <w:proofErr w:type="spellEnd"/>
+        <w:r>
+          <w:t xml:space="preserve"> </w:t>
+        </w:r>
+        <w:proofErr w:type="spellStart"/>
+        <w:r>
+          <w:t>is</w:t>
+        </w:r>
+        <w:proofErr w:type="spellEnd"/>
+        <w:r>
+          <w:t xml:space="preserve"> </w:t>
+        </w:r>
+        <w:proofErr w:type="spellStart"/>
+        <w:r>
+          <w:t>everybody</w:t>
+        </w:r>
+        <w:proofErr w:type="spellEnd"/>
+        <w:r>
+          <w:t>?</w:t>
+        </w:r>
+      </w:ins>
+    </w:p>
+    <w:p>
+      <w:pPr>
+        <w:spacing w:after="0" w:line="360" w:lineRule="auto"/>
+        <w:ind w:left="360"/>
+        <w:rPr>
+          <w:ins w:id="146" w:author="Loni" w:date="2016-03-11T15:57:00Z"/>
+        </w:rPr>
+        <w:pPrChange w:id="147" w:author="Ng" w:date="2016-03-11T11:02:00Z">
+          <w:pPr>
+            <w:ind w:left="360"/>
+          </w:pPr>
+        </w:pPrChange>
+      </w:pPr>
+      <w:proofErr w:type="spellStart"/>
+      <w:ins w:id="148" w:author="Loni" w:date="2016-03-11T15:56:00Z">
+        <w:r>
+          <w:t>Spiderm</w:t>
+        </w:r>
+        <w:proofErr w:type="spellEnd"/>
+        <w:r>
+          <w:t xml:space="preserve">: </w:t>
+        </w:r>
+      </w:ins>
+      <w:ins w:id="149" w:author="Loni" w:date="2016-03-11T15:57:00Z">
+        <w:r>
+          <w:t xml:space="preserve">„i </w:t>
+        </w:r>
+        <w:proofErr w:type="spellStart"/>
+        <w:r>
+          <w:t>put</w:t>
+        </w:r>
+        <w:proofErr w:type="spellEnd"/>
+        <w:r>
+          <w:t xml:space="preserve"> </w:t>
+        </w:r>
+        <w:proofErr w:type="spellStart"/>
+        <w:r>
+          <w:t>them</w:t>
+        </w:r>
+        <w:proofErr w:type="spellEnd"/>
+        <w:r>
+          <w:t xml:space="preserve"> in a </w:t>
+        </w:r>
+        <w:proofErr w:type="spellStart"/>
+        <w:r>
+          <w:t>big</w:t>
+        </w:r>
+        <w:proofErr w:type="spellEnd"/>
+        <w:r>
+          <w:t xml:space="preserve"> </w:t>
+        </w:r>
+        <w:proofErr w:type="spellStart"/>
+        <w:r>
+          <w:t>spider</w:t>
+        </w:r>
+        <w:proofErr w:type="spellEnd"/>
+        <w:r>
+          <w:t xml:space="preserve"> web down in </w:t>
+        </w:r>
+        <w:proofErr w:type="spellStart"/>
+        <w:r>
+          <w:t>mordor</w:t>
+        </w:r>
+        <w:proofErr w:type="spellEnd"/>
+        <w:r>
+          <w:t xml:space="preserve"> „</w:t>
+        </w:r>
+      </w:ins>
+    </w:p>
+    <w:p>
+      <w:pPr>
+        <w:spacing w:after="0" w:line="360" w:lineRule="auto"/>
+        <w:ind w:left="360"/>
+        <w:rPr>
+          <w:ins w:id="150" w:author="Loni" w:date="2016-03-11T15:57:00Z"/>
+        </w:rPr>
+        <w:pPrChange w:id="151" w:author="Ng" w:date="2016-03-11T11:02:00Z">
+          <w:pPr>
+            <w:ind w:left="360"/>
+          </w:pPr>
+        </w:pPrChange>
+      </w:pPr>
+      <w:proofErr w:type="spellStart"/>
+      <w:ins w:id="152" w:author="Loni" w:date="2016-03-11T15:57:00Z">
+        <w:r>
+          <w:t>Dumb</w:t>
+        </w:r>
+        <w:proofErr w:type="spellEnd"/>
+        <w:r>
+          <w:t xml:space="preserve">: „ oh </w:t>
+        </w:r>
+        <w:proofErr w:type="spellStart"/>
+        <w:r>
+          <w:t>no</w:t>
+        </w:r>
+        <w:proofErr w:type="spellEnd"/>
+        <w:r>
+          <w:t xml:space="preserve">, i </w:t>
+        </w:r>
+        <w:proofErr w:type="spellStart"/>
+        <w:r>
+          <w:t>have</w:t>
+        </w:r>
+        <w:proofErr w:type="spellEnd"/>
+        <w:r>
+          <w:t xml:space="preserve"> </w:t>
+        </w:r>
+        <w:proofErr w:type="spellStart"/>
+        <w:r>
+          <w:t>to</w:t>
+        </w:r>
+        <w:proofErr w:type="spellEnd"/>
+        <w:r>
+          <w:t xml:space="preserve"> save </w:t>
+        </w:r>
+        <w:proofErr w:type="spellStart"/>
+        <w:r>
+          <w:t>them</w:t>
+        </w:r>
+        <w:proofErr w:type="spellEnd"/>
+        <w:r>
+          <w:t>“</w:t>
+        </w:r>
+      </w:ins>
+    </w:p>
+    <w:p>
+      <w:pPr>
+        <w:spacing w:after="0" w:line="360" w:lineRule="auto"/>
+        <w:ind w:left="360"/>
+        <w:rPr>
+          <w:ins w:id="153" w:author="Loni" w:date="2016-03-11T15:57:00Z"/>
+        </w:rPr>
+        <w:pPrChange w:id="154" w:author="Ng" w:date="2016-03-11T11:02:00Z">
+          <w:pPr>
+            <w:ind w:left="360"/>
+          </w:pPr>
+        </w:pPrChange>
+      </w:pPr>
+      <w:ins w:id="155" w:author="Loni" w:date="2016-03-11T15:57:00Z">
+        <w:r>
+          <w:t xml:space="preserve">Spiderman:“ </w:t>
+        </w:r>
+        <w:proofErr w:type="spellStart"/>
+        <w:r>
+          <w:t>No</w:t>
+        </w:r>
+        <w:proofErr w:type="spellEnd"/>
+        <w:r>
+          <w:t xml:space="preserve">, </w:t>
+        </w:r>
+        <w:proofErr w:type="spellStart"/>
+        <w:r>
+          <w:t>firts</w:t>
+        </w:r>
+        <w:proofErr w:type="spellEnd"/>
+        <w:r>
+          <w:t xml:space="preserve"> i </w:t>
+        </w:r>
+        <w:proofErr w:type="spellStart"/>
+        <w:r>
+          <w:t>have</w:t>
+        </w:r>
+        <w:proofErr w:type="spellEnd"/>
+        <w:r>
+          <w:t xml:space="preserve"> </w:t>
+        </w:r>
+        <w:proofErr w:type="spellStart"/>
+        <w:r>
+          <w:t>to</w:t>
+        </w:r>
+        <w:proofErr w:type="spellEnd"/>
+        <w:r>
+          <w:t xml:space="preserve"> </w:t>
+        </w:r>
+        <w:proofErr w:type="spellStart"/>
+        <w:r>
+          <w:t>take</w:t>
+        </w:r>
+        <w:proofErr w:type="spellEnd"/>
+        <w:r>
+          <w:t xml:space="preserve"> </w:t>
+        </w:r>
+        <w:proofErr w:type="spellStart"/>
+        <w:r>
+          <w:t>revenge</w:t>
+        </w:r>
+        <w:proofErr w:type="spellEnd"/>
+        <w:r>
+          <w:t xml:space="preserve"> </w:t>
+        </w:r>
+        <w:proofErr w:type="spellStart"/>
+        <w:r>
+          <w:t>of</w:t>
+        </w:r>
+        <w:proofErr w:type="spellEnd"/>
+        <w:r>
+          <w:t xml:space="preserve"> </w:t>
+        </w:r>
+        <w:proofErr w:type="spellStart"/>
+        <w:r>
+          <w:t>what</w:t>
+        </w:r>
+        <w:proofErr w:type="spellEnd"/>
+        <w:r>
+          <w:t xml:space="preserve"> </w:t>
+        </w:r>
+        <w:proofErr w:type="spellStart"/>
+        <w:r>
+          <w:t>you</w:t>
+        </w:r>
+        <w:proofErr w:type="spellEnd"/>
+        <w:r>
+          <w:t xml:space="preserve"> </w:t>
+        </w:r>
+        <w:proofErr w:type="spellStart"/>
+        <w:r>
+          <w:t>did</w:t>
+        </w:r>
+        <w:proofErr w:type="spellEnd"/>
+        <w:r>
+          <w:t xml:space="preserve"> </w:t>
+        </w:r>
+        <w:proofErr w:type="spellStart"/>
+        <w:r>
+          <w:t>that</w:t>
+        </w:r>
+        <w:proofErr w:type="spellEnd"/>
+        <w:r>
+          <w:t xml:space="preserve"> </w:t>
+        </w:r>
+        <w:proofErr w:type="spellStart"/>
+        <w:r>
+          <w:t>day</w:t>
+        </w:r>
+        <w:proofErr w:type="spellEnd"/>
+        <w:r>
+          <w:t xml:space="preserve">, do </w:t>
+        </w:r>
+        <w:proofErr w:type="spellStart"/>
+        <w:r>
+          <w:t>oyu</w:t>
+        </w:r>
+        <w:proofErr w:type="spellEnd"/>
+        <w:r>
+          <w:t xml:space="preserve"> </w:t>
+        </w:r>
+        <w:proofErr w:type="spellStart"/>
+        <w:r>
+          <w:t>remeber</w:t>
+        </w:r>
+        <w:proofErr w:type="spellEnd"/>
+        <w:r>
+          <w:t>“</w:t>
+        </w:r>
+      </w:ins>
+    </w:p>
+    <w:p>
+      <w:pPr>
+        <w:spacing w:after="0" w:line="360" w:lineRule="auto"/>
+        <w:ind w:left="360"/>
+        <w:rPr>
+          <w:ins w:id="156" w:author="Loni" w:date="2016-03-11T15:17:00Z"/>
+        </w:rPr>
+        <w:pPrChange w:id="157" w:author="Ng" w:date="2016-03-11T11:02:00Z">
+          <w:pPr>
+            <w:ind w:left="360"/>
+          </w:pPr>
+        </w:pPrChange>
+      </w:pPr>
+      <w:proofErr w:type="spellStart"/>
+      <w:ins w:id="158" w:author="Loni" w:date="2016-03-11T15:57:00Z">
+        <w:r>
+          <w:t>It</w:t>
+        </w:r>
+        <w:proofErr w:type="spellEnd"/>
+        <w:r>
+          <w:t xml:space="preserve"> was</w:t>
+        </w:r>
+      </w:ins>
+      <w:ins w:id="159" w:author="Loni" w:date="2016-03-11T15:58:00Z">
+        <w:r>
+          <w:t xml:space="preserve"> a </w:t>
+        </w:r>
+        <w:proofErr w:type="spellStart"/>
+        <w:r>
+          <w:t>dark</w:t>
+        </w:r>
+        <w:proofErr w:type="spellEnd"/>
+        <w:r>
+          <w:t xml:space="preserve"> </w:t>
+        </w:r>
+        <w:proofErr w:type="spellStart"/>
+        <w:r>
+          <w:t>stormy</w:t>
+        </w:r>
+        <w:proofErr w:type="spellEnd"/>
+        <w:r>
+          <w:t xml:space="preserve"> night</w:t>
+        </w:r>
+      </w:ins>
+      <w:bookmarkStart w:id="160" w:name="_GoBack"/>
+      <w:bookmarkEnd w:id="160"/>
+    </w:p>
+    <w:p>
+      <w:pPr>
+        <w:spacing w:after="0" w:line="360" w:lineRule="auto"/>
+        <w:ind w:left="360"/>
+        <w:pPrChange w:id="161" w:author="Ng" w:date="2016-03-11T11:02:00Z">
+          <w:pPr>
+            <w:ind w:left="360"/>
+          </w:pPr>
+        </w:pPrChange>
+      </w:pPr>
+      <w:ins w:id="162" w:author="Loni" w:date="2016-03-11T13:22:00Z">
         <w:r>
           <w:t>Pink sticky change..pinnk” get the party STAAAARTEEEED”</w:t>
         </w:r>
@@ -891,15 +1513,15 @@
 </file>
 
 <file path=word/comments.xml><?xml version="1.0" encoding="utf-8"?>
-<w:comments xmlns:ve="http://schemas.openxmlformats.org/markup-compatibility/2006" xmlns:o="urn:schemas-microsoft-com:office:office" xmlns:r="http://schemas.openxmlformats.org/officeDocument/2006/relationships" xmlns:m="http://schemas.openxmlformats.org/officeDocument/2006/math" xmlns:v="urn:schemas-microsoft-com:vml" xmlns:wp="http://schemas.openxmlformats.org/drawingml/2006/wordprocessingDrawing" xmlns:w10="urn:schemas-microsoft-com:office:word" xmlns:w="http://schemas.openxmlformats.org/wordprocessingml/2006/main" xmlns:wne="http://schemas.microsoft.com/office/word/2006/wordml">
+<w:comments xmlns:wpc="http://schemas.microsoft.com/office/word/2010/wordprocessingCanvas" xmlns:mc="http://schemas.openxmlformats.org/markup-compatibility/2006" xmlns:o="urn:schemas-microsoft-com:office:office" xmlns:r="http://schemas.openxmlformats.org/officeDocument/2006/relationships" xmlns:m="http://schemas.openxmlformats.org/officeDocument/2006/math" xmlns:v="urn:schemas-microsoft-com:vml" xmlns:wp14="http://schemas.microsoft.com/office/word/2010/wordprocessingDrawing" xmlns:wp="http://schemas.openxmlformats.org/drawingml/2006/wordprocessingDrawing" xmlns:w10="urn:schemas-microsoft-com:office:word" xmlns:w="http://schemas.openxmlformats.org/wordprocessingml/2006/main" xmlns:w14="http://schemas.microsoft.com/office/word/2010/wordml" xmlns:wpg="http://schemas.microsoft.com/office/word/2010/wordprocessingGroup" xmlns:wpi="http://schemas.microsoft.com/office/word/2010/wordprocessingInk" xmlns:wne="http://schemas.microsoft.com/office/word/2006/wordml" xmlns:wps="http://schemas.microsoft.com/office/word/2010/wordprocessingShape" mc:Ignorable="w14 wp14">
   <w:comment w:id="5" w:author="Loni" w:date="2016-03-11T11:49:00Z" w:initials="L">
     <w:p>
       <w:pPr>
-        <w:pStyle w:val="CommentText"/>
+        <w:pStyle w:val="Kommentartext"/>
       </w:pPr>
       <w:r>
         <w:rPr>
-          <w:rStyle w:val="CommentReference"/>
+          <w:rStyle w:val="Kommentarzeichen"/>
         </w:rPr>
         <w:annotationRef/>
       </w:r>
@@ -911,19 +1533,16 @@
   <w:comment w:id="19" w:author="Ng" w:date="2016-03-11T11:03:00Z" w:initials="NN">
     <w:p>
       <w:pPr>
-        <w:pStyle w:val="CommentText"/>
+        <w:pStyle w:val="Kommentartext"/>
       </w:pPr>
       <w:r>
         <w:rPr>
-          <w:rStyle w:val="CommentReference"/>
+          <w:rStyle w:val="Kommentarzeichen"/>
         </w:rPr>
         <w:annotationRef/>
       </w:r>
       <w:r>
-        <w:t xml:space="preserve">Blah </w:t>
-      </w:r>
-      <w:r>
-        <w:t>blah blah</w:t>
+        <w:t>Blah blah blah</w:t>
       </w:r>
     </w:p>
   </w:comment>
@@ -931,7 +1550,7 @@
 </file>
 
 <file path=word/endnotes.xml><?xml version="1.0" encoding="utf-8"?>
-<w:endnotes xmlns:ve="http://schemas.openxmlformats.org/markup-compatibility/2006" xmlns:o="urn:schemas-microsoft-com:office:office" xmlns:r="http://schemas.openxmlformats.org/officeDocument/2006/relationships" xmlns:m="http://schemas.openxmlformats.org/officeDocument/2006/math" xmlns:v="urn:schemas-microsoft-com:vml" xmlns:wp="http://schemas.openxmlformats.org/drawingml/2006/wordprocessingDrawing" xmlns:w10="urn:schemas-microsoft-com:office:word" xmlns:w="http://schemas.openxmlformats.org/wordprocessingml/2006/main" xmlns:wne="http://schemas.microsoft.com/office/word/2006/wordml">
+<w:endnotes xmlns:wpc="http://schemas.microsoft.com/office/word/2010/wordprocessingCanvas" xmlns:mc="http://schemas.openxmlformats.org/markup-compatibility/2006" xmlns:o="urn:schemas-microsoft-com:office:office" xmlns:r="http://schemas.openxmlformats.org/officeDocument/2006/relationships" xmlns:m="http://schemas.openxmlformats.org/officeDocument/2006/math" xmlns:v="urn:schemas-microsoft-com:vml" xmlns:wp14="http://schemas.microsoft.com/office/word/2010/wordprocessingDrawing" xmlns:wp="http://schemas.openxmlformats.org/drawingml/2006/wordprocessingDrawing" xmlns:w10="urn:schemas-microsoft-com:office:word" xmlns:w="http://schemas.openxmlformats.org/wordprocessingml/2006/main" xmlns:w14="http://schemas.microsoft.com/office/word/2010/wordml" xmlns:wpg="http://schemas.microsoft.com/office/word/2010/wordprocessingGroup" xmlns:wpi="http://schemas.microsoft.com/office/word/2010/wordprocessingInk" xmlns:wne="http://schemas.microsoft.com/office/word/2006/wordml" xmlns:wps="http://schemas.microsoft.com/office/word/2010/wordprocessingShape" mc:Ignorable="w14 wp14">
   <w:endnote w:type="separator" w:id="-1">
     <w:p>
       <w:pPr>
@@ -956,7 +1575,7 @@
 </file>
 
 <file path=word/footnotes.xml><?xml version="1.0" encoding="utf-8"?>
-<w:footnotes xmlns:ve="http://schemas.openxmlformats.org/markup-compatibility/2006" xmlns:o="urn:schemas-microsoft-com:office:office" xmlns:r="http://schemas.openxmlformats.org/officeDocument/2006/relationships" xmlns:m="http://schemas.openxmlformats.org/officeDocument/2006/math" xmlns:v="urn:schemas-microsoft-com:vml" xmlns:wp="http://schemas.openxmlformats.org/drawingml/2006/wordprocessingDrawing" xmlns:w10="urn:schemas-microsoft-com:office:word" xmlns:w="http://schemas.openxmlformats.org/wordprocessingml/2006/main" xmlns:wne="http://schemas.microsoft.com/office/word/2006/wordml">
+<w:footnotes xmlns:wpc="http://schemas.microsoft.com/office/word/2010/wordprocessingCanvas" xmlns:mc="http://schemas.openxmlformats.org/markup-compatibility/2006" xmlns:o="urn:schemas-microsoft-com:office:office" xmlns:r="http://schemas.openxmlformats.org/officeDocument/2006/relationships" xmlns:m="http://schemas.openxmlformats.org/officeDocument/2006/math" xmlns:v="urn:schemas-microsoft-com:vml" xmlns:wp14="http://schemas.microsoft.com/office/word/2010/wordprocessingDrawing" xmlns:wp="http://schemas.openxmlformats.org/drawingml/2006/wordprocessingDrawing" xmlns:w10="urn:schemas-microsoft-com:office:word" xmlns:w="http://schemas.openxmlformats.org/wordprocessingml/2006/main" xmlns:w14="http://schemas.microsoft.com/office/word/2010/wordml" xmlns:wpg="http://schemas.microsoft.com/office/word/2010/wordprocessingGroup" xmlns:wpi="http://schemas.microsoft.com/office/word/2010/wordprocessingInk" xmlns:wne="http://schemas.microsoft.com/office/word/2006/wordml" xmlns:wps="http://schemas.microsoft.com/office/word/2010/wordprocessingShape" mc:Ignorable="w14 wp14">
   <w:footnote w:type="separator" w:id="-1">
     <w:p>
       <w:pPr>
@@ -981,7 +1600,7 @@
 </file>
 
 <file path=word/numbering.xml><?xml version="1.0" encoding="utf-8"?>
-<w:numbering xmlns:ve="http://schemas.openxmlformats.org/markup-compatibility/2006" xmlns:o="urn:schemas-microsoft-com:office:office" xmlns:r="http://schemas.openxmlformats.org/officeDocument/2006/relationships" xmlns:m="http://schemas.openxmlformats.org/officeDocument/2006/math" xmlns:v="urn:schemas-microsoft-com:vml" xmlns:wp="http://schemas.openxmlformats.org/drawingml/2006/wordprocessingDrawing" xmlns:w10="urn:schemas-microsoft-com:office:word" xmlns:w="http://schemas.openxmlformats.org/wordprocessingml/2006/main" xmlns:wne="http://schemas.microsoft.com/office/word/2006/wordml">
+<w:numbering xmlns:wpc="http://schemas.microsoft.com/office/word/2010/wordprocessingCanvas" xmlns:mc="http://schemas.openxmlformats.org/markup-compatibility/2006" xmlns:o="urn:schemas-microsoft-com:office:office" xmlns:r="http://schemas.openxmlformats.org/officeDocument/2006/relationships" xmlns:m="http://schemas.openxmlformats.org/officeDocument/2006/math" xmlns:v="urn:schemas-microsoft-com:vml" xmlns:wp14="http://schemas.microsoft.com/office/word/2010/wordprocessingDrawing" xmlns:wp="http://schemas.openxmlformats.org/drawingml/2006/wordprocessingDrawing" xmlns:w10="urn:schemas-microsoft-com:office:word" xmlns:w="http://schemas.openxmlformats.org/wordprocessingml/2006/main" xmlns:w14="http://schemas.microsoft.com/office/word/2010/wordml" xmlns:wpg="http://schemas.microsoft.com/office/word/2010/wordprocessingGroup" xmlns:wpi="http://schemas.microsoft.com/office/word/2010/wordprocessingInk" xmlns:wne="http://schemas.microsoft.com/office/word/2006/wordml" xmlns:wps="http://schemas.microsoft.com/office/word/2010/wordprocessingShape" mc:Ignorable="w14 wp14">
   <w:abstractNum w:abstractNumId="0">
     <w:nsid w:val="2344299F"/>
     <w:multiLevelType w:val="hybridMultilevel"/>
@@ -1256,7 +1875,7 @@
 </file>
 
 <file path=word/styles.xml><?xml version="1.0" encoding="utf-8"?>
-<w:styles xmlns:r="http://schemas.openxmlformats.org/officeDocument/2006/relationships" xmlns:w="http://schemas.openxmlformats.org/wordprocessingml/2006/main">
+<w:styles xmlns:mc="http://schemas.openxmlformats.org/markup-compatibility/2006" xmlns:r="http://schemas.openxmlformats.org/officeDocument/2006/relationships" xmlns:w="http://schemas.openxmlformats.org/wordprocessingml/2006/main" xmlns:w14="http://schemas.microsoft.com/office/word/2010/wordml" mc:Ignorable="w14">
   <w:docDefaults>
     <w:rPrDefault>
       <w:rPr>
@@ -1411,23 +2030,22 @@
     <w:lsdException w:name="Bibliography" w:uiPriority="37"/>
     <w:lsdException w:name="TOC Heading" w:uiPriority="39" w:qFormat="1"/>
   </w:latentStyles>
-  <w:style w:type="paragraph" w:default="1" w:styleId="Normal">
+  <w:style w:type="paragraph" w:default="1" w:styleId="Standard">
     <w:name w:val="Normal"/>
     <w:qFormat/>
     <w:rsid w:val="0023139A"/>
   </w:style>
-  <w:style w:type="character" w:default="1" w:styleId="DefaultParagraphFont">
+  <w:style w:type="character" w:default="1" w:styleId="Absatz-Standardschriftart">
     <w:name w:val="Default Paragraph Font"/>
     <w:uiPriority w:val="1"/>
     <w:semiHidden/>
     <w:unhideWhenUsed/>
   </w:style>
-  <w:style w:type="table" w:default="1" w:styleId="TableNormal">
+  <w:style w:type="table" w:default="1" w:styleId="NormaleTabelle">
     <w:name w:val="Normal Table"/>
     <w:uiPriority w:val="99"/>
     <w:semiHidden/>
     <w:unhideWhenUsed/>
-    <w:qFormat/>
     <w:tblPr>
       <w:tblInd w:w="0" w:type="dxa"/>
       <w:tblCellMar>
@@ -1438,15 +2056,15 @@
       </w:tblCellMar>
     </w:tblPr>
   </w:style>
-  <w:style w:type="numbering" w:default="1" w:styleId="NoList">
+  <w:style w:type="numbering" w:default="1" w:styleId="KeineListe">
     <w:name w:val="No List"/>
     <w:uiPriority w:val="99"/>
     <w:semiHidden/>
     <w:unhideWhenUsed/>
   </w:style>
-  <w:style w:type="paragraph" w:styleId="ListParagraph">
+  <w:style w:type="paragraph" w:styleId="Listenabsatz">
     <w:name w:val="List Paragraph"/>
-    <w:basedOn w:val="Normal"/>
+    <w:basedOn w:val="Standard"/>
     <w:uiPriority w:val="34"/>
     <w:qFormat/>
     <w:rsid w:val="009B0A18"/>
@@ -1455,10 +2073,10 @@
       <w:contextualSpacing/>
     </w:pPr>
   </w:style>
-  <w:style w:type="paragraph" w:styleId="BalloonText">
+  <w:style w:type="paragraph" w:styleId="Sprechblasentext">
     <w:name w:val="Balloon Text"/>
-    <w:basedOn w:val="Normal"/>
-    <w:link w:val="BalloonTextChar"/>
+    <w:basedOn w:val="Standard"/>
+    <w:link w:val="SprechblasentextZchn"/>
     <w:uiPriority w:val="99"/>
     <w:semiHidden/>
     <w:unhideWhenUsed/>
@@ -1472,10 +2090,10 @@
       <w:szCs w:val="16"/>
     </w:rPr>
   </w:style>
-  <w:style w:type="character" w:customStyle="1" w:styleId="BalloonTextChar">
-    <w:name w:val="Balloon Text Char"/>
-    <w:basedOn w:val="DefaultParagraphFont"/>
-    <w:link w:val="BalloonText"/>
+  <w:style w:type="character" w:customStyle="1" w:styleId="SprechblasentextZchn">
+    <w:name w:val="Sprechblasentext Zchn"/>
+    <w:basedOn w:val="Absatz-Standardschriftart"/>
+    <w:link w:val="Sprechblasentext"/>
     <w:uiPriority w:val="99"/>
     <w:semiHidden/>
     <w:rsid w:val="00DF6DE7"/>
@@ -1485,9 +2103,9 @@
       <w:szCs w:val="16"/>
     </w:rPr>
   </w:style>
-  <w:style w:type="character" w:styleId="CommentReference">
+  <w:style w:type="character" w:styleId="Kommentarzeichen">
     <w:name w:val="annotation reference"/>
-    <w:basedOn w:val="DefaultParagraphFont"/>
+    <w:basedOn w:val="Absatz-Standardschriftart"/>
     <w:uiPriority w:val="99"/>
     <w:semiHidden/>
     <w:unhideWhenUsed/>
@@ -1497,10 +2115,10 @@
       <w:szCs w:val="16"/>
     </w:rPr>
   </w:style>
-  <w:style w:type="paragraph" w:styleId="CommentText">
+  <w:style w:type="paragraph" w:styleId="Kommentartext">
     <w:name w:val="annotation text"/>
-    <w:basedOn w:val="Normal"/>
-    <w:link w:val="CommentTextChar"/>
+    <w:basedOn w:val="Standard"/>
+    <w:link w:val="KommentartextZchn"/>
     <w:uiPriority w:val="99"/>
     <w:semiHidden/>
     <w:unhideWhenUsed/>
@@ -1513,10 +2131,10 @@
       <w:szCs w:val="20"/>
     </w:rPr>
   </w:style>
-  <w:style w:type="character" w:customStyle="1" w:styleId="CommentTextChar">
-    <w:name w:val="Comment Text Char"/>
-    <w:basedOn w:val="DefaultParagraphFont"/>
-    <w:link w:val="CommentText"/>
+  <w:style w:type="character" w:customStyle="1" w:styleId="KommentartextZchn">
+    <w:name w:val="Kommentartext Zchn"/>
+    <w:basedOn w:val="Absatz-Standardschriftart"/>
+    <w:link w:val="Kommentartext"/>
     <w:uiPriority w:val="99"/>
     <w:semiHidden/>
     <w:rsid w:val="0005202E"/>
@@ -1525,11 +2143,11 @@
       <w:szCs w:val="20"/>
     </w:rPr>
   </w:style>
-  <w:style w:type="paragraph" w:styleId="CommentSubject">
+  <w:style w:type="paragraph" w:styleId="Kommentarthema">
     <w:name w:val="annotation subject"/>
-    <w:basedOn w:val="CommentText"/>
-    <w:next w:val="CommentText"/>
-    <w:link w:val="CommentSubjectChar"/>
+    <w:basedOn w:val="Kommentartext"/>
+    <w:next w:val="Kommentartext"/>
+    <w:link w:val="KommentarthemaZchn"/>
     <w:uiPriority w:val="99"/>
     <w:semiHidden/>
     <w:unhideWhenUsed/>
@@ -1539,10 +2157,10 @@
       <w:bCs/>
     </w:rPr>
   </w:style>
-  <w:style w:type="character" w:customStyle="1" w:styleId="CommentSubjectChar">
-    <w:name w:val="Comment Subject Char"/>
-    <w:basedOn w:val="CommentTextChar"/>
-    <w:link w:val="CommentSubject"/>
+  <w:style w:type="character" w:customStyle="1" w:styleId="KommentarthemaZchn">
+    <w:name w:val="Kommentarthema Zchn"/>
+    <w:basedOn w:val="KommentartextZchn"/>
+    <w:link w:val="Kommentarthema"/>
     <w:uiPriority w:val="99"/>
     <w:semiHidden/>
     <w:rsid w:val="0005202E"/>
@@ -1553,10 +2171,10 @@
       <w:szCs w:val="20"/>
     </w:rPr>
   </w:style>
-  <w:style w:type="paragraph" w:styleId="Header">
+  <w:style w:type="paragraph" w:styleId="Kopfzeile">
     <w:name w:val="header"/>
-    <w:basedOn w:val="Normal"/>
-    <w:link w:val="HeaderChar"/>
+    <w:basedOn w:val="Standard"/>
+    <w:link w:val="KopfzeileZchn"/>
     <w:uiPriority w:val="99"/>
     <w:unhideWhenUsed/>
     <w:rsid w:val="00DE253A"/>
@@ -1568,17 +2186,17 @@
       <w:spacing w:after="0" w:line="240" w:lineRule="auto"/>
     </w:pPr>
   </w:style>
-  <w:style w:type="character" w:customStyle="1" w:styleId="HeaderChar">
-    <w:name w:val="Header Char"/>
-    <w:basedOn w:val="DefaultParagraphFont"/>
-    <w:link w:val="Header"/>
+  <w:style w:type="character" w:customStyle="1" w:styleId="KopfzeileZchn">
+    <w:name w:val="Kopfzeile Zchn"/>
+    <w:basedOn w:val="Absatz-Standardschriftart"/>
+    <w:link w:val="Kopfzeile"/>
     <w:uiPriority w:val="99"/>
     <w:rsid w:val="00DE253A"/>
   </w:style>
-  <w:style w:type="paragraph" w:styleId="Footer">
+  <w:style w:type="paragraph" w:styleId="Fuzeile">
     <w:name w:val="footer"/>
-    <w:basedOn w:val="Normal"/>
-    <w:link w:val="FooterChar"/>
+    <w:basedOn w:val="Standard"/>
+    <w:link w:val="FuzeileZchn"/>
     <w:uiPriority w:val="99"/>
     <w:unhideWhenUsed/>
     <w:rsid w:val="00DE253A"/>
@@ -1590,10 +2208,10 @@
       <w:spacing w:after="0" w:line="240" w:lineRule="auto"/>
     </w:pPr>
   </w:style>
-  <w:style w:type="character" w:customStyle="1" w:styleId="FooterChar">
-    <w:name w:val="Footer Char"/>
-    <w:basedOn w:val="DefaultParagraphFont"/>
-    <w:link w:val="Footer"/>
+  <w:style w:type="character" w:customStyle="1" w:styleId="FuzeileZchn">
+    <w:name w:val="Fußzeile Zchn"/>
+    <w:basedOn w:val="Absatz-Standardschriftart"/>
+    <w:link w:val="Fuzeile"/>
     <w:uiPriority w:val="99"/>
     <w:rsid w:val="00DE253A"/>
   </w:style>

</xml_diff>